<commit_message>
Assignment 5 - cluster screen shot
</commit_message>
<xml_diff>
--- a/Assignment5/MichaelJanke_Assignment5.docx
+++ b/Assignment5/MichaelJanke_Assignment5.docx
@@ -1,6 +1,6 @@
 
 <file path=word/document.xml><?xml version="1.0" encoding="utf-8"?>
-<w:document xmlns:wpc="http://schemas.microsoft.com/office/word/2010/wordprocessingCanvas" xmlns:mc="http://schemas.openxmlformats.org/markup-compatibility/2006" xmlns:o="urn:schemas-microsoft-com:office:office" xmlns:r="http://schemas.openxmlformats.org/officeDocument/2006/relationships" xmlns:m="http://schemas.openxmlformats.org/officeDocument/2006/math" xmlns:v="urn:schemas-microsoft-com:vml" xmlns:wp14="http://schemas.microsoft.com/office/word/2010/wordprocessingDrawing" xmlns:wp="http://schemas.openxmlformats.org/drawingml/2006/wordprocessingDrawing" xmlns:w10="urn:schemas-microsoft-com:office:word" xmlns:w="http://schemas.openxmlformats.org/wordprocessingml/2006/main" xmlns:w14="http://schemas.microsoft.com/office/word/2010/wordml" xmlns:wpg="http://schemas.microsoft.com/office/word/2010/wordprocessingGroup" xmlns:wpi="http://schemas.microsoft.com/office/word/2010/wordprocessingInk" xmlns:wne="http://schemas.microsoft.com/office/word/2006/wordml" xmlns:wps="http://schemas.microsoft.com/office/word/2010/wordprocessingShape" mc:Ignorable="w14 wp14">
+<w:document xmlns:wpc="http://schemas.microsoft.com/office/word/2010/wordprocessingCanvas" xmlns:cx="http://schemas.microsoft.com/office/drawing/2014/chartex" xmlns:cx1="http://schemas.microsoft.com/office/drawing/2015/9/8/chartex" xmlns:cx2="http://schemas.microsoft.com/office/drawing/2015/10/21/chartex" xmlns:cx3="http://schemas.microsoft.com/office/drawing/2016/5/9/chartex" xmlns:cx4="http://schemas.microsoft.com/office/drawing/2016/5/10/chartex" xmlns:cx5="http://schemas.microsoft.com/office/drawing/2016/5/11/chartex" xmlns:cx6="http://schemas.microsoft.com/office/drawing/2016/5/12/chartex" xmlns:cx7="http://schemas.microsoft.com/office/drawing/2016/5/13/chartex" xmlns:cx8="http://schemas.microsoft.com/office/drawing/2016/5/14/chartex" xmlns:mc="http://schemas.openxmlformats.org/markup-compatibility/2006" xmlns:aink="http://schemas.microsoft.com/office/drawing/2016/ink" xmlns:am3d="http://schemas.microsoft.com/office/drawing/2017/model3d" xmlns:o="urn:schemas-microsoft-com:office:office" xmlns:r="http://schemas.openxmlformats.org/officeDocument/2006/relationships" xmlns:m="http://schemas.openxmlformats.org/officeDocument/2006/math" xmlns:v="urn:schemas-microsoft-com:vml" xmlns:wp14="http://schemas.microsoft.com/office/word/2010/wordprocessingDrawing" xmlns:wp="http://schemas.openxmlformats.org/drawingml/2006/wordprocessingDrawing" xmlns:w10="urn:schemas-microsoft-com:office:word" xmlns:w="http://schemas.openxmlformats.org/wordprocessingml/2006/main" xmlns:w14="http://schemas.microsoft.com/office/word/2010/wordml" xmlns:w15="http://schemas.microsoft.com/office/word/2012/wordml" xmlns:w16cid="http://schemas.microsoft.com/office/word/2016/wordml/cid" xmlns:w16se="http://schemas.microsoft.com/office/word/2015/wordml/symex" xmlns:wpg="http://schemas.microsoft.com/office/word/2010/wordprocessingGroup" xmlns:wpi="http://schemas.microsoft.com/office/word/2010/wordprocessingInk" xmlns:wne="http://schemas.microsoft.com/office/word/2006/wordml" xmlns:wps="http://schemas.microsoft.com/office/word/2010/wordprocessingShape" mc:Ignorable="w14 w15 w16se w16cid wp14">
   <w:body>
     <w:p>
       <w:pPr>
@@ -284,7 +284,7 @@
             <o:lock v:ext="edit" aspectratio="t"/>
           </v:shapetype>
           <v:shape id="Picture 1" o:spid="_x0000_i1025" type="#_x0000_t75" style="width:468pt;height:245.25pt;visibility:visible">
-            <v:imagedata r:id="rId9" o:title=""/>
+            <v:imagedata r:id="rId8" o:title=""/>
           </v:shape>
         </w:pict>
       </w:r>
@@ -309,7 +309,7 @@
         </w:rPr>
         <w:pict w14:anchorId="2E896333">
           <v:shape id="_x0000_i1026" type="#_x0000_t75" style="width:468pt;height:44.25pt;visibility:visible">
-            <v:imagedata r:id="rId10" o:title=""/>
+            <v:imagedata r:id="rId9" o:title=""/>
           </v:shape>
         </w:pict>
       </w:r>
@@ -664,7 +664,7 @@
         </w:rPr>
         <w:t xml:space="preserve">Set up stand-alone minimum 3-node Spark cluster (discussed during Lecture9 in class, with more instructions available at </w:t>
       </w:r>
-      <w:hyperlink r:id="rId11" w:history="1">
+      <w:hyperlink r:id="rId10" w:history="1">
         <w:r>
           <w:rPr>
             <w:rStyle w:val="Hyperlink"/>
@@ -678,25 +678,7 @@
           <w:sz w:val="24"/>
           <w:szCs w:val="24"/>
         </w:rPr>
-        <w:t xml:space="preserve">). Note that you can use your existing cluster, you just need to configure hadoop-env.sh and add slaves file to the </w:t>
-      </w:r>
-      <w:proofErr w:type="spellStart"/>
-      <w:r>
-        <w:rPr>
-          <w:rFonts w:ascii="Times New Roman" w:hAnsi="Times New Roman"/>
-          <w:sz w:val="24"/>
-          <w:szCs w:val="24"/>
-        </w:rPr>
-        <w:t>conf</w:t>
-      </w:r>
-      <w:proofErr w:type="spellEnd"/>
-      <w:r>
-        <w:rPr>
-          <w:rFonts w:ascii="Times New Roman" w:hAnsi="Times New Roman"/>
-          <w:sz w:val="24"/>
-          <w:szCs w:val="24"/>
-        </w:rPr>
-        <w:t xml:space="preserve"> directory in the spark folder. Browser page can be found</w:t>
+        <w:t>). Note that you can use your existing cluster, you just need to configure hadoop-env.sh and add slaves file to the conf directory in the spark folder. Browser page can be found</w:t>
       </w:r>
       <w:r>
         <w:rPr>
@@ -1080,19 +1062,29 @@
           <w:szCs w:val="24"/>
         </w:rPr>
       </w:pPr>
+      <w:r>
+        <w:rPr>
+          <w:noProof/>
+        </w:rPr>
+        <w:pict w14:anchorId="63E2CDD0">
+          <v:shape id="_x0000_i1036" type="#_x0000_t75" style="width:467.65pt;height:283.9pt;visibility:visible;mso-wrap-style:square">
+            <v:imagedata r:id="rId11" o:title=""/>
+          </v:shape>
+        </w:pict>
+      </w:r>
+    </w:p>
+    <w:p>
+      <w:pPr>
+        <w:pStyle w:val="NoSpacing"/>
+        <w:ind w:left="720"/>
+        <w:rPr>
+          <w:rFonts w:ascii="Times New Roman" w:eastAsia="Times New Roman" w:hAnsi="Times New Roman"/>
+          <w:sz w:val="24"/>
+          <w:szCs w:val="24"/>
+        </w:rPr>
+      </w:pPr>
       <w:bookmarkStart w:id="0" w:name="_GoBack"/>
       <w:bookmarkEnd w:id="0"/>
-    </w:p>
-    <w:p>
-      <w:pPr>
-        <w:pStyle w:val="NoSpacing"/>
-        <w:ind w:left="720"/>
-        <w:rPr>
-          <w:rFonts w:ascii="Times New Roman" w:eastAsia="Times New Roman" w:hAnsi="Times New Roman"/>
-          <w:sz w:val="24"/>
-          <w:szCs w:val="24"/>
-        </w:rPr>
-      </w:pPr>
     </w:p>
     <w:p>
       <w:pPr>
@@ -1113,6 +1105,7 @@
           <w:sz w:val="24"/>
           <w:szCs w:val="24"/>
         </w:rPr>
+        <w:lastRenderedPageBreak/>
         <w:t>Pick one</w:t>
       </w:r>
       <w:r>
@@ -1524,25 +1517,7 @@
           <w:sz w:val="24"/>
           <w:szCs w:val="24"/>
         </w:rPr>
-        <w:t xml:space="preserve">modified </w:t>
-      </w:r>
-      <w:proofErr w:type="spellStart"/>
-      <w:r>
-        <w:rPr>
-          <w:rFonts w:ascii="Times New Roman" w:eastAsia="Times New Roman" w:hAnsi="Times New Roman"/>
-          <w:sz w:val="24"/>
-          <w:szCs w:val="24"/>
-        </w:rPr>
-        <w:t>config</w:t>
-      </w:r>
-      <w:proofErr w:type="spellEnd"/>
-      <w:r>
-        <w:rPr>
-          <w:rFonts w:ascii="Times New Roman" w:eastAsia="Times New Roman" w:hAnsi="Times New Roman"/>
-          <w:sz w:val="24"/>
-          <w:szCs w:val="24"/>
-        </w:rPr>
-        <w:t xml:space="preserve"> file and the </w:t>
+        <w:t xml:space="preserve">modified config file and the </w:t>
       </w:r>
       <w:r>
         <w:rPr>
@@ -1790,512 +1765,517 @@
         <w:rPr>
           <w:rFonts w:ascii="Times New Roman" w:hAnsi="Times New Roman"/>
         </w:rPr>
+        <w:t xml:space="preserve">(Unzip the dataset, this one happens to be compressed with Zip rather than </w:t>
+      </w:r>
+      <w:proofErr w:type="spellStart"/>
+      <w:r>
+        <w:rPr>
+          <w:rFonts w:ascii="Times New Roman" w:hAnsi="Times New Roman"/>
+        </w:rPr>
+        <w:t>GZip</w:t>
+      </w:r>
+      <w:proofErr w:type="spellEnd"/>
+      <w:r>
+        <w:rPr>
+          <w:rFonts w:ascii="Times New Roman" w:hAnsi="Times New Roman"/>
+        </w:rPr>
+        <w:t>)</w:t>
+      </w:r>
+    </w:p>
+    <w:p>
+      <w:pPr>
+        <w:pStyle w:val="NoSpacing"/>
+        <w:ind w:left="720"/>
+        <w:rPr>
+          <w:rFonts w:ascii="Bauhaus 93" w:hAnsi="Bauhaus 93"/>
+        </w:rPr>
+      </w:pPr>
+      <w:r>
+        <w:rPr>
+          <w:rFonts w:ascii="Bauhaus 93" w:hAnsi="Bauhaus 93"/>
+        </w:rPr>
+        <w:t>unzip ml-1m.zip</w:t>
+      </w:r>
+    </w:p>
+    <w:p>
+      <w:pPr>
+        <w:pStyle w:val="NoSpacing"/>
+        <w:ind w:left="720"/>
+        <w:rPr>
+          <w:rFonts w:ascii="Bauhaus 93" w:hAnsi="Bauhaus 93"/>
+        </w:rPr>
+      </w:pPr>
+      <w:r>
+        <w:rPr>
+          <w:rFonts w:ascii="Bauhaus 93" w:hAnsi="Bauhaus 93"/>
+        </w:rPr>
+        <w:t>cd</w:t>
+      </w:r>
+      <w:proofErr w:type="gramStart"/>
+      <w:r>
+        <w:rPr>
+          <w:rFonts w:ascii="Bauhaus 93" w:hAnsi="Bauhaus 93"/>
+        </w:rPr>
+        <w:t xml:space="preserve"> ..</w:t>
+      </w:r>
+      <w:proofErr w:type="gramEnd"/>
+    </w:p>
+    <w:p>
+      <w:pPr>
+        <w:pStyle w:val="NoSpacing"/>
+        <w:ind w:left="720"/>
+        <w:rPr>
+          <w:rFonts w:ascii="Times New Roman" w:hAnsi="Times New Roman"/>
+          <w:sz w:val="24"/>
+          <w:szCs w:val="24"/>
+        </w:rPr>
+      </w:pPr>
+    </w:p>
+    <w:p>
+      <w:pPr>
+        <w:pStyle w:val="NoSpacing"/>
+        <w:ind w:left="720"/>
+        <w:rPr>
+          <w:rFonts w:ascii="Times New Roman" w:hAnsi="Times New Roman"/>
+          <w:sz w:val="24"/>
+          <w:szCs w:val="24"/>
+        </w:rPr>
+      </w:pPr>
+      <w:r>
+        <w:rPr>
+          <w:rFonts w:ascii="Times New Roman" w:hAnsi="Times New Roman"/>
+          <w:sz w:val="24"/>
+          <w:szCs w:val="24"/>
+        </w:rPr>
+        <w:t>Take a look at the data file:</w:t>
+      </w:r>
+    </w:p>
+    <w:p>
+      <w:pPr>
+        <w:pStyle w:val="NoSpacing"/>
+        <w:ind w:left="720"/>
+        <w:rPr>
+          <w:rFonts w:ascii="Bauhaus 93" w:hAnsi="Bauhaus 93"/>
+          <w:sz w:val="24"/>
+          <w:szCs w:val="24"/>
+        </w:rPr>
+      </w:pPr>
+      <w:r>
+        <w:rPr>
+          <w:rFonts w:ascii="Bauhaus 93" w:hAnsi="Bauhaus 93"/>
+          <w:sz w:val="24"/>
+          <w:szCs w:val="24"/>
+        </w:rPr>
+        <w:t xml:space="preserve">more </w:t>
+      </w:r>
+      <w:proofErr w:type="spellStart"/>
+      <w:r>
+        <w:rPr>
+          <w:rFonts w:ascii="Bauhaus 93" w:hAnsi="Bauhaus 93"/>
+          <w:sz w:val="24"/>
+          <w:szCs w:val="24"/>
+        </w:rPr>
+        <w:t>MovieLens</w:t>
+      </w:r>
+      <w:proofErr w:type="spellEnd"/>
+      <w:r>
+        <w:rPr>
+          <w:rFonts w:ascii="Bauhaus 93" w:hAnsi="Bauhaus 93"/>
+          <w:sz w:val="24"/>
+          <w:szCs w:val="24"/>
+        </w:rPr>
+        <w:t xml:space="preserve">/ml-1m/ratings.dat </w:t>
+      </w:r>
+    </w:p>
+    <w:p>
+      <w:pPr>
+        <w:pStyle w:val="NoSpacing"/>
+        <w:ind w:left="720"/>
+        <w:rPr>
+          <w:rFonts w:ascii="Times New Roman" w:hAnsi="Times New Roman"/>
+          <w:sz w:val="24"/>
+          <w:szCs w:val="24"/>
+        </w:rPr>
+      </w:pPr>
+      <w:r>
+        <w:rPr>
+          <w:rFonts w:ascii="Times New Roman" w:hAnsi="Times New Roman"/>
+          <w:sz w:val="24"/>
+          <w:szCs w:val="24"/>
+        </w:rPr>
+        <w:t xml:space="preserve">(you can press q or Ctrl-C to exit, </w:t>
+      </w:r>
+      <w:r>
+        <w:rPr>
+          <w:rFonts w:ascii="Bauhaus 93" w:hAnsi="Bauhaus 93"/>
+          <w:sz w:val="24"/>
+          <w:szCs w:val="24"/>
+        </w:rPr>
+        <w:t>more</w:t>
+      </w:r>
+      <w:r>
+        <w:rPr>
+          <w:rFonts w:ascii="Times New Roman" w:hAnsi="Times New Roman"/>
+          <w:sz w:val="24"/>
+          <w:szCs w:val="24"/>
+        </w:rPr>
+        <w:t xml:space="preserve"> command shows the first few lines worth of text. Each line contains user ID, movie ID, user rating and the timestamp of the rating, as already discussed in class)</w:t>
+      </w:r>
+    </w:p>
+    <w:p>
+      <w:pPr>
+        <w:pStyle w:val="NoSpacing"/>
+        <w:ind w:left="720"/>
+        <w:rPr>
+          <w:rFonts w:ascii="Times New Roman" w:hAnsi="Times New Roman"/>
+          <w:sz w:val="24"/>
+          <w:szCs w:val="24"/>
+        </w:rPr>
+      </w:pPr>
+    </w:p>
+    <w:p>
+      <w:pPr>
+        <w:pStyle w:val="NoSpacing"/>
+        <w:ind w:left="720"/>
+        <w:rPr>
+          <w:rFonts w:ascii="Times New Roman" w:hAnsi="Times New Roman"/>
+          <w:sz w:val="24"/>
+          <w:szCs w:val="24"/>
+        </w:rPr>
+      </w:pPr>
+      <w:r>
+        <w:rPr>
+          <w:rFonts w:ascii="Times New Roman" w:hAnsi="Times New Roman"/>
+          <w:sz w:val="24"/>
+          <w:szCs w:val="24"/>
+        </w:rPr>
+        <w:t xml:space="preserve">The next step is to use aa Linux command to </w:t>
+      </w:r>
+      <w:proofErr w:type="gramStart"/>
+      <w:r>
+        <w:rPr>
+          <w:rFonts w:ascii="Times New Roman" w:hAnsi="Times New Roman"/>
+          <w:sz w:val="24"/>
+          <w:szCs w:val="24"/>
+        </w:rPr>
+        <w:t>convert  :</w:t>
+      </w:r>
+      <w:proofErr w:type="gramEnd"/>
+      <w:r>
+        <w:rPr>
+          <w:rFonts w:ascii="Times New Roman" w:hAnsi="Times New Roman"/>
+          <w:sz w:val="24"/>
+          <w:szCs w:val="24"/>
+        </w:rPr>
+        <w:t xml:space="preserve">: separated file into a comma-separated file. First part (cat) will simply output the file. Second part </w:t>
+      </w:r>
+      <w:proofErr w:type="gramStart"/>
+      <w:r>
+        <w:rPr>
+          <w:rFonts w:ascii="Times New Roman" w:hAnsi="Times New Roman"/>
+          <w:sz w:val="24"/>
+          <w:szCs w:val="24"/>
+        </w:rPr>
+        <w:t>substitutes ,</w:t>
+      </w:r>
+      <w:proofErr w:type="gramEnd"/>
+      <w:r>
+        <w:rPr>
+          <w:rFonts w:ascii="Times New Roman" w:hAnsi="Times New Roman"/>
+          <w:sz w:val="24"/>
+          <w:szCs w:val="24"/>
+        </w:rPr>
+        <w:t xml:space="preserve"> for :: and third part of the command extracts just 3 attributes relevant to us (no timestamp)</w:t>
+      </w:r>
+    </w:p>
+    <w:p>
+      <w:pPr>
+        <w:pStyle w:val="NoSpacing"/>
+        <w:ind w:left="720"/>
+        <w:rPr>
+          <w:rFonts w:ascii="Bauhaus 93" w:hAnsi="Bauhaus 93"/>
+          <w:szCs w:val="21"/>
+        </w:rPr>
+      </w:pPr>
+      <w:r>
+        <w:rPr>
+          <w:rFonts w:ascii="Bauhaus 93" w:hAnsi="Bauhaus 93"/>
+          <w:szCs w:val="21"/>
+        </w:rPr>
+        <w:t xml:space="preserve">cat </w:t>
+      </w:r>
+      <w:proofErr w:type="spellStart"/>
+      <w:r>
+        <w:rPr>
+          <w:rFonts w:ascii="Bauhaus 93" w:hAnsi="Bauhaus 93"/>
+          <w:szCs w:val="21"/>
+        </w:rPr>
+        <w:t>MovieLens</w:t>
+      </w:r>
+      <w:proofErr w:type="spellEnd"/>
+      <w:r>
+        <w:rPr>
+          <w:rFonts w:ascii="Bauhaus 93" w:hAnsi="Bauhaus 93"/>
+          <w:szCs w:val="21"/>
+        </w:rPr>
+        <w:t>/ml-1m/ratings.dat | sed -e s</w:t>
+      </w:r>
+      <w:proofErr w:type="gramStart"/>
+      <w:r>
+        <w:rPr>
+          <w:rFonts w:ascii="Bauhaus 93" w:hAnsi="Bauhaus 93"/>
+          <w:szCs w:val="21"/>
+        </w:rPr>
+        <w:t>/::/</w:t>
+      </w:r>
+      <w:proofErr w:type="gramEnd"/>
+      <w:r>
+        <w:rPr>
+          <w:rFonts w:ascii="Bauhaus 93" w:hAnsi="Bauhaus 93"/>
+          <w:szCs w:val="21"/>
+        </w:rPr>
+        <w:t xml:space="preserve">,/g| cut -d, -f1,2,3 &gt; </w:t>
+      </w:r>
+      <w:proofErr w:type="spellStart"/>
+      <w:r>
+        <w:rPr>
+          <w:rFonts w:ascii="Bauhaus 93" w:hAnsi="Bauhaus 93"/>
+          <w:szCs w:val="21"/>
+        </w:rPr>
+        <w:t>MovieLens</w:t>
+      </w:r>
+      <w:proofErr w:type="spellEnd"/>
+      <w:r>
+        <w:rPr>
+          <w:rFonts w:ascii="Bauhaus 93" w:hAnsi="Bauhaus 93"/>
+          <w:szCs w:val="21"/>
+        </w:rPr>
+        <w:t>/ml-1m/ratings.csv</w:t>
+      </w:r>
+    </w:p>
+    <w:p>
+      <w:pPr>
+        <w:pStyle w:val="NoSpacing"/>
+        <w:ind w:left="720"/>
+        <w:rPr>
+          <w:rFonts w:ascii="Times New Roman" w:hAnsi="Times New Roman"/>
+          <w:sz w:val="24"/>
+          <w:szCs w:val="24"/>
+        </w:rPr>
+      </w:pPr>
+    </w:p>
+    <w:p>
+      <w:pPr>
+        <w:pStyle w:val="NoSpacing"/>
+        <w:ind w:left="720"/>
+        <w:rPr>
+          <w:rFonts w:ascii="Times New Roman" w:hAnsi="Times New Roman"/>
+          <w:sz w:val="24"/>
+          <w:szCs w:val="24"/>
+        </w:rPr>
+      </w:pPr>
+      <w:r>
+        <w:rPr>
+          <w:rFonts w:ascii="Times New Roman" w:hAnsi="Times New Roman"/>
+          <w:sz w:val="24"/>
+          <w:szCs w:val="24"/>
+        </w:rPr>
+        <w:t>(NOTE: if you wanted to extract all 4 columns from the original data set, you could run the same command with “1,2,3,4” instead of “1,2,3”).</w:t>
+      </w:r>
+    </w:p>
+    <w:p>
+      <w:pPr>
+        <w:pStyle w:val="NoSpacing"/>
+        <w:ind w:left="720"/>
+        <w:rPr>
+          <w:rFonts w:ascii="Times New Roman" w:hAnsi="Times New Roman"/>
+          <w:sz w:val="24"/>
+          <w:szCs w:val="24"/>
+        </w:rPr>
+      </w:pPr>
+    </w:p>
+    <w:p>
+      <w:pPr>
+        <w:pStyle w:val="NoSpacing"/>
+        <w:ind w:left="720"/>
+        <w:rPr>
+          <w:rFonts w:ascii="Times New Roman" w:hAnsi="Times New Roman"/>
+          <w:sz w:val="24"/>
+          <w:szCs w:val="24"/>
+        </w:rPr>
+      </w:pPr>
+      <w:r>
+        <w:rPr>
+          <w:rFonts w:ascii="Times New Roman" w:hAnsi="Times New Roman"/>
+          <w:sz w:val="24"/>
+          <w:szCs w:val="24"/>
+        </w:rPr>
+        <w:t xml:space="preserve">Create a </w:t>
+      </w:r>
+      <w:proofErr w:type="spellStart"/>
+      <w:r>
+        <w:rPr>
+          <w:rFonts w:ascii="Times New Roman" w:hAnsi="Times New Roman"/>
+          <w:sz w:val="24"/>
+          <w:szCs w:val="24"/>
+        </w:rPr>
+        <w:t>movielens</w:t>
+      </w:r>
+      <w:proofErr w:type="spellEnd"/>
+      <w:r>
+        <w:rPr>
+          <w:rFonts w:ascii="Times New Roman" w:hAnsi="Times New Roman"/>
+          <w:sz w:val="24"/>
+          <w:szCs w:val="24"/>
+        </w:rPr>
+        <w:t xml:space="preserve"> directory and copy the articles over to HDFS into that directory:</w:t>
+      </w:r>
+    </w:p>
+    <w:p>
+      <w:pPr>
+        <w:pStyle w:val="NoSpacing"/>
+        <w:ind w:left="720"/>
+        <w:rPr>
+          <w:rFonts w:ascii="Bauhaus 93" w:hAnsi="Bauhaus 93"/>
+        </w:rPr>
+      </w:pPr>
+      <w:r>
+        <w:rPr>
+          <w:rFonts w:ascii="Bauhaus 93" w:hAnsi="Bauhaus 93"/>
+        </w:rPr>
+        <w:t>$HADOOP_HOME/bin/</w:t>
+      </w:r>
+      <w:proofErr w:type="spellStart"/>
+      <w:r>
+        <w:rPr>
+          <w:rFonts w:ascii="Bauhaus 93" w:hAnsi="Bauhaus 93"/>
+        </w:rPr>
+        <w:t>hadoop</w:t>
+      </w:r>
+      <w:proofErr w:type="spellEnd"/>
+      <w:r>
+        <w:rPr>
+          <w:rFonts w:ascii="Bauhaus 93" w:hAnsi="Bauhaus 93"/>
+        </w:rPr>
+        <w:t xml:space="preserve"> fs -</w:t>
+      </w:r>
+      <w:proofErr w:type="spellStart"/>
+      <w:r>
+        <w:rPr>
+          <w:rFonts w:ascii="Bauhaus 93" w:hAnsi="Bauhaus 93"/>
+        </w:rPr>
+        <w:t>mkdir</w:t>
+      </w:r>
+      <w:proofErr w:type="spellEnd"/>
+      <w:r>
+        <w:rPr>
+          <w:rFonts w:ascii="Bauhaus 93" w:hAnsi="Bauhaus 93"/>
+        </w:rPr>
+        <w:t xml:space="preserve"> </w:t>
+      </w:r>
+      <w:proofErr w:type="spellStart"/>
+      <w:r>
+        <w:rPr>
+          <w:rFonts w:ascii="Bauhaus 93" w:hAnsi="Bauhaus 93"/>
+        </w:rPr>
+        <w:t>movielens</w:t>
+      </w:r>
+      <w:proofErr w:type="spellEnd"/>
+    </w:p>
+    <w:p>
+      <w:pPr>
+        <w:pStyle w:val="NoSpacing"/>
+        <w:ind w:left="720"/>
+        <w:rPr>
+          <w:rFonts w:ascii="Bauhaus 93" w:hAnsi="Bauhaus 93"/>
+        </w:rPr>
+      </w:pPr>
+      <w:r>
+        <w:rPr>
+          <w:rFonts w:ascii="Bauhaus 93" w:hAnsi="Bauhaus 93"/>
+        </w:rPr>
+        <w:t>$HADOOP_HOME/bin/</w:t>
+      </w:r>
+      <w:proofErr w:type="spellStart"/>
+      <w:r>
+        <w:rPr>
+          <w:rFonts w:ascii="Bauhaus 93" w:hAnsi="Bauhaus 93"/>
+        </w:rPr>
+        <w:t>hadoop</w:t>
+      </w:r>
+      <w:proofErr w:type="spellEnd"/>
+      <w:r>
+        <w:rPr>
+          <w:rFonts w:ascii="Bauhaus 93" w:hAnsi="Bauhaus 93"/>
+        </w:rPr>
+        <w:t xml:space="preserve"> fs -put </w:t>
+      </w:r>
+      <w:proofErr w:type="spellStart"/>
+      <w:r>
+        <w:rPr>
+          <w:rFonts w:ascii="Bauhaus 93" w:hAnsi="Bauhaus 93"/>
+        </w:rPr>
+        <w:t>MovieLens</w:t>
+      </w:r>
+      <w:proofErr w:type="spellEnd"/>
+      <w:r>
+        <w:rPr>
+          <w:rFonts w:ascii="Bauhaus 93" w:hAnsi="Bauhaus 93"/>
+        </w:rPr>
+        <w:t>/ml-1m/ratings.csv</w:t>
+      </w:r>
+      <w:r>
+        <w:rPr>
+          <w:rFonts w:ascii="Bauhaus 93" w:hAnsi="Bauhaus 93"/>
+        </w:rPr>
+        <w:t xml:space="preserve"> </w:t>
+      </w:r>
+      <w:proofErr w:type="spellStart"/>
+      <w:r>
+        <w:rPr>
+          <w:rFonts w:ascii="Bauhaus 93" w:hAnsi="Bauhaus 93"/>
+        </w:rPr>
+        <w:t>movielens</w:t>
+      </w:r>
+      <w:proofErr w:type="spellEnd"/>
+    </w:p>
+    <w:p>
+      <w:pPr>
+        <w:pStyle w:val="NoSpacing"/>
+        <w:ind w:left="720"/>
+        <w:rPr>
+          <w:rFonts w:ascii="Times New Roman" w:hAnsi="Times New Roman"/>
+          <w:sz w:val="24"/>
+          <w:szCs w:val="24"/>
+        </w:rPr>
+      </w:pPr>
+    </w:p>
+    <w:p>
+      <w:pPr>
+        <w:pStyle w:val="NoSpacing"/>
+        <w:ind w:left="720"/>
+        <w:rPr>
+          <w:rFonts w:ascii="Times New Roman" w:hAnsi="Times New Roman"/>
+          <w:sz w:val="24"/>
+          <w:szCs w:val="24"/>
+        </w:rPr>
+      </w:pPr>
+      <w:r>
+        <w:rPr>
+          <w:rFonts w:ascii="Times New Roman" w:hAnsi="Times New Roman"/>
+          <w:sz w:val="24"/>
+          <w:szCs w:val="24"/>
+        </w:rPr>
+        <w:t xml:space="preserve">Split the data set into the 90% training set and 10% evaluation set. In this case we are using Hadoop to perform the split. Naturally, you can change the percentages here to any </w:t>
+      </w:r>
+      <w:r>
+        <w:rPr>
+          <w:rFonts w:ascii="Times New Roman" w:hAnsi="Times New Roman"/>
+          <w:sz w:val="24"/>
+          <w:szCs w:val="24"/>
+        </w:rPr>
         <w:lastRenderedPageBreak/>
-        <w:t xml:space="preserve">(Unzip the dataset, this one happens to be compressed with Zip rather than </w:t>
-      </w:r>
-      <w:proofErr w:type="spellStart"/>
-      <w:r>
-        <w:rPr>
-          <w:rFonts w:ascii="Times New Roman" w:hAnsi="Times New Roman"/>
-        </w:rPr>
-        <w:t>GZip</w:t>
-      </w:r>
-      <w:proofErr w:type="spellEnd"/>
-      <w:r>
-        <w:rPr>
-          <w:rFonts w:ascii="Times New Roman" w:hAnsi="Times New Roman"/>
-        </w:rPr>
-        <w:t>)</w:t>
-      </w:r>
-    </w:p>
-    <w:p>
-      <w:pPr>
-        <w:pStyle w:val="NoSpacing"/>
-        <w:ind w:left="720"/>
-        <w:rPr>
-          <w:rFonts w:ascii="Bauhaus 93" w:hAnsi="Bauhaus 93"/>
-        </w:rPr>
-      </w:pPr>
-      <w:r>
-        <w:rPr>
-          <w:rFonts w:ascii="Bauhaus 93" w:hAnsi="Bauhaus 93"/>
-        </w:rPr>
-        <w:t>unzip ml-1m.zip</w:t>
-      </w:r>
-    </w:p>
-    <w:p>
-      <w:pPr>
-        <w:pStyle w:val="NoSpacing"/>
-        <w:ind w:left="720"/>
-        <w:rPr>
-          <w:rFonts w:ascii="Bauhaus 93" w:hAnsi="Bauhaus 93"/>
-        </w:rPr>
-      </w:pPr>
-      <w:proofErr w:type="gramStart"/>
-      <w:r>
-        <w:rPr>
-          <w:rFonts w:ascii="Bauhaus 93" w:hAnsi="Bauhaus 93"/>
-        </w:rPr>
-        <w:t>cd ..</w:t>
-      </w:r>
-      <w:proofErr w:type="gramEnd"/>
-    </w:p>
-    <w:p>
-      <w:pPr>
-        <w:pStyle w:val="NoSpacing"/>
-        <w:ind w:left="720"/>
-        <w:rPr>
-          <w:rFonts w:ascii="Times New Roman" w:hAnsi="Times New Roman"/>
-          <w:sz w:val="24"/>
-          <w:szCs w:val="24"/>
-        </w:rPr>
-      </w:pPr>
-    </w:p>
-    <w:p>
-      <w:pPr>
-        <w:pStyle w:val="NoSpacing"/>
-        <w:ind w:left="720"/>
-        <w:rPr>
-          <w:rFonts w:ascii="Times New Roman" w:hAnsi="Times New Roman"/>
-          <w:sz w:val="24"/>
-          <w:szCs w:val="24"/>
-        </w:rPr>
-      </w:pPr>
-      <w:r>
-        <w:rPr>
-          <w:rFonts w:ascii="Times New Roman" w:hAnsi="Times New Roman"/>
-          <w:sz w:val="24"/>
-          <w:szCs w:val="24"/>
-        </w:rPr>
-        <w:t>Take a look at the data file:</w:t>
-      </w:r>
-    </w:p>
-    <w:p>
-      <w:pPr>
-        <w:pStyle w:val="NoSpacing"/>
-        <w:ind w:left="720"/>
-        <w:rPr>
-          <w:rFonts w:ascii="Bauhaus 93" w:hAnsi="Bauhaus 93"/>
-          <w:sz w:val="24"/>
-          <w:szCs w:val="24"/>
-        </w:rPr>
-      </w:pPr>
-      <w:r>
-        <w:rPr>
-          <w:rFonts w:ascii="Bauhaus 93" w:hAnsi="Bauhaus 93"/>
-          <w:sz w:val="24"/>
-          <w:szCs w:val="24"/>
-        </w:rPr>
-        <w:t xml:space="preserve">more </w:t>
-      </w:r>
-      <w:proofErr w:type="spellStart"/>
-      <w:r>
-        <w:rPr>
-          <w:rFonts w:ascii="Bauhaus 93" w:hAnsi="Bauhaus 93"/>
-          <w:sz w:val="24"/>
-          <w:szCs w:val="24"/>
-        </w:rPr>
-        <w:t>MovieLens</w:t>
-      </w:r>
-      <w:proofErr w:type="spellEnd"/>
-      <w:r>
-        <w:rPr>
-          <w:rFonts w:ascii="Bauhaus 93" w:hAnsi="Bauhaus 93"/>
-          <w:sz w:val="24"/>
-          <w:szCs w:val="24"/>
-        </w:rPr>
-        <w:t xml:space="preserve">/ml-1m/ratings.dat </w:t>
-      </w:r>
-    </w:p>
-    <w:p>
-      <w:pPr>
-        <w:pStyle w:val="NoSpacing"/>
-        <w:ind w:left="720"/>
-        <w:rPr>
-          <w:rFonts w:ascii="Times New Roman" w:hAnsi="Times New Roman"/>
-          <w:sz w:val="24"/>
-          <w:szCs w:val="24"/>
-        </w:rPr>
-      </w:pPr>
-      <w:r>
-        <w:rPr>
-          <w:rFonts w:ascii="Times New Roman" w:hAnsi="Times New Roman"/>
-          <w:sz w:val="24"/>
-          <w:szCs w:val="24"/>
-        </w:rPr>
-        <w:t xml:space="preserve">(you can press q or Ctrl-C to exit, </w:t>
-      </w:r>
-      <w:r>
-        <w:rPr>
-          <w:rFonts w:ascii="Bauhaus 93" w:hAnsi="Bauhaus 93"/>
-          <w:sz w:val="24"/>
-          <w:szCs w:val="24"/>
-        </w:rPr>
-        <w:t>more</w:t>
-      </w:r>
-      <w:r>
-        <w:rPr>
-          <w:rFonts w:ascii="Times New Roman" w:hAnsi="Times New Roman"/>
-          <w:sz w:val="24"/>
-          <w:szCs w:val="24"/>
-        </w:rPr>
-        <w:t xml:space="preserve"> command shows the first few lines worth of text. Each line contains user ID, movie ID, user rating and the timestamp of the rating, as already discussed in class)</w:t>
-      </w:r>
-    </w:p>
-    <w:p>
-      <w:pPr>
-        <w:pStyle w:val="NoSpacing"/>
-        <w:ind w:left="720"/>
-        <w:rPr>
-          <w:rFonts w:ascii="Times New Roman" w:hAnsi="Times New Roman"/>
-          <w:sz w:val="24"/>
-          <w:szCs w:val="24"/>
-        </w:rPr>
-      </w:pPr>
-    </w:p>
-    <w:p>
-      <w:pPr>
-        <w:pStyle w:val="NoSpacing"/>
-        <w:ind w:left="720"/>
-        <w:rPr>
-          <w:rFonts w:ascii="Times New Roman" w:hAnsi="Times New Roman"/>
-          <w:sz w:val="24"/>
-          <w:szCs w:val="24"/>
-        </w:rPr>
-      </w:pPr>
-      <w:r>
-        <w:rPr>
-          <w:rFonts w:ascii="Times New Roman" w:hAnsi="Times New Roman"/>
-          <w:sz w:val="24"/>
-          <w:szCs w:val="24"/>
-        </w:rPr>
-        <w:t xml:space="preserve">The next step is to use aa Linux command to </w:t>
-      </w:r>
-      <w:proofErr w:type="gramStart"/>
-      <w:r>
-        <w:rPr>
-          <w:rFonts w:ascii="Times New Roman" w:hAnsi="Times New Roman"/>
-          <w:sz w:val="24"/>
-          <w:szCs w:val="24"/>
-        </w:rPr>
-        <w:t>convert  :</w:t>
-      </w:r>
-      <w:proofErr w:type="gramEnd"/>
-      <w:r>
-        <w:rPr>
-          <w:rFonts w:ascii="Times New Roman" w:hAnsi="Times New Roman"/>
-          <w:sz w:val="24"/>
-          <w:szCs w:val="24"/>
-        </w:rPr>
-        <w:t xml:space="preserve">: separated file into a comma-separated file. First part (cat) will simply output the file. Second part </w:t>
-      </w:r>
-      <w:proofErr w:type="gramStart"/>
-      <w:r>
-        <w:rPr>
-          <w:rFonts w:ascii="Times New Roman" w:hAnsi="Times New Roman"/>
-          <w:sz w:val="24"/>
-          <w:szCs w:val="24"/>
-        </w:rPr>
-        <w:t>substitutes ,</w:t>
-      </w:r>
-      <w:proofErr w:type="gramEnd"/>
-      <w:r>
-        <w:rPr>
-          <w:rFonts w:ascii="Times New Roman" w:hAnsi="Times New Roman"/>
-          <w:sz w:val="24"/>
-          <w:szCs w:val="24"/>
-        </w:rPr>
-        <w:t xml:space="preserve"> for :: and third part of the command extracts just 3 attributes relevant to us (no timestamp)</w:t>
-      </w:r>
-    </w:p>
-    <w:p>
-      <w:pPr>
-        <w:pStyle w:val="NoSpacing"/>
-        <w:ind w:left="720"/>
-        <w:rPr>
-          <w:rFonts w:ascii="Bauhaus 93" w:hAnsi="Bauhaus 93"/>
-          <w:szCs w:val="21"/>
-        </w:rPr>
-      </w:pPr>
-      <w:proofErr w:type="gramStart"/>
-      <w:r>
-        <w:rPr>
-          <w:rFonts w:ascii="Bauhaus 93" w:hAnsi="Bauhaus 93"/>
-          <w:szCs w:val="21"/>
-        </w:rPr>
-        <w:t>cat</w:t>
-      </w:r>
-      <w:proofErr w:type="gramEnd"/>
-      <w:r>
-        <w:rPr>
-          <w:rFonts w:ascii="Bauhaus 93" w:hAnsi="Bauhaus 93"/>
-          <w:szCs w:val="21"/>
-        </w:rPr>
-        <w:t xml:space="preserve"> </w:t>
-      </w:r>
-      <w:proofErr w:type="spellStart"/>
-      <w:r>
-        <w:rPr>
-          <w:rFonts w:ascii="Bauhaus 93" w:hAnsi="Bauhaus 93"/>
-          <w:szCs w:val="21"/>
-        </w:rPr>
-        <w:t>MovieLens</w:t>
-      </w:r>
-      <w:proofErr w:type="spellEnd"/>
-      <w:r>
-        <w:rPr>
-          <w:rFonts w:ascii="Bauhaus 93" w:hAnsi="Bauhaus 93"/>
-          <w:szCs w:val="21"/>
-        </w:rPr>
-        <w:t xml:space="preserve">/ml-1m/ratings.dat | </w:t>
-      </w:r>
-      <w:proofErr w:type="spellStart"/>
-      <w:r>
-        <w:rPr>
-          <w:rFonts w:ascii="Bauhaus 93" w:hAnsi="Bauhaus 93"/>
-          <w:szCs w:val="21"/>
-        </w:rPr>
-        <w:t>sed</w:t>
-      </w:r>
-      <w:proofErr w:type="spellEnd"/>
-      <w:r>
-        <w:rPr>
-          <w:rFonts w:ascii="Bauhaus 93" w:hAnsi="Bauhaus 93"/>
-          <w:szCs w:val="21"/>
-        </w:rPr>
-        <w:t xml:space="preserve"> -e s/::/,/g| cut -d, -f1,2,3 &gt; </w:t>
-      </w:r>
-      <w:proofErr w:type="spellStart"/>
-      <w:r>
-        <w:rPr>
-          <w:rFonts w:ascii="Bauhaus 93" w:hAnsi="Bauhaus 93"/>
-          <w:szCs w:val="21"/>
-        </w:rPr>
-        <w:t>MovieLens</w:t>
-      </w:r>
-      <w:proofErr w:type="spellEnd"/>
-      <w:r>
-        <w:rPr>
-          <w:rFonts w:ascii="Bauhaus 93" w:hAnsi="Bauhaus 93"/>
-          <w:szCs w:val="21"/>
-        </w:rPr>
-        <w:t>/ml-1m/ratings.csv</w:t>
-      </w:r>
-    </w:p>
-    <w:p>
-      <w:pPr>
-        <w:pStyle w:val="NoSpacing"/>
-        <w:ind w:left="720"/>
-        <w:rPr>
-          <w:rFonts w:ascii="Times New Roman" w:hAnsi="Times New Roman"/>
-          <w:sz w:val="24"/>
-          <w:szCs w:val="24"/>
-        </w:rPr>
-      </w:pPr>
-    </w:p>
-    <w:p>
-      <w:pPr>
-        <w:pStyle w:val="NoSpacing"/>
-        <w:ind w:left="720"/>
-        <w:rPr>
-          <w:rFonts w:ascii="Times New Roman" w:hAnsi="Times New Roman"/>
-          <w:sz w:val="24"/>
-          <w:szCs w:val="24"/>
-        </w:rPr>
-      </w:pPr>
-      <w:r>
-        <w:rPr>
-          <w:rFonts w:ascii="Times New Roman" w:hAnsi="Times New Roman"/>
-          <w:sz w:val="24"/>
-          <w:szCs w:val="24"/>
-        </w:rPr>
-        <w:t>(NOTE: if you wanted to extract all 4 columns from the original data set, you could run the same command with “1,2,3,4” instead of “1,2,3”).</w:t>
-      </w:r>
-    </w:p>
-    <w:p>
-      <w:pPr>
-        <w:pStyle w:val="NoSpacing"/>
-        <w:ind w:left="720"/>
-        <w:rPr>
-          <w:rFonts w:ascii="Times New Roman" w:hAnsi="Times New Roman"/>
-          <w:sz w:val="24"/>
-          <w:szCs w:val="24"/>
-        </w:rPr>
-      </w:pPr>
-    </w:p>
-    <w:p>
-      <w:pPr>
-        <w:pStyle w:val="NoSpacing"/>
-        <w:ind w:left="720"/>
-        <w:rPr>
-          <w:rFonts w:ascii="Times New Roman" w:hAnsi="Times New Roman"/>
-          <w:sz w:val="24"/>
-          <w:szCs w:val="24"/>
-        </w:rPr>
-      </w:pPr>
-      <w:r>
-        <w:rPr>
-          <w:rFonts w:ascii="Times New Roman" w:hAnsi="Times New Roman"/>
-          <w:sz w:val="24"/>
-          <w:szCs w:val="24"/>
-        </w:rPr>
-        <w:t xml:space="preserve">Create a </w:t>
-      </w:r>
-      <w:proofErr w:type="spellStart"/>
-      <w:r>
-        <w:rPr>
-          <w:rFonts w:ascii="Times New Roman" w:hAnsi="Times New Roman"/>
-          <w:sz w:val="24"/>
-          <w:szCs w:val="24"/>
-        </w:rPr>
-        <w:t>movielens</w:t>
-      </w:r>
-      <w:proofErr w:type="spellEnd"/>
-      <w:r>
-        <w:rPr>
-          <w:rFonts w:ascii="Times New Roman" w:hAnsi="Times New Roman"/>
-          <w:sz w:val="24"/>
-          <w:szCs w:val="24"/>
-        </w:rPr>
-        <w:t xml:space="preserve"> directory and copy the articles over to HDFS into that directory:</w:t>
-      </w:r>
-    </w:p>
-    <w:p>
-      <w:pPr>
-        <w:pStyle w:val="NoSpacing"/>
-        <w:ind w:left="720"/>
-        <w:rPr>
-          <w:rFonts w:ascii="Bauhaus 93" w:hAnsi="Bauhaus 93"/>
-        </w:rPr>
-      </w:pPr>
-      <w:r>
-        <w:rPr>
-          <w:rFonts w:ascii="Bauhaus 93" w:hAnsi="Bauhaus 93"/>
-        </w:rPr>
-        <w:t>$HADOOP_HOME/bin/</w:t>
-      </w:r>
-      <w:proofErr w:type="spellStart"/>
-      <w:r>
-        <w:rPr>
-          <w:rFonts w:ascii="Bauhaus 93" w:hAnsi="Bauhaus 93"/>
-        </w:rPr>
-        <w:t>hadoop</w:t>
-      </w:r>
-      <w:proofErr w:type="spellEnd"/>
-      <w:r>
-        <w:rPr>
-          <w:rFonts w:ascii="Bauhaus 93" w:hAnsi="Bauhaus 93"/>
-        </w:rPr>
-        <w:t xml:space="preserve"> fs -</w:t>
-      </w:r>
-      <w:proofErr w:type="spellStart"/>
-      <w:r>
-        <w:rPr>
-          <w:rFonts w:ascii="Bauhaus 93" w:hAnsi="Bauhaus 93"/>
-        </w:rPr>
-        <w:t>mkdir</w:t>
-      </w:r>
-      <w:proofErr w:type="spellEnd"/>
-      <w:r>
-        <w:rPr>
-          <w:rFonts w:ascii="Bauhaus 93" w:hAnsi="Bauhaus 93"/>
-        </w:rPr>
-        <w:t xml:space="preserve"> </w:t>
-      </w:r>
-      <w:proofErr w:type="spellStart"/>
-      <w:r>
-        <w:rPr>
-          <w:rFonts w:ascii="Bauhaus 93" w:hAnsi="Bauhaus 93"/>
-        </w:rPr>
-        <w:t>movielens</w:t>
-      </w:r>
-      <w:proofErr w:type="spellEnd"/>
-    </w:p>
-    <w:p>
-      <w:pPr>
-        <w:pStyle w:val="NoSpacing"/>
-        <w:ind w:left="720"/>
-        <w:rPr>
-          <w:rFonts w:ascii="Bauhaus 93" w:hAnsi="Bauhaus 93"/>
-        </w:rPr>
-      </w:pPr>
-      <w:r>
-        <w:rPr>
-          <w:rFonts w:ascii="Bauhaus 93" w:hAnsi="Bauhaus 93"/>
-        </w:rPr>
-        <w:t>$HADOOP_HOME/bin/</w:t>
-      </w:r>
-      <w:proofErr w:type="spellStart"/>
-      <w:r>
-        <w:rPr>
-          <w:rFonts w:ascii="Bauhaus 93" w:hAnsi="Bauhaus 93"/>
-        </w:rPr>
-        <w:t>hadoop</w:t>
-      </w:r>
-      <w:proofErr w:type="spellEnd"/>
-      <w:r>
-        <w:rPr>
-          <w:rFonts w:ascii="Bauhaus 93" w:hAnsi="Bauhaus 93"/>
-        </w:rPr>
-        <w:t xml:space="preserve"> fs -put </w:t>
-      </w:r>
-      <w:proofErr w:type="spellStart"/>
-      <w:r>
-        <w:rPr>
-          <w:rFonts w:ascii="Bauhaus 93" w:hAnsi="Bauhaus 93"/>
-        </w:rPr>
-        <w:t>MovieLens</w:t>
-      </w:r>
-      <w:proofErr w:type="spellEnd"/>
-      <w:r>
-        <w:rPr>
-          <w:rFonts w:ascii="Bauhaus 93" w:hAnsi="Bauhaus 93"/>
-        </w:rPr>
-        <w:t>/ml-1m/ratings.csv</w:t>
-      </w:r>
-      <w:r>
-        <w:rPr>
-          <w:rFonts w:ascii="Bauhaus 93" w:hAnsi="Bauhaus 93"/>
-        </w:rPr>
-        <w:t xml:space="preserve"> </w:t>
-      </w:r>
-      <w:proofErr w:type="spellStart"/>
-      <w:r>
-        <w:rPr>
-          <w:rFonts w:ascii="Bauhaus 93" w:hAnsi="Bauhaus 93"/>
-        </w:rPr>
-        <w:t>movielens</w:t>
-      </w:r>
-      <w:proofErr w:type="spellEnd"/>
-    </w:p>
-    <w:p>
-      <w:pPr>
-        <w:pStyle w:val="NoSpacing"/>
-        <w:ind w:left="720"/>
-        <w:rPr>
-          <w:rFonts w:ascii="Times New Roman" w:hAnsi="Times New Roman"/>
-          <w:sz w:val="24"/>
-          <w:szCs w:val="24"/>
-        </w:rPr>
-      </w:pPr>
-    </w:p>
-    <w:p>
-      <w:pPr>
-        <w:pStyle w:val="NoSpacing"/>
-        <w:ind w:left="720"/>
-        <w:rPr>
-          <w:rFonts w:ascii="Times New Roman" w:hAnsi="Times New Roman"/>
-          <w:sz w:val="24"/>
-          <w:szCs w:val="24"/>
-        </w:rPr>
-      </w:pPr>
-      <w:r>
-        <w:rPr>
-          <w:rFonts w:ascii="Times New Roman" w:hAnsi="Times New Roman"/>
-          <w:sz w:val="24"/>
-          <w:szCs w:val="24"/>
-        </w:rPr>
-        <w:t>Split the data set into the 90% training set and 10% evaluation set. In this case we are using Hadoop to perform the split. Naturally, you can change the percentages here to any other value instead of 0.9/0.1. bin/mahout will only work from the $MAHOUT_HOME directory, or you can change it as others.</w:t>
+        <w:t>other value instead of 0.9/0.1. bin/mahout will only work from the $MAHOUT_HOME directory, or you can change it as others.</w:t>
       </w:r>
     </w:p>
     <w:p>
@@ -3754,7 +3734,7 @@
 </file>
 
 <file path=word/endnotes.xml><?xml version="1.0" encoding="utf-8"?>
-<w:endnotes xmlns:wpc="http://schemas.microsoft.com/office/word/2010/wordprocessingCanvas" xmlns:mc="http://schemas.openxmlformats.org/markup-compatibility/2006" xmlns:o="urn:schemas-microsoft-com:office:office" xmlns:r="http://schemas.openxmlformats.org/officeDocument/2006/relationships" xmlns:m="http://schemas.openxmlformats.org/officeDocument/2006/math" xmlns:v="urn:schemas-microsoft-com:vml" xmlns:wp14="http://schemas.microsoft.com/office/word/2010/wordprocessingDrawing" xmlns:wp="http://schemas.openxmlformats.org/drawingml/2006/wordprocessingDrawing" xmlns:w10="urn:schemas-microsoft-com:office:word" xmlns:w="http://schemas.openxmlformats.org/wordprocessingml/2006/main" xmlns:w14="http://schemas.microsoft.com/office/word/2010/wordml" xmlns:wpg="http://schemas.microsoft.com/office/word/2010/wordprocessingGroup" xmlns:wpi="http://schemas.microsoft.com/office/word/2010/wordprocessingInk" xmlns:wne="http://schemas.microsoft.com/office/word/2006/wordml" xmlns:wps="http://schemas.microsoft.com/office/word/2010/wordprocessingShape" mc:Ignorable="w14 wp14">
+<w:endnotes xmlns:wpc="http://schemas.microsoft.com/office/word/2010/wordprocessingCanvas" xmlns:cx="http://schemas.microsoft.com/office/drawing/2014/chartex" xmlns:cx1="http://schemas.microsoft.com/office/drawing/2015/9/8/chartex" xmlns:cx2="http://schemas.microsoft.com/office/drawing/2015/10/21/chartex" xmlns:cx3="http://schemas.microsoft.com/office/drawing/2016/5/9/chartex" xmlns:cx4="http://schemas.microsoft.com/office/drawing/2016/5/10/chartex" xmlns:cx5="http://schemas.microsoft.com/office/drawing/2016/5/11/chartex" xmlns:cx6="http://schemas.microsoft.com/office/drawing/2016/5/12/chartex" xmlns:cx7="http://schemas.microsoft.com/office/drawing/2016/5/13/chartex" xmlns:cx8="http://schemas.microsoft.com/office/drawing/2016/5/14/chartex" xmlns:mc="http://schemas.openxmlformats.org/markup-compatibility/2006" xmlns:aink="http://schemas.microsoft.com/office/drawing/2016/ink" xmlns:am3d="http://schemas.microsoft.com/office/drawing/2017/model3d" xmlns:o="urn:schemas-microsoft-com:office:office" xmlns:r="http://schemas.openxmlformats.org/officeDocument/2006/relationships" xmlns:m="http://schemas.openxmlformats.org/officeDocument/2006/math" xmlns:v="urn:schemas-microsoft-com:vml" xmlns:wp14="http://schemas.microsoft.com/office/word/2010/wordprocessingDrawing" xmlns:wp="http://schemas.openxmlformats.org/drawingml/2006/wordprocessingDrawing" xmlns:w10="urn:schemas-microsoft-com:office:word" xmlns:w="http://schemas.openxmlformats.org/wordprocessingml/2006/main" xmlns:w14="http://schemas.microsoft.com/office/word/2010/wordml" xmlns:w15="http://schemas.microsoft.com/office/word/2012/wordml" xmlns:w16cid="http://schemas.microsoft.com/office/word/2016/wordml/cid" xmlns:w16se="http://schemas.microsoft.com/office/word/2015/wordml/symex" xmlns:wpg="http://schemas.microsoft.com/office/word/2010/wordprocessingGroup" xmlns:wpi="http://schemas.microsoft.com/office/word/2010/wordprocessingInk" xmlns:wne="http://schemas.microsoft.com/office/word/2006/wordml" xmlns:wps="http://schemas.microsoft.com/office/word/2010/wordprocessingShape" mc:Ignorable="w14 w15 w16se w16cid wp14">
   <w:endnote w:type="separator" w:id="-1">
     <w:p>
       <w:pPr>
@@ -3779,7 +3759,7 @@
 </file>
 
 <file path=word/footnotes.xml><?xml version="1.0" encoding="utf-8"?>
-<w:footnotes xmlns:wpc="http://schemas.microsoft.com/office/word/2010/wordprocessingCanvas" xmlns:mc="http://schemas.openxmlformats.org/markup-compatibility/2006" xmlns:o="urn:schemas-microsoft-com:office:office" xmlns:r="http://schemas.openxmlformats.org/officeDocument/2006/relationships" xmlns:m="http://schemas.openxmlformats.org/officeDocument/2006/math" xmlns:v="urn:schemas-microsoft-com:vml" xmlns:wp14="http://schemas.microsoft.com/office/word/2010/wordprocessingDrawing" xmlns:wp="http://schemas.openxmlformats.org/drawingml/2006/wordprocessingDrawing" xmlns:w10="urn:schemas-microsoft-com:office:word" xmlns:w="http://schemas.openxmlformats.org/wordprocessingml/2006/main" xmlns:w14="http://schemas.microsoft.com/office/word/2010/wordml" xmlns:wpg="http://schemas.microsoft.com/office/word/2010/wordprocessingGroup" xmlns:wpi="http://schemas.microsoft.com/office/word/2010/wordprocessingInk" xmlns:wne="http://schemas.microsoft.com/office/word/2006/wordml" xmlns:wps="http://schemas.microsoft.com/office/word/2010/wordprocessingShape" mc:Ignorable="w14 wp14">
+<w:footnotes xmlns:wpc="http://schemas.microsoft.com/office/word/2010/wordprocessingCanvas" xmlns:cx="http://schemas.microsoft.com/office/drawing/2014/chartex" xmlns:cx1="http://schemas.microsoft.com/office/drawing/2015/9/8/chartex" xmlns:cx2="http://schemas.microsoft.com/office/drawing/2015/10/21/chartex" xmlns:cx3="http://schemas.microsoft.com/office/drawing/2016/5/9/chartex" xmlns:cx4="http://schemas.microsoft.com/office/drawing/2016/5/10/chartex" xmlns:cx5="http://schemas.microsoft.com/office/drawing/2016/5/11/chartex" xmlns:cx6="http://schemas.microsoft.com/office/drawing/2016/5/12/chartex" xmlns:cx7="http://schemas.microsoft.com/office/drawing/2016/5/13/chartex" xmlns:cx8="http://schemas.microsoft.com/office/drawing/2016/5/14/chartex" xmlns:mc="http://schemas.openxmlformats.org/markup-compatibility/2006" xmlns:aink="http://schemas.microsoft.com/office/drawing/2016/ink" xmlns:am3d="http://schemas.microsoft.com/office/drawing/2017/model3d" xmlns:o="urn:schemas-microsoft-com:office:office" xmlns:r="http://schemas.openxmlformats.org/officeDocument/2006/relationships" xmlns:m="http://schemas.openxmlformats.org/officeDocument/2006/math" xmlns:v="urn:schemas-microsoft-com:vml" xmlns:wp14="http://schemas.microsoft.com/office/word/2010/wordprocessingDrawing" xmlns:wp="http://schemas.openxmlformats.org/drawingml/2006/wordprocessingDrawing" xmlns:w10="urn:schemas-microsoft-com:office:word" xmlns:w="http://schemas.openxmlformats.org/wordprocessingml/2006/main" xmlns:w14="http://schemas.microsoft.com/office/word/2010/wordml" xmlns:w15="http://schemas.microsoft.com/office/word/2012/wordml" xmlns:w16cid="http://schemas.microsoft.com/office/word/2016/wordml/cid" xmlns:w16se="http://schemas.microsoft.com/office/word/2015/wordml/symex" xmlns:wpg="http://schemas.microsoft.com/office/word/2010/wordprocessingGroup" xmlns:wpi="http://schemas.microsoft.com/office/word/2010/wordprocessingInk" xmlns:wne="http://schemas.microsoft.com/office/word/2006/wordml" xmlns:wps="http://schemas.microsoft.com/office/word/2010/wordprocessingShape" mc:Ignorable="w14 w15 w16se w16cid wp14">
   <w:footnote w:type="separator" w:id="-1">
     <w:p>
       <w:pPr>
@@ -3804,7 +3784,7 @@
 </file>
 
 <file path=word/header1.xml><?xml version="1.0" encoding="utf-8"?>
-<w:hdr xmlns:wpc="http://schemas.microsoft.com/office/word/2010/wordprocessingCanvas" xmlns:mc="http://schemas.openxmlformats.org/markup-compatibility/2006" xmlns:o="urn:schemas-microsoft-com:office:office" xmlns:r="http://schemas.openxmlformats.org/officeDocument/2006/relationships" xmlns:m="http://schemas.openxmlformats.org/officeDocument/2006/math" xmlns:v="urn:schemas-microsoft-com:vml" xmlns:wp14="http://schemas.microsoft.com/office/word/2010/wordprocessingDrawing" xmlns:wp="http://schemas.openxmlformats.org/drawingml/2006/wordprocessingDrawing" xmlns:w10="urn:schemas-microsoft-com:office:word" xmlns:w="http://schemas.openxmlformats.org/wordprocessingml/2006/main" xmlns:w14="http://schemas.microsoft.com/office/word/2010/wordml" xmlns:wpg="http://schemas.microsoft.com/office/word/2010/wordprocessingGroup" xmlns:wpi="http://schemas.microsoft.com/office/word/2010/wordprocessingInk" xmlns:wne="http://schemas.microsoft.com/office/word/2006/wordml" xmlns:wps="http://schemas.microsoft.com/office/word/2010/wordprocessingShape" mc:Ignorable="w14 wp14">
+<w:hdr xmlns:wpc="http://schemas.microsoft.com/office/word/2010/wordprocessingCanvas" xmlns:cx="http://schemas.microsoft.com/office/drawing/2014/chartex" xmlns:cx1="http://schemas.microsoft.com/office/drawing/2015/9/8/chartex" xmlns:cx2="http://schemas.microsoft.com/office/drawing/2015/10/21/chartex" xmlns:cx3="http://schemas.microsoft.com/office/drawing/2016/5/9/chartex" xmlns:cx4="http://schemas.microsoft.com/office/drawing/2016/5/10/chartex" xmlns:cx5="http://schemas.microsoft.com/office/drawing/2016/5/11/chartex" xmlns:cx6="http://schemas.microsoft.com/office/drawing/2016/5/12/chartex" xmlns:cx7="http://schemas.microsoft.com/office/drawing/2016/5/13/chartex" xmlns:cx8="http://schemas.microsoft.com/office/drawing/2016/5/14/chartex" xmlns:mc="http://schemas.openxmlformats.org/markup-compatibility/2006" xmlns:aink="http://schemas.microsoft.com/office/drawing/2016/ink" xmlns:am3d="http://schemas.microsoft.com/office/drawing/2017/model3d" xmlns:o="urn:schemas-microsoft-com:office:office" xmlns:r="http://schemas.openxmlformats.org/officeDocument/2006/relationships" xmlns:m="http://schemas.openxmlformats.org/officeDocument/2006/math" xmlns:v="urn:schemas-microsoft-com:vml" xmlns:wp14="http://schemas.microsoft.com/office/word/2010/wordprocessingDrawing" xmlns:wp="http://schemas.openxmlformats.org/drawingml/2006/wordprocessingDrawing" xmlns:w10="urn:schemas-microsoft-com:office:word" xmlns:w="http://schemas.openxmlformats.org/wordprocessingml/2006/main" xmlns:w14="http://schemas.microsoft.com/office/word/2010/wordml" xmlns:w15="http://schemas.microsoft.com/office/word/2012/wordml" xmlns:w16cid="http://schemas.microsoft.com/office/word/2016/wordml/cid" xmlns:w16se="http://schemas.microsoft.com/office/word/2015/wordml/symex" xmlns:wpg="http://schemas.microsoft.com/office/word/2010/wordprocessingGroup" xmlns:wpi="http://schemas.microsoft.com/office/word/2010/wordprocessingInk" xmlns:wne="http://schemas.microsoft.com/office/word/2006/wordml" xmlns:wps="http://schemas.microsoft.com/office/word/2010/wordprocessingShape" mc:Ignorable="w14 w15 w16se w16cid wp14">
   <w:p>
     <w:pPr>
       <w:pStyle w:val="Header"/>
@@ -3823,8 +3803,8 @@
 </file>
 
 <file path=word/numbering.xml><?xml version="1.0" encoding="utf-8"?>
-<w:numbering xmlns:wpc="http://schemas.microsoft.com/office/word/2010/wordprocessingCanvas" xmlns:mc="http://schemas.openxmlformats.org/markup-compatibility/2006" xmlns:o="urn:schemas-microsoft-com:office:office" xmlns:r="http://schemas.openxmlformats.org/officeDocument/2006/relationships" xmlns:m="http://schemas.openxmlformats.org/officeDocument/2006/math" xmlns:v="urn:schemas-microsoft-com:vml" xmlns:wp14="http://schemas.microsoft.com/office/word/2010/wordprocessingDrawing" xmlns:wp="http://schemas.openxmlformats.org/drawingml/2006/wordprocessingDrawing" xmlns:w10="urn:schemas-microsoft-com:office:word" xmlns:w="http://schemas.openxmlformats.org/wordprocessingml/2006/main" xmlns:w14="http://schemas.microsoft.com/office/word/2010/wordml" xmlns:wpg="http://schemas.microsoft.com/office/word/2010/wordprocessingGroup" xmlns:wpi="http://schemas.microsoft.com/office/word/2010/wordprocessingInk" xmlns:wne="http://schemas.microsoft.com/office/word/2006/wordml" xmlns:wps="http://schemas.microsoft.com/office/word/2010/wordprocessingShape" mc:Ignorable="w14 wp14">
-  <w:abstractNum w:abstractNumId="0">
+<w:numbering xmlns:wpc="http://schemas.microsoft.com/office/word/2010/wordprocessingCanvas" xmlns:cx="http://schemas.microsoft.com/office/drawing/2014/chartex" xmlns:cx1="http://schemas.microsoft.com/office/drawing/2015/9/8/chartex" xmlns:cx2="http://schemas.microsoft.com/office/drawing/2015/10/21/chartex" xmlns:cx3="http://schemas.microsoft.com/office/drawing/2016/5/9/chartex" xmlns:cx4="http://schemas.microsoft.com/office/drawing/2016/5/10/chartex" xmlns:cx5="http://schemas.microsoft.com/office/drawing/2016/5/11/chartex" xmlns:cx6="http://schemas.microsoft.com/office/drawing/2016/5/12/chartex" xmlns:cx7="http://schemas.microsoft.com/office/drawing/2016/5/13/chartex" xmlns:cx8="http://schemas.microsoft.com/office/drawing/2016/5/14/chartex" xmlns:mc="http://schemas.openxmlformats.org/markup-compatibility/2006" xmlns:aink="http://schemas.microsoft.com/office/drawing/2016/ink" xmlns:am3d="http://schemas.microsoft.com/office/drawing/2017/model3d" xmlns:o="urn:schemas-microsoft-com:office:office" xmlns:r="http://schemas.openxmlformats.org/officeDocument/2006/relationships" xmlns:m="http://schemas.openxmlformats.org/officeDocument/2006/math" xmlns:v="urn:schemas-microsoft-com:vml" xmlns:wp14="http://schemas.microsoft.com/office/word/2010/wordprocessingDrawing" xmlns:wp="http://schemas.openxmlformats.org/drawingml/2006/wordprocessingDrawing" xmlns:w10="urn:schemas-microsoft-com:office:word" xmlns:w="http://schemas.openxmlformats.org/wordprocessingml/2006/main" xmlns:w14="http://schemas.microsoft.com/office/word/2010/wordml" xmlns:w15="http://schemas.microsoft.com/office/word/2012/wordml" xmlns:w16cid="http://schemas.microsoft.com/office/word/2016/wordml/cid" xmlns:w16se="http://schemas.microsoft.com/office/word/2015/wordml/symex" xmlns:wpg="http://schemas.microsoft.com/office/word/2010/wordprocessingGroup" xmlns:wpi="http://schemas.microsoft.com/office/word/2010/wordprocessingInk" xmlns:wne="http://schemas.microsoft.com/office/word/2006/wordml" xmlns:wps="http://schemas.microsoft.com/office/word/2010/wordprocessingShape" mc:Ignorable="w14 w15 w16se w16cid wp14">
+  <w:abstractNum w:abstractNumId="0" w15:restartNumberingAfterBreak="0">
     <w:nsid w:val="02F81CA7"/>
     <w:multiLevelType w:val="hybridMultilevel"/>
     <w:tmpl w:val="F0A80E38"/>
@@ -3913,7 +3893,7 @@
       </w:pPr>
     </w:lvl>
   </w:abstractNum>
-  <w:abstractNum w:abstractNumId="1">
+  <w:abstractNum w:abstractNumId="1" w15:restartNumberingAfterBreak="0">
     <w:nsid w:val="22653A56"/>
     <w:multiLevelType w:val="multilevel"/>
     <w:tmpl w:val="0409001D"/>
@@ -4002,7 +3982,7 @@
       </w:pPr>
     </w:lvl>
   </w:abstractNum>
-  <w:abstractNum w:abstractNumId="2">
+  <w:abstractNum w:abstractNumId="2" w15:restartNumberingAfterBreak="0">
     <w:nsid w:val="2AD60872"/>
     <w:multiLevelType w:val="multilevel"/>
     <w:tmpl w:val="0409001D"/>
@@ -4091,7 +4071,7 @@
       </w:pPr>
     </w:lvl>
   </w:abstractNum>
-  <w:abstractNum w:abstractNumId="3">
+  <w:abstractNum w:abstractNumId="3" w15:restartNumberingAfterBreak="0">
     <w:nsid w:val="2B5928BB"/>
     <w:multiLevelType w:val="multilevel"/>
     <w:tmpl w:val="0409001D"/>
@@ -4180,7 +4160,7 @@
       </w:pPr>
     </w:lvl>
   </w:abstractNum>
-  <w:abstractNum w:abstractNumId="4">
+  <w:abstractNum w:abstractNumId="4" w15:restartNumberingAfterBreak="0">
     <w:nsid w:val="339D40A7"/>
     <w:multiLevelType w:val="hybridMultilevel"/>
     <w:tmpl w:val="1A1C1C20"/>
@@ -4293,7 +4273,7 @@
       </w:rPr>
     </w:lvl>
   </w:abstractNum>
-  <w:abstractNum w:abstractNumId="5">
+  <w:abstractNum w:abstractNumId="5" w15:restartNumberingAfterBreak="0">
     <w:nsid w:val="382A69E7"/>
     <w:multiLevelType w:val="hybridMultilevel"/>
     <w:tmpl w:val="46EAE556"/>
@@ -4433,7 +4413,7 @@
       </w:rPr>
     </w:lvl>
   </w:abstractNum>
-  <w:abstractNum w:abstractNumId="6">
+  <w:abstractNum w:abstractNumId="6" w15:restartNumberingAfterBreak="0">
     <w:nsid w:val="3A4528F5"/>
     <w:multiLevelType w:val="hybridMultilevel"/>
     <w:tmpl w:val="D9CC1C08"/>
@@ -4519,7 +4499,7 @@
       </w:pPr>
     </w:lvl>
   </w:abstractNum>
-  <w:abstractNum w:abstractNumId="7">
+  <w:abstractNum w:abstractNumId="7" w15:restartNumberingAfterBreak="0">
     <w:nsid w:val="70456464"/>
     <w:multiLevelType w:val="hybridMultilevel"/>
     <w:tmpl w:val="18666904"/>
@@ -4633,7 +4613,7 @@
 </file>
 
 <file path=word/styles.xml><?xml version="1.0" encoding="utf-8"?>
-<w:styles xmlns:mc="http://schemas.openxmlformats.org/markup-compatibility/2006" xmlns:r="http://schemas.openxmlformats.org/officeDocument/2006/relationships" xmlns:w="http://schemas.openxmlformats.org/wordprocessingml/2006/main" xmlns:w14="http://schemas.microsoft.com/office/word/2010/wordml" mc:Ignorable="w14">
+<w:styles xmlns:mc="http://schemas.openxmlformats.org/markup-compatibility/2006" xmlns:r="http://schemas.openxmlformats.org/officeDocument/2006/relationships" xmlns:w="http://schemas.openxmlformats.org/wordprocessingml/2006/main" xmlns:w14="http://schemas.microsoft.com/office/word/2010/wordml" xmlns:w15="http://schemas.microsoft.com/office/word/2012/wordml" xmlns:w16cid="http://schemas.microsoft.com/office/word/2016/wordml/cid" xmlns:w16se="http://schemas.microsoft.com/office/word/2015/wordml/symex" mc:Ignorable="w14 w15 w16se w16cid">
   <w:docDefaults>
     <w:rPrDefault>
       <w:rPr>
@@ -4643,144 +4623,382 @@
     </w:rPrDefault>
     <w:pPrDefault/>
   </w:docDefaults>
-  <w:latentStyles w:defLockedState="0" w:defUIPriority="99" w:defSemiHidden="1" w:defUnhideWhenUsed="1" w:defQFormat="0" w:count="267">
-    <w:lsdException w:name="Normal" w:semiHidden="0" w:uiPriority="0" w:unhideWhenUsed="0" w:qFormat="1"/>
-    <w:lsdException w:name="heading 1" w:semiHidden="0" w:uiPriority="9" w:unhideWhenUsed="0" w:qFormat="1"/>
-    <w:lsdException w:name="heading 2" w:semiHidden="0" w:uiPriority="9" w:unhideWhenUsed="0" w:qFormat="1"/>
-    <w:lsdException w:name="heading 3" w:semiHidden="0" w:uiPriority="9" w:unhideWhenUsed="0" w:qFormat="1"/>
-    <w:lsdException w:name="heading 4" w:uiPriority="9" w:qFormat="1"/>
-    <w:lsdException w:name="heading 5" w:uiPriority="9" w:qFormat="1"/>
-    <w:lsdException w:name="heading 6" w:uiPriority="9" w:qFormat="1"/>
-    <w:lsdException w:name="heading 7" w:uiPriority="9" w:qFormat="1"/>
-    <w:lsdException w:name="heading 8" w:uiPriority="9" w:qFormat="1"/>
-    <w:lsdException w:name="heading 9" w:uiPriority="9" w:qFormat="1"/>
-    <w:lsdException w:name="toc 1" w:uiPriority="39"/>
-    <w:lsdException w:name="toc 2" w:uiPriority="39"/>
-    <w:lsdException w:name="toc 3" w:uiPriority="39"/>
-    <w:lsdException w:name="toc 4" w:uiPriority="39"/>
-    <w:lsdException w:name="toc 5" w:uiPriority="39"/>
-    <w:lsdException w:name="toc 6" w:uiPriority="39"/>
-    <w:lsdException w:name="toc 7" w:uiPriority="39"/>
-    <w:lsdException w:name="toc 8" w:uiPriority="39"/>
-    <w:lsdException w:name="toc 9" w:uiPriority="39"/>
-    <w:lsdException w:name="caption" w:uiPriority="35" w:qFormat="1"/>
-    <w:lsdException w:name="Title" w:semiHidden="0" w:uiPriority="10" w:unhideWhenUsed="0" w:qFormat="1"/>
-    <w:lsdException w:name="Default Paragraph Font" w:uiPriority="1"/>
-    <w:lsdException w:name="Subtitle" w:semiHidden="0" w:uiPriority="11" w:unhideWhenUsed="0" w:qFormat="1"/>
-    <w:lsdException w:name="Strong" w:semiHidden="0" w:uiPriority="22" w:unhideWhenUsed="0" w:qFormat="1"/>
-    <w:lsdException w:name="Emphasis" w:semiHidden="0" w:uiPriority="20" w:unhideWhenUsed="0" w:qFormat="1"/>
-    <w:lsdException w:name="Table Grid" w:semiHidden="0" w:uiPriority="59" w:unhideWhenUsed="0"/>
-    <w:lsdException w:name="Placeholder Text" w:unhideWhenUsed="0"/>
-    <w:lsdException w:name="No Spacing" w:semiHidden="0" w:uiPriority="1" w:unhideWhenUsed="0" w:qFormat="1"/>
-    <w:lsdException w:name="Light Shading" w:semiHidden="0" w:uiPriority="60" w:unhideWhenUsed="0"/>
-    <w:lsdException w:name="Light List" w:semiHidden="0" w:uiPriority="61" w:unhideWhenUsed="0"/>
-    <w:lsdException w:name="Light Grid" w:semiHidden="0" w:uiPriority="62" w:unhideWhenUsed="0"/>
-    <w:lsdException w:name="Medium Shading 1" w:semiHidden="0" w:uiPriority="63" w:unhideWhenUsed="0"/>
-    <w:lsdException w:name="Medium Shading 2" w:semiHidden="0" w:uiPriority="64" w:unhideWhenUsed="0"/>
-    <w:lsdException w:name="Medium List 1" w:semiHidden="0" w:uiPriority="65" w:unhideWhenUsed="0"/>
-    <w:lsdException w:name="Medium List 2" w:semiHidden="0" w:uiPriority="66" w:unhideWhenUsed="0"/>
-    <w:lsdException w:name="Medium Grid 1" w:semiHidden="0" w:uiPriority="67" w:unhideWhenUsed="0"/>
-    <w:lsdException w:name="Medium Grid 2" w:semiHidden="0" w:uiPriority="68" w:unhideWhenUsed="0"/>
-    <w:lsdException w:name="Medium Grid 3" w:semiHidden="0" w:uiPriority="69" w:unhideWhenUsed="0"/>
-    <w:lsdException w:name="Dark List" w:semiHidden="0" w:uiPriority="70" w:unhideWhenUsed="0"/>
-    <w:lsdException w:name="Colorful Shading" w:semiHidden="0" w:uiPriority="71" w:unhideWhenUsed="0"/>
-    <w:lsdException w:name="Colorful List" w:semiHidden="0" w:uiPriority="72" w:unhideWhenUsed="0"/>
-    <w:lsdException w:name="Colorful Grid" w:semiHidden="0" w:uiPriority="73" w:unhideWhenUsed="0"/>
-    <w:lsdException w:name="Light Shading Accent 1" w:semiHidden="0" w:uiPriority="60" w:unhideWhenUsed="0"/>
-    <w:lsdException w:name="Light List Accent 1" w:semiHidden="0" w:uiPriority="61" w:unhideWhenUsed="0"/>
-    <w:lsdException w:name="Light Grid Accent 1" w:semiHidden="0" w:uiPriority="62" w:unhideWhenUsed="0"/>
-    <w:lsdException w:name="Medium Shading 1 Accent 1" w:semiHidden="0" w:uiPriority="63" w:unhideWhenUsed="0"/>
-    <w:lsdException w:name="Medium Shading 2 Accent 1" w:semiHidden="0" w:uiPriority="64" w:unhideWhenUsed="0"/>
-    <w:lsdException w:name="Medium List 1 Accent 1" w:semiHidden="0" w:uiPriority="65" w:unhideWhenUsed="0"/>
-    <w:lsdException w:name="Revision" w:unhideWhenUsed="0"/>
-    <w:lsdException w:name="List Paragraph" w:semiHidden="0" w:uiPriority="34" w:unhideWhenUsed="0" w:qFormat="1"/>
-    <w:lsdException w:name="Quote" w:semiHidden="0" w:uiPriority="29" w:unhideWhenUsed="0" w:qFormat="1"/>
-    <w:lsdException w:name="Intense Quote" w:semiHidden="0" w:uiPriority="30" w:unhideWhenUsed="0" w:qFormat="1"/>
-    <w:lsdException w:name="Medium List 2 Accent 1" w:semiHidden="0" w:uiPriority="66" w:unhideWhenUsed="0"/>
-    <w:lsdException w:name="Medium Grid 1 Accent 1" w:semiHidden="0" w:uiPriority="67" w:unhideWhenUsed="0"/>
-    <w:lsdException w:name="Medium Grid 2 Accent 1" w:semiHidden="0" w:uiPriority="68" w:unhideWhenUsed="0"/>
-    <w:lsdException w:name="Medium Grid 3 Accent 1" w:semiHidden="0" w:uiPriority="69" w:unhideWhenUsed="0"/>
-    <w:lsdException w:name="Dark List Accent 1" w:semiHidden="0" w:uiPriority="70" w:unhideWhenUsed="0"/>
-    <w:lsdException w:name="Colorful Shading Accent 1" w:semiHidden="0" w:uiPriority="71" w:unhideWhenUsed="0"/>
-    <w:lsdException w:name="Colorful List Accent 1" w:semiHidden="0" w:uiPriority="72" w:unhideWhenUsed="0"/>
-    <w:lsdException w:name="Colorful Grid Accent 1" w:semiHidden="0" w:uiPriority="73" w:unhideWhenUsed="0"/>
-    <w:lsdException w:name="Light Shading Accent 2" w:semiHidden="0" w:uiPriority="60" w:unhideWhenUsed="0"/>
-    <w:lsdException w:name="Light List Accent 2" w:semiHidden="0" w:uiPriority="61" w:unhideWhenUsed="0"/>
-    <w:lsdException w:name="Light Grid Accent 2" w:semiHidden="0" w:uiPriority="62" w:unhideWhenUsed="0"/>
-    <w:lsdException w:name="Medium Shading 1 Accent 2" w:semiHidden="0" w:uiPriority="63" w:unhideWhenUsed="0"/>
-    <w:lsdException w:name="Medium Shading 2 Accent 2" w:semiHidden="0" w:uiPriority="64" w:unhideWhenUsed="0"/>
-    <w:lsdException w:name="Medium List 1 Accent 2" w:semiHidden="0" w:uiPriority="65" w:unhideWhenUsed="0"/>
-    <w:lsdException w:name="Medium List 2 Accent 2" w:semiHidden="0" w:uiPriority="66" w:unhideWhenUsed="0"/>
-    <w:lsdException w:name="Medium Grid 1 Accent 2" w:semiHidden="0" w:uiPriority="67" w:unhideWhenUsed="0"/>
-    <w:lsdException w:name="Medium Grid 2 Accent 2" w:semiHidden="0" w:uiPriority="68" w:unhideWhenUsed="0"/>
-    <w:lsdException w:name="Medium Grid 3 Accent 2" w:semiHidden="0" w:uiPriority="69" w:unhideWhenUsed="0"/>
-    <w:lsdException w:name="Dark List Accent 2" w:semiHidden="0" w:uiPriority="70" w:unhideWhenUsed="0"/>
-    <w:lsdException w:name="Colorful Shading Accent 2" w:semiHidden="0" w:uiPriority="71" w:unhideWhenUsed="0"/>
-    <w:lsdException w:name="Colorful List Accent 2" w:semiHidden="0" w:uiPriority="72" w:unhideWhenUsed="0"/>
-    <w:lsdException w:name="Colorful Grid Accent 2" w:semiHidden="0" w:uiPriority="73" w:unhideWhenUsed="0"/>
-    <w:lsdException w:name="Light Shading Accent 3" w:semiHidden="0" w:uiPriority="60" w:unhideWhenUsed="0"/>
-    <w:lsdException w:name="Light List Accent 3" w:semiHidden="0" w:uiPriority="61" w:unhideWhenUsed="0"/>
-    <w:lsdException w:name="Light Grid Accent 3" w:semiHidden="0" w:uiPriority="62" w:unhideWhenUsed="0"/>
-    <w:lsdException w:name="Medium Shading 1 Accent 3" w:semiHidden="0" w:uiPriority="63" w:unhideWhenUsed="0"/>
-    <w:lsdException w:name="Medium Shading 2 Accent 3" w:semiHidden="0" w:uiPriority="64" w:unhideWhenUsed="0"/>
-    <w:lsdException w:name="Medium List 1 Accent 3" w:semiHidden="0" w:uiPriority="65" w:unhideWhenUsed="0"/>
-    <w:lsdException w:name="Medium List 2 Accent 3" w:semiHidden="0" w:uiPriority="66" w:unhideWhenUsed="0"/>
-    <w:lsdException w:name="Medium Grid 1 Accent 3" w:semiHidden="0" w:uiPriority="67" w:unhideWhenUsed="0"/>
-    <w:lsdException w:name="Medium Grid 2 Accent 3" w:semiHidden="0" w:uiPriority="68" w:unhideWhenUsed="0"/>
-    <w:lsdException w:name="Medium Grid 3 Accent 3" w:semiHidden="0" w:uiPriority="69" w:unhideWhenUsed="0"/>
-    <w:lsdException w:name="Dark List Accent 3" w:semiHidden="0" w:uiPriority="70" w:unhideWhenUsed="0"/>
-    <w:lsdException w:name="Colorful Shading Accent 3" w:semiHidden="0" w:uiPriority="71" w:unhideWhenUsed="0"/>
-    <w:lsdException w:name="Colorful List Accent 3" w:semiHidden="0" w:uiPriority="72" w:unhideWhenUsed="0"/>
-    <w:lsdException w:name="Colorful Grid Accent 3" w:semiHidden="0" w:uiPriority="73" w:unhideWhenUsed="0"/>
-    <w:lsdException w:name="Light Shading Accent 4" w:semiHidden="0" w:uiPriority="60" w:unhideWhenUsed="0"/>
-    <w:lsdException w:name="Light List Accent 4" w:semiHidden="0" w:uiPriority="61" w:unhideWhenUsed="0"/>
-    <w:lsdException w:name="Light Grid Accent 4" w:semiHidden="0" w:uiPriority="62" w:unhideWhenUsed="0"/>
-    <w:lsdException w:name="Medium Shading 1 Accent 4" w:semiHidden="0" w:uiPriority="63" w:unhideWhenUsed="0"/>
-    <w:lsdException w:name="Medium Shading 2 Accent 4" w:semiHidden="0" w:uiPriority="64" w:unhideWhenUsed="0"/>
-    <w:lsdException w:name="Medium List 1 Accent 4" w:semiHidden="0" w:uiPriority="65" w:unhideWhenUsed="0"/>
-    <w:lsdException w:name="Medium List 2 Accent 4" w:semiHidden="0" w:uiPriority="66" w:unhideWhenUsed="0"/>
-    <w:lsdException w:name="Medium Grid 1 Accent 4" w:semiHidden="0" w:uiPriority="67" w:unhideWhenUsed="0"/>
-    <w:lsdException w:name="Medium Grid 2 Accent 4" w:semiHidden="0" w:uiPriority="68" w:unhideWhenUsed="0"/>
-    <w:lsdException w:name="Medium Grid 3 Accent 4" w:semiHidden="0" w:uiPriority="69" w:unhideWhenUsed="0"/>
-    <w:lsdException w:name="Dark List Accent 4" w:semiHidden="0" w:uiPriority="70" w:unhideWhenUsed="0"/>
-    <w:lsdException w:name="Colorful Shading Accent 4" w:semiHidden="0" w:uiPriority="71" w:unhideWhenUsed="0"/>
-    <w:lsdException w:name="Colorful List Accent 4" w:semiHidden="0" w:uiPriority="72" w:unhideWhenUsed="0"/>
-    <w:lsdException w:name="Colorful Grid Accent 4" w:semiHidden="0" w:uiPriority="73" w:unhideWhenUsed="0"/>
-    <w:lsdException w:name="Light Shading Accent 5" w:semiHidden="0" w:uiPriority="60" w:unhideWhenUsed="0"/>
-    <w:lsdException w:name="Light List Accent 5" w:semiHidden="0" w:uiPriority="61" w:unhideWhenUsed="0"/>
-    <w:lsdException w:name="Light Grid Accent 5" w:semiHidden="0" w:uiPriority="62" w:unhideWhenUsed="0"/>
-    <w:lsdException w:name="Medium Shading 1 Accent 5" w:semiHidden="0" w:uiPriority="63" w:unhideWhenUsed="0"/>
-    <w:lsdException w:name="Medium Shading 2 Accent 5" w:semiHidden="0" w:uiPriority="64" w:unhideWhenUsed="0"/>
-    <w:lsdException w:name="Medium List 1 Accent 5" w:semiHidden="0" w:uiPriority="65" w:unhideWhenUsed="0"/>
-    <w:lsdException w:name="Medium List 2 Accent 5" w:semiHidden="0" w:uiPriority="66" w:unhideWhenUsed="0"/>
-    <w:lsdException w:name="Medium Grid 1 Accent 5" w:semiHidden="0" w:uiPriority="67" w:unhideWhenUsed="0"/>
-    <w:lsdException w:name="Medium Grid 2 Accent 5" w:semiHidden="0" w:uiPriority="68" w:unhideWhenUsed="0"/>
-    <w:lsdException w:name="Medium Grid 3 Accent 5" w:semiHidden="0" w:uiPriority="69" w:unhideWhenUsed="0"/>
-    <w:lsdException w:name="Dark List Accent 5" w:semiHidden="0" w:uiPriority="70" w:unhideWhenUsed="0"/>
-    <w:lsdException w:name="Colorful Shading Accent 5" w:semiHidden="0" w:uiPriority="71" w:unhideWhenUsed="0"/>
-    <w:lsdException w:name="Colorful List Accent 5" w:semiHidden="0" w:uiPriority="72" w:unhideWhenUsed="0"/>
-    <w:lsdException w:name="Colorful Grid Accent 5" w:semiHidden="0" w:uiPriority="73" w:unhideWhenUsed="0"/>
-    <w:lsdException w:name="Light Shading Accent 6" w:semiHidden="0" w:uiPriority="60" w:unhideWhenUsed="0"/>
-    <w:lsdException w:name="Light List Accent 6" w:semiHidden="0" w:uiPriority="61" w:unhideWhenUsed="0"/>
-    <w:lsdException w:name="Light Grid Accent 6" w:semiHidden="0" w:uiPriority="62" w:unhideWhenUsed="0"/>
-    <w:lsdException w:name="Medium Shading 1 Accent 6" w:semiHidden="0" w:uiPriority="63" w:unhideWhenUsed="0"/>
-    <w:lsdException w:name="Medium Shading 2 Accent 6" w:semiHidden="0" w:uiPriority="64" w:unhideWhenUsed="0"/>
-    <w:lsdException w:name="Medium List 1 Accent 6" w:semiHidden="0" w:uiPriority="65" w:unhideWhenUsed="0"/>
-    <w:lsdException w:name="Medium List 2 Accent 6" w:semiHidden="0" w:uiPriority="66" w:unhideWhenUsed="0"/>
-    <w:lsdException w:name="Medium Grid 1 Accent 6" w:semiHidden="0" w:uiPriority="67" w:unhideWhenUsed="0"/>
-    <w:lsdException w:name="Medium Grid 2 Accent 6" w:semiHidden="0" w:uiPriority="68" w:unhideWhenUsed="0"/>
-    <w:lsdException w:name="Medium Grid 3 Accent 6" w:semiHidden="0" w:uiPriority="69" w:unhideWhenUsed="0"/>
-    <w:lsdException w:name="Dark List Accent 6" w:semiHidden="0" w:uiPriority="70" w:unhideWhenUsed="0"/>
-    <w:lsdException w:name="Colorful Shading Accent 6" w:semiHidden="0" w:uiPriority="71" w:unhideWhenUsed="0"/>
-    <w:lsdException w:name="Colorful List Accent 6" w:semiHidden="0" w:uiPriority="72" w:unhideWhenUsed="0"/>
-    <w:lsdException w:name="Colorful Grid Accent 6" w:semiHidden="0" w:uiPriority="73" w:unhideWhenUsed="0"/>
-    <w:lsdException w:name="Subtle Emphasis" w:semiHidden="0" w:uiPriority="19" w:unhideWhenUsed="0" w:qFormat="1"/>
-    <w:lsdException w:name="Intense Emphasis" w:semiHidden="0" w:uiPriority="21" w:unhideWhenUsed="0" w:qFormat="1"/>
-    <w:lsdException w:name="Subtle Reference" w:semiHidden="0" w:uiPriority="31" w:unhideWhenUsed="0" w:qFormat="1"/>
-    <w:lsdException w:name="Intense Reference" w:semiHidden="0" w:uiPriority="32" w:unhideWhenUsed="0" w:qFormat="1"/>
-    <w:lsdException w:name="Book Title" w:semiHidden="0" w:uiPriority="33" w:unhideWhenUsed="0" w:qFormat="1"/>
-    <w:lsdException w:name="Bibliography" w:uiPriority="37"/>
-    <w:lsdException w:name="TOC Heading" w:uiPriority="39" w:qFormat="1"/>
+  <w:latentStyles w:defLockedState="0" w:defUIPriority="99" w:defSemiHidden="0" w:defUnhideWhenUsed="0" w:defQFormat="0" w:count="375">
+    <w:lsdException w:name="Normal" w:uiPriority="0" w:qFormat="1"/>
+    <w:lsdException w:name="heading 1" w:uiPriority="9" w:qFormat="1"/>
+    <w:lsdException w:name="heading 2" w:uiPriority="9" w:qFormat="1"/>
+    <w:lsdException w:name="heading 3" w:uiPriority="9" w:qFormat="1"/>
+    <w:lsdException w:name="heading 4" w:semiHidden="1" w:uiPriority="9" w:unhideWhenUsed="1" w:qFormat="1"/>
+    <w:lsdException w:name="heading 5" w:semiHidden="1" w:uiPriority="9" w:unhideWhenUsed="1" w:qFormat="1"/>
+    <w:lsdException w:name="heading 6" w:semiHidden="1" w:uiPriority="9" w:unhideWhenUsed="1" w:qFormat="1"/>
+    <w:lsdException w:name="heading 7" w:semiHidden="1" w:uiPriority="9" w:unhideWhenUsed="1" w:qFormat="1"/>
+    <w:lsdException w:name="heading 8" w:semiHidden="1" w:uiPriority="9" w:unhideWhenUsed="1" w:qFormat="1"/>
+    <w:lsdException w:name="heading 9" w:semiHidden="1" w:uiPriority="9" w:unhideWhenUsed="1" w:qFormat="1"/>
+    <w:lsdException w:name="index 1" w:semiHidden="1" w:unhideWhenUsed="1"/>
+    <w:lsdException w:name="index 2" w:semiHidden="1" w:unhideWhenUsed="1"/>
+    <w:lsdException w:name="index 3" w:semiHidden="1" w:unhideWhenUsed="1"/>
+    <w:lsdException w:name="index 4" w:semiHidden="1" w:unhideWhenUsed="1"/>
+    <w:lsdException w:name="index 5" w:semiHidden="1" w:unhideWhenUsed="1"/>
+    <w:lsdException w:name="index 6" w:semiHidden="1" w:unhideWhenUsed="1"/>
+    <w:lsdException w:name="index 7" w:semiHidden="1" w:unhideWhenUsed="1"/>
+    <w:lsdException w:name="index 8" w:semiHidden="1" w:unhideWhenUsed="1"/>
+    <w:lsdException w:name="index 9" w:semiHidden="1" w:unhideWhenUsed="1"/>
+    <w:lsdException w:name="toc 1" w:semiHidden="1" w:uiPriority="39" w:unhideWhenUsed="1"/>
+    <w:lsdException w:name="toc 2" w:semiHidden="1" w:uiPriority="39" w:unhideWhenUsed="1"/>
+    <w:lsdException w:name="toc 3" w:semiHidden="1" w:uiPriority="39" w:unhideWhenUsed="1"/>
+    <w:lsdException w:name="toc 4" w:semiHidden="1" w:uiPriority="39" w:unhideWhenUsed="1"/>
+    <w:lsdException w:name="toc 5" w:semiHidden="1" w:uiPriority="39" w:unhideWhenUsed="1"/>
+    <w:lsdException w:name="toc 6" w:semiHidden="1" w:uiPriority="39" w:unhideWhenUsed="1"/>
+    <w:lsdException w:name="toc 7" w:semiHidden="1" w:uiPriority="39" w:unhideWhenUsed="1"/>
+    <w:lsdException w:name="toc 8" w:semiHidden="1" w:uiPriority="39" w:unhideWhenUsed="1"/>
+    <w:lsdException w:name="toc 9" w:semiHidden="1" w:uiPriority="39" w:unhideWhenUsed="1"/>
+    <w:lsdException w:name="Normal Indent" w:semiHidden="1" w:unhideWhenUsed="1"/>
+    <w:lsdException w:name="footnote text" w:semiHidden="1" w:unhideWhenUsed="1"/>
+    <w:lsdException w:name="annotation text" w:semiHidden="1" w:unhideWhenUsed="1"/>
+    <w:lsdException w:name="header" w:semiHidden="1" w:unhideWhenUsed="1"/>
+    <w:lsdException w:name="footer" w:semiHidden="1" w:unhideWhenUsed="1"/>
+    <w:lsdException w:name="index heading" w:semiHidden="1" w:unhideWhenUsed="1"/>
+    <w:lsdException w:name="caption" w:semiHidden="1" w:uiPriority="35" w:unhideWhenUsed="1" w:qFormat="1"/>
+    <w:lsdException w:name="table of figures" w:semiHidden="1" w:unhideWhenUsed="1"/>
+    <w:lsdException w:name="envelope address" w:semiHidden="1" w:unhideWhenUsed="1"/>
+    <w:lsdException w:name="envelope return" w:semiHidden="1" w:unhideWhenUsed="1"/>
+    <w:lsdException w:name="footnote reference" w:semiHidden="1" w:unhideWhenUsed="1"/>
+    <w:lsdException w:name="annotation reference" w:semiHidden="1" w:unhideWhenUsed="1"/>
+    <w:lsdException w:name="line number" w:semiHidden="1" w:unhideWhenUsed="1"/>
+    <w:lsdException w:name="page number" w:semiHidden="1" w:unhideWhenUsed="1"/>
+    <w:lsdException w:name="endnote reference" w:semiHidden="1" w:unhideWhenUsed="1"/>
+    <w:lsdException w:name="endnote text" w:semiHidden="1" w:unhideWhenUsed="1"/>
+    <w:lsdException w:name="table of authorities" w:semiHidden="1" w:unhideWhenUsed="1"/>
+    <w:lsdException w:name="macro" w:semiHidden="1" w:unhideWhenUsed="1"/>
+    <w:lsdException w:name="toa heading" w:semiHidden="1" w:unhideWhenUsed="1"/>
+    <w:lsdException w:name="List" w:semiHidden="1" w:unhideWhenUsed="1"/>
+    <w:lsdException w:name="List Bullet" w:semiHidden="1" w:unhideWhenUsed="1"/>
+    <w:lsdException w:name="List Number" w:semiHidden="1" w:unhideWhenUsed="1"/>
+    <w:lsdException w:name="List 2" w:semiHidden="1" w:unhideWhenUsed="1"/>
+    <w:lsdException w:name="List 3" w:semiHidden="1" w:unhideWhenUsed="1"/>
+    <w:lsdException w:name="List 4" w:semiHidden="1" w:unhideWhenUsed="1"/>
+    <w:lsdException w:name="List 5" w:semiHidden="1" w:unhideWhenUsed="1"/>
+    <w:lsdException w:name="List Bullet 2" w:semiHidden="1" w:unhideWhenUsed="1"/>
+    <w:lsdException w:name="List Bullet 3" w:semiHidden="1" w:unhideWhenUsed="1"/>
+    <w:lsdException w:name="List Bullet 4" w:semiHidden="1" w:unhideWhenUsed="1"/>
+    <w:lsdException w:name="List Bullet 5" w:semiHidden="1" w:unhideWhenUsed="1"/>
+    <w:lsdException w:name="List Number 2" w:semiHidden="1" w:unhideWhenUsed="1"/>
+    <w:lsdException w:name="List Number 3" w:semiHidden="1" w:unhideWhenUsed="1"/>
+    <w:lsdException w:name="List Number 4" w:semiHidden="1" w:unhideWhenUsed="1"/>
+    <w:lsdException w:name="List Number 5" w:semiHidden="1" w:unhideWhenUsed="1"/>
+    <w:lsdException w:name="Title" w:uiPriority="10" w:qFormat="1"/>
+    <w:lsdException w:name="Closing" w:semiHidden="1" w:unhideWhenUsed="1"/>
+    <w:lsdException w:name="Signature" w:semiHidden="1" w:unhideWhenUsed="1"/>
+    <w:lsdException w:name="Default Paragraph Font" w:semiHidden="1" w:uiPriority="1" w:unhideWhenUsed="1"/>
+    <w:lsdException w:name="Body Text" w:semiHidden="1" w:unhideWhenUsed="1"/>
+    <w:lsdException w:name="Body Text Indent" w:semiHidden="1" w:unhideWhenUsed="1"/>
+    <w:lsdException w:name="List Continue" w:semiHidden="1" w:unhideWhenUsed="1"/>
+    <w:lsdException w:name="List Continue 2" w:semiHidden="1" w:unhideWhenUsed="1"/>
+    <w:lsdException w:name="List Continue 3" w:semiHidden="1" w:unhideWhenUsed="1"/>
+    <w:lsdException w:name="List Continue 4" w:semiHidden="1" w:unhideWhenUsed="1"/>
+    <w:lsdException w:name="List Continue 5" w:semiHidden="1" w:unhideWhenUsed="1"/>
+    <w:lsdException w:name="Message Header" w:semiHidden="1" w:unhideWhenUsed="1"/>
+    <w:lsdException w:name="Subtitle" w:uiPriority="11" w:qFormat="1"/>
+    <w:lsdException w:name="Salutation" w:semiHidden="1" w:unhideWhenUsed="1"/>
+    <w:lsdException w:name="Date" w:semiHidden="1" w:unhideWhenUsed="1"/>
+    <w:lsdException w:name="Body Text First Indent" w:semiHidden="1" w:unhideWhenUsed="1"/>
+    <w:lsdException w:name="Body Text First Indent 2" w:semiHidden="1" w:unhideWhenUsed="1"/>
+    <w:lsdException w:name="Note Heading" w:semiHidden="1" w:unhideWhenUsed="1"/>
+    <w:lsdException w:name="Body Text 2" w:semiHidden="1" w:unhideWhenUsed="1"/>
+    <w:lsdException w:name="Body Text 3" w:semiHidden="1" w:unhideWhenUsed="1"/>
+    <w:lsdException w:name="Body Text Indent 2" w:semiHidden="1" w:unhideWhenUsed="1"/>
+    <w:lsdException w:name="Body Text Indent 3" w:semiHidden="1" w:unhideWhenUsed="1"/>
+    <w:lsdException w:name="Block Text" w:semiHidden="1" w:unhideWhenUsed="1"/>
+    <w:lsdException w:name="Hyperlink" w:semiHidden="1" w:unhideWhenUsed="1"/>
+    <w:lsdException w:name="FollowedHyperlink" w:semiHidden="1" w:unhideWhenUsed="1"/>
+    <w:lsdException w:name="Strong" w:uiPriority="22" w:qFormat="1"/>
+    <w:lsdException w:name="Emphasis" w:uiPriority="20" w:qFormat="1"/>
+    <w:lsdException w:name="Document Map" w:semiHidden="1" w:unhideWhenUsed="1"/>
+    <w:lsdException w:name="Plain Text" w:semiHidden="1" w:unhideWhenUsed="1"/>
+    <w:lsdException w:name="E-mail Signature" w:semiHidden="1" w:unhideWhenUsed="1"/>
+    <w:lsdException w:name="HTML Top of Form" w:semiHidden="1" w:unhideWhenUsed="1"/>
+    <w:lsdException w:name="HTML Bottom of Form" w:semiHidden="1" w:unhideWhenUsed="1"/>
+    <w:lsdException w:name="Normal (Web)" w:semiHidden="1" w:unhideWhenUsed="1"/>
+    <w:lsdException w:name="HTML Acronym" w:semiHidden="1" w:unhideWhenUsed="1"/>
+    <w:lsdException w:name="HTML Address" w:semiHidden="1" w:unhideWhenUsed="1"/>
+    <w:lsdException w:name="HTML Cite" w:semiHidden="1" w:unhideWhenUsed="1"/>
+    <w:lsdException w:name="HTML Code" w:semiHidden="1" w:unhideWhenUsed="1"/>
+    <w:lsdException w:name="HTML Definition" w:semiHidden="1" w:unhideWhenUsed="1"/>
+    <w:lsdException w:name="HTML Keyboard" w:semiHidden="1" w:unhideWhenUsed="1"/>
+    <w:lsdException w:name="HTML Preformatted" w:semiHidden="1" w:unhideWhenUsed="1"/>
+    <w:lsdException w:name="HTML Sample" w:semiHidden="1" w:unhideWhenUsed="1"/>
+    <w:lsdException w:name="HTML Typewriter" w:semiHidden="1" w:unhideWhenUsed="1"/>
+    <w:lsdException w:name="HTML Variable" w:semiHidden="1" w:unhideWhenUsed="1"/>
+    <w:lsdException w:name="Normal Table" w:semiHidden="1" w:unhideWhenUsed="1"/>
+    <w:lsdException w:name="annotation subject" w:semiHidden="1" w:unhideWhenUsed="1"/>
+    <w:lsdException w:name="No List" w:semiHidden="1" w:unhideWhenUsed="1"/>
+    <w:lsdException w:name="Outline List 1" w:semiHidden="1" w:unhideWhenUsed="1"/>
+    <w:lsdException w:name="Outline List 2" w:semiHidden="1" w:unhideWhenUsed="1"/>
+    <w:lsdException w:name="Outline List 3" w:semiHidden="1" w:unhideWhenUsed="1"/>
+    <w:lsdException w:name="Table Simple 1" w:semiHidden="1" w:unhideWhenUsed="1"/>
+    <w:lsdException w:name="Table Simple 2" w:semiHidden="1" w:unhideWhenUsed="1"/>
+    <w:lsdException w:name="Table Simple 3" w:semiHidden="1" w:unhideWhenUsed="1"/>
+    <w:lsdException w:name="Table Classic 1" w:semiHidden="1" w:unhideWhenUsed="1"/>
+    <w:lsdException w:name="Table Classic 2" w:semiHidden="1" w:unhideWhenUsed="1"/>
+    <w:lsdException w:name="Table Classic 3" w:semiHidden="1" w:unhideWhenUsed="1"/>
+    <w:lsdException w:name="Table Classic 4" w:semiHidden="1" w:unhideWhenUsed="1"/>
+    <w:lsdException w:name="Table Colorful 1" w:semiHidden="1" w:unhideWhenUsed="1"/>
+    <w:lsdException w:name="Table Colorful 2" w:semiHidden="1" w:unhideWhenUsed="1"/>
+    <w:lsdException w:name="Table Colorful 3" w:semiHidden="1" w:unhideWhenUsed="1"/>
+    <w:lsdException w:name="Table Columns 1" w:semiHidden="1" w:unhideWhenUsed="1"/>
+    <w:lsdException w:name="Table Columns 2" w:semiHidden="1" w:unhideWhenUsed="1"/>
+    <w:lsdException w:name="Table Columns 3" w:semiHidden="1" w:unhideWhenUsed="1"/>
+    <w:lsdException w:name="Table Columns 4" w:semiHidden="1" w:unhideWhenUsed="1"/>
+    <w:lsdException w:name="Table Columns 5" w:semiHidden="1" w:unhideWhenUsed="1"/>
+    <w:lsdException w:name="Table Grid 1" w:semiHidden="1" w:unhideWhenUsed="1"/>
+    <w:lsdException w:name="Table Grid 2" w:semiHidden="1" w:unhideWhenUsed="1"/>
+    <w:lsdException w:name="Table Grid 3" w:semiHidden="1" w:unhideWhenUsed="1"/>
+    <w:lsdException w:name="Table Grid 4" w:semiHidden="1" w:unhideWhenUsed="1"/>
+    <w:lsdException w:name="Table Grid 5" w:semiHidden="1" w:unhideWhenUsed="1"/>
+    <w:lsdException w:name="Table Grid 6" w:semiHidden="1" w:unhideWhenUsed="1"/>
+    <w:lsdException w:name="Table Grid 7" w:semiHidden="1" w:unhideWhenUsed="1"/>
+    <w:lsdException w:name="Table Grid 8" w:semiHidden="1" w:unhideWhenUsed="1"/>
+    <w:lsdException w:name="Table List 1" w:semiHidden="1" w:unhideWhenUsed="1"/>
+    <w:lsdException w:name="Table List 2" w:semiHidden="1" w:unhideWhenUsed="1"/>
+    <w:lsdException w:name="Table List 3" w:semiHidden="1" w:unhideWhenUsed="1"/>
+    <w:lsdException w:name="Table List 4" w:semiHidden="1" w:unhideWhenUsed="1"/>
+    <w:lsdException w:name="Table List 5" w:semiHidden="1" w:unhideWhenUsed="1"/>
+    <w:lsdException w:name="Table List 6" w:semiHidden="1" w:unhideWhenUsed="1"/>
+    <w:lsdException w:name="Table List 7" w:semiHidden="1" w:unhideWhenUsed="1"/>
+    <w:lsdException w:name="Table List 8" w:semiHidden="1" w:unhideWhenUsed="1"/>
+    <w:lsdException w:name="Table 3D effects 1" w:semiHidden="1" w:unhideWhenUsed="1"/>
+    <w:lsdException w:name="Table 3D effects 2" w:semiHidden="1" w:unhideWhenUsed="1"/>
+    <w:lsdException w:name="Table 3D effects 3" w:semiHidden="1" w:unhideWhenUsed="1"/>
+    <w:lsdException w:name="Table Contemporary" w:semiHidden="1" w:unhideWhenUsed="1"/>
+    <w:lsdException w:name="Table Elegant" w:semiHidden="1" w:unhideWhenUsed="1"/>
+    <w:lsdException w:name="Table Professional" w:semiHidden="1" w:unhideWhenUsed="1"/>
+    <w:lsdException w:name="Table Subtle 1" w:semiHidden="1" w:unhideWhenUsed="1"/>
+    <w:lsdException w:name="Table Subtle 2" w:semiHidden="1" w:unhideWhenUsed="1"/>
+    <w:lsdException w:name="Table Web 1" w:semiHidden="1" w:unhideWhenUsed="1"/>
+    <w:lsdException w:name="Table Web 2" w:semiHidden="1" w:unhideWhenUsed="1"/>
+    <w:lsdException w:name="Table Web 3" w:semiHidden="1" w:unhideWhenUsed="1"/>
+    <w:lsdException w:name="Balloon Text" w:semiHidden="1" w:unhideWhenUsed="1"/>
+    <w:lsdException w:name="Table Grid" w:semiHidden="1" w:uiPriority="59" w:unhideWhenUsed="1"/>
+    <w:lsdException w:name="Table Theme" w:semiHidden="1" w:unhideWhenUsed="1"/>
+    <w:lsdException w:name="Placeholder Text" w:semiHidden="1"/>
+    <w:lsdException w:name="No Spacing" w:uiPriority="1" w:qFormat="1"/>
+    <w:lsdException w:name="Light Shading" w:uiPriority="60"/>
+    <w:lsdException w:name="Light List" w:uiPriority="61"/>
+    <w:lsdException w:name="Light Grid" w:uiPriority="62"/>
+    <w:lsdException w:name="Medium Shading 1" w:uiPriority="63"/>
+    <w:lsdException w:name="Medium Shading 2" w:uiPriority="64"/>
+    <w:lsdException w:name="Medium List 1" w:uiPriority="65"/>
+    <w:lsdException w:name="Medium List 2" w:uiPriority="66"/>
+    <w:lsdException w:name="Medium Grid 1" w:uiPriority="67"/>
+    <w:lsdException w:name="Medium Grid 2" w:uiPriority="68"/>
+    <w:lsdException w:name="Medium Grid 3" w:uiPriority="69"/>
+    <w:lsdException w:name="Dark List" w:uiPriority="70"/>
+    <w:lsdException w:name="Colorful Shading" w:uiPriority="71"/>
+    <w:lsdException w:name="Colorful List" w:uiPriority="72"/>
+    <w:lsdException w:name="Colorful Grid" w:uiPriority="73"/>
+    <w:lsdException w:name="Light Shading Accent 1" w:uiPriority="60"/>
+    <w:lsdException w:name="Light List Accent 1" w:uiPriority="61"/>
+    <w:lsdException w:name="Light Grid Accent 1" w:uiPriority="62"/>
+    <w:lsdException w:name="Medium Shading 1 Accent 1" w:uiPriority="63"/>
+    <w:lsdException w:name="Medium Shading 2 Accent 1" w:uiPriority="64"/>
+    <w:lsdException w:name="Medium List 1 Accent 1" w:uiPriority="65"/>
+    <w:lsdException w:name="Revision" w:semiHidden="1"/>
+    <w:lsdException w:name="List Paragraph" w:uiPriority="34" w:qFormat="1"/>
+    <w:lsdException w:name="Quote" w:uiPriority="29" w:qFormat="1"/>
+    <w:lsdException w:name="Intense Quote" w:uiPriority="30" w:qFormat="1"/>
+    <w:lsdException w:name="Medium List 2 Accent 1" w:uiPriority="66"/>
+    <w:lsdException w:name="Medium Grid 1 Accent 1" w:uiPriority="67"/>
+    <w:lsdException w:name="Medium Grid 2 Accent 1" w:uiPriority="68"/>
+    <w:lsdException w:name="Medium Grid 3 Accent 1" w:uiPriority="69"/>
+    <w:lsdException w:name="Dark List Accent 1" w:uiPriority="70"/>
+    <w:lsdException w:name="Colorful Shading Accent 1" w:uiPriority="71"/>
+    <w:lsdException w:name="Colorful List Accent 1" w:uiPriority="72"/>
+    <w:lsdException w:name="Colorful Grid Accent 1" w:uiPriority="73"/>
+    <w:lsdException w:name="Light Shading Accent 2" w:uiPriority="60"/>
+    <w:lsdException w:name="Light List Accent 2" w:uiPriority="61"/>
+    <w:lsdException w:name="Light Grid Accent 2" w:uiPriority="62"/>
+    <w:lsdException w:name="Medium Shading 1 Accent 2" w:uiPriority="63"/>
+    <w:lsdException w:name="Medium Shading 2 Accent 2" w:uiPriority="64"/>
+    <w:lsdException w:name="Medium List 1 Accent 2" w:uiPriority="65"/>
+    <w:lsdException w:name="Medium List 2 Accent 2" w:uiPriority="66"/>
+    <w:lsdException w:name="Medium Grid 1 Accent 2" w:uiPriority="67"/>
+    <w:lsdException w:name="Medium Grid 2 Accent 2" w:uiPriority="68"/>
+    <w:lsdException w:name="Medium Grid 3 Accent 2" w:uiPriority="69"/>
+    <w:lsdException w:name="Dark List Accent 2" w:uiPriority="70"/>
+    <w:lsdException w:name="Colorful Shading Accent 2" w:uiPriority="71"/>
+    <w:lsdException w:name="Colorful List Accent 2" w:uiPriority="72"/>
+    <w:lsdException w:name="Colorful Grid Accent 2" w:uiPriority="73"/>
+    <w:lsdException w:name="Light Shading Accent 3" w:uiPriority="60"/>
+    <w:lsdException w:name="Light List Accent 3" w:uiPriority="61"/>
+    <w:lsdException w:name="Light Grid Accent 3" w:uiPriority="62"/>
+    <w:lsdException w:name="Medium Shading 1 Accent 3" w:uiPriority="63"/>
+    <w:lsdException w:name="Medium Shading 2 Accent 3" w:uiPriority="64"/>
+    <w:lsdException w:name="Medium List 1 Accent 3" w:uiPriority="65"/>
+    <w:lsdException w:name="Medium List 2 Accent 3" w:uiPriority="66"/>
+    <w:lsdException w:name="Medium Grid 1 Accent 3" w:uiPriority="67"/>
+    <w:lsdException w:name="Medium Grid 2 Accent 3" w:uiPriority="68"/>
+    <w:lsdException w:name="Medium Grid 3 Accent 3" w:uiPriority="69"/>
+    <w:lsdException w:name="Dark List Accent 3" w:uiPriority="70"/>
+    <w:lsdException w:name="Colorful Shading Accent 3" w:uiPriority="71"/>
+    <w:lsdException w:name="Colorful List Accent 3" w:uiPriority="72"/>
+    <w:lsdException w:name="Colorful Grid Accent 3" w:uiPriority="73"/>
+    <w:lsdException w:name="Light Shading Accent 4" w:uiPriority="60"/>
+    <w:lsdException w:name="Light List Accent 4" w:uiPriority="61"/>
+    <w:lsdException w:name="Light Grid Accent 4" w:uiPriority="62"/>
+    <w:lsdException w:name="Medium Shading 1 Accent 4" w:uiPriority="63"/>
+    <w:lsdException w:name="Medium Shading 2 Accent 4" w:uiPriority="64"/>
+    <w:lsdException w:name="Medium List 1 Accent 4" w:uiPriority="65"/>
+    <w:lsdException w:name="Medium List 2 Accent 4" w:uiPriority="66"/>
+    <w:lsdException w:name="Medium Grid 1 Accent 4" w:uiPriority="67"/>
+    <w:lsdException w:name="Medium Grid 2 Accent 4" w:uiPriority="68"/>
+    <w:lsdException w:name="Medium Grid 3 Accent 4" w:uiPriority="69"/>
+    <w:lsdException w:name="Dark List Accent 4" w:uiPriority="70"/>
+    <w:lsdException w:name="Colorful Shading Accent 4" w:uiPriority="71"/>
+    <w:lsdException w:name="Colorful List Accent 4" w:uiPriority="72"/>
+    <w:lsdException w:name="Colorful Grid Accent 4" w:uiPriority="73"/>
+    <w:lsdException w:name="Light Shading Accent 5" w:uiPriority="60"/>
+    <w:lsdException w:name="Light List Accent 5" w:uiPriority="61"/>
+    <w:lsdException w:name="Light Grid Accent 5" w:uiPriority="62"/>
+    <w:lsdException w:name="Medium Shading 1 Accent 5" w:uiPriority="63"/>
+    <w:lsdException w:name="Medium Shading 2 Accent 5" w:uiPriority="64"/>
+    <w:lsdException w:name="Medium List 1 Accent 5" w:uiPriority="65"/>
+    <w:lsdException w:name="Medium List 2 Accent 5" w:uiPriority="66"/>
+    <w:lsdException w:name="Medium Grid 1 Accent 5" w:uiPriority="67"/>
+    <w:lsdException w:name="Medium Grid 2 Accent 5" w:uiPriority="68"/>
+    <w:lsdException w:name="Medium Grid 3 Accent 5" w:uiPriority="69"/>
+    <w:lsdException w:name="Dark List Accent 5" w:uiPriority="70"/>
+    <w:lsdException w:name="Colorful Shading Accent 5" w:uiPriority="71"/>
+    <w:lsdException w:name="Colorful List Accent 5" w:uiPriority="72"/>
+    <w:lsdException w:name="Colorful Grid Accent 5" w:uiPriority="73"/>
+    <w:lsdException w:name="Light Shading Accent 6" w:uiPriority="60"/>
+    <w:lsdException w:name="Light List Accent 6" w:uiPriority="61"/>
+    <w:lsdException w:name="Light Grid Accent 6" w:uiPriority="62"/>
+    <w:lsdException w:name="Medium Shading 1 Accent 6" w:uiPriority="63"/>
+    <w:lsdException w:name="Medium Shading 2 Accent 6" w:uiPriority="64"/>
+    <w:lsdException w:name="Medium List 1 Accent 6" w:uiPriority="65"/>
+    <w:lsdException w:name="Medium List 2 Accent 6" w:uiPriority="66"/>
+    <w:lsdException w:name="Medium Grid 1 Accent 6" w:uiPriority="67"/>
+    <w:lsdException w:name="Medium Grid 2 Accent 6" w:uiPriority="68"/>
+    <w:lsdException w:name="Medium Grid 3 Accent 6" w:uiPriority="69"/>
+    <w:lsdException w:name="Dark List Accent 6" w:uiPriority="70"/>
+    <w:lsdException w:name="Colorful Shading Accent 6" w:uiPriority="71"/>
+    <w:lsdException w:name="Colorful List Accent 6" w:uiPriority="72"/>
+    <w:lsdException w:name="Colorful Grid Accent 6" w:uiPriority="73"/>
+    <w:lsdException w:name="Subtle Emphasis" w:uiPriority="19" w:qFormat="1"/>
+    <w:lsdException w:name="Intense Emphasis" w:uiPriority="21" w:qFormat="1"/>
+    <w:lsdException w:name="Subtle Reference" w:uiPriority="31" w:qFormat="1"/>
+    <w:lsdException w:name="Intense Reference" w:uiPriority="32" w:qFormat="1"/>
+    <w:lsdException w:name="Book Title" w:uiPriority="33" w:qFormat="1"/>
+    <w:lsdException w:name="Bibliography" w:semiHidden="1" w:uiPriority="37" w:unhideWhenUsed="1"/>
+    <w:lsdException w:name="TOC Heading" w:semiHidden="1" w:uiPriority="39" w:unhideWhenUsed="1" w:qFormat="1"/>
+    <w:lsdException w:name="Plain Table 1" w:uiPriority="41"/>
+    <w:lsdException w:name="Plain Table 2" w:uiPriority="42"/>
+    <w:lsdException w:name="Plain Table 3" w:uiPriority="43"/>
+    <w:lsdException w:name="Plain Table 4" w:uiPriority="44"/>
+    <w:lsdException w:name="Plain Table 5" w:uiPriority="45"/>
+    <w:lsdException w:name="Grid Table Light" w:uiPriority="40"/>
+    <w:lsdException w:name="Grid Table 1 Light" w:uiPriority="46"/>
+    <w:lsdException w:name="Grid Table 2" w:uiPriority="47"/>
+    <w:lsdException w:name="Grid Table 3" w:uiPriority="48"/>
+    <w:lsdException w:name="Grid Table 4" w:uiPriority="49"/>
+    <w:lsdException w:name="Grid Table 5 Dark" w:uiPriority="50"/>
+    <w:lsdException w:name="Grid Table 6 Colorful" w:uiPriority="51"/>
+    <w:lsdException w:name="Grid Table 7 Colorful" w:uiPriority="52"/>
+    <w:lsdException w:name="Grid Table 1 Light Accent 1" w:uiPriority="46"/>
+    <w:lsdException w:name="Grid Table 2 Accent 1" w:uiPriority="47"/>
+    <w:lsdException w:name="Grid Table 3 Accent 1" w:uiPriority="48"/>
+    <w:lsdException w:name="Grid Table 4 Accent 1" w:uiPriority="49"/>
+    <w:lsdException w:name="Grid Table 5 Dark Accent 1" w:uiPriority="50"/>
+    <w:lsdException w:name="Grid Table 6 Colorful Accent 1" w:uiPriority="51"/>
+    <w:lsdException w:name="Grid Table 7 Colorful Accent 1" w:uiPriority="52"/>
+    <w:lsdException w:name="Grid Table 1 Light Accent 2" w:uiPriority="46"/>
+    <w:lsdException w:name="Grid Table 2 Accent 2" w:uiPriority="47"/>
+    <w:lsdException w:name="Grid Table 3 Accent 2" w:uiPriority="48"/>
+    <w:lsdException w:name="Grid Table 4 Accent 2" w:uiPriority="49"/>
+    <w:lsdException w:name="Grid Table 5 Dark Accent 2" w:uiPriority="50"/>
+    <w:lsdException w:name="Grid Table 6 Colorful Accent 2" w:uiPriority="51"/>
+    <w:lsdException w:name="Grid Table 7 Colorful Accent 2" w:uiPriority="52"/>
+    <w:lsdException w:name="Grid Table 1 Light Accent 3" w:uiPriority="46"/>
+    <w:lsdException w:name="Grid Table 2 Accent 3" w:uiPriority="47"/>
+    <w:lsdException w:name="Grid Table 3 Accent 3" w:uiPriority="48"/>
+    <w:lsdException w:name="Grid Table 4 Accent 3" w:uiPriority="49"/>
+    <w:lsdException w:name="Grid Table 5 Dark Accent 3" w:uiPriority="50"/>
+    <w:lsdException w:name="Grid Table 6 Colorful Accent 3" w:uiPriority="51"/>
+    <w:lsdException w:name="Grid Table 7 Colorful Accent 3" w:uiPriority="52"/>
+    <w:lsdException w:name="Grid Table 1 Light Accent 4" w:uiPriority="46"/>
+    <w:lsdException w:name="Grid Table 2 Accent 4" w:uiPriority="47"/>
+    <w:lsdException w:name="Grid Table 3 Accent 4" w:uiPriority="48"/>
+    <w:lsdException w:name="Grid Table 4 Accent 4" w:uiPriority="49"/>
+    <w:lsdException w:name="Grid Table 5 Dark Accent 4" w:uiPriority="50"/>
+    <w:lsdException w:name="Grid Table 6 Colorful Accent 4" w:uiPriority="51"/>
+    <w:lsdException w:name="Grid Table 7 Colorful Accent 4" w:uiPriority="52"/>
+    <w:lsdException w:name="Grid Table 1 Light Accent 5" w:uiPriority="46"/>
+    <w:lsdException w:name="Grid Table 2 Accent 5" w:uiPriority="47"/>
+    <w:lsdException w:name="Grid Table 3 Accent 5" w:uiPriority="48"/>
+    <w:lsdException w:name="Grid Table 4 Accent 5" w:uiPriority="49"/>
+    <w:lsdException w:name="Grid Table 5 Dark Accent 5" w:uiPriority="50"/>
+    <w:lsdException w:name="Grid Table 6 Colorful Accent 5" w:uiPriority="51"/>
+    <w:lsdException w:name="Grid Table 7 Colorful Accent 5" w:uiPriority="52"/>
+    <w:lsdException w:name="Grid Table 1 Light Accent 6" w:uiPriority="46"/>
+    <w:lsdException w:name="Grid Table 2 Accent 6" w:uiPriority="47"/>
+    <w:lsdException w:name="Grid Table 3 Accent 6" w:uiPriority="48"/>
+    <w:lsdException w:name="Grid Table 4 Accent 6" w:uiPriority="49"/>
+    <w:lsdException w:name="Grid Table 5 Dark Accent 6" w:uiPriority="50"/>
+    <w:lsdException w:name="Grid Table 6 Colorful Accent 6" w:uiPriority="51"/>
+    <w:lsdException w:name="Grid Table 7 Colorful Accent 6" w:uiPriority="52"/>
+    <w:lsdException w:name="List Table 1 Light" w:uiPriority="46"/>
+    <w:lsdException w:name="List Table 2" w:uiPriority="47"/>
+    <w:lsdException w:name="List Table 3" w:uiPriority="48"/>
+    <w:lsdException w:name="List Table 4" w:uiPriority="49"/>
+    <w:lsdException w:name="List Table 5 Dark" w:uiPriority="50"/>
+    <w:lsdException w:name="List Table 6 Colorful" w:uiPriority="51"/>
+    <w:lsdException w:name="List Table 7 Colorful" w:uiPriority="52"/>
+    <w:lsdException w:name="List Table 1 Light Accent 1" w:uiPriority="46"/>
+    <w:lsdException w:name="List Table 2 Accent 1" w:uiPriority="47"/>
+    <w:lsdException w:name="List Table 3 Accent 1" w:uiPriority="48"/>
+    <w:lsdException w:name="List Table 4 Accent 1" w:uiPriority="49"/>
+    <w:lsdException w:name="List Table 5 Dark Accent 1" w:uiPriority="50"/>
+    <w:lsdException w:name="List Table 6 Colorful Accent 1" w:uiPriority="51"/>
+    <w:lsdException w:name="List Table 7 Colorful Accent 1" w:uiPriority="52"/>
+    <w:lsdException w:name="List Table 1 Light Accent 2" w:uiPriority="46"/>
+    <w:lsdException w:name="List Table 2 Accent 2" w:uiPriority="47"/>
+    <w:lsdException w:name="List Table 3 Accent 2" w:uiPriority="48"/>
+    <w:lsdException w:name="List Table 4 Accent 2" w:uiPriority="49"/>
+    <w:lsdException w:name="List Table 5 Dark Accent 2" w:uiPriority="50"/>
+    <w:lsdException w:name="List Table 6 Colorful Accent 2" w:uiPriority="51"/>
+    <w:lsdException w:name="List Table 7 Colorful Accent 2" w:uiPriority="52"/>
+    <w:lsdException w:name="List Table 1 Light Accent 3" w:uiPriority="46"/>
+    <w:lsdException w:name="List Table 2 Accent 3" w:uiPriority="47"/>
+    <w:lsdException w:name="List Table 3 Accent 3" w:uiPriority="48"/>
+    <w:lsdException w:name="List Table 4 Accent 3" w:uiPriority="49"/>
+    <w:lsdException w:name="List Table 5 Dark Accent 3" w:uiPriority="50"/>
+    <w:lsdException w:name="List Table 6 Colorful Accent 3" w:uiPriority="51"/>
+    <w:lsdException w:name="List Table 7 Colorful Accent 3" w:uiPriority="52"/>
+    <w:lsdException w:name="List Table 1 Light Accent 4" w:uiPriority="46"/>
+    <w:lsdException w:name="List Table 2 Accent 4" w:uiPriority="47"/>
+    <w:lsdException w:name="List Table 3 Accent 4" w:uiPriority="48"/>
+    <w:lsdException w:name="List Table 4 Accent 4" w:uiPriority="49"/>
+    <w:lsdException w:name="List Table 5 Dark Accent 4" w:uiPriority="50"/>
+    <w:lsdException w:name="List Table 6 Colorful Accent 4" w:uiPriority="51"/>
+    <w:lsdException w:name="List Table 7 Colorful Accent 4" w:uiPriority="52"/>
+    <w:lsdException w:name="List Table 1 Light Accent 5" w:uiPriority="46"/>
+    <w:lsdException w:name="List Table 2 Accent 5" w:uiPriority="47"/>
+    <w:lsdException w:name="List Table 3 Accent 5" w:uiPriority="48"/>
+    <w:lsdException w:name="List Table 4 Accent 5" w:uiPriority="49"/>
+    <w:lsdException w:name="List Table 5 Dark Accent 5" w:uiPriority="50"/>
+    <w:lsdException w:name="List Table 6 Colorful Accent 5" w:uiPriority="51"/>
+    <w:lsdException w:name="List Table 7 Colorful Accent 5" w:uiPriority="52"/>
+    <w:lsdException w:name="List Table 1 Light Accent 6" w:uiPriority="46"/>
+    <w:lsdException w:name="List Table 2 Accent 6" w:uiPriority="47"/>
+    <w:lsdException w:name="List Table 3 Accent 6" w:uiPriority="48"/>
+    <w:lsdException w:name="List Table 4 Accent 6" w:uiPriority="49"/>
+    <w:lsdException w:name="List Table 5 Dark Accent 6" w:uiPriority="50"/>
+    <w:lsdException w:name="List Table 6 Colorful Accent 6" w:uiPriority="51"/>
+    <w:lsdException w:name="List Table 7 Colorful Accent 6" w:uiPriority="52"/>
+    <w:lsdException w:name="Mention" w:semiHidden="1" w:unhideWhenUsed="1"/>
+    <w:lsdException w:name="Smart Hyperlink" w:semiHidden="1" w:unhideWhenUsed="1"/>
+    <w:lsdException w:name="Hashtag" w:semiHidden="1" w:unhideWhenUsed="1"/>
+    <w:lsdException w:name="Unresolved Mention" w:semiHidden="1" w:unhideWhenUsed="1"/>
   </w:latentStyles>
   <w:style w:type="paragraph" w:default="1" w:styleId="Normal">
     <w:name w:val="Normal"/>
@@ -5139,196 +5357,6 @@
 </w:styles>
 </file>
 
-<file path=word/stylesWithEffects.xml><?xml version="1.0" encoding="utf-8"?>
-<w:styles xmlns:wpc="http://schemas.microsoft.com/office/word/2010/wordprocessingCanvas" xmlns:mc="http://schemas.openxmlformats.org/markup-compatibility/2006" xmlns:o="urn:schemas-microsoft-com:office:office" xmlns:r="http://schemas.openxmlformats.org/officeDocument/2006/relationships" xmlns:m="http://schemas.openxmlformats.org/officeDocument/2006/math" xmlns:v="urn:schemas-microsoft-com:vml" xmlns:wp14="http://schemas.microsoft.com/office/word/2010/wordprocessingDrawing" xmlns:wp="http://schemas.openxmlformats.org/drawingml/2006/wordprocessingDrawing" xmlns:w10="urn:schemas-microsoft-com:office:word" xmlns:w="http://schemas.openxmlformats.org/wordprocessingml/2006/main" xmlns:w14="http://schemas.microsoft.com/office/word/2010/wordml" xmlns:wpg="http://schemas.microsoft.com/office/word/2010/wordprocessingGroup" xmlns:wpi="http://schemas.microsoft.com/office/word/2010/wordprocessingInk" xmlns:wne="http://schemas.microsoft.com/office/word/2006/wordml" xmlns:wps="http://schemas.microsoft.com/office/word/2010/wordprocessingShape" mc:Ignorable="w14 wp14">
-  <w:docDefaults>
-    <w:rPrDefault>
-      <w:rPr>
-        <w:rFonts w:asciiTheme="minorHAnsi" w:eastAsiaTheme="minorEastAsia" w:hAnsiTheme="minorHAnsi" w:cstheme="minorBidi"/>
-        <w:sz w:val="22"/>
-        <w:szCs w:val="22"/>
-        <w:lang w:val="en-US" w:eastAsia="en-US" w:bidi="ar-SA"/>
-      </w:rPr>
-    </w:rPrDefault>
-    <w:pPrDefault>
-      <w:pPr>
-        <w:spacing w:after="200" w:line="276" w:lineRule="auto"/>
-      </w:pPr>
-    </w:pPrDefault>
-  </w:docDefaults>
-  <w:latentStyles w:defLockedState="0" w:defUIPriority="99" w:defSemiHidden="1" w:defUnhideWhenUsed="1" w:defQFormat="0" w:count="267">
-    <w:lsdException w:name="Normal" w:semiHidden="0" w:uiPriority="0" w:unhideWhenUsed="0" w:qFormat="1"/>
-    <w:lsdException w:name="heading 1" w:semiHidden="0" w:uiPriority="9" w:unhideWhenUsed="0" w:qFormat="1"/>
-    <w:lsdException w:name="heading 2" w:uiPriority="9" w:qFormat="1"/>
-    <w:lsdException w:name="heading 3" w:uiPriority="9" w:qFormat="1"/>
-    <w:lsdException w:name="heading 4" w:uiPriority="9" w:qFormat="1"/>
-    <w:lsdException w:name="heading 5" w:uiPriority="9" w:qFormat="1"/>
-    <w:lsdException w:name="heading 6" w:uiPriority="9" w:qFormat="1"/>
-    <w:lsdException w:name="heading 7" w:uiPriority="9" w:qFormat="1"/>
-    <w:lsdException w:name="heading 8" w:uiPriority="9" w:qFormat="1"/>
-    <w:lsdException w:name="heading 9" w:uiPriority="9" w:qFormat="1"/>
-    <w:lsdException w:name="toc 1" w:uiPriority="39"/>
-    <w:lsdException w:name="toc 2" w:uiPriority="39"/>
-    <w:lsdException w:name="toc 3" w:uiPriority="39"/>
-    <w:lsdException w:name="toc 4" w:uiPriority="39"/>
-    <w:lsdException w:name="toc 5" w:uiPriority="39"/>
-    <w:lsdException w:name="toc 6" w:uiPriority="39"/>
-    <w:lsdException w:name="toc 7" w:uiPriority="39"/>
-    <w:lsdException w:name="toc 8" w:uiPriority="39"/>
-    <w:lsdException w:name="toc 9" w:uiPriority="39"/>
-    <w:lsdException w:name="caption" w:uiPriority="35" w:qFormat="1"/>
-    <w:lsdException w:name="Title" w:semiHidden="0" w:uiPriority="10" w:unhideWhenUsed="0" w:qFormat="1"/>
-    <w:lsdException w:name="Default Paragraph Font" w:uiPriority="1"/>
-    <w:lsdException w:name="Subtitle" w:semiHidden="0" w:uiPriority="11" w:unhideWhenUsed="0" w:qFormat="1"/>
-    <w:lsdException w:name="Strong" w:semiHidden="0" w:uiPriority="22" w:unhideWhenUsed="0" w:qFormat="1"/>
-    <w:lsdException w:name="Emphasis" w:semiHidden="0" w:uiPriority="20" w:unhideWhenUsed="0" w:qFormat="1"/>
-    <w:lsdException w:name="Table Grid" w:semiHidden="0" w:uiPriority="59" w:unhideWhenUsed="0"/>
-    <w:lsdException w:name="Placeholder Text" w:unhideWhenUsed="0"/>
-    <w:lsdException w:name="No Spacing" w:semiHidden="0" w:uiPriority="1" w:unhideWhenUsed="0" w:qFormat="1"/>
-    <w:lsdException w:name="Light Shading" w:semiHidden="0" w:uiPriority="60" w:unhideWhenUsed="0"/>
-    <w:lsdException w:name="Light List" w:semiHidden="0" w:uiPriority="61" w:unhideWhenUsed="0"/>
-    <w:lsdException w:name="Light Grid" w:semiHidden="0" w:uiPriority="62" w:unhideWhenUsed="0"/>
-    <w:lsdException w:name="Medium Shading 1" w:semiHidden="0" w:uiPriority="63" w:unhideWhenUsed="0"/>
-    <w:lsdException w:name="Medium Shading 2" w:semiHidden="0" w:uiPriority="64" w:unhideWhenUsed="0"/>
-    <w:lsdException w:name="Medium List 1" w:semiHidden="0" w:uiPriority="65" w:unhideWhenUsed="0"/>
-    <w:lsdException w:name="Medium List 2" w:semiHidden="0" w:uiPriority="66" w:unhideWhenUsed="0"/>
-    <w:lsdException w:name="Medium Grid 1" w:semiHidden="0" w:uiPriority="67" w:unhideWhenUsed="0"/>
-    <w:lsdException w:name="Medium Grid 2" w:semiHidden="0" w:uiPriority="68" w:unhideWhenUsed="0"/>
-    <w:lsdException w:name="Medium Grid 3" w:semiHidden="0" w:uiPriority="69" w:unhideWhenUsed="0"/>
-    <w:lsdException w:name="Dark List" w:semiHidden="0" w:uiPriority="70" w:unhideWhenUsed="0"/>
-    <w:lsdException w:name="Colorful Shading" w:semiHidden="0" w:uiPriority="71" w:unhideWhenUsed="0"/>
-    <w:lsdException w:name="Colorful List" w:semiHidden="0" w:uiPriority="72" w:unhideWhenUsed="0"/>
-    <w:lsdException w:name="Colorful Grid" w:semiHidden="0" w:uiPriority="73" w:unhideWhenUsed="0"/>
-    <w:lsdException w:name="Light Shading Accent 1" w:semiHidden="0" w:uiPriority="60" w:unhideWhenUsed="0"/>
-    <w:lsdException w:name="Light List Accent 1" w:semiHidden="0" w:uiPriority="61" w:unhideWhenUsed="0"/>
-    <w:lsdException w:name="Light Grid Accent 1" w:semiHidden="0" w:uiPriority="62" w:unhideWhenUsed="0"/>
-    <w:lsdException w:name="Medium Shading 1 Accent 1" w:semiHidden="0" w:uiPriority="63" w:unhideWhenUsed="0"/>
-    <w:lsdException w:name="Medium Shading 2 Accent 1" w:semiHidden="0" w:uiPriority="64" w:unhideWhenUsed="0"/>
-    <w:lsdException w:name="Medium List 1 Accent 1" w:semiHidden="0" w:uiPriority="65" w:unhideWhenUsed="0"/>
-    <w:lsdException w:name="Revision" w:unhideWhenUsed="0"/>
-    <w:lsdException w:name="List Paragraph" w:semiHidden="0" w:uiPriority="34" w:unhideWhenUsed="0" w:qFormat="1"/>
-    <w:lsdException w:name="Quote" w:semiHidden="0" w:uiPriority="29" w:unhideWhenUsed="0" w:qFormat="1"/>
-    <w:lsdException w:name="Intense Quote" w:semiHidden="0" w:uiPriority="30" w:unhideWhenUsed="0" w:qFormat="1"/>
-    <w:lsdException w:name="Medium List 2 Accent 1" w:semiHidden="0" w:uiPriority="66" w:unhideWhenUsed="0"/>
-    <w:lsdException w:name="Medium Grid 1 Accent 1" w:semiHidden="0" w:uiPriority="67" w:unhideWhenUsed="0"/>
-    <w:lsdException w:name="Medium Grid 2 Accent 1" w:semiHidden="0" w:uiPriority="68" w:unhideWhenUsed="0"/>
-    <w:lsdException w:name="Medium Grid 3 Accent 1" w:semiHidden="0" w:uiPriority="69" w:unhideWhenUsed="0"/>
-    <w:lsdException w:name="Dark List Accent 1" w:semiHidden="0" w:uiPriority="70" w:unhideWhenUsed="0"/>
-    <w:lsdException w:name="Colorful Shading Accent 1" w:semiHidden="0" w:uiPriority="71" w:unhideWhenUsed="0"/>
-    <w:lsdException w:name="Colorful List Accent 1" w:semiHidden="0" w:uiPriority="72" w:unhideWhenUsed="0"/>
-    <w:lsdException w:name="Colorful Grid Accent 1" w:semiHidden="0" w:uiPriority="73" w:unhideWhenUsed="0"/>
-    <w:lsdException w:name="Light Shading Accent 2" w:semiHidden="0" w:uiPriority="60" w:unhideWhenUsed="0"/>
-    <w:lsdException w:name="Light List Accent 2" w:semiHidden="0" w:uiPriority="61" w:unhideWhenUsed="0"/>
-    <w:lsdException w:name="Light Grid Accent 2" w:semiHidden="0" w:uiPriority="62" w:unhideWhenUsed="0"/>
-    <w:lsdException w:name="Medium Shading 1 Accent 2" w:semiHidden="0" w:uiPriority="63" w:unhideWhenUsed="0"/>
-    <w:lsdException w:name="Medium Shading 2 Accent 2" w:semiHidden="0" w:uiPriority="64" w:unhideWhenUsed="0"/>
-    <w:lsdException w:name="Medium List 1 Accent 2" w:semiHidden="0" w:uiPriority="65" w:unhideWhenUsed="0"/>
-    <w:lsdException w:name="Medium List 2 Accent 2" w:semiHidden="0" w:uiPriority="66" w:unhideWhenUsed="0"/>
-    <w:lsdException w:name="Medium Grid 1 Accent 2" w:semiHidden="0" w:uiPriority="67" w:unhideWhenUsed="0"/>
-    <w:lsdException w:name="Medium Grid 2 Accent 2" w:semiHidden="0" w:uiPriority="68" w:unhideWhenUsed="0"/>
-    <w:lsdException w:name="Medium Grid 3 Accent 2" w:semiHidden="0" w:uiPriority="69" w:unhideWhenUsed="0"/>
-    <w:lsdException w:name="Dark List Accent 2" w:semiHidden="0" w:uiPriority="70" w:unhideWhenUsed="0"/>
-    <w:lsdException w:name="Colorful Shading Accent 2" w:semiHidden="0" w:uiPriority="71" w:unhideWhenUsed="0"/>
-    <w:lsdException w:name="Colorful List Accent 2" w:semiHidden="0" w:uiPriority="72" w:unhideWhenUsed="0"/>
-    <w:lsdException w:name="Colorful Grid Accent 2" w:semiHidden="0" w:uiPriority="73" w:unhideWhenUsed="0"/>
-    <w:lsdException w:name="Light Shading Accent 3" w:semiHidden="0" w:uiPriority="60" w:unhideWhenUsed="0"/>
-    <w:lsdException w:name="Light List Accent 3" w:semiHidden="0" w:uiPriority="61" w:unhideWhenUsed="0"/>
-    <w:lsdException w:name="Light Grid Accent 3" w:semiHidden="0" w:uiPriority="62" w:unhideWhenUsed="0"/>
-    <w:lsdException w:name="Medium Shading 1 Accent 3" w:semiHidden="0" w:uiPriority="63" w:unhideWhenUsed="0"/>
-    <w:lsdException w:name="Medium Shading 2 Accent 3" w:semiHidden="0" w:uiPriority="64" w:unhideWhenUsed="0"/>
-    <w:lsdException w:name="Medium List 1 Accent 3" w:semiHidden="0" w:uiPriority="65" w:unhideWhenUsed="0"/>
-    <w:lsdException w:name="Medium List 2 Accent 3" w:semiHidden="0" w:uiPriority="66" w:unhideWhenUsed="0"/>
-    <w:lsdException w:name="Medium Grid 1 Accent 3" w:semiHidden="0" w:uiPriority="67" w:unhideWhenUsed="0"/>
-    <w:lsdException w:name="Medium Grid 2 Accent 3" w:semiHidden="0" w:uiPriority="68" w:unhideWhenUsed="0"/>
-    <w:lsdException w:name="Medium Grid 3 Accent 3" w:semiHidden="0" w:uiPriority="69" w:unhideWhenUsed="0"/>
-    <w:lsdException w:name="Dark List Accent 3" w:semiHidden="0" w:uiPriority="70" w:unhideWhenUsed="0"/>
-    <w:lsdException w:name="Colorful Shading Accent 3" w:semiHidden="0" w:uiPriority="71" w:unhideWhenUsed="0"/>
-    <w:lsdException w:name="Colorful List Accent 3" w:semiHidden="0" w:uiPriority="72" w:unhideWhenUsed="0"/>
-    <w:lsdException w:name="Colorful Grid Accent 3" w:semiHidden="0" w:uiPriority="73" w:unhideWhenUsed="0"/>
-    <w:lsdException w:name="Light Shading Accent 4" w:semiHidden="0" w:uiPriority="60" w:unhideWhenUsed="0"/>
-    <w:lsdException w:name="Light List Accent 4" w:semiHidden="0" w:uiPriority="61" w:unhideWhenUsed="0"/>
-    <w:lsdException w:name="Light Grid Accent 4" w:semiHidden="0" w:uiPriority="62" w:unhideWhenUsed="0"/>
-    <w:lsdException w:name="Medium Shading 1 Accent 4" w:semiHidden="0" w:uiPriority="63" w:unhideWhenUsed="0"/>
-    <w:lsdException w:name="Medium Shading 2 Accent 4" w:semiHidden="0" w:uiPriority="64" w:unhideWhenUsed="0"/>
-    <w:lsdException w:name="Medium List 1 Accent 4" w:semiHidden="0" w:uiPriority="65" w:unhideWhenUsed="0"/>
-    <w:lsdException w:name="Medium List 2 Accent 4" w:semiHidden="0" w:uiPriority="66" w:unhideWhenUsed="0"/>
-    <w:lsdException w:name="Medium Grid 1 Accent 4" w:semiHidden="0" w:uiPriority="67" w:unhideWhenUsed="0"/>
-    <w:lsdException w:name="Medium Grid 2 Accent 4" w:semiHidden="0" w:uiPriority="68" w:unhideWhenUsed="0"/>
-    <w:lsdException w:name="Medium Grid 3 Accent 4" w:semiHidden="0" w:uiPriority="69" w:unhideWhenUsed="0"/>
-    <w:lsdException w:name="Dark List Accent 4" w:semiHidden="0" w:uiPriority="70" w:unhideWhenUsed="0"/>
-    <w:lsdException w:name="Colorful Shading Accent 4" w:semiHidden="0" w:uiPriority="71" w:unhideWhenUsed="0"/>
-    <w:lsdException w:name="Colorful List Accent 4" w:semiHidden="0" w:uiPriority="72" w:unhideWhenUsed="0"/>
-    <w:lsdException w:name="Colorful Grid Accent 4" w:semiHidden="0" w:uiPriority="73" w:unhideWhenUsed="0"/>
-    <w:lsdException w:name="Light Shading Accent 5" w:semiHidden="0" w:uiPriority="60" w:unhideWhenUsed="0"/>
-    <w:lsdException w:name="Light List Accent 5" w:semiHidden="0" w:uiPriority="61" w:unhideWhenUsed="0"/>
-    <w:lsdException w:name="Light Grid Accent 5" w:semiHidden="0" w:uiPriority="62" w:unhideWhenUsed="0"/>
-    <w:lsdException w:name="Medium Shading 1 Accent 5" w:semiHidden="0" w:uiPriority="63" w:unhideWhenUsed="0"/>
-    <w:lsdException w:name="Medium Shading 2 Accent 5" w:semiHidden="0" w:uiPriority="64" w:unhideWhenUsed="0"/>
-    <w:lsdException w:name="Medium List 1 Accent 5" w:semiHidden="0" w:uiPriority="65" w:unhideWhenUsed="0"/>
-    <w:lsdException w:name="Medium List 2 Accent 5" w:semiHidden="0" w:uiPriority="66" w:unhideWhenUsed="0"/>
-    <w:lsdException w:name="Medium Grid 1 Accent 5" w:semiHidden="0" w:uiPriority="67" w:unhideWhenUsed="0"/>
-    <w:lsdException w:name="Medium Grid 2 Accent 5" w:semiHidden="0" w:uiPriority="68" w:unhideWhenUsed="0"/>
-    <w:lsdException w:name="Medium Grid 3 Accent 5" w:semiHidden="0" w:uiPriority="69" w:unhideWhenUsed="0"/>
-    <w:lsdException w:name="Dark List Accent 5" w:semiHidden="0" w:uiPriority="70" w:unhideWhenUsed="0"/>
-    <w:lsdException w:name="Colorful Shading Accent 5" w:semiHidden="0" w:uiPriority="71" w:unhideWhenUsed="0"/>
-    <w:lsdException w:name="Colorful List Accent 5" w:semiHidden="0" w:uiPriority="72" w:unhideWhenUsed="0"/>
-    <w:lsdException w:name="Colorful Grid Accent 5" w:semiHidden="0" w:uiPriority="73" w:unhideWhenUsed="0"/>
-    <w:lsdException w:name="Light Shading Accent 6" w:semiHidden="0" w:uiPriority="60" w:unhideWhenUsed="0"/>
-    <w:lsdException w:name="Light List Accent 6" w:semiHidden="0" w:uiPriority="61" w:unhideWhenUsed="0"/>
-    <w:lsdException w:name="Light Grid Accent 6" w:semiHidden="0" w:uiPriority="62" w:unhideWhenUsed="0"/>
-    <w:lsdException w:name="Medium Shading 1 Accent 6" w:semiHidden="0" w:uiPriority="63" w:unhideWhenUsed="0"/>
-    <w:lsdException w:name="Medium Shading 2 Accent 6" w:semiHidden="0" w:uiPriority="64" w:unhideWhenUsed="0"/>
-    <w:lsdException w:name="Medium List 1 Accent 6" w:semiHidden="0" w:uiPriority="65" w:unhideWhenUsed="0"/>
-    <w:lsdException w:name="Medium List 2 Accent 6" w:semiHidden="0" w:uiPriority="66" w:unhideWhenUsed="0"/>
-    <w:lsdException w:name="Medium Grid 1 Accent 6" w:semiHidden="0" w:uiPriority="67" w:unhideWhenUsed="0"/>
-    <w:lsdException w:name="Medium Grid 2 Accent 6" w:semiHidden="0" w:uiPriority="68" w:unhideWhenUsed="0"/>
-    <w:lsdException w:name="Medium Grid 3 Accent 6" w:semiHidden="0" w:uiPriority="69" w:unhideWhenUsed="0"/>
-    <w:lsdException w:name="Dark List Accent 6" w:semiHidden="0" w:uiPriority="70" w:unhideWhenUsed="0"/>
-    <w:lsdException w:name="Colorful Shading Accent 6" w:semiHidden="0" w:uiPriority="71" w:unhideWhenUsed="0"/>
-    <w:lsdException w:name="Colorful List Accent 6" w:semiHidden="0" w:uiPriority="72" w:unhideWhenUsed="0"/>
-    <w:lsdException w:name="Colorful Grid Accent 6" w:semiHidden="0" w:uiPriority="73" w:unhideWhenUsed="0"/>
-    <w:lsdException w:name="Subtle Emphasis" w:semiHidden="0" w:uiPriority="19" w:unhideWhenUsed="0" w:qFormat="1"/>
-    <w:lsdException w:name="Intense Emphasis" w:semiHidden="0" w:uiPriority="21" w:unhideWhenUsed="0" w:qFormat="1"/>
-    <w:lsdException w:name="Subtle Reference" w:semiHidden="0" w:uiPriority="31" w:unhideWhenUsed="0" w:qFormat="1"/>
-    <w:lsdException w:name="Intense Reference" w:semiHidden="0" w:uiPriority="32" w:unhideWhenUsed="0" w:qFormat="1"/>
-    <w:lsdException w:name="Book Title" w:semiHidden="0" w:uiPriority="33" w:unhideWhenUsed="0" w:qFormat="1"/>
-    <w:lsdException w:name="Bibliography" w:uiPriority="37"/>
-    <w:lsdException w:name="TOC Heading" w:uiPriority="39" w:qFormat="1"/>
-  </w:latentStyles>
-  <w:style w:type="paragraph" w:default="1" w:styleId="Normal">
-    <w:name w:val="Normal"/>
-    <w:qFormat/>
-  </w:style>
-  <w:style w:type="character" w:default="1" w:styleId="DefaultParagraphFont">
-    <w:name w:val="Default Paragraph Font"/>
-    <w:uiPriority w:val="1"/>
-    <w:semiHidden/>
-    <w:unhideWhenUsed/>
-  </w:style>
-  <w:style w:type="table" w:default="1" w:styleId="TableNormal">
-    <w:name w:val="Normal Table"/>
-    <w:uiPriority w:val="99"/>
-    <w:semiHidden/>
-    <w:unhideWhenUsed/>
-    <w:tblPr>
-      <w:tblInd w:w="0" w:type="dxa"/>
-      <w:tblCellMar>
-        <w:top w:w="0" w:type="dxa"/>
-        <w:left w:w="108" w:type="dxa"/>
-        <w:bottom w:w="0" w:type="dxa"/>
-        <w:right w:w="108" w:type="dxa"/>
-      </w:tblCellMar>
-    </w:tblPr>
-  </w:style>
-  <w:style w:type="numbering" w:default="1" w:styleId="NoList">
-    <w:name w:val="No List"/>
-    <w:uiPriority w:val="99"/>
-    <w:semiHidden/>
-    <w:unhideWhenUsed/>
-  </w:style>
-</w:styles>
-</file>
-
 <file path=word/theme/theme1.xml><?xml version="1.0" encoding="utf-8"?>
 <a:theme xmlns:a="http://schemas.openxmlformats.org/drawingml/2006/main" name="Office Theme">
   <a:themeElements>
@@ -5618,7 +5646,7 @@
   <a:extraClrSchemeLst/>
   <a:extLst>
     <a:ext uri="{05A4C25C-085E-4340-85A3-A5531E510DB2}">
-      <thm15:themeFamily xmlns:thm15="http://schemas.microsoft.com/office/thememl/2012/main" xmlns="" name="Office Theme" id="{62F939B6-93AF-4DB8-9C6B-D6C7DFDC589F}" vid="{4A3C46E8-61CC-4603-A589-7422A47A8E4A}"/>
+      <thm15:themeFamily xmlns:thm15="http://schemas.microsoft.com/office/thememl/2012/main" name="Office Theme" id="{62F939B6-93AF-4DB8-9C6B-D6C7DFDC589F}" vid="{4A3C46E8-61CC-4603-A589-7422A47A8E4A}"/>
     </a:ext>
   </a:extLst>
 </a:theme>
@@ -5629,7 +5657,7 @@
 </file>
 
 <file path=customXml/itemProps1.xml><?xml version="1.0" encoding="utf-8"?>
-<ds:datastoreItem xmlns:ds="http://schemas.openxmlformats.org/officeDocument/2006/customXml" ds:itemID="{7DB4B201-381F-49E4-BC4F-598B1C71C105}">
+<ds:datastoreItem xmlns:ds="http://schemas.openxmlformats.org/officeDocument/2006/customXml" ds:itemID="{F97537B5-E658-4A10-B897-59558C164BF5}">
   <ds:schemaRefs>
     <ds:schemaRef ds:uri="http://schemas.openxmlformats.org/officeDocument/2006/bibliography"/>
   </ds:schemaRefs>

</xml_diff>

<commit_message>
Assignment 5 - Exercise 4
</commit_message>
<xml_diff>
--- a/Assignment5/MichaelJanke_Assignment5.docx
+++ b/Assignment5/MichaelJanke_Assignment5.docx
@@ -1,6 +1,6 @@
 
 <file path=word/document.xml><?xml version="1.0" encoding="utf-8"?>
-<w:document xmlns:wpc="http://schemas.microsoft.com/office/word/2010/wordprocessingCanvas" xmlns:cx="http://schemas.microsoft.com/office/drawing/2014/chartex" xmlns:cx1="http://schemas.microsoft.com/office/drawing/2015/9/8/chartex" xmlns:cx2="http://schemas.microsoft.com/office/drawing/2015/10/21/chartex" xmlns:cx3="http://schemas.microsoft.com/office/drawing/2016/5/9/chartex" xmlns:cx4="http://schemas.microsoft.com/office/drawing/2016/5/10/chartex" xmlns:cx5="http://schemas.microsoft.com/office/drawing/2016/5/11/chartex" xmlns:cx6="http://schemas.microsoft.com/office/drawing/2016/5/12/chartex" xmlns:cx7="http://schemas.microsoft.com/office/drawing/2016/5/13/chartex" xmlns:cx8="http://schemas.microsoft.com/office/drawing/2016/5/14/chartex" xmlns:mc="http://schemas.openxmlformats.org/markup-compatibility/2006" xmlns:aink="http://schemas.microsoft.com/office/drawing/2016/ink" xmlns:am3d="http://schemas.microsoft.com/office/drawing/2017/model3d" xmlns:o="urn:schemas-microsoft-com:office:office" xmlns:r="http://schemas.openxmlformats.org/officeDocument/2006/relationships" xmlns:m="http://schemas.openxmlformats.org/officeDocument/2006/math" xmlns:v="urn:schemas-microsoft-com:vml" xmlns:wp14="http://schemas.microsoft.com/office/word/2010/wordprocessingDrawing" xmlns:wp="http://schemas.openxmlformats.org/drawingml/2006/wordprocessingDrawing" xmlns:w10="urn:schemas-microsoft-com:office:word" xmlns:w="http://schemas.openxmlformats.org/wordprocessingml/2006/main" xmlns:w14="http://schemas.microsoft.com/office/word/2010/wordml" xmlns:w15="http://schemas.microsoft.com/office/word/2012/wordml" xmlns:w16cid="http://schemas.microsoft.com/office/word/2016/wordml/cid" xmlns:w16se="http://schemas.microsoft.com/office/word/2015/wordml/symex" xmlns:wpg="http://schemas.microsoft.com/office/word/2010/wordprocessingGroup" xmlns:wpi="http://schemas.microsoft.com/office/word/2010/wordprocessingInk" xmlns:wne="http://schemas.microsoft.com/office/word/2006/wordml" xmlns:wps="http://schemas.microsoft.com/office/word/2010/wordprocessingShape" mc:Ignorable="w14 w15 w16se w16cid wp14">
+<w:document xmlns:wpc="http://schemas.microsoft.com/office/word/2010/wordprocessingCanvas" xmlns:mc="http://schemas.openxmlformats.org/markup-compatibility/2006" xmlns:o="urn:schemas-microsoft-com:office:office" xmlns:r="http://schemas.openxmlformats.org/officeDocument/2006/relationships" xmlns:m="http://schemas.openxmlformats.org/officeDocument/2006/math" xmlns:v="urn:schemas-microsoft-com:vml" xmlns:wp14="http://schemas.microsoft.com/office/word/2010/wordprocessingDrawing" xmlns:wp="http://schemas.openxmlformats.org/drawingml/2006/wordprocessingDrawing" xmlns:w10="urn:schemas-microsoft-com:office:word" xmlns:w="http://schemas.openxmlformats.org/wordprocessingml/2006/main" xmlns:w14="http://schemas.microsoft.com/office/word/2010/wordml" xmlns:wpg="http://schemas.microsoft.com/office/word/2010/wordprocessingGroup" xmlns:wpi="http://schemas.microsoft.com/office/word/2010/wordprocessingInk" xmlns:wne="http://schemas.microsoft.com/office/word/2006/wordml" xmlns:wps="http://schemas.microsoft.com/office/word/2010/wordprocessingShape" mc:Ignorable="w14 wp14">
   <w:body>
     <w:p>
       <w:pPr>
@@ -284,7 +284,7 @@
             <o:lock v:ext="edit" aspectratio="t"/>
           </v:shapetype>
           <v:shape id="Picture 1" o:spid="_x0000_i1025" type="#_x0000_t75" style="width:468pt;height:245.25pt;visibility:visible">
-            <v:imagedata r:id="rId8" o:title=""/>
+            <v:imagedata r:id="rId9" o:title=""/>
           </v:shape>
         </w:pict>
       </w:r>
@@ -309,7 +309,7 @@
         </w:rPr>
         <w:pict w14:anchorId="2E896333">
           <v:shape id="_x0000_i1026" type="#_x0000_t75" style="width:468pt;height:44.25pt;visibility:visible">
-            <v:imagedata r:id="rId9" o:title=""/>
+            <v:imagedata r:id="rId10" o:title=""/>
           </v:shape>
         </w:pict>
       </w:r>
@@ -664,7 +664,7 @@
         </w:rPr>
         <w:t xml:space="preserve">Set up stand-alone minimum 3-node Spark cluster (discussed during Lecture9 in class, with more instructions available at </w:t>
       </w:r>
-      <w:hyperlink r:id="rId10" w:history="1">
+      <w:hyperlink r:id="rId11" w:history="1">
         <w:r>
           <w:rPr>
             <w:rStyle w:val="Hyperlink"/>
@@ -1067,8 +1067,8 @@
           <w:noProof/>
         </w:rPr>
         <w:pict w14:anchorId="63E2CDD0">
-          <v:shape id="_x0000_i1036" type="#_x0000_t75" style="width:467.65pt;height:283.9pt;visibility:visible;mso-wrap-style:square">
-            <v:imagedata r:id="rId11" o:title=""/>
+          <v:shape id="_x0000_i1027" type="#_x0000_t75" style="width:468pt;height:283.5pt;visibility:visible;mso-wrap-style:square">
+            <v:imagedata r:id="rId12" o:title=""/>
           </v:shape>
         </w:pict>
       </w:r>
@@ -1083,8 +1083,6 @@
           <w:szCs w:val="24"/>
         </w:rPr>
       </w:pPr>
-      <w:bookmarkStart w:id="0" w:name="_GoBack"/>
-      <w:bookmarkEnd w:id="0"/>
     </w:p>
     <w:p>
       <w:pPr>
@@ -1270,6 +1268,258 @@
     <w:p>
       <w:pPr>
         <w:pStyle w:val="NoSpacing"/>
+        <w:ind w:left="360"/>
+        <w:rPr>
+          <w:rFonts w:ascii="Times New Roman" w:eastAsia="Times New Roman" w:hAnsi="Times New Roman"/>
+          <w:sz w:val="24"/>
+          <w:szCs w:val="24"/>
+        </w:rPr>
+      </w:pPr>
+      <w:r>
+        <w:rPr>
+          <w:rFonts w:ascii="Times New Roman" w:eastAsia="Times New Roman" w:hAnsi="Times New Roman"/>
+          <w:sz w:val="24"/>
+          <w:szCs w:val="24"/>
+        </w:rPr>
+        <w:t>From Project Phase 1:</w:t>
+      </w:r>
+      <w:bookmarkStart w:id="0" w:name="_GoBack"/>
+      <w:bookmarkEnd w:id="0"/>
+    </w:p>
+    <w:p>
+      <w:pPr>
+        <w:pStyle w:val="NoSpacing"/>
+        <w:rPr>
+          <w:rFonts w:ascii="Times New Roman" w:eastAsia="Times New Roman" w:hAnsi="Times New Roman"/>
+          <w:sz w:val="24"/>
+          <w:szCs w:val="24"/>
+        </w:rPr>
+      </w:pPr>
+    </w:p>
+    <w:p>
+      <w:pPr>
+        <w:pStyle w:val="NoSpacing"/>
+        <w:ind w:left="360"/>
+        <w:rPr>
+          <w:rFonts w:ascii="Times New Roman" w:eastAsia="Times New Roman" w:hAnsi="Times New Roman"/>
+          <w:sz w:val="24"/>
+          <w:szCs w:val="24"/>
+        </w:rPr>
+      </w:pPr>
+      <w:proofErr w:type="gramStart"/>
+      <w:r>
+        <w:rPr>
+          <w:rFonts w:ascii="Times New Roman" w:eastAsia="Times New Roman" w:hAnsi="Times New Roman"/>
+          <w:sz w:val="24"/>
+          <w:szCs w:val="24"/>
+        </w:rPr>
+        <w:t>time</w:t>
+      </w:r>
+      <w:proofErr w:type="gramEnd"/>
+      <w:r>
+        <w:rPr>
+          <w:rFonts w:ascii="Times New Roman" w:eastAsia="Times New Roman" w:hAnsi="Times New Roman"/>
+          <w:sz w:val="24"/>
+          <w:szCs w:val="24"/>
+        </w:rPr>
+        <w:t xml:space="preserve"> </w:t>
+      </w:r>
+      <w:proofErr w:type="spellStart"/>
+      <w:r>
+        <w:rPr>
+          <w:rFonts w:ascii="Times New Roman" w:eastAsia="Times New Roman" w:hAnsi="Times New Roman"/>
+          <w:sz w:val="24"/>
+          <w:szCs w:val="24"/>
+        </w:rPr>
+        <w:t>hadoop</w:t>
+      </w:r>
+      <w:proofErr w:type="spellEnd"/>
+      <w:r>
+        <w:rPr>
+          <w:rFonts w:ascii="Times New Roman" w:eastAsia="Times New Roman" w:hAnsi="Times New Roman"/>
+          <w:sz w:val="24"/>
+          <w:szCs w:val="24"/>
+        </w:rPr>
+        <w:t xml:space="preserve"> jar hadoop-streaming-2.6.4.jar -input /user/ec2-user/</w:t>
+      </w:r>
+      <w:proofErr w:type="spellStart"/>
+      <w:r>
+        <w:rPr>
+          <w:rFonts w:ascii="Times New Roman" w:eastAsia="Times New Roman" w:hAnsi="Times New Roman"/>
+          <w:sz w:val="24"/>
+          <w:szCs w:val="24"/>
+        </w:rPr>
+        <w:t>ssbm</w:t>
+      </w:r>
+      <w:proofErr w:type="spellEnd"/>
+      <w:r>
+        <w:rPr>
+          <w:rFonts w:ascii="Times New Roman" w:eastAsia="Times New Roman" w:hAnsi="Times New Roman"/>
+          <w:sz w:val="24"/>
+          <w:szCs w:val="24"/>
+        </w:rPr>
+        <w:t xml:space="preserve"> -output /data/output1 -mapper myMapper.0.2.py -reducer myReducer.0.2.py -file myReducer.0.2.py -file myMapper.0.2.py</w:t>
+      </w:r>
+    </w:p>
+    <w:p>
+      <w:pPr>
+        <w:pStyle w:val="NoSpacing"/>
+        <w:ind w:left="360"/>
+        <w:rPr>
+          <w:rFonts w:ascii="Times New Roman" w:eastAsia="Times New Roman" w:hAnsi="Times New Roman"/>
+          <w:sz w:val="24"/>
+          <w:szCs w:val="24"/>
+        </w:rPr>
+      </w:pPr>
+    </w:p>
+    <w:p>
+      <w:pPr>
+        <w:pStyle w:val="NoSpacing"/>
+        <w:ind w:left="360"/>
+        <w:rPr>
+          <w:rFonts w:ascii="Times New Roman" w:eastAsia="Times New Roman" w:hAnsi="Times New Roman"/>
+          <w:sz w:val="24"/>
+          <w:szCs w:val="24"/>
+        </w:rPr>
+      </w:pPr>
+      <w:r>
+        <w:rPr>
+          <w:rFonts w:ascii="Times New Roman" w:eastAsia="Times New Roman" w:hAnsi="Times New Roman"/>
+          <w:sz w:val="24"/>
+          <w:szCs w:val="24"/>
+        </w:rPr>
+        <w:t xml:space="preserve">19/03/11 15:40:46 INFO </w:t>
+      </w:r>
+      <w:proofErr w:type="spellStart"/>
+      <w:r>
+        <w:rPr>
+          <w:rFonts w:ascii="Times New Roman" w:eastAsia="Times New Roman" w:hAnsi="Times New Roman"/>
+          <w:sz w:val="24"/>
+          <w:szCs w:val="24"/>
+        </w:rPr>
+        <w:t>streaming.StreamJob</w:t>
+      </w:r>
+      <w:proofErr w:type="spellEnd"/>
+      <w:r>
+        <w:rPr>
+          <w:rFonts w:ascii="Times New Roman" w:eastAsia="Times New Roman" w:hAnsi="Times New Roman"/>
+          <w:sz w:val="24"/>
+          <w:szCs w:val="24"/>
+        </w:rPr>
+        <w:t>: Output directory: /data/output2</w:t>
+      </w:r>
+    </w:p>
+    <w:p>
+      <w:pPr>
+        <w:pStyle w:val="NoSpacing"/>
+        <w:ind w:left="360"/>
+        <w:rPr>
+          <w:rFonts w:ascii="Times New Roman" w:eastAsia="Times New Roman" w:hAnsi="Times New Roman"/>
+          <w:sz w:val="24"/>
+          <w:szCs w:val="24"/>
+        </w:rPr>
+      </w:pPr>
+    </w:p>
+    <w:p>
+      <w:pPr>
+        <w:pStyle w:val="NoSpacing"/>
+        <w:ind w:left="360"/>
+        <w:rPr>
+          <w:rFonts w:ascii="Times New Roman" w:eastAsia="Times New Roman" w:hAnsi="Times New Roman"/>
+          <w:sz w:val="24"/>
+          <w:szCs w:val="24"/>
+        </w:rPr>
+      </w:pPr>
+      <w:proofErr w:type="gramStart"/>
+      <w:r>
+        <w:rPr>
+          <w:rFonts w:ascii="Times New Roman" w:eastAsia="Times New Roman" w:hAnsi="Times New Roman"/>
+          <w:sz w:val="24"/>
+          <w:szCs w:val="24"/>
+        </w:rPr>
+        <w:t>real</w:t>
+      </w:r>
+      <w:proofErr w:type="gramEnd"/>
+      <w:r>
+        <w:rPr>
+          <w:rFonts w:ascii="Times New Roman" w:eastAsia="Times New Roman" w:hAnsi="Times New Roman"/>
+          <w:sz w:val="24"/>
+          <w:szCs w:val="24"/>
+        </w:rPr>
+        <w:t xml:space="preserve">    0m40.282s</w:t>
+      </w:r>
+    </w:p>
+    <w:p>
+      <w:pPr>
+        <w:pStyle w:val="NoSpacing"/>
+        <w:ind w:left="360"/>
+        <w:rPr>
+          <w:rFonts w:ascii="Times New Roman" w:eastAsia="Times New Roman" w:hAnsi="Times New Roman"/>
+          <w:sz w:val="24"/>
+          <w:szCs w:val="24"/>
+        </w:rPr>
+      </w:pPr>
+      <w:proofErr w:type="gramStart"/>
+      <w:r>
+        <w:rPr>
+          <w:rFonts w:ascii="Times New Roman" w:eastAsia="Times New Roman" w:hAnsi="Times New Roman"/>
+          <w:sz w:val="24"/>
+          <w:szCs w:val="24"/>
+        </w:rPr>
+        <w:t>user</w:t>
+      </w:r>
+      <w:proofErr w:type="gramEnd"/>
+      <w:r>
+        <w:rPr>
+          <w:rFonts w:ascii="Times New Roman" w:eastAsia="Times New Roman" w:hAnsi="Times New Roman"/>
+          <w:sz w:val="24"/>
+          <w:szCs w:val="24"/>
+        </w:rPr>
+        <w:t xml:space="preserve">    0m3.801s</w:t>
+      </w:r>
+    </w:p>
+    <w:p>
+      <w:pPr>
+        <w:pStyle w:val="NoSpacing"/>
+        <w:ind w:left="360"/>
+        <w:rPr>
+          <w:rFonts w:ascii="Times New Roman" w:eastAsia="Times New Roman" w:hAnsi="Times New Roman"/>
+          <w:sz w:val="24"/>
+          <w:szCs w:val="24"/>
+        </w:rPr>
+      </w:pPr>
+      <w:proofErr w:type="gramStart"/>
+      <w:r>
+        <w:rPr>
+          <w:rFonts w:ascii="Times New Roman" w:eastAsia="Times New Roman" w:hAnsi="Times New Roman"/>
+          <w:sz w:val="24"/>
+          <w:szCs w:val="24"/>
+        </w:rPr>
+        <w:t>sys</w:t>
+      </w:r>
+      <w:proofErr w:type="gramEnd"/>
+      <w:r>
+        <w:rPr>
+          <w:rFonts w:ascii="Times New Roman" w:eastAsia="Times New Roman" w:hAnsi="Times New Roman"/>
+          <w:sz w:val="24"/>
+          <w:szCs w:val="24"/>
+        </w:rPr>
+        <w:t xml:space="preserve">     0m0.225s</w:t>
+      </w:r>
+    </w:p>
+    <w:p>
+      <w:pPr>
+        <w:pStyle w:val="NoSpacing"/>
+        <w:rPr>
+          <w:rFonts w:ascii="Times New Roman" w:eastAsia="Times New Roman" w:hAnsi="Times New Roman"/>
+          <w:sz w:val="24"/>
+          <w:szCs w:val="24"/>
+        </w:rPr>
+      </w:pPr>
+    </w:p>
+    <w:p>
+      <w:pPr>
+        <w:pStyle w:val="NoSpacing"/>
         <w:numPr>
           <w:ilvl w:val="1"/>
           <w:numId w:val="1"/>
@@ -1421,6 +1671,258 @@
           <w:rFonts w:ascii="Times New Roman" w:eastAsia="Times New Roman" w:hAnsi="Times New Roman"/>
           <w:sz w:val="24"/>
           <w:szCs w:val="24"/>
+          <w:u w:val="single"/>
+        </w:rPr>
+      </w:pPr>
+    </w:p>
+    <w:p>
+      <w:pPr>
+        <w:pStyle w:val="NoSpacing"/>
+        <w:ind w:left="360"/>
+        <w:rPr>
+          <w:rFonts w:ascii="Times New Roman" w:eastAsia="Times New Roman" w:hAnsi="Times New Roman"/>
+          <w:sz w:val="24"/>
+          <w:szCs w:val="24"/>
+        </w:rPr>
+      </w:pPr>
+      <w:proofErr w:type="gramStart"/>
+      <w:r>
+        <w:rPr>
+          <w:rFonts w:ascii="Times New Roman" w:eastAsia="Times New Roman" w:hAnsi="Times New Roman"/>
+          <w:sz w:val="24"/>
+          <w:szCs w:val="24"/>
+        </w:rPr>
+        <w:t>time</w:t>
+      </w:r>
+      <w:proofErr w:type="gramEnd"/>
+      <w:r>
+        <w:rPr>
+          <w:rFonts w:ascii="Times New Roman" w:eastAsia="Times New Roman" w:hAnsi="Times New Roman"/>
+          <w:sz w:val="24"/>
+          <w:szCs w:val="24"/>
+        </w:rPr>
+        <w:t xml:space="preserve"> </w:t>
+      </w:r>
+      <w:proofErr w:type="spellStart"/>
+      <w:r>
+        <w:rPr>
+          <w:rFonts w:ascii="Times New Roman" w:eastAsia="Times New Roman" w:hAnsi="Times New Roman"/>
+          <w:sz w:val="24"/>
+          <w:szCs w:val="24"/>
+        </w:rPr>
+        <w:t>hadoop</w:t>
+      </w:r>
+      <w:proofErr w:type="spellEnd"/>
+      <w:r>
+        <w:rPr>
+          <w:rFonts w:ascii="Times New Roman" w:eastAsia="Times New Roman" w:hAnsi="Times New Roman"/>
+          <w:sz w:val="24"/>
+          <w:szCs w:val="24"/>
+        </w:rPr>
+        <w:t xml:space="preserve"> jar hadoop-streaming-2.6.4.jar -input /user/ec2-user/</w:t>
+      </w:r>
+      <w:proofErr w:type="spellStart"/>
+      <w:r>
+        <w:rPr>
+          <w:rFonts w:ascii="Times New Roman" w:eastAsia="Times New Roman" w:hAnsi="Times New Roman"/>
+          <w:sz w:val="24"/>
+          <w:szCs w:val="24"/>
+        </w:rPr>
+        <w:t>ssbm</w:t>
+      </w:r>
+      <w:proofErr w:type="spellEnd"/>
+      <w:r>
+        <w:rPr>
+          <w:rFonts w:ascii="Times New Roman" w:eastAsia="Times New Roman" w:hAnsi="Times New Roman"/>
+          <w:sz w:val="24"/>
+          <w:szCs w:val="24"/>
+        </w:rPr>
+        <w:t xml:space="preserve"> -output /data/output3 -mapper myMapper.0.2.py -reducer myReducer.0.2.py -file myReducer.0.2.py -file myMapper.0.2.py</w:t>
+      </w:r>
+    </w:p>
+    <w:p>
+      <w:pPr>
+        <w:pStyle w:val="NoSpacing"/>
+        <w:ind w:left="360"/>
+        <w:rPr>
+          <w:rFonts w:ascii="Times New Roman" w:eastAsia="Times New Roman" w:hAnsi="Times New Roman"/>
+          <w:sz w:val="24"/>
+          <w:szCs w:val="24"/>
+        </w:rPr>
+      </w:pPr>
+    </w:p>
+    <w:p>
+      <w:pPr>
+        <w:pStyle w:val="NoSpacing"/>
+        <w:ind w:left="360"/>
+        <w:rPr>
+          <w:rFonts w:ascii="Times New Roman" w:eastAsia="Times New Roman" w:hAnsi="Times New Roman"/>
+          <w:sz w:val="24"/>
+          <w:szCs w:val="24"/>
+        </w:rPr>
+      </w:pPr>
+      <w:r>
+        <w:rPr>
+          <w:rFonts w:ascii="Times New Roman" w:eastAsia="Times New Roman" w:hAnsi="Times New Roman"/>
+          <w:sz w:val="24"/>
+          <w:szCs w:val="24"/>
+        </w:rPr>
+        <w:t xml:space="preserve">19/03/11 15:43:50 INFO </w:t>
+      </w:r>
+      <w:proofErr w:type="spellStart"/>
+      <w:r>
+        <w:rPr>
+          <w:rFonts w:ascii="Times New Roman" w:eastAsia="Times New Roman" w:hAnsi="Times New Roman"/>
+          <w:sz w:val="24"/>
+          <w:szCs w:val="24"/>
+        </w:rPr>
+        <w:t>streaming.StreamJob</w:t>
+      </w:r>
+      <w:proofErr w:type="spellEnd"/>
+      <w:r>
+        <w:rPr>
+          <w:rFonts w:ascii="Times New Roman" w:eastAsia="Times New Roman" w:hAnsi="Times New Roman"/>
+          <w:sz w:val="24"/>
+          <w:szCs w:val="24"/>
+        </w:rPr>
+        <w:t>: Output directory: /data/output3</w:t>
+      </w:r>
+    </w:p>
+    <w:p>
+      <w:pPr>
+        <w:pStyle w:val="NoSpacing"/>
+        <w:ind w:left="360"/>
+        <w:rPr>
+          <w:rFonts w:ascii="Times New Roman" w:eastAsia="Times New Roman" w:hAnsi="Times New Roman"/>
+          <w:sz w:val="24"/>
+          <w:szCs w:val="24"/>
+        </w:rPr>
+      </w:pPr>
+    </w:p>
+    <w:p>
+      <w:pPr>
+        <w:pStyle w:val="NoSpacing"/>
+        <w:ind w:left="360"/>
+        <w:rPr>
+          <w:rFonts w:ascii="Times New Roman" w:eastAsia="Times New Roman" w:hAnsi="Times New Roman"/>
+          <w:sz w:val="24"/>
+          <w:szCs w:val="24"/>
+        </w:rPr>
+      </w:pPr>
+      <w:proofErr w:type="gramStart"/>
+      <w:r>
+        <w:rPr>
+          <w:rFonts w:ascii="Times New Roman" w:eastAsia="Times New Roman" w:hAnsi="Times New Roman"/>
+          <w:sz w:val="24"/>
+          <w:szCs w:val="24"/>
+        </w:rPr>
+        <w:t>real</w:t>
+      </w:r>
+      <w:proofErr w:type="gramEnd"/>
+      <w:r>
+        <w:rPr>
+          <w:rFonts w:ascii="Times New Roman" w:eastAsia="Times New Roman" w:hAnsi="Times New Roman"/>
+          <w:sz w:val="24"/>
+          <w:szCs w:val="24"/>
+        </w:rPr>
+        <w:t xml:space="preserve">    1m31.321s</w:t>
+      </w:r>
+    </w:p>
+    <w:p>
+      <w:pPr>
+        <w:pStyle w:val="NoSpacing"/>
+        <w:ind w:left="360"/>
+        <w:rPr>
+          <w:rFonts w:ascii="Times New Roman" w:eastAsia="Times New Roman" w:hAnsi="Times New Roman"/>
+          <w:sz w:val="24"/>
+          <w:szCs w:val="24"/>
+        </w:rPr>
+      </w:pPr>
+      <w:proofErr w:type="gramStart"/>
+      <w:r>
+        <w:rPr>
+          <w:rFonts w:ascii="Times New Roman" w:eastAsia="Times New Roman" w:hAnsi="Times New Roman"/>
+          <w:sz w:val="24"/>
+          <w:szCs w:val="24"/>
+        </w:rPr>
+        <w:t>user</w:t>
+      </w:r>
+      <w:proofErr w:type="gramEnd"/>
+      <w:r>
+        <w:rPr>
+          <w:rFonts w:ascii="Times New Roman" w:eastAsia="Times New Roman" w:hAnsi="Times New Roman"/>
+          <w:sz w:val="24"/>
+          <w:szCs w:val="24"/>
+        </w:rPr>
+        <w:t xml:space="preserve">    0m3.995s</w:t>
+      </w:r>
+    </w:p>
+    <w:p>
+      <w:pPr>
+        <w:pStyle w:val="NoSpacing"/>
+        <w:ind w:left="360"/>
+        <w:rPr>
+          <w:rFonts w:ascii="Times New Roman" w:eastAsia="Times New Roman" w:hAnsi="Times New Roman"/>
+          <w:sz w:val="24"/>
+          <w:szCs w:val="24"/>
+        </w:rPr>
+      </w:pPr>
+      <w:proofErr w:type="gramStart"/>
+      <w:r>
+        <w:rPr>
+          <w:rFonts w:ascii="Times New Roman" w:eastAsia="Times New Roman" w:hAnsi="Times New Roman"/>
+          <w:sz w:val="24"/>
+          <w:szCs w:val="24"/>
+        </w:rPr>
+        <w:t>sys</w:t>
+      </w:r>
+      <w:proofErr w:type="gramEnd"/>
+      <w:r>
+        <w:rPr>
+          <w:rFonts w:ascii="Times New Roman" w:eastAsia="Times New Roman" w:hAnsi="Times New Roman"/>
+          <w:sz w:val="24"/>
+          <w:szCs w:val="24"/>
+        </w:rPr>
+        <w:t xml:space="preserve">     0m0.343s</w:t>
+      </w:r>
+    </w:p>
+    <w:p>
+      <w:pPr>
+        <w:pStyle w:val="NoSpacing"/>
+        <w:ind w:left="360"/>
+        <w:rPr>
+          <w:rFonts w:ascii="Times New Roman" w:eastAsia="Times New Roman" w:hAnsi="Times New Roman"/>
+          <w:sz w:val="24"/>
+          <w:szCs w:val="24"/>
+        </w:rPr>
+      </w:pPr>
+    </w:p>
+    <w:p>
+      <w:pPr>
+        <w:pStyle w:val="NoSpacing"/>
+        <w:ind w:left="360"/>
+        <w:rPr>
+          <w:rFonts w:ascii="Times New Roman" w:eastAsia="Times New Roman" w:hAnsi="Times New Roman"/>
+          <w:sz w:val="24"/>
+          <w:szCs w:val="24"/>
+        </w:rPr>
+      </w:pPr>
+      <w:r>
+        <w:rPr>
+          <w:rFonts w:ascii="Times New Roman" w:eastAsia="Times New Roman" w:hAnsi="Times New Roman"/>
+          <w:sz w:val="24"/>
+          <w:szCs w:val="24"/>
+        </w:rPr>
+        <w:t>The execution time was slower. The loss of a node results in longer time due to fewer mappers and reducers to divide the work as well as recovery time to restart any mapper tasks on the lost node.</w:t>
+      </w:r>
+    </w:p>
+    <w:p>
+      <w:pPr>
+        <w:pStyle w:val="NoSpacing"/>
+        <w:rPr>
+          <w:rFonts w:ascii="Times New Roman" w:eastAsia="Times New Roman" w:hAnsi="Times New Roman"/>
+          <w:sz w:val="24"/>
+          <w:szCs w:val="24"/>
         </w:rPr>
       </w:pPr>
     </w:p>
@@ -1555,6 +2057,1008 @@
     <w:p>
       <w:pPr>
         <w:pStyle w:val="NoSpacing"/>
+        <w:rPr>
+          <w:rFonts w:ascii="Times New Roman" w:eastAsia="Times New Roman" w:hAnsi="Times New Roman"/>
+          <w:sz w:val="24"/>
+          <w:szCs w:val="24"/>
+        </w:rPr>
+      </w:pPr>
+    </w:p>
+    <w:p>
+      <w:pPr>
+        <w:pStyle w:val="NoSpacing"/>
+        <w:rPr>
+          <w:noProof/>
+        </w:rPr>
+      </w:pPr>
+      <w:r>
+        <w:rPr>
+          <w:noProof/>
+        </w:rPr>
+        <w:lastRenderedPageBreak/>
+        <w:pict w14:anchorId="6548CEED">
+          <v:shape id="_x0000_i1028" type="#_x0000_t75" style="width:468pt;height:294pt;visibility:visible;mso-wrap-style:square">
+            <v:imagedata r:id="rId13" o:title=""/>
+          </v:shape>
+        </w:pict>
+      </w:r>
+    </w:p>
+    <w:p>
+      <w:pPr>
+        <w:pStyle w:val="NoSpacing"/>
+        <w:rPr>
+          <w:noProof/>
+        </w:rPr>
+      </w:pPr>
+    </w:p>
+    <w:p>
+      <w:pPr>
+        <w:pStyle w:val="NoSpacing"/>
+        <w:rPr>
+          <w:rFonts w:ascii="Times New Roman" w:eastAsia="Times New Roman" w:hAnsi="Times New Roman"/>
+          <w:sz w:val="24"/>
+          <w:szCs w:val="24"/>
+        </w:rPr>
+      </w:pPr>
+      <w:r>
+        <w:rPr>
+          <w:rFonts w:ascii="Times New Roman" w:eastAsia="Times New Roman" w:hAnsi="Times New Roman"/>
+          <w:sz w:val="24"/>
+          <w:szCs w:val="24"/>
+        </w:rPr>
+        <w:t xml:space="preserve">Main error message below in </w:t>
+      </w:r>
+      <w:r>
+        <w:rPr>
+          <w:rFonts w:ascii="Times New Roman" w:eastAsia="Times New Roman" w:hAnsi="Times New Roman"/>
+          <w:b/>
+          <w:sz w:val="24"/>
+          <w:szCs w:val="24"/>
+        </w:rPr>
+        <w:t>b</w:t>
+      </w:r>
+      <w:r>
+        <w:rPr>
+          <w:rFonts w:ascii="Times New Roman" w:eastAsia="Times New Roman" w:hAnsi="Times New Roman"/>
+          <w:b/>
+          <w:sz w:val="24"/>
+          <w:szCs w:val="24"/>
+        </w:rPr>
+        <w:t>old</w:t>
+      </w:r>
+      <w:r>
+        <w:rPr>
+          <w:rFonts w:ascii="Times New Roman" w:eastAsia="Times New Roman" w:hAnsi="Times New Roman"/>
+          <w:sz w:val="24"/>
+          <w:szCs w:val="24"/>
+        </w:rPr>
+        <w:t>.</w:t>
+      </w:r>
+    </w:p>
+    <w:p>
+      <w:pPr>
+        <w:pStyle w:val="NoSpacing"/>
+        <w:rPr>
+          <w:rFonts w:ascii="Times New Roman" w:eastAsia="Times New Roman" w:hAnsi="Times New Roman"/>
+          <w:sz w:val="24"/>
+          <w:szCs w:val="24"/>
+        </w:rPr>
+      </w:pPr>
+    </w:p>
+    <w:p>
+      <w:pPr>
+        <w:pStyle w:val="NoSpacing"/>
+        <w:rPr>
+          <w:rFonts w:ascii="Consolas" w:eastAsia="Times New Roman" w:hAnsi="Consolas" w:cs="Consolas"/>
+          <w:sz w:val="20"/>
+          <w:szCs w:val="20"/>
+        </w:rPr>
+      </w:pPr>
+      <w:r>
+        <w:rPr>
+          <w:rFonts w:ascii="Consolas" w:eastAsia="Times New Roman" w:hAnsi="Consolas" w:cs="Consolas"/>
+          <w:sz w:val="20"/>
+          <w:szCs w:val="20"/>
+        </w:rPr>
+        <w:t xml:space="preserve">[ec2-user@ip-172-31-14-37 ~]$ </w:t>
+      </w:r>
+      <w:proofErr w:type="gramStart"/>
+      <w:r>
+        <w:rPr>
+          <w:rFonts w:ascii="Consolas" w:eastAsia="Times New Roman" w:hAnsi="Consolas" w:cs="Consolas"/>
+          <w:sz w:val="20"/>
+          <w:szCs w:val="20"/>
+        </w:rPr>
+        <w:t>start-dfs.sh</w:t>
+      </w:r>
+      <w:proofErr w:type="gramEnd"/>
+    </w:p>
+    <w:p>
+      <w:pPr>
+        <w:pStyle w:val="NoSpacing"/>
+        <w:rPr>
+          <w:rFonts w:ascii="Consolas" w:eastAsia="Times New Roman" w:hAnsi="Consolas" w:cs="Consolas"/>
+          <w:sz w:val="20"/>
+          <w:szCs w:val="20"/>
+        </w:rPr>
+      </w:pPr>
+      <w:r>
+        <w:rPr>
+          <w:rFonts w:ascii="Consolas" w:eastAsia="Times New Roman" w:hAnsi="Consolas" w:cs="Consolas"/>
+          <w:sz w:val="20"/>
+          <w:szCs w:val="20"/>
+        </w:rPr>
+        <w:t xml:space="preserve">Incorrect configuration: </w:t>
+      </w:r>
+      <w:proofErr w:type="spellStart"/>
+      <w:r>
+        <w:rPr>
+          <w:rFonts w:ascii="Consolas" w:eastAsia="Times New Roman" w:hAnsi="Consolas" w:cs="Consolas"/>
+          <w:sz w:val="20"/>
+          <w:szCs w:val="20"/>
+        </w:rPr>
+        <w:t>namenode</w:t>
+      </w:r>
+      <w:proofErr w:type="spellEnd"/>
+      <w:r>
+        <w:rPr>
+          <w:rFonts w:ascii="Consolas" w:eastAsia="Times New Roman" w:hAnsi="Consolas" w:cs="Consolas"/>
+          <w:sz w:val="20"/>
+          <w:szCs w:val="20"/>
+        </w:rPr>
+        <w:t xml:space="preserve"> address </w:t>
+      </w:r>
+      <w:proofErr w:type="spellStart"/>
+      <w:r>
+        <w:rPr>
+          <w:rFonts w:ascii="Consolas" w:eastAsia="Times New Roman" w:hAnsi="Consolas" w:cs="Consolas"/>
+          <w:sz w:val="20"/>
+          <w:szCs w:val="20"/>
+        </w:rPr>
+        <w:t>dfs.namenode.servicerpc</w:t>
+      </w:r>
+      <w:proofErr w:type="spellEnd"/>
+      <w:r>
+        <w:rPr>
+          <w:rFonts w:ascii="Consolas" w:eastAsia="Times New Roman" w:hAnsi="Consolas" w:cs="Consolas"/>
+          <w:sz w:val="20"/>
+          <w:szCs w:val="20"/>
+        </w:rPr>
+        <w:t xml:space="preserve">-address or </w:t>
+      </w:r>
+      <w:proofErr w:type="spellStart"/>
+      <w:r>
+        <w:rPr>
+          <w:rFonts w:ascii="Consolas" w:eastAsia="Times New Roman" w:hAnsi="Consolas" w:cs="Consolas"/>
+          <w:sz w:val="20"/>
+          <w:szCs w:val="20"/>
+        </w:rPr>
+        <w:t>dfs.namenode.rpc</w:t>
+      </w:r>
+      <w:proofErr w:type="spellEnd"/>
+      <w:r>
+        <w:rPr>
+          <w:rFonts w:ascii="Consolas" w:eastAsia="Times New Roman" w:hAnsi="Consolas" w:cs="Consolas"/>
+          <w:sz w:val="20"/>
+          <w:szCs w:val="20"/>
+        </w:rPr>
+        <w:t>-address is not configured.</w:t>
+      </w:r>
+    </w:p>
+    <w:p>
+      <w:pPr>
+        <w:pStyle w:val="NoSpacing"/>
+        <w:rPr>
+          <w:rFonts w:ascii="Consolas" w:eastAsia="Times New Roman" w:hAnsi="Consolas" w:cs="Consolas"/>
+          <w:sz w:val="20"/>
+          <w:szCs w:val="20"/>
+        </w:rPr>
+      </w:pPr>
+      <w:r>
+        <w:rPr>
+          <w:rFonts w:ascii="Consolas" w:eastAsia="Times New Roman" w:hAnsi="Consolas" w:cs="Consolas"/>
+          <w:sz w:val="20"/>
+          <w:szCs w:val="20"/>
+        </w:rPr>
+        <w:t xml:space="preserve">Starting </w:t>
+      </w:r>
+      <w:proofErr w:type="spellStart"/>
+      <w:r>
+        <w:rPr>
+          <w:rFonts w:ascii="Consolas" w:eastAsia="Times New Roman" w:hAnsi="Consolas" w:cs="Consolas"/>
+          <w:sz w:val="20"/>
+          <w:szCs w:val="20"/>
+        </w:rPr>
+        <w:t>namenodes</w:t>
+      </w:r>
+      <w:proofErr w:type="spellEnd"/>
+      <w:r>
+        <w:rPr>
+          <w:rFonts w:ascii="Consolas" w:eastAsia="Times New Roman" w:hAnsi="Consolas" w:cs="Consolas"/>
+          <w:sz w:val="20"/>
+          <w:szCs w:val="20"/>
+        </w:rPr>
+        <w:t xml:space="preserve"> on []</w:t>
+      </w:r>
+    </w:p>
+    <w:p>
+      <w:pPr>
+        <w:pStyle w:val="NoSpacing"/>
+        <w:rPr>
+          <w:rFonts w:ascii="Consolas" w:eastAsia="Times New Roman" w:hAnsi="Consolas" w:cs="Consolas"/>
+          <w:sz w:val="20"/>
+          <w:szCs w:val="20"/>
+        </w:rPr>
+      </w:pPr>
+      <w:r>
+        <w:rPr>
+          <w:rFonts w:ascii="Consolas" w:eastAsia="Times New Roman" w:hAnsi="Consolas" w:cs="Consolas"/>
+          <w:sz w:val="20"/>
+          <w:szCs w:val="20"/>
+        </w:rPr>
+        <w:t xml:space="preserve">172.31.15.69: starting </w:t>
+      </w:r>
+      <w:proofErr w:type="spellStart"/>
+      <w:r>
+        <w:rPr>
+          <w:rFonts w:ascii="Consolas" w:eastAsia="Times New Roman" w:hAnsi="Consolas" w:cs="Consolas"/>
+          <w:sz w:val="20"/>
+          <w:szCs w:val="20"/>
+        </w:rPr>
+        <w:t>namenode</w:t>
+      </w:r>
+      <w:proofErr w:type="spellEnd"/>
+      <w:r>
+        <w:rPr>
+          <w:rFonts w:ascii="Consolas" w:eastAsia="Times New Roman" w:hAnsi="Consolas" w:cs="Consolas"/>
+          <w:sz w:val="20"/>
+          <w:szCs w:val="20"/>
+        </w:rPr>
+        <w:t>, logging to /home/ec2-user/hadoop-2.6.4/logs/hadoop-ec2-user-namenode-ip-172-31-15-69.us-east-2.compute.internal.out</w:t>
+      </w:r>
+    </w:p>
+    <w:p>
+      <w:pPr>
+        <w:pStyle w:val="NoSpacing"/>
+        <w:rPr>
+          <w:rFonts w:ascii="Consolas" w:eastAsia="Times New Roman" w:hAnsi="Consolas" w:cs="Consolas"/>
+          <w:sz w:val="20"/>
+          <w:szCs w:val="20"/>
+        </w:rPr>
+      </w:pPr>
+      <w:r>
+        <w:rPr>
+          <w:rFonts w:ascii="Consolas" w:eastAsia="Times New Roman" w:hAnsi="Consolas" w:cs="Consolas"/>
+          <w:sz w:val="20"/>
+          <w:szCs w:val="20"/>
+        </w:rPr>
+        <w:t xml:space="preserve">172.31.4.33: starting </w:t>
+      </w:r>
+      <w:proofErr w:type="spellStart"/>
+      <w:r>
+        <w:rPr>
+          <w:rFonts w:ascii="Consolas" w:eastAsia="Times New Roman" w:hAnsi="Consolas" w:cs="Consolas"/>
+          <w:sz w:val="20"/>
+          <w:szCs w:val="20"/>
+        </w:rPr>
+        <w:t>namenode</w:t>
+      </w:r>
+      <w:proofErr w:type="spellEnd"/>
+      <w:r>
+        <w:rPr>
+          <w:rFonts w:ascii="Consolas" w:eastAsia="Times New Roman" w:hAnsi="Consolas" w:cs="Consolas"/>
+          <w:sz w:val="20"/>
+          <w:szCs w:val="20"/>
+        </w:rPr>
+        <w:t>, logging to /home/ec2-user/hadoop-2.6.4/logs/hadoop-ec2-user-namenode-ip-172-31-4-33.us-east-2.compute.internal.out</w:t>
+      </w:r>
+    </w:p>
+    <w:p>
+      <w:pPr>
+        <w:pStyle w:val="NoSpacing"/>
+        <w:rPr>
+          <w:rFonts w:ascii="Consolas" w:eastAsia="Times New Roman" w:hAnsi="Consolas" w:cs="Consolas"/>
+          <w:sz w:val="20"/>
+          <w:szCs w:val="20"/>
+        </w:rPr>
+      </w:pPr>
+      <w:r>
+        <w:rPr>
+          <w:rFonts w:ascii="Consolas" w:eastAsia="Times New Roman" w:hAnsi="Consolas" w:cs="Consolas"/>
+          <w:sz w:val="20"/>
+          <w:szCs w:val="20"/>
+        </w:rPr>
+        <w:t xml:space="preserve">172.31.6.149: starting </w:t>
+      </w:r>
+      <w:proofErr w:type="spellStart"/>
+      <w:r>
+        <w:rPr>
+          <w:rFonts w:ascii="Consolas" w:eastAsia="Times New Roman" w:hAnsi="Consolas" w:cs="Consolas"/>
+          <w:sz w:val="20"/>
+          <w:szCs w:val="20"/>
+        </w:rPr>
+        <w:t>namenode</w:t>
+      </w:r>
+      <w:proofErr w:type="spellEnd"/>
+      <w:r>
+        <w:rPr>
+          <w:rFonts w:ascii="Consolas" w:eastAsia="Times New Roman" w:hAnsi="Consolas" w:cs="Consolas"/>
+          <w:sz w:val="20"/>
+          <w:szCs w:val="20"/>
+        </w:rPr>
+        <w:t>, logging to /home/ec2-user/hadoop-2.6.4/logs/hadoop-ec2-user-namenode-ip-172-31-6-149.us-east-2.compute.internal.out</w:t>
+      </w:r>
+    </w:p>
+    <w:p>
+      <w:pPr>
+        <w:pStyle w:val="NoSpacing"/>
+        <w:rPr>
+          <w:rFonts w:ascii="Consolas" w:eastAsia="Times New Roman" w:hAnsi="Consolas" w:cs="Consolas"/>
+          <w:sz w:val="20"/>
+          <w:szCs w:val="20"/>
+        </w:rPr>
+      </w:pPr>
+      <w:r>
+        <w:rPr>
+          <w:rFonts w:ascii="Consolas" w:eastAsia="Times New Roman" w:hAnsi="Consolas" w:cs="Consolas"/>
+          <w:sz w:val="20"/>
+          <w:szCs w:val="20"/>
+        </w:rPr>
+        <w:t xml:space="preserve">172.31.14.37: starting </w:t>
+      </w:r>
+      <w:proofErr w:type="spellStart"/>
+      <w:r>
+        <w:rPr>
+          <w:rFonts w:ascii="Consolas" w:eastAsia="Times New Roman" w:hAnsi="Consolas" w:cs="Consolas"/>
+          <w:sz w:val="20"/>
+          <w:szCs w:val="20"/>
+        </w:rPr>
+        <w:t>namenode</w:t>
+      </w:r>
+      <w:proofErr w:type="spellEnd"/>
+      <w:r>
+        <w:rPr>
+          <w:rFonts w:ascii="Consolas" w:eastAsia="Times New Roman" w:hAnsi="Consolas" w:cs="Consolas"/>
+          <w:sz w:val="20"/>
+          <w:szCs w:val="20"/>
+        </w:rPr>
+        <w:t>, logging to /home/ec2-user/hadoop-2.6.4/logs/hadoop-ec2-user-namenode-ip-172-31-14-37.us-east-2.compute.internal.out</w:t>
+      </w:r>
+    </w:p>
+    <w:p>
+      <w:pPr>
+        <w:pStyle w:val="NoSpacing"/>
+        <w:rPr>
+          <w:rFonts w:ascii="Consolas" w:eastAsia="Times New Roman" w:hAnsi="Consolas" w:cs="Consolas"/>
+          <w:sz w:val="20"/>
+          <w:szCs w:val="20"/>
+        </w:rPr>
+      </w:pPr>
+      <w:r>
+        <w:rPr>
+          <w:rFonts w:ascii="Consolas" w:eastAsia="Times New Roman" w:hAnsi="Consolas" w:cs="Consolas"/>
+          <w:sz w:val="20"/>
+          <w:szCs w:val="20"/>
+        </w:rPr>
+        <w:t xml:space="preserve">172.31.2.19: starting </w:t>
+      </w:r>
+      <w:proofErr w:type="spellStart"/>
+      <w:r>
+        <w:rPr>
+          <w:rFonts w:ascii="Consolas" w:eastAsia="Times New Roman" w:hAnsi="Consolas" w:cs="Consolas"/>
+          <w:sz w:val="20"/>
+          <w:szCs w:val="20"/>
+        </w:rPr>
+        <w:t>namenode</w:t>
+      </w:r>
+      <w:proofErr w:type="spellEnd"/>
+      <w:r>
+        <w:rPr>
+          <w:rFonts w:ascii="Consolas" w:eastAsia="Times New Roman" w:hAnsi="Consolas" w:cs="Consolas"/>
+          <w:sz w:val="20"/>
+          <w:szCs w:val="20"/>
+        </w:rPr>
+        <w:t>, logging to /home/ec2-user/hadoop-2.6.4/logs/hadoop-ec2-user-namenode-ip-172-31-2-19.us-east-2.compute.internal.out</w:t>
+      </w:r>
+    </w:p>
+    <w:p>
+      <w:pPr>
+        <w:pStyle w:val="NoSpacing"/>
+        <w:rPr>
+          <w:rFonts w:ascii="Consolas" w:eastAsia="Times New Roman" w:hAnsi="Consolas" w:cs="Consolas"/>
+          <w:sz w:val="20"/>
+          <w:szCs w:val="20"/>
+        </w:rPr>
+      </w:pPr>
+      <w:r>
+        <w:rPr>
+          <w:rFonts w:ascii="Consolas" w:eastAsia="Times New Roman" w:hAnsi="Consolas" w:cs="Consolas"/>
+          <w:sz w:val="20"/>
+          <w:szCs w:val="20"/>
+        </w:rPr>
+        <w:t xml:space="preserve">172.31.14.37: starting </w:t>
+      </w:r>
+      <w:proofErr w:type="spellStart"/>
+      <w:r>
+        <w:rPr>
+          <w:rFonts w:ascii="Consolas" w:eastAsia="Times New Roman" w:hAnsi="Consolas" w:cs="Consolas"/>
+          <w:sz w:val="20"/>
+          <w:szCs w:val="20"/>
+        </w:rPr>
+        <w:t>datanode</w:t>
+      </w:r>
+      <w:proofErr w:type="spellEnd"/>
+      <w:r>
+        <w:rPr>
+          <w:rFonts w:ascii="Consolas" w:eastAsia="Times New Roman" w:hAnsi="Consolas" w:cs="Consolas"/>
+          <w:sz w:val="20"/>
+          <w:szCs w:val="20"/>
+        </w:rPr>
+        <w:t>, logging to /home/ec2-user/hadoop-2.6.4/logs/hadoop-ec2-user-datanode-ip-172-31-14-37.us-east-2.compute.internal.out</w:t>
+      </w:r>
+    </w:p>
+    <w:p>
+      <w:pPr>
+        <w:pStyle w:val="NoSpacing"/>
+        <w:rPr>
+          <w:rFonts w:ascii="Consolas" w:eastAsia="Times New Roman" w:hAnsi="Consolas" w:cs="Consolas"/>
+          <w:sz w:val="20"/>
+          <w:szCs w:val="20"/>
+        </w:rPr>
+      </w:pPr>
+      <w:r>
+        <w:rPr>
+          <w:rFonts w:ascii="Consolas" w:eastAsia="Times New Roman" w:hAnsi="Consolas" w:cs="Consolas"/>
+          <w:sz w:val="20"/>
+          <w:szCs w:val="20"/>
+        </w:rPr>
+        <w:t xml:space="preserve">172.31.6.149: starting </w:t>
+      </w:r>
+      <w:proofErr w:type="spellStart"/>
+      <w:r>
+        <w:rPr>
+          <w:rFonts w:ascii="Consolas" w:eastAsia="Times New Roman" w:hAnsi="Consolas" w:cs="Consolas"/>
+          <w:sz w:val="20"/>
+          <w:szCs w:val="20"/>
+        </w:rPr>
+        <w:t>datanode</w:t>
+      </w:r>
+      <w:proofErr w:type="spellEnd"/>
+      <w:r>
+        <w:rPr>
+          <w:rFonts w:ascii="Consolas" w:eastAsia="Times New Roman" w:hAnsi="Consolas" w:cs="Consolas"/>
+          <w:sz w:val="20"/>
+          <w:szCs w:val="20"/>
+        </w:rPr>
+        <w:t>, logging to /home/ec2-user/hadoop-2.6.4/logs/hadoop-ec2-user-datanode-ip-172-31-6-149.us-east-2.compute.internal.out</w:t>
+      </w:r>
+    </w:p>
+    <w:p>
+      <w:pPr>
+        <w:pStyle w:val="NoSpacing"/>
+        <w:rPr>
+          <w:rFonts w:ascii="Consolas" w:eastAsia="Times New Roman" w:hAnsi="Consolas" w:cs="Consolas"/>
+          <w:sz w:val="20"/>
+          <w:szCs w:val="20"/>
+        </w:rPr>
+      </w:pPr>
+      <w:r>
+        <w:rPr>
+          <w:rFonts w:ascii="Consolas" w:eastAsia="Times New Roman" w:hAnsi="Consolas" w:cs="Consolas"/>
+          <w:sz w:val="20"/>
+          <w:szCs w:val="20"/>
+        </w:rPr>
+        <w:t xml:space="preserve">172.31.15.69: starting </w:t>
+      </w:r>
+      <w:proofErr w:type="spellStart"/>
+      <w:r>
+        <w:rPr>
+          <w:rFonts w:ascii="Consolas" w:eastAsia="Times New Roman" w:hAnsi="Consolas" w:cs="Consolas"/>
+          <w:sz w:val="20"/>
+          <w:szCs w:val="20"/>
+        </w:rPr>
+        <w:t>datanode</w:t>
+      </w:r>
+      <w:proofErr w:type="spellEnd"/>
+      <w:r>
+        <w:rPr>
+          <w:rFonts w:ascii="Consolas" w:eastAsia="Times New Roman" w:hAnsi="Consolas" w:cs="Consolas"/>
+          <w:sz w:val="20"/>
+          <w:szCs w:val="20"/>
+        </w:rPr>
+        <w:t>, logging to /home/ec2-user/hadoop-2.6.4/logs/hadoop-ec2-user-datanode-ip-172-31-15-69.us-east-2.compute.internal.out</w:t>
+      </w:r>
+    </w:p>
+    <w:p>
+      <w:pPr>
+        <w:pStyle w:val="NoSpacing"/>
+        <w:rPr>
+          <w:rFonts w:ascii="Consolas" w:eastAsia="Times New Roman" w:hAnsi="Consolas" w:cs="Consolas"/>
+          <w:sz w:val="20"/>
+          <w:szCs w:val="20"/>
+        </w:rPr>
+      </w:pPr>
+      <w:r>
+        <w:rPr>
+          <w:rFonts w:ascii="Consolas" w:eastAsia="Times New Roman" w:hAnsi="Consolas" w:cs="Consolas"/>
+          <w:sz w:val="20"/>
+          <w:szCs w:val="20"/>
+        </w:rPr>
+        <w:t xml:space="preserve">172.31.2.19: starting </w:t>
+      </w:r>
+      <w:proofErr w:type="spellStart"/>
+      <w:r>
+        <w:rPr>
+          <w:rFonts w:ascii="Consolas" w:eastAsia="Times New Roman" w:hAnsi="Consolas" w:cs="Consolas"/>
+          <w:sz w:val="20"/>
+          <w:szCs w:val="20"/>
+        </w:rPr>
+        <w:t>datanode</w:t>
+      </w:r>
+      <w:proofErr w:type="spellEnd"/>
+      <w:r>
+        <w:rPr>
+          <w:rFonts w:ascii="Consolas" w:eastAsia="Times New Roman" w:hAnsi="Consolas" w:cs="Consolas"/>
+          <w:sz w:val="20"/>
+          <w:szCs w:val="20"/>
+        </w:rPr>
+        <w:t>, logging to /home/ec2-user/hadoop-2.6.4/logs/hadoop-ec2-user-datanode-ip-172-31-2-19.us-east-2.compute.internal.out</w:t>
+      </w:r>
+    </w:p>
+    <w:p>
+      <w:pPr>
+        <w:pStyle w:val="NoSpacing"/>
+        <w:rPr>
+          <w:rFonts w:ascii="Consolas" w:eastAsia="Times New Roman" w:hAnsi="Consolas" w:cs="Consolas"/>
+          <w:sz w:val="20"/>
+          <w:szCs w:val="20"/>
+        </w:rPr>
+      </w:pPr>
+      <w:r>
+        <w:rPr>
+          <w:rFonts w:ascii="Consolas" w:eastAsia="Times New Roman" w:hAnsi="Consolas" w:cs="Consolas"/>
+          <w:sz w:val="20"/>
+          <w:szCs w:val="20"/>
+        </w:rPr>
+        <w:t xml:space="preserve">172.31.4.33: starting </w:t>
+      </w:r>
+      <w:proofErr w:type="spellStart"/>
+      <w:r>
+        <w:rPr>
+          <w:rFonts w:ascii="Consolas" w:eastAsia="Times New Roman" w:hAnsi="Consolas" w:cs="Consolas"/>
+          <w:sz w:val="20"/>
+          <w:szCs w:val="20"/>
+        </w:rPr>
+        <w:t>datanode</w:t>
+      </w:r>
+      <w:proofErr w:type="spellEnd"/>
+      <w:r>
+        <w:rPr>
+          <w:rFonts w:ascii="Consolas" w:eastAsia="Times New Roman" w:hAnsi="Consolas" w:cs="Consolas"/>
+          <w:sz w:val="20"/>
+          <w:szCs w:val="20"/>
+        </w:rPr>
+        <w:t>, logging to /home/ec2-user/hadoop-2.6.4/logs/hadoop-ec2-user-datanode-ip-172-31-4-33.us-east-2.compute.internal.out</w:t>
+      </w:r>
+    </w:p>
+    <w:p>
+      <w:pPr>
+        <w:pStyle w:val="NoSpacing"/>
+        <w:rPr>
+          <w:rFonts w:ascii="Consolas" w:eastAsia="Times New Roman" w:hAnsi="Consolas" w:cs="Consolas"/>
+          <w:sz w:val="20"/>
+          <w:szCs w:val="20"/>
+        </w:rPr>
+      </w:pPr>
+      <w:r>
+        <w:rPr>
+          <w:rFonts w:ascii="Consolas" w:eastAsia="Times New Roman" w:hAnsi="Consolas" w:cs="Consolas"/>
+          <w:sz w:val="20"/>
+          <w:szCs w:val="20"/>
+        </w:rPr>
+        <w:t xml:space="preserve">Starting secondary </w:t>
+      </w:r>
+      <w:proofErr w:type="spellStart"/>
+      <w:r>
+        <w:rPr>
+          <w:rFonts w:ascii="Consolas" w:eastAsia="Times New Roman" w:hAnsi="Consolas" w:cs="Consolas"/>
+          <w:sz w:val="20"/>
+          <w:szCs w:val="20"/>
+        </w:rPr>
+        <w:t>namenodes</w:t>
+      </w:r>
+      <w:proofErr w:type="spellEnd"/>
+      <w:r>
+        <w:rPr>
+          <w:rFonts w:ascii="Consolas" w:eastAsia="Times New Roman" w:hAnsi="Consolas" w:cs="Consolas"/>
+          <w:sz w:val="20"/>
+          <w:szCs w:val="20"/>
+        </w:rPr>
+        <w:t xml:space="preserve"> [0.0.0.0]</w:t>
+      </w:r>
+    </w:p>
+    <w:p>
+      <w:pPr>
+        <w:pStyle w:val="NoSpacing"/>
+        <w:rPr>
+          <w:rFonts w:ascii="Consolas" w:eastAsia="Times New Roman" w:hAnsi="Consolas" w:cs="Consolas"/>
+          <w:sz w:val="20"/>
+          <w:szCs w:val="20"/>
+        </w:rPr>
+      </w:pPr>
+      <w:r>
+        <w:rPr>
+          <w:rFonts w:ascii="Consolas" w:eastAsia="Times New Roman" w:hAnsi="Consolas" w:cs="Consolas"/>
+          <w:sz w:val="20"/>
+          <w:szCs w:val="20"/>
+        </w:rPr>
+        <w:lastRenderedPageBreak/>
+        <w:t xml:space="preserve">0.0.0.0: starting </w:t>
+      </w:r>
+      <w:proofErr w:type="spellStart"/>
+      <w:r>
+        <w:rPr>
+          <w:rFonts w:ascii="Consolas" w:eastAsia="Times New Roman" w:hAnsi="Consolas" w:cs="Consolas"/>
+          <w:sz w:val="20"/>
+          <w:szCs w:val="20"/>
+        </w:rPr>
+        <w:t>secondarynamenode</w:t>
+      </w:r>
+      <w:proofErr w:type="spellEnd"/>
+      <w:r>
+        <w:rPr>
+          <w:rFonts w:ascii="Consolas" w:eastAsia="Times New Roman" w:hAnsi="Consolas" w:cs="Consolas"/>
+          <w:sz w:val="20"/>
+          <w:szCs w:val="20"/>
+        </w:rPr>
+        <w:t>, logging to /home/ec2-user/hadoop-2.6.4/logs/hadoop-ec2-user-secondarynamenode-ip-172-31-14-37.us-east-2.compute.internal.out</w:t>
+      </w:r>
+    </w:p>
+    <w:p>
+      <w:pPr>
+        <w:pStyle w:val="NoSpacing"/>
+        <w:rPr>
+          <w:rFonts w:ascii="Consolas" w:eastAsia="Times New Roman" w:hAnsi="Consolas" w:cs="Consolas"/>
+          <w:b/>
+          <w:sz w:val="20"/>
+          <w:szCs w:val="20"/>
+        </w:rPr>
+      </w:pPr>
+      <w:r>
+        <w:rPr>
+          <w:rFonts w:ascii="Consolas" w:eastAsia="Times New Roman" w:hAnsi="Consolas" w:cs="Consolas"/>
+          <w:sz w:val="20"/>
+          <w:szCs w:val="20"/>
+        </w:rPr>
+        <w:t xml:space="preserve">0.0.0.0: </w:t>
+      </w:r>
+      <w:r>
+        <w:rPr>
+          <w:rFonts w:ascii="Consolas" w:eastAsia="Times New Roman" w:hAnsi="Consolas" w:cs="Consolas"/>
+          <w:b/>
+          <w:sz w:val="20"/>
+          <w:szCs w:val="20"/>
+        </w:rPr>
+        <w:t xml:space="preserve">Exception in thread "main" </w:t>
+      </w:r>
+      <w:proofErr w:type="spellStart"/>
+      <w:r>
+        <w:rPr>
+          <w:rFonts w:ascii="Consolas" w:eastAsia="Times New Roman" w:hAnsi="Consolas" w:cs="Consolas"/>
+          <w:b/>
+          <w:sz w:val="20"/>
+          <w:szCs w:val="20"/>
+        </w:rPr>
+        <w:t>java.lang.IllegalArgumentException</w:t>
+      </w:r>
+      <w:proofErr w:type="spellEnd"/>
+      <w:r>
+        <w:rPr>
+          <w:rFonts w:ascii="Consolas" w:eastAsia="Times New Roman" w:hAnsi="Consolas" w:cs="Consolas"/>
+          <w:b/>
+          <w:sz w:val="20"/>
+          <w:szCs w:val="20"/>
+        </w:rPr>
+        <w:t xml:space="preserve">: Invalid URI for </w:t>
+      </w:r>
+      <w:proofErr w:type="spellStart"/>
+      <w:r>
+        <w:rPr>
+          <w:rFonts w:ascii="Consolas" w:eastAsia="Times New Roman" w:hAnsi="Consolas" w:cs="Consolas"/>
+          <w:b/>
+          <w:sz w:val="20"/>
+          <w:szCs w:val="20"/>
+        </w:rPr>
+        <w:t>NameNode</w:t>
+      </w:r>
+      <w:proofErr w:type="spellEnd"/>
+      <w:r>
+        <w:rPr>
+          <w:rFonts w:ascii="Consolas" w:eastAsia="Times New Roman" w:hAnsi="Consolas" w:cs="Consolas"/>
+          <w:b/>
+          <w:sz w:val="20"/>
+          <w:szCs w:val="20"/>
+        </w:rPr>
+        <w:t xml:space="preserve"> address (check </w:t>
+      </w:r>
+      <w:proofErr w:type="spellStart"/>
+      <w:r>
+        <w:rPr>
+          <w:rFonts w:ascii="Consolas" w:eastAsia="Times New Roman" w:hAnsi="Consolas" w:cs="Consolas"/>
+          <w:b/>
+          <w:sz w:val="20"/>
+          <w:szCs w:val="20"/>
+        </w:rPr>
+        <w:t>fs.defaultFS</w:t>
+      </w:r>
+      <w:proofErr w:type="spellEnd"/>
+      <w:r>
+        <w:rPr>
+          <w:rFonts w:ascii="Consolas" w:eastAsia="Times New Roman" w:hAnsi="Consolas" w:cs="Consolas"/>
+          <w:b/>
+          <w:sz w:val="20"/>
+          <w:szCs w:val="20"/>
+        </w:rPr>
+        <w:t>): hdfx://172.31.14.37/ is not of scheme '</w:t>
+      </w:r>
+      <w:proofErr w:type="spellStart"/>
+      <w:r>
+        <w:rPr>
+          <w:rFonts w:ascii="Consolas" w:eastAsia="Times New Roman" w:hAnsi="Consolas" w:cs="Consolas"/>
+          <w:b/>
+          <w:sz w:val="20"/>
+          <w:szCs w:val="20"/>
+        </w:rPr>
+        <w:t>hdfs</w:t>
+      </w:r>
+      <w:proofErr w:type="spellEnd"/>
+      <w:r>
+        <w:rPr>
+          <w:rFonts w:ascii="Consolas" w:eastAsia="Times New Roman" w:hAnsi="Consolas" w:cs="Consolas"/>
+          <w:b/>
+          <w:sz w:val="20"/>
+          <w:szCs w:val="20"/>
+        </w:rPr>
+        <w:t>'.</w:t>
+      </w:r>
+    </w:p>
+    <w:p>
+      <w:pPr>
+        <w:pStyle w:val="NoSpacing"/>
+        <w:rPr>
+          <w:rFonts w:ascii="Consolas" w:eastAsia="Times New Roman" w:hAnsi="Consolas" w:cs="Consolas"/>
+          <w:sz w:val="20"/>
+          <w:szCs w:val="20"/>
+        </w:rPr>
+      </w:pPr>
+      <w:r>
+        <w:rPr>
+          <w:rFonts w:ascii="Consolas" w:eastAsia="Times New Roman" w:hAnsi="Consolas" w:cs="Consolas"/>
+          <w:sz w:val="20"/>
+          <w:szCs w:val="20"/>
+        </w:rPr>
+        <w:t xml:space="preserve">0.0.0.0:        at </w:t>
+      </w:r>
+      <w:proofErr w:type="gramStart"/>
+      <w:r>
+        <w:rPr>
+          <w:rFonts w:ascii="Consolas" w:eastAsia="Times New Roman" w:hAnsi="Consolas" w:cs="Consolas"/>
+          <w:sz w:val="20"/>
+          <w:szCs w:val="20"/>
+        </w:rPr>
+        <w:t>org.apache.hadoop.hdfs.server.namenode.NameNode.getAddress(</w:t>
+      </w:r>
+      <w:proofErr w:type="gramEnd"/>
+      <w:r>
+        <w:rPr>
+          <w:rFonts w:ascii="Consolas" w:eastAsia="Times New Roman" w:hAnsi="Consolas" w:cs="Consolas"/>
+          <w:sz w:val="20"/>
+          <w:szCs w:val="20"/>
+        </w:rPr>
+        <w:t>NameNode.java:431)</w:t>
+      </w:r>
+    </w:p>
+    <w:p>
+      <w:pPr>
+        <w:pStyle w:val="NoSpacing"/>
+        <w:rPr>
+          <w:rFonts w:ascii="Consolas" w:eastAsia="Times New Roman" w:hAnsi="Consolas" w:cs="Consolas"/>
+          <w:sz w:val="20"/>
+          <w:szCs w:val="20"/>
+        </w:rPr>
+      </w:pPr>
+      <w:r>
+        <w:rPr>
+          <w:rFonts w:ascii="Consolas" w:eastAsia="Times New Roman" w:hAnsi="Consolas" w:cs="Consolas"/>
+          <w:sz w:val="20"/>
+          <w:szCs w:val="20"/>
+        </w:rPr>
+        <w:t xml:space="preserve">0.0.0.0:        at </w:t>
+      </w:r>
+      <w:proofErr w:type="gramStart"/>
+      <w:r>
+        <w:rPr>
+          <w:rFonts w:ascii="Consolas" w:eastAsia="Times New Roman" w:hAnsi="Consolas" w:cs="Consolas"/>
+          <w:sz w:val="20"/>
+          <w:szCs w:val="20"/>
+        </w:rPr>
+        <w:t>org.apache.hadoop.hdfs.server.namenode.NameNode.getAddress(</w:t>
+      </w:r>
+      <w:proofErr w:type="gramEnd"/>
+      <w:r>
+        <w:rPr>
+          <w:rFonts w:ascii="Consolas" w:eastAsia="Times New Roman" w:hAnsi="Consolas" w:cs="Consolas"/>
+          <w:sz w:val="20"/>
+          <w:szCs w:val="20"/>
+        </w:rPr>
+        <w:t>NameNode.java:415)</w:t>
+      </w:r>
+    </w:p>
+    <w:p>
+      <w:pPr>
+        <w:pStyle w:val="NoSpacing"/>
+        <w:rPr>
+          <w:rFonts w:ascii="Consolas" w:eastAsia="Times New Roman" w:hAnsi="Consolas" w:cs="Consolas"/>
+          <w:sz w:val="20"/>
+          <w:szCs w:val="20"/>
+        </w:rPr>
+      </w:pPr>
+      <w:r>
+        <w:rPr>
+          <w:rFonts w:ascii="Consolas" w:eastAsia="Times New Roman" w:hAnsi="Consolas" w:cs="Consolas"/>
+          <w:sz w:val="20"/>
+          <w:szCs w:val="20"/>
+        </w:rPr>
+        <w:t xml:space="preserve">0.0.0.0:        at </w:t>
+      </w:r>
+      <w:proofErr w:type="gramStart"/>
+      <w:r>
+        <w:rPr>
+          <w:rFonts w:ascii="Consolas" w:eastAsia="Times New Roman" w:hAnsi="Consolas" w:cs="Consolas"/>
+          <w:sz w:val="20"/>
+          <w:szCs w:val="20"/>
+        </w:rPr>
+        <w:t>org.apache.hadoop.hdfs.server.namenode.NameNode.getServiceAddress(</w:t>
+      </w:r>
+      <w:proofErr w:type="gramEnd"/>
+      <w:r>
+        <w:rPr>
+          <w:rFonts w:ascii="Consolas" w:eastAsia="Times New Roman" w:hAnsi="Consolas" w:cs="Consolas"/>
+          <w:sz w:val="20"/>
+          <w:szCs w:val="20"/>
+        </w:rPr>
+        <w:t>NameNode.java:408)</w:t>
+      </w:r>
+    </w:p>
+    <w:p>
+      <w:pPr>
+        <w:pStyle w:val="NoSpacing"/>
+        <w:rPr>
+          <w:rFonts w:ascii="Consolas" w:eastAsia="Times New Roman" w:hAnsi="Consolas" w:cs="Consolas"/>
+          <w:sz w:val="20"/>
+          <w:szCs w:val="20"/>
+        </w:rPr>
+      </w:pPr>
+      <w:r>
+        <w:rPr>
+          <w:rFonts w:ascii="Consolas" w:eastAsia="Times New Roman" w:hAnsi="Consolas" w:cs="Consolas"/>
+          <w:sz w:val="20"/>
+          <w:szCs w:val="20"/>
+        </w:rPr>
+        <w:t xml:space="preserve">0.0.0.0:        at </w:t>
+      </w:r>
+      <w:proofErr w:type="gramStart"/>
+      <w:r>
+        <w:rPr>
+          <w:rFonts w:ascii="Consolas" w:eastAsia="Times New Roman" w:hAnsi="Consolas" w:cs="Consolas"/>
+          <w:sz w:val="20"/>
+          <w:szCs w:val="20"/>
+        </w:rPr>
+        <w:t>org.apache.hadoop.hdfs.server.namenode.SecondaryNameNode.initialize(</w:t>
+      </w:r>
+      <w:proofErr w:type="gramEnd"/>
+      <w:r>
+        <w:rPr>
+          <w:rFonts w:ascii="Consolas" w:eastAsia="Times New Roman" w:hAnsi="Consolas" w:cs="Consolas"/>
+          <w:sz w:val="20"/>
+          <w:szCs w:val="20"/>
+        </w:rPr>
+        <w:t>SecondaryNameNode.java:229)</w:t>
+      </w:r>
+    </w:p>
+    <w:p>
+      <w:pPr>
+        <w:pStyle w:val="NoSpacing"/>
+        <w:rPr>
+          <w:rFonts w:ascii="Consolas" w:eastAsia="Times New Roman" w:hAnsi="Consolas" w:cs="Consolas"/>
+          <w:sz w:val="20"/>
+          <w:szCs w:val="20"/>
+        </w:rPr>
+      </w:pPr>
+      <w:r>
+        <w:rPr>
+          <w:rFonts w:ascii="Consolas" w:eastAsia="Times New Roman" w:hAnsi="Consolas" w:cs="Consolas"/>
+          <w:sz w:val="20"/>
+          <w:szCs w:val="20"/>
+        </w:rPr>
+        <w:t>0.0.0.0:        at org.apache.hadoop.hdfs.server.namenode.SecondaryNameNode</w:t>
+      </w:r>
+      <w:proofErr w:type="gramStart"/>
+      <w:r>
+        <w:rPr>
+          <w:rFonts w:ascii="Consolas" w:eastAsia="Times New Roman" w:hAnsi="Consolas" w:cs="Consolas"/>
+          <w:sz w:val="20"/>
+          <w:szCs w:val="20"/>
+        </w:rPr>
+        <w:t>.&lt;</w:t>
+      </w:r>
+      <w:proofErr w:type="gramEnd"/>
+      <w:r>
+        <w:rPr>
+          <w:rFonts w:ascii="Consolas" w:eastAsia="Times New Roman" w:hAnsi="Consolas" w:cs="Consolas"/>
+          <w:sz w:val="20"/>
+          <w:szCs w:val="20"/>
+        </w:rPr>
+        <w:t>init&gt;(SecondaryNameNode.java:192)</w:t>
+      </w:r>
+    </w:p>
+    <w:p>
+      <w:pPr>
+        <w:pStyle w:val="NoSpacing"/>
+        <w:rPr>
+          <w:rFonts w:ascii="Consolas" w:eastAsia="Times New Roman" w:hAnsi="Consolas" w:cs="Consolas"/>
+          <w:sz w:val="20"/>
+          <w:szCs w:val="20"/>
+        </w:rPr>
+      </w:pPr>
+      <w:r>
+        <w:rPr>
+          <w:rFonts w:ascii="Consolas" w:eastAsia="Times New Roman" w:hAnsi="Consolas" w:cs="Consolas"/>
+          <w:sz w:val="20"/>
+          <w:szCs w:val="20"/>
+        </w:rPr>
+        <w:t xml:space="preserve">0.0.0.0:        at </w:t>
+      </w:r>
+      <w:proofErr w:type="gramStart"/>
+      <w:r>
+        <w:rPr>
+          <w:rFonts w:ascii="Consolas" w:eastAsia="Times New Roman" w:hAnsi="Consolas" w:cs="Consolas"/>
+          <w:sz w:val="20"/>
+          <w:szCs w:val="20"/>
+        </w:rPr>
+        <w:t>org.apache.hadoop.hdfs.server.namenode.SecondaryNameNode.main(</w:t>
+      </w:r>
+      <w:proofErr w:type="gramEnd"/>
+      <w:r>
+        <w:rPr>
+          <w:rFonts w:ascii="Consolas" w:eastAsia="Times New Roman" w:hAnsi="Consolas" w:cs="Consolas"/>
+          <w:sz w:val="20"/>
+          <w:szCs w:val="20"/>
+        </w:rPr>
+        <w:t>SecondaryNameNode.java:671)</w:t>
+      </w:r>
+    </w:p>
+    <w:p>
+      <w:pPr>
+        <w:pStyle w:val="NoSpacing"/>
+        <w:rPr>
+          <w:rFonts w:ascii="Consolas" w:eastAsia="Times New Roman" w:hAnsi="Consolas" w:cs="Consolas"/>
+          <w:sz w:val="20"/>
+          <w:szCs w:val="20"/>
+        </w:rPr>
+      </w:pPr>
+      <w:r>
+        <w:rPr>
+          <w:rFonts w:ascii="Consolas" w:eastAsia="Times New Roman" w:hAnsi="Consolas" w:cs="Consolas"/>
+          <w:sz w:val="20"/>
+          <w:szCs w:val="20"/>
+        </w:rPr>
+        <w:t>[ec2-user@ip-172-31-14-37 ~]$</w:t>
+      </w:r>
+    </w:p>
+    <w:p>
+      <w:pPr>
+        <w:pStyle w:val="NoSpacing"/>
         <w:ind w:left="720"/>
         <w:rPr>
           <w:rFonts w:ascii="Times New Roman" w:hAnsi="Times New Roman"/>
@@ -1805,18 +3309,12 @@
           <w:rFonts w:ascii="Bauhaus 93" w:hAnsi="Bauhaus 93"/>
         </w:rPr>
       </w:pPr>
-      <w:r>
-        <w:rPr>
-          <w:rFonts w:ascii="Bauhaus 93" w:hAnsi="Bauhaus 93"/>
-        </w:rPr>
-        <w:t>cd</w:t>
-      </w:r>
       <w:proofErr w:type="gramStart"/>
       <w:r>
         <w:rPr>
           <w:rFonts w:ascii="Bauhaus 93" w:hAnsi="Bauhaus 93"/>
         </w:rPr>
-        <w:t xml:space="preserve"> ..</w:t>
+        <w:t>cd ..</w:t>
       </w:r>
       <w:proofErr w:type="gramEnd"/>
     </w:p>
@@ -1997,19 +3495,28 @@
           <w:szCs w:val="21"/>
         </w:rPr>
       </w:pPr>
+      <w:proofErr w:type="gramStart"/>
       <w:r>
         <w:rPr>
           <w:rFonts w:ascii="Bauhaus 93" w:hAnsi="Bauhaus 93"/>
           <w:szCs w:val="21"/>
         </w:rPr>
-        <w:t xml:space="preserve">cat </w:t>
-      </w:r>
-      <w:proofErr w:type="spellStart"/>
+        <w:t>cat</w:t>
+      </w:r>
+      <w:proofErr w:type="gramEnd"/>
       <w:r>
         <w:rPr>
           <w:rFonts w:ascii="Bauhaus 93" w:hAnsi="Bauhaus 93"/>
           <w:szCs w:val="21"/>
         </w:rPr>
+        <w:t xml:space="preserve"> </w:t>
+      </w:r>
+      <w:proofErr w:type="spellStart"/>
+      <w:r>
+        <w:rPr>
+          <w:rFonts w:ascii="Bauhaus 93" w:hAnsi="Bauhaus 93"/>
+          <w:szCs w:val="21"/>
+        </w:rPr>
         <w:t>MovieLens</w:t>
       </w:r>
       <w:proofErr w:type="spellEnd"/>
@@ -2018,23 +3525,23 @@
           <w:rFonts w:ascii="Bauhaus 93" w:hAnsi="Bauhaus 93"/>
           <w:szCs w:val="21"/>
         </w:rPr>
-        <w:t>/ml-1m/ratings.dat | sed -e s</w:t>
-      </w:r>
-      <w:proofErr w:type="gramStart"/>
+        <w:t xml:space="preserve">/ml-1m/ratings.dat | </w:t>
+      </w:r>
+      <w:proofErr w:type="spellStart"/>
       <w:r>
         <w:rPr>
           <w:rFonts w:ascii="Bauhaus 93" w:hAnsi="Bauhaus 93"/>
           <w:szCs w:val="21"/>
         </w:rPr>
-        <w:t>/::/</w:t>
-      </w:r>
-      <w:proofErr w:type="gramEnd"/>
+        <w:t>sed</w:t>
+      </w:r>
+      <w:proofErr w:type="spellEnd"/>
       <w:r>
         <w:rPr>
           <w:rFonts w:ascii="Bauhaus 93" w:hAnsi="Bauhaus 93"/>
           <w:szCs w:val="21"/>
         </w:rPr>
-        <w:t xml:space="preserve">,/g| cut -d, -f1,2,3 &gt; </w:t>
+        <w:t xml:space="preserve"> -e s/::/,/g| cut -d, -f1,2,3 &gt; </w:t>
       </w:r>
       <w:proofErr w:type="spellStart"/>
       <w:r>
@@ -2143,6 +3650,7 @@
         <w:rPr>
           <w:rFonts w:ascii="Bauhaus 93" w:hAnsi="Bauhaus 93"/>
         </w:rPr>
+        <w:lastRenderedPageBreak/>
         <w:t>$HADOOP_HOME/bin/</w:t>
       </w:r>
       <w:proofErr w:type="spellStart"/>
@@ -2266,16 +3774,7 @@
           <w:sz w:val="24"/>
           <w:szCs w:val="24"/>
         </w:rPr>
-        <w:t xml:space="preserve">Split the data set into the 90% training set and 10% evaluation set. In this case we are using Hadoop to perform the split. Naturally, you can change the percentages here to any </w:t>
-      </w:r>
-      <w:r>
-        <w:rPr>
-          <w:rFonts w:ascii="Times New Roman" w:hAnsi="Times New Roman"/>
-          <w:sz w:val="24"/>
-          <w:szCs w:val="24"/>
-        </w:rPr>
-        <w:lastRenderedPageBreak/>
-        <w:t>other value instead of 0.9/0.1. bin/mahout will only work from the $MAHOUT_HOME directory, or you can change it as others.</w:t>
+        <w:t>Split the data set into the 90% training set and 10% evaluation set. In this case we are using Hadoop to perform the split. Naturally, you can change the percentages here to any other value instead of 0.9/0.1. bin/mahout will only work from the $MAHOUT_HOME directory, or you can change it as others.</w:t>
       </w:r>
     </w:p>
     <w:p>
@@ -3723,7 +5222,7 @@
       </w:r>
     </w:p>
     <w:sectPr>
-      <w:headerReference w:type="default" r:id="rId12"/>
+      <w:headerReference w:type="default" r:id="rId14"/>
       <w:pgSz w:w="12240" w:h="15840"/>
       <w:pgMar w:top="1296" w:right="1440" w:bottom="1296" w:left="1440" w:header="720" w:footer="720" w:gutter="0"/>
       <w:cols w:space="720"/>
@@ -3734,7 +5233,7 @@
 </file>
 
 <file path=word/endnotes.xml><?xml version="1.0" encoding="utf-8"?>
-<w:endnotes xmlns:wpc="http://schemas.microsoft.com/office/word/2010/wordprocessingCanvas" xmlns:cx="http://schemas.microsoft.com/office/drawing/2014/chartex" xmlns:cx1="http://schemas.microsoft.com/office/drawing/2015/9/8/chartex" xmlns:cx2="http://schemas.microsoft.com/office/drawing/2015/10/21/chartex" xmlns:cx3="http://schemas.microsoft.com/office/drawing/2016/5/9/chartex" xmlns:cx4="http://schemas.microsoft.com/office/drawing/2016/5/10/chartex" xmlns:cx5="http://schemas.microsoft.com/office/drawing/2016/5/11/chartex" xmlns:cx6="http://schemas.microsoft.com/office/drawing/2016/5/12/chartex" xmlns:cx7="http://schemas.microsoft.com/office/drawing/2016/5/13/chartex" xmlns:cx8="http://schemas.microsoft.com/office/drawing/2016/5/14/chartex" xmlns:mc="http://schemas.openxmlformats.org/markup-compatibility/2006" xmlns:aink="http://schemas.microsoft.com/office/drawing/2016/ink" xmlns:am3d="http://schemas.microsoft.com/office/drawing/2017/model3d" xmlns:o="urn:schemas-microsoft-com:office:office" xmlns:r="http://schemas.openxmlformats.org/officeDocument/2006/relationships" xmlns:m="http://schemas.openxmlformats.org/officeDocument/2006/math" xmlns:v="urn:schemas-microsoft-com:vml" xmlns:wp14="http://schemas.microsoft.com/office/word/2010/wordprocessingDrawing" xmlns:wp="http://schemas.openxmlformats.org/drawingml/2006/wordprocessingDrawing" xmlns:w10="urn:schemas-microsoft-com:office:word" xmlns:w="http://schemas.openxmlformats.org/wordprocessingml/2006/main" xmlns:w14="http://schemas.microsoft.com/office/word/2010/wordml" xmlns:w15="http://schemas.microsoft.com/office/word/2012/wordml" xmlns:w16cid="http://schemas.microsoft.com/office/word/2016/wordml/cid" xmlns:w16se="http://schemas.microsoft.com/office/word/2015/wordml/symex" xmlns:wpg="http://schemas.microsoft.com/office/word/2010/wordprocessingGroup" xmlns:wpi="http://schemas.microsoft.com/office/word/2010/wordprocessingInk" xmlns:wne="http://schemas.microsoft.com/office/word/2006/wordml" xmlns:wps="http://schemas.microsoft.com/office/word/2010/wordprocessingShape" mc:Ignorable="w14 w15 w16se w16cid wp14">
+<w:endnotes xmlns:wpc="http://schemas.microsoft.com/office/word/2010/wordprocessingCanvas" xmlns:mc="http://schemas.openxmlformats.org/markup-compatibility/2006" xmlns:o="urn:schemas-microsoft-com:office:office" xmlns:r="http://schemas.openxmlformats.org/officeDocument/2006/relationships" xmlns:m="http://schemas.openxmlformats.org/officeDocument/2006/math" xmlns:v="urn:schemas-microsoft-com:vml" xmlns:wp14="http://schemas.microsoft.com/office/word/2010/wordprocessingDrawing" xmlns:wp="http://schemas.openxmlformats.org/drawingml/2006/wordprocessingDrawing" xmlns:w10="urn:schemas-microsoft-com:office:word" xmlns:w="http://schemas.openxmlformats.org/wordprocessingml/2006/main" xmlns:w14="http://schemas.microsoft.com/office/word/2010/wordml" xmlns:wpg="http://schemas.microsoft.com/office/word/2010/wordprocessingGroup" xmlns:wpi="http://schemas.microsoft.com/office/word/2010/wordprocessingInk" xmlns:wne="http://schemas.microsoft.com/office/word/2006/wordml" xmlns:wps="http://schemas.microsoft.com/office/word/2010/wordprocessingShape" mc:Ignorable="w14 wp14">
   <w:endnote w:type="separator" w:id="-1">
     <w:p>
       <w:pPr>
@@ -3759,7 +5258,7 @@
 </file>
 
 <file path=word/footnotes.xml><?xml version="1.0" encoding="utf-8"?>
-<w:footnotes xmlns:wpc="http://schemas.microsoft.com/office/word/2010/wordprocessingCanvas" xmlns:cx="http://schemas.microsoft.com/office/drawing/2014/chartex" xmlns:cx1="http://schemas.microsoft.com/office/drawing/2015/9/8/chartex" xmlns:cx2="http://schemas.microsoft.com/office/drawing/2015/10/21/chartex" xmlns:cx3="http://schemas.microsoft.com/office/drawing/2016/5/9/chartex" xmlns:cx4="http://schemas.microsoft.com/office/drawing/2016/5/10/chartex" xmlns:cx5="http://schemas.microsoft.com/office/drawing/2016/5/11/chartex" xmlns:cx6="http://schemas.microsoft.com/office/drawing/2016/5/12/chartex" xmlns:cx7="http://schemas.microsoft.com/office/drawing/2016/5/13/chartex" xmlns:cx8="http://schemas.microsoft.com/office/drawing/2016/5/14/chartex" xmlns:mc="http://schemas.openxmlformats.org/markup-compatibility/2006" xmlns:aink="http://schemas.microsoft.com/office/drawing/2016/ink" xmlns:am3d="http://schemas.microsoft.com/office/drawing/2017/model3d" xmlns:o="urn:schemas-microsoft-com:office:office" xmlns:r="http://schemas.openxmlformats.org/officeDocument/2006/relationships" xmlns:m="http://schemas.openxmlformats.org/officeDocument/2006/math" xmlns:v="urn:schemas-microsoft-com:vml" xmlns:wp14="http://schemas.microsoft.com/office/word/2010/wordprocessingDrawing" xmlns:wp="http://schemas.openxmlformats.org/drawingml/2006/wordprocessingDrawing" xmlns:w10="urn:schemas-microsoft-com:office:word" xmlns:w="http://schemas.openxmlformats.org/wordprocessingml/2006/main" xmlns:w14="http://schemas.microsoft.com/office/word/2010/wordml" xmlns:w15="http://schemas.microsoft.com/office/word/2012/wordml" xmlns:w16cid="http://schemas.microsoft.com/office/word/2016/wordml/cid" xmlns:w16se="http://schemas.microsoft.com/office/word/2015/wordml/symex" xmlns:wpg="http://schemas.microsoft.com/office/word/2010/wordprocessingGroup" xmlns:wpi="http://schemas.microsoft.com/office/word/2010/wordprocessingInk" xmlns:wne="http://schemas.microsoft.com/office/word/2006/wordml" xmlns:wps="http://schemas.microsoft.com/office/word/2010/wordprocessingShape" mc:Ignorable="w14 w15 w16se w16cid wp14">
+<w:footnotes xmlns:wpc="http://schemas.microsoft.com/office/word/2010/wordprocessingCanvas" xmlns:mc="http://schemas.openxmlformats.org/markup-compatibility/2006" xmlns:o="urn:schemas-microsoft-com:office:office" xmlns:r="http://schemas.openxmlformats.org/officeDocument/2006/relationships" xmlns:m="http://schemas.openxmlformats.org/officeDocument/2006/math" xmlns:v="urn:schemas-microsoft-com:vml" xmlns:wp14="http://schemas.microsoft.com/office/word/2010/wordprocessingDrawing" xmlns:wp="http://schemas.openxmlformats.org/drawingml/2006/wordprocessingDrawing" xmlns:w10="urn:schemas-microsoft-com:office:word" xmlns:w="http://schemas.openxmlformats.org/wordprocessingml/2006/main" xmlns:w14="http://schemas.microsoft.com/office/word/2010/wordml" xmlns:wpg="http://schemas.microsoft.com/office/word/2010/wordprocessingGroup" xmlns:wpi="http://schemas.microsoft.com/office/word/2010/wordprocessingInk" xmlns:wne="http://schemas.microsoft.com/office/word/2006/wordml" xmlns:wps="http://schemas.microsoft.com/office/word/2010/wordprocessingShape" mc:Ignorable="w14 wp14">
   <w:footnote w:type="separator" w:id="-1">
     <w:p>
       <w:pPr>
@@ -3784,7 +5283,7 @@
 </file>
 
 <file path=word/header1.xml><?xml version="1.0" encoding="utf-8"?>
-<w:hdr xmlns:wpc="http://schemas.microsoft.com/office/word/2010/wordprocessingCanvas" xmlns:cx="http://schemas.microsoft.com/office/drawing/2014/chartex" xmlns:cx1="http://schemas.microsoft.com/office/drawing/2015/9/8/chartex" xmlns:cx2="http://schemas.microsoft.com/office/drawing/2015/10/21/chartex" xmlns:cx3="http://schemas.microsoft.com/office/drawing/2016/5/9/chartex" xmlns:cx4="http://schemas.microsoft.com/office/drawing/2016/5/10/chartex" xmlns:cx5="http://schemas.microsoft.com/office/drawing/2016/5/11/chartex" xmlns:cx6="http://schemas.microsoft.com/office/drawing/2016/5/12/chartex" xmlns:cx7="http://schemas.microsoft.com/office/drawing/2016/5/13/chartex" xmlns:cx8="http://schemas.microsoft.com/office/drawing/2016/5/14/chartex" xmlns:mc="http://schemas.openxmlformats.org/markup-compatibility/2006" xmlns:aink="http://schemas.microsoft.com/office/drawing/2016/ink" xmlns:am3d="http://schemas.microsoft.com/office/drawing/2017/model3d" xmlns:o="urn:schemas-microsoft-com:office:office" xmlns:r="http://schemas.openxmlformats.org/officeDocument/2006/relationships" xmlns:m="http://schemas.openxmlformats.org/officeDocument/2006/math" xmlns:v="urn:schemas-microsoft-com:vml" xmlns:wp14="http://schemas.microsoft.com/office/word/2010/wordprocessingDrawing" xmlns:wp="http://schemas.openxmlformats.org/drawingml/2006/wordprocessingDrawing" xmlns:w10="urn:schemas-microsoft-com:office:word" xmlns:w="http://schemas.openxmlformats.org/wordprocessingml/2006/main" xmlns:w14="http://schemas.microsoft.com/office/word/2010/wordml" xmlns:w15="http://schemas.microsoft.com/office/word/2012/wordml" xmlns:w16cid="http://schemas.microsoft.com/office/word/2016/wordml/cid" xmlns:w16se="http://schemas.microsoft.com/office/word/2015/wordml/symex" xmlns:wpg="http://schemas.microsoft.com/office/word/2010/wordprocessingGroup" xmlns:wpi="http://schemas.microsoft.com/office/word/2010/wordprocessingInk" xmlns:wne="http://schemas.microsoft.com/office/word/2006/wordml" xmlns:wps="http://schemas.microsoft.com/office/word/2010/wordprocessingShape" mc:Ignorable="w14 w15 w16se w16cid wp14">
+<w:hdr xmlns:wpc="http://schemas.microsoft.com/office/word/2010/wordprocessingCanvas" xmlns:mc="http://schemas.openxmlformats.org/markup-compatibility/2006" xmlns:o="urn:schemas-microsoft-com:office:office" xmlns:r="http://schemas.openxmlformats.org/officeDocument/2006/relationships" xmlns:m="http://schemas.openxmlformats.org/officeDocument/2006/math" xmlns:v="urn:schemas-microsoft-com:vml" xmlns:wp14="http://schemas.microsoft.com/office/word/2010/wordprocessingDrawing" xmlns:wp="http://schemas.openxmlformats.org/drawingml/2006/wordprocessingDrawing" xmlns:w10="urn:schemas-microsoft-com:office:word" xmlns:w="http://schemas.openxmlformats.org/wordprocessingml/2006/main" xmlns:w14="http://schemas.microsoft.com/office/word/2010/wordml" xmlns:wpg="http://schemas.microsoft.com/office/word/2010/wordprocessingGroup" xmlns:wpi="http://schemas.microsoft.com/office/word/2010/wordprocessingInk" xmlns:wne="http://schemas.microsoft.com/office/word/2006/wordml" xmlns:wps="http://schemas.microsoft.com/office/word/2010/wordprocessingShape" mc:Ignorable="w14 wp14">
   <w:p>
     <w:pPr>
       <w:pStyle w:val="Header"/>
@@ -3803,8 +5302,8 @@
 </file>
 
 <file path=word/numbering.xml><?xml version="1.0" encoding="utf-8"?>
-<w:numbering xmlns:wpc="http://schemas.microsoft.com/office/word/2010/wordprocessingCanvas" xmlns:cx="http://schemas.microsoft.com/office/drawing/2014/chartex" xmlns:cx1="http://schemas.microsoft.com/office/drawing/2015/9/8/chartex" xmlns:cx2="http://schemas.microsoft.com/office/drawing/2015/10/21/chartex" xmlns:cx3="http://schemas.microsoft.com/office/drawing/2016/5/9/chartex" xmlns:cx4="http://schemas.microsoft.com/office/drawing/2016/5/10/chartex" xmlns:cx5="http://schemas.microsoft.com/office/drawing/2016/5/11/chartex" xmlns:cx6="http://schemas.microsoft.com/office/drawing/2016/5/12/chartex" xmlns:cx7="http://schemas.microsoft.com/office/drawing/2016/5/13/chartex" xmlns:cx8="http://schemas.microsoft.com/office/drawing/2016/5/14/chartex" xmlns:mc="http://schemas.openxmlformats.org/markup-compatibility/2006" xmlns:aink="http://schemas.microsoft.com/office/drawing/2016/ink" xmlns:am3d="http://schemas.microsoft.com/office/drawing/2017/model3d" xmlns:o="urn:schemas-microsoft-com:office:office" xmlns:r="http://schemas.openxmlformats.org/officeDocument/2006/relationships" xmlns:m="http://schemas.openxmlformats.org/officeDocument/2006/math" xmlns:v="urn:schemas-microsoft-com:vml" xmlns:wp14="http://schemas.microsoft.com/office/word/2010/wordprocessingDrawing" xmlns:wp="http://schemas.openxmlformats.org/drawingml/2006/wordprocessingDrawing" xmlns:w10="urn:schemas-microsoft-com:office:word" xmlns:w="http://schemas.openxmlformats.org/wordprocessingml/2006/main" xmlns:w14="http://schemas.microsoft.com/office/word/2010/wordml" xmlns:w15="http://schemas.microsoft.com/office/word/2012/wordml" xmlns:w16cid="http://schemas.microsoft.com/office/word/2016/wordml/cid" xmlns:w16se="http://schemas.microsoft.com/office/word/2015/wordml/symex" xmlns:wpg="http://schemas.microsoft.com/office/word/2010/wordprocessingGroup" xmlns:wpi="http://schemas.microsoft.com/office/word/2010/wordprocessingInk" xmlns:wne="http://schemas.microsoft.com/office/word/2006/wordml" xmlns:wps="http://schemas.microsoft.com/office/word/2010/wordprocessingShape" mc:Ignorable="w14 w15 w16se w16cid wp14">
-  <w:abstractNum w:abstractNumId="0" w15:restartNumberingAfterBreak="0">
+<w:numbering xmlns:wpc="http://schemas.microsoft.com/office/word/2010/wordprocessingCanvas" xmlns:mc="http://schemas.openxmlformats.org/markup-compatibility/2006" xmlns:o="urn:schemas-microsoft-com:office:office" xmlns:r="http://schemas.openxmlformats.org/officeDocument/2006/relationships" xmlns:m="http://schemas.openxmlformats.org/officeDocument/2006/math" xmlns:v="urn:schemas-microsoft-com:vml" xmlns:wp14="http://schemas.microsoft.com/office/word/2010/wordprocessingDrawing" xmlns:wp="http://schemas.openxmlformats.org/drawingml/2006/wordprocessingDrawing" xmlns:w10="urn:schemas-microsoft-com:office:word" xmlns:w="http://schemas.openxmlformats.org/wordprocessingml/2006/main" xmlns:w14="http://schemas.microsoft.com/office/word/2010/wordml" xmlns:wpg="http://schemas.microsoft.com/office/word/2010/wordprocessingGroup" xmlns:wpi="http://schemas.microsoft.com/office/word/2010/wordprocessingInk" xmlns:wne="http://schemas.microsoft.com/office/word/2006/wordml" xmlns:wps="http://schemas.microsoft.com/office/word/2010/wordprocessingShape" mc:Ignorable="w14 wp14">
+  <w:abstractNum w:abstractNumId="0">
     <w:nsid w:val="02F81CA7"/>
     <w:multiLevelType w:val="hybridMultilevel"/>
     <w:tmpl w:val="F0A80E38"/>
@@ -3893,7 +5392,7 @@
       </w:pPr>
     </w:lvl>
   </w:abstractNum>
-  <w:abstractNum w:abstractNumId="1" w15:restartNumberingAfterBreak="0">
+  <w:abstractNum w:abstractNumId="1">
     <w:nsid w:val="22653A56"/>
     <w:multiLevelType w:val="multilevel"/>
     <w:tmpl w:val="0409001D"/>
@@ -3982,7 +5481,7 @@
       </w:pPr>
     </w:lvl>
   </w:abstractNum>
-  <w:abstractNum w:abstractNumId="2" w15:restartNumberingAfterBreak="0">
+  <w:abstractNum w:abstractNumId="2">
     <w:nsid w:val="2AD60872"/>
     <w:multiLevelType w:val="multilevel"/>
     <w:tmpl w:val="0409001D"/>
@@ -4071,7 +5570,7 @@
       </w:pPr>
     </w:lvl>
   </w:abstractNum>
-  <w:abstractNum w:abstractNumId="3" w15:restartNumberingAfterBreak="0">
+  <w:abstractNum w:abstractNumId="3">
     <w:nsid w:val="2B5928BB"/>
     <w:multiLevelType w:val="multilevel"/>
     <w:tmpl w:val="0409001D"/>
@@ -4160,7 +5659,7 @@
       </w:pPr>
     </w:lvl>
   </w:abstractNum>
-  <w:abstractNum w:abstractNumId="4" w15:restartNumberingAfterBreak="0">
+  <w:abstractNum w:abstractNumId="4">
     <w:nsid w:val="339D40A7"/>
     <w:multiLevelType w:val="hybridMultilevel"/>
     <w:tmpl w:val="1A1C1C20"/>
@@ -4273,7 +5772,7 @@
       </w:rPr>
     </w:lvl>
   </w:abstractNum>
-  <w:abstractNum w:abstractNumId="5" w15:restartNumberingAfterBreak="0">
+  <w:abstractNum w:abstractNumId="5">
     <w:nsid w:val="382A69E7"/>
     <w:multiLevelType w:val="hybridMultilevel"/>
     <w:tmpl w:val="46EAE556"/>
@@ -4413,7 +5912,7 @@
       </w:rPr>
     </w:lvl>
   </w:abstractNum>
-  <w:abstractNum w:abstractNumId="6" w15:restartNumberingAfterBreak="0">
+  <w:abstractNum w:abstractNumId="6">
     <w:nsid w:val="3A4528F5"/>
     <w:multiLevelType w:val="hybridMultilevel"/>
     <w:tmpl w:val="D9CC1C08"/>
@@ -4499,7 +5998,7 @@
       </w:pPr>
     </w:lvl>
   </w:abstractNum>
-  <w:abstractNum w:abstractNumId="7" w15:restartNumberingAfterBreak="0">
+  <w:abstractNum w:abstractNumId="7">
     <w:nsid w:val="70456464"/>
     <w:multiLevelType w:val="hybridMultilevel"/>
     <w:tmpl w:val="18666904"/>
@@ -4613,7 +6112,7 @@
 </file>
 
 <file path=word/styles.xml><?xml version="1.0" encoding="utf-8"?>
-<w:styles xmlns:mc="http://schemas.openxmlformats.org/markup-compatibility/2006" xmlns:r="http://schemas.openxmlformats.org/officeDocument/2006/relationships" xmlns:w="http://schemas.openxmlformats.org/wordprocessingml/2006/main" xmlns:w14="http://schemas.microsoft.com/office/word/2010/wordml" xmlns:w15="http://schemas.microsoft.com/office/word/2012/wordml" xmlns:w16cid="http://schemas.microsoft.com/office/word/2016/wordml/cid" xmlns:w16se="http://schemas.microsoft.com/office/word/2015/wordml/symex" mc:Ignorable="w14 w15 w16se w16cid">
+<w:styles xmlns:mc="http://schemas.openxmlformats.org/markup-compatibility/2006" xmlns:r="http://schemas.openxmlformats.org/officeDocument/2006/relationships" xmlns:w="http://schemas.openxmlformats.org/wordprocessingml/2006/main" xmlns:w14="http://schemas.microsoft.com/office/word/2010/wordml" mc:Ignorable="w14">
   <w:docDefaults>
     <w:rPrDefault>
       <w:rPr>
@@ -4623,382 +6122,144 @@
     </w:rPrDefault>
     <w:pPrDefault/>
   </w:docDefaults>
-  <w:latentStyles w:defLockedState="0" w:defUIPriority="99" w:defSemiHidden="0" w:defUnhideWhenUsed="0" w:defQFormat="0" w:count="375">
-    <w:lsdException w:name="Normal" w:uiPriority="0" w:qFormat="1"/>
-    <w:lsdException w:name="heading 1" w:uiPriority="9" w:qFormat="1"/>
-    <w:lsdException w:name="heading 2" w:uiPriority="9" w:qFormat="1"/>
-    <w:lsdException w:name="heading 3" w:uiPriority="9" w:qFormat="1"/>
-    <w:lsdException w:name="heading 4" w:semiHidden="1" w:uiPriority="9" w:unhideWhenUsed="1" w:qFormat="1"/>
-    <w:lsdException w:name="heading 5" w:semiHidden="1" w:uiPriority="9" w:unhideWhenUsed="1" w:qFormat="1"/>
-    <w:lsdException w:name="heading 6" w:semiHidden="1" w:uiPriority="9" w:unhideWhenUsed="1" w:qFormat="1"/>
-    <w:lsdException w:name="heading 7" w:semiHidden="1" w:uiPriority="9" w:unhideWhenUsed="1" w:qFormat="1"/>
-    <w:lsdException w:name="heading 8" w:semiHidden="1" w:uiPriority="9" w:unhideWhenUsed="1" w:qFormat="1"/>
-    <w:lsdException w:name="heading 9" w:semiHidden="1" w:uiPriority="9" w:unhideWhenUsed="1" w:qFormat="1"/>
-    <w:lsdException w:name="index 1" w:semiHidden="1" w:unhideWhenUsed="1"/>
-    <w:lsdException w:name="index 2" w:semiHidden="1" w:unhideWhenUsed="1"/>
-    <w:lsdException w:name="index 3" w:semiHidden="1" w:unhideWhenUsed="1"/>
-    <w:lsdException w:name="index 4" w:semiHidden="1" w:unhideWhenUsed="1"/>
-    <w:lsdException w:name="index 5" w:semiHidden="1" w:unhideWhenUsed="1"/>
-    <w:lsdException w:name="index 6" w:semiHidden="1" w:unhideWhenUsed="1"/>
-    <w:lsdException w:name="index 7" w:semiHidden="1" w:unhideWhenUsed="1"/>
-    <w:lsdException w:name="index 8" w:semiHidden="1" w:unhideWhenUsed="1"/>
-    <w:lsdException w:name="index 9" w:semiHidden="1" w:unhideWhenUsed="1"/>
-    <w:lsdException w:name="toc 1" w:semiHidden="1" w:uiPriority="39" w:unhideWhenUsed="1"/>
-    <w:lsdException w:name="toc 2" w:semiHidden="1" w:uiPriority="39" w:unhideWhenUsed="1"/>
-    <w:lsdException w:name="toc 3" w:semiHidden="1" w:uiPriority="39" w:unhideWhenUsed="1"/>
-    <w:lsdException w:name="toc 4" w:semiHidden="1" w:uiPriority="39" w:unhideWhenUsed="1"/>
-    <w:lsdException w:name="toc 5" w:semiHidden="1" w:uiPriority="39" w:unhideWhenUsed="1"/>
-    <w:lsdException w:name="toc 6" w:semiHidden="1" w:uiPriority="39" w:unhideWhenUsed="1"/>
-    <w:lsdException w:name="toc 7" w:semiHidden="1" w:uiPriority="39" w:unhideWhenUsed="1"/>
-    <w:lsdException w:name="toc 8" w:semiHidden="1" w:uiPriority="39" w:unhideWhenUsed="1"/>
-    <w:lsdException w:name="toc 9" w:semiHidden="1" w:uiPriority="39" w:unhideWhenUsed="1"/>
-    <w:lsdException w:name="Normal Indent" w:semiHidden="1" w:unhideWhenUsed="1"/>
-    <w:lsdException w:name="footnote text" w:semiHidden="1" w:unhideWhenUsed="1"/>
-    <w:lsdException w:name="annotation text" w:semiHidden="1" w:unhideWhenUsed="1"/>
-    <w:lsdException w:name="header" w:semiHidden="1" w:unhideWhenUsed="1"/>
-    <w:lsdException w:name="footer" w:semiHidden="1" w:unhideWhenUsed="1"/>
-    <w:lsdException w:name="index heading" w:semiHidden="1" w:unhideWhenUsed="1"/>
-    <w:lsdException w:name="caption" w:semiHidden="1" w:uiPriority="35" w:unhideWhenUsed="1" w:qFormat="1"/>
-    <w:lsdException w:name="table of figures" w:semiHidden="1" w:unhideWhenUsed="1"/>
-    <w:lsdException w:name="envelope address" w:semiHidden="1" w:unhideWhenUsed="1"/>
-    <w:lsdException w:name="envelope return" w:semiHidden="1" w:unhideWhenUsed="1"/>
-    <w:lsdException w:name="footnote reference" w:semiHidden="1" w:unhideWhenUsed="1"/>
-    <w:lsdException w:name="annotation reference" w:semiHidden="1" w:unhideWhenUsed="1"/>
-    <w:lsdException w:name="line number" w:semiHidden="1" w:unhideWhenUsed="1"/>
-    <w:lsdException w:name="page number" w:semiHidden="1" w:unhideWhenUsed="1"/>
-    <w:lsdException w:name="endnote reference" w:semiHidden="1" w:unhideWhenUsed="1"/>
-    <w:lsdException w:name="endnote text" w:semiHidden="1" w:unhideWhenUsed="1"/>
-    <w:lsdException w:name="table of authorities" w:semiHidden="1" w:unhideWhenUsed="1"/>
-    <w:lsdException w:name="macro" w:semiHidden="1" w:unhideWhenUsed="1"/>
-    <w:lsdException w:name="toa heading" w:semiHidden="1" w:unhideWhenUsed="1"/>
-    <w:lsdException w:name="List" w:semiHidden="1" w:unhideWhenUsed="1"/>
-    <w:lsdException w:name="List Bullet" w:semiHidden="1" w:unhideWhenUsed="1"/>
-    <w:lsdException w:name="List Number" w:semiHidden="1" w:unhideWhenUsed="1"/>
-    <w:lsdException w:name="List 2" w:semiHidden="1" w:unhideWhenUsed="1"/>
-    <w:lsdException w:name="List 3" w:semiHidden="1" w:unhideWhenUsed="1"/>
-    <w:lsdException w:name="List 4" w:semiHidden="1" w:unhideWhenUsed="1"/>
-    <w:lsdException w:name="List 5" w:semiHidden="1" w:unhideWhenUsed="1"/>
-    <w:lsdException w:name="List Bullet 2" w:semiHidden="1" w:unhideWhenUsed="1"/>
-    <w:lsdException w:name="List Bullet 3" w:semiHidden="1" w:unhideWhenUsed="1"/>
-    <w:lsdException w:name="List Bullet 4" w:semiHidden="1" w:unhideWhenUsed="1"/>
-    <w:lsdException w:name="List Bullet 5" w:semiHidden="1" w:unhideWhenUsed="1"/>
-    <w:lsdException w:name="List Number 2" w:semiHidden="1" w:unhideWhenUsed="1"/>
-    <w:lsdException w:name="List Number 3" w:semiHidden="1" w:unhideWhenUsed="1"/>
-    <w:lsdException w:name="List Number 4" w:semiHidden="1" w:unhideWhenUsed="1"/>
-    <w:lsdException w:name="List Number 5" w:semiHidden="1" w:unhideWhenUsed="1"/>
-    <w:lsdException w:name="Title" w:uiPriority="10" w:qFormat="1"/>
-    <w:lsdException w:name="Closing" w:semiHidden="1" w:unhideWhenUsed="1"/>
-    <w:lsdException w:name="Signature" w:semiHidden="1" w:unhideWhenUsed="1"/>
-    <w:lsdException w:name="Default Paragraph Font" w:semiHidden="1" w:uiPriority="1" w:unhideWhenUsed="1"/>
-    <w:lsdException w:name="Body Text" w:semiHidden="1" w:unhideWhenUsed="1"/>
-    <w:lsdException w:name="Body Text Indent" w:semiHidden="1" w:unhideWhenUsed="1"/>
-    <w:lsdException w:name="List Continue" w:semiHidden="1" w:unhideWhenUsed="1"/>
-    <w:lsdException w:name="List Continue 2" w:semiHidden="1" w:unhideWhenUsed="1"/>
-    <w:lsdException w:name="List Continue 3" w:semiHidden="1" w:unhideWhenUsed="1"/>
-    <w:lsdException w:name="List Continue 4" w:semiHidden="1" w:unhideWhenUsed="1"/>
-    <w:lsdException w:name="List Continue 5" w:semiHidden="1" w:unhideWhenUsed="1"/>
-    <w:lsdException w:name="Message Header" w:semiHidden="1" w:unhideWhenUsed="1"/>
-    <w:lsdException w:name="Subtitle" w:uiPriority="11" w:qFormat="1"/>
-    <w:lsdException w:name="Salutation" w:semiHidden="1" w:unhideWhenUsed="1"/>
-    <w:lsdException w:name="Date" w:semiHidden="1" w:unhideWhenUsed="1"/>
-    <w:lsdException w:name="Body Text First Indent" w:semiHidden="1" w:unhideWhenUsed="1"/>
-    <w:lsdException w:name="Body Text First Indent 2" w:semiHidden="1" w:unhideWhenUsed="1"/>
-    <w:lsdException w:name="Note Heading" w:semiHidden="1" w:unhideWhenUsed="1"/>
-    <w:lsdException w:name="Body Text 2" w:semiHidden="1" w:unhideWhenUsed="1"/>
-    <w:lsdException w:name="Body Text 3" w:semiHidden="1" w:unhideWhenUsed="1"/>
-    <w:lsdException w:name="Body Text Indent 2" w:semiHidden="1" w:unhideWhenUsed="1"/>
-    <w:lsdException w:name="Body Text Indent 3" w:semiHidden="1" w:unhideWhenUsed="1"/>
-    <w:lsdException w:name="Block Text" w:semiHidden="1" w:unhideWhenUsed="1"/>
-    <w:lsdException w:name="Hyperlink" w:semiHidden="1" w:unhideWhenUsed="1"/>
-    <w:lsdException w:name="FollowedHyperlink" w:semiHidden="1" w:unhideWhenUsed="1"/>
-    <w:lsdException w:name="Strong" w:uiPriority="22" w:qFormat="1"/>
-    <w:lsdException w:name="Emphasis" w:uiPriority="20" w:qFormat="1"/>
-    <w:lsdException w:name="Document Map" w:semiHidden="1" w:unhideWhenUsed="1"/>
-    <w:lsdException w:name="Plain Text" w:semiHidden="1" w:unhideWhenUsed="1"/>
-    <w:lsdException w:name="E-mail Signature" w:semiHidden="1" w:unhideWhenUsed="1"/>
-    <w:lsdException w:name="HTML Top of Form" w:semiHidden="1" w:unhideWhenUsed="1"/>
-    <w:lsdException w:name="HTML Bottom of Form" w:semiHidden="1" w:unhideWhenUsed="1"/>
-    <w:lsdException w:name="Normal (Web)" w:semiHidden="1" w:unhideWhenUsed="1"/>
-    <w:lsdException w:name="HTML Acronym" w:semiHidden="1" w:unhideWhenUsed="1"/>
-    <w:lsdException w:name="HTML Address" w:semiHidden="1" w:unhideWhenUsed="1"/>
-    <w:lsdException w:name="HTML Cite" w:semiHidden="1" w:unhideWhenUsed="1"/>
-    <w:lsdException w:name="HTML Code" w:semiHidden="1" w:unhideWhenUsed="1"/>
-    <w:lsdException w:name="HTML Definition" w:semiHidden="1" w:unhideWhenUsed="1"/>
-    <w:lsdException w:name="HTML Keyboard" w:semiHidden="1" w:unhideWhenUsed="1"/>
-    <w:lsdException w:name="HTML Preformatted" w:semiHidden="1" w:unhideWhenUsed="1"/>
-    <w:lsdException w:name="HTML Sample" w:semiHidden="1" w:unhideWhenUsed="1"/>
-    <w:lsdException w:name="HTML Typewriter" w:semiHidden="1" w:unhideWhenUsed="1"/>
-    <w:lsdException w:name="HTML Variable" w:semiHidden="1" w:unhideWhenUsed="1"/>
-    <w:lsdException w:name="Normal Table" w:semiHidden="1" w:unhideWhenUsed="1"/>
-    <w:lsdException w:name="annotation subject" w:semiHidden="1" w:unhideWhenUsed="1"/>
-    <w:lsdException w:name="No List" w:semiHidden="1" w:unhideWhenUsed="1"/>
-    <w:lsdException w:name="Outline List 1" w:semiHidden="1" w:unhideWhenUsed="1"/>
-    <w:lsdException w:name="Outline List 2" w:semiHidden="1" w:unhideWhenUsed="1"/>
-    <w:lsdException w:name="Outline List 3" w:semiHidden="1" w:unhideWhenUsed="1"/>
-    <w:lsdException w:name="Table Simple 1" w:semiHidden="1" w:unhideWhenUsed="1"/>
-    <w:lsdException w:name="Table Simple 2" w:semiHidden="1" w:unhideWhenUsed="1"/>
-    <w:lsdException w:name="Table Simple 3" w:semiHidden="1" w:unhideWhenUsed="1"/>
-    <w:lsdException w:name="Table Classic 1" w:semiHidden="1" w:unhideWhenUsed="1"/>
-    <w:lsdException w:name="Table Classic 2" w:semiHidden="1" w:unhideWhenUsed="1"/>
-    <w:lsdException w:name="Table Classic 3" w:semiHidden="1" w:unhideWhenUsed="1"/>
-    <w:lsdException w:name="Table Classic 4" w:semiHidden="1" w:unhideWhenUsed="1"/>
-    <w:lsdException w:name="Table Colorful 1" w:semiHidden="1" w:unhideWhenUsed="1"/>
-    <w:lsdException w:name="Table Colorful 2" w:semiHidden="1" w:unhideWhenUsed="1"/>
-    <w:lsdException w:name="Table Colorful 3" w:semiHidden="1" w:unhideWhenUsed="1"/>
-    <w:lsdException w:name="Table Columns 1" w:semiHidden="1" w:unhideWhenUsed="1"/>
-    <w:lsdException w:name="Table Columns 2" w:semiHidden="1" w:unhideWhenUsed="1"/>
-    <w:lsdException w:name="Table Columns 3" w:semiHidden="1" w:unhideWhenUsed="1"/>
-    <w:lsdException w:name="Table Columns 4" w:semiHidden="1" w:unhideWhenUsed="1"/>
-    <w:lsdException w:name="Table Columns 5" w:semiHidden="1" w:unhideWhenUsed="1"/>
-    <w:lsdException w:name="Table Grid 1" w:semiHidden="1" w:unhideWhenUsed="1"/>
-    <w:lsdException w:name="Table Grid 2" w:semiHidden="1" w:unhideWhenUsed="1"/>
-    <w:lsdException w:name="Table Grid 3" w:semiHidden="1" w:unhideWhenUsed="1"/>
-    <w:lsdException w:name="Table Grid 4" w:semiHidden="1" w:unhideWhenUsed="1"/>
-    <w:lsdException w:name="Table Grid 5" w:semiHidden="1" w:unhideWhenUsed="1"/>
-    <w:lsdException w:name="Table Grid 6" w:semiHidden="1" w:unhideWhenUsed="1"/>
-    <w:lsdException w:name="Table Grid 7" w:semiHidden="1" w:unhideWhenUsed="1"/>
-    <w:lsdException w:name="Table Grid 8" w:semiHidden="1" w:unhideWhenUsed="1"/>
-    <w:lsdException w:name="Table List 1" w:semiHidden="1" w:unhideWhenUsed="1"/>
-    <w:lsdException w:name="Table List 2" w:semiHidden="1" w:unhideWhenUsed="1"/>
-    <w:lsdException w:name="Table List 3" w:semiHidden="1" w:unhideWhenUsed="1"/>
-    <w:lsdException w:name="Table List 4" w:semiHidden="1" w:unhideWhenUsed="1"/>
-    <w:lsdException w:name="Table List 5" w:semiHidden="1" w:unhideWhenUsed="1"/>
-    <w:lsdException w:name="Table List 6" w:semiHidden="1" w:unhideWhenUsed="1"/>
-    <w:lsdException w:name="Table List 7" w:semiHidden="1" w:unhideWhenUsed="1"/>
-    <w:lsdException w:name="Table List 8" w:semiHidden="1" w:unhideWhenUsed="1"/>
-    <w:lsdException w:name="Table 3D effects 1" w:semiHidden="1" w:unhideWhenUsed="1"/>
-    <w:lsdException w:name="Table 3D effects 2" w:semiHidden="1" w:unhideWhenUsed="1"/>
-    <w:lsdException w:name="Table 3D effects 3" w:semiHidden="1" w:unhideWhenUsed="1"/>
-    <w:lsdException w:name="Table Contemporary" w:semiHidden="1" w:unhideWhenUsed="1"/>
-    <w:lsdException w:name="Table Elegant" w:semiHidden="1" w:unhideWhenUsed="1"/>
-    <w:lsdException w:name="Table Professional" w:semiHidden="1" w:unhideWhenUsed="1"/>
-    <w:lsdException w:name="Table Subtle 1" w:semiHidden="1" w:unhideWhenUsed="1"/>
-    <w:lsdException w:name="Table Subtle 2" w:semiHidden="1" w:unhideWhenUsed="1"/>
-    <w:lsdException w:name="Table Web 1" w:semiHidden="1" w:unhideWhenUsed="1"/>
-    <w:lsdException w:name="Table Web 2" w:semiHidden="1" w:unhideWhenUsed="1"/>
-    <w:lsdException w:name="Table Web 3" w:semiHidden="1" w:unhideWhenUsed="1"/>
-    <w:lsdException w:name="Balloon Text" w:semiHidden="1" w:unhideWhenUsed="1"/>
-    <w:lsdException w:name="Table Grid" w:semiHidden="1" w:uiPriority="59" w:unhideWhenUsed="1"/>
-    <w:lsdException w:name="Table Theme" w:semiHidden="1" w:unhideWhenUsed="1"/>
-    <w:lsdException w:name="Placeholder Text" w:semiHidden="1"/>
-    <w:lsdException w:name="No Spacing" w:uiPriority="1" w:qFormat="1"/>
-    <w:lsdException w:name="Light Shading" w:uiPriority="60"/>
-    <w:lsdException w:name="Light List" w:uiPriority="61"/>
-    <w:lsdException w:name="Light Grid" w:uiPriority="62"/>
-    <w:lsdException w:name="Medium Shading 1" w:uiPriority="63"/>
-    <w:lsdException w:name="Medium Shading 2" w:uiPriority="64"/>
-    <w:lsdException w:name="Medium List 1" w:uiPriority="65"/>
-    <w:lsdException w:name="Medium List 2" w:uiPriority="66"/>
-    <w:lsdException w:name="Medium Grid 1" w:uiPriority="67"/>
-    <w:lsdException w:name="Medium Grid 2" w:uiPriority="68"/>
-    <w:lsdException w:name="Medium Grid 3" w:uiPriority="69"/>
-    <w:lsdException w:name="Dark List" w:uiPriority="70"/>
-    <w:lsdException w:name="Colorful Shading" w:uiPriority="71"/>
-    <w:lsdException w:name="Colorful List" w:uiPriority="72"/>
-    <w:lsdException w:name="Colorful Grid" w:uiPriority="73"/>
-    <w:lsdException w:name="Light Shading Accent 1" w:uiPriority="60"/>
-    <w:lsdException w:name="Light List Accent 1" w:uiPriority="61"/>
-    <w:lsdException w:name="Light Grid Accent 1" w:uiPriority="62"/>
-    <w:lsdException w:name="Medium Shading 1 Accent 1" w:uiPriority="63"/>
-    <w:lsdException w:name="Medium Shading 2 Accent 1" w:uiPriority="64"/>
-    <w:lsdException w:name="Medium List 1 Accent 1" w:uiPriority="65"/>
-    <w:lsdException w:name="Revision" w:semiHidden="1"/>
-    <w:lsdException w:name="List Paragraph" w:uiPriority="34" w:qFormat="1"/>
-    <w:lsdException w:name="Quote" w:uiPriority="29" w:qFormat="1"/>
-    <w:lsdException w:name="Intense Quote" w:uiPriority="30" w:qFormat="1"/>
-    <w:lsdException w:name="Medium List 2 Accent 1" w:uiPriority="66"/>
-    <w:lsdException w:name="Medium Grid 1 Accent 1" w:uiPriority="67"/>
-    <w:lsdException w:name="Medium Grid 2 Accent 1" w:uiPriority="68"/>
-    <w:lsdException w:name="Medium Grid 3 Accent 1" w:uiPriority="69"/>
-    <w:lsdException w:name="Dark List Accent 1" w:uiPriority="70"/>
-    <w:lsdException w:name="Colorful Shading Accent 1" w:uiPriority="71"/>
-    <w:lsdException w:name="Colorful List Accent 1" w:uiPriority="72"/>
-    <w:lsdException w:name="Colorful Grid Accent 1" w:uiPriority="73"/>
-    <w:lsdException w:name="Light Shading Accent 2" w:uiPriority="60"/>
-    <w:lsdException w:name="Light List Accent 2" w:uiPriority="61"/>
-    <w:lsdException w:name="Light Grid Accent 2" w:uiPriority="62"/>
-    <w:lsdException w:name="Medium Shading 1 Accent 2" w:uiPriority="63"/>
-    <w:lsdException w:name="Medium Shading 2 Accent 2" w:uiPriority="64"/>
-    <w:lsdException w:name="Medium List 1 Accent 2" w:uiPriority="65"/>
-    <w:lsdException w:name="Medium List 2 Accent 2" w:uiPriority="66"/>
-    <w:lsdException w:name="Medium Grid 1 Accent 2" w:uiPriority="67"/>
-    <w:lsdException w:name="Medium Grid 2 Accent 2" w:uiPriority="68"/>
-    <w:lsdException w:name="Medium Grid 3 Accent 2" w:uiPriority="69"/>
-    <w:lsdException w:name="Dark List Accent 2" w:uiPriority="70"/>
-    <w:lsdException w:name="Colorful Shading Accent 2" w:uiPriority="71"/>
-    <w:lsdException w:name="Colorful List Accent 2" w:uiPriority="72"/>
-    <w:lsdException w:name="Colorful Grid Accent 2" w:uiPriority="73"/>
-    <w:lsdException w:name="Light Shading Accent 3" w:uiPriority="60"/>
-    <w:lsdException w:name="Light List Accent 3" w:uiPriority="61"/>
-    <w:lsdException w:name="Light Grid Accent 3" w:uiPriority="62"/>
-    <w:lsdException w:name="Medium Shading 1 Accent 3" w:uiPriority="63"/>
-    <w:lsdException w:name="Medium Shading 2 Accent 3" w:uiPriority="64"/>
-    <w:lsdException w:name="Medium List 1 Accent 3" w:uiPriority="65"/>
-    <w:lsdException w:name="Medium List 2 Accent 3" w:uiPriority="66"/>
-    <w:lsdException w:name="Medium Grid 1 Accent 3" w:uiPriority="67"/>
-    <w:lsdException w:name="Medium Grid 2 Accent 3" w:uiPriority="68"/>
-    <w:lsdException w:name="Medium Grid 3 Accent 3" w:uiPriority="69"/>
-    <w:lsdException w:name="Dark List Accent 3" w:uiPriority="70"/>
-    <w:lsdException w:name="Colorful Shading Accent 3" w:uiPriority="71"/>
-    <w:lsdException w:name="Colorful List Accent 3" w:uiPriority="72"/>
-    <w:lsdException w:name="Colorful Grid Accent 3" w:uiPriority="73"/>
-    <w:lsdException w:name="Light Shading Accent 4" w:uiPriority="60"/>
-    <w:lsdException w:name="Light List Accent 4" w:uiPriority="61"/>
-    <w:lsdException w:name="Light Grid Accent 4" w:uiPriority="62"/>
-    <w:lsdException w:name="Medium Shading 1 Accent 4" w:uiPriority="63"/>
-    <w:lsdException w:name="Medium Shading 2 Accent 4" w:uiPriority="64"/>
-    <w:lsdException w:name="Medium List 1 Accent 4" w:uiPriority="65"/>
-    <w:lsdException w:name="Medium List 2 Accent 4" w:uiPriority="66"/>
-    <w:lsdException w:name="Medium Grid 1 Accent 4" w:uiPriority="67"/>
-    <w:lsdException w:name="Medium Grid 2 Accent 4" w:uiPriority="68"/>
-    <w:lsdException w:name="Medium Grid 3 Accent 4" w:uiPriority="69"/>
-    <w:lsdException w:name="Dark List Accent 4" w:uiPriority="70"/>
-    <w:lsdException w:name="Colorful Shading Accent 4" w:uiPriority="71"/>
-    <w:lsdException w:name="Colorful List Accent 4" w:uiPriority="72"/>
-    <w:lsdException w:name="Colorful Grid Accent 4" w:uiPriority="73"/>
-    <w:lsdException w:name="Light Shading Accent 5" w:uiPriority="60"/>
-    <w:lsdException w:name="Light List Accent 5" w:uiPriority="61"/>
-    <w:lsdException w:name="Light Grid Accent 5" w:uiPriority="62"/>
-    <w:lsdException w:name="Medium Shading 1 Accent 5" w:uiPriority="63"/>
-    <w:lsdException w:name="Medium Shading 2 Accent 5" w:uiPriority="64"/>
-    <w:lsdException w:name="Medium List 1 Accent 5" w:uiPriority="65"/>
-    <w:lsdException w:name="Medium List 2 Accent 5" w:uiPriority="66"/>
-    <w:lsdException w:name="Medium Grid 1 Accent 5" w:uiPriority="67"/>
-    <w:lsdException w:name="Medium Grid 2 Accent 5" w:uiPriority="68"/>
-    <w:lsdException w:name="Medium Grid 3 Accent 5" w:uiPriority="69"/>
-    <w:lsdException w:name="Dark List Accent 5" w:uiPriority="70"/>
-    <w:lsdException w:name="Colorful Shading Accent 5" w:uiPriority="71"/>
-    <w:lsdException w:name="Colorful List Accent 5" w:uiPriority="72"/>
-    <w:lsdException w:name="Colorful Grid Accent 5" w:uiPriority="73"/>
-    <w:lsdException w:name="Light Shading Accent 6" w:uiPriority="60"/>
-    <w:lsdException w:name="Light List Accent 6" w:uiPriority="61"/>
-    <w:lsdException w:name="Light Grid Accent 6" w:uiPriority="62"/>
-    <w:lsdException w:name="Medium Shading 1 Accent 6" w:uiPriority="63"/>
-    <w:lsdException w:name="Medium Shading 2 Accent 6" w:uiPriority="64"/>
-    <w:lsdException w:name="Medium List 1 Accent 6" w:uiPriority="65"/>
-    <w:lsdException w:name="Medium List 2 Accent 6" w:uiPriority="66"/>
-    <w:lsdException w:name="Medium Grid 1 Accent 6" w:uiPriority="67"/>
-    <w:lsdException w:name="Medium Grid 2 Accent 6" w:uiPriority="68"/>
-    <w:lsdException w:name="Medium Grid 3 Accent 6" w:uiPriority="69"/>
-    <w:lsdException w:name="Dark List Accent 6" w:uiPriority="70"/>
-    <w:lsdException w:name="Colorful Shading Accent 6" w:uiPriority="71"/>
-    <w:lsdException w:name="Colorful List Accent 6" w:uiPriority="72"/>
-    <w:lsdException w:name="Colorful Grid Accent 6" w:uiPriority="73"/>
-    <w:lsdException w:name="Subtle Emphasis" w:uiPriority="19" w:qFormat="1"/>
-    <w:lsdException w:name="Intense Emphasis" w:uiPriority="21" w:qFormat="1"/>
-    <w:lsdException w:name="Subtle Reference" w:uiPriority="31" w:qFormat="1"/>
-    <w:lsdException w:name="Intense Reference" w:uiPriority="32" w:qFormat="1"/>
-    <w:lsdException w:name="Book Title" w:uiPriority="33" w:qFormat="1"/>
-    <w:lsdException w:name="Bibliography" w:semiHidden="1" w:uiPriority="37" w:unhideWhenUsed="1"/>
-    <w:lsdException w:name="TOC Heading" w:semiHidden="1" w:uiPriority="39" w:unhideWhenUsed="1" w:qFormat="1"/>
-    <w:lsdException w:name="Plain Table 1" w:uiPriority="41"/>
-    <w:lsdException w:name="Plain Table 2" w:uiPriority="42"/>
-    <w:lsdException w:name="Plain Table 3" w:uiPriority="43"/>
-    <w:lsdException w:name="Plain Table 4" w:uiPriority="44"/>
-    <w:lsdException w:name="Plain Table 5" w:uiPriority="45"/>
-    <w:lsdException w:name="Grid Table Light" w:uiPriority="40"/>
-    <w:lsdException w:name="Grid Table 1 Light" w:uiPriority="46"/>
-    <w:lsdException w:name="Grid Table 2" w:uiPriority="47"/>
-    <w:lsdException w:name="Grid Table 3" w:uiPriority="48"/>
-    <w:lsdException w:name="Grid Table 4" w:uiPriority="49"/>
-    <w:lsdException w:name="Grid Table 5 Dark" w:uiPriority="50"/>
-    <w:lsdException w:name="Grid Table 6 Colorful" w:uiPriority="51"/>
-    <w:lsdException w:name="Grid Table 7 Colorful" w:uiPriority="52"/>
-    <w:lsdException w:name="Grid Table 1 Light Accent 1" w:uiPriority="46"/>
-    <w:lsdException w:name="Grid Table 2 Accent 1" w:uiPriority="47"/>
-    <w:lsdException w:name="Grid Table 3 Accent 1" w:uiPriority="48"/>
-    <w:lsdException w:name="Grid Table 4 Accent 1" w:uiPriority="49"/>
-    <w:lsdException w:name="Grid Table 5 Dark Accent 1" w:uiPriority="50"/>
-    <w:lsdException w:name="Grid Table 6 Colorful Accent 1" w:uiPriority="51"/>
-    <w:lsdException w:name="Grid Table 7 Colorful Accent 1" w:uiPriority="52"/>
-    <w:lsdException w:name="Grid Table 1 Light Accent 2" w:uiPriority="46"/>
-    <w:lsdException w:name="Grid Table 2 Accent 2" w:uiPriority="47"/>
-    <w:lsdException w:name="Grid Table 3 Accent 2" w:uiPriority="48"/>
-    <w:lsdException w:name="Grid Table 4 Accent 2" w:uiPriority="49"/>
-    <w:lsdException w:name="Grid Table 5 Dark Accent 2" w:uiPriority="50"/>
-    <w:lsdException w:name="Grid Table 6 Colorful Accent 2" w:uiPriority="51"/>
-    <w:lsdException w:name="Grid Table 7 Colorful Accent 2" w:uiPriority="52"/>
-    <w:lsdException w:name="Grid Table 1 Light Accent 3" w:uiPriority="46"/>
-    <w:lsdException w:name="Grid Table 2 Accent 3" w:uiPriority="47"/>
-    <w:lsdException w:name="Grid Table 3 Accent 3" w:uiPriority="48"/>
-    <w:lsdException w:name="Grid Table 4 Accent 3" w:uiPriority="49"/>
-    <w:lsdException w:name="Grid Table 5 Dark Accent 3" w:uiPriority="50"/>
-    <w:lsdException w:name="Grid Table 6 Colorful Accent 3" w:uiPriority="51"/>
-    <w:lsdException w:name="Grid Table 7 Colorful Accent 3" w:uiPriority="52"/>
-    <w:lsdException w:name="Grid Table 1 Light Accent 4" w:uiPriority="46"/>
-    <w:lsdException w:name="Grid Table 2 Accent 4" w:uiPriority="47"/>
-    <w:lsdException w:name="Grid Table 3 Accent 4" w:uiPriority="48"/>
-    <w:lsdException w:name="Grid Table 4 Accent 4" w:uiPriority="49"/>
-    <w:lsdException w:name="Grid Table 5 Dark Accent 4" w:uiPriority="50"/>
-    <w:lsdException w:name="Grid Table 6 Colorful Accent 4" w:uiPriority="51"/>
-    <w:lsdException w:name="Grid Table 7 Colorful Accent 4" w:uiPriority="52"/>
-    <w:lsdException w:name="Grid Table 1 Light Accent 5" w:uiPriority="46"/>
-    <w:lsdException w:name="Grid Table 2 Accent 5" w:uiPriority="47"/>
-    <w:lsdException w:name="Grid Table 3 Accent 5" w:uiPriority="48"/>
-    <w:lsdException w:name="Grid Table 4 Accent 5" w:uiPriority="49"/>
-    <w:lsdException w:name="Grid Table 5 Dark Accent 5" w:uiPriority="50"/>
-    <w:lsdException w:name="Grid Table 6 Colorful Accent 5" w:uiPriority="51"/>
-    <w:lsdException w:name="Grid Table 7 Colorful Accent 5" w:uiPriority="52"/>
-    <w:lsdException w:name="Grid Table 1 Light Accent 6" w:uiPriority="46"/>
-    <w:lsdException w:name="Grid Table 2 Accent 6" w:uiPriority="47"/>
-    <w:lsdException w:name="Grid Table 3 Accent 6" w:uiPriority="48"/>
-    <w:lsdException w:name="Grid Table 4 Accent 6" w:uiPriority="49"/>
-    <w:lsdException w:name="Grid Table 5 Dark Accent 6" w:uiPriority="50"/>
-    <w:lsdException w:name="Grid Table 6 Colorful Accent 6" w:uiPriority="51"/>
-    <w:lsdException w:name="Grid Table 7 Colorful Accent 6" w:uiPriority="52"/>
-    <w:lsdException w:name="List Table 1 Light" w:uiPriority="46"/>
-    <w:lsdException w:name="List Table 2" w:uiPriority="47"/>
-    <w:lsdException w:name="List Table 3" w:uiPriority="48"/>
-    <w:lsdException w:name="List Table 4" w:uiPriority="49"/>
-    <w:lsdException w:name="List Table 5 Dark" w:uiPriority="50"/>
-    <w:lsdException w:name="List Table 6 Colorful" w:uiPriority="51"/>
-    <w:lsdException w:name="List Table 7 Colorful" w:uiPriority="52"/>
-    <w:lsdException w:name="List Table 1 Light Accent 1" w:uiPriority="46"/>
-    <w:lsdException w:name="List Table 2 Accent 1" w:uiPriority="47"/>
-    <w:lsdException w:name="List Table 3 Accent 1" w:uiPriority="48"/>
-    <w:lsdException w:name="List Table 4 Accent 1" w:uiPriority="49"/>
-    <w:lsdException w:name="List Table 5 Dark Accent 1" w:uiPriority="50"/>
-    <w:lsdException w:name="List Table 6 Colorful Accent 1" w:uiPriority="51"/>
-    <w:lsdException w:name="List Table 7 Colorful Accent 1" w:uiPriority="52"/>
-    <w:lsdException w:name="List Table 1 Light Accent 2" w:uiPriority="46"/>
-    <w:lsdException w:name="List Table 2 Accent 2" w:uiPriority="47"/>
-    <w:lsdException w:name="List Table 3 Accent 2" w:uiPriority="48"/>
-    <w:lsdException w:name="List Table 4 Accent 2" w:uiPriority="49"/>
-    <w:lsdException w:name="List Table 5 Dark Accent 2" w:uiPriority="50"/>
-    <w:lsdException w:name="List Table 6 Colorful Accent 2" w:uiPriority="51"/>
-    <w:lsdException w:name="List Table 7 Colorful Accent 2" w:uiPriority="52"/>
-    <w:lsdException w:name="List Table 1 Light Accent 3" w:uiPriority="46"/>
-    <w:lsdException w:name="List Table 2 Accent 3" w:uiPriority="47"/>
-    <w:lsdException w:name="List Table 3 Accent 3" w:uiPriority="48"/>
-    <w:lsdException w:name="List Table 4 Accent 3" w:uiPriority="49"/>
-    <w:lsdException w:name="List Table 5 Dark Accent 3" w:uiPriority="50"/>
-    <w:lsdException w:name="List Table 6 Colorful Accent 3" w:uiPriority="51"/>
-    <w:lsdException w:name="List Table 7 Colorful Accent 3" w:uiPriority="52"/>
-    <w:lsdException w:name="List Table 1 Light Accent 4" w:uiPriority="46"/>
-    <w:lsdException w:name="List Table 2 Accent 4" w:uiPriority="47"/>
-    <w:lsdException w:name="List Table 3 Accent 4" w:uiPriority="48"/>
-    <w:lsdException w:name="List Table 4 Accent 4" w:uiPriority="49"/>
-    <w:lsdException w:name="List Table 5 Dark Accent 4" w:uiPriority="50"/>
-    <w:lsdException w:name="List Table 6 Colorful Accent 4" w:uiPriority="51"/>
-    <w:lsdException w:name="List Table 7 Colorful Accent 4" w:uiPriority="52"/>
-    <w:lsdException w:name="List Table 1 Light Accent 5" w:uiPriority="46"/>
-    <w:lsdException w:name="List Table 2 Accent 5" w:uiPriority="47"/>
-    <w:lsdException w:name="List Table 3 Accent 5" w:uiPriority="48"/>
-    <w:lsdException w:name="List Table 4 Accent 5" w:uiPriority="49"/>
-    <w:lsdException w:name="List Table 5 Dark Accent 5" w:uiPriority="50"/>
-    <w:lsdException w:name="List Table 6 Colorful Accent 5" w:uiPriority="51"/>
-    <w:lsdException w:name="List Table 7 Colorful Accent 5" w:uiPriority="52"/>
-    <w:lsdException w:name="List Table 1 Light Accent 6" w:uiPriority="46"/>
-    <w:lsdException w:name="List Table 2 Accent 6" w:uiPriority="47"/>
-    <w:lsdException w:name="List Table 3 Accent 6" w:uiPriority="48"/>
-    <w:lsdException w:name="List Table 4 Accent 6" w:uiPriority="49"/>
-    <w:lsdException w:name="List Table 5 Dark Accent 6" w:uiPriority="50"/>
-    <w:lsdException w:name="List Table 6 Colorful Accent 6" w:uiPriority="51"/>
-    <w:lsdException w:name="List Table 7 Colorful Accent 6" w:uiPriority="52"/>
-    <w:lsdException w:name="Mention" w:semiHidden="1" w:unhideWhenUsed="1"/>
-    <w:lsdException w:name="Smart Hyperlink" w:semiHidden="1" w:unhideWhenUsed="1"/>
-    <w:lsdException w:name="Hashtag" w:semiHidden="1" w:unhideWhenUsed="1"/>
-    <w:lsdException w:name="Unresolved Mention" w:semiHidden="1" w:unhideWhenUsed="1"/>
+  <w:latentStyles w:defLockedState="0" w:defUIPriority="99" w:defSemiHidden="1" w:defUnhideWhenUsed="1" w:defQFormat="0" w:count="267">
+    <w:lsdException w:name="Normal" w:semiHidden="0" w:uiPriority="0" w:unhideWhenUsed="0" w:qFormat="1"/>
+    <w:lsdException w:name="heading 1" w:semiHidden="0" w:uiPriority="9" w:unhideWhenUsed="0" w:qFormat="1"/>
+    <w:lsdException w:name="heading 2" w:semiHidden="0" w:uiPriority="9" w:unhideWhenUsed="0" w:qFormat="1"/>
+    <w:lsdException w:name="heading 3" w:semiHidden="0" w:uiPriority="9" w:unhideWhenUsed="0" w:qFormat="1"/>
+    <w:lsdException w:name="heading 4" w:uiPriority="9" w:qFormat="1"/>
+    <w:lsdException w:name="heading 5" w:uiPriority="9" w:qFormat="1"/>
+    <w:lsdException w:name="heading 6" w:uiPriority="9" w:qFormat="1"/>
+    <w:lsdException w:name="heading 7" w:uiPriority="9" w:qFormat="1"/>
+    <w:lsdException w:name="heading 8" w:uiPriority="9" w:qFormat="1"/>
+    <w:lsdException w:name="heading 9" w:uiPriority="9" w:qFormat="1"/>
+    <w:lsdException w:name="toc 1" w:uiPriority="39"/>
+    <w:lsdException w:name="toc 2" w:uiPriority="39"/>
+    <w:lsdException w:name="toc 3" w:uiPriority="39"/>
+    <w:lsdException w:name="toc 4" w:uiPriority="39"/>
+    <w:lsdException w:name="toc 5" w:uiPriority="39"/>
+    <w:lsdException w:name="toc 6" w:uiPriority="39"/>
+    <w:lsdException w:name="toc 7" w:uiPriority="39"/>
+    <w:lsdException w:name="toc 8" w:uiPriority="39"/>
+    <w:lsdException w:name="toc 9" w:uiPriority="39"/>
+    <w:lsdException w:name="caption" w:uiPriority="35" w:qFormat="1"/>
+    <w:lsdException w:name="Title" w:semiHidden="0" w:uiPriority="10" w:unhideWhenUsed="0" w:qFormat="1"/>
+    <w:lsdException w:name="Default Paragraph Font" w:uiPriority="1"/>
+    <w:lsdException w:name="Subtitle" w:semiHidden="0" w:uiPriority="11" w:unhideWhenUsed="0" w:qFormat="1"/>
+    <w:lsdException w:name="Strong" w:semiHidden="0" w:uiPriority="22" w:unhideWhenUsed="0" w:qFormat="1"/>
+    <w:lsdException w:name="Emphasis" w:semiHidden="0" w:uiPriority="20" w:unhideWhenUsed="0" w:qFormat="1"/>
+    <w:lsdException w:name="Table Grid" w:uiPriority="59"/>
+    <w:lsdException w:name="Placeholder Text" w:unhideWhenUsed="0"/>
+    <w:lsdException w:name="No Spacing" w:semiHidden="0" w:uiPriority="1" w:unhideWhenUsed="0" w:qFormat="1"/>
+    <w:lsdException w:name="Light Shading" w:semiHidden="0" w:uiPriority="60" w:unhideWhenUsed="0"/>
+    <w:lsdException w:name="Light List" w:semiHidden="0" w:uiPriority="61" w:unhideWhenUsed="0"/>
+    <w:lsdException w:name="Light Grid" w:semiHidden="0" w:uiPriority="62" w:unhideWhenUsed="0"/>
+    <w:lsdException w:name="Medium Shading 1" w:semiHidden="0" w:uiPriority="63" w:unhideWhenUsed="0"/>
+    <w:lsdException w:name="Medium Shading 2" w:semiHidden="0" w:uiPriority="64" w:unhideWhenUsed="0"/>
+    <w:lsdException w:name="Medium List 1" w:semiHidden="0" w:uiPriority="65" w:unhideWhenUsed="0"/>
+    <w:lsdException w:name="Medium List 2" w:semiHidden="0" w:uiPriority="66" w:unhideWhenUsed="0"/>
+    <w:lsdException w:name="Medium Grid 1" w:semiHidden="0" w:uiPriority="67" w:unhideWhenUsed="0"/>
+    <w:lsdException w:name="Medium Grid 2" w:semiHidden="0" w:uiPriority="68" w:unhideWhenUsed="0"/>
+    <w:lsdException w:name="Medium Grid 3" w:semiHidden="0" w:uiPriority="69" w:unhideWhenUsed="0"/>
+    <w:lsdException w:name="Dark List" w:semiHidden="0" w:uiPriority="70" w:unhideWhenUsed="0"/>
+    <w:lsdException w:name="Colorful Shading" w:semiHidden="0" w:uiPriority="71" w:unhideWhenUsed="0"/>
+    <w:lsdException w:name="Colorful List" w:semiHidden="0" w:uiPriority="72" w:unhideWhenUsed="0"/>
+    <w:lsdException w:name="Colorful Grid" w:semiHidden="0" w:uiPriority="73" w:unhideWhenUsed="0"/>
+    <w:lsdException w:name="Light Shading Accent 1" w:semiHidden="0" w:uiPriority="60" w:unhideWhenUsed="0"/>
+    <w:lsdException w:name="Light List Accent 1" w:semiHidden="0" w:uiPriority="61" w:unhideWhenUsed="0"/>
+    <w:lsdException w:name="Light Grid Accent 1" w:semiHidden="0" w:uiPriority="62" w:unhideWhenUsed="0"/>
+    <w:lsdException w:name="Medium Shading 1 Accent 1" w:semiHidden="0" w:uiPriority="63" w:unhideWhenUsed="0"/>
+    <w:lsdException w:name="Medium Shading 2 Accent 1" w:semiHidden="0" w:uiPriority="64" w:unhideWhenUsed="0"/>
+    <w:lsdException w:name="Medium List 1 Accent 1" w:semiHidden="0" w:uiPriority="65" w:unhideWhenUsed="0"/>
+    <w:lsdException w:name="Revision" w:unhideWhenUsed="0"/>
+    <w:lsdException w:name="List Paragraph" w:semiHidden="0" w:uiPriority="34" w:unhideWhenUsed="0" w:qFormat="1"/>
+    <w:lsdException w:name="Quote" w:semiHidden="0" w:uiPriority="29" w:unhideWhenUsed="0" w:qFormat="1"/>
+    <w:lsdException w:name="Intense Quote" w:semiHidden="0" w:uiPriority="30" w:unhideWhenUsed="0" w:qFormat="1"/>
+    <w:lsdException w:name="Medium List 2 Accent 1" w:semiHidden="0" w:uiPriority="66" w:unhideWhenUsed="0"/>
+    <w:lsdException w:name="Medium Grid 1 Accent 1" w:semiHidden="0" w:uiPriority="67" w:unhideWhenUsed="0"/>
+    <w:lsdException w:name="Medium Grid 2 Accent 1" w:semiHidden="0" w:uiPriority="68" w:unhideWhenUsed="0"/>
+    <w:lsdException w:name="Medium Grid 3 Accent 1" w:semiHidden="0" w:uiPriority="69" w:unhideWhenUsed="0"/>
+    <w:lsdException w:name="Dark List Accent 1" w:semiHidden="0" w:uiPriority="70" w:unhideWhenUsed="0"/>
+    <w:lsdException w:name="Colorful Shading Accent 1" w:semiHidden="0" w:uiPriority="71" w:unhideWhenUsed="0"/>
+    <w:lsdException w:name="Colorful List Accent 1" w:semiHidden="0" w:uiPriority="72" w:unhideWhenUsed="0"/>
+    <w:lsdException w:name="Colorful Grid Accent 1" w:semiHidden="0" w:uiPriority="73" w:unhideWhenUsed="0"/>
+    <w:lsdException w:name="Light Shading Accent 2" w:semiHidden="0" w:uiPriority="60" w:unhideWhenUsed="0"/>
+    <w:lsdException w:name="Light List Accent 2" w:semiHidden="0" w:uiPriority="61" w:unhideWhenUsed="0"/>
+    <w:lsdException w:name="Light Grid Accent 2" w:semiHidden="0" w:uiPriority="62" w:unhideWhenUsed="0"/>
+    <w:lsdException w:name="Medium Shading 1 Accent 2" w:semiHidden="0" w:uiPriority="63" w:unhideWhenUsed="0"/>
+    <w:lsdException w:name="Medium Shading 2 Accent 2" w:semiHidden="0" w:uiPriority="64" w:unhideWhenUsed="0"/>
+    <w:lsdException w:name="Medium List 1 Accent 2" w:semiHidden="0" w:uiPriority="65" w:unhideWhenUsed="0"/>
+    <w:lsdException w:name="Medium List 2 Accent 2" w:semiHidden="0" w:uiPriority="66" w:unhideWhenUsed="0"/>
+    <w:lsdException w:name="Medium Grid 1 Accent 2" w:semiHidden="0" w:uiPriority="67" w:unhideWhenUsed="0"/>
+    <w:lsdException w:name="Medium Grid 2 Accent 2" w:semiHidden="0" w:uiPriority="68" w:unhideWhenUsed="0"/>
+    <w:lsdException w:name="Medium Grid 3 Accent 2" w:semiHidden="0" w:uiPriority="69" w:unhideWhenUsed="0"/>
+    <w:lsdException w:name="Dark List Accent 2" w:semiHidden="0" w:uiPriority="70" w:unhideWhenUsed="0"/>
+    <w:lsdException w:name="Colorful Shading Accent 2" w:semiHidden="0" w:uiPriority="71" w:unhideWhenUsed="0"/>
+    <w:lsdException w:name="Colorful List Accent 2" w:semiHidden="0" w:uiPriority="72" w:unhideWhenUsed="0"/>
+    <w:lsdException w:name="Colorful Grid Accent 2" w:semiHidden="0" w:uiPriority="73" w:unhideWhenUsed="0"/>
+    <w:lsdException w:name="Light Shading Accent 3" w:semiHidden="0" w:uiPriority="60" w:unhideWhenUsed="0"/>
+    <w:lsdException w:name="Light List Accent 3" w:semiHidden="0" w:uiPriority="61" w:unhideWhenUsed="0"/>
+    <w:lsdException w:name="Light Grid Accent 3" w:semiHidden="0" w:uiPriority="62" w:unhideWhenUsed="0"/>
+    <w:lsdException w:name="Medium Shading 1 Accent 3" w:semiHidden="0" w:uiPriority="63" w:unhideWhenUsed="0"/>
+    <w:lsdException w:name="Medium Shading 2 Accent 3" w:semiHidden="0" w:uiPriority="64" w:unhideWhenUsed="0"/>
+    <w:lsdException w:name="Medium List 1 Accent 3" w:semiHidden="0" w:uiPriority="65" w:unhideWhenUsed="0"/>
+    <w:lsdException w:name="Medium List 2 Accent 3" w:semiHidden="0" w:uiPriority="66" w:unhideWhenUsed="0"/>
+    <w:lsdException w:name="Medium Grid 1 Accent 3" w:semiHidden="0" w:uiPriority="67" w:unhideWhenUsed="0"/>
+    <w:lsdException w:name="Medium Grid 2 Accent 3" w:semiHidden="0" w:uiPriority="68" w:unhideWhenUsed="0"/>
+    <w:lsdException w:name="Medium Grid 3 Accent 3" w:semiHidden="0" w:uiPriority="69" w:unhideWhenUsed="0"/>
+    <w:lsdException w:name="Dark List Accent 3" w:semiHidden="0" w:uiPriority="70" w:unhideWhenUsed="0"/>
+    <w:lsdException w:name="Colorful Shading Accent 3" w:semiHidden="0" w:uiPriority="71" w:unhideWhenUsed="0"/>
+    <w:lsdException w:name="Colorful List Accent 3" w:semiHidden="0" w:uiPriority="72" w:unhideWhenUsed="0"/>
+    <w:lsdException w:name="Colorful Grid Accent 3" w:semiHidden="0" w:uiPriority="73" w:unhideWhenUsed="0"/>
+    <w:lsdException w:name="Light Shading Accent 4" w:semiHidden="0" w:uiPriority="60" w:unhideWhenUsed="0"/>
+    <w:lsdException w:name="Light List Accent 4" w:semiHidden="0" w:uiPriority="61" w:unhideWhenUsed="0"/>
+    <w:lsdException w:name="Light Grid Accent 4" w:semiHidden="0" w:uiPriority="62" w:unhideWhenUsed="0"/>
+    <w:lsdException w:name="Medium Shading 1 Accent 4" w:semiHidden="0" w:uiPriority="63" w:unhideWhenUsed="0"/>
+    <w:lsdException w:name="Medium Shading 2 Accent 4" w:semiHidden="0" w:uiPriority="64" w:unhideWhenUsed="0"/>
+    <w:lsdException w:name="Medium List 1 Accent 4" w:semiHidden="0" w:uiPriority="65" w:unhideWhenUsed="0"/>
+    <w:lsdException w:name="Medium List 2 Accent 4" w:semiHidden="0" w:uiPriority="66" w:unhideWhenUsed="0"/>
+    <w:lsdException w:name="Medium Grid 1 Accent 4" w:semiHidden="0" w:uiPriority="67" w:unhideWhenUsed="0"/>
+    <w:lsdException w:name="Medium Grid 2 Accent 4" w:semiHidden="0" w:uiPriority="68" w:unhideWhenUsed="0"/>
+    <w:lsdException w:name="Medium Grid 3 Accent 4" w:semiHidden="0" w:uiPriority="69" w:unhideWhenUsed="0"/>
+    <w:lsdException w:name="Dark List Accent 4" w:semiHidden="0" w:uiPriority="70" w:unhideWhenUsed="0"/>
+    <w:lsdException w:name="Colorful Shading Accent 4" w:semiHidden="0" w:uiPriority="71" w:unhideWhenUsed="0"/>
+    <w:lsdException w:name="Colorful List Accent 4" w:semiHidden="0" w:uiPriority="72" w:unhideWhenUsed="0"/>
+    <w:lsdException w:name="Colorful Grid Accent 4" w:semiHidden="0" w:uiPriority="73" w:unhideWhenUsed="0"/>
+    <w:lsdException w:name="Light Shading Accent 5" w:semiHidden="0" w:uiPriority="60" w:unhideWhenUsed="0"/>
+    <w:lsdException w:name="Light List Accent 5" w:semiHidden="0" w:uiPriority="61" w:unhideWhenUsed="0"/>
+    <w:lsdException w:name="Light Grid Accent 5" w:semiHidden="0" w:uiPriority="62" w:unhideWhenUsed="0"/>
+    <w:lsdException w:name="Medium Shading 1 Accent 5" w:semiHidden="0" w:uiPriority="63" w:unhideWhenUsed="0"/>
+    <w:lsdException w:name="Medium Shading 2 Accent 5" w:semiHidden="0" w:uiPriority="64" w:unhideWhenUsed="0"/>
+    <w:lsdException w:name="Medium List 1 Accent 5" w:semiHidden="0" w:uiPriority="65" w:unhideWhenUsed="0"/>
+    <w:lsdException w:name="Medium List 2 Accent 5" w:semiHidden="0" w:uiPriority="66" w:unhideWhenUsed="0"/>
+    <w:lsdException w:name="Medium Grid 1 Accent 5" w:semiHidden="0" w:uiPriority="67" w:unhideWhenUsed="0"/>
+    <w:lsdException w:name="Medium Grid 2 Accent 5" w:semiHidden="0" w:uiPriority="68" w:unhideWhenUsed="0"/>
+    <w:lsdException w:name="Medium Grid 3 Accent 5" w:semiHidden="0" w:uiPriority="69" w:unhideWhenUsed="0"/>
+    <w:lsdException w:name="Dark List Accent 5" w:semiHidden="0" w:uiPriority="70" w:unhideWhenUsed="0"/>
+    <w:lsdException w:name="Colorful Shading Accent 5" w:semiHidden="0" w:uiPriority="71" w:unhideWhenUsed="0"/>
+    <w:lsdException w:name="Colorful List Accent 5" w:semiHidden="0" w:uiPriority="72" w:unhideWhenUsed="0"/>
+    <w:lsdException w:name="Colorful Grid Accent 5" w:semiHidden="0" w:uiPriority="73" w:unhideWhenUsed="0"/>
+    <w:lsdException w:name="Light Shading Accent 6" w:semiHidden="0" w:uiPriority="60" w:unhideWhenUsed="0"/>
+    <w:lsdException w:name="Light List Accent 6" w:semiHidden="0" w:uiPriority="61" w:unhideWhenUsed="0"/>
+    <w:lsdException w:name="Light Grid Accent 6" w:semiHidden="0" w:uiPriority="62" w:unhideWhenUsed="0"/>
+    <w:lsdException w:name="Medium Shading 1 Accent 6" w:semiHidden="0" w:uiPriority="63" w:unhideWhenUsed="0"/>
+    <w:lsdException w:name="Medium Shading 2 Accent 6" w:semiHidden="0" w:uiPriority="64" w:unhideWhenUsed="0"/>
+    <w:lsdException w:name="Medium List 1 Accent 6" w:semiHidden="0" w:uiPriority="65" w:unhideWhenUsed="0"/>
+    <w:lsdException w:name="Medium List 2 Accent 6" w:semiHidden="0" w:uiPriority="66" w:unhideWhenUsed="0"/>
+    <w:lsdException w:name="Medium Grid 1 Accent 6" w:semiHidden="0" w:uiPriority="67" w:unhideWhenUsed="0"/>
+    <w:lsdException w:name="Medium Grid 2 Accent 6" w:semiHidden="0" w:uiPriority="68" w:unhideWhenUsed="0"/>
+    <w:lsdException w:name="Medium Grid 3 Accent 6" w:semiHidden="0" w:uiPriority="69" w:unhideWhenUsed="0"/>
+    <w:lsdException w:name="Dark List Accent 6" w:semiHidden="0" w:uiPriority="70" w:unhideWhenUsed="0"/>
+    <w:lsdException w:name="Colorful Shading Accent 6" w:semiHidden="0" w:uiPriority="71" w:unhideWhenUsed="0"/>
+    <w:lsdException w:name="Colorful List Accent 6" w:semiHidden="0" w:uiPriority="72" w:unhideWhenUsed="0"/>
+    <w:lsdException w:name="Colorful Grid Accent 6" w:semiHidden="0" w:uiPriority="73" w:unhideWhenUsed="0"/>
+    <w:lsdException w:name="Subtle Emphasis" w:semiHidden="0" w:uiPriority="19" w:unhideWhenUsed="0" w:qFormat="1"/>
+    <w:lsdException w:name="Intense Emphasis" w:semiHidden="0" w:uiPriority="21" w:unhideWhenUsed="0" w:qFormat="1"/>
+    <w:lsdException w:name="Subtle Reference" w:semiHidden="0" w:uiPriority="31" w:unhideWhenUsed="0" w:qFormat="1"/>
+    <w:lsdException w:name="Intense Reference" w:semiHidden="0" w:uiPriority="32" w:unhideWhenUsed="0" w:qFormat="1"/>
+    <w:lsdException w:name="Book Title" w:semiHidden="0" w:uiPriority="33" w:unhideWhenUsed="0" w:qFormat="1"/>
+    <w:lsdException w:name="Bibliography" w:uiPriority="37"/>
+    <w:lsdException w:name="TOC Heading" w:uiPriority="39" w:qFormat="1"/>
   </w:latentStyles>
   <w:style w:type="paragraph" w:default="1" w:styleId="Normal">
     <w:name w:val="Normal"/>
@@ -5357,6 +6618,196 @@
 </w:styles>
 </file>
 
+<file path=word/stylesWithEffects.xml><?xml version="1.0" encoding="utf-8"?>
+<w:styles xmlns:wpc="http://schemas.microsoft.com/office/word/2010/wordprocessingCanvas" xmlns:mc="http://schemas.openxmlformats.org/markup-compatibility/2006" xmlns:o="urn:schemas-microsoft-com:office:office" xmlns:r="http://schemas.openxmlformats.org/officeDocument/2006/relationships" xmlns:m="http://schemas.openxmlformats.org/officeDocument/2006/math" xmlns:v="urn:schemas-microsoft-com:vml" xmlns:wp14="http://schemas.microsoft.com/office/word/2010/wordprocessingDrawing" xmlns:wp="http://schemas.openxmlformats.org/drawingml/2006/wordprocessingDrawing" xmlns:w10="urn:schemas-microsoft-com:office:word" xmlns:w="http://schemas.openxmlformats.org/wordprocessingml/2006/main" xmlns:w14="http://schemas.microsoft.com/office/word/2010/wordml" xmlns:wpg="http://schemas.microsoft.com/office/word/2010/wordprocessingGroup" xmlns:wpi="http://schemas.microsoft.com/office/word/2010/wordprocessingInk" xmlns:wne="http://schemas.microsoft.com/office/word/2006/wordml" xmlns:wps="http://schemas.microsoft.com/office/word/2010/wordprocessingShape" mc:Ignorable="w14 wp14">
+  <w:docDefaults>
+    <w:rPrDefault>
+      <w:rPr>
+        <w:rFonts w:asciiTheme="minorHAnsi" w:eastAsiaTheme="minorEastAsia" w:hAnsiTheme="minorHAnsi" w:cstheme="minorBidi"/>
+        <w:sz w:val="22"/>
+        <w:szCs w:val="22"/>
+        <w:lang w:val="en-US" w:eastAsia="en-US" w:bidi="ar-SA"/>
+      </w:rPr>
+    </w:rPrDefault>
+    <w:pPrDefault>
+      <w:pPr>
+        <w:spacing w:after="200" w:line="276" w:lineRule="auto"/>
+      </w:pPr>
+    </w:pPrDefault>
+  </w:docDefaults>
+  <w:latentStyles w:defLockedState="0" w:defUIPriority="99" w:defSemiHidden="1" w:defUnhideWhenUsed="1" w:defQFormat="0" w:count="267">
+    <w:lsdException w:name="Normal" w:semiHidden="0" w:uiPriority="0" w:unhideWhenUsed="0" w:qFormat="1"/>
+    <w:lsdException w:name="heading 1" w:semiHidden="0" w:uiPriority="9" w:unhideWhenUsed="0" w:qFormat="1"/>
+    <w:lsdException w:name="heading 2" w:uiPriority="9" w:qFormat="1"/>
+    <w:lsdException w:name="heading 3" w:uiPriority="9" w:qFormat="1"/>
+    <w:lsdException w:name="heading 4" w:uiPriority="9" w:qFormat="1"/>
+    <w:lsdException w:name="heading 5" w:uiPriority="9" w:qFormat="1"/>
+    <w:lsdException w:name="heading 6" w:uiPriority="9" w:qFormat="1"/>
+    <w:lsdException w:name="heading 7" w:uiPriority="9" w:qFormat="1"/>
+    <w:lsdException w:name="heading 8" w:uiPriority="9" w:qFormat="1"/>
+    <w:lsdException w:name="heading 9" w:uiPriority="9" w:qFormat="1"/>
+    <w:lsdException w:name="toc 1" w:uiPriority="39"/>
+    <w:lsdException w:name="toc 2" w:uiPriority="39"/>
+    <w:lsdException w:name="toc 3" w:uiPriority="39"/>
+    <w:lsdException w:name="toc 4" w:uiPriority="39"/>
+    <w:lsdException w:name="toc 5" w:uiPriority="39"/>
+    <w:lsdException w:name="toc 6" w:uiPriority="39"/>
+    <w:lsdException w:name="toc 7" w:uiPriority="39"/>
+    <w:lsdException w:name="toc 8" w:uiPriority="39"/>
+    <w:lsdException w:name="toc 9" w:uiPriority="39"/>
+    <w:lsdException w:name="caption" w:uiPriority="35" w:qFormat="1"/>
+    <w:lsdException w:name="Title" w:semiHidden="0" w:uiPriority="10" w:unhideWhenUsed="0" w:qFormat="1"/>
+    <w:lsdException w:name="Default Paragraph Font" w:uiPriority="1"/>
+    <w:lsdException w:name="Subtitle" w:semiHidden="0" w:uiPriority="11" w:unhideWhenUsed="0" w:qFormat="1"/>
+    <w:lsdException w:name="Strong" w:semiHidden="0" w:uiPriority="22" w:unhideWhenUsed="0" w:qFormat="1"/>
+    <w:lsdException w:name="Emphasis" w:semiHidden="0" w:uiPriority="20" w:unhideWhenUsed="0" w:qFormat="1"/>
+    <w:lsdException w:name="Table Grid" w:semiHidden="0" w:uiPriority="59" w:unhideWhenUsed="0"/>
+    <w:lsdException w:name="Placeholder Text" w:unhideWhenUsed="0"/>
+    <w:lsdException w:name="No Spacing" w:semiHidden="0" w:uiPriority="1" w:unhideWhenUsed="0" w:qFormat="1"/>
+    <w:lsdException w:name="Light Shading" w:semiHidden="0" w:uiPriority="60" w:unhideWhenUsed="0"/>
+    <w:lsdException w:name="Light List" w:semiHidden="0" w:uiPriority="61" w:unhideWhenUsed="0"/>
+    <w:lsdException w:name="Light Grid" w:semiHidden="0" w:uiPriority="62" w:unhideWhenUsed="0"/>
+    <w:lsdException w:name="Medium Shading 1" w:semiHidden="0" w:uiPriority="63" w:unhideWhenUsed="0"/>
+    <w:lsdException w:name="Medium Shading 2" w:semiHidden="0" w:uiPriority="64" w:unhideWhenUsed="0"/>
+    <w:lsdException w:name="Medium List 1" w:semiHidden="0" w:uiPriority="65" w:unhideWhenUsed="0"/>
+    <w:lsdException w:name="Medium List 2" w:semiHidden="0" w:uiPriority="66" w:unhideWhenUsed="0"/>
+    <w:lsdException w:name="Medium Grid 1" w:semiHidden="0" w:uiPriority="67" w:unhideWhenUsed="0"/>
+    <w:lsdException w:name="Medium Grid 2" w:semiHidden="0" w:uiPriority="68" w:unhideWhenUsed="0"/>
+    <w:lsdException w:name="Medium Grid 3" w:semiHidden="0" w:uiPriority="69" w:unhideWhenUsed="0"/>
+    <w:lsdException w:name="Dark List" w:semiHidden="0" w:uiPriority="70" w:unhideWhenUsed="0"/>
+    <w:lsdException w:name="Colorful Shading" w:semiHidden="0" w:uiPriority="71" w:unhideWhenUsed="0"/>
+    <w:lsdException w:name="Colorful List" w:semiHidden="0" w:uiPriority="72" w:unhideWhenUsed="0"/>
+    <w:lsdException w:name="Colorful Grid" w:semiHidden="0" w:uiPriority="73" w:unhideWhenUsed="0"/>
+    <w:lsdException w:name="Light Shading Accent 1" w:semiHidden="0" w:uiPriority="60" w:unhideWhenUsed="0"/>
+    <w:lsdException w:name="Light List Accent 1" w:semiHidden="0" w:uiPriority="61" w:unhideWhenUsed="0"/>
+    <w:lsdException w:name="Light Grid Accent 1" w:semiHidden="0" w:uiPriority="62" w:unhideWhenUsed="0"/>
+    <w:lsdException w:name="Medium Shading 1 Accent 1" w:semiHidden="0" w:uiPriority="63" w:unhideWhenUsed="0"/>
+    <w:lsdException w:name="Medium Shading 2 Accent 1" w:semiHidden="0" w:uiPriority="64" w:unhideWhenUsed="0"/>
+    <w:lsdException w:name="Medium List 1 Accent 1" w:semiHidden="0" w:uiPriority="65" w:unhideWhenUsed="0"/>
+    <w:lsdException w:name="Revision" w:unhideWhenUsed="0"/>
+    <w:lsdException w:name="List Paragraph" w:semiHidden="0" w:uiPriority="34" w:unhideWhenUsed="0" w:qFormat="1"/>
+    <w:lsdException w:name="Quote" w:semiHidden="0" w:uiPriority="29" w:unhideWhenUsed="0" w:qFormat="1"/>
+    <w:lsdException w:name="Intense Quote" w:semiHidden="0" w:uiPriority="30" w:unhideWhenUsed="0" w:qFormat="1"/>
+    <w:lsdException w:name="Medium List 2 Accent 1" w:semiHidden="0" w:uiPriority="66" w:unhideWhenUsed="0"/>
+    <w:lsdException w:name="Medium Grid 1 Accent 1" w:semiHidden="0" w:uiPriority="67" w:unhideWhenUsed="0"/>
+    <w:lsdException w:name="Medium Grid 2 Accent 1" w:semiHidden="0" w:uiPriority="68" w:unhideWhenUsed="0"/>
+    <w:lsdException w:name="Medium Grid 3 Accent 1" w:semiHidden="0" w:uiPriority="69" w:unhideWhenUsed="0"/>
+    <w:lsdException w:name="Dark List Accent 1" w:semiHidden="0" w:uiPriority="70" w:unhideWhenUsed="0"/>
+    <w:lsdException w:name="Colorful Shading Accent 1" w:semiHidden="0" w:uiPriority="71" w:unhideWhenUsed="0"/>
+    <w:lsdException w:name="Colorful List Accent 1" w:semiHidden="0" w:uiPriority="72" w:unhideWhenUsed="0"/>
+    <w:lsdException w:name="Colorful Grid Accent 1" w:semiHidden="0" w:uiPriority="73" w:unhideWhenUsed="0"/>
+    <w:lsdException w:name="Light Shading Accent 2" w:semiHidden="0" w:uiPriority="60" w:unhideWhenUsed="0"/>
+    <w:lsdException w:name="Light List Accent 2" w:semiHidden="0" w:uiPriority="61" w:unhideWhenUsed="0"/>
+    <w:lsdException w:name="Light Grid Accent 2" w:semiHidden="0" w:uiPriority="62" w:unhideWhenUsed="0"/>
+    <w:lsdException w:name="Medium Shading 1 Accent 2" w:semiHidden="0" w:uiPriority="63" w:unhideWhenUsed="0"/>
+    <w:lsdException w:name="Medium Shading 2 Accent 2" w:semiHidden="0" w:uiPriority="64" w:unhideWhenUsed="0"/>
+    <w:lsdException w:name="Medium List 1 Accent 2" w:semiHidden="0" w:uiPriority="65" w:unhideWhenUsed="0"/>
+    <w:lsdException w:name="Medium List 2 Accent 2" w:semiHidden="0" w:uiPriority="66" w:unhideWhenUsed="0"/>
+    <w:lsdException w:name="Medium Grid 1 Accent 2" w:semiHidden="0" w:uiPriority="67" w:unhideWhenUsed="0"/>
+    <w:lsdException w:name="Medium Grid 2 Accent 2" w:semiHidden="0" w:uiPriority="68" w:unhideWhenUsed="0"/>
+    <w:lsdException w:name="Medium Grid 3 Accent 2" w:semiHidden="0" w:uiPriority="69" w:unhideWhenUsed="0"/>
+    <w:lsdException w:name="Dark List Accent 2" w:semiHidden="0" w:uiPriority="70" w:unhideWhenUsed="0"/>
+    <w:lsdException w:name="Colorful Shading Accent 2" w:semiHidden="0" w:uiPriority="71" w:unhideWhenUsed="0"/>
+    <w:lsdException w:name="Colorful List Accent 2" w:semiHidden="0" w:uiPriority="72" w:unhideWhenUsed="0"/>
+    <w:lsdException w:name="Colorful Grid Accent 2" w:semiHidden="0" w:uiPriority="73" w:unhideWhenUsed="0"/>
+    <w:lsdException w:name="Light Shading Accent 3" w:semiHidden="0" w:uiPriority="60" w:unhideWhenUsed="0"/>
+    <w:lsdException w:name="Light List Accent 3" w:semiHidden="0" w:uiPriority="61" w:unhideWhenUsed="0"/>
+    <w:lsdException w:name="Light Grid Accent 3" w:semiHidden="0" w:uiPriority="62" w:unhideWhenUsed="0"/>
+    <w:lsdException w:name="Medium Shading 1 Accent 3" w:semiHidden="0" w:uiPriority="63" w:unhideWhenUsed="0"/>
+    <w:lsdException w:name="Medium Shading 2 Accent 3" w:semiHidden="0" w:uiPriority="64" w:unhideWhenUsed="0"/>
+    <w:lsdException w:name="Medium List 1 Accent 3" w:semiHidden="0" w:uiPriority="65" w:unhideWhenUsed="0"/>
+    <w:lsdException w:name="Medium List 2 Accent 3" w:semiHidden="0" w:uiPriority="66" w:unhideWhenUsed="0"/>
+    <w:lsdException w:name="Medium Grid 1 Accent 3" w:semiHidden="0" w:uiPriority="67" w:unhideWhenUsed="0"/>
+    <w:lsdException w:name="Medium Grid 2 Accent 3" w:semiHidden="0" w:uiPriority="68" w:unhideWhenUsed="0"/>
+    <w:lsdException w:name="Medium Grid 3 Accent 3" w:semiHidden="0" w:uiPriority="69" w:unhideWhenUsed="0"/>
+    <w:lsdException w:name="Dark List Accent 3" w:semiHidden="0" w:uiPriority="70" w:unhideWhenUsed="0"/>
+    <w:lsdException w:name="Colorful Shading Accent 3" w:semiHidden="0" w:uiPriority="71" w:unhideWhenUsed="0"/>
+    <w:lsdException w:name="Colorful List Accent 3" w:semiHidden="0" w:uiPriority="72" w:unhideWhenUsed="0"/>
+    <w:lsdException w:name="Colorful Grid Accent 3" w:semiHidden="0" w:uiPriority="73" w:unhideWhenUsed="0"/>
+    <w:lsdException w:name="Light Shading Accent 4" w:semiHidden="0" w:uiPriority="60" w:unhideWhenUsed="0"/>
+    <w:lsdException w:name="Light List Accent 4" w:semiHidden="0" w:uiPriority="61" w:unhideWhenUsed="0"/>
+    <w:lsdException w:name="Light Grid Accent 4" w:semiHidden="0" w:uiPriority="62" w:unhideWhenUsed="0"/>
+    <w:lsdException w:name="Medium Shading 1 Accent 4" w:semiHidden="0" w:uiPriority="63" w:unhideWhenUsed="0"/>
+    <w:lsdException w:name="Medium Shading 2 Accent 4" w:semiHidden="0" w:uiPriority="64" w:unhideWhenUsed="0"/>
+    <w:lsdException w:name="Medium List 1 Accent 4" w:semiHidden="0" w:uiPriority="65" w:unhideWhenUsed="0"/>
+    <w:lsdException w:name="Medium List 2 Accent 4" w:semiHidden="0" w:uiPriority="66" w:unhideWhenUsed="0"/>
+    <w:lsdException w:name="Medium Grid 1 Accent 4" w:semiHidden="0" w:uiPriority="67" w:unhideWhenUsed="0"/>
+    <w:lsdException w:name="Medium Grid 2 Accent 4" w:semiHidden="0" w:uiPriority="68" w:unhideWhenUsed="0"/>
+    <w:lsdException w:name="Medium Grid 3 Accent 4" w:semiHidden="0" w:uiPriority="69" w:unhideWhenUsed="0"/>
+    <w:lsdException w:name="Dark List Accent 4" w:semiHidden="0" w:uiPriority="70" w:unhideWhenUsed="0"/>
+    <w:lsdException w:name="Colorful Shading Accent 4" w:semiHidden="0" w:uiPriority="71" w:unhideWhenUsed="0"/>
+    <w:lsdException w:name="Colorful List Accent 4" w:semiHidden="0" w:uiPriority="72" w:unhideWhenUsed="0"/>
+    <w:lsdException w:name="Colorful Grid Accent 4" w:semiHidden="0" w:uiPriority="73" w:unhideWhenUsed="0"/>
+    <w:lsdException w:name="Light Shading Accent 5" w:semiHidden="0" w:uiPriority="60" w:unhideWhenUsed="0"/>
+    <w:lsdException w:name="Light List Accent 5" w:semiHidden="0" w:uiPriority="61" w:unhideWhenUsed="0"/>
+    <w:lsdException w:name="Light Grid Accent 5" w:semiHidden="0" w:uiPriority="62" w:unhideWhenUsed="0"/>
+    <w:lsdException w:name="Medium Shading 1 Accent 5" w:semiHidden="0" w:uiPriority="63" w:unhideWhenUsed="0"/>
+    <w:lsdException w:name="Medium Shading 2 Accent 5" w:semiHidden="0" w:uiPriority="64" w:unhideWhenUsed="0"/>
+    <w:lsdException w:name="Medium List 1 Accent 5" w:semiHidden="0" w:uiPriority="65" w:unhideWhenUsed="0"/>
+    <w:lsdException w:name="Medium List 2 Accent 5" w:semiHidden="0" w:uiPriority="66" w:unhideWhenUsed="0"/>
+    <w:lsdException w:name="Medium Grid 1 Accent 5" w:semiHidden="0" w:uiPriority="67" w:unhideWhenUsed="0"/>
+    <w:lsdException w:name="Medium Grid 2 Accent 5" w:semiHidden="0" w:uiPriority="68" w:unhideWhenUsed="0"/>
+    <w:lsdException w:name="Medium Grid 3 Accent 5" w:semiHidden="0" w:uiPriority="69" w:unhideWhenUsed="0"/>
+    <w:lsdException w:name="Dark List Accent 5" w:semiHidden="0" w:uiPriority="70" w:unhideWhenUsed="0"/>
+    <w:lsdException w:name="Colorful Shading Accent 5" w:semiHidden="0" w:uiPriority="71" w:unhideWhenUsed="0"/>
+    <w:lsdException w:name="Colorful List Accent 5" w:semiHidden="0" w:uiPriority="72" w:unhideWhenUsed="0"/>
+    <w:lsdException w:name="Colorful Grid Accent 5" w:semiHidden="0" w:uiPriority="73" w:unhideWhenUsed="0"/>
+    <w:lsdException w:name="Light Shading Accent 6" w:semiHidden="0" w:uiPriority="60" w:unhideWhenUsed="0"/>
+    <w:lsdException w:name="Light List Accent 6" w:semiHidden="0" w:uiPriority="61" w:unhideWhenUsed="0"/>
+    <w:lsdException w:name="Light Grid Accent 6" w:semiHidden="0" w:uiPriority="62" w:unhideWhenUsed="0"/>
+    <w:lsdException w:name="Medium Shading 1 Accent 6" w:semiHidden="0" w:uiPriority="63" w:unhideWhenUsed="0"/>
+    <w:lsdException w:name="Medium Shading 2 Accent 6" w:semiHidden="0" w:uiPriority="64" w:unhideWhenUsed="0"/>
+    <w:lsdException w:name="Medium List 1 Accent 6" w:semiHidden="0" w:uiPriority="65" w:unhideWhenUsed="0"/>
+    <w:lsdException w:name="Medium List 2 Accent 6" w:semiHidden="0" w:uiPriority="66" w:unhideWhenUsed="0"/>
+    <w:lsdException w:name="Medium Grid 1 Accent 6" w:semiHidden="0" w:uiPriority="67" w:unhideWhenUsed="0"/>
+    <w:lsdException w:name="Medium Grid 2 Accent 6" w:semiHidden="0" w:uiPriority="68" w:unhideWhenUsed="0"/>
+    <w:lsdException w:name="Medium Grid 3 Accent 6" w:semiHidden="0" w:uiPriority="69" w:unhideWhenUsed="0"/>
+    <w:lsdException w:name="Dark List Accent 6" w:semiHidden="0" w:uiPriority="70" w:unhideWhenUsed="0"/>
+    <w:lsdException w:name="Colorful Shading Accent 6" w:semiHidden="0" w:uiPriority="71" w:unhideWhenUsed="0"/>
+    <w:lsdException w:name="Colorful List Accent 6" w:semiHidden="0" w:uiPriority="72" w:unhideWhenUsed="0"/>
+    <w:lsdException w:name="Colorful Grid Accent 6" w:semiHidden="0" w:uiPriority="73" w:unhideWhenUsed="0"/>
+    <w:lsdException w:name="Subtle Emphasis" w:semiHidden="0" w:uiPriority="19" w:unhideWhenUsed="0" w:qFormat="1"/>
+    <w:lsdException w:name="Intense Emphasis" w:semiHidden="0" w:uiPriority="21" w:unhideWhenUsed="0" w:qFormat="1"/>
+    <w:lsdException w:name="Subtle Reference" w:semiHidden="0" w:uiPriority="31" w:unhideWhenUsed="0" w:qFormat="1"/>
+    <w:lsdException w:name="Intense Reference" w:semiHidden="0" w:uiPriority="32" w:unhideWhenUsed="0" w:qFormat="1"/>
+    <w:lsdException w:name="Book Title" w:semiHidden="0" w:uiPriority="33" w:unhideWhenUsed="0" w:qFormat="1"/>
+    <w:lsdException w:name="Bibliography" w:uiPriority="37"/>
+    <w:lsdException w:name="TOC Heading" w:uiPriority="39" w:qFormat="1"/>
+  </w:latentStyles>
+  <w:style w:type="paragraph" w:default="1" w:styleId="Normal">
+    <w:name w:val="Normal"/>
+    <w:qFormat/>
+  </w:style>
+  <w:style w:type="character" w:default="1" w:styleId="DefaultParagraphFont">
+    <w:name w:val="Default Paragraph Font"/>
+    <w:uiPriority w:val="1"/>
+    <w:semiHidden/>
+    <w:unhideWhenUsed/>
+  </w:style>
+  <w:style w:type="table" w:default="1" w:styleId="TableNormal">
+    <w:name w:val="Normal Table"/>
+    <w:uiPriority w:val="99"/>
+    <w:semiHidden/>
+    <w:unhideWhenUsed/>
+    <w:tblPr>
+      <w:tblInd w:w="0" w:type="dxa"/>
+      <w:tblCellMar>
+        <w:top w:w="0" w:type="dxa"/>
+        <w:left w:w="108" w:type="dxa"/>
+        <w:bottom w:w="0" w:type="dxa"/>
+        <w:right w:w="108" w:type="dxa"/>
+      </w:tblCellMar>
+    </w:tblPr>
+  </w:style>
+  <w:style w:type="numbering" w:default="1" w:styleId="NoList">
+    <w:name w:val="No List"/>
+    <w:uiPriority w:val="99"/>
+    <w:semiHidden/>
+    <w:unhideWhenUsed/>
+  </w:style>
+</w:styles>
+</file>
+
 <file path=word/theme/theme1.xml><?xml version="1.0" encoding="utf-8"?>
 <a:theme xmlns:a="http://schemas.openxmlformats.org/drawingml/2006/main" name="Office Theme">
   <a:themeElements>
@@ -5646,7 +7097,7 @@
   <a:extraClrSchemeLst/>
   <a:extLst>
     <a:ext uri="{05A4C25C-085E-4340-85A3-A5531E510DB2}">
-      <thm15:themeFamily xmlns:thm15="http://schemas.microsoft.com/office/thememl/2012/main" name="Office Theme" id="{62F939B6-93AF-4DB8-9C6B-D6C7DFDC589F}" vid="{4A3C46E8-61CC-4603-A589-7422A47A8E4A}"/>
+      <thm15:themeFamily xmlns:thm15="http://schemas.microsoft.com/office/thememl/2012/main" xmlns="" name="Office Theme" id="{62F939B6-93AF-4DB8-9C6B-D6C7DFDC589F}" vid="{4A3C46E8-61CC-4603-A589-7422A47A8E4A}"/>
     </a:ext>
   </a:extLst>
 </a:theme>
@@ -5657,7 +7108,7 @@
 </file>
 
 <file path=customXml/itemProps1.xml><?xml version="1.0" encoding="utf-8"?>
-<ds:datastoreItem xmlns:ds="http://schemas.openxmlformats.org/officeDocument/2006/customXml" ds:itemID="{F97537B5-E658-4A10-B897-59558C164BF5}">
+<ds:datastoreItem xmlns:ds="http://schemas.openxmlformats.org/officeDocument/2006/customXml" ds:itemID="{755A7C42-AF1E-4BE3-B0B5-3022CC76FA4F}">
   <ds:schemaRefs>
     <ds:schemaRef ds:uri="http://schemas.openxmlformats.org/officeDocument/2006/bibliography"/>
   </ds:schemaRefs>

</xml_diff>

<commit_message>
Assignment 5 question 3
</commit_message>
<xml_diff>
--- a/Assignment5/MichaelJanke_Assignment5.docx
+++ b/Assignment5/MichaelJanke_Assignment5.docx
@@ -1,6 +1,6 @@
 
 <file path=word/document.xml><?xml version="1.0" encoding="utf-8"?>
-<w:document xmlns:wpc="http://schemas.microsoft.com/office/word/2010/wordprocessingCanvas" xmlns:mc="http://schemas.openxmlformats.org/markup-compatibility/2006" xmlns:o="urn:schemas-microsoft-com:office:office" xmlns:r="http://schemas.openxmlformats.org/officeDocument/2006/relationships" xmlns:m="http://schemas.openxmlformats.org/officeDocument/2006/math" xmlns:v="urn:schemas-microsoft-com:vml" xmlns:wp14="http://schemas.microsoft.com/office/word/2010/wordprocessingDrawing" xmlns:wp="http://schemas.openxmlformats.org/drawingml/2006/wordprocessingDrawing" xmlns:w10="urn:schemas-microsoft-com:office:word" xmlns:w="http://schemas.openxmlformats.org/wordprocessingml/2006/main" xmlns:w14="http://schemas.microsoft.com/office/word/2010/wordml" xmlns:wpg="http://schemas.microsoft.com/office/word/2010/wordprocessingGroup" xmlns:wpi="http://schemas.microsoft.com/office/word/2010/wordprocessingInk" xmlns:wne="http://schemas.microsoft.com/office/word/2006/wordml" xmlns:wps="http://schemas.microsoft.com/office/word/2010/wordprocessingShape" mc:Ignorable="w14 wp14">
+<w:document xmlns:wpc="http://schemas.microsoft.com/office/word/2010/wordprocessingCanvas" xmlns:cx="http://schemas.microsoft.com/office/drawing/2014/chartex" xmlns:cx1="http://schemas.microsoft.com/office/drawing/2015/9/8/chartex" xmlns:cx2="http://schemas.microsoft.com/office/drawing/2015/10/21/chartex" xmlns:cx3="http://schemas.microsoft.com/office/drawing/2016/5/9/chartex" xmlns:cx4="http://schemas.microsoft.com/office/drawing/2016/5/10/chartex" xmlns:cx5="http://schemas.microsoft.com/office/drawing/2016/5/11/chartex" xmlns:cx6="http://schemas.microsoft.com/office/drawing/2016/5/12/chartex" xmlns:cx7="http://schemas.microsoft.com/office/drawing/2016/5/13/chartex" xmlns:cx8="http://schemas.microsoft.com/office/drawing/2016/5/14/chartex" xmlns:mc="http://schemas.openxmlformats.org/markup-compatibility/2006" xmlns:aink="http://schemas.microsoft.com/office/drawing/2016/ink" xmlns:am3d="http://schemas.microsoft.com/office/drawing/2017/model3d" xmlns:o="urn:schemas-microsoft-com:office:office" xmlns:r="http://schemas.openxmlformats.org/officeDocument/2006/relationships" xmlns:m="http://schemas.openxmlformats.org/officeDocument/2006/math" xmlns:v="urn:schemas-microsoft-com:vml" xmlns:wp14="http://schemas.microsoft.com/office/word/2010/wordprocessingDrawing" xmlns:wp="http://schemas.openxmlformats.org/drawingml/2006/wordprocessingDrawing" xmlns:w10="urn:schemas-microsoft-com:office:word" xmlns:w="http://schemas.openxmlformats.org/wordprocessingml/2006/main" xmlns:w14="http://schemas.microsoft.com/office/word/2010/wordml" xmlns:w15="http://schemas.microsoft.com/office/word/2012/wordml" xmlns:w16cid="http://schemas.microsoft.com/office/word/2016/wordml/cid" xmlns:w16se="http://schemas.microsoft.com/office/word/2015/wordml/symex" xmlns:wpg="http://schemas.microsoft.com/office/word/2010/wordprocessingGroup" xmlns:wpi="http://schemas.microsoft.com/office/word/2010/wordprocessingInk" xmlns:wne="http://schemas.microsoft.com/office/word/2006/wordml" xmlns:wps="http://schemas.microsoft.com/office/word/2010/wordprocessingShape" mc:Ignorable="w14 w15 w16se w16cid wp14">
   <w:body>
     <w:p>
       <w:pPr>
@@ -284,7 +284,7 @@
             <o:lock v:ext="edit" aspectratio="t"/>
           </v:shapetype>
           <v:shape id="Picture 1" o:spid="_x0000_i1025" type="#_x0000_t75" style="width:468pt;height:245.25pt;visibility:visible">
-            <v:imagedata r:id="rId9" o:title=""/>
+            <v:imagedata r:id="rId8" o:title=""/>
           </v:shape>
         </w:pict>
       </w:r>
@@ -309,7 +309,7 @@
         </w:rPr>
         <w:pict w14:anchorId="2E896333">
           <v:shape id="_x0000_i1026" type="#_x0000_t75" style="width:468pt;height:44.25pt;visibility:visible">
-            <v:imagedata r:id="rId10" o:title=""/>
+            <v:imagedata r:id="rId9" o:title=""/>
           </v:shape>
         </w:pict>
       </w:r>
@@ -664,7 +664,7 @@
         </w:rPr>
         <w:t xml:space="preserve">Set up stand-alone minimum 3-node Spark cluster (discussed during Lecture9 in class, with more instructions available at </w:t>
       </w:r>
-      <w:hyperlink r:id="rId11" w:history="1">
+      <w:hyperlink r:id="rId10" w:history="1">
         <w:r>
           <w:rPr>
             <w:rStyle w:val="Hyperlink"/>
@@ -692,6 +692,85 @@
     <w:p>
       <w:pPr>
         <w:pStyle w:val="NoSpacing"/>
+        <w:rPr>
+          <w:rFonts w:ascii="Times New Roman" w:hAnsi="Times New Roman"/>
+          <w:sz w:val="24"/>
+          <w:szCs w:val="24"/>
+        </w:rPr>
+      </w:pPr>
+    </w:p>
+    <w:p>
+      <w:pPr>
+        <w:pStyle w:val="NoSpacing"/>
+        <w:ind w:left="360"/>
+        <w:rPr>
+          <w:rFonts w:ascii="Arial" w:hAnsi="Arial" w:cs="Arial"/>
+          <w:color w:val="444444"/>
+          <w:sz w:val="20"/>
+          <w:szCs w:val="20"/>
+          <w:shd w:val="clear" w:color="auto" w:fill="FFFFFF"/>
+        </w:rPr>
+      </w:pPr>
+      <w:r>
+        <w:rPr>
+          <w:rFonts w:ascii="Arial" w:hAnsi="Arial" w:cs="Arial"/>
+          <w:color w:val="444444"/>
+          <w:sz w:val="20"/>
+          <w:szCs w:val="20"/>
+          <w:shd w:val="clear" w:color="auto" w:fill="FFFFFF"/>
+        </w:rPr>
+        <w:t>52.15.176.31</w:t>
+      </w:r>
+      <w:r>
+        <w:rPr>
+          <w:rFonts w:ascii="Arial" w:hAnsi="Arial" w:cs="Arial"/>
+          <w:color w:val="444444"/>
+          <w:sz w:val="20"/>
+          <w:szCs w:val="20"/>
+          <w:shd w:val="clear" w:color="auto" w:fill="FFFFFF"/>
+        </w:rPr>
+        <w:t>:8080</w:t>
+      </w:r>
+    </w:p>
+    <w:p>
+      <w:pPr>
+        <w:pStyle w:val="NoSpacing"/>
+        <w:ind w:left="360"/>
+        <w:rPr>
+          <w:rFonts w:ascii="Arial" w:hAnsi="Arial" w:cs="Arial"/>
+          <w:color w:val="444444"/>
+          <w:sz w:val="20"/>
+          <w:szCs w:val="20"/>
+          <w:shd w:val="clear" w:color="auto" w:fill="FFFFFF"/>
+        </w:rPr>
+      </w:pPr>
+    </w:p>
+    <w:p>
+      <w:pPr>
+        <w:pStyle w:val="NoSpacing"/>
+        <w:ind w:left="360"/>
+        <w:rPr>
+          <w:rFonts w:ascii="Times New Roman" w:eastAsia="Times New Roman" w:hAnsi="Times New Roman"/>
+          <w:sz w:val="24"/>
+          <w:szCs w:val="24"/>
+        </w:rPr>
+      </w:pPr>
+      <w:bookmarkStart w:id="0" w:name="_GoBack"/>
+      <w:bookmarkEnd w:id="0"/>
+      <w:r>
+        <w:rPr>
+          <w:noProof/>
+        </w:rPr>
+        <w:pict w14:anchorId="18326471">
+          <v:shape id="_x0000_i1029" type="#_x0000_t75" style="width:468pt;height:390pt;visibility:visible;mso-wrap-style:square">
+            <v:imagedata r:id="rId11" o:title=""/>
+          </v:shape>
+        </w:pict>
+      </w:r>
+    </w:p>
+    <w:p>
+      <w:pPr>
+        <w:pStyle w:val="NoSpacing"/>
         <w:ind w:left="360"/>
         <w:rPr>
           <w:rFonts w:ascii="Times New Roman" w:eastAsia="Times New Roman" w:hAnsi="Times New Roman"/>
@@ -728,6 +807,61 @@
           <w:szCs w:val="24"/>
         </w:rPr>
         <w:t>rk typically read the data from (and how does it ensure that data is not lost when a failure occurs)?</w:t>
+      </w:r>
+    </w:p>
+    <w:p>
+      <w:pPr>
+        <w:pStyle w:val="ListParagraph"/>
+        <w:rPr>
+          <w:rFonts w:ascii="Times New Roman" w:eastAsia="Times New Roman" w:hAnsi="Times New Roman"/>
+          <w:sz w:val="24"/>
+          <w:szCs w:val="24"/>
+        </w:rPr>
+      </w:pPr>
+    </w:p>
+    <w:p>
+      <w:pPr>
+        <w:pStyle w:val="NoSpacing"/>
+        <w:ind w:left="360"/>
+        <w:rPr>
+          <w:rFonts w:ascii="Times New Roman" w:eastAsia="Times New Roman" w:hAnsi="Times New Roman"/>
+          <w:sz w:val="24"/>
+          <w:szCs w:val="24"/>
+        </w:rPr>
+      </w:pPr>
+      <w:r>
+        <w:rPr>
+          <w:rFonts w:ascii="Times New Roman" w:eastAsia="Times New Roman" w:hAnsi="Times New Roman"/>
+          <w:sz w:val="24"/>
+          <w:szCs w:val="24"/>
+        </w:rPr>
+        <w:t xml:space="preserve">Spark typically reads data from </w:t>
+      </w:r>
+      <w:proofErr w:type="gramStart"/>
+      <w:r>
+        <w:rPr>
+          <w:rFonts w:ascii="Times New Roman" w:eastAsia="Times New Roman" w:hAnsi="Times New Roman"/>
+          <w:sz w:val="24"/>
+          <w:szCs w:val="24"/>
+        </w:rPr>
+        <w:t>memory, but</w:t>
+      </w:r>
+      <w:proofErr w:type="gramEnd"/>
+      <w:r>
+        <w:rPr>
+          <w:rFonts w:ascii="Times New Roman" w:eastAsia="Times New Roman" w:hAnsi="Times New Roman"/>
+          <w:sz w:val="24"/>
+          <w:szCs w:val="24"/>
+        </w:rPr>
+        <w:t xml:space="preserve"> wasn’t isn’t being used is stored in HDFS.</w:t>
+      </w:r>
+      <w:r>
+        <w:rPr>
+          <w:rFonts w:ascii="Times New Roman" w:eastAsia="Times New Roman" w:hAnsi="Times New Roman"/>
+          <w:sz w:val="24"/>
+          <w:szCs w:val="24"/>
+        </w:rPr>
+        <w:t xml:space="preserve"> Source data is read into memory from HDFS, thus preventing data loss during failure.</w:t>
       </w:r>
     </w:p>
     <w:p>
@@ -1103,167 +1237,348 @@
           <w:sz w:val="24"/>
           <w:szCs w:val="24"/>
         </w:rPr>
+        <w:t>Pick one</w:t>
+      </w:r>
+      <w:r>
+        <w:rPr>
+          <w:rFonts w:ascii="Times New Roman" w:eastAsia="Times New Roman" w:hAnsi="Times New Roman"/>
+          <w:sz w:val="24"/>
+          <w:szCs w:val="24"/>
+        </w:rPr>
+        <w:t xml:space="preserve"> of</w:t>
+      </w:r>
+      <w:r>
+        <w:rPr>
+          <w:rFonts w:ascii="Times New Roman" w:eastAsia="Times New Roman" w:hAnsi="Times New Roman"/>
+          <w:sz w:val="24"/>
+          <w:szCs w:val="24"/>
+        </w:rPr>
+        <w:t xml:space="preserve"> </w:t>
+      </w:r>
+      <w:r>
+        <w:rPr>
+          <w:rFonts w:ascii="Times New Roman" w:eastAsia="Times New Roman" w:hAnsi="Times New Roman"/>
+          <w:sz w:val="24"/>
+          <w:szCs w:val="24"/>
+        </w:rPr>
+        <w:t xml:space="preserve">the </w:t>
+      </w:r>
+      <w:proofErr w:type="spellStart"/>
+      <w:r>
+        <w:rPr>
+          <w:rFonts w:ascii="Times New Roman" w:eastAsia="Times New Roman" w:hAnsi="Times New Roman"/>
+          <w:sz w:val="24"/>
+          <w:szCs w:val="24"/>
+        </w:rPr>
+        <w:t>hadoop</w:t>
+      </w:r>
+      <w:proofErr w:type="spellEnd"/>
+      <w:r>
+        <w:rPr>
+          <w:rFonts w:ascii="Times New Roman" w:eastAsia="Times New Roman" w:hAnsi="Times New Roman"/>
+          <w:sz w:val="24"/>
+          <w:szCs w:val="24"/>
+        </w:rPr>
+        <w:t xml:space="preserve"> streaming </w:t>
+      </w:r>
+      <w:r>
+        <w:rPr>
+          <w:rFonts w:ascii="Times New Roman" w:eastAsia="Times New Roman" w:hAnsi="Times New Roman"/>
+          <w:sz w:val="24"/>
+          <w:szCs w:val="24"/>
+        </w:rPr>
+        <w:t>tasks (</w:t>
+      </w:r>
+      <w:r>
+        <w:rPr>
+          <w:rFonts w:ascii="Times New Roman" w:eastAsia="Times New Roman" w:hAnsi="Times New Roman"/>
+          <w:sz w:val="24"/>
+          <w:szCs w:val="24"/>
+        </w:rPr>
+        <w:t xml:space="preserve">from this or previous homework) and run it </w:t>
+      </w:r>
+      <w:r>
+        <w:rPr>
+          <w:rFonts w:ascii="Times New Roman" w:eastAsia="Times New Roman" w:hAnsi="Times New Roman"/>
+          <w:sz w:val="24"/>
+          <w:szCs w:val="24"/>
+        </w:rPr>
+        <w:t xml:space="preserve">as-is </w:t>
+      </w:r>
+      <w:r>
+        <w:rPr>
+          <w:rFonts w:ascii="Times New Roman" w:eastAsia="Times New Roman" w:hAnsi="Times New Roman"/>
+          <w:sz w:val="24"/>
+          <w:szCs w:val="24"/>
+        </w:rPr>
+        <w:t>on the new cluster</w:t>
+      </w:r>
+      <w:r>
+        <w:rPr>
+          <w:rFonts w:ascii="Times New Roman" w:eastAsia="Times New Roman" w:hAnsi="Times New Roman"/>
+          <w:sz w:val="24"/>
+          <w:szCs w:val="24"/>
+        </w:rPr>
+        <w:t xml:space="preserve">. Record the time it took (you can time a command by prepending it with time, e.g., </w:t>
+      </w:r>
+      <w:r>
+        <w:rPr>
+          <w:rFonts w:ascii="Berlin Sans FB" w:eastAsia="Times New Roman" w:hAnsi="Berlin Sans FB"/>
+          <w:sz w:val="24"/>
+          <w:szCs w:val="24"/>
+        </w:rPr>
+        <w:t xml:space="preserve">time </w:t>
+      </w:r>
+      <w:proofErr w:type="spellStart"/>
+      <w:r>
+        <w:rPr>
+          <w:rFonts w:ascii="Berlin Sans FB" w:eastAsia="Times New Roman" w:hAnsi="Berlin Sans FB"/>
+          <w:sz w:val="24"/>
+          <w:szCs w:val="24"/>
+        </w:rPr>
+        <w:t>hadoop</w:t>
+      </w:r>
+      <w:proofErr w:type="spellEnd"/>
+      <w:r>
+        <w:rPr>
+          <w:rFonts w:ascii="Berlin Sans FB" w:eastAsia="Times New Roman" w:hAnsi="Berlin Sans FB"/>
+          <w:sz w:val="24"/>
+          <w:szCs w:val="24"/>
+        </w:rPr>
+        <w:t xml:space="preserve"> jar</w:t>
+      </w:r>
+      <w:r>
+        <w:rPr>
+          <w:rFonts w:ascii="Times New Roman" w:eastAsia="Times New Roman" w:hAnsi="Times New Roman"/>
+          <w:sz w:val="24"/>
+          <w:szCs w:val="24"/>
+        </w:rPr>
+        <w:t>…)</w:t>
+      </w:r>
+      <w:r>
+        <w:rPr>
+          <w:rFonts w:ascii="Times New Roman" w:eastAsia="Times New Roman" w:hAnsi="Times New Roman"/>
+          <w:sz w:val="24"/>
+          <w:szCs w:val="24"/>
+        </w:rPr>
+        <w:t xml:space="preserve">. You do not need to write any new code, just </w:t>
+      </w:r>
+      <w:r>
+        <w:rPr>
+          <w:rFonts w:ascii="Times New Roman" w:eastAsia="Times New Roman" w:hAnsi="Times New Roman"/>
+          <w:sz w:val="24"/>
+          <w:szCs w:val="24"/>
+        </w:rPr>
+        <w:t xml:space="preserve">time one of your existing </w:t>
+      </w:r>
+      <w:r>
+        <w:rPr>
+          <w:rFonts w:ascii="Times New Roman" w:eastAsia="Times New Roman" w:hAnsi="Times New Roman"/>
+          <w:sz w:val="24"/>
+          <w:szCs w:val="24"/>
+        </w:rPr>
+        <w:t>solutions</w:t>
+      </w:r>
+      <w:r>
+        <w:rPr>
+          <w:rFonts w:ascii="Times New Roman" w:eastAsia="Times New Roman" w:hAnsi="Times New Roman"/>
+          <w:sz w:val="24"/>
+          <w:szCs w:val="24"/>
+        </w:rPr>
+        <w:t>.</w:t>
+      </w:r>
+    </w:p>
+    <w:p>
+      <w:pPr>
+        <w:pStyle w:val="NoSpacing"/>
+        <w:rPr>
+          <w:rFonts w:ascii="Times New Roman" w:eastAsia="Times New Roman" w:hAnsi="Times New Roman"/>
+          <w:sz w:val="24"/>
+          <w:szCs w:val="24"/>
+        </w:rPr>
+      </w:pPr>
+    </w:p>
+    <w:p>
+      <w:pPr>
+        <w:pStyle w:val="NoSpacing"/>
+        <w:ind w:left="360"/>
+        <w:rPr>
+          <w:rFonts w:ascii="Times New Roman" w:eastAsia="Times New Roman" w:hAnsi="Times New Roman"/>
+          <w:sz w:val="24"/>
+          <w:szCs w:val="24"/>
+        </w:rPr>
+      </w:pPr>
+      <w:r>
+        <w:rPr>
+          <w:rFonts w:ascii="Times New Roman" w:eastAsia="Times New Roman" w:hAnsi="Times New Roman"/>
+          <w:sz w:val="24"/>
+          <w:szCs w:val="24"/>
+        </w:rPr>
+        <w:t>From Project Phase 1:</w:t>
+      </w:r>
+    </w:p>
+    <w:p>
+      <w:pPr>
+        <w:pStyle w:val="NoSpacing"/>
+        <w:rPr>
+          <w:rFonts w:ascii="Times New Roman" w:eastAsia="Times New Roman" w:hAnsi="Times New Roman"/>
+          <w:sz w:val="24"/>
+          <w:szCs w:val="24"/>
+        </w:rPr>
+      </w:pPr>
+    </w:p>
+    <w:p>
+      <w:pPr>
+        <w:pStyle w:val="NoSpacing"/>
+        <w:ind w:left="360"/>
+        <w:rPr>
+          <w:rFonts w:ascii="Times New Roman" w:eastAsia="Times New Roman" w:hAnsi="Times New Roman"/>
+          <w:sz w:val="24"/>
+          <w:szCs w:val="24"/>
+        </w:rPr>
+      </w:pPr>
+      <w:r>
+        <w:rPr>
+          <w:rFonts w:ascii="Times New Roman" w:eastAsia="Times New Roman" w:hAnsi="Times New Roman"/>
+          <w:sz w:val="24"/>
+          <w:szCs w:val="24"/>
+        </w:rPr>
+        <w:t xml:space="preserve">time </w:t>
+      </w:r>
+      <w:proofErr w:type="spellStart"/>
+      <w:r>
+        <w:rPr>
+          <w:rFonts w:ascii="Times New Roman" w:eastAsia="Times New Roman" w:hAnsi="Times New Roman"/>
+          <w:sz w:val="24"/>
+          <w:szCs w:val="24"/>
+        </w:rPr>
+        <w:t>hadoop</w:t>
+      </w:r>
+      <w:proofErr w:type="spellEnd"/>
+      <w:r>
+        <w:rPr>
+          <w:rFonts w:ascii="Times New Roman" w:eastAsia="Times New Roman" w:hAnsi="Times New Roman"/>
+          <w:sz w:val="24"/>
+          <w:szCs w:val="24"/>
+        </w:rPr>
+        <w:t xml:space="preserve"> jar hadoop-streaming-2.6.4.jar -input /user/ec2-user/</w:t>
+      </w:r>
+      <w:proofErr w:type="spellStart"/>
+      <w:r>
+        <w:rPr>
+          <w:rFonts w:ascii="Times New Roman" w:eastAsia="Times New Roman" w:hAnsi="Times New Roman"/>
+          <w:sz w:val="24"/>
+          <w:szCs w:val="24"/>
+        </w:rPr>
+        <w:t>ssbm</w:t>
+      </w:r>
+      <w:proofErr w:type="spellEnd"/>
+      <w:r>
+        <w:rPr>
+          <w:rFonts w:ascii="Times New Roman" w:eastAsia="Times New Roman" w:hAnsi="Times New Roman"/>
+          <w:sz w:val="24"/>
+          <w:szCs w:val="24"/>
+        </w:rPr>
+        <w:t xml:space="preserve"> -output /data/output1 -mapper myMapper.0.2.py -reducer myReducer.0.2.py -file myReducer.0.2.py -file myMapper.0.2.py</w:t>
+      </w:r>
+    </w:p>
+    <w:p>
+      <w:pPr>
+        <w:pStyle w:val="NoSpacing"/>
+        <w:ind w:left="360"/>
+        <w:rPr>
+          <w:rFonts w:ascii="Times New Roman" w:eastAsia="Times New Roman" w:hAnsi="Times New Roman"/>
+          <w:sz w:val="24"/>
+          <w:szCs w:val="24"/>
+        </w:rPr>
+      </w:pPr>
+    </w:p>
+    <w:p>
+      <w:pPr>
+        <w:pStyle w:val="NoSpacing"/>
+        <w:ind w:left="360"/>
+        <w:rPr>
+          <w:rFonts w:ascii="Times New Roman" w:eastAsia="Times New Roman" w:hAnsi="Times New Roman"/>
+          <w:sz w:val="24"/>
+          <w:szCs w:val="24"/>
+        </w:rPr>
+      </w:pPr>
+      <w:r>
+        <w:rPr>
+          <w:rFonts w:ascii="Times New Roman" w:eastAsia="Times New Roman" w:hAnsi="Times New Roman"/>
+          <w:sz w:val="24"/>
+          <w:szCs w:val="24"/>
+        </w:rPr>
+        <w:t xml:space="preserve">19/03/11 15:40:46 INFO </w:t>
+      </w:r>
+      <w:proofErr w:type="spellStart"/>
+      <w:r>
+        <w:rPr>
+          <w:rFonts w:ascii="Times New Roman" w:eastAsia="Times New Roman" w:hAnsi="Times New Roman"/>
+          <w:sz w:val="24"/>
+          <w:szCs w:val="24"/>
+        </w:rPr>
+        <w:t>streaming.StreamJob</w:t>
+      </w:r>
+      <w:proofErr w:type="spellEnd"/>
+      <w:r>
+        <w:rPr>
+          <w:rFonts w:ascii="Times New Roman" w:eastAsia="Times New Roman" w:hAnsi="Times New Roman"/>
+          <w:sz w:val="24"/>
+          <w:szCs w:val="24"/>
+        </w:rPr>
+        <w:t>: Output directory: /data/output2</w:t>
+      </w:r>
+    </w:p>
+    <w:p>
+      <w:pPr>
+        <w:pStyle w:val="NoSpacing"/>
+        <w:ind w:left="360"/>
+        <w:rPr>
+          <w:rFonts w:ascii="Times New Roman" w:eastAsia="Times New Roman" w:hAnsi="Times New Roman"/>
+          <w:sz w:val="24"/>
+          <w:szCs w:val="24"/>
+        </w:rPr>
+      </w:pPr>
+    </w:p>
+    <w:p>
+      <w:pPr>
+        <w:pStyle w:val="NoSpacing"/>
+        <w:ind w:left="360"/>
+        <w:rPr>
+          <w:rFonts w:ascii="Times New Roman" w:eastAsia="Times New Roman" w:hAnsi="Times New Roman"/>
+          <w:sz w:val="24"/>
+          <w:szCs w:val="24"/>
+        </w:rPr>
+      </w:pPr>
+      <w:r>
+        <w:rPr>
+          <w:rFonts w:ascii="Times New Roman" w:eastAsia="Times New Roman" w:hAnsi="Times New Roman"/>
+          <w:sz w:val="24"/>
+          <w:szCs w:val="24"/>
+        </w:rPr>
+        <w:t>real    0m40.282s</w:t>
+      </w:r>
+    </w:p>
+    <w:p>
+      <w:pPr>
+        <w:pStyle w:val="NoSpacing"/>
+        <w:ind w:left="360"/>
+        <w:rPr>
+          <w:rFonts w:ascii="Times New Roman" w:eastAsia="Times New Roman" w:hAnsi="Times New Roman"/>
+          <w:sz w:val="24"/>
+          <w:szCs w:val="24"/>
+        </w:rPr>
+      </w:pPr>
+      <w:r>
+        <w:rPr>
+          <w:rFonts w:ascii="Times New Roman" w:eastAsia="Times New Roman" w:hAnsi="Times New Roman"/>
+          <w:sz w:val="24"/>
+          <w:szCs w:val="24"/>
+        </w:rPr>
         <w:lastRenderedPageBreak/>
-        <w:t>Pick one</w:t>
-      </w:r>
-      <w:r>
-        <w:rPr>
-          <w:rFonts w:ascii="Times New Roman" w:eastAsia="Times New Roman" w:hAnsi="Times New Roman"/>
-          <w:sz w:val="24"/>
-          <w:szCs w:val="24"/>
-        </w:rPr>
-        <w:t xml:space="preserve"> of</w:t>
-      </w:r>
-      <w:r>
-        <w:rPr>
-          <w:rFonts w:ascii="Times New Roman" w:eastAsia="Times New Roman" w:hAnsi="Times New Roman"/>
-          <w:sz w:val="24"/>
-          <w:szCs w:val="24"/>
-        </w:rPr>
-        <w:t xml:space="preserve"> </w:t>
-      </w:r>
-      <w:r>
-        <w:rPr>
-          <w:rFonts w:ascii="Times New Roman" w:eastAsia="Times New Roman" w:hAnsi="Times New Roman"/>
-          <w:sz w:val="24"/>
-          <w:szCs w:val="24"/>
-        </w:rPr>
-        <w:t xml:space="preserve">the </w:t>
-      </w:r>
-      <w:proofErr w:type="spellStart"/>
-      <w:r>
-        <w:rPr>
-          <w:rFonts w:ascii="Times New Roman" w:eastAsia="Times New Roman" w:hAnsi="Times New Roman"/>
-          <w:sz w:val="24"/>
-          <w:szCs w:val="24"/>
-        </w:rPr>
-        <w:t>hadoop</w:t>
-      </w:r>
-      <w:proofErr w:type="spellEnd"/>
-      <w:r>
-        <w:rPr>
-          <w:rFonts w:ascii="Times New Roman" w:eastAsia="Times New Roman" w:hAnsi="Times New Roman"/>
-          <w:sz w:val="24"/>
-          <w:szCs w:val="24"/>
-        </w:rPr>
-        <w:t xml:space="preserve"> streaming </w:t>
-      </w:r>
-      <w:r>
-        <w:rPr>
-          <w:rFonts w:ascii="Times New Roman" w:eastAsia="Times New Roman" w:hAnsi="Times New Roman"/>
-          <w:sz w:val="24"/>
-          <w:szCs w:val="24"/>
-        </w:rPr>
-        <w:t>tasks (</w:t>
-      </w:r>
-      <w:r>
-        <w:rPr>
-          <w:rFonts w:ascii="Times New Roman" w:eastAsia="Times New Roman" w:hAnsi="Times New Roman"/>
-          <w:sz w:val="24"/>
-          <w:szCs w:val="24"/>
-        </w:rPr>
-        <w:t xml:space="preserve">from this or previous homework) and run it </w:t>
-      </w:r>
-      <w:r>
-        <w:rPr>
-          <w:rFonts w:ascii="Times New Roman" w:eastAsia="Times New Roman" w:hAnsi="Times New Roman"/>
-          <w:sz w:val="24"/>
-          <w:szCs w:val="24"/>
-        </w:rPr>
-        <w:t xml:space="preserve">as-is </w:t>
-      </w:r>
-      <w:r>
-        <w:rPr>
-          <w:rFonts w:ascii="Times New Roman" w:eastAsia="Times New Roman" w:hAnsi="Times New Roman"/>
-          <w:sz w:val="24"/>
-          <w:szCs w:val="24"/>
-        </w:rPr>
-        <w:t>on the new cluster</w:t>
-      </w:r>
-      <w:r>
-        <w:rPr>
-          <w:rFonts w:ascii="Times New Roman" w:eastAsia="Times New Roman" w:hAnsi="Times New Roman"/>
-          <w:sz w:val="24"/>
-          <w:szCs w:val="24"/>
-        </w:rPr>
-        <w:t xml:space="preserve">. Record the time it took (you can time a command by prepending it with time, e.g., </w:t>
-      </w:r>
-      <w:r>
-        <w:rPr>
-          <w:rFonts w:ascii="Berlin Sans FB" w:eastAsia="Times New Roman" w:hAnsi="Berlin Sans FB"/>
-          <w:sz w:val="24"/>
-          <w:szCs w:val="24"/>
-        </w:rPr>
-        <w:t xml:space="preserve">time </w:t>
-      </w:r>
-      <w:proofErr w:type="spellStart"/>
-      <w:r>
-        <w:rPr>
-          <w:rFonts w:ascii="Berlin Sans FB" w:eastAsia="Times New Roman" w:hAnsi="Berlin Sans FB"/>
-          <w:sz w:val="24"/>
-          <w:szCs w:val="24"/>
-        </w:rPr>
-        <w:t>hadoop</w:t>
-      </w:r>
-      <w:proofErr w:type="spellEnd"/>
-      <w:r>
-        <w:rPr>
-          <w:rFonts w:ascii="Berlin Sans FB" w:eastAsia="Times New Roman" w:hAnsi="Berlin Sans FB"/>
-          <w:sz w:val="24"/>
-          <w:szCs w:val="24"/>
-        </w:rPr>
-        <w:t xml:space="preserve"> jar</w:t>
-      </w:r>
-      <w:r>
-        <w:rPr>
-          <w:rFonts w:ascii="Times New Roman" w:eastAsia="Times New Roman" w:hAnsi="Times New Roman"/>
-          <w:sz w:val="24"/>
-          <w:szCs w:val="24"/>
-        </w:rPr>
-        <w:t>…)</w:t>
-      </w:r>
-      <w:r>
-        <w:rPr>
-          <w:rFonts w:ascii="Times New Roman" w:eastAsia="Times New Roman" w:hAnsi="Times New Roman"/>
-          <w:sz w:val="24"/>
-          <w:szCs w:val="24"/>
-        </w:rPr>
-        <w:t xml:space="preserve">. You do not need to write any new code, just </w:t>
-      </w:r>
-      <w:r>
-        <w:rPr>
-          <w:rFonts w:ascii="Times New Roman" w:eastAsia="Times New Roman" w:hAnsi="Times New Roman"/>
-          <w:sz w:val="24"/>
-          <w:szCs w:val="24"/>
-        </w:rPr>
-        <w:t xml:space="preserve">time one of your existing </w:t>
-      </w:r>
-      <w:r>
-        <w:rPr>
-          <w:rFonts w:ascii="Times New Roman" w:eastAsia="Times New Roman" w:hAnsi="Times New Roman"/>
-          <w:sz w:val="24"/>
-          <w:szCs w:val="24"/>
-        </w:rPr>
-        <w:t>solutions</w:t>
-      </w:r>
-      <w:r>
-        <w:rPr>
-          <w:rFonts w:ascii="Times New Roman" w:eastAsia="Times New Roman" w:hAnsi="Times New Roman"/>
-          <w:sz w:val="24"/>
-          <w:szCs w:val="24"/>
-        </w:rPr>
-        <w:t>.</w:t>
-      </w:r>
-    </w:p>
-    <w:p>
-      <w:pPr>
-        <w:pStyle w:val="NoSpacing"/>
-        <w:rPr>
-          <w:rFonts w:ascii="Times New Roman" w:eastAsia="Times New Roman" w:hAnsi="Times New Roman"/>
-          <w:sz w:val="24"/>
-          <w:szCs w:val="24"/>
-        </w:rPr>
-      </w:pPr>
+        <w:t>user    0m3.801s</w:t>
+      </w:r>
     </w:p>
     <w:p>
       <w:pPr>
@@ -1281,230 +1596,7 @@
           <w:sz w:val="24"/>
           <w:szCs w:val="24"/>
         </w:rPr>
-        <w:t>From Project Phase 1:</w:t>
-      </w:r>
-      <w:bookmarkStart w:id="0" w:name="_GoBack"/>
-      <w:bookmarkEnd w:id="0"/>
-    </w:p>
-    <w:p>
-      <w:pPr>
-        <w:pStyle w:val="NoSpacing"/>
-        <w:rPr>
-          <w:rFonts w:ascii="Times New Roman" w:eastAsia="Times New Roman" w:hAnsi="Times New Roman"/>
-          <w:sz w:val="24"/>
-          <w:szCs w:val="24"/>
-        </w:rPr>
-      </w:pPr>
-    </w:p>
-    <w:p>
-      <w:pPr>
-        <w:pStyle w:val="NoSpacing"/>
-        <w:ind w:left="360"/>
-        <w:rPr>
-          <w:rFonts w:ascii="Times New Roman" w:eastAsia="Times New Roman" w:hAnsi="Times New Roman"/>
-          <w:sz w:val="24"/>
-          <w:szCs w:val="24"/>
-        </w:rPr>
-      </w:pPr>
-      <w:proofErr w:type="gramStart"/>
-      <w:r>
-        <w:rPr>
-          <w:rFonts w:ascii="Times New Roman" w:eastAsia="Times New Roman" w:hAnsi="Times New Roman"/>
-          <w:sz w:val="24"/>
-          <w:szCs w:val="24"/>
-        </w:rPr>
-        <w:t>time</w:t>
-      </w:r>
-      <w:proofErr w:type="gramEnd"/>
-      <w:r>
-        <w:rPr>
-          <w:rFonts w:ascii="Times New Roman" w:eastAsia="Times New Roman" w:hAnsi="Times New Roman"/>
-          <w:sz w:val="24"/>
-          <w:szCs w:val="24"/>
-        </w:rPr>
-        <w:t xml:space="preserve"> </w:t>
-      </w:r>
-      <w:proofErr w:type="spellStart"/>
-      <w:r>
-        <w:rPr>
-          <w:rFonts w:ascii="Times New Roman" w:eastAsia="Times New Roman" w:hAnsi="Times New Roman"/>
-          <w:sz w:val="24"/>
-          <w:szCs w:val="24"/>
-        </w:rPr>
-        <w:t>hadoop</w:t>
-      </w:r>
-      <w:proofErr w:type="spellEnd"/>
-      <w:r>
-        <w:rPr>
-          <w:rFonts w:ascii="Times New Roman" w:eastAsia="Times New Roman" w:hAnsi="Times New Roman"/>
-          <w:sz w:val="24"/>
-          <w:szCs w:val="24"/>
-        </w:rPr>
-        <w:t xml:space="preserve"> jar hadoop-streaming-2.6.4.jar -input /user/ec2-user/</w:t>
-      </w:r>
-      <w:proofErr w:type="spellStart"/>
-      <w:r>
-        <w:rPr>
-          <w:rFonts w:ascii="Times New Roman" w:eastAsia="Times New Roman" w:hAnsi="Times New Roman"/>
-          <w:sz w:val="24"/>
-          <w:szCs w:val="24"/>
-        </w:rPr>
-        <w:t>ssbm</w:t>
-      </w:r>
-      <w:proofErr w:type="spellEnd"/>
-      <w:r>
-        <w:rPr>
-          <w:rFonts w:ascii="Times New Roman" w:eastAsia="Times New Roman" w:hAnsi="Times New Roman"/>
-          <w:sz w:val="24"/>
-          <w:szCs w:val="24"/>
-        </w:rPr>
-        <w:t xml:space="preserve"> -output /data/output1 -mapper myMapper.0.2.py -reducer myReducer.0.2.py -file myReducer.0.2.py -file myMapper.0.2.py</w:t>
-      </w:r>
-    </w:p>
-    <w:p>
-      <w:pPr>
-        <w:pStyle w:val="NoSpacing"/>
-        <w:ind w:left="360"/>
-        <w:rPr>
-          <w:rFonts w:ascii="Times New Roman" w:eastAsia="Times New Roman" w:hAnsi="Times New Roman"/>
-          <w:sz w:val="24"/>
-          <w:szCs w:val="24"/>
-        </w:rPr>
-      </w:pPr>
-    </w:p>
-    <w:p>
-      <w:pPr>
-        <w:pStyle w:val="NoSpacing"/>
-        <w:ind w:left="360"/>
-        <w:rPr>
-          <w:rFonts w:ascii="Times New Roman" w:eastAsia="Times New Roman" w:hAnsi="Times New Roman"/>
-          <w:sz w:val="24"/>
-          <w:szCs w:val="24"/>
-        </w:rPr>
-      </w:pPr>
-      <w:r>
-        <w:rPr>
-          <w:rFonts w:ascii="Times New Roman" w:eastAsia="Times New Roman" w:hAnsi="Times New Roman"/>
-          <w:sz w:val="24"/>
-          <w:szCs w:val="24"/>
-        </w:rPr>
-        <w:t xml:space="preserve">19/03/11 15:40:46 INFO </w:t>
-      </w:r>
-      <w:proofErr w:type="spellStart"/>
-      <w:r>
-        <w:rPr>
-          <w:rFonts w:ascii="Times New Roman" w:eastAsia="Times New Roman" w:hAnsi="Times New Roman"/>
-          <w:sz w:val="24"/>
-          <w:szCs w:val="24"/>
-        </w:rPr>
-        <w:t>streaming.StreamJob</w:t>
-      </w:r>
-      <w:proofErr w:type="spellEnd"/>
-      <w:r>
-        <w:rPr>
-          <w:rFonts w:ascii="Times New Roman" w:eastAsia="Times New Roman" w:hAnsi="Times New Roman"/>
-          <w:sz w:val="24"/>
-          <w:szCs w:val="24"/>
-        </w:rPr>
-        <w:t>: Output directory: /data/output2</w:t>
-      </w:r>
-    </w:p>
-    <w:p>
-      <w:pPr>
-        <w:pStyle w:val="NoSpacing"/>
-        <w:ind w:left="360"/>
-        <w:rPr>
-          <w:rFonts w:ascii="Times New Roman" w:eastAsia="Times New Roman" w:hAnsi="Times New Roman"/>
-          <w:sz w:val="24"/>
-          <w:szCs w:val="24"/>
-        </w:rPr>
-      </w:pPr>
-    </w:p>
-    <w:p>
-      <w:pPr>
-        <w:pStyle w:val="NoSpacing"/>
-        <w:ind w:left="360"/>
-        <w:rPr>
-          <w:rFonts w:ascii="Times New Roman" w:eastAsia="Times New Roman" w:hAnsi="Times New Roman"/>
-          <w:sz w:val="24"/>
-          <w:szCs w:val="24"/>
-        </w:rPr>
-      </w:pPr>
-      <w:proofErr w:type="gramStart"/>
-      <w:r>
-        <w:rPr>
-          <w:rFonts w:ascii="Times New Roman" w:eastAsia="Times New Roman" w:hAnsi="Times New Roman"/>
-          <w:sz w:val="24"/>
-          <w:szCs w:val="24"/>
-        </w:rPr>
-        <w:t>real</w:t>
-      </w:r>
-      <w:proofErr w:type="gramEnd"/>
-      <w:r>
-        <w:rPr>
-          <w:rFonts w:ascii="Times New Roman" w:eastAsia="Times New Roman" w:hAnsi="Times New Roman"/>
-          <w:sz w:val="24"/>
-          <w:szCs w:val="24"/>
-        </w:rPr>
-        <w:t xml:space="preserve">    0m40.282s</w:t>
-      </w:r>
-    </w:p>
-    <w:p>
-      <w:pPr>
-        <w:pStyle w:val="NoSpacing"/>
-        <w:ind w:left="360"/>
-        <w:rPr>
-          <w:rFonts w:ascii="Times New Roman" w:eastAsia="Times New Roman" w:hAnsi="Times New Roman"/>
-          <w:sz w:val="24"/>
-          <w:szCs w:val="24"/>
-        </w:rPr>
-      </w:pPr>
-      <w:proofErr w:type="gramStart"/>
-      <w:r>
-        <w:rPr>
-          <w:rFonts w:ascii="Times New Roman" w:eastAsia="Times New Roman" w:hAnsi="Times New Roman"/>
-          <w:sz w:val="24"/>
-          <w:szCs w:val="24"/>
-        </w:rPr>
-        <w:t>user</w:t>
-      </w:r>
-      <w:proofErr w:type="gramEnd"/>
-      <w:r>
-        <w:rPr>
-          <w:rFonts w:ascii="Times New Roman" w:eastAsia="Times New Roman" w:hAnsi="Times New Roman"/>
-          <w:sz w:val="24"/>
-          <w:szCs w:val="24"/>
-        </w:rPr>
-        <w:t xml:space="preserve">    0m3.801s</w:t>
-      </w:r>
-    </w:p>
-    <w:p>
-      <w:pPr>
-        <w:pStyle w:val="NoSpacing"/>
-        <w:ind w:left="360"/>
-        <w:rPr>
-          <w:rFonts w:ascii="Times New Roman" w:eastAsia="Times New Roman" w:hAnsi="Times New Roman"/>
-          <w:sz w:val="24"/>
-          <w:szCs w:val="24"/>
-        </w:rPr>
-      </w:pPr>
-      <w:proofErr w:type="gramStart"/>
-      <w:r>
-        <w:rPr>
-          <w:rFonts w:ascii="Times New Roman" w:eastAsia="Times New Roman" w:hAnsi="Times New Roman"/>
-          <w:sz w:val="24"/>
-          <w:szCs w:val="24"/>
-        </w:rPr>
-        <w:t>sys</w:t>
-      </w:r>
-      <w:proofErr w:type="gramEnd"/>
-      <w:r>
-        <w:rPr>
-          <w:rFonts w:ascii="Times New Roman" w:eastAsia="Times New Roman" w:hAnsi="Times New Roman"/>
-          <w:sz w:val="24"/>
-          <w:szCs w:val="24"/>
-        </w:rPr>
-        <w:t xml:space="preserve">     0m0.225s</w:t>
+        <w:t>sys     0m0.225s</w:t>
       </w:r>
     </w:p>
     <w:p>
@@ -1685,23 +1777,13 @@
           <w:szCs w:val="24"/>
         </w:rPr>
       </w:pPr>
-      <w:proofErr w:type="gramStart"/>
-      <w:r>
-        <w:rPr>
-          <w:rFonts w:ascii="Times New Roman" w:eastAsia="Times New Roman" w:hAnsi="Times New Roman"/>
-          <w:sz w:val="24"/>
-          <w:szCs w:val="24"/>
-        </w:rPr>
-        <w:t>time</w:t>
-      </w:r>
-      <w:proofErr w:type="gramEnd"/>
-      <w:r>
-        <w:rPr>
-          <w:rFonts w:ascii="Times New Roman" w:eastAsia="Times New Roman" w:hAnsi="Times New Roman"/>
-          <w:sz w:val="24"/>
-          <w:szCs w:val="24"/>
-        </w:rPr>
-        <w:t xml:space="preserve"> </w:t>
+      <w:r>
+        <w:rPr>
+          <w:rFonts w:ascii="Times New Roman" w:eastAsia="Times New Roman" w:hAnsi="Times New Roman"/>
+          <w:sz w:val="24"/>
+          <w:szCs w:val="24"/>
+        </w:rPr>
+        <w:t xml:space="preserve">time </w:t>
       </w:r>
       <w:proofErr w:type="spellStart"/>
       <w:r>
@@ -1809,23 +1891,13 @@
           <w:szCs w:val="24"/>
         </w:rPr>
       </w:pPr>
-      <w:proofErr w:type="gramStart"/>
-      <w:r>
-        <w:rPr>
-          <w:rFonts w:ascii="Times New Roman" w:eastAsia="Times New Roman" w:hAnsi="Times New Roman"/>
-          <w:sz w:val="24"/>
-          <w:szCs w:val="24"/>
-        </w:rPr>
-        <w:t>real</w:t>
-      </w:r>
-      <w:proofErr w:type="gramEnd"/>
-      <w:r>
-        <w:rPr>
-          <w:rFonts w:ascii="Times New Roman" w:eastAsia="Times New Roman" w:hAnsi="Times New Roman"/>
-          <w:sz w:val="24"/>
-          <w:szCs w:val="24"/>
-        </w:rPr>
-        <w:t xml:space="preserve">    1m31.321s</w:t>
+      <w:r>
+        <w:rPr>
+          <w:rFonts w:ascii="Times New Roman" w:eastAsia="Times New Roman" w:hAnsi="Times New Roman"/>
+          <w:sz w:val="24"/>
+          <w:szCs w:val="24"/>
+        </w:rPr>
+        <w:t>real    1m31.321s</w:t>
       </w:r>
     </w:p>
     <w:p>
@@ -1838,23 +1910,13 @@
           <w:szCs w:val="24"/>
         </w:rPr>
       </w:pPr>
-      <w:proofErr w:type="gramStart"/>
-      <w:r>
-        <w:rPr>
-          <w:rFonts w:ascii="Times New Roman" w:eastAsia="Times New Roman" w:hAnsi="Times New Roman"/>
-          <w:sz w:val="24"/>
-          <w:szCs w:val="24"/>
-        </w:rPr>
-        <w:t>user</w:t>
-      </w:r>
-      <w:proofErr w:type="gramEnd"/>
-      <w:r>
-        <w:rPr>
-          <w:rFonts w:ascii="Times New Roman" w:eastAsia="Times New Roman" w:hAnsi="Times New Roman"/>
-          <w:sz w:val="24"/>
-          <w:szCs w:val="24"/>
-        </w:rPr>
-        <w:t xml:space="preserve">    0m3.995s</w:t>
+      <w:r>
+        <w:rPr>
+          <w:rFonts w:ascii="Times New Roman" w:eastAsia="Times New Roman" w:hAnsi="Times New Roman"/>
+          <w:sz w:val="24"/>
+          <w:szCs w:val="24"/>
+        </w:rPr>
+        <w:t>user    0m3.995s</w:t>
       </w:r>
     </w:p>
     <w:p>
@@ -1867,23 +1929,13 @@
           <w:szCs w:val="24"/>
         </w:rPr>
       </w:pPr>
-      <w:proofErr w:type="gramStart"/>
-      <w:r>
-        <w:rPr>
-          <w:rFonts w:ascii="Times New Roman" w:eastAsia="Times New Roman" w:hAnsi="Times New Roman"/>
-          <w:sz w:val="24"/>
-          <w:szCs w:val="24"/>
-        </w:rPr>
-        <w:t>sys</w:t>
-      </w:r>
-      <w:proofErr w:type="gramEnd"/>
-      <w:r>
-        <w:rPr>
-          <w:rFonts w:ascii="Times New Roman" w:eastAsia="Times New Roman" w:hAnsi="Times New Roman"/>
-          <w:sz w:val="24"/>
-          <w:szCs w:val="24"/>
-        </w:rPr>
-        <w:t xml:space="preserve">     0m0.343s</w:t>
+      <w:r>
+        <w:rPr>
+          <w:rFonts w:ascii="Times New Roman" w:eastAsia="Times New Roman" w:hAnsi="Times New Roman"/>
+          <w:sz w:val="24"/>
+          <w:szCs w:val="24"/>
+        </w:rPr>
+        <w:t>sys     0m0.343s</w:t>
       </w:r>
     </w:p>
     <w:p>
@@ -2075,7 +2127,6 @@
         <w:rPr>
           <w:noProof/>
         </w:rPr>
-        <w:lastRenderedPageBreak/>
         <w:pict w14:anchorId="6548CEED">
           <v:shape id="_x0000_i1028" type="#_x0000_t75" style="width:468pt;height:294pt;visibility:visible;mso-wrap-style:square">
             <v:imagedata r:id="rId13" o:title=""/>
@@ -2160,18 +2211,8 @@
           <w:sz w:val="20"/>
           <w:szCs w:val="20"/>
         </w:rPr>
-        <w:t xml:space="preserve">[ec2-user@ip-172-31-14-37 ~]$ </w:t>
-      </w:r>
-      <w:proofErr w:type="gramStart"/>
-      <w:r>
-        <w:rPr>
-          <w:rFonts w:ascii="Consolas" w:eastAsia="Times New Roman" w:hAnsi="Consolas" w:cs="Consolas"/>
-          <w:sz w:val="20"/>
-          <w:szCs w:val="20"/>
-        </w:rPr>
-        <w:t>start-dfs.sh</w:t>
-      </w:r>
-      <w:proofErr w:type="gramEnd"/>
+        <w:t>[ec2-user@ip-172-31-14-37 ~]$ start-dfs.sh</w:t>
+      </w:r>
     </w:p>
     <w:p>
       <w:pPr>
@@ -2692,7 +2733,6 @@
           <w:sz w:val="20"/>
           <w:szCs w:val="20"/>
         </w:rPr>
-        <w:lastRenderedPageBreak/>
         <w:t xml:space="preserve">0.0.0.0: starting </w:t>
       </w:r>
       <w:proofErr w:type="spellStart"/>
@@ -2837,205 +2877,97 @@
           <w:sz w:val="20"/>
           <w:szCs w:val="20"/>
         </w:rPr>
-        <w:t xml:space="preserve">0.0.0.0:        at </w:t>
-      </w:r>
-      <w:proofErr w:type="gramStart"/>
-      <w:r>
-        <w:rPr>
-          <w:rFonts w:ascii="Consolas" w:eastAsia="Times New Roman" w:hAnsi="Consolas" w:cs="Consolas"/>
-          <w:sz w:val="20"/>
-          <w:szCs w:val="20"/>
-        </w:rPr>
-        <w:t>org.apache.hadoop.hdfs.server.namenode.NameNode.getAddress(</w:t>
-      </w:r>
-      <w:proofErr w:type="gramEnd"/>
-      <w:r>
-        <w:rPr>
-          <w:rFonts w:ascii="Consolas" w:eastAsia="Times New Roman" w:hAnsi="Consolas" w:cs="Consolas"/>
-          <w:sz w:val="20"/>
-          <w:szCs w:val="20"/>
-        </w:rPr>
-        <w:t>NameNode.java:431)</w:t>
-      </w:r>
-    </w:p>
-    <w:p>
-      <w:pPr>
-        <w:pStyle w:val="NoSpacing"/>
-        <w:rPr>
-          <w:rFonts w:ascii="Consolas" w:eastAsia="Times New Roman" w:hAnsi="Consolas" w:cs="Consolas"/>
-          <w:sz w:val="20"/>
-          <w:szCs w:val="20"/>
-        </w:rPr>
-      </w:pPr>
-      <w:r>
-        <w:rPr>
-          <w:rFonts w:ascii="Consolas" w:eastAsia="Times New Roman" w:hAnsi="Consolas" w:cs="Consolas"/>
-          <w:sz w:val="20"/>
-          <w:szCs w:val="20"/>
-        </w:rPr>
-        <w:t xml:space="preserve">0.0.0.0:        at </w:t>
-      </w:r>
-      <w:proofErr w:type="gramStart"/>
-      <w:r>
-        <w:rPr>
-          <w:rFonts w:ascii="Consolas" w:eastAsia="Times New Roman" w:hAnsi="Consolas" w:cs="Consolas"/>
-          <w:sz w:val="20"/>
-          <w:szCs w:val="20"/>
-        </w:rPr>
-        <w:t>org.apache.hadoop.hdfs.server.namenode.NameNode.getAddress(</w:t>
-      </w:r>
-      <w:proofErr w:type="gramEnd"/>
-      <w:r>
-        <w:rPr>
-          <w:rFonts w:ascii="Consolas" w:eastAsia="Times New Roman" w:hAnsi="Consolas" w:cs="Consolas"/>
-          <w:sz w:val="20"/>
-          <w:szCs w:val="20"/>
-        </w:rPr>
-        <w:t>NameNode.java:415)</w:t>
-      </w:r>
-    </w:p>
-    <w:p>
-      <w:pPr>
-        <w:pStyle w:val="NoSpacing"/>
-        <w:rPr>
-          <w:rFonts w:ascii="Consolas" w:eastAsia="Times New Roman" w:hAnsi="Consolas" w:cs="Consolas"/>
-          <w:sz w:val="20"/>
-          <w:szCs w:val="20"/>
-        </w:rPr>
-      </w:pPr>
-      <w:r>
-        <w:rPr>
-          <w:rFonts w:ascii="Consolas" w:eastAsia="Times New Roman" w:hAnsi="Consolas" w:cs="Consolas"/>
-          <w:sz w:val="20"/>
-          <w:szCs w:val="20"/>
-        </w:rPr>
-        <w:t xml:space="preserve">0.0.0.0:        at </w:t>
-      </w:r>
-      <w:proofErr w:type="gramStart"/>
-      <w:r>
-        <w:rPr>
-          <w:rFonts w:ascii="Consolas" w:eastAsia="Times New Roman" w:hAnsi="Consolas" w:cs="Consolas"/>
-          <w:sz w:val="20"/>
-          <w:szCs w:val="20"/>
-        </w:rPr>
-        <w:t>org.apache.hadoop.hdfs.server.namenode.NameNode.getServiceAddress(</w:t>
-      </w:r>
-      <w:proofErr w:type="gramEnd"/>
-      <w:r>
-        <w:rPr>
-          <w:rFonts w:ascii="Consolas" w:eastAsia="Times New Roman" w:hAnsi="Consolas" w:cs="Consolas"/>
-          <w:sz w:val="20"/>
-          <w:szCs w:val="20"/>
-        </w:rPr>
-        <w:t>NameNode.java:408)</w:t>
-      </w:r>
-    </w:p>
-    <w:p>
-      <w:pPr>
-        <w:pStyle w:val="NoSpacing"/>
-        <w:rPr>
-          <w:rFonts w:ascii="Consolas" w:eastAsia="Times New Roman" w:hAnsi="Consolas" w:cs="Consolas"/>
-          <w:sz w:val="20"/>
-          <w:szCs w:val="20"/>
-        </w:rPr>
-      </w:pPr>
-      <w:r>
-        <w:rPr>
-          <w:rFonts w:ascii="Consolas" w:eastAsia="Times New Roman" w:hAnsi="Consolas" w:cs="Consolas"/>
-          <w:sz w:val="20"/>
-          <w:szCs w:val="20"/>
-        </w:rPr>
-        <w:t xml:space="preserve">0.0.0.0:        at </w:t>
-      </w:r>
-      <w:proofErr w:type="gramStart"/>
-      <w:r>
-        <w:rPr>
-          <w:rFonts w:ascii="Consolas" w:eastAsia="Times New Roman" w:hAnsi="Consolas" w:cs="Consolas"/>
-          <w:sz w:val="20"/>
-          <w:szCs w:val="20"/>
-        </w:rPr>
-        <w:t>org.apache.hadoop.hdfs.server.namenode.SecondaryNameNode.initialize(</w:t>
-      </w:r>
-      <w:proofErr w:type="gramEnd"/>
-      <w:r>
-        <w:rPr>
-          <w:rFonts w:ascii="Consolas" w:eastAsia="Times New Roman" w:hAnsi="Consolas" w:cs="Consolas"/>
-          <w:sz w:val="20"/>
-          <w:szCs w:val="20"/>
-        </w:rPr>
-        <w:t>SecondaryNameNode.java:229)</w:t>
-      </w:r>
-    </w:p>
-    <w:p>
-      <w:pPr>
-        <w:pStyle w:val="NoSpacing"/>
-        <w:rPr>
-          <w:rFonts w:ascii="Consolas" w:eastAsia="Times New Roman" w:hAnsi="Consolas" w:cs="Consolas"/>
-          <w:sz w:val="20"/>
-          <w:szCs w:val="20"/>
-        </w:rPr>
-      </w:pPr>
-      <w:r>
-        <w:rPr>
-          <w:rFonts w:ascii="Consolas" w:eastAsia="Times New Roman" w:hAnsi="Consolas" w:cs="Consolas"/>
-          <w:sz w:val="20"/>
-          <w:szCs w:val="20"/>
-        </w:rPr>
-        <w:t>0.0.0.0:        at org.apache.hadoop.hdfs.server.namenode.SecondaryNameNode</w:t>
-      </w:r>
-      <w:proofErr w:type="gramStart"/>
-      <w:r>
-        <w:rPr>
-          <w:rFonts w:ascii="Consolas" w:eastAsia="Times New Roman" w:hAnsi="Consolas" w:cs="Consolas"/>
-          <w:sz w:val="20"/>
-          <w:szCs w:val="20"/>
-        </w:rPr>
-        <w:t>.&lt;</w:t>
-      </w:r>
-      <w:proofErr w:type="gramEnd"/>
-      <w:r>
-        <w:rPr>
-          <w:rFonts w:ascii="Consolas" w:eastAsia="Times New Roman" w:hAnsi="Consolas" w:cs="Consolas"/>
-          <w:sz w:val="20"/>
-          <w:szCs w:val="20"/>
-        </w:rPr>
-        <w:t>init&gt;(SecondaryNameNode.java:192)</w:t>
-      </w:r>
-    </w:p>
-    <w:p>
-      <w:pPr>
-        <w:pStyle w:val="NoSpacing"/>
-        <w:rPr>
-          <w:rFonts w:ascii="Consolas" w:eastAsia="Times New Roman" w:hAnsi="Consolas" w:cs="Consolas"/>
-          <w:sz w:val="20"/>
-          <w:szCs w:val="20"/>
-        </w:rPr>
-      </w:pPr>
-      <w:r>
-        <w:rPr>
-          <w:rFonts w:ascii="Consolas" w:eastAsia="Times New Roman" w:hAnsi="Consolas" w:cs="Consolas"/>
-          <w:sz w:val="20"/>
-          <w:szCs w:val="20"/>
-        </w:rPr>
-        <w:t xml:space="preserve">0.0.0.0:        at </w:t>
-      </w:r>
-      <w:proofErr w:type="gramStart"/>
-      <w:r>
-        <w:rPr>
-          <w:rFonts w:ascii="Consolas" w:eastAsia="Times New Roman" w:hAnsi="Consolas" w:cs="Consolas"/>
-          <w:sz w:val="20"/>
-          <w:szCs w:val="20"/>
-        </w:rPr>
-        <w:t>org.apache.hadoop.hdfs.server.namenode.SecondaryNameNode.main(</w:t>
-      </w:r>
-      <w:proofErr w:type="gramEnd"/>
-      <w:r>
-        <w:rPr>
-          <w:rFonts w:ascii="Consolas" w:eastAsia="Times New Roman" w:hAnsi="Consolas" w:cs="Consolas"/>
-          <w:sz w:val="20"/>
-          <w:szCs w:val="20"/>
-        </w:rPr>
-        <w:t>SecondaryNameNode.java:671)</w:t>
+        <w:t>0.0.0.0:        at org.apache.hadoop.hdfs.server.namenode.NameNode.getAddress(NameNode.java:431)</w:t>
+      </w:r>
+    </w:p>
+    <w:p>
+      <w:pPr>
+        <w:pStyle w:val="NoSpacing"/>
+        <w:rPr>
+          <w:rFonts w:ascii="Consolas" w:eastAsia="Times New Roman" w:hAnsi="Consolas" w:cs="Consolas"/>
+          <w:sz w:val="20"/>
+          <w:szCs w:val="20"/>
+        </w:rPr>
+      </w:pPr>
+      <w:r>
+        <w:rPr>
+          <w:rFonts w:ascii="Consolas" w:eastAsia="Times New Roman" w:hAnsi="Consolas" w:cs="Consolas"/>
+          <w:sz w:val="20"/>
+          <w:szCs w:val="20"/>
+        </w:rPr>
+        <w:t>0.0.0.0:        at org.apache.hadoop.hdfs.server.namenode.NameNode.getAddress(NameNode.java:415)</w:t>
+      </w:r>
+    </w:p>
+    <w:p>
+      <w:pPr>
+        <w:pStyle w:val="NoSpacing"/>
+        <w:rPr>
+          <w:rFonts w:ascii="Consolas" w:eastAsia="Times New Roman" w:hAnsi="Consolas" w:cs="Consolas"/>
+          <w:sz w:val="20"/>
+          <w:szCs w:val="20"/>
+        </w:rPr>
+      </w:pPr>
+      <w:r>
+        <w:rPr>
+          <w:rFonts w:ascii="Consolas" w:eastAsia="Times New Roman" w:hAnsi="Consolas" w:cs="Consolas"/>
+          <w:sz w:val="20"/>
+          <w:szCs w:val="20"/>
+        </w:rPr>
+        <w:t>0.0.0.0:        at org.apache.hadoop.hdfs.server.namenode.NameNode.getServiceAddress(NameNode.java:408)</w:t>
+      </w:r>
+    </w:p>
+    <w:p>
+      <w:pPr>
+        <w:pStyle w:val="NoSpacing"/>
+        <w:rPr>
+          <w:rFonts w:ascii="Consolas" w:eastAsia="Times New Roman" w:hAnsi="Consolas" w:cs="Consolas"/>
+          <w:sz w:val="20"/>
+          <w:szCs w:val="20"/>
+        </w:rPr>
+      </w:pPr>
+      <w:r>
+        <w:rPr>
+          <w:rFonts w:ascii="Consolas" w:eastAsia="Times New Roman" w:hAnsi="Consolas" w:cs="Consolas"/>
+          <w:sz w:val="20"/>
+          <w:szCs w:val="20"/>
+        </w:rPr>
+        <w:t>0.0.0.0:        at org.apache.hadoop.hdfs.server.namenode.SecondaryNameNode.initialize(SecondaryNameNode.java:229)</w:t>
+      </w:r>
+    </w:p>
+    <w:p>
+      <w:pPr>
+        <w:pStyle w:val="NoSpacing"/>
+        <w:rPr>
+          <w:rFonts w:ascii="Consolas" w:eastAsia="Times New Roman" w:hAnsi="Consolas" w:cs="Consolas"/>
+          <w:sz w:val="20"/>
+          <w:szCs w:val="20"/>
+        </w:rPr>
+      </w:pPr>
+      <w:r>
+        <w:rPr>
+          <w:rFonts w:ascii="Consolas" w:eastAsia="Times New Roman" w:hAnsi="Consolas" w:cs="Consolas"/>
+          <w:sz w:val="20"/>
+          <w:szCs w:val="20"/>
+        </w:rPr>
+        <w:t>0.0.0.0:        at org.apache.hadoop.hdfs.server.namenode.SecondaryNameNode.&lt;init&gt;(SecondaryNameNode.java:192)</w:t>
+      </w:r>
+    </w:p>
+    <w:p>
+      <w:pPr>
+        <w:pStyle w:val="NoSpacing"/>
+        <w:rPr>
+          <w:rFonts w:ascii="Consolas" w:eastAsia="Times New Roman" w:hAnsi="Consolas" w:cs="Consolas"/>
+          <w:sz w:val="20"/>
+          <w:szCs w:val="20"/>
+        </w:rPr>
+      </w:pPr>
+      <w:r>
+        <w:rPr>
+          <w:rFonts w:ascii="Consolas" w:eastAsia="Times New Roman" w:hAnsi="Consolas" w:cs="Consolas"/>
+          <w:sz w:val="20"/>
+          <w:szCs w:val="20"/>
+        </w:rPr>
+        <w:t>0.0.0.0:        at org.apache.hadoop.hdfs.server.namenode.SecondaryNameNode.main(SecondaryNameNode.java:671)</w:t>
       </w:r>
     </w:p>
     <w:p>
@@ -3166,6 +3098,7 @@
         <w:rPr>
           <w:rFonts w:ascii="Bauhaus 93" w:hAnsi="Bauhaus 93"/>
         </w:rPr>
+        <w:lastRenderedPageBreak/>
         <w:t>mkdir</w:t>
       </w:r>
       <w:proofErr w:type="spellEnd"/>
@@ -3309,12 +3242,18 @@
           <w:rFonts w:ascii="Bauhaus 93" w:hAnsi="Bauhaus 93"/>
         </w:rPr>
       </w:pPr>
+      <w:r>
+        <w:rPr>
+          <w:rFonts w:ascii="Bauhaus 93" w:hAnsi="Bauhaus 93"/>
+        </w:rPr>
+        <w:t>cd</w:t>
+      </w:r>
       <w:proofErr w:type="gramStart"/>
       <w:r>
         <w:rPr>
           <w:rFonts w:ascii="Bauhaus 93" w:hAnsi="Bauhaus 93"/>
         </w:rPr>
-        <w:t>cd ..</w:t>
+        <w:t xml:space="preserve"> ..</w:t>
       </w:r>
       <w:proofErr w:type="gramEnd"/>
     </w:p>
@@ -3447,43 +3386,7 @@
           <w:sz w:val="24"/>
           <w:szCs w:val="24"/>
         </w:rPr>
-        <w:t xml:space="preserve">The next step is to use aa Linux command to </w:t>
-      </w:r>
-      <w:proofErr w:type="gramStart"/>
-      <w:r>
-        <w:rPr>
-          <w:rFonts w:ascii="Times New Roman" w:hAnsi="Times New Roman"/>
-          <w:sz w:val="24"/>
-          <w:szCs w:val="24"/>
-        </w:rPr>
-        <w:t>convert  :</w:t>
-      </w:r>
-      <w:proofErr w:type="gramEnd"/>
-      <w:r>
-        <w:rPr>
-          <w:rFonts w:ascii="Times New Roman" w:hAnsi="Times New Roman"/>
-          <w:sz w:val="24"/>
-          <w:szCs w:val="24"/>
-        </w:rPr>
-        <w:t xml:space="preserve">: separated file into a comma-separated file. First part (cat) will simply output the file. Second part </w:t>
-      </w:r>
-      <w:proofErr w:type="gramStart"/>
-      <w:r>
-        <w:rPr>
-          <w:rFonts w:ascii="Times New Roman" w:hAnsi="Times New Roman"/>
-          <w:sz w:val="24"/>
-          <w:szCs w:val="24"/>
-        </w:rPr>
-        <w:t>substitutes ,</w:t>
-      </w:r>
-      <w:proofErr w:type="gramEnd"/>
-      <w:r>
-        <w:rPr>
-          <w:rFonts w:ascii="Times New Roman" w:hAnsi="Times New Roman"/>
-          <w:sz w:val="24"/>
-          <w:szCs w:val="24"/>
-        </w:rPr>
-        <w:t xml:space="preserve"> for :: and third part of the command extracts just 3 attributes relevant to us (no timestamp)</w:t>
+        <w:t>The next step is to use aa Linux command to convert  :: separated file into a comma-separated file. First part (cat) will simply output the file. Second part substitutes , for :: and third part of the command extracts just 3 attributes relevant to us (no timestamp)</w:t>
       </w:r>
     </w:p>
     <w:p>
@@ -3495,27 +3398,207 @@
           <w:szCs w:val="21"/>
         </w:rPr>
       </w:pPr>
-      <w:proofErr w:type="gramStart"/>
       <w:r>
         <w:rPr>
           <w:rFonts w:ascii="Bauhaus 93" w:hAnsi="Bauhaus 93"/>
           <w:szCs w:val="21"/>
         </w:rPr>
-        <w:t>cat</w:t>
-      </w:r>
-      <w:proofErr w:type="gramEnd"/>
+        <w:t xml:space="preserve">cat </w:t>
+      </w:r>
+      <w:proofErr w:type="spellStart"/>
       <w:r>
         <w:rPr>
           <w:rFonts w:ascii="Bauhaus 93" w:hAnsi="Bauhaus 93"/>
           <w:szCs w:val="21"/>
         </w:rPr>
+        <w:t>MovieLens</w:t>
+      </w:r>
+      <w:proofErr w:type="spellEnd"/>
+      <w:r>
+        <w:rPr>
+          <w:rFonts w:ascii="Bauhaus 93" w:hAnsi="Bauhaus 93"/>
+          <w:szCs w:val="21"/>
+        </w:rPr>
+        <w:t xml:space="preserve">/ml-1m/ratings.dat | sed -e s/::/,/g| cut -d, -f1,2,3 &gt; </w:t>
+      </w:r>
+      <w:proofErr w:type="spellStart"/>
+      <w:r>
+        <w:rPr>
+          <w:rFonts w:ascii="Bauhaus 93" w:hAnsi="Bauhaus 93"/>
+          <w:szCs w:val="21"/>
+        </w:rPr>
+        <w:t>MovieLens</w:t>
+      </w:r>
+      <w:proofErr w:type="spellEnd"/>
+      <w:r>
+        <w:rPr>
+          <w:rFonts w:ascii="Bauhaus 93" w:hAnsi="Bauhaus 93"/>
+          <w:szCs w:val="21"/>
+        </w:rPr>
+        <w:t>/ml-1m/ratings.csv</w:t>
+      </w:r>
+    </w:p>
+    <w:p>
+      <w:pPr>
+        <w:pStyle w:val="NoSpacing"/>
+        <w:ind w:left="720"/>
+        <w:rPr>
+          <w:rFonts w:ascii="Times New Roman" w:hAnsi="Times New Roman"/>
+          <w:sz w:val="24"/>
+          <w:szCs w:val="24"/>
+        </w:rPr>
+      </w:pPr>
+    </w:p>
+    <w:p>
+      <w:pPr>
+        <w:pStyle w:val="NoSpacing"/>
+        <w:ind w:left="720"/>
+        <w:rPr>
+          <w:rFonts w:ascii="Times New Roman" w:hAnsi="Times New Roman"/>
+          <w:sz w:val="24"/>
+          <w:szCs w:val="24"/>
+        </w:rPr>
+      </w:pPr>
+      <w:r>
+        <w:rPr>
+          <w:rFonts w:ascii="Times New Roman" w:hAnsi="Times New Roman"/>
+          <w:sz w:val="24"/>
+          <w:szCs w:val="24"/>
+        </w:rPr>
+        <w:t>(NOTE: if you wanted to extract all 4 columns from the original data set, you could run the same command with “1,2,3,4” instead of “1,2,3”).</w:t>
+      </w:r>
+    </w:p>
+    <w:p>
+      <w:pPr>
+        <w:pStyle w:val="NoSpacing"/>
+        <w:ind w:left="720"/>
+        <w:rPr>
+          <w:rFonts w:ascii="Times New Roman" w:hAnsi="Times New Roman"/>
+          <w:sz w:val="24"/>
+          <w:szCs w:val="24"/>
+        </w:rPr>
+      </w:pPr>
+    </w:p>
+    <w:p>
+      <w:pPr>
+        <w:pStyle w:val="NoSpacing"/>
+        <w:ind w:left="720"/>
+        <w:rPr>
+          <w:rFonts w:ascii="Times New Roman" w:hAnsi="Times New Roman"/>
+          <w:sz w:val="24"/>
+          <w:szCs w:val="24"/>
+        </w:rPr>
+      </w:pPr>
+      <w:r>
+        <w:rPr>
+          <w:rFonts w:ascii="Times New Roman" w:hAnsi="Times New Roman"/>
+          <w:sz w:val="24"/>
+          <w:szCs w:val="24"/>
+        </w:rPr>
+        <w:t xml:space="preserve">Create a </w:t>
+      </w:r>
+      <w:proofErr w:type="spellStart"/>
+      <w:r>
+        <w:rPr>
+          <w:rFonts w:ascii="Times New Roman" w:hAnsi="Times New Roman"/>
+          <w:sz w:val="24"/>
+          <w:szCs w:val="24"/>
+        </w:rPr>
+        <w:t>movielens</w:t>
+      </w:r>
+      <w:proofErr w:type="spellEnd"/>
+      <w:r>
+        <w:rPr>
+          <w:rFonts w:ascii="Times New Roman" w:hAnsi="Times New Roman"/>
+          <w:sz w:val="24"/>
+          <w:szCs w:val="24"/>
+        </w:rPr>
+        <w:t xml:space="preserve"> directory and copy the articles over to HDFS into that directory:</w:t>
+      </w:r>
+    </w:p>
+    <w:p>
+      <w:pPr>
+        <w:pStyle w:val="NoSpacing"/>
+        <w:ind w:left="720"/>
+        <w:rPr>
+          <w:rFonts w:ascii="Bauhaus 93" w:hAnsi="Bauhaus 93"/>
+        </w:rPr>
+      </w:pPr>
+      <w:r>
+        <w:rPr>
+          <w:rFonts w:ascii="Bauhaus 93" w:hAnsi="Bauhaus 93"/>
+        </w:rPr>
+        <w:t>$HADOOP_HOME/bin/</w:t>
+      </w:r>
+      <w:proofErr w:type="spellStart"/>
+      <w:r>
+        <w:rPr>
+          <w:rFonts w:ascii="Bauhaus 93" w:hAnsi="Bauhaus 93"/>
+        </w:rPr>
+        <w:t>hadoop</w:t>
+      </w:r>
+      <w:proofErr w:type="spellEnd"/>
+      <w:r>
+        <w:rPr>
+          <w:rFonts w:ascii="Bauhaus 93" w:hAnsi="Bauhaus 93"/>
+        </w:rPr>
+        <w:t xml:space="preserve"> fs -</w:t>
+      </w:r>
+      <w:proofErr w:type="spellStart"/>
+      <w:r>
+        <w:rPr>
+          <w:rFonts w:ascii="Bauhaus 93" w:hAnsi="Bauhaus 93"/>
+        </w:rPr>
+        <w:t>mkdir</w:t>
+      </w:r>
+      <w:proofErr w:type="spellEnd"/>
+      <w:r>
+        <w:rPr>
+          <w:rFonts w:ascii="Bauhaus 93" w:hAnsi="Bauhaus 93"/>
+        </w:rPr>
         <w:t xml:space="preserve"> </w:t>
       </w:r>
       <w:proofErr w:type="spellStart"/>
       <w:r>
         <w:rPr>
           <w:rFonts w:ascii="Bauhaus 93" w:hAnsi="Bauhaus 93"/>
-          <w:szCs w:val="21"/>
+        </w:rPr>
+        <w:t>movielens</w:t>
+      </w:r>
+      <w:proofErr w:type="spellEnd"/>
+    </w:p>
+    <w:p>
+      <w:pPr>
+        <w:pStyle w:val="NoSpacing"/>
+        <w:ind w:left="720"/>
+        <w:rPr>
+          <w:rFonts w:ascii="Bauhaus 93" w:hAnsi="Bauhaus 93"/>
+        </w:rPr>
+      </w:pPr>
+      <w:r>
+        <w:rPr>
+          <w:rFonts w:ascii="Bauhaus 93" w:hAnsi="Bauhaus 93"/>
+        </w:rPr>
+        <w:t>$HADOOP_HOME/bin/</w:t>
+      </w:r>
+      <w:proofErr w:type="spellStart"/>
+      <w:r>
+        <w:rPr>
+          <w:rFonts w:ascii="Bauhaus 93" w:hAnsi="Bauhaus 93"/>
+        </w:rPr>
+        <w:t>hadoop</w:t>
+      </w:r>
+      <w:proofErr w:type="spellEnd"/>
+      <w:r>
+        <w:rPr>
+          <w:rFonts w:ascii="Bauhaus 93" w:hAnsi="Bauhaus 93"/>
+        </w:rPr>
+        <w:t xml:space="preserve"> fs -put </w:t>
+      </w:r>
+      <w:proofErr w:type="spellStart"/>
+      <w:r>
+        <w:rPr>
+          <w:rFonts w:ascii="Bauhaus 93" w:hAnsi="Bauhaus 93"/>
         </w:rPr>
         <w:t>MovieLens</w:t>
       </w:r>
@@ -3523,42 +3606,23 @@
       <w:r>
         <w:rPr>
           <w:rFonts w:ascii="Bauhaus 93" w:hAnsi="Bauhaus 93"/>
-          <w:szCs w:val="21"/>
-        </w:rPr>
-        <w:t xml:space="preserve">/ml-1m/ratings.dat | </w:t>
-      </w:r>
-      <w:proofErr w:type="spellStart"/>
-      <w:r>
-        <w:rPr>
-          <w:rFonts w:ascii="Bauhaus 93" w:hAnsi="Bauhaus 93"/>
-          <w:szCs w:val="21"/>
-        </w:rPr>
-        <w:t>sed</w:t>
-      </w:r>
-      <w:proofErr w:type="spellEnd"/>
-      <w:r>
-        <w:rPr>
-          <w:rFonts w:ascii="Bauhaus 93" w:hAnsi="Bauhaus 93"/>
-          <w:szCs w:val="21"/>
-        </w:rPr>
-        <w:t xml:space="preserve"> -e s/::/,/g| cut -d, -f1,2,3 &gt; </w:t>
-      </w:r>
-      <w:proofErr w:type="spellStart"/>
-      <w:r>
-        <w:rPr>
-          <w:rFonts w:ascii="Bauhaus 93" w:hAnsi="Bauhaus 93"/>
-          <w:szCs w:val="21"/>
-        </w:rPr>
-        <w:t>MovieLens</w:t>
-      </w:r>
-      <w:proofErr w:type="spellEnd"/>
-      <w:r>
-        <w:rPr>
-          <w:rFonts w:ascii="Bauhaus 93" w:hAnsi="Bauhaus 93"/>
-          <w:szCs w:val="21"/>
         </w:rPr>
         <w:t>/ml-1m/ratings.csv</w:t>
       </w:r>
+      <w:r>
+        <w:rPr>
+          <w:rFonts w:ascii="Bauhaus 93" w:hAnsi="Bauhaus 93"/>
+        </w:rPr>
+        <w:t xml:space="preserve"> </w:t>
+      </w:r>
+      <w:proofErr w:type="spellStart"/>
+      <w:r>
+        <w:rPr>
+          <w:rFonts w:ascii="Bauhaus 93" w:hAnsi="Bauhaus 93"/>
+        </w:rPr>
+        <w:t>movielens</w:t>
+      </w:r>
+      <w:proofErr w:type="spellEnd"/>
     </w:p>
     <w:p>
       <w:pPr>
@@ -3587,7 +3651,7 @@
           <w:sz w:val="24"/>
           <w:szCs w:val="24"/>
         </w:rPr>
-        <w:t>(NOTE: if you wanted to extract all 4 columns from the original data set, you could run the same command with “1,2,3,4” instead of “1,2,3”).</w:t>
+        <w:t>Split the data set into the 90% training set and 10% evaluation set. In this case we are using Hadoop to perform the split. Naturally, you can change the percentages here to any other value instead of 0.9/0.1. bin/mahout will only work from the $MAHOUT_HOME directory, or you can change it as others.</w:t>
       </w:r>
     </w:p>
     <w:p>
@@ -3595,11 +3659,119 @@
         <w:pStyle w:val="NoSpacing"/>
         <w:ind w:left="720"/>
         <w:rPr>
-          <w:rFonts w:ascii="Times New Roman" w:hAnsi="Times New Roman"/>
-          <w:sz w:val="24"/>
-          <w:szCs w:val="24"/>
-        </w:rPr>
-      </w:pPr>
+          <w:rFonts w:ascii="Bauhaus 93" w:hAnsi="Bauhaus 93"/>
+        </w:rPr>
+      </w:pPr>
+      <w:r>
+        <w:rPr>
+          <w:rFonts w:ascii="Bauhaus 93" w:hAnsi="Bauhaus 93"/>
+        </w:rPr>
+        <w:t xml:space="preserve">bin/mahout </w:t>
+      </w:r>
+      <w:proofErr w:type="spellStart"/>
+      <w:r>
+        <w:rPr>
+          <w:rFonts w:ascii="Bauhaus 93" w:hAnsi="Bauhaus 93"/>
+        </w:rPr>
+        <w:t>splitDataset</w:t>
+      </w:r>
+      <w:proofErr w:type="spellEnd"/>
+      <w:r>
+        <w:rPr>
+          <w:rFonts w:ascii="Bauhaus 93" w:hAnsi="Bauhaus 93"/>
+        </w:rPr>
+        <w:t xml:space="preserve"> --input </w:t>
+      </w:r>
+      <w:proofErr w:type="spellStart"/>
+      <w:r>
+        <w:rPr>
+          <w:rFonts w:ascii="Bauhaus 93" w:hAnsi="Bauhaus 93"/>
+        </w:rPr>
+        <w:t>movielens</w:t>
+      </w:r>
+      <w:proofErr w:type="spellEnd"/>
+      <w:r>
+        <w:rPr>
+          <w:rFonts w:ascii="Bauhaus 93" w:hAnsi="Bauhaus 93"/>
+        </w:rPr>
+        <w:t>/ratings.cs</w:t>
+      </w:r>
+      <w:r>
+        <w:rPr>
+          <w:rFonts w:ascii="Bauhaus 93" w:hAnsi="Bauhaus 93"/>
+        </w:rPr>
+        <w:t xml:space="preserve">v --output </w:t>
+      </w:r>
+      <w:proofErr w:type="spellStart"/>
+      <w:r>
+        <w:rPr>
+          <w:rFonts w:ascii="Bauhaus 93" w:hAnsi="Bauhaus 93"/>
+        </w:rPr>
+        <w:t>ml_dataset</w:t>
+      </w:r>
+      <w:proofErr w:type="spellEnd"/>
+      <w:r>
+        <w:rPr>
+          <w:rFonts w:ascii="Bauhaus 93" w:hAnsi="Bauhaus 93"/>
+        </w:rPr>
+        <w:t xml:space="preserve"> </w:t>
+      </w:r>
+      <w:r>
+        <w:rPr>
+          <w:rFonts w:ascii="Bauhaus 93" w:hAnsi="Bauhaus 93"/>
+        </w:rPr>
+        <w:t>--</w:t>
+      </w:r>
+      <w:proofErr w:type="spellStart"/>
+      <w:r>
+        <w:rPr>
+          <w:rFonts w:ascii="Bauhaus 93" w:hAnsi="Bauhaus 93"/>
+        </w:rPr>
+        <w:t>trainingPercentage</w:t>
+      </w:r>
+      <w:proofErr w:type="spellEnd"/>
+      <w:r>
+        <w:rPr>
+          <w:rFonts w:ascii="Bauhaus 93" w:hAnsi="Bauhaus 93"/>
+        </w:rPr>
+        <w:t xml:space="preserve"> 0.9 --</w:t>
+      </w:r>
+      <w:proofErr w:type="spellStart"/>
+      <w:r>
+        <w:rPr>
+          <w:rFonts w:ascii="Bauhaus 93" w:hAnsi="Bauhaus 93"/>
+        </w:rPr>
+        <w:t>probePercentage</w:t>
+      </w:r>
+      <w:proofErr w:type="spellEnd"/>
+      <w:r>
+        <w:rPr>
+          <w:rFonts w:ascii="Bauhaus 93" w:hAnsi="Bauhaus 93"/>
+        </w:rPr>
+        <w:t xml:space="preserve"> 0.1 --</w:t>
+      </w:r>
+      <w:proofErr w:type="spellStart"/>
+      <w:r>
+        <w:rPr>
+          <w:rFonts w:ascii="Bauhaus 93" w:hAnsi="Bauhaus 93"/>
+        </w:rPr>
+        <w:t>tempDir</w:t>
+      </w:r>
+      <w:proofErr w:type="spellEnd"/>
+      <w:r>
+        <w:rPr>
+          <w:rFonts w:ascii="Bauhaus 93" w:hAnsi="Bauhaus 93"/>
+        </w:rPr>
+        <w:t xml:space="preserve"> dataset/</w:t>
+      </w:r>
+      <w:proofErr w:type="spellStart"/>
+      <w:r>
+        <w:rPr>
+          <w:rFonts w:ascii="Bauhaus 93" w:hAnsi="Bauhaus 93"/>
+        </w:rPr>
+        <w:t>tmp</w:t>
+      </w:r>
+      <w:proofErr w:type="spellEnd"/>
     </w:p>
     <w:p>
       <w:pPr>
@@ -3611,763 +3783,469 @@
           <w:szCs w:val="24"/>
         </w:rPr>
       </w:pPr>
-      <w:r>
-        <w:rPr>
-          <w:rFonts w:ascii="Times New Roman" w:hAnsi="Times New Roman"/>
-          <w:sz w:val="24"/>
-          <w:szCs w:val="24"/>
-        </w:rPr>
-        <w:t xml:space="preserve">Create a </w:t>
-      </w:r>
-      <w:proofErr w:type="spellStart"/>
-      <w:r>
-        <w:rPr>
-          <w:rFonts w:ascii="Times New Roman" w:hAnsi="Times New Roman"/>
-          <w:sz w:val="24"/>
-          <w:szCs w:val="24"/>
-        </w:rPr>
-        <w:t>movielens</w:t>
-      </w:r>
-      <w:proofErr w:type="spellEnd"/>
-      <w:r>
-        <w:rPr>
-          <w:rFonts w:ascii="Times New Roman" w:hAnsi="Times New Roman"/>
-          <w:sz w:val="24"/>
-          <w:szCs w:val="24"/>
-        </w:rPr>
-        <w:t xml:space="preserve"> directory and copy the articles over to HDFS into that directory:</w:t>
-      </w:r>
     </w:p>
     <w:p>
       <w:pPr>
         <w:pStyle w:val="NoSpacing"/>
         <w:ind w:left="720"/>
         <w:rPr>
-          <w:rFonts w:ascii="Bauhaus 93" w:hAnsi="Bauhaus 93"/>
-        </w:rPr>
-      </w:pPr>
-      <w:r>
-        <w:rPr>
-          <w:rFonts w:ascii="Bauhaus 93" w:hAnsi="Bauhaus 93"/>
+          <w:rFonts w:ascii="Times New Roman" w:hAnsi="Times New Roman"/>
+          <w:sz w:val="24"/>
+          <w:szCs w:val="24"/>
+        </w:rPr>
+      </w:pPr>
+      <w:r>
+        <w:rPr>
+          <w:rFonts w:ascii="Times New Roman" w:hAnsi="Times New Roman"/>
+          <w:b/>
+          <w:sz w:val="24"/>
+          <w:szCs w:val="24"/>
+          <w:u w:val="single"/>
+        </w:rPr>
+        <w:t>Verify and report</w:t>
+      </w:r>
+      <w:r>
+        <w:rPr>
+          <w:rFonts w:ascii="Times New Roman" w:hAnsi="Times New Roman"/>
+          <w:sz w:val="24"/>
+          <w:szCs w:val="24"/>
+        </w:rPr>
+        <w:t xml:space="preserve"> the file sizes of the input ratings.csv file and the two sampled files (the two files are in the </w:t>
+      </w:r>
+      <w:r>
+        <w:rPr>
+          <w:rFonts w:ascii="Times New Roman" w:hAnsi="Times New Roman"/>
+          <w:sz w:val="24"/>
+          <w:szCs w:val="24"/>
+        </w:rPr>
+        <w:t>/user/</w:t>
+      </w:r>
+      <w:r>
+        <w:rPr>
+          <w:rFonts w:ascii="Times New Roman" w:hAnsi="Times New Roman"/>
+          <w:sz w:val="24"/>
+          <w:szCs w:val="24"/>
+        </w:rPr>
+        <w:t>e</w:t>
+      </w:r>
+      <w:r>
+        <w:rPr>
+          <w:rFonts w:ascii="Times New Roman" w:hAnsi="Times New Roman"/>
+          <w:sz w:val="24"/>
+          <w:szCs w:val="24"/>
+        </w:rPr>
+        <w:t>c</w:t>
+      </w:r>
+      <w:r>
+        <w:rPr>
+          <w:rFonts w:ascii="Times New Roman" w:hAnsi="Times New Roman"/>
+          <w:sz w:val="24"/>
+          <w:szCs w:val="24"/>
+        </w:rPr>
+        <w:t>2-</w:t>
+      </w:r>
+      <w:r>
+        <w:rPr>
+          <w:rFonts w:ascii="Times New Roman" w:hAnsi="Times New Roman"/>
+          <w:sz w:val="24"/>
+          <w:szCs w:val="24"/>
+        </w:rPr>
+        <w:t>user/</w:t>
+      </w:r>
+      <w:proofErr w:type="spellStart"/>
+      <w:r>
+        <w:rPr>
+          <w:rFonts w:ascii="Times New Roman" w:hAnsi="Times New Roman"/>
+          <w:sz w:val="24"/>
+          <w:szCs w:val="24"/>
+        </w:rPr>
+        <w:t>ml_</w:t>
+      </w:r>
+      <w:r>
+        <w:rPr>
+          <w:rFonts w:ascii="Times New Roman" w:hAnsi="Times New Roman"/>
+          <w:sz w:val="24"/>
+          <w:szCs w:val="24"/>
+        </w:rPr>
+        <w:t>dataset</w:t>
+      </w:r>
+      <w:proofErr w:type="spellEnd"/>
+      <w:r>
+        <w:rPr>
+          <w:rFonts w:ascii="Times New Roman" w:hAnsi="Times New Roman"/>
+          <w:sz w:val="24"/>
+          <w:szCs w:val="24"/>
+        </w:rPr>
+        <w:t>/</w:t>
+      </w:r>
+      <w:proofErr w:type="spellStart"/>
+      <w:r>
+        <w:rPr>
+          <w:rFonts w:ascii="Times New Roman" w:hAnsi="Times New Roman"/>
+          <w:sz w:val="24"/>
+          <w:szCs w:val="24"/>
+        </w:rPr>
+        <w:t>trainingSet</w:t>
+      </w:r>
+      <w:proofErr w:type="spellEnd"/>
+      <w:r>
+        <w:rPr>
+          <w:rFonts w:ascii="Times New Roman" w:hAnsi="Times New Roman"/>
+          <w:sz w:val="24"/>
+          <w:szCs w:val="24"/>
+        </w:rPr>
+        <w:t xml:space="preserve">/ and </w:t>
+      </w:r>
+      <w:r>
+        <w:rPr>
+          <w:rFonts w:ascii="Times New Roman" w:hAnsi="Times New Roman"/>
+          <w:sz w:val="24"/>
+          <w:szCs w:val="24"/>
+        </w:rPr>
+        <w:t>/user/</w:t>
+      </w:r>
+      <w:r>
+        <w:rPr>
+          <w:rFonts w:ascii="Times New Roman" w:hAnsi="Times New Roman"/>
+          <w:sz w:val="24"/>
+          <w:szCs w:val="24"/>
+        </w:rPr>
+        <w:t>e</w:t>
+      </w:r>
+      <w:r>
+        <w:rPr>
+          <w:rFonts w:ascii="Times New Roman" w:hAnsi="Times New Roman"/>
+          <w:sz w:val="24"/>
+          <w:szCs w:val="24"/>
+        </w:rPr>
+        <w:t>c</w:t>
+      </w:r>
+      <w:r>
+        <w:rPr>
+          <w:rFonts w:ascii="Times New Roman" w:hAnsi="Times New Roman"/>
+          <w:sz w:val="24"/>
+          <w:szCs w:val="24"/>
+        </w:rPr>
+        <w:t>2-</w:t>
+      </w:r>
+      <w:r>
+        <w:rPr>
+          <w:rFonts w:ascii="Times New Roman" w:hAnsi="Times New Roman"/>
+          <w:sz w:val="24"/>
+          <w:szCs w:val="24"/>
+        </w:rPr>
+        <w:t>user/</w:t>
+      </w:r>
+      <w:proofErr w:type="spellStart"/>
+      <w:r>
+        <w:rPr>
+          <w:rFonts w:ascii="Times New Roman" w:hAnsi="Times New Roman"/>
+          <w:sz w:val="24"/>
+          <w:szCs w:val="24"/>
+        </w:rPr>
+        <w:t>ml_</w:t>
+      </w:r>
+      <w:r>
+        <w:rPr>
+          <w:rFonts w:ascii="Times New Roman" w:hAnsi="Times New Roman"/>
+          <w:sz w:val="24"/>
+          <w:szCs w:val="24"/>
+        </w:rPr>
+        <w:t>dataset</w:t>
+      </w:r>
+      <w:proofErr w:type="spellEnd"/>
+      <w:r>
+        <w:rPr>
+          <w:rFonts w:ascii="Times New Roman" w:hAnsi="Times New Roman"/>
+          <w:sz w:val="24"/>
+          <w:szCs w:val="24"/>
+        </w:rPr>
+        <w:t>/</w:t>
+      </w:r>
+      <w:proofErr w:type="spellStart"/>
+      <w:r>
+        <w:rPr>
+          <w:rFonts w:ascii="Times New Roman" w:hAnsi="Times New Roman"/>
+          <w:sz w:val="24"/>
+          <w:szCs w:val="24"/>
+        </w:rPr>
+        <w:t>probeSet</w:t>
+      </w:r>
+      <w:proofErr w:type="spellEnd"/>
+      <w:r>
+        <w:rPr>
+          <w:rFonts w:ascii="Times New Roman" w:hAnsi="Times New Roman"/>
+          <w:sz w:val="24"/>
+          <w:szCs w:val="24"/>
+        </w:rPr>
+        <w:t xml:space="preserve"> directories on HDFS side). Do the sampled file sizes add up to the original input file size?</w:t>
+      </w:r>
+    </w:p>
+    <w:p>
+      <w:pPr>
+        <w:pStyle w:val="NoSpacing"/>
+        <w:ind w:left="720"/>
+        <w:rPr>
+          <w:rFonts w:ascii="Times New Roman" w:hAnsi="Times New Roman"/>
+          <w:sz w:val="24"/>
+          <w:szCs w:val="24"/>
+        </w:rPr>
+      </w:pPr>
+    </w:p>
+    <w:p>
+      <w:pPr>
+        <w:pStyle w:val="NoSpacing"/>
+        <w:ind w:left="720"/>
+        <w:rPr>
+          <w:rFonts w:ascii="Times New Roman" w:hAnsi="Times New Roman"/>
+          <w:sz w:val="24"/>
+          <w:szCs w:val="24"/>
+        </w:rPr>
+      </w:pPr>
+      <w:r>
+        <w:rPr>
+          <w:rFonts w:ascii="Times New Roman" w:hAnsi="Times New Roman"/>
+          <w:sz w:val="24"/>
+          <w:szCs w:val="24"/>
+        </w:rPr>
+        <w:t>Factorize the rating matrix based on the training set. As always, this is a single line command, be sure to run it as such. The --</w:t>
+      </w:r>
+      <w:proofErr w:type="spellStart"/>
+      <w:r>
+        <w:rPr>
+          <w:rFonts w:ascii="Times New Roman" w:hAnsi="Times New Roman"/>
+          <w:sz w:val="24"/>
+          <w:szCs w:val="24"/>
+        </w:rPr>
+        <w:t>numfeatures</w:t>
+      </w:r>
+      <w:proofErr w:type="spellEnd"/>
+      <w:r>
+        <w:rPr>
+          <w:rFonts w:ascii="Times New Roman" w:hAnsi="Times New Roman"/>
+          <w:sz w:val="24"/>
+          <w:szCs w:val="24"/>
+        </w:rPr>
+        <w:t xml:space="preserve"> value configures the set of “hidden” variables or the dimension size to use in matrix factorization. --</w:t>
+      </w:r>
+      <w:proofErr w:type="spellStart"/>
+      <w:r>
+        <w:rPr>
+          <w:rFonts w:ascii="Times New Roman" w:hAnsi="Times New Roman"/>
+          <w:sz w:val="24"/>
+          <w:szCs w:val="24"/>
+        </w:rPr>
+        <w:t>numIterations</w:t>
+      </w:r>
+      <w:proofErr w:type="spellEnd"/>
+      <w:r>
+        <w:rPr>
+          <w:rFonts w:ascii="Times New Roman" w:hAnsi="Times New Roman"/>
+          <w:sz w:val="24"/>
+          <w:szCs w:val="24"/>
+        </w:rPr>
+        <w:t xml:space="preserve"> sets how many passes to perform; we expect a better match with more iterations</w:t>
+      </w:r>
+    </w:p>
+    <w:p>
+      <w:pPr>
+        <w:pStyle w:val="NoSpacing"/>
+        <w:ind w:left="720"/>
+        <w:rPr>
+          <w:rFonts w:ascii="Bauhaus 93" w:hAnsi="Bauhaus 93"/>
+        </w:rPr>
+      </w:pPr>
+      <w:r>
+        <w:rPr>
+          <w:rFonts w:ascii="Bauhaus 93" w:hAnsi="Bauhaus 93"/>
+        </w:rPr>
+        <w:t>time bin/mahout</w:t>
+      </w:r>
+      <w:r>
+        <w:rPr>
+          <w:rFonts w:ascii="Bauhaus 93" w:hAnsi="Bauhaus 93"/>
+        </w:rPr>
+        <w:t xml:space="preserve"> </w:t>
+      </w:r>
+      <w:proofErr w:type="spellStart"/>
+      <w:r>
+        <w:rPr>
+          <w:rFonts w:ascii="Bauhaus 93" w:hAnsi="Bauhaus 93"/>
+        </w:rPr>
+        <w:t>parallelALS</w:t>
+      </w:r>
+      <w:proofErr w:type="spellEnd"/>
+      <w:r>
+        <w:rPr>
+          <w:rFonts w:ascii="Bauhaus 93" w:hAnsi="Bauhaus 93"/>
+        </w:rPr>
+        <w:t xml:space="preserve"> --input </w:t>
+      </w:r>
+      <w:proofErr w:type="spellStart"/>
+      <w:r>
+        <w:rPr>
+          <w:rFonts w:ascii="Bauhaus 93" w:hAnsi="Bauhaus 93"/>
+        </w:rPr>
+        <w:t>ml_</w:t>
+      </w:r>
+      <w:r>
+        <w:rPr>
+          <w:rFonts w:ascii="Bauhaus 93" w:hAnsi="Bauhaus 93"/>
+        </w:rPr>
+        <w:t>dataset</w:t>
+      </w:r>
+      <w:proofErr w:type="spellEnd"/>
+      <w:r>
+        <w:rPr>
+          <w:rFonts w:ascii="Bauhaus 93" w:hAnsi="Bauhaus 93"/>
+        </w:rPr>
+        <w:t>/</w:t>
+      </w:r>
+      <w:proofErr w:type="spellStart"/>
+      <w:r>
+        <w:rPr>
+          <w:rFonts w:ascii="Bauhaus 93" w:hAnsi="Bauhaus 93"/>
+        </w:rPr>
+        <w:t>trainingSet</w:t>
+      </w:r>
+      <w:proofErr w:type="spellEnd"/>
+      <w:r>
+        <w:rPr>
+          <w:rFonts w:ascii="Bauhaus 93" w:hAnsi="Bauhaus 93"/>
+        </w:rPr>
+        <w:t xml:space="preserve">/ --output </w:t>
+      </w:r>
+      <w:proofErr w:type="spellStart"/>
+      <w:r>
+        <w:rPr>
+          <w:rFonts w:ascii="Bauhaus 93" w:hAnsi="Bauhaus 93"/>
+        </w:rPr>
+        <w:t>als</w:t>
+      </w:r>
+      <w:proofErr w:type="spellEnd"/>
+      <w:r>
+        <w:rPr>
+          <w:rFonts w:ascii="Bauhaus 93" w:hAnsi="Bauhaus 93"/>
+        </w:rPr>
+        <w:t xml:space="preserve">/out </w:t>
+      </w:r>
+      <w:r>
+        <w:rPr>
+          <w:rFonts w:ascii="Bauhaus 93" w:hAnsi="Bauhaus 93"/>
+        </w:rPr>
+        <w:t>--</w:t>
+      </w:r>
+      <w:proofErr w:type="spellStart"/>
+      <w:r>
+        <w:rPr>
+          <w:rFonts w:ascii="Bauhaus 93" w:hAnsi="Bauhaus 93"/>
+        </w:rPr>
+        <w:t>tempDir</w:t>
+      </w:r>
+      <w:proofErr w:type="spellEnd"/>
+      <w:r>
+        <w:rPr>
+          <w:rFonts w:ascii="Bauhaus 93" w:hAnsi="Bauhaus 93"/>
+        </w:rPr>
+        <w:t xml:space="preserve"> </w:t>
+      </w:r>
+      <w:proofErr w:type="spellStart"/>
+      <w:r>
+        <w:rPr>
+          <w:rFonts w:ascii="Bauhaus 93" w:hAnsi="Bauhaus 93"/>
+        </w:rPr>
+        <w:t>als</w:t>
+      </w:r>
+      <w:proofErr w:type="spellEnd"/>
+      <w:r>
+        <w:rPr>
+          <w:rFonts w:ascii="Bauhaus 93" w:hAnsi="Bauhaus 93"/>
+        </w:rPr>
+        <w:t>/</w:t>
+      </w:r>
+      <w:proofErr w:type="spellStart"/>
+      <w:r>
+        <w:rPr>
+          <w:rFonts w:ascii="Bauhaus 93" w:hAnsi="Bauhaus 93"/>
+        </w:rPr>
+        <w:t>tmp</w:t>
+      </w:r>
+      <w:proofErr w:type="spellEnd"/>
+      <w:r>
+        <w:rPr>
+          <w:rFonts w:ascii="Bauhaus 93" w:hAnsi="Bauhaus 93"/>
+        </w:rPr>
+        <w:t xml:space="preserve"> --</w:t>
+      </w:r>
+      <w:proofErr w:type="spellStart"/>
+      <w:r>
+        <w:rPr>
+          <w:rFonts w:ascii="Bauhaus 93" w:hAnsi="Bauhaus 93"/>
+        </w:rPr>
+        <w:t>numFeatures</w:t>
+      </w:r>
+      <w:proofErr w:type="spellEnd"/>
+      <w:r>
+        <w:rPr>
+          <w:rFonts w:ascii="Bauhaus 93" w:hAnsi="Bauhaus 93"/>
+        </w:rPr>
+        <w:t xml:space="preserve"> 20 --</w:t>
+      </w:r>
+      <w:proofErr w:type="spellStart"/>
+      <w:r>
+        <w:rPr>
+          <w:rFonts w:ascii="Bauhaus 93" w:hAnsi="Bauhaus 93"/>
+        </w:rPr>
+        <w:t>numIterations</w:t>
+      </w:r>
+      <w:proofErr w:type="spellEnd"/>
+      <w:r>
+        <w:rPr>
+          <w:rFonts w:ascii="Bauhaus 93" w:hAnsi="Bauhaus 93"/>
+        </w:rPr>
+        <w:t xml:space="preserve"> </w:t>
+      </w:r>
+      <w:r>
+        <w:rPr>
+          <w:rFonts w:ascii="Bauhaus 93" w:hAnsi="Bauhaus 93"/>
+        </w:rPr>
+        <w:t>3</w:t>
+      </w:r>
+      <w:r>
+        <w:rPr>
+          <w:rFonts w:ascii="Bauhaus 93" w:hAnsi="Bauhaus 93"/>
+        </w:rPr>
+        <w:t xml:space="preserve"> --lambda 0.065</w:t>
+      </w:r>
+    </w:p>
+    <w:p>
+      <w:pPr>
+        <w:pStyle w:val="NoSpacing"/>
+        <w:ind w:left="720"/>
+        <w:rPr>
+          <w:rFonts w:ascii="Times New Roman" w:hAnsi="Times New Roman"/>
+          <w:sz w:val="24"/>
+          <w:szCs w:val="24"/>
+        </w:rPr>
+      </w:pPr>
+    </w:p>
+    <w:p>
+      <w:pPr>
+        <w:pStyle w:val="NoSpacing"/>
+        <w:ind w:left="720"/>
+        <w:rPr>
+          <w:rFonts w:ascii="Times New Roman" w:hAnsi="Times New Roman"/>
+          <w:sz w:val="24"/>
+          <w:szCs w:val="24"/>
+        </w:rPr>
+      </w:pPr>
+      <w:r>
+        <w:rPr>
+          <w:rFonts w:ascii="Times New Roman" w:hAnsi="Times New Roman"/>
+          <w:sz w:val="24"/>
+          <w:szCs w:val="24"/>
         </w:rPr>
         <w:lastRenderedPageBreak/>
-        <w:t>$HADOOP_HOME/bin/</w:t>
-      </w:r>
-      <w:proofErr w:type="spellStart"/>
-      <w:r>
-        <w:rPr>
-          <w:rFonts w:ascii="Bauhaus 93" w:hAnsi="Bauhaus 93"/>
-        </w:rPr>
-        <w:t>hadoop</w:t>
-      </w:r>
-      <w:proofErr w:type="spellEnd"/>
-      <w:r>
-        <w:rPr>
-          <w:rFonts w:ascii="Bauhaus 93" w:hAnsi="Bauhaus 93"/>
-        </w:rPr>
-        <w:t xml:space="preserve"> fs -</w:t>
-      </w:r>
-      <w:proofErr w:type="spellStart"/>
-      <w:r>
-        <w:rPr>
-          <w:rFonts w:ascii="Bauhaus 93" w:hAnsi="Bauhaus 93"/>
-        </w:rPr>
-        <w:t>mkdir</w:t>
-      </w:r>
-      <w:proofErr w:type="spellEnd"/>
-      <w:r>
-        <w:rPr>
-          <w:rFonts w:ascii="Bauhaus 93" w:hAnsi="Bauhaus 93"/>
-        </w:rPr>
-        <w:t xml:space="preserve"> </w:t>
-      </w:r>
-      <w:proofErr w:type="spellStart"/>
-      <w:r>
-        <w:rPr>
-          <w:rFonts w:ascii="Bauhaus 93" w:hAnsi="Bauhaus 93"/>
-        </w:rPr>
-        <w:t>movielens</w:t>
-      </w:r>
-      <w:proofErr w:type="spellEnd"/>
-    </w:p>
-    <w:p>
-      <w:pPr>
-        <w:pStyle w:val="NoSpacing"/>
-        <w:ind w:left="720"/>
-        <w:rPr>
-          <w:rFonts w:ascii="Bauhaus 93" w:hAnsi="Bauhaus 93"/>
-        </w:rPr>
-      </w:pPr>
-      <w:r>
-        <w:rPr>
-          <w:rFonts w:ascii="Bauhaus 93" w:hAnsi="Bauhaus 93"/>
-        </w:rPr>
-        <w:t>$HADOOP_HOME/bin/</w:t>
-      </w:r>
-      <w:proofErr w:type="spellStart"/>
-      <w:r>
-        <w:rPr>
-          <w:rFonts w:ascii="Bauhaus 93" w:hAnsi="Bauhaus 93"/>
-        </w:rPr>
-        <w:t>hadoop</w:t>
-      </w:r>
-      <w:proofErr w:type="spellEnd"/>
-      <w:r>
-        <w:rPr>
-          <w:rFonts w:ascii="Bauhaus 93" w:hAnsi="Bauhaus 93"/>
-        </w:rPr>
-        <w:t xml:space="preserve"> fs -put </w:t>
-      </w:r>
-      <w:proofErr w:type="spellStart"/>
-      <w:r>
-        <w:rPr>
-          <w:rFonts w:ascii="Bauhaus 93" w:hAnsi="Bauhaus 93"/>
-        </w:rPr>
-        <w:t>MovieLens</w:t>
-      </w:r>
-      <w:proofErr w:type="spellEnd"/>
-      <w:r>
-        <w:rPr>
-          <w:rFonts w:ascii="Bauhaus 93" w:hAnsi="Bauhaus 93"/>
-        </w:rPr>
-        <w:t>/ml-1m/ratings.csv</w:t>
-      </w:r>
-      <w:r>
-        <w:rPr>
-          <w:rFonts w:ascii="Bauhaus 93" w:hAnsi="Bauhaus 93"/>
-        </w:rPr>
-        <w:t xml:space="preserve"> </w:t>
-      </w:r>
-      <w:proofErr w:type="spellStart"/>
-      <w:r>
-        <w:rPr>
-          <w:rFonts w:ascii="Bauhaus 93" w:hAnsi="Bauhaus 93"/>
-        </w:rPr>
-        <w:t>movielens</w:t>
-      </w:r>
-      <w:proofErr w:type="spellEnd"/>
-    </w:p>
-    <w:p>
-      <w:pPr>
-        <w:pStyle w:val="NoSpacing"/>
-        <w:ind w:left="720"/>
-        <w:rPr>
-          <w:rFonts w:ascii="Times New Roman" w:hAnsi="Times New Roman"/>
-          <w:sz w:val="24"/>
-          <w:szCs w:val="24"/>
-        </w:rPr>
-      </w:pPr>
-    </w:p>
-    <w:p>
-      <w:pPr>
-        <w:pStyle w:val="NoSpacing"/>
-        <w:ind w:left="720"/>
-        <w:rPr>
-          <w:rFonts w:ascii="Times New Roman" w:hAnsi="Times New Roman"/>
-          <w:sz w:val="24"/>
-          <w:szCs w:val="24"/>
-        </w:rPr>
-      </w:pPr>
-      <w:r>
-        <w:rPr>
-          <w:rFonts w:ascii="Times New Roman" w:hAnsi="Times New Roman"/>
-          <w:sz w:val="24"/>
-          <w:szCs w:val="24"/>
-        </w:rPr>
-        <w:t>Split the data set into the 90% training set and 10% evaluation set. In this case we are using Hadoop to perform the split. Naturally, you can change the percentages here to any other value instead of 0.9/0.1. bin/mahout will only work from the $MAHOUT_HOME directory, or you can change it as others.</w:t>
-      </w:r>
-    </w:p>
-    <w:p>
-      <w:pPr>
-        <w:pStyle w:val="NoSpacing"/>
-        <w:ind w:left="720"/>
-        <w:rPr>
-          <w:rFonts w:ascii="Bauhaus 93" w:hAnsi="Bauhaus 93"/>
-        </w:rPr>
-      </w:pPr>
-      <w:r>
-        <w:rPr>
-          <w:rFonts w:ascii="Bauhaus 93" w:hAnsi="Bauhaus 93"/>
-        </w:rPr>
-        <w:t xml:space="preserve">bin/mahout </w:t>
-      </w:r>
-      <w:proofErr w:type="spellStart"/>
-      <w:r>
-        <w:rPr>
-          <w:rFonts w:ascii="Bauhaus 93" w:hAnsi="Bauhaus 93"/>
-        </w:rPr>
-        <w:t>splitDataset</w:t>
-      </w:r>
-      <w:proofErr w:type="spellEnd"/>
-      <w:r>
-        <w:rPr>
-          <w:rFonts w:ascii="Bauhaus 93" w:hAnsi="Bauhaus 93"/>
-        </w:rPr>
-        <w:t xml:space="preserve"> --input </w:t>
-      </w:r>
-      <w:proofErr w:type="spellStart"/>
-      <w:r>
-        <w:rPr>
-          <w:rFonts w:ascii="Bauhaus 93" w:hAnsi="Bauhaus 93"/>
-        </w:rPr>
-        <w:t>movielens</w:t>
-      </w:r>
-      <w:proofErr w:type="spellEnd"/>
-      <w:r>
-        <w:rPr>
-          <w:rFonts w:ascii="Bauhaus 93" w:hAnsi="Bauhaus 93"/>
-        </w:rPr>
-        <w:t>/ratings.cs</w:t>
-      </w:r>
-      <w:r>
-        <w:rPr>
-          <w:rFonts w:ascii="Bauhaus 93" w:hAnsi="Bauhaus 93"/>
-        </w:rPr>
-        <w:t xml:space="preserve">v --output </w:t>
-      </w:r>
-      <w:proofErr w:type="spellStart"/>
-      <w:r>
-        <w:rPr>
-          <w:rFonts w:ascii="Bauhaus 93" w:hAnsi="Bauhaus 93"/>
-        </w:rPr>
-        <w:t>ml_dataset</w:t>
-      </w:r>
-      <w:proofErr w:type="spellEnd"/>
-      <w:r>
-        <w:rPr>
-          <w:rFonts w:ascii="Bauhaus 93" w:hAnsi="Bauhaus 93"/>
-        </w:rPr>
-        <w:t xml:space="preserve"> </w:t>
-      </w:r>
-      <w:r>
-        <w:rPr>
-          <w:rFonts w:ascii="Bauhaus 93" w:hAnsi="Bauhaus 93"/>
-        </w:rPr>
-        <w:t>--</w:t>
-      </w:r>
-      <w:proofErr w:type="spellStart"/>
-      <w:r>
-        <w:rPr>
-          <w:rFonts w:ascii="Bauhaus 93" w:hAnsi="Bauhaus 93"/>
-        </w:rPr>
-        <w:t>trainingPercentage</w:t>
-      </w:r>
-      <w:proofErr w:type="spellEnd"/>
-      <w:r>
-        <w:rPr>
-          <w:rFonts w:ascii="Bauhaus 93" w:hAnsi="Bauhaus 93"/>
-        </w:rPr>
-        <w:t xml:space="preserve"> 0.9 --</w:t>
-      </w:r>
-      <w:proofErr w:type="spellStart"/>
-      <w:r>
-        <w:rPr>
-          <w:rFonts w:ascii="Bauhaus 93" w:hAnsi="Bauhaus 93"/>
-        </w:rPr>
-        <w:t>probePercentage</w:t>
-      </w:r>
-      <w:proofErr w:type="spellEnd"/>
-      <w:r>
-        <w:rPr>
-          <w:rFonts w:ascii="Bauhaus 93" w:hAnsi="Bauhaus 93"/>
-        </w:rPr>
-        <w:t xml:space="preserve"> 0.1 --</w:t>
-      </w:r>
-      <w:proofErr w:type="spellStart"/>
-      <w:r>
-        <w:rPr>
-          <w:rFonts w:ascii="Bauhaus 93" w:hAnsi="Bauhaus 93"/>
-        </w:rPr>
-        <w:t>tempDir</w:t>
-      </w:r>
-      <w:proofErr w:type="spellEnd"/>
-      <w:r>
-        <w:rPr>
-          <w:rFonts w:ascii="Bauhaus 93" w:hAnsi="Bauhaus 93"/>
-        </w:rPr>
-        <w:t xml:space="preserve"> dataset/</w:t>
-      </w:r>
-      <w:proofErr w:type="spellStart"/>
-      <w:r>
-        <w:rPr>
-          <w:rFonts w:ascii="Bauhaus 93" w:hAnsi="Bauhaus 93"/>
-        </w:rPr>
-        <w:t>tmp</w:t>
-      </w:r>
-      <w:proofErr w:type="spellEnd"/>
-    </w:p>
-    <w:p>
-      <w:pPr>
-        <w:pStyle w:val="NoSpacing"/>
-        <w:ind w:left="720"/>
-        <w:rPr>
-          <w:rFonts w:ascii="Times New Roman" w:hAnsi="Times New Roman"/>
-          <w:sz w:val="24"/>
-          <w:szCs w:val="24"/>
-        </w:rPr>
-      </w:pPr>
-    </w:p>
-    <w:p>
-      <w:pPr>
-        <w:pStyle w:val="NoSpacing"/>
-        <w:ind w:left="720"/>
-        <w:rPr>
-          <w:rFonts w:ascii="Times New Roman" w:hAnsi="Times New Roman"/>
-          <w:sz w:val="24"/>
-          <w:szCs w:val="24"/>
-        </w:rPr>
-      </w:pPr>
-      <w:r>
-        <w:rPr>
-          <w:rFonts w:ascii="Times New Roman" w:hAnsi="Times New Roman"/>
-          <w:b/>
-          <w:sz w:val="24"/>
-          <w:szCs w:val="24"/>
-          <w:u w:val="single"/>
-        </w:rPr>
-        <w:t>Verify and report</w:t>
-      </w:r>
-      <w:r>
-        <w:rPr>
-          <w:rFonts w:ascii="Times New Roman" w:hAnsi="Times New Roman"/>
-          <w:sz w:val="24"/>
-          <w:szCs w:val="24"/>
-        </w:rPr>
-        <w:t xml:space="preserve"> the file sizes of the input ratings.csv file and the two sampled files (the two files are in the </w:t>
-      </w:r>
-      <w:r>
-        <w:rPr>
-          <w:rFonts w:ascii="Times New Roman" w:hAnsi="Times New Roman"/>
-          <w:sz w:val="24"/>
-          <w:szCs w:val="24"/>
-        </w:rPr>
-        <w:t>/user/</w:t>
-      </w:r>
-      <w:r>
-        <w:rPr>
-          <w:rFonts w:ascii="Times New Roman" w:hAnsi="Times New Roman"/>
-          <w:sz w:val="24"/>
-          <w:szCs w:val="24"/>
-        </w:rPr>
-        <w:t>e</w:t>
-      </w:r>
-      <w:r>
-        <w:rPr>
-          <w:rFonts w:ascii="Times New Roman" w:hAnsi="Times New Roman"/>
-          <w:sz w:val="24"/>
-          <w:szCs w:val="24"/>
-        </w:rPr>
-        <w:t>c</w:t>
-      </w:r>
-      <w:r>
-        <w:rPr>
-          <w:rFonts w:ascii="Times New Roman" w:hAnsi="Times New Roman"/>
-          <w:sz w:val="24"/>
-          <w:szCs w:val="24"/>
-        </w:rPr>
-        <w:t>2-</w:t>
-      </w:r>
-      <w:r>
-        <w:rPr>
-          <w:rFonts w:ascii="Times New Roman" w:hAnsi="Times New Roman"/>
-          <w:sz w:val="24"/>
-          <w:szCs w:val="24"/>
-        </w:rPr>
-        <w:t>user/</w:t>
-      </w:r>
-      <w:proofErr w:type="spellStart"/>
-      <w:r>
-        <w:rPr>
-          <w:rFonts w:ascii="Times New Roman" w:hAnsi="Times New Roman"/>
-          <w:sz w:val="24"/>
-          <w:szCs w:val="24"/>
-        </w:rPr>
-        <w:t>ml_</w:t>
-      </w:r>
-      <w:r>
-        <w:rPr>
-          <w:rFonts w:ascii="Times New Roman" w:hAnsi="Times New Roman"/>
-          <w:sz w:val="24"/>
-          <w:szCs w:val="24"/>
-        </w:rPr>
-        <w:t>dataset</w:t>
-      </w:r>
-      <w:proofErr w:type="spellEnd"/>
-      <w:r>
-        <w:rPr>
-          <w:rFonts w:ascii="Times New Roman" w:hAnsi="Times New Roman"/>
-          <w:sz w:val="24"/>
-          <w:szCs w:val="24"/>
-        </w:rPr>
-        <w:t>/</w:t>
-      </w:r>
-      <w:proofErr w:type="spellStart"/>
-      <w:r>
-        <w:rPr>
-          <w:rFonts w:ascii="Times New Roman" w:hAnsi="Times New Roman"/>
-          <w:sz w:val="24"/>
-          <w:szCs w:val="24"/>
-        </w:rPr>
-        <w:t>trainingSet</w:t>
-      </w:r>
-      <w:proofErr w:type="spellEnd"/>
-      <w:r>
-        <w:rPr>
-          <w:rFonts w:ascii="Times New Roman" w:hAnsi="Times New Roman"/>
-          <w:sz w:val="24"/>
-          <w:szCs w:val="24"/>
-        </w:rPr>
-        <w:t xml:space="preserve">/ and </w:t>
-      </w:r>
-      <w:r>
-        <w:rPr>
-          <w:rFonts w:ascii="Times New Roman" w:hAnsi="Times New Roman"/>
-          <w:sz w:val="24"/>
-          <w:szCs w:val="24"/>
-        </w:rPr>
-        <w:t>/user/</w:t>
-      </w:r>
-      <w:r>
-        <w:rPr>
-          <w:rFonts w:ascii="Times New Roman" w:hAnsi="Times New Roman"/>
-          <w:sz w:val="24"/>
-          <w:szCs w:val="24"/>
-        </w:rPr>
-        <w:t>e</w:t>
-      </w:r>
-      <w:r>
-        <w:rPr>
-          <w:rFonts w:ascii="Times New Roman" w:hAnsi="Times New Roman"/>
-          <w:sz w:val="24"/>
-          <w:szCs w:val="24"/>
-        </w:rPr>
-        <w:t>c</w:t>
-      </w:r>
-      <w:r>
-        <w:rPr>
-          <w:rFonts w:ascii="Times New Roman" w:hAnsi="Times New Roman"/>
-          <w:sz w:val="24"/>
-          <w:szCs w:val="24"/>
-        </w:rPr>
-        <w:t>2-</w:t>
-      </w:r>
-      <w:r>
-        <w:rPr>
-          <w:rFonts w:ascii="Times New Roman" w:hAnsi="Times New Roman"/>
-          <w:sz w:val="24"/>
-          <w:szCs w:val="24"/>
-        </w:rPr>
-        <w:t>user/</w:t>
-      </w:r>
-      <w:proofErr w:type="spellStart"/>
-      <w:r>
-        <w:rPr>
-          <w:rFonts w:ascii="Times New Roman" w:hAnsi="Times New Roman"/>
-          <w:sz w:val="24"/>
-          <w:szCs w:val="24"/>
-        </w:rPr>
-        <w:t>ml_</w:t>
-      </w:r>
-      <w:r>
-        <w:rPr>
-          <w:rFonts w:ascii="Times New Roman" w:hAnsi="Times New Roman"/>
-          <w:sz w:val="24"/>
-          <w:szCs w:val="24"/>
-        </w:rPr>
-        <w:t>dataset</w:t>
-      </w:r>
-      <w:proofErr w:type="spellEnd"/>
-      <w:r>
-        <w:rPr>
-          <w:rFonts w:ascii="Times New Roman" w:hAnsi="Times New Roman"/>
-          <w:sz w:val="24"/>
-          <w:szCs w:val="24"/>
-        </w:rPr>
-        <w:t>/</w:t>
-      </w:r>
-      <w:proofErr w:type="spellStart"/>
-      <w:r>
-        <w:rPr>
-          <w:rFonts w:ascii="Times New Roman" w:hAnsi="Times New Roman"/>
-          <w:sz w:val="24"/>
-          <w:szCs w:val="24"/>
-        </w:rPr>
-        <w:t>probeSet</w:t>
-      </w:r>
-      <w:proofErr w:type="spellEnd"/>
-      <w:r>
-        <w:rPr>
-          <w:rFonts w:ascii="Times New Roman" w:hAnsi="Times New Roman"/>
-          <w:sz w:val="24"/>
-          <w:szCs w:val="24"/>
-        </w:rPr>
-        <w:t xml:space="preserve"> directories on HDFS side). Do the sampled file sizes add up to the original input file size?</w:t>
-      </w:r>
-    </w:p>
-    <w:p>
-      <w:pPr>
-        <w:pStyle w:val="NoSpacing"/>
-        <w:ind w:left="720"/>
-        <w:rPr>
-          <w:rFonts w:ascii="Times New Roman" w:hAnsi="Times New Roman"/>
-          <w:sz w:val="24"/>
-          <w:szCs w:val="24"/>
-        </w:rPr>
-      </w:pPr>
-    </w:p>
-    <w:p>
-      <w:pPr>
-        <w:pStyle w:val="NoSpacing"/>
-        <w:ind w:left="720"/>
-        <w:rPr>
-          <w:rFonts w:ascii="Times New Roman" w:hAnsi="Times New Roman"/>
-          <w:sz w:val="24"/>
-          <w:szCs w:val="24"/>
-        </w:rPr>
-      </w:pPr>
-      <w:r>
-        <w:rPr>
-          <w:rFonts w:ascii="Times New Roman" w:hAnsi="Times New Roman"/>
-          <w:sz w:val="24"/>
-          <w:szCs w:val="24"/>
-        </w:rPr>
-        <w:t>Factorize the rating matrix based on the training set. As always, this is a single line command, be sure to run it as such. The --</w:t>
-      </w:r>
-      <w:proofErr w:type="spellStart"/>
-      <w:r>
-        <w:rPr>
-          <w:rFonts w:ascii="Times New Roman" w:hAnsi="Times New Roman"/>
-          <w:sz w:val="24"/>
-          <w:szCs w:val="24"/>
-        </w:rPr>
-        <w:t>numfeatures</w:t>
-      </w:r>
-      <w:proofErr w:type="spellEnd"/>
-      <w:r>
-        <w:rPr>
-          <w:rFonts w:ascii="Times New Roman" w:hAnsi="Times New Roman"/>
-          <w:sz w:val="24"/>
-          <w:szCs w:val="24"/>
-        </w:rPr>
-        <w:t xml:space="preserve"> value configures the set of “hidden” variables or the dimension size to use in matrix factorization. --</w:t>
-      </w:r>
-      <w:proofErr w:type="spellStart"/>
-      <w:r>
-        <w:rPr>
-          <w:rFonts w:ascii="Times New Roman" w:hAnsi="Times New Roman"/>
-          <w:sz w:val="24"/>
-          <w:szCs w:val="24"/>
-        </w:rPr>
-        <w:t>numIterations</w:t>
-      </w:r>
-      <w:proofErr w:type="spellEnd"/>
-      <w:r>
-        <w:rPr>
-          <w:rFonts w:ascii="Times New Roman" w:hAnsi="Times New Roman"/>
-          <w:sz w:val="24"/>
-          <w:szCs w:val="24"/>
-        </w:rPr>
-        <w:t xml:space="preserve"> sets how many passes to perform; we expect a better match with more iterations</w:t>
-      </w:r>
-    </w:p>
-    <w:p>
-      <w:pPr>
-        <w:pStyle w:val="NoSpacing"/>
-        <w:ind w:left="720"/>
-        <w:rPr>
-          <w:rFonts w:ascii="Bauhaus 93" w:hAnsi="Bauhaus 93"/>
-        </w:rPr>
-      </w:pPr>
-      <w:r>
-        <w:rPr>
-          <w:rFonts w:ascii="Bauhaus 93" w:hAnsi="Bauhaus 93"/>
-        </w:rPr>
-        <w:t>time bin/mahout</w:t>
-      </w:r>
-      <w:r>
-        <w:rPr>
-          <w:rFonts w:ascii="Bauhaus 93" w:hAnsi="Bauhaus 93"/>
-        </w:rPr>
-        <w:t xml:space="preserve"> </w:t>
-      </w:r>
-      <w:proofErr w:type="spellStart"/>
-      <w:r>
-        <w:rPr>
-          <w:rFonts w:ascii="Bauhaus 93" w:hAnsi="Bauhaus 93"/>
-        </w:rPr>
-        <w:t>parallelALS</w:t>
-      </w:r>
-      <w:proofErr w:type="spellEnd"/>
-      <w:r>
-        <w:rPr>
-          <w:rFonts w:ascii="Bauhaus 93" w:hAnsi="Bauhaus 93"/>
-        </w:rPr>
-        <w:t xml:space="preserve"> --input </w:t>
-      </w:r>
-      <w:proofErr w:type="spellStart"/>
-      <w:r>
-        <w:rPr>
-          <w:rFonts w:ascii="Bauhaus 93" w:hAnsi="Bauhaus 93"/>
-        </w:rPr>
-        <w:t>ml_</w:t>
-      </w:r>
-      <w:r>
-        <w:rPr>
-          <w:rFonts w:ascii="Bauhaus 93" w:hAnsi="Bauhaus 93"/>
-        </w:rPr>
-        <w:t>dataset</w:t>
-      </w:r>
-      <w:proofErr w:type="spellEnd"/>
-      <w:r>
-        <w:rPr>
-          <w:rFonts w:ascii="Bauhaus 93" w:hAnsi="Bauhaus 93"/>
-        </w:rPr>
-        <w:t>/</w:t>
-      </w:r>
-      <w:proofErr w:type="spellStart"/>
-      <w:r>
-        <w:rPr>
-          <w:rFonts w:ascii="Bauhaus 93" w:hAnsi="Bauhaus 93"/>
-        </w:rPr>
-        <w:t>trainingSet</w:t>
-      </w:r>
-      <w:proofErr w:type="spellEnd"/>
-      <w:r>
-        <w:rPr>
-          <w:rFonts w:ascii="Bauhaus 93" w:hAnsi="Bauhaus 93"/>
-        </w:rPr>
-        <w:t xml:space="preserve">/ --output </w:t>
-      </w:r>
-      <w:proofErr w:type="spellStart"/>
-      <w:r>
-        <w:rPr>
-          <w:rFonts w:ascii="Bauhaus 93" w:hAnsi="Bauhaus 93"/>
-        </w:rPr>
-        <w:t>als</w:t>
-      </w:r>
-      <w:proofErr w:type="spellEnd"/>
-      <w:r>
-        <w:rPr>
-          <w:rFonts w:ascii="Bauhaus 93" w:hAnsi="Bauhaus 93"/>
-        </w:rPr>
-        <w:t xml:space="preserve">/out </w:t>
-      </w:r>
-      <w:r>
-        <w:rPr>
-          <w:rFonts w:ascii="Bauhaus 93" w:hAnsi="Bauhaus 93"/>
-        </w:rPr>
-        <w:t>--</w:t>
-      </w:r>
-      <w:proofErr w:type="spellStart"/>
-      <w:r>
-        <w:rPr>
-          <w:rFonts w:ascii="Bauhaus 93" w:hAnsi="Bauhaus 93"/>
-        </w:rPr>
-        <w:t>tempDir</w:t>
-      </w:r>
-      <w:proofErr w:type="spellEnd"/>
-      <w:r>
-        <w:rPr>
-          <w:rFonts w:ascii="Bauhaus 93" w:hAnsi="Bauhaus 93"/>
-        </w:rPr>
-        <w:t xml:space="preserve"> </w:t>
-      </w:r>
-      <w:proofErr w:type="spellStart"/>
-      <w:r>
-        <w:rPr>
-          <w:rFonts w:ascii="Bauhaus 93" w:hAnsi="Bauhaus 93"/>
-        </w:rPr>
-        <w:t>als</w:t>
-      </w:r>
-      <w:proofErr w:type="spellEnd"/>
-      <w:r>
-        <w:rPr>
-          <w:rFonts w:ascii="Bauhaus 93" w:hAnsi="Bauhaus 93"/>
-        </w:rPr>
-        <w:t>/</w:t>
-      </w:r>
-      <w:proofErr w:type="spellStart"/>
-      <w:r>
-        <w:rPr>
-          <w:rFonts w:ascii="Bauhaus 93" w:hAnsi="Bauhaus 93"/>
-        </w:rPr>
-        <w:t>tmp</w:t>
-      </w:r>
-      <w:proofErr w:type="spellEnd"/>
-      <w:r>
-        <w:rPr>
-          <w:rFonts w:ascii="Bauhaus 93" w:hAnsi="Bauhaus 93"/>
-        </w:rPr>
-        <w:t xml:space="preserve"> --</w:t>
-      </w:r>
-      <w:proofErr w:type="spellStart"/>
-      <w:r>
-        <w:rPr>
-          <w:rFonts w:ascii="Bauhaus 93" w:hAnsi="Bauhaus 93"/>
-        </w:rPr>
-        <w:t>numFeatures</w:t>
-      </w:r>
-      <w:proofErr w:type="spellEnd"/>
-      <w:r>
-        <w:rPr>
-          <w:rFonts w:ascii="Bauhaus 93" w:hAnsi="Bauhaus 93"/>
-        </w:rPr>
-        <w:t xml:space="preserve"> 20 --</w:t>
-      </w:r>
-      <w:proofErr w:type="spellStart"/>
-      <w:r>
-        <w:rPr>
-          <w:rFonts w:ascii="Bauhaus 93" w:hAnsi="Bauhaus 93"/>
-        </w:rPr>
-        <w:t>numIterations</w:t>
-      </w:r>
-      <w:proofErr w:type="spellEnd"/>
-      <w:r>
-        <w:rPr>
-          <w:rFonts w:ascii="Bauhaus 93" w:hAnsi="Bauhaus 93"/>
-        </w:rPr>
-        <w:t xml:space="preserve"> </w:t>
-      </w:r>
-      <w:r>
-        <w:rPr>
-          <w:rFonts w:ascii="Bauhaus 93" w:hAnsi="Bauhaus 93"/>
-        </w:rPr>
-        <w:t>3</w:t>
-      </w:r>
-      <w:r>
-        <w:rPr>
-          <w:rFonts w:ascii="Bauhaus 93" w:hAnsi="Bauhaus 93"/>
-        </w:rPr>
-        <w:t xml:space="preserve"> --lambda 0.065</w:t>
-      </w:r>
-    </w:p>
-    <w:p>
-      <w:pPr>
-        <w:pStyle w:val="NoSpacing"/>
-        <w:ind w:left="720"/>
-        <w:rPr>
-          <w:rFonts w:ascii="Times New Roman" w:hAnsi="Times New Roman"/>
-          <w:sz w:val="24"/>
-          <w:szCs w:val="24"/>
-        </w:rPr>
-      </w:pPr>
-    </w:p>
-    <w:p>
-      <w:pPr>
-        <w:pStyle w:val="NoSpacing"/>
-        <w:ind w:left="720"/>
-        <w:rPr>
-          <w:rFonts w:ascii="Times New Roman" w:hAnsi="Times New Roman"/>
-          <w:sz w:val="24"/>
-          <w:szCs w:val="24"/>
-        </w:rPr>
-      </w:pPr>
-      <w:r>
-        <w:rPr>
-          <w:rFonts w:ascii="Times New Roman" w:hAnsi="Times New Roman"/>
-          <w:sz w:val="24"/>
-          <w:szCs w:val="24"/>
-        </w:rPr>
         <w:t>Measure the prediction against the training set:</w:t>
       </w:r>
     </w:p>
@@ -5233,7 +5111,7 @@
 </file>
 
 <file path=word/endnotes.xml><?xml version="1.0" encoding="utf-8"?>
-<w:endnotes xmlns:wpc="http://schemas.microsoft.com/office/word/2010/wordprocessingCanvas" xmlns:mc="http://schemas.openxmlformats.org/markup-compatibility/2006" xmlns:o="urn:schemas-microsoft-com:office:office" xmlns:r="http://schemas.openxmlformats.org/officeDocument/2006/relationships" xmlns:m="http://schemas.openxmlformats.org/officeDocument/2006/math" xmlns:v="urn:schemas-microsoft-com:vml" xmlns:wp14="http://schemas.microsoft.com/office/word/2010/wordprocessingDrawing" xmlns:wp="http://schemas.openxmlformats.org/drawingml/2006/wordprocessingDrawing" xmlns:w10="urn:schemas-microsoft-com:office:word" xmlns:w="http://schemas.openxmlformats.org/wordprocessingml/2006/main" xmlns:w14="http://schemas.microsoft.com/office/word/2010/wordml" xmlns:wpg="http://schemas.microsoft.com/office/word/2010/wordprocessingGroup" xmlns:wpi="http://schemas.microsoft.com/office/word/2010/wordprocessingInk" xmlns:wne="http://schemas.microsoft.com/office/word/2006/wordml" xmlns:wps="http://schemas.microsoft.com/office/word/2010/wordprocessingShape" mc:Ignorable="w14 wp14">
+<w:endnotes xmlns:wpc="http://schemas.microsoft.com/office/word/2010/wordprocessingCanvas" xmlns:cx="http://schemas.microsoft.com/office/drawing/2014/chartex" xmlns:cx1="http://schemas.microsoft.com/office/drawing/2015/9/8/chartex" xmlns:cx2="http://schemas.microsoft.com/office/drawing/2015/10/21/chartex" xmlns:cx3="http://schemas.microsoft.com/office/drawing/2016/5/9/chartex" xmlns:cx4="http://schemas.microsoft.com/office/drawing/2016/5/10/chartex" xmlns:cx5="http://schemas.microsoft.com/office/drawing/2016/5/11/chartex" xmlns:cx6="http://schemas.microsoft.com/office/drawing/2016/5/12/chartex" xmlns:cx7="http://schemas.microsoft.com/office/drawing/2016/5/13/chartex" xmlns:cx8="http://schemas.microsoft.com/office/drawing/2016/5/14/chartex" xmlns:mc="http://schemas.openxmlformats.org/markup-compatibility/2006" xmlns:aink="http://schemas.microsoft.com/office/drawing/2016/ink" xmlns:am3d="http://schemas.microsoft.com/office/drawing/2017/model3d" xmlns:o="urn:schemas-microsoft-com:office:office" xmlns:r="http://schemas.openxmlformats.org/officeDocument/2006/relationships" xmlns:m="http://schemas.openxmlformats.org/officeDocument/2006/math" xmlns:v="urn:schemas-microsoft-com:vml" xmlns:wp14="http://schemas.microsoft.com/office/word/2010/wordprocessingDrawing" xmlns:wp="http://schemas.openxmlformats.org/drawingml/2006/wordprocessingDrawing" xmlns:w10="urn:schemas-microsoft-com:office:word" xmlns:w="http://schemas.openxmlformats.org/wordprocessingml/2006/main" xmlns:w14="http://schemas.microsoft.com/office/word/2010/wordml" xmlns:w15="http://schemas.microsoft.com/office/word/2012/wordml" xmlns:w16cid="http://schemas.microsoft.com/office/word/2016/wordml/cid" xmlns:w16se="http://schemas.microsoft.com/office/word/2015/wordml/symex" xmlns:wpg="http://schemas.microsoft.com/office/word/2010/wordprocessingGroup" xmlns:wpi="http://schemas.microsoft.com/office/word/2010/wordprocessingInk" xmlns:wne="http://schemas.microsoft.com/office/word/2006/wordml" xmlns:wps="http://schemas.microsoft.com/office/word/2010/wordprocessingShape" mc:Ignorable="w14 w15 w16se w16cid wp14">
   <w:endnote w:type="separator" w:id="-1">
     <w:p>
       <w:pPr>
@@ -5258,7 +5136,7 @@
 </file>
 
 <file path=word/footnotes.xml><?xml version="1.0" encoding="utf-8"?>
-<w:footnotes xmlns:wpc="http://schemas.microsoft.com/office/word/2010/wordprocessingCanvas" xmlns:mc="http://schemas.openxmlformats.org/markup-compatibility/2006" xmlns:o="urn:schemas-microsoft-com:office:office" xmlns:r="http://schemas.openxmlformats.org/officeDocument/2006/relationships" xmlns:m="http://schemas.openxmlformats.org/officeDocument/2006/math" xmlns:v="urn:schemas-microsoft-com:vml" xmlns:wp14="http://schemas.microsoft.com/office/word/2010/wordprocessingDrawing" xmlns:wp="http://schemas.openxmlformats.org/drawingml/2006/wordprocessingDrawing" xmlns:w10="urn:schemas-microsoft-com:office:word" xmlns:w="http://schemas.openxmlformats.org/wordprocessingml/2006/main" xmlns:w14="http://schemas.microsoft.com/office/word/2010/wordml" xmlns:wpg="http://schemas.microsoft.com/office/word/2010/wordprocessingGroup" xmlns:wpi="http://schemas.microsoft.com/office/word/2010/wordprocessingInk" xmlns:wne="http://schemas.microsoft.com/office/word/2006/wordml" xmlns:wps="http://schemas.microsoft.com/office/word/2010/wordprocessingShape" mc:Ignorable="w14 wp14">
+<w:footnotes xmlns:wpc="http://schemas.microsoft.com/office/word/2010/wordprocessingCanvas" xmlns:cx="http://schemas.microsoft.com/office/drawing/2014/chartex" xmlns:cx1="http://schemas.microsoft.com/office/drawing/2015/9/8/chartex" xmlns:cx2="http://schemas.microsoft.com/office/drawing/2015/10/21/chartex" xmlns:cx3="http://schemas.microsoft.com/office/drawing/2016/5/9/chartex" xmlns:cx4="http://schemas.microsoft.com/office/drawing/2016/5/10/chartex" xmlns:cx5="http://schemas.microsoft.com/office/drawing/2016/5/11/chartex" xmlns:cx6="http://schemas.microsoft.com/office/drawing/2016/5/12/chartex" xmlns:cx7="http://schemas.microsoft.com/office/drawing/2016/5/13/chartex" xmlns:cx8="http://schemas.microsoft.com/office/drawing/2016/5/14/chartex" xmlns:mc="http://schemas.openxmlformats.org/markup-compatibility/2006" xmlns:aink="http://schemas.microsoft.com/office/drawing/2016/ink" xmlns:am3d="http://schemas.microsoft.com/office/drawing/2017/model3d" xmlns:o="urn:schemas-microsoft-com:office:office" xmlns:r="http://schemas.openxmlformats.org/officeDocument/2006/relationships" xmlns:m="http://schemas.openxmlformats.org/officeDocument/2006/math" xmlns:v="urn:schemas-microsoft-com:vml" xmlns:wp14="http://schemas.microsoft.com/office/word/2010/wordprocessingDrawing" xmlns:wp="http://schemas.openxmlformats.org/drawingml/2006/wordprocessingDrawing" xmlns:w10="urn:schemas-microsoft-com:office:word" xmlns:w="http://schemas.openxmlformats.org/wordprocessingml/2006/main" xmlns:w14="http://schemas.microsoft.com/office/word/2010/wordml" xmlns:w15="http://schemas.microsoft.com/office/word/2012/wordml" xmlns:w16cid="http://schemas.microsoft.com/office/word/2016/wordml/cid" xmlns:w16se="http://schemas.microsoft.com/office/word/2015/wordml/symex" xmlns:wpg="http://schemas.microsoft.com/office/word/2010/wordprocessingGroup" xmlns:wpi="http://schemas.microsoft.com/office/word/2010/wordprocessingInk" xmlns:wne="http://schemas.microsoft.com/office/word/2006/wordml" xmlns:wps="http://schemas.microsoft.com/office/word/2010/wordprocessingShape" mc:Ignorable="w14 w15 w16se w16cid wp14">
   <w:footnote w:type="separator" w:id="-1">
     <w:p>
       <w:pPr>
@@ -5283,7 +5161,7 @@
 </file>
 
 <file path=word/header1.xml><?xml version="1.0" encoding="utf-8"?>
-<w:hdr xmlns:wpc="http://schemas.microsoft.com/office/word/2010/wordprocessingCanvas" xmlns:mc="http://schemas.openxmlformats.org/markup-compatibility/2006" xmlns:o="urn:schemas-microsoft-com:office:office" xmlns:r="http://schemas.openxmlformats.org/officeDocument/2006/relationships" xmlns:m="http://schemas.openxmlformats.org/officeDocument/2006/math" xmlns:v="urn:schemas-microsoft-com:vml" xmlns:wp14="http://schemas.microsoft.com/office/word/2010/wordprocessingDrawing" xmlns:wp="http://schemas.openxmlformats.org/drawingml/2006/wordprocessingDrawing" xmlns:w10="urn:schemas-microsoft-com:office:word" xmlns:w="http://schemas.openxmlformats.org/wordprocessingml/2006/main" xmlns:w14="http://schemas.microsoft.com/office/word/2010/wordml" xmlns:wpg="http://schemas.microsoft.com/office/word/2010/wordprocessingGroup" xmlns:wpi="http://schemas.microsoft.com/office/word/2010/wordprocessingInk" xmlns:wne="http://schemas.microsoft.com/office/word/2006/wordml" xmlns:wps="http://schemas.microsoft.com/office/word/2010/wordprocessingShape" mc:Ignorable="w14 wp14">
+<w:hdr xmlns:wpc="http://schemas.microsoft.com/office/word/2010/wordprocessingCanvas" xmlns:cx="http://schemas.microsoft.com/office/drawing/2014/chartex" xmlns:cx1="http://schemas.microsoft.com/office/drawing/2015/9/8/chartex" xmlns:cx2="http://schemas.microsoft.com/office/drawing/2015/10/21/chartex" xmlns:cx3="http://schemas.microsoft.com/office/drawing/2016/5/9/chartex" xmlns:cx4="http://schemas.microsoft.com/office/drawing/2016/5/10/chartex" xmlns:cx5="http://schemas.microsoft.com/office/drawing/2016/5/11/chartex" xmlns:cx6="http://schemas.microsoft.com/office/drawing/2016/5/12/chartex" xmlns:cx7="http://schemas.microsoft.com/office/drawing/2016/5/13/chartex" xmlns:cx8="http://schemas.microsoft.com/office/drawing/2016/5/14/chartex" xmlns:mc="http://schemas.openxmlformats.org/markup-compatibility/2006" xmlns:aink="http://schemas.microsoft.com/office/drawing/2016/ink" xmlns:am3d="http://schemas.microsoft.com/office/drawing/2017/model3d" xmlns:o="urn:schemas-microsoft-com:office:office" xmlns:r="http://schemas.openxmlformats.org/officeDocument/2006/relationships" xmlns:m="http://schemas.openxmlformats.org/officeDocument/2006/math" xmlns:v="urn:schemas-microsoft-com:vml" xmlns:wp14="http://schemas.microsoft.com/office/word/2010/wordprocessingDrawing" xmlns:wp="http://schemas.openxmlformats.org/drawingml/2006/wordprocessingDrawing" xmlns:w10="urn:schemas-microsoft-com:office:word" xmlns:w="http://schemas.openxmlformats.org/wordprocessingml/2006/main" xmlns:w14="http://schemas.microsoft.com/office/word/2010/wordml" xmlns:w15="http://schemas.microsoft.com/office/word/2012/wordml" xmlns:w16cid="http://schemas.microsoft.com/office/word/2016/wordml/cid" xmlns:w16se="http://schemas.microsoft.com/office/word/2015/wordml/symex" xmlns:wpg="http://schemas.microsoft.com/office/word/2010/wordprocessingGroup" xmlns:wpi="http://schemas.microsoft.com/office/word/2010/wordprocessingInk" xmlns:wne="http://schemas.microsoft.com/office/word/2006/wordml" xmlns:wps="http://schemas.microsoft.com/office/word/2010/wordprocessingShape" mc:Ignorable="w14 w15 w16se w16cid wp14">
   <w:p>
     <w:pPr>
       <w:pStyle w:val="Header"/>
@@ -5302,8 +5180,8 @@
 </file>
 
 <file path=word/numbering.xml><?xml version="1.0" encoding="utf-8"?>
-<w:numbering xmlns:wpc="http://schemas.microsoft.com/office/word/2010/wordprocessingCanvas" xmlns:mc="http://schemas.openxmlformats.org/markup-compatibility/2006" xmlns:o="urn:schemas-microsoft-com:office:office" xmlns:r="http://schemas.openxmlformats.org/officeDocument/2006/relationships" xmlns:m="http://schemas.openxmlformats.org/officeDocument/2006/math" xmlns:v="urn:schemas-microsoft-com:vml" xmlns:wp14="http://schemas.microsoft.com/office/word/2010/wordprocessingDrawing" xmlns:wp="http://schemas.openxmlformats.org/drawingml/2006/wordprocessingDrawing" xmlns:w10="urn:schemas-microsoft-com:office:word" xmlns:w="http://schemas.openxmlformats.org/wordprocessingml/2006/main" xmlns:w14="http://schemas.microsoft.com/office/word/2010/wordml" xmlns:wpg="http://schemas.microsoft.com/office/word/2010/wordprocessingGroup" xmlns:wpi="http://schemas.microsoft.com/office/word/2010/wordprocessingInk" xmlns:wne="http://schemas.microsoft.com/office/word/2006/wordml" xmlns:wps="http://schemas.microsoft.com/office/word/2010/wordprocessingShape" mc:Ignorable="w14 wp14">
-  <w:abstractNum w:abstractNumId="0">
+<w:numbering xmlns:wpc="http://schemas.microsoft.com/office/word/2010/wordprocessingCanvas" xmlns:cx="http://schemas.microsoft.com/office/drawing/2014/chartex" xmlns:cx1="http://schemas.microsoft.com/office/drawing/2015/9/8/chartex" xmlns:cx2="http://schemas.microsoft.com/office/drawing/2015/10/21/chartex" xmlns:cx3="http://schemas.microsoft.com/office/drawing/2016/5/9/chartex" xmlns:cx4="http://schemas.microsoft.com/office/drawing/2016/5/10/chartex" xmlns:cx5="http://schemas.microsoft.com/office/drawing/2016/5/11/chartex" xmlns:cx6="http://schemas.microsoft.com/office/drawing/2016/5/12/chartex" xmlns:cx7="http://schemas.microsoft.com/office/drawing/2016/5/13/chartex" xmlns:cx8="http://schemas.microsoft.com/office/drawing/2016/5/14/chartex" xmlns:mc="http://schemas.openxmlformats.org/markup-compatibility/2006" xmlns:aink="http://schemas.microsoft.com/office/drawing/2016/ink" xmlns:am3d="http://schemas.microsoft.com/office/drawing/2017/model3d" xmlns:o="urn:schemas-microsoft-com:office:office" xmlns:r="http://schemas.openxmlformats.org/officeDocument/2006/relationships" xmlns:m="http://schemas.openxmlformats.org/officeDocument/2006/math" xmlns:v="urn:schemas-microsoft-com:vml" xmlns:wp14="http://schemas.microsoft.com/office/word/2010/wordprocessingDrawing" xmlns:wp="http://schemas.openxmlformats.org/drawingml/2006/wordprocessingDrawing" xmlns:w10="urn:schemas-microsoft-com:office:word" xmlns:w="http://schemas.openxmlformats.org/wordprocessingml/2006/main" xmlns:w14="http://schemas.microsoft.com/office/word/2010/wordml" xmlns:w15="http://schemas.microsoft.com/office/word/2012/wordml" xmlns:w16cid="http://schemas.microsoft.com/office/word/2016/wordml/cid" xmlns:w16se="http://schemas.microsoft.com/office/word/2015/wordml/symex" xmlns:wpg="http://schemas.microsoft.com/office/word/2010/wordprocessingGroup" xmlns:wpi="http://schemas.microsoft.com/office/word/2010/wordprocessingInk" xmlns:wne="http://schemas.microsoft.com/office/word/2006/wordml" xmlns:wps="http://schemas.microsoft.com/office/word/2010/wordprocessingShape" mc:Ignorable="w14 w15 w16se w16cid wp14">
+  <w:abstractNum w:abstractNumId="0" w15:restartNumberingAfterBreak="0">
     <w:nsid w:val="02F81CA7"/>
     <w:multiLevelType w:val="hybridMultilevel"/>
     <w:tmpl w:val="F0A80E38"/>
@@ -5392,7 +5270,7 @@
       </w:pPr>
     </w:lvl>
   </w:abstractNum>
-  <w:abstractNum w:abstractNumId="1">
+  <w:abstractNum w:abstractNumId="1" w15:restartNumberingAfterBreak="0">
     <w:nsid w:val="22653A56"/>
     <w:multiLevelType w:val="multilevel"/>
     <w:tmpl w:val="0409001D"/>
@@ -5481,7 +5359,7 @@
       </w:pPr>
     </w:lvl>
   </w:abstractNum>
-  <w:abstractNum w:abstractNumId="2">
+  <w:abstractNum w:abstractNumId="2" w15:restartNumberingAfterBreak="0">
     <w:nsid w:val="2AD60872"/>
     <w:multiLevelType w:val="multilevel"/>
     <w:tmpl w:val="0409001D"/>
@@ -5570,7 +5448,7 @@
       </w:pPr>
     </w:lvl>
   </w:abstractNum>
-  <w:abstractNum w:abstractNumId="3">
+  <w:abstractNum w:abstractNumId="3" w15:restartNumberingAfterBreak="0">
     <w:nsid w:val="2B5928BB"/>
     <w:multiLevelType w:val="multilevel"/>
     <w:tmpl w:val="0409001D"/>
@@ -5659,7 +5537,7 @@
       </w:pPr>
     </w:lvl>
   </w:abstractNum>
-  <w:abstractNum w:abstractNumId="4">
+  <w:abstractNum w:abstractNumId="4" w15:restartNumberingAfterBreak="0">
     <w:nsid w:val="339D40A7"/>
     <w:multiLevelType w:val="hybridMultilevel"/>
     <w:tmpl w:val="1A1C1C20"/>
@@ -5772,7 +5650,7 @@
       </w:rPr>
     </w:lvl>
   </w:abstractNum>
-  <w:abstractNum w:abstractNumId="5">
+  <w:abstractNum w:abstractNumId="5" w15:restartNumberingAfterBreak="0">
     <w:nsid w:val="382A69E7"/>
     <w:multiLevelType w:val="hybridMultilevel"/>
     <w:tmpl w:val="46EAE556"/>
@@ -5912,7 +5790,7 @@
       </w:rPr>
     </w:lvl>
   </w:abstractNum>
-  <w:abstractNum w:abstractNumId="6">
+  <w:abstractNum w:abstractNumId="6" w15:restartNumberingAfterBreak="0">
     <w:nsid w:val="3A4528F5"/>
     <w:multiLevelType w:val="hybridMultilevel"/>
     <w:tmpl w:val="D9CC1C08"/>
@@ -5998,7 +5876,7 @@
       </w:pPr>
     </w:lvl>
   </w:abstractNum>
-  <w:abstractNum w:abstractNumId="7">
+  <w:abstractNum w:abstractNumId="7" w15:restartNumberingAfterBreak="0">
     <w:nsid w:val="70456464"/>
     <w:multiLevelType w:val="hybridMultilevel"/>
     <w:tmpl w:val="18666904"/>
@@ -6112,7 +5990,7 @@
 </file>
 
 <file path=word/styles.xml><?xml version="1.0" encoding="utf-8"?>
-<w:styles xmlns:mc="http://schemas.openxmlformats.org/markup-compatibility/2006" xmlns:r="http://schemas.openxmlformats.org/officeDocument/2006/relationships" xmlns:w="http://schemas.openxmlformats.org/wordprocessingml/2006/main" xmlns:w14="http://schemas.microsoft.com/office/word/2010/wordml" mc:Ignorable="w14">
+<w:styles xmlns:mc="http://schemas.openxmlformats.org/markup-compatibility/2006" xmlns:r="http://schemas.openxmlformats.org/officeDocument/2006/relationships" xmlns:w="http://schemas.openxmlformats.org/wordprocessingml/2006/main" xmlns:w14="http://schemas.microsoft.com/office/word/2010/wordml" xmlns:w15="http://schemas.microsoft.com/office/word/2012/wordml" xmlns:w16cid="http://schemas.microsoft.com/office/word/2016/wordml/cid" xmlns:w16se="http://schemas.microsoft.com/office/word/2015/wordml/symex" mc:Ignorable="w14 w15 w16se w16cid">
   <w:docDefaults>
     <w:rPrDefault>
       <w:rPr>
@@ -6122,144 +6000,382 @@
     </w:rPrDefault>
     <w:pPrDefault/>
   </w:docDefaults>
-  <w:latentStyles w:defLockedState="0" w:defUIPriority="99" w:defSemiHidden="1" w:defUnhideWhenUsed="1" w:defQFormat="0" w:count="267">
-    <w:lsdException w:name="Normal" w:semiHidden="0" w:uiPriority="0" w:unhideWhenUsed="0" w:qFormat="1"/>
-    <w:lsdException w:name="heading 1" w:semiHidden="0" w:uiPriority="9" w:unhideWhenUsed="0" w:qFormat="1"/>
-    <w:lsdException w:name="heading 2" w:semiHidden="0" w:uiPriority="9" w:unhideWhenUsed="0" w:qFormat="1"/>
-    <w:lsdException w:name="heading 3" w:semiHidden="0" w:uiPriority="9" w:unhideWhenUsed="0" w:qFormat="1"/>
-    <w:lsdException w:name="heading 4" w:uiPriority="9" w:qFormat="1"/>
-    <w:lsdException w:name="heading 5" w:uiPriority="9" w:qFormat="1"/>
-    <w:lsdException w:name="heading 6" w:uiPriority="9" w:qFormat="1"/>
-    <w:lsdException w:name="heading 7" w:uiPriority="9" w:qFormat="1"/>
-    <w:lsdException w:name="heading 8" w:uiPriority="9" w:qFormat="1"/>
-    <w:lsdException w:name="heading 9" w:uiPriority="9" w:qFormat="1"/>
-    <w:lsdException w:name="toc 1" w:uiPriority="39"/>
-    <w:lsdException w:name="toc 2" w:uiPriority="39"/>
-    <w:lsdException w:name="toc 3" w:uiPriority="39"/>
-    <w:lsdException w:name="toc 4" w:uiPriority="39"/>
-    <w:lsdException w:name="toc 5" w:uiPriority="39"/>
-    <w:lsdException w:name="toc 6" w:uiPriority="39"/>
-    <w:lsdException w:name="toc 7" w:uiPriority="39"/>
-    <w:lsdException w:name="toc 8" w:uiPriority="39"/>
-    <w:lsdException w:name="toc 9" w:uiPriority="39"/>
-    <w:lsdException w:name="caption" w:uiPriority="35" w:qFormat="1"/>
-    <w:lsdException w:name="Title" w:semiHidden="0" w:uiPriority="10" w:unhideWhenUsed="0" w:qFormat="1"/>
-    <w:lsdException w:name="Default Paragraph Font" w:uiPriority="1"/>
-    <w:lsdException w:name="Subtitle" w:semiHidden="0" w:uiPriority="11" w:unhideWhenUsed="0" w:qFormat="1"/>
-    <w:lsdException w:name="Strong" w:semiHidden="0" w:uiPriority="22" w:unhideWhenUsed="0" w:qFormat="1"/>
-    <w:lsdException w:name="Emphasis" w:semiHidden="0" w:uiPriority="20" w:unhideWhenUsed="0" w:qFormat="1"/>
-    <w:lsdException w:name="Table Grid" w:uiPriority="59"/>
-    <w:lsdException w:name="Placeholder Text" w:unhideWhenUsed="0"/>
-    <w:lsdException w:name="No Spacing" w:semiHidden="0" w:uiPriority="1" w:unhideWhenUsed="0" w:qFormat="1"/>
-    <w:lsdException w:name="Light Shading" w:semiHidden="0" w:uiPriority="60" w:unhideWhenUsed="0"/>
-    <w:lsdException w:name="Light List" w:semiHidden="0" w:uiPriority="61" w:unhideWhenUsed="0"/>
-    <w:lsdException w:name="Light Grid" w:semiHidden="0" w:uiPriority="62" w:unhideWhenUsed="0"/>
-    <w:lsdException w:name="Medium Shading 1" w:semiHidden="0" w:uiPriority="63" w:unhideWhenUsed="0"/>
-    <w:lsdException w:name="Medium Shading 2" w:semiHidden="0" w:uiPriority="64" w:unhideWhenUsed="0"/>
-    <w:lsdException w:name="Medium List 1" w:semiHidden="0" w:uiPriority="65" w:unhideWhenUsed="0"/>
-    <w:lsdException w:name="Medium List 2" w:semiHidden="0" w:uiPriority="66" w:unhideWhenUsed="0"/>
-    <w:lsdException w:name="Medium Grid 1" w:semiHidden="0" w:uiPriority="67" w:unhideWhenUsed="0"/>
-    <w:lsdException w:name="Medium Grid 2" w:semiHidden="0" w:uiPriority="68" w:unhideWhenUsed="0"/>
-    <w:lsdException w:name="Medium Grid 3" w:semiHidden="0" w:uiPriority="69" w:unhideWhenUsed="0"/>
-    <w:lsdException w:name="Dark List" w:semiHidden="0" w:uiPriority="70" w:unhideWhenUsed="0"/>
-    <w:lsdException w:name="Colorful Shading" w:semiHidden="0" w:uiPriority="71" w:unhideWhenUsed="0"/>
-    <w:lsdException w:name="Colorful List" w:semiHidden="0" w:uiPriority="72" w:unhideWhenUsed="0"/>
-    <w:lsdException w:name="Colorful Grid" w:semiHidden="0" w:uiPriority="73" w:unhideWhenUsed="0"/>
-    <w:lsdException w:name="Light Shading Accent 1" w:semiHidden="0" w:uiPriority="60" w:unhideWhenUsed="0"/>
-    <w:lsdException w:name="Light List Accent 1" w:semiHidden="0" w:uiPriority="61" w:unhideWhenUsed="0"/>
-    <w:lsdException w:name="Light Grid Accent 1" w:semiHidden="0" w:uiPriority="62" w:unhideWhenUsed="0"/>
-    <w:lsdException w:name="Medium Shading 1 Accent 1" w:semiHidden="0" w:uiPriority="63" w:unhideWhenUsed="0"/>
-    <w:lsdException w:name="Medium Shading 2 Accent 1" w:semiHidden="0" w:uiPriority="64" w:unhideWhenUsed="0"/>
-    <w:lsdException w:name="Medium List 1 Accent 1" w:semiHidden="0" w:uiPriority="65" w:unhideWhenUsed="0"/>
-    <w:lsdException w:name="Revision" w:unhideWhenUsed="0"/>
-    <w:lsdException w:name="List Paragraph" w:semiHidden="0" w:uiPriority="34" w:unhideWhenUsed="0" w:qFormat="1"/>
-    <w:lsdException w:name="Quote" w:semiHidden="0" w:uiPriority="29" w:unhideWhenUsed="0" w:qFormat="1"/>
-    <w:lsdException w:name="Intense Quote" w:semiHidden="0" w:uiPriority="30" w:unhideWhenUsed="0" w:qFormat="1"/>
-    <w:lsdException w:name="Medium List 2 Accent 1" w:semiHidden="0" w:uiPriority="66" w:unhideWhenUsed="0"/>
-    <w:lsdException w:name="Medium Grid 1 Accent 1" w:semiHidden="0" w:uiPriority="67" w:unhideWhenUsed="0"/>
-    <w:lsdException w:name="Medium Grid 2 Accent 1" w:semiHidden="0" w:uiPriority="68" w:unhideWhenUsed="0"/>
-    <w:lsdException w:name="Medium Grid 3 Accent 1" w:semiHidden="0" w:uiPriority="69" w:unhideWhenUsed="0"/>
-    <w:lsdException w:name="Dark List Accent 1" w:semiHidden="0" w:uiPriority="70" w:unhideWhenUsed="0"/>
-    <w:lsdException w:name="Colorful Shading Accent 1" w:semiHidden="0" w:uiPriority="71" w:unhideWhenUsed="0"/>
-    <w:lsdException w:name="Colorful List Accent 1" w:semiHidden="0" w:uiPriority="72" w:unhideWhenUsed="0"/>
-    <w:lsdException w:name="Colorful Grid Accent 1" w:semiHidden="0" w:uiPriority="73" w:unhideWhenUsed="0"/>
-    <w:lsdException w:name="Light Shading Accent 2" w:semiHidden="0" w:uiPriority="60" w:unhideWhenUsed="0"/>
-    <w:lsdException w:name="Light List Accent 2" w:semiHidden="0" w:uiPriority="61" w:unhideWhenUsed="0"/>
-    <w:lsdException w:name="Light Grid Accent 2" w:semiHidden="0" w:uiPriority="62" w:unhideWhenUsed="0"/>
-    <w:lsdException w:name="Medium Shading 1 Accent 2" w:semiHidden="0" w:uiPriority="63" w:unhideWhenUsed="0"/>
-    <w:lsdException w:name="Medium Shading 2 Accent 2" w:semiHidden="0" w:uiPriority="64" w:unhideWhenUsed="0"/>
-    <w:lsdException w:name="Medium List 1 Accent 2" w:semiHidden="0" w:uiPriority="65" w:unhideWhenUsed="0"/>
-    <w:lsdException w:name="Medium List 2 Accent 2" w:semiHidden="0" w:uiPriority="66" w:unhideWhenUsed="0"/>
-    <w:lsdException w:name="Medium Grid 1 Accent 2" w:semiHidden="0" w:uiPriority="67" w:unhideWhenUsed="0"/>
-    <w:lsdException w:name="Medium Grid 2 Accent 2" w:semiHidden="0" w:uiPriority="68" w:unhideWhenUsed="0"/>
-    <w:lsdException w:name="Medium Grid 3 Accent 2" w:semiHidden="0" w:uiPriority="69" w:unhideWhenUsed="0"/>
-    <w:lsdException w:name="Dark List Accent 2" w:semiHidden="0" w:uiPriority="70" w:unhideWhenUsed="0"/>
-    <w:lsdException w:name="Colorful Shading Accent 2" w:semiHidden="0" w:uiPriority="71" w:unhideWhenUsed="0"/>
-    <w:lsdException w:name="Colorful List Accent 2" w:semiHidden="0" w:uiPriority="72" w:unhideWhenUsed="0"/>
-    <w:lsdException w:name="Colorful Grid Accent 2" w:semiHidden="0" w:uiPriority="73" w:unhideWhenUsed="0"/>
-    <w:lsdException w:name="Light Shading Accent 3" w:semiHidden="0" w:uiPriority="60" w:unhideWhenUsed="0"/>
-    <w:lsdException w:name="Light List Accent 3" w:semiHidden="0" w:uiPriority="61" w:unhideWhenUsed="0"/>
-    <w:lsdException w:name="Light Grid Accent 3" w:semiHidden="0" w:uiPriority="62" w:unhideWhenUsed="0"/>
-    <w:lsdException w:name="Medium Shading 1 Accent 3" w:semiHidden="0" w:uiPriority="63" w:unhideWhenUsed="0"/>
-    <w:lsdException w:name="Medium Shading 2 Accent 3" w:semiHidden="0" w:uiPriority="64" w:unhideWhenUsed="0"/>
-    <w:lsdException w:name="Medium List 1 Accent 3" w:semiHidden="0" w:uiPriority="65" w:unhideWhenUsed="0"/>
-    <w:lsdException w:name="Medium List 2 Accent 3" w:semiHidden="0" w:uiPriority="66" w:unhideWhenUsed="0"/>
-    <w:lsdException w:name="Medium Grid 1 Accent 3" w:semiHidden="0" w:uiPriority="67" w:unhideWhenUsed="0"/>
-    <w:lsdException w:name="Medium Grid 2 Accent 3" w:semiHidden="0" w:uiPriority="68" w:unhideWhenUsed="0"/>
-    <w:lsdException w:name="Medium Grid 3 Accent 3" w:semiHidden="0" w:uiPriority="69" w:unhideWhenUsed="0"/>
-    <w:lsdException w:name="Dark List Accent 3" w:semiHidden="0" w:uiPriority="70" w:unhideWhenUsed="0"/>
-    <w:lsdException w:name="Colorful Shading Accent 3" w:semiHidden="0" w:uiPriority="71" w:unhideWhenUsed="0"/>
-    <w:lsdException w:name="Colorful List Accent 3" w:semiHidden="0" w:uiPriority="72" w:unhideWhenUsed="0"/>
-    <w:lsdException w:name="Colorful Grid Accent 3" w:semiHidden="0" w:uiPriority="73" w:unhideWhenUsed="0"/>
-    <w:lsdException w:name="Light Shading Accent 4" w:semiHidden="0" w:uiPriority="60" w:unhideWhenUsed="0"/>
-    <w:lsdException w:name="Light List Accent 4" w:semiHidden="0" w:uiPriority="61" w:unhideWhenUsed="0"/>
-    <w:lsdException w:name="Light Grid Accent 4" w:semiHidden="0" w:uiPriority="62" w:unhideWhenUsed="0"/>
-    <w:lsdException w:name="Medium Shading 1 Accent 4" w:semiHidden="0" w:uiPriority="63" w:unhideWhenUsed="0"/>
-    <w:lsdException w:name="Medium Shading 2 Accent 4" w:semiHidden="0" w:uiPriority="64" w:unhideWhenUsed="0"/>
-    <w:lsdException w:name="Medium List 1 Accent 4" w:semiHidden="0" w:uiPriority="65" w:unhideWhenUsed="0"/>
-    <w:lsdException w:name="Medium List 2 Accent 4" w:semiHidden="0" w:uiPriority="66" w:unhideWhenUsed="0"/>
-    <w:lsdException w:name="Medium Grid 1 Accent 4" w:semiHidden="0" w:uiPriority="67" w:unhideWhenUsed="0"/>
-    <w:lsdException w:name="Medium Grid 2 Accent 4" w:semiHidden="0" w:uiPriority="68" w:unhideWhenUsed="0"/>
-    <w:lsdException w:name="Medium Grid 3 Accent 4" w:semiHidden="0" w:uiPriority="69" w:unhideWhenUsed="0"/>
-    <w:lsdException w:name="Dark List Accent 4" w:semiHidden="0" w:uiPriority="70" w:unhideWhenUsed="0"/>
-    <w:lsdException w:name="Colorful Shading Accent 4" w:semiHidden="0" w:uiPriority="71" w:unhideWhenUsed="0"/>
-    <w:lsdException w:name="Colorful List Accent 4" w:semiHidden="0" w:uiPriority="72" w:unhideWhenUsed="0"/>
-    <w:lsdException w:name="Colorful Grid Accent 4" w:semiHidden="0" w:uiPriority="73" w:unhideWhenUsed="0"/>
-    <w:lsdException w:name="Light Shading Accent 5" w:semiHidden="0" w:uiPriority="60" w:unhideWhenUsed="0"/>
-    <w:lsdException w:name="Light List Accent 5" w:semiHidden="0" w:uiPriority="61" w:unhideWhenUsed="0"/>
-    <w:lsdException w:name="Light Grid Accent 5" w:semiHidden="0" w:uiPriority="62" w:unhideWhenUsed="0"/>
-    <w:lsdException w:name="Medium Shading 1 Accent 5" w:semiHidden="0" w:uiPriority="63" w:unhideWhenUsed="0"/>
-    <w:lsdException w:name="Medium Shading 2 Accent 5" w:semiHidden="0" w:uiPriority="64" w:unhideWhenUsed="0"/>
-    <w:lsdException w:name="Medium List 1 Accent 5" w:semiHidden="0" w:uiPriority="65" w:unhideWhenUsed="0"/>
-    <w:lsdException w:name="Medium List 2 Accent 5" w:semiHidden="0" w:uiPriority="66" w:unhideWhenUsed="0"/>
-    <w:lsdException w:name="Medium Grid 1 Accent 5" w:semiHidden="0" w:uiPriority="67" w:unhideWhenUsed="0"/>
-    <w:lsdException w:name="Medium Grid 2 Accent 5" w:semiHidden="0" w:uiPriority="68" w:unhideWhenUsed="0"/>
-    <w:lsdException w:name="Medium Grid 3 Accent 5" w:semiHidden="0" w:uiPriority="69" w:unhideWhenUsed="0"/>
-    <w:lsdException w:name="Dark List Accent 5" w:semiHidden="0" w:uiPriority="70" w:unhideWhenUsed="0"/>
-    <w:lsdException w:name="Colorful Shading Accent 5" w:semiHidden="0" w:uiPriority="71" w:unhideWhenUsed="0"/>
-    <w:lsdException w:name="Colorful List Accent 5" w:semiHidden="0" w:uiPriority="72" w:unhideWhenUsed="0"/>
-    <w:lsdException w:name="Colorful Grid Accent 5" w:semiHidden="0" w:uiPriority="73" w:unhideWhenUsed="0"/>
-    <w:lsdException w:name="Light Shading Accent 6" w:semiHidden="0" w:uiPriority="60" w:unhideWhenUsed="0"/>
-    <w:lsdException w:name="Light List Accent 6" w:semiHidden="0" w:uiPriority="61" w:unhideWhenUsed="0"/>
-    <w:lsdException w:name="Light Grid Accent 6" w:semiHidden="0" w:uiPriority="62" w:unhideWhenUsed="0"/>
-    <w:lsdException w:name="Medium Shading 1 Accent 6" w:semiHidden="0" w:uiPriority="63" w:unhideWhenUsed="0"/>
-    <w:lsdException w:name="Medium Shading 2 Accent 6" w:semiHidden="0" w:uiPriority="64" w:unhideWhenUsed="0"/>
-    <w:lsdException w:name="Medium List 1 Accent 6" w:semiHidden="0" w:uiPriority="65" w:unhideWhenUsed="0"/>
-    <w:lsdException w:name="Medium List 2 Accent 6" w:semiHidden="0" w:uiPriority="66" w:unhideWhenUsed="0"/>
-    <w:lsdException w:name="Medium Grid 1 Accent 6" w:semiHidden="0" w:uiPriority="67" w:unhideWhenUsed="0"/>
-    <w:lsdException w:name="Medium Grid 2 Accent 6" w:semiHidden="0" w:uiPriority="68" w:unhideWhenUsed="0"/>
-    <w:lsdException w:name="Medium Grid 3 Accent 6" w:semiHidden="0" w:uiPriority="69" w:unhideWhenUsed="0"/>
-    <w:lsdException w:name="Dark List Accent 6" w:semiHidden="0" w:uiPriority="70" w:unhideWhenUsed="0"/>
-    <w:lsdException w:name="Colorful Shading Accent 6" w:semiHidden="0" w:uiPriority="71" w:unhideWhenUsed="0"/>
-    <w:lsdException w:name="Colorful List Accent 6" w:semiHidden="0" w:uiPriority="72" w:unhideWhenUsed="0"/>
-    <w:lsdException w:name="Colorful Grid Accent 6" w:semiHidden="0" w:uiPriority="73" w:unhideWhenUsed="0"/>
-    <w:lsdException w:name="Subtle Emphasis" w:semiHidden="0" w:uiPriority="19" w:unhideWhenUsed="0" w:qFormat="1"/>
-    <w:lsdException w:name="Intense Emphasis" w:semiHidden="0" w:uiPriority="21" w:unhideWhenUsed="0" w:qFormat="1"/>
-    <w:lsdException w:name="Subtle Reference" w:semiHidden="0" w:uiPriority="31" w:unhideWhenUsed="0" w:qFormat="1"/>
-    <w:lsdException w:name="Intense Reference" w:semiHidden="0" w:uiPriority="32" w:unhideWhenUsed="0" w:qFormat="1"/>
-    <w:lsdException w:name="Book Title" w:semiHidden="0" w:uiPriority="33" w:unhideWhenUsed="0" w:qFormat="1"/>
-    <w:lsdException w:name="Bibliography" w:uiPriority="37"/>
-    <w:lsdException w:name="TOC Heading" w:uiPriority="39" w:qFormat="1"/>
+  <w:latentStyles w:defLockedState="0" w:defUIPriority="99" w:defSemiHidden="0" w:defUnhideWhenUsed="0" w:defQFormat="0" w:count="375">
+    <w:lsdException w:name="Normal" w:uiPriority="0" w:qFormat="1"/>
+    <w:lsdException w:name="heading 1" w:uiPriority="9" w:qFormat="1"/>
+    <w:lsdException w:name="heading 2" w:uiPriority="9" w:qFormat="1"/>
+    <w:lsdException w:name="heading 3" w:uiPriority="9" w:qFormat="1"/>
+    <w:lsdException w:name="heading 4" w:semiHidden="1" w:uiPriority="9" w:unhideWhenUsed="1" w:qFormat="1"/>
+    <w:lsdException w:name="heading 5" w:semiHidden="1" w:uiPriority="9" w:unhideWhenUsed="1" w:qFormat="1"/>
+    <w:lsdException w:name="heading 6" w:semiHidden="1" w:uiPriority="9" w:unhideWhenUsed="1" w:qFormat="1"/>
+    <w:lsdException w:name="heading 7" w:semiHidden="1" w:uiPriority="9" w:unhideWhenUsed="1" w:qFormat="1"/>
+    <w:lsdException w:name="heading 8" w:semiHidden="1" w:uiPriority="9" w:unhideWhenUsed="1" w:qFormat="1"/>
+    <w:lsdException w:name="heading 9" w:semiHidden="1" w:uiPriority="9" w:unhideWhenUsed="1" w:qFormat="1"/>
+    <w:lsdException w:name="index 1" w:semiHidden="1" w:unhideWhenUsed="1"/>
+    <w:lsdException w:name="index 2" w:semiHidden="1" w:unhideWhenUsed="1"/>
+    <w:lsdException w:name="index 3" w:semiHidden="1" w:unhideWhenUsed="1"/>
+    <w:lsdException w:name="index 4" w:semiHidden="1" w:unhideWhenUsed="1"/>
+    <w:lsdException w:name="index 5" w:semiHidden="1" w:unhideWhenUsed="1"/>
+    <w:lsdException w:name="index 6" w:semiHidden="1" w:unhideWhenUsed="1"/>
+    <w:lsdException w:name="index 7" w:semiHidden="1" w:unhideWhenUsed="1"/>
+    <w:lsdException w:name="index 8" w:semiHidden="1" w:unhideWhenUsed="1"/>
+    <w:lsdException w:name="index 9" w:semiHidden="1" w:unhideWhenUsed="1"/>
+    <w:lsdException w:name="toc 1" w:semiHidden="1" w:uiPriority="39" w:unhideWhenUsed="1"/>
+    <w:lsdException w:name="toc 2" w:semiHidden="1" w:uiPriority="39" w:unhideWhenUsed="1"/>
+    <w:lsdException w:name="toc 3" w:semiHidden="1" w:uiPriority="39" w:unhideWhenUsed="1"/>
+    <w:lsdException w:name="toc 4" w:semiHidden="1" w:uiPriority="39" w:unhideWhenUsed="1"/>
+    <w:lsdException w:name="toc 5" w:semiHidden="1" w:uiPriority="39" w:unhideWhenUsed="1"/>
+    <w:lsdException w:name="toc 6" w:semiHidden="1" w:uiPriority="39" w:unhideWhenUsed="1"/>
+    <w:lsdException w:name="toc 7" w:semiHidden="1" w:uiPriority="39" w:unhideWhenUsed="1"/>
+    <w:lsdException w:name="toc 8" w:semiHidden="1" w:uiPriority="39" w:unhideWhenUsed="1"/>
+    <w:lsdException w:name="toc 9" w:semiHidden="1" w:uiPriority="39" w:unhideWhenUsed="1"/>
+    <w:lsdException w:name="Normal Indent" w:semiHidden="1" w:unhideWhenUsed="1"/>
+    <w:lsdException w:name="footnote text" w:semiHidden="1" w:unhideWhenUsed="1"/>
+    <w:lsdException w:name="annotation text" w:semiHidden="1" w:unhideWhenUsed="1"/>
+    <w:lsdException w:name="header" w:semiHidden="1" w:unhideWhenUsed="1"/>
+    <w:lsdException w:name="footer" w:semiHidden="1" w:unhideWhenUsed="1"/>
+    <w:lsdException w:name="index heading" w:semiHidden="1" w:unhideWhenUsed="1"/>
+    <w:lsdException w:name="caption" w:semiHidden="1" w:uiPriority="35" w:unhideWhenUsed="1" w:qFormat="1"/>
+    <w:lsdException w:name="table of figures" w:semiHidden="1" w:unhideWhenUsed="1"/>
+    <w:lsdException w:name="envelope address" w:semiHidden="1" w:unhideWhenUsed="1"/>
+    <w:lsdException w:name="envelope return" w:semiHidden="1" w:unhideWhenUsed="1"/>
+    <w:lsdException w:name="footnote reference" w:semiHidden="1" w:unhideWhenUsed="1"/>
+    <w:lsdException w:name="annotation reference" w:semiHidden="1" w:unhideWhenUsed="1"/>
+    <w:lsdException w:name="line number" w:semiHidden="1" w:unhideWhenUsed="1"/>
+    <w:lsdException w:name="page number" w:semiHidden="1" w:unhideWhenUsed="1"/>
+    <w:lsdException w:name="endnote reference" w:semiHidden="1" w:unhideWhenUsed="1"/>
+    <w:lsdException w:name="endnote text" w:semiHidden="1" w:unhideWhenUsed="1"/>
+    <w:lsdException w:name="table of authorities" w:semiHidden="1" w:unhideWhenUsed="1"/>
+    <w:lsdException w:name="macro" w:semiHidden="1" w:unhideWhenUsed="1"/>
+    <w:lsdException w:name="toa heading" w:semiHidden="1" w:unhideWhenUsed="1"/>
+    <w:lsdException w:name="List" w:semiHidden="1" w:unhideWhenUsed="1"/>
+    <w:lsdException w:name="List Bullet" w:semiHidden="1" w:unhideWhenUsed="1"/>
+    <w:lsdException w:name="List Number" w:semiHidden="1" w:unhideWhenUsed="1"/>
+    <w:lsdException w:name="List 2" w:semiHidden="1" w:unhideWhenUsed="1"/>
+    <w:lsdException w:name="List 3" w:semiHidden="1" w:unhideWhenUsed="1"/>
+    <w:lsdException w:name="List 4" w:semiHidden="1" w:unhideWhenUsed="1"/>
+    <w:lsdException w:name="List 5" w:semiHidden="1" w:unhideWhenUsed="1"/>
+    <w:lsdException w:name="List Bullet 2" w:semiHidden="1" w:unhideWhenUsed="1"/>
+    <w:lsdException w:name="List Bullet 3" w:semiHidden="1" w:unhideWhenUsed="1"/>
+    <w:lsdException w:name="List Bullet 4" w:semiHidden="1" w:unhideWhenUsed="1"/>
+    <w:lsdException w:name="List Bullet 5" w:semiHidden="1" w:unhideWhenUsed="1"/>
+    <w:lsdException w:name="List Number 2" w:semiHidden="1" w:unhideWhenUsed="1"/>
+    <w:lsdException w:name="List Number 3" w:semiHidden="1" w:unhideWhenUsed="1"/>
+    <w:lsdException w:name="List Number 4" w:semiHidden="1" w:unhideWhenUsed="1"/>
+    <w:lsdException w:name="List Number 5" w:semiHidden="1" w:unhideWhenUsed="1"/>
+    <w:lsdException w:name="Title" w:uiPriority="10" w:qFormat="1"/>
+    <w:lsdException w:name="Closing" w:semiHidden="1" w:unhideWhenUsed="1"/>
+    <w:lsdException w:name="Signature" w:semiHidden="1" w:unhideWhenUsed="1"/>
+    <w:lsdException w:name="Default Paragraph Font" w:semiHidden="1" w:uiPriority="1" w:unhideWhenUsed="1"/>
+    <w:lsdException w:name="Body Text" w:semiHidden="1" w:unhideWhenUsed="1"/>
+    <w:lsdException w:name="Body Text Indent" w:semiHidden="1" w:unhideWhenUsed="1"/>
+    <w:lsdException w:name="List Continue" w:semiHidden="1" w:unhideWhenUsed="1"/>
+    <w:lsdException w:name="List Continue 2" w:semiHidden="1" w:unhideWhenUsed="1"/>
+    <w:lsdException w:name="List Continue 3" w:semiHidden="1" w:unhideWhenUsed="1"/>
+    <w:lsdException w:name="List Continue 4" w:semiHidden="1" w:unhideWhenUsed="1"/>
+    <w:lsdException w:name="List Continue 5" w:semiHidden="1" w:unhideWhenUsed="1"/>
+    <w:lsdException w:name="Message Header" w:semiHidden="1" w:unhideWhenUsed="1"/>
+    <w:lsdException w:name="Subtitle" w:uiPriority="11" w:qFormat="1"/>
+    <w:lsdException w:name="Salutation" w:semiHidden="1" w:unhideWhenUsed="1"/>
+    <w:lsdException w:name="Date" w:semiHidden="1" w:unhideWhenUsed="1"/>
+    <w:lsdException w:name="Body Text First Indent" w:semiHidden="1" w:unhideWhenUsed="1"/>
+    <w:lsdException w:name="Body Text First Indent 2" w:semiHidden="1" w:unhideWhenUsed="1"/>
+    <w:lsdException w:name="Note Heading" w:semiHidden="1" w:unhideWhenUsed="1"/>
+    <w:lsdException w:name="Body Text 2" w:semiHidden="1" w:unhideWhenUsed="1"/>
+    <w:lsdException w:name="Body Text 3" w:semiHidden="1" w:unhideWhenUsed="1"/>
+    <w:lsdException w:name="Body Text Indent 2" w:semiHidden="1" w:unhideWhenUsed="1"/>
+    <w:lsdException w:name="Body Text Indent 3" w:semiHidden="1" w:unhideWhenUsed="1"/>
+    <w:lsdException w:name="Block Text" w:semiHidden="1" w:unhideWhenUsed="1"/>
+    <w:lsdException w:name="Hyperlink" w:semiHidden="1" w:unhideWhenUsed="1"/>
+    <w:lsdException w:name="FollowedHyperlink" w:semiHidden="1" w:unhideWhenUsed="1"/>
+    <w:lsdException w:name="Strong" w:uiPriority="22" w:qFormat="1"/>
+    <w:lsdException w:name="Emphasis" w:uiPriority="20" w:qFormat="1"/>
+    <w:lsdException w:name="Document Map" w:semiHidden="1" w:unhideWhenUsed="1"/>
+    <w:lsdException w:name="Plain Text" w:semiHidden="1" w:unhideWhenUsed="1"/>
+    <w:lsdException w:name="E-mail Signature" w:semiHidden="1" w:unhideWhenUsed="1"/>
+    <w:lsdException w:name="HTML Top of Form" w:semiHidden="1" w:unhideWhenUsed="1"/>
+    <w:lsdException w:name="HTML Bottom of Form" w:semiHidden="1" w:unhideWhenUsed="1"/>
+    <w:lsdException w:name="Normal (Web)" w:semiHidden="1" w:unhideWhenUsed="1"/>
+    <w:lsdException w:name="HTML Acronym" w:semiHidden="1" w:unhideWhenUsed="1"/>
+    <w:lsdException w:name="HTML Address" w:semiHidden="1" w:unhideWhenUsed="1"/>
+    <w:lsdException w:name="HTML Cite" w:semiHidden="1" w:unhideWhenUsed="1"/>
+    <w:lsdException w:name="HTML Code" w:semiHidden="1" w:unhideWhenUsed="1"/>
+    <w:lsdException w:name="HTML Definition" w:semiHidden="1" w:unhideWhenUsed="1"/>
+    <w:lsdException w:name="HTML Keyboard" w:semiHidden="1" w:unhideWhenUsed="1"/>
+    <w:lsdException w:name="HTML Preformatted" w:semiHidden="1" w:unhideWhenUsed="1"/>
+    <w:lsdException w:name="HTML Sample" w:semiHidden="1" w:unhideWhenUsed="1"/>
+    <w:lsdException w:name="HTML Typewriter" w:semiHidden="1" w:unhideWhenUsed="1"/>
+    <w:lsdException w:name="HTML Variable" w:semiHidden="1" w:unhideWhenUsed="1"/>
+    <w:lsdException w:name="Normal Table" w:semiHidden="1" w:unhideWhenUsed="1"/>
+    <w:lsdException w:name="annotation subject" w:semiHidden="1" w:unhideWhenUsed="1"/>
+    <w:lsdException w:name="No List" w:semiHidden="1" w:unhideWhenUsed="1"/>
+    <w:lsdException w:name="Outline List 1" w:semiHidden="1" w:unhideWhenUsed="1"/>
+    <w:lsdException w:name="Outline List 2" w:semiHidden="1" w:unhideWhenUsed="1"/>
+    <w:lsdException w:name="Outline List 3" w:semiHidden="1" w:unhideWhenUsed="1"/>
+    <w:lsdException w:name="Table Simple 1" w:semiHidden="1" w:unhideWhenUsed="1"/>
+    <w:lsdException w:name="Table Simple 2" w:semiHidden="1" w:unhideWhenUsed="1"/>
+    <w:lsdException w:name="Table Simple 3" w:semiHidden="1" w:unhideWhenUsed="1"/>
+    <w:lsdException w:name="Table Classic 1" w:semiHidden="1" w:unhideWhenUsed="1"/>
+    <w:lsdException w:name="Table Classic 2" w:semiHidden="1" w:unhideWhenUsed="1"/>
+    <w:lsdException w:name="Table Classic 3" w:semiHidden="1" w:unhideWhenUsed="1"/>
+    <w:lsdException w:name="Table Classic 4" w:semiHidden="1" w:unhideWhenUsed="1"/>
+    <w:lsdException w:name="Table Colorful 1" w:semiHidden="1" w:unhideWhenUsed="1"/>
+    <w:lsdException w:name="Table Colorful 2" w:semiHidden="1" w:unhideWhenUsed="1"/>
+    <w:lsdException w:name="Table Colorful 3" w:semiHidden="1" w:unhideWhenUsed="1"/>
+    <w:lsdException w:name="Table Columns 1" w:semiHidden="1" w:unhideWhenUsed="1"/>
+    <w:lsdException w:name="Table Columns 2" w:semiHidden="1" w:unhideWhenUsed="1"/>
+    <w:lsdException w:name="Table Columns 3" w:semiHidden="1" w:unhideWhenUsed="1"/>
+    <w:lsdException w:name="Table Columns 4" w:semiHidden="1" w:unhideWhenUsed="1"/>
+    <w:lsdException w:name="Table Columns 5" w:semiHidden="1" w:unhideWhenUsed="1"/>
+    <w:lsdException w:name="Table Grid 1" w:semiHidden="1" w:unhideWhenUsed="1"/>
+    <w:lsdException w:name="Table Grid 2" w:semiHidden="1" w:unhideWhenUsed="1"/>
+    <w:lsdException w:name="Table Grid 3" w:semiHidden="1" w:unhideWhenUsed="1"/>
+    <w:lsdException w:name="Table Grid 4" w:semiHidden="1" w:unhideWhenUsed="1"/>
+    <w:lsdException w:name="Table Grid 5" w:semiHidden="1" w:unhideWhenUsed="1"/>
+    <w:lsdException w:name="Table Grid 6" w:semiHidden="1" w:unhideWhenUsed="1"/>
+    <w:lsdException w:name="Table Grid 7" w:semiHidden="1" w:unhideWhenUsed="1"/>
+    <w:lsdException w:name="Table Grid 8" w:semiHidden="1" w:unhideWhenUsed="1"/>
+    <w:lsdException w:name="Table List 1" w:semiHidden="1" w:unhideWhenUsed="1"/>
+    <w:lsdException w:name="Table List 2" w:semiHidden="1" w:unhideWhenUsed="1"/>
+    <w:lsdException w:name="Table List 3" w:semiHidden="1" w:unhideWhenUsed="1"/>
+    <w:lsdException w:name="Table List 4" w:semiHidden="1" w:unhideWhenUsed="1"/>
+    <w:lsdException w:name="Table List 5" w:semiHidden="1" w:unhideWhenUsed="1"/>
+    <w:lsdException w:name="Table List 6" w:semiHidden="1" w:unhideWhenUsed="1"/>
+    <w:lsdException w:name="Table List 7" w:semiHidden="1" w:unhideWhenUsed="1"/>
+    <w:lsdException w:name="Table List 8" w:semiHidden="1" w:unhideWhenUsed="1"/>
+    <w:lsdException w:name="Table 3D effects 1" w:semiHidden="1" w:unhideWhenUsed="1"/>
+    <w:lsdException w:name="Table 3D effects 2" w:semiHidden="1" w:unhideWhenUsed="1"/>
+    <w:lsdException w:name="Table 3D effects 3" w:semiHidden="1" w:unhideWhenUsed="1"/>
+    <w:lsdException w:name="Table Contemporary" w:semiHidden="1" w:unhideWhenUsed="1"/>
+    <w:lsdException w:name="Table Elegant" w:semiHidden="1" w:unhideWhenUsed="1"/>
+    <w:lsdException w:name="Table Professional" w:semiHidden="1" w:unhideWhenUsed="1"/>
+    <w:lsdException w:name="Table Subtle 1" w:semiHidden="1" w:unhideWhenUsed="1"/>
+    <w:lsdException w:name="Table Subtle 2" w:semiHidden="1" w:unhideWhenUsed="1"/>
+    <w:lsdException w:name="Table Web 1" w:semiHidden="1" w:unhideWhenUsed="1"/>
+    <w:lsdException w:name="Table Web 2" w:semiHidden="1" w:unhideWhenUsed="1"/>
+    <w:lsdException w:name="Table Web 3" w:semiHidden="1" w:unhideWhenUsed="1"/>
+    <w:lsdException w:name="Balloon Text" w:semiHidden="1" w:unhideWhenUsed="1"/>
+    <w:lsdException w:name="Table Grid" w:semiHidden="1" w:uiPriority="59" w:unhideWhenUsed="1"/>
+    <w:lsdException w:name="Table Theme" w:semiHidden="1" w:unhideWhenUsed="1"/>
+    <w:lsdException w:name="Placeholder Text" w:semiHidden="1"/>
+    <w:lsdException w:name="No Spacing" w:uiPriority="1" w:qFormat="1"/>
+    <w:lsdException w:name="Light Shading" w:uiPriority="60"/>
+    <w:lsdException w:name="Light List" w:uiPriority="61"/>
+    <w:lsdException w:name="Light Grid" w:uiPriority="62"/>
+    <w:lsdException w:name="Medium Shading 1" w:uiPriority="63"/>
+    <w:lsdException w:name="Medium Shading 2" w:uiPriority="64"/>
+    <w:lsdException w:name="Medium List 1" w:uiPriority="65"/>
+    <w:lsdException w:name="Medium List 2" w:uiPriority="66"/>
+    <w:lsdException w:name="Medium Grid 1" w:uiPriority="67"/>
+    <w:lsdException w:name="Medium Grid 2" w:uiPriority="68"/>
+    <w:lsdException w:name="Medium Grid 3" w:uiPriority="69"/>
+    <w:lsdException w:name="Dark List" w:uiPriority="70"/>
+    <w:lsdException w:name="Colorful Shading" w:uiPriority="71"/>
+    <w:lsdException w:name="Colorful List" w:uiPriority="72"/>
+    <w:lsdException w:name="Colorful Grid" w:uiPriority="73"/>
+    <w:lsdException w:name="Light Shading Accent 1" w:uiPriority="60"/>
+    <w:lsdException w:name="Light List Accent 1" w:uiPriority="61"/>
+    <w:lsdException w:name="Light Grid Accent 1" w:uiPriority="62"/>
+    <w:lsdException w:name="Medium Shading 1 Accent 1" w:uiPriority="63"/>
+    <w:lsdException w:name="Medium Shading 2 Accent 1" w:uiPriority="64"/>
+    <w:lsdException w:name="Medium List 1 Accent 1" w:uiPriority="65"/>
+    <w:lsdException w:name="Revision" w:semiHidden="1"/>
+    <w:lsdException w:name="List Paragraph" w:uiPriority="34" w:qFormat="1"/>
+    <w:lsdException w:name="Quote" w:uiPriority="29" w:qFormat="1"/>
+    <w:lsdException w:name="Intense Quote" w:uiPriority="30" w:qFormat="1"/>
+    <w:lsdException w:name="Medium List 2 Accent 1" w:uiPriority="66"/>
+    <w:lsdException w:name="Medium Grid 1 Accent 1" w:uiPriority="67"/>
+    <w:lsdException w:name="Medium Grid 2 Accent 1" w:uiPriority="68"/>
+    <w:lsdException w:name="Medium Grid 3 Accent 1" w:uiPriority="69"/>
+    <w:lsdException w:name="Dark List Accent 1" w:uiPriority="70"/>
+    <w:lsdException w:name="Colorful Shading Accent 1" w:uiPriority="71"/>
+    <w:lsdException w:name="Colorful List Accent 1" w:uiPriority="72"/>
+    <w:lsdException w:name="Colorful Grid Accent 1" w:uiPriority="73"/>
+    <w:lsdException w:name="Light Shading Accent 2" w:uiPriority="60"/>
+    <w:lsdException w:name="Light List Accent 2" w:uiPriority="61"/>
+    <w:lsdException w:name="Light Grid Accent 2" w:uiPriority="62"/>
+    <w:lsdException w:name="Medium Shading 1 Accent 2" w:uiPriority="63"/>
+    <w:lsdException w:name="Medium Shading 2 Accent 2" w:uiPriority="64"/>
+    <w:lsdException w:name="Medium List 1 Accent 2" w:uiPriority="65"/>
+    <w:lsdException w:name="Medium List 2 Accent 2" w:uiPriority="66"/>
+    <w:lsdException w:name="Medium Grid 1 Accent 2" w:uiPriority="67"/>
+    <w:lsdException w:name="Medium Grid 2 Accent 2" w:uiPriority="68"/>
+    <w:lsdException w:name="Medium Grid 3 Accent 2" w:uiPriority="69"/>
+    <w:lsdException w:name="Dark List Accent 2" w:uiPriority="70"/>
+    <w:lsdException w:name="Colorful Shading Accent 2" w:uiPriority="71"/>
+    <w:lsdException w:name="Colorful List Accent 2" w:uiPriority="72"/>
+    <w:lsdException w:name="Colorful Grid Accent 2" w:uiPriority="73"/>
+    <w:lsdException w:name="Light Shading Accent 3" w:uiPriority="60"/>
+    <w:lsdException w:name="Light List Accent 3" w:uiPriority="61"/>
+    <w:lsdException w:name="Light Grid Accent 3" w:uiPriority="62"/>
+    <w:lsdException w:name="Medium Shading 1 Accent 3" w:uiPriority="63"/>
+    <w:lsdException w:name="Medium Shading 2 Accent 3" w:uiPriority="64"/>
+    <w:lsdException w:name="Medium List 1 Accent 3" w:uiPriority="65"/>
+    <w:lsdException w:name="Medium List 2 Accent 3" w:uiPriority="66"/>
+    <w:lsdException w:name="Medium Grid 1 Accent 3" w:uiPriority="67"/>
+    <w:lsdException w:name="Medium Grid 2 Accent 3" w:uiPriority="68"/>
+    <w:lsdException w:name="Medium Grid 3 Accent 3" w:uiPriority="69"/>
+    <w:lsdException w:name="Dark List Accent 3" w:uiPriority="70"/>
+    <w:lsdException w:name="Colorful Shading Accent 3" w:uiPriority="71"/>
+    <w:lsdException w:name="Colorful List Accent 3" w:uiPriority="72"/>
+    <w:lsdException w:name="Colorful Grid Accent 3" w:uiPriority="73"/>
+    <w:lsdException w:name="Light Shading Accent 4" w:uiPriority="60"/>
+    <w:lsdException w:name="Light List Accent 4" w:uiPriority="61"/>
+    <w:lsdException w:name="Light Grid Accent 4" w:uiPriority="62"/>
+    <w:lsdException w:name="Medium Shading 1 Accent 4" w:uiPriority="63"/>
+    <w:lsdException w:name="Medium Shading 2 Accent 4" w:uiPriority="64"/>
+    <w:lsdException w:name="Medium List 1 Accent 4" w:uiPriority="65"/>
+    <w:lsdException w:name="Medium List 2 Accent 4" w:uiPriority="66"/>
+    <w:lsdException w:name="Medium Grid 1 Accent 4" w:uiPriority="67"/>
+    <w:lsdException w:name="Medium Grid 2 Accent 4" w:uiPriority="68"/>
+    <w:lsdException w:name="Medium Grid 3 Accent 4" w:uiPriority="69"/>
+    <w:lsdException w:name="Dark List Accent 4" w:uiPriority="70"/>
+    <w:lsdException w:name="Colorful Shading Accent 4" w:uiPriority="71"/>
+    <w:lsdException w:name="Colorful List Accent 4" w:uiPriority="72"/>
+    <w:lsdException w:name="Colorful Grid Accent 4" w:uiPriority="73"/>
+    <w:lsdException w:name="Light Shading Accent 5" w:uiPriority="60"/>
+    <w:lsdException w:name="Light List Accent 5" w:uiPriority="61"/>
+    <w:lsdException w:name="Light Grid Accent 5" w:uiPriority="62"/>
+    <w:lsdException w:name="Medium Shading 1 Accent 5" w:uiPriority="63"/>
+    <w:lsdException w:name="Medium Shading 2 Accent 5" w:uiPriority="64"/>
+    <w:lsdException w:name="Medium List 1 Accent 5" w:uiPriority="65"/>
+    <w:lsdException w:name="Medium List 2 Accent 5" w:uiPriority="66"/>
+    <w:lsdException w:name="Medium Grid 1 Accent 5" w:uiPriority="67"/>
+    <w:lsdException w:name="Medium Grid 2 Accent 5" w:uiPriority="68"/>
+    <w:lsdException w:name="Medium Grid 3 Accent 5" w:uiPriority="69"/>
+    <w:lsdException w:name="Dark List Accent 5" w:uiPriority="70"/>
+    <w:lsdException w:name="Colorful Shading Accent 5" w:uiPriority="71"/>
+    <w:lsdException w:name="Colorful List Accent 5" w:uiPriority="72"/>
+    <w:lsdException w:name="Colorful Grid Accent 5" w:uiPriority="73"/>
+    <w:lsdException w:name="Light Shading Accent 6" w:uiPriority="60"/>
+    <w:lsdException w:name="Light List Accent 6" w:uiPriority="61"/>
+    <w:lsdException w:name="Light Grid Accent 6" w:uiPriority="62"/>
+    <w:lsdException w:name="Medium Shading 1 Accent 6" w:uiPriority="63"/>
+    <w:lsdException w:name="Medium Shading 2 Accent 6" w:uiPriority="64"/>
+    <w:lsdException w:name="Medium List 1 Accent 6" w:uiPriority="65"/>
+    <w:lsdException w:name="Medium List 2 Accent 6" w:uiPriority="66"/>
+    <w:lsdException w:name="Medium Grid 1 Accent 6" w:uiPriority="67"/>
+    <w:lsdException w:name="Medium Grid 2 Accent 6" w:uiPriority="68"/>
+    <w:lsdException w:name="Medium Grid 3 Accent 6" w:uiPriority="69"/>
+    <w:lsdException w:name="Dark List Accent 6" w:uiPriority="70"/>
+    <w:lsdException w:name="Colorful Shading Accent 6" w:uiPriority="71"/>
+    <w:lsdException w:name="Colorful List Accent 6" w:uiPriority="72"/>
+    <w:lsdException w:name="Colorful Grid Accent 6" w:uiPriority="73"/>
+    <w:lsdException w:name="Subtle Emphasis" w:uiPriority="19" w:qFormat="1"/>
+    <w:lsdException w:name="Intense Emphasis" w:uiPriority="21" w:qFormat="1"/>
+    <w:lsdException w:name="Subtle Reference" w:uiPriority="31" w:qFormat="1"/>
+    <w:lsdException w:name="Intense Reference" w:uiPriority="32" w:qFormat="1"/>
+    <w:lsdException w:name="Book Title" w:uiPriority="33" w:qFormat="1"/>
+    <w:lsdException w:name="Bibliography" w:semiHidden="1" w:uiPriority="37" w:unhideWhenUsed="1"/>
+    <w:lsdException w:name="TOC Heading" w:semiHidden="1" w:uiPriority="39" w:unhideWhenUsed="1" w:qFormat="1"/>
+    <w:lsdException w:name="Plain Table 1" w:uiPriority="41"/>
+    <w:lsdException w:name="Plain Table 2" w:uiPriority="42"/>
+    <w:lsdException w:name="Plain Table 3" w:uiPriority="43"/>
+    <w:lsdException w:name="Plain Table 4" w:uiPriority="44"/>
+    <w:lsdException w:name="Plain Table 5" w:uiPriority="45"/>
+    <w:lsdException w:name="Grid Table Light" w:uiPriority="40"/>
+    <w:lsdException w:name="Grid Table 1 Light" w:uiPriority="46"/>
+    <w:lsdException w:name="Grid Table 2" w:uiPriority="47"/>
+    <w:lsdException w:name="Grid Table 3" w:uiPriority="48"/>
+    <w:lsdException w:name="Grid Table 4" w:uiPriority="49"/>
+    <w:lsdException w:name="Grid Table 5 Dark" w:uiPriority="50"/>
+    <w:lsdException w:name="Grid Table 6 Colorful" w:uiPriority="51"/>
+    <w:lsdException w:name="Grid Table 7 Colorful" w:uiPriority="52"/>
+    <w:lsdException w:name="Grid Table 1 Light Accent 1" w:uiPriority="46"/>
+    <w:lsdException w:name="Grid Table 2 Accent 1" w:uiPriority="47"/>
+    <w:lsdException w:name="Grid Table 3 Accent 1" w:uiPriority="48"/>
+    <w:lsdException w:name="Grid Table 4 Accent 1" w:uiPriority="49"/>
+    <w:lsdException w:name="Grid Table 5 Dark Accent 1" w:uiPriority="50"/>
+    <w:lsdException w:name="Grid Table 6 Colorful Accent 1" w:uiPriority="51"/>
+    <w:lsdException w:name="Grid Table 7 Colorful Accent 1" w:uiPriority="52"/>
+    <w:lsdException w:name="Grid Table 1 Light Accent 2" w:uiPriority="46"/>
+    <w:lsdException w:name="Grid Table 2 Accent 2" w:uiPriority="47"/>
+    <w:lsdException w:name="Grid Table 3 Accent 2" w:uiPriority="48"/>
+    <w:lsdException w:name="Grid Table 4 Accent 2" w:uiPriority="49"/>
+    <w:lsdException w:name="Grid Table 5 Dark Accent 2" w:uiPriority="50"/>
+    <w:lsdException w:name="Grid Table 6 Colorful Accent 2" w:uiPriority="51"/>
+    <w:lsdException w:name="Grid Table 7 Colorful Accent 2" w:uiPriority="52"/>
+    <w:lsdException w:name="Grid Table 1 Light Accent 3" w:uiPriority="46"/>
+    <w:lsdException w:name="Grid Table 2 Accent 3" w:uiPriority="47"/>
+    <w:lsdException w:name="Grid Table 3 Accent 3" w:uiPriority="48"/>
+    <w:lsdException w:name="Grid Table 4 Accent 3" w:uiPriority="49"/>
+    <w:lsdException w:name="Grid Table 5 Dark Accent 3" w:uiPriority="50"/>
+    <w:lsdException w:name="Grid Table 6 Colorful Accent 3" w:uiPriority="51"/>
+    <w:lsdException w:name="Grid Table 7 Colorful Accent 3" w:uiPriority="52"/>
+    <w:lsdException w:name="Grid Table 1 Light Accent 4" w:uiPriority="46"/>
+    <w:lsdException w:name="Grid Table 2 Accent 4" w:uiPriority="47"/>
+    <w:lsdException w:name="Grid Table 3 Accent 4" w:uiPriority="48"/>
+    <w:lsdException w:name="Grid Table 4 Accent 4" w:uiPriority="49"/>
+    <w:lsdException w:name="Grid Table 5 Dark Accent 4" w:uiPriority="50"/>
+    <w:lsdException w:name="Grid Table 6 Colorful Accent 4" w:uiPriority="51"/>
+    <w:lsdException w:name="Grid Table 7 Colorful Accent 4" w:uiPriority="52"/>
+    <w:lsdException w:name="Grid Table 1 Light Accent 5" w:uiPriority="46"/>
+    <w:lsdException w:name="Grid Table 2 Accent 5" w:uiPriority="47"/>
+    <w:lsdException w:name="Grid Table 3 Accent 5" w:uiPriority="48"/>
+    <w:lsdException w:name="Grid Table 4 Accent 5" w:uiPriority="49"/>
+    <w:lsdException w:name="Grid Table 5 Dark Accent 5" w:uiPriority="50"/>
+    <w:lsdException w:name="Grid Table 6 Colorful Accent 5" w:uiPriority="51"/>
+    <w:lsdException w:name="Grid Table 7 Colorful Accent 5" w:uiPriority="52"/>
+    <w:lsdException w:name="Grid Table 1 Light Accent 6" w:uiPriority="46"/>
+    <w:lsdException w:name="Grid Table 2 Accent 6" w:uiPriority="47"/>
+    <w:lsdException w:name="Grid Table 3 Accent 6" w:uiPriority="48"/>
+    <w:lsdException w:name="Grid Table 4 Accent 6" w:uiPriority="49"/>
+    <w:lsdException w:name="Grid Table 5 Dark Accent 6" w:uiPriority="50"/>
+    <w:lsdException w:name="Grid Table 6 Colorful Accent 6" w:uiPriority="51"/>
+    <w:lsdException w:name="Grid Table 7 Colorful Accent 6" w:uiPriority="52"/>
+    <w:lsdException w:name="List Table 1 Light" w:uiPriority="46"/>
+    <w:lsdException w:name="List Table 2" w:uiPriority="47"/>
+    <w:lsdException w:name="List Table 3" w:uiPriority="48"/>
+    <w:lsdException w:name="List Table 4" w:uiPriority="49"/>
+    <w:lsdException w:name="List Table 5 Dark" w:uiPriority="50"/>
+    <w:lsdException w:name="List Table 6 Colorful" w:uiPriority="51"/>
+    <w:lsdException w:name="List Table 7 Colorful" w:uiPriority="52"/>
+    <w:lsdException w:name="List Table 1 Light Accent 1" w:uiPriority="46"/>
+    <w:lsdException w:name="List Table 2 Accent 1" w:uiPriority="47"/>
+    <w:lsdException w:name="List Table 3 Accent 1" w:uiPriority="48"/>
+    <w:lsdException w:name="List Table 4 Accent 1" w:uiPriority="49"/>
+    <w:lsdException w:name="List Table 5 Dark Accent 1" w:uiPriority="50"/>
+    <w:lsdException w:name="List Table 6 Colorful Accent 1" w:uiPriority="51"/>
+    <w:lsdException w:name="List Table 7 Colorful Accent 1" w:uiPriority="52"/>
+    <w:lsdException w:name="List Table 1 Light Accent 2" w:uiPriority="46"/>
+    <w:lsdException w:name="List Table 2 Accent 2" w:uiPriority="47"/>
+    <w:lsdException w:name="List Table 3 Accent 2" w:uiPriority="48"/>
+    <w:lsdException w:name="List Table 4 Accent 2" w:uiPriority="49"/>
+    <w:lsdException w:name="List Table 5 Dark Accent 2" w:uiPriority="50"/>
+    <w:lsdException w:name="List Table 6 Colorful Accent 2" w:uiPriority="51"/>
+    <w:lsdException w:name="List Table 7 Colorful Accent 2" w:uiPriority="52"/>
+    <w:lsdException w:name="List Table 1 Light Accent 3" w:uiPriority="46"/>
+    <w:lsdException w:name="List Table 2 Accent 3" w:uiPriority="47"/>
+    <w:lsdException w:name="List Table 3 Accent 3" w:uiPriority="48"/>
+    <w:lsdException w:name="List Table 4 Accent 3" w:uiPriority="49"/>
+    <w:lsdException w:name="List Table 5 Dark Accent 3" w:uiPriority="50"/>
+    <w:lsdException w:name="List Table 6 Colorful Accent 3" w:uiPriority="51"/>
+    <w:lsdException w:name="List Table 7 Colorful Accent 3" w:uiPriority="52"/>
+    <w:lsdException w:name="List Table 1 Light Accent 4" w:uiPriority="46"/>
+    <w:lsdException w:name="List Table 2 Accent 4" w:uiPriority="47"/>
+    <w:lsdException w:name="List Table 3 Accent 4" w:uiPriority="48"/>
+    <w:lsdException w:name="List Table 4 Accent 4" w:uiPriority="49"/>
+    <w:lsdException w:name="List Table 5 Dark Accent 4" w:uiPriority="50"/>
+    <w:lsdException w:name="List Table 6 Colorful Accent 4" w:uiPriority="51"/>
+    <w:lsdException w:name="List Table 7 Colorful Accent 4" w:uiPriority="52"/>
+    <w:lsdException w:name="List Table 1 Light Accent 5" w:uiPriority="46"/>
+    <w:lsdException w:name="List Table 2 Accent 5" w:uiPriority="47"/>
+    <w:lsdException w:name="List Table 3 Accent 5" w:uiPriority="48"/>
+    <w:lsdException w:name="List Table 4 Accent 5" w:uiPriority="49"/>
+    <w:lsdException w:name="List Table 5 Dark Accent 5" w:uiPriority="50"/>
+    <w:lsdException w:name="List Table 6 Colorful Accent 5" w:uiPriority="51"/>
+    <w:lsdException w:name="List Table 7 Colorful Accent 5" w:uiPriority="52"/>
+    <w:lsdException w:name="List Table 1 Light Accent 6" w:uiPriority="46"/>
+    <w:lsdException w:name="List Table 2 Accent 6" w:uiPriority="47"/>
+    <w:lsdException w:name="List Table 3 Accent 6" w:uiPriority="48"/>
+    <w:lsdException w:name="List Table 4 Accent 6" w:uiPriority="49"/>
+    <w:lsdException w:name="List Table 5 Dark Accent 6" w:uiPriority="50"/>
+    <w:lsdException w:name="List Table 6 Colorful Accent 6" w:uiPriority="51"/>
+    <w:lsdException w:name="List Table 7 Colorful Accent 6" w:uiPriority="52"/>
+    <w:lsdException w:name="Mention" w:semiHidden="1" w:unhideWhenUsed="1"/>
+    <w:lsdException w:name="Smart Hyperlink" w:semiHidden="1" w:unhideWhenUsed="1"/>
+    <w:lsdException w:name="Hashtag" w:semiHidden="1" w:unhideWhenUsed="1"/>
+    <w:lsdException w:name="Unresolved Mention" w:semiHidden="1" w:unhideWhenUsed="1"/>
   </w:latentStyles>
   <w:style w:type="paragraph" w:default="1" w:styleId="Normal">
     <w:name w:val="Normal"/>
@@ -6618,196 +6734,6 @@
 </w:styles>
 </file>
 
-<file path=word/stylesWithEffects.xml><?xml version="1.0" encoding="utf-8"?>
-<w:styles xmlns:wpc="http://schemas.microsoft.com/office/word/2010/wordprocessingCanvas" xmlns:mc="http://schemas.openxmlformats.org/markup-compatibility/2006" xmlns:o="urn:schemas-microsoft-com:office:office" xmlns:r="http://schemas.openxmlformats.org/officeDocument/2006/relationships" xmlns:m="http://schemas.openxmlformats.org/officeDocument/2006/math" xmlns:v="urn:schemas-microsoft-com:vml" xmlns:wp14="http://schemas.microsoft.com/office/word/2010/wordprocessingDrawing" xmlns:wp="http://schemas.openxmlformats.org/drawingml/2006/wordprocessingDrawing" xmlns:w10="urn:schemas-microsoft-com:office:word" xmlns:w="http://schemas.openxmlformats.org/wordprocessingml/2006/main" xmlns:w14="http://schemas.microsoft.com/office/word/2010/wordml" xmlns:wpg="http://schemas.microsoft.com/office/word/2010/wordprocessingGroup" xmlns:wpi="http://schemas.microsoft.com/office/word/2010/wordprocessingInk" xmlns:wne="http://schemas.microsoft.com/office/word/2006/wordml" xmlns:wps="http://schemas.microsoft.com/office/word/2010/wordprocessingShape" mc:Ignorable="w14 wp14">
-  <w:docDefaults>
-    <w:rPrDefault>
-      <w:rPr>
-        <w:rFonts w:asciiTheme="minorHAnsi" w:eastAsiaTheme="minorEastAsia" w:hAnsiTheme="minorHAnsi" w:cstheme="minorBidi"/>
-        <w:sz w:val="22"/>
-        <w:szCs w:val="22"/>
-        <w:lang w:val="en-US" w:eastAsia="en-US" w:bidi="ar-SA"/>
-      </w:rPr>
-    </w:rPrDefault>
-    <w:pPrDefault>
-      <w:pPr>
-        <w:spacing w:after="200" w:line="276" w:lineRule="auto"/>
-      </w:pPr>
-    </w:pPrDefault>
-  </w:docDefaults>
-  <w:latentStyles w:defLockedState="0" w:defUIPriority="99" w:defSemiHidden="1" w:defUnhideWhenUsed="1" w:defQFormat="0" w:count="267">
-    <w:lsdException w:name="Normal" w:semiHidden="0" w:uiPriority="0" w:unhideWhenUsed="0" w:qFormat="1"/>
-    <w:lsdException w:name="heading 1" w:semiHidden="0" w:uiPriority="9" w:unhideWhenUsed="0" w:qFormat="1"/>
-    <w:lsdException w:name="heading 2" w:uiPriority="9" w:qFormat="1"/>
-    <w:lsdException w:name="heading 3" w:uiPriority="9" w:qFormat="1"/>
-    <w:lsdException w:name="heading 4" w:uiPriority="9" w:qFormat="1"/>
-    <w:lsdException w:name="heading 5" w:uiPriority="9" w:qFormat="1"/>
-    <w:lsdException w:name="heading 6" w:uiPriority="9" w:qFormat="1"/>
-    <w:lsdException w:name="heading 7" w:uiPriority="9" w:qFormat="1"/>
-    <w:lsdException w:name="heading 8" w:uiPriority="9" w:qFormat="1"/>
-    <w:lsdException w:name="heading 9" w:uiPriority="9" w:qFormat="1"/>
-    <w:lsdException w:name="toc 1" w:uiPriority="39"/>
-    <w:lsdException w:name="toc 2" w:uiPriority="39"/>
-    <w:lsdException w:name="toc 3" w:uiPriority="39"/>
-    <w:lsdException w:name="toc 4" w:uiPriority="39"/>
-    <w:lsdException w:name="toc 5" w:uiPriority="39"/>
-    <w:lsdException w:name="toc 6" w:uiPriority="39"/>
-    <w:lsdException w:name="toc 7" w:uiPriority="39"/>
-    <w:lsdException w:name="toc 8" w:uiPriority="39"/>
-    <w:lsdException w:name="toc 9" w:uiPriority="39"/>
-    <w:lsdException w:name="caption" w:uiPriority="35" w:qFormat="1"/>
-    <w:lsdException w:name="Title" w:semiHidden="0" w:uiPriority="10" w:unhideWhenUsed="0" w:qFormat="1"/>
-    <w:lsdException w:name="Default Paragraph Font" w:uiPriority="1"/>
-    <w:lsdException w:name="Subtitle" w:semiHidden="0" w:uiPriority="11" w:unhideWhenUsed="0" w:qFormat="1"/>
-    <w:lsdException w:name="Strong" w:semiHidden="0" w:uiPriority="22" w:unhideWhenUsed="0" w:qFormat="1"/>
-    <w:lsdException w:name="Emphasis" w:semiHidden="0" w:uiPriority="20" w:unhideWhenUsed="0" w:qFormat="1"/>
-    <w:lsdException w:name="Table Grid" w:semiHidden="0" w:uiPriority="59" w:unhideWhenUsed="0"/>
-    <w:lsdException w:name="Placeholder Text" w:unhideWhenUsed="0"/>
-    <w:lsdException w:name="No Spacing" w:semiHidden="0" w:uiPriority="1" w:unhideWhenUsed="0" w:qFormat="1"/>
-    <w:lsdException w:name="Light Shading" w:semiHidden="0" w:uiPriority="60" w:unhideWhenUsed="0"/>
-    <w:lsdException w:name="Light List" w:semiHidden="0" w:uiPriority="61" w:unhideWhenUsed="0"/>
-    <w:lsdException w:name="Light Grid" w:semiHidden="0" w:uiPriority="62" w:unhideWhenUsed="0"/>
-    <w:lsdException w:name="Medium Shading 1" w:semiHidden="0" w:uiPriority="63" w:unhideWhenUsed="0"/>
-    <w:lsdException w:name="Medium Shading 2" w:semiHidden="0" w:uiPriority="64" w:unhideWhenUsed="0"/>
-    <w:lsdException w:name="Medium List 1" w:semiHidden="0" w:uiPriority="65" w:unhideWhenUsed="0"/>
-    <w:lsdException w:name="Medium List 2" w:semiHidden="0" w:uiPriority="66" w:unhideWhenUsed="0"/>
-    <w:lsdException w:name="Medium Grid 1" w:semiHidden="0" w:uiPriority="67" w:unhideWhenUsed="0"/>
-    <w:lsdException w:name="Medium Grid 2" w:semiHidden="0" w:uiPriority="68" w:unhideWhenUsed="0"/>
-    <w:lsdException w:name="Medium Grid 3" w:semiHidden="0" w:uiPriority="69" w:unhideWhenUsed="0"/>
-    <w:lsdException w:name="Dark List" w:semiHidden="0" w:uiPriority="70" w:unhideWhenUsed="0"/>
-    <w:lsdException w:name="Colorful Shading" w:semiHidden="0" w:uiPriority="71" w:unhideWhenUsed="0"/>
-    <w:lsdException w:name="Colorful List" w:semiHidden="0" w:uiPriority="72" w:unhideWhenUsed="0"/>
-    <w:lsdException w:name="Colorful Grid" w:semiHidden="0" w:uiPriority="73" w:unhideWhenUsed="0"/>
-    <w:lsdException w:name="Light Shading Accent 1" w:semiHidden="0" w:uiPriority="60" w:unhideWhenUsed="0"/>
-    <w:lsdException w:name="Light List Accent 1" w:semiHidden="0" w:uiPriority="61" w:unhideWhenUsed="0"/>
-    <w:lsdException w:name="Light Grid Accent 1" w:semiHidden="0" w:uiPriority="62" w:unhideWhenUsed="0"/>
-    <w:lsdException w:name="Medium Shading 1 Accent 1" w:semiHidden="0" w:uiPriority="63" w:unhideWhenUsed="0"/>
-    <w:lsdException w:name="Medium Shading 2 Accent 1" w:semiHidden="0" w:uiPriority="64" w:unhideWhenUsed="0"/>
-    <w:lsdException w:name="Medium List 1 Accent 1" w:semiHidden="0" w:uiPriority="65" w:unhideWhenUsed="0"/>
-    <w:lsdException w:name="Revision" w:unhideWhenUsed="0"/>
-    <w:lsdException w:name="List Paragraph" w:semiHidden="0" w:uiPriority="34" w:unhideWhenUsed="0" w:qFormat="1"/>
-    <w:lsdException w:name="Quote" w:semiHidden="0" w:uiPriority="29" w:unhideWhenUsed="0" w:qFormat="1"/>
-    <w:lsdException w:name="Intense Quote" w:semiHidden="0" w:uiPriority="30" w:unhideWhenUsed="0" w:qFormat="1"/>
-    <w:lsdException w:name="Medium List 2 Accent 1" w:semiHidden="0" w:uiPriority="66" w:unhideWhenUsed="0"/>
-    <w:lsdException w:name="Medium Grid 1 Accent 1" w:semiHidden="0" w:uiPriority="67" w:unhideWhenUsed="0"/>
-    <w:lsdException w:name="Medium Grid 2 Accent 1" w:semiHidden="0" w:uiPriority="68" w:unhideWhenUsed="0"/>
-    <w:lsdException w:name="Medium Grid 3 Accent 1" w:semiHidden="0" w:uiPriority="69" w:unhideWhenUsed="0"/>
-    <w:lsdException w:name="Dark List Accent 1" w:semiHidden="0" w:uiPriority="70" w:unhideWhenUsed="0"/>
-    <w:lsdException w:name="Colorful Shading Accent 1" w:semiHidden="0" w:uiPriority="71" w:unhideWhenUsed="0"/>
-    <w:lsdException w:name="Colorful List Accent 1" w:semiHidden="0" w:uiPriority="72" w:unhideWhenUsed="0"/>
-    <w:lsdException w:name="Colorful Grid Accent 1" w:semiHidden="0" w:uiPriority="73" w:unhideWhenUsed="0"/>
-    <w:lsdException w:name="Light Shading Accent 2" w:semiHidden="0" w:uiPriority="60" w:unhideWhenUsed="0"/>
-    <w:lsdException w:name="Light List Accent 2" w:semiHidden="0" w:uiPriority="61" w:unhideWhenUsed="0"/>
-    <w:lsdException w:name="Light Grid Accent 2" w:semiHidden="0" w:uiPriority="62" w:unhideWhenUsed="0"/>
-    <w:lsdException w:name="Medium Shading 1 Accent 2" w:semiHidden="0" w:uiPriority="63" w:unhideWhenUsed="0"/>
-    <w:lsdException w:name="Medium Shading 2 Accent 2" w:semiHidden="0" w:uiPriority="64" w:unhideWhenUsed="0"/>
-    <w:lsdException w:name="Medium List 1 Accent 2" w:semiHidden="0" w:uiPriority="65" w:unhideWhenUsed="0"/>
-    <w:lsdException w:name="Medium List 2 Accent 2" w:semiHidden="0" w:uiPriority="66" w:unhideWhenUsed="0"/>
-    <w:lsdException w:name="Medium Grid 1 Accent 2" w:semiHidden="0" w:uiPriority="67" w:unhideWhenUsed="0"/>
-    <w:lsdException w:name="Medium Grid 2 Accent 2" w:semiHidden="0" w:uiPriority="68" w:unhideWhenUsed="0"/>
-    <w:lsdException w:name="Medium Grid 3 Accent 2" w:semiHidden="0" w:uiPriority="69" w:unhideWhenUsed="0"/>
-    <w:lsdException w:name="Dark List Accent 2" w:semiHidden="0" w:uiPriority="70" w:unhideWhenUsed="0"/>
-    <w:lsdException w:name="Colorful Shading Accent 2" w:semiHidden="0" w:uiPriority="71" w:unhideWhenUsed="0"/>
-    <w:lsdException w:name="Colorful List Accent 2" w:semiHidden="0" w:uiPriority="72" w:unhideWhenUsed="0"/>
-    <w:lsdException w:name="Colorful Grid Accent 2" w:semiHidden="0" w:uiPriority="73" w:unhideWhenUsed="0"/>
-    <w:lsdException w:name="Light Shading Accent 3" w:semiHidden="0" w:uiPriority="60" w:unhideWhenUsed="0"/>
-    <w:lsdException w:name="Light List Accent 3" w:semiHidden="0" w:uiPriority="61" w:unhideWhenUsed="0"/>
-    <w:lsdException w:name="Light Grid Accent 3" w:semiHidden="0" w:uiPriority="62" w:unhideWhenUsed="0"/>
-    <w:lsdException w:name="Medium Shading 1 Accent 3" w:semiHidden="0" w:uiPriority="63" w:unhideWhenUsed="0"/>
-    <w:lsdException w:name="Medium Shading 2 Accent 3" w:semiHidden="0" w:uiPriority="64" w:unhideWhenUsed="0"/>
-    <w:lsdException w:name="Medium List 1 Accent 3" w:semiHidden="0" w:uiPriority="65" w:unhideWhenUsed="0"/>
-    <w:lsdException w:name="Medium List 2 Accent 3" w:semiHidden="0" w:uiPriority="66" w:unhideWhenUsed="0"/>
-    <w:lsdException w:name="Medium Grid 1 Accent 3" w:semiHidden="0" w:uiPriority="67" w:unhideWhenUsed="0"/>
-    <w:lsdException w:name="Medium Grid 2 Accent 3" w:semiHidden="0" w:uiPriority="68" w:unhideWhenUsed="0"/>
-    <w:lsdException w:name="Medium Grid 3 Accent 3" w:semiHidden="0" w:uiPriority="69" w:unhideWhenUsed="0"/>
-    <w:lsdException w:name="Dark List Accent 3" w:semiHidden="0" w:uiPriority="70" w:unhideWhenUsed="0"/>
-    <w:lsdException w:name="Colorful Shading Accent 3" w:semiHidden="0" w:uiPriority="71" w:unhideWhenUsed="0"/>
-    <w:lsdException w:name="Colorful List Accent 3" w:semiHidden="0" w:uiPriority="72" w:unhideWhenUsed="0"/>
-    <w:lsdException w:name="Colorful Grid Accent 3" w:semiHidden="0" w:uiPriority="73" w:unhideWhenUsed="0"/>
-    <w:lsdException w:name="Light Shading Accent 4" w:semiHidden="0" w:uiPriority="60" w:unhideWhenUsed="0"/>
-    <w:lsdException w:name="Light List Accent 4" w:semiHidden="0" w:uiPriority="61" w:unhideWhenUsed="0"/>
-    <w:lsdException w:name="Light Grid Accent 4" w:semiHidden="0" w:uiPriority="62" w:unhideWhenUsed="0"/>
-    <w:lsdException w:name="Medium Shading 1 Accent 4" w:semiHidden="0" w:uiPriority="63" w:unhideWhenUsed="0"/>
-    <w:lsdException w:name="Medium Shading 2 Accent 4" w:semiHidden="0" w:uiPriority="64" w:unhideWhenUsed="0"/>
-    <w:lsdException w:name="Medium List 1 Accent 4" w:semiHidden="0" w:uiPriority="65" w:unhideWhenUsed="0"/>
-    <w:lsdException w:name="Medium List 2 Accent 4" w:semiHidden="0" w:uiPriority="66" w:unhideWhenUsed="0"/>
-    <w:lsdException w:name="Medium Grid 1 Accent 4" w:semiHidden="0" w:uiPriority="67" w:unhideWhenUsed="0"/>
-    <w:lsdException w:name="Medium Grid 2 Accent 4" w:semiHidden="0" w:uiPriority="68" w:unhideWhenUsed="0"/>
-    <w:lsdException w:name="Medium Grid 3 Accent 4" w:semiHidden="0" w:uiPriority="69" w:unhideWhenUsed="0"/>
-    <w:lsdException w:name="Dark List Accent 4" w:semiHidden="0" w:uiPriority="70" w:unhideWhenUsed="0"/>
-    <w:lsdException w:name="Colorful Shading Accent 4" w:semiHidden="0" w:uiPriority="71" w:unhideWhenUsed="0"/>
-    <w:lsdException w:name="Colorful List Accent 4" w:semiHidden="0" w:uiPriority="72" w:unhideWhenUsed="0"/>
-    <w:lsdException w:name="Colorful Grid Accent 4" w:semiHidden="0" w:uiPriority="73" w:unhideWhenUsed="0"/>
-    <w:lsdException w:name="Light Shading Accent 5" w:semiHidden="0" w:uiPriority="60" w:unhideWhenUsed="0"/>
-    <w:lsdException w:name="Light List Accent 5" w:semiHidden="0" w:uiPriority="61" w:unhideWhenUsed="0"/>
-    <w:lsdException w:name="Light Grid Accent 5" w:semiHidden="0" w:uiPriority="62" w:unhideWhenUsed="0"/>
-    <w:lsdException w:name="Medium Shading 1 Accent 5" w:semiHidden="0" w:uiPriority="63" w:unhideWhenUsed="0"/>
-    <w:lsdException w:name="Medium Shading 2 Accent 5" w:semiHidden="0" w:uiPriority="64" w:unhideWhenUsed="0"/>
-    <w:lsdException w:name="Medium List 1 Accent 5" w:semiHidden="0" w:uiPriority="65" w:unhideWhenUsed="0"/>
-    <w:lsdException w:name="Medium List 2 Accent 5" w:semiHidden="0" w:uiPriority="66" w:unhideWhenUsed="0"/>
-    <w:lsdException w:name="Medium Grid 1 Accent 5" w:semiHidden="0" w:uiPriority="67" w:unhideWhenUsed="0"/>
-    <w:lsdException w:name="Medium Grid 2 Accent 5" w:semiHidden="0" w:uiPriority="68" w:unhideWhenUsed="0"/>
-    <w:lsdException w:name="Medium Grid 3 Accent 5" w:semiHidden="0" w:uiPriority="69" w:unhideWhenUsed="0"/>
-    <w:lsdException w:name="Dark List Accent 5" w:semiHidden="0" w:uiPriority="70" w:unhideWhenUsed="0"/>
-    <w:lsdException w:name="Colorful Shading Accent 5" w:semiHidden="0" w:uiPriority="71" w:unhideWhenUsed="0"/>
-    <w:lsdException w:name="Colorful List Accent 5" w:semiHidden="0" w:uiPriority="72" w:unhideWhenUsed="0"/>
-    <w:lsdException w:name="Colorful Grid Accent 5" w:semiHidden="0" w:uiPriority="73" w:unhideWhenUsed="0"/>
-    <w:lsdException w:name="Light Shading Accent 6" w:semiHidden="0" w:uiPriority="60" w:unhideWhenUsed="0"/>
-    <w:lsdException w:name="Light List Accent 6" w:semiHidden="0" w:uiPriority="61" w:unhideWhenUsed="0"/>
-    <w:lsdException w:name="Light Grid Accent 6" w:semiHidden="0" w:uiPriority="62" w:unhideWhenUsed="0"/>
-    <w:lsdException w:name="Medium Shading 1 Accent 6" w:semiHidden="0" w:uiPriority="63" w:unhideWhenUsed="0"/>
-    <w:lsdException w:name="Medium Shading 2 Accent 6" w:semiHidden="0" w:uiPriority="64" w:unhideWhenUsed="0"/>
-    <w:lsdException w:name="Medium List 1 Accent 6" w:semiHidden="0" w:uiPriority="65" w:unhideWhenUsed="0"/>
-    <w:lsdException w:name="Medium List 2 Accent 6" w:semiHidden="0" w:uiPriority="66" w:unhideWhenUsed="0"/>
-    <w:lsdException w:name="Medium Grid 1 Accent 6" w:semiHidden="0" w:uiPriority="67" w:unhideWhenUsed="0"/>
-    <w:lsdException w:name="Medium Grid 2 Accent 6" w:semiHidden="0" w:uiPriority="68" w:unhideWhenUsed="0"/>
-    <w:lsdException w:name="Medium Grid 3 Accent 6" w:semiHidden="0" w:uiPriority="69" w:unhideWhenUsed="0"/>
-    <w:lsdException w:name="Dark List Accent 6" w:semiHidden="0" w:uiPriority="70" w:unhideWhenUsed="0"/>
-    <w:lsdException w:name="Colorful Shading Accent 6" w:semiHidden="0" w:uiPriority="71" w:unhideWhenUsed="0"/>
-    <w:lsdException w:name="Colorful List Accent 6" w:semiHidden="0" w:uiPriority="72" w:unhideWhenUsed="0"/>
-    <w:lsdException w:name="Colorful Grid Accent 6" w:semiHidden="0" w:uiPriority="73" w:unhideWhenUsed="0"/>
-    <w:lsdException w:name="Subtle Emphasis" w:semiHidden="0" w:uiPriority="19" w:unhideWhenUsed="0" w:qFormat="1"/>
-    <w:lsdException w:name="Intense Emphasis" w:semiHidden="0" w:uiPriority="21" w:unhideWhenUsed="0" w:qFormat="1"/>
-    <w:lsdException w:name="Subtle Reference" w:semiHidden="0" w:uiPriority="31" w:unhideWhenUsed="0" w:qFormat="1"/>
-    <w:lsdException w:name="Intense Reference" w:semiHidden="0" w:uiPriority="32" w:unhideWhenUsed="0" w:qFormat="1"/>
-    <w:lsdException w:name="Book Title" w:semiHidden="0" w:uiPriority="33" w:unhideWhenUsed="0" w:qFormat="1"/>
-    <w:lsdException w:name="Bibliography" w:uiPriority="37"/>
-    <w:lsdException w:name="TOC Heading" w:uiPriority="39" w:qFormat="1"/>
-  </w:latentStyles>
-  <w:style w:type="paragraph" w:default="1" w:styleId="Normal">
-    <w:name w:val="Normal"/>
-    <w:qFormat/>
-  </w:style>
-  <w:style w:type="character" w:default="1" w:styleId="DefaultParagraphFont">
-    <w:name w:val="Default Paragraph Font"/>
-    <w:uiPriority w:val="1"/>
-    <w:semiHidden/>
-    <w:unhideWhenUsed/>
-  </w:style>
-  <w:style w:type="table" w:default="1" w:styleId="TableNormal">
-    <w:name w:val="Normal Table"/>
-    <w:uiPriority w:val="99"/>
-    <w:semiHidden/>
-    <w:unhideWhenUsed/>
-    <w:tblPr>
-      <w:tblInd w:w="0" w:type="dxa"/>
-      <w:tblCellMar>
-        <w:top w:w="0" w:type="dxa"/>
-        <w:left w:w="108" w:type="dxa"/>
-        <w:bottom w:w="0" w:type="dxa"/>
-        <w:right w:w="108" w:type="dxa"/>
-      </w:tblCellMar>
-    </w:tblPr>
-  </w:style>
-  <w:style w:type="numbering" w:default="1" w:styleId="NoList">
-    <w:name w:val="No List"/>
-    <w:uiPriority w:val="99"/>
-    <w:semiHidden/>
-    <w:unhideWhenUsed/>
-  </w:style>
-</w:styles>
-</file>
-
 <file path=word/theme/theme1.xml><?xml version="1.0" encoding="utf-8"?>
 <a:theme xmlns:a="http://schemas.openxmlformats.org/drawingml/2006/main" name="Office Theme">
   <a:themeElements>
@@ -7097,7 +7023,7 @@
   <a:extraClrSchemeLst/>
   <a:extLst>
     <a:ext uri="{05A4C25C-085E-4340-85A3-A5531E510DB2}">
-      <thm15:themeFamily xmlns:thm15="http://schemas.microsoft.com/office/thememl/2012/main" xmlns="" name="Office Theme" id="{62F939B6-93AF-4DB8-9C6B-D6C7DFDC589F}" vid="{4A3C46E8-61CC-4603-A589-7422A47A8E4A}"/>
+      <thm15:themeFamily xmlns:thm15="http://schemas.microsoft.com/office/thememl/2012/main" name="Office Theme" id="{62F939B6-93AF-4DB8-9C6B-D6C7DFDC589F}" vid="{4A3C46E8-61CC-4603-A589-7422A47A8E4A}"/>
     </a:ext>
   </a:extLst>
 </a:theme>
@@ -7108,7 +7034,7 @@
 </file>
 
 <file path=customXml/itemProps1.xml><?xml version="1.0" encoding="utf-8"?>
-<ds:datastoreItem xmlns:ds="http://schemas.openxmlformats.org/officeDocument/2006/customXml" ds:itemID="{755A7C42-AF1E-4BE3-B0B5-3022CC76FA4F}">
+<ds:datastoreItem xmlns:ds="http://schemas.openxmlformats.org/officeDocument/2006/customXml" ds:itemID="{9E0FCFAD-541E-4CBA-A5D3-3A9665F4C30B}">
   <ds:schemaRefs>
     <ds:schemaRef ds:uri="http://schemas.openxmlformats.org/officeDocument/2006/bibliography"/>
   </ds:schemaRefs>

</xml_diff>

<commit_message>
Assignment 5 Question 5
</commit_message>
<xml_diff>
--- a/Assignment5/MichaelJanke_Assignment5.docx
+++ b/Assignment5/MichaelJanke_Assignment5.docx
@@ -719,9 +719,13 @@
           <w:szCs w:val="20"/>
           <w:shd w:val="clear" w:color="auto" w:fill="FFFFFF"/>
         </w:rPr>
-        <w:t>52.15.176.31</w:t>
-      </w:r>
-      <w:r>
+        <w:t>52.15.176.31:8080</w:t>
+      </w:r>
+    </w:p>
+    <w:p>
+      <w:pPr>
+        <w:pStyle w:val="NoSpacing"/>
+        <w:ind w:left="360"/>
         <w:rPr>
           <w:rFonts w:ascii="Arial" w:hAnsi="Arial" w:cs="Arial"/>
           <w:color w:val="444444"/>
@@ -729,40 +733,24 @@
           <w:szCs w:val="20"/>
           <w:shd w:val="clear" w:color="auto" w:fill="FFFFFF"/>
         </w:rPr>
-        <w:t>:8080</w:t>
-      </w:r>
+      </w:pPr>
     </w:p>
     <w:p>
       <w:pPr>
         <w:pStyle w:val="NoSpacing"/>
         <w:ind w:left="360"/>
         <w:rPr>
-          <w:rFonts w:ascii="Arial" w:hAnsi="Arial" w:cs="Arial"/>
-          <w:color w:val="444444"/>
-          <w:sz w:val="20"/>
-          <w:szCs w:val="20"/>
-          <w:shd w:val="clear" w:color="auto" w:fill="FFFFFF"/>
-        </w:rPr>
-      </w:pPr>
-    </w:p>
-    <w:p>
-      <w:pPr>
-        <w:pStyle w:val="NoSpacing"/>
-        <w:ind w:left="360"/>
-        <w:rPr>
-          <w:rFonts w:ascii="Times New Roman" w:eastAsia="Times New Roman" w:hAnsi="Times New Roman"/>
-          <w:sz w:val="24"/>
-          <w:szCs w:val="24"/>
-        </w:rPr>
-      </w:pPr>
-      <w:bookmarkStart w:id="0" w:name="_GoBack"/>
-      <w:bookmarkEnd w:id="0"/>
+          <w:rFonts w:ascii="Times New Roman" w:eastAsia="Times New Roman" w:hAnsi="Times New Roman"/>
+          <w:sz w:val="24"/>
+          <w:szCs w:val="24"/>
+        </w:rPr>
+      </w:pPr>
       <w:r>
         <w:rPr>
           <w:noProof/>
         </w:rPr>
         <w:pict w14:anchorId="18326471">
-          <v:shape id="_x0000_i1029" type="#_x0000_t75" style="width:468pt;height:390pt;visibility:visible;mso-wrap-style:square">
+          <v:shape id="_x0000_i1027" type="#_x0000_t75" style="width:468pt;height:390pt;visibility:visible;mso-wrap-style:square">
             <v:imagedata r:id="rId11" o:title=""/>
           </v:shape>
         </w:pict>
@@ -1201,7 +1189,7 @@
           <w:noProof/>
         </w:rPr>
         <w:pict w14:anchorId="63E2CDD0">
-          <v:shape id="_x0000_i1027" type="#_x0000_t75" style="width:468pt;height:283.5pt;visibility:visible;mso-wrap-style:square">
+          <v:shape id="_x0000_i1028" type="#_x0000_t75" style="width:467.65pt;height:283.15pt;visibility:visible;mso-wrap-style:square">
             <v:imagedata r:id="rId12" o:title=""/>
           </v:shape>
         </w:pict>
@@ -2128,7 +2116,7 @@
           <w:noProof/>
         </w:rPr>
         <w:pict w14:anchorId="6548CEED">
-          <v:shape id="_x0000_i1028" type="#_x0000_t75" style="width:468pt;height:294pt;visibility:visible;mso-wrap-style:square">
+          <v:shape id="_x0000_i1029" type="#_x0000_t75" style="width:467.65pt;height:294pt;visibility:visible;mso-wrap-style:square">
             <v:imagedata r:id="rId13" o:title=""/>
           </v:shape>
         </w:pict>
@@ -4008,6 +3996,352 @@
           <w:sz w:val="24"/>
           <w:szCs w:val="24"/>
         </w:rPr>
+        <w:t>-</w:t>
+      </w:r>
+      <w:proofErr w:type="spellStart"/>
+      <w:r>
+        <w:rPr>
+          <w:rFonts w:ascii="Times New Roman" w:hAnsi="Times New Roman"/>
+          <w:sz w:val="24"/>
+          <w:szCs w:val="24"/>
+        </w:rPr>
+        <w:t>rw</w:t>
+      </w:r>
+      <w:proofErr w:type="spellEnd"/>
+      <w:r>
+        <w:rPr>
+          <w:rFonts w:ascii="Times New Roman" w:hAnsi="Times New Roman"/>
+          <w:sz w:val="24"/>
+          <w:szCs w:val="24"/>
+        </w:rPr>
+        <w:t xml:space="preserve">-r--r--   2 ec2-user supergroup   </w:t>
+      </w:r>
+      <w:r>
+        <w:rPr>
+          <w:rFonts w:ascii="Times New Roman" w:hAnsi="Times New Roman"/>
+          <w:b/>
+          <w:sz w:val="24"/>
+          <w:szCs w:val="24"/>
+        </w:rPr>
+        <w:t>11553456</w:t>
+      </w:r>
+      <w:r>
+        <w:rPr>
+          <w:rFonts w:ascii="Times New Roman" w:hAnsi="Times New Roman"/>
+          <w:sz w:val="24"/>
+          <w:szCs w:val="24"/>
+        </w:rPr>
+        <w:t xml:space="preserve"> 2019-03-12 02:18 /user/ec2-user/</w:t>
+      </w:r>
+      <w:proofErr w:type="spellStart"/>
+      <w:r>
+        <w:rPr>
+          <w:rFonts w:ascii="Times New Roman" w:hAnsi="Times New Roman"/>
+          <w:sz w:val="24"/>
+          <w:szCs w:val="24"/>
+        </w:rPr>
+        <w:t>movielens</w:t>
+      </w:r>
+      <w:proofErr w:type="spellEnd"/>
+      <w:r>
+        <w:rPr>
+          <w:rFonts w:ascii="Times New Roman" w:hAnsi="Times New Roman"/>
+          <w:sz w:val="24"/>
+          <w:szCs w:val="24"/>
+        </w:rPr>
+        <w:t>/ratings.csv</w:t>
+      </w:r>
+    </w:p>
+    <w:p>
+      <w:pPr>
+        <w:pStyle w:val="NoSpacing"/>
+        <w:ind w:left="720"/>
+        <w:rPr>
+          <w:rFonts w:ascii="Times New Roman" w:hAnsi="Times New Roman"/>
+          <w:sz w:val="24"/>
+          <w:szCs w:val="24"/>
+        </w:rPr>
+      </w:pPr>
+    </w:p>
+    <w:p>
+      <w:pPr>
+        <w:pStyle w:val="NoSpacing"/>
+        <w:ind w:left="720"/>
+        <w:rPr>
+          <w:rFonts w:ascii="Times New Roman" w:hAnsi="Times New Roman"/>
+          <w:sz w:val="24"/>
+          <w:szCs w:val="24"/>
+        </w:rPr>
+      </w:pPr>
+      <w:r>
+        <w:rPr>
+          <w:rFonts w:ascii="Times New Roman" w:hAnsi="Times New Roman"/>
+          <w:sz w:val="24"/>
+          <w:szCs w:val="24"/>
+        </w:rPr>
+        <w:t>-</w:t>
+      </w:r>
+      <w:proofErr w:type="spellStart"/>
+      <w:r>
+        <w:rPr>
+          <w:rFonts w:ascii="Times New Roman" w:hAnsi="Times New Roman"/>
+          <w:sz w:val="24"/>
+          <w:szCs w:val="24"/>
+        </w:rPr>
+        <w:t>rw</w:t>
+      </w:r>
+      <w:proofErr w:type="spellEnd"/>
+      <w:r>
+        <w:rPr>
+          <w:rFonts w:ascii="Times New Roman" w:hAnsi="Times New Roman"/>
+          <w:sz w:val="24"/>
+          <w:szCs w:val="24"/>
+        </w:rPr>
+        <w:t xml:space="preserve">-r--r--   2 ec2-user supergroup   </w:t>
+      </w:r>
+      <w:r>
+        <w:rPr>
+          <w:rFonts w:ascii="Times New Roman" w:hAnsi="Times New Roman"/>
+          <w:b/>
+          <w:sz w:val="24"/>
+          <w:szCs w:val="24"/>
+        </w:rPr>
+        <w:t>10397117</w:t>
+      </w:r>
+      <w:r>
+        <w:rPr>
+          <w:rFonts w:ascii="Times New Roman" w:hAnsi="Times New Roman"/>
+          <w:sz w:val="24"/>
+          <w:szCs w:val="24"/>
+        </w:rPr>
+        <w:t xml:space="preserve"> 2019-03-12 02:54 /user/ec2-user/</w:t>
+      </w:r>
+      <w:proofErr w:type="spellStart"/>
+      <w:r>
+        <w:rPr>
+          <w:rFonts w:ascii="Times New Roman" w:hAnsi="Times New Roman"/>
+          <w:sz w:val="24"/>
+          <w:szCs w:val="24"/>
+        </w:rPr>
+        <w:t>ml_dataset</w:t>
+      </w:r>
+      <w:proofErr w:type="spellEnd"/>
+      <w:r>
+        <w:rPr>
+          <w:rFonts w:ascii="Times New Roman" w:hAnsi="Times New Roman"/>
+          <w:sz w:val="24"/>
+          <w:szCs w:val="24"/>
+        </w:rPr>
+        <w:t>/</w:t>
+      </w:r>
+      <w:proofErr w:type="spellStart"/>
+      <w:r>
+        <w:rPr>
+          <w:rFonts w:ascii="Times New Roman" w:hAnsi="Times New Roman"/>
+          <w:sz w:val="24"/>
+          <w:szCs w:val="24"/>
+        </w:rPr>
+        <w:t>trainingSet</w:t>
+      </w:r>
+      <w:proofErr w:type="spellEnd"/>
+      <w:r>
+        <w:rPr>
+          <w:rFonts w:ascii="Times New Roman" w:hAnsi="Times New Roman"/>
+          <w:sz w:val="24"/>
+          <w:szCs w:val="24"/>
+        </w:rPr>
+        <w:t>/part-m-00000</w:t>
+      </w:r>
+    </w:p>
+    <w:p>
+      <w:pPr>
+        <w:pStyle w:val="NoSpacing"/>
+        <w:ind w:left="720"/>
+        <w:rPr>
+          <w:rFonts w:ascii="Times New Roman" w:hAnsi="Times New Roman"/>
+          <w:sz w:val="24"/>
+          <w:szCs w:val="24"/>
+        </w:rPr>
+      </w:pPr>
+    </w:p>
+    <w:p>
+      <w:pPr>
+        <w:pStyle w:val="NoSpacing"/>
+        <w:ind w:left="720"/>
+        <w:rPr>
+          <w:rFonts w:ascii="Times New Roman" w:hAnsi="Times New Roman"/>
+          <w:sz w:val="24"/>
+          <w:szCs w:val="24"/>
+        </w:rPr>
+      </w:pPr>
+      <w:r>
+        <w:rPr>
+          <w:rFonts w:ascii="Times New Roman" w:hAnsi="Times New Roman"/>
+          <w:sz w:val="24"/>
+          <w:szCs w:val="24"/>
+        </w:rPr>
+        <w:lastRenderedPageBreak/>
+        <w:t>-</w:t>
+      </w:r>
+      <w:proofErr w:type="spellStart"/>
+      <w:r>
+        <w:rPr>
+          <w:rFonts w:ascii="Times New Roman" w:hAnsi="Times New Roman"/>
+          <w:sz w:val="24"/>
+          <w:szCs w:val="24"/>
+        </w:rPr>
+        <w:t>rw</w:t>
+      </w:r>
+      <w:proofErr w:type="spellEnd"/>
+      <w:r>
+        <w:rPr>
+          <w:rFonts w:ascii="Times New Roman" w:hAnsi="Times New Roman"/>
+          <w:sz w:val="24"/>
+          <w:szCs w:val="24"/>
+        </w:rPr>
+        <w:t xml:space="preserve">-r--r--   2 ec2-user supergroup    </w:t>
+      </w:r>
+      <w:r>
+        <w:rPr>
+          <w:rFonts w:ascii="Times New Roman" w:hAnsi="Times New Roman"/>
+          <w:b/>
+          <w:sz w:val="24"/>
+          <w:szCs w:val="24"/>
+        </w:rPr>
+        <w:t>1156339</w:t>
+      </w:r>
+      <w:r>
+        <w:rPr>
+          <w:rFonts w:ascii="Times New Roman" w:hAnsi="Times New Roman"/>
+          <w:sz w:val="24"/>
+          <w:szCs w:val="24"/>
+        </w:rPr>
+        <w:t xml:space="preserve"> 2019-03-12 02:54 /user/ec2-user/</w:t>
+      </w:r>
+      <w:proofErr w:type="spellStart"/>
+      <w:r>
+        <w:rPr>
+          <w:rFonts w:ascii="Times New Roman" w:hAnsi="Times New Roman"/>
+          <w:sz w:val="24"/>
+          <w:szCs w:val="24"/>
+        </w:rPr>
+        <w:t>ml_dataset</w:t>
+      </w:r>
+      <w:proofErr w:type="spellEnd"/>
+      <w:r>
+        <w:rPr>
+          <w:rFonts w:ascii="Times New Roman" w:hAnsi="Times New Roman"/>
+          <w:sz w:val="24"/>
+          <w:szCs w:val="24"/>
+        </w:rPr>
+        <w:t>/</w:t>
+      </w:r>
+      <w:proofErr w:type="spellStart"/>
+      <w:r>
+        <w:rPr>
+          <w:rFonts w:ascii="Times New Roman" w:hAnsi="Times New Roman"/>
+          <w:sz w:val="24"/>
+          <w:szCs w:val="24"/>
+        </w:rPr>
+        <w:t>probeSet</w:t>
+      </w:r>
+      <w:proofErr w:type="spellEnd"/>
+      <w:r>
+        <w:rPr>
+          <w:rFonts w:ascii="Times New Roman" w:hAnsi="Times New Roman"/>
+          <w:sz w:val="24"/>
+          <w:szCs w:val="24"/>
+        </w:rPr>
+        <w:t>/part-m-00000</w:t>
+      </w:r>
+    </w:p>
+    <w:p>
+      <w:pPr>
+        <w:pStyle w:val="NoSpacing"/>
+        <w:ind w:left="720"/>
+        <w:rPr>
+          <w:rFonts w:ascii="Times New Roman" w:hAnsi="Times New Roman"/>
+          <w:sz w:val="24"/>
+          <w:szCs w:val="24"/>
+        </w:rPr>
+      </w:pPr>
+    </w:p>
+    <w:p>
+      <w:pPr>
+        <w:pStyle w:val="NoSpacing"/>
+        <w:ind w:left="720"/>
+        <w:rPr>
+          <w:rFonts w:ascii="Times New Roman" w:hAnsi="Times New Roman"/>
+          <w:sz w:val="24"/>
+          <w:szCs w:val="24"/>
+        </w:rPr>
+      </w:pPr>
+      <w:r>
+        <w:rPr>
+          <w:rFonts w:ascii="Times New Roman" w:hAnsi="Times New Roman"/>
+          <w:sz w:val="24"/>
+          <w:szCs w:val="24"/>
+        </w:rPr>
+        <w:t>10397117 + 1156339 = 11553456</w:t>
+      </w:r>
+    </w:p>
+    <w:p>
+      <w:pPr>
+        <w:pStyle w:val="NoSpacing"/>
+        <w:ind w:left="720"/>
+        <w:rPr>
+          <w:rFonts w:ascii="Times New Roman" w:hAnsi="Times New Roman"/>
+          <w:sz w:val="24"/>
+          <w:szCs w:val="24"/>
+        </w:rPr>
+      </w:pPr>
+    </w:p>
+    <w:p>
+      <w:pPr>
+        <w:pStyle w:val="NoSpacing"/>
+        <w:ind w:left="720"/>
+        <w:rPr>
+          <w:rFonts w:ascii="Times New Roman" w:hAnsi="Times New Roman"/>
+          <w:sz w:val="24"/>
+          <w:szCs w:val="24"/>
+        </w:rPr>
+      </w:pPr>
+      <w:r>
+        <w:rPr>
+          <w:rFonts w:ascii="Times New Roman" w:hAnsi="Times New Roman"/>
+          <w:sz w:val="24"/>
+          <w:szCs w:val="24"/>
+        </w:rPr>
+        <w:t>Yes, they do.</w:t>
+      </w:r>
+    </w:p>
+    <w:p>
+      <w:pPr>
+        <w:pStyle w:val="NoSpacing"/>
+        <w:ind w:left="720"/>
+        <w:rPr>
+          <w:rFonts w:ascii="Times New Roman" w:hAnsi="Times New Roman"/>
+          <w:sz w:val="24"/>
+          <w:szCs w:val="24"/>
+        </w:rPr>
+      </w:pPr>
+    </w:p>
+    <w:p>
+      <w:pPr>
+        <w:pStyle w:val="NoSpacing"/>
+        <w:ind w:left="720"/>
+        <w:rPr>
+          <w:rFonts w:ascii="Times New Roman" w:hAnsi="Times New Roman"/>
+          <w:sz w:val="24"/>
+          <w:szCs w:val="24"/>
+        </w:rPr>
+      </w:pPr>
+      <w:r>
+        <w:rPr>
+          <w:rFonts w:ascii="Times New Roman" w:hAnsi="Times New Roman"/>
+          <w:sz w:val="24"/>
+          <w:szCs w:val="24"/>
+        </w:rPr>
         <w:t>Factorize the rating matrix based on the training set. As always, this is a single line command, be sure to run it as such. The --</w:t>
       </w:r>
       <w:proofErr w:type="spellStart"/>
@@ -4221,772 +4555,1456 @@
     <w:p>
       <w:pPr>
         <w:pStyle w:val="NoSpacing"/>
+        <w:rPr>
+          <w:rFonts w:ascii="Bauhaus 93" w:hAnsi="Bauhaus 93"/>
+        </w:rPr>
+      </w:pPr>
+    </w:p>
+    <w:p>
+      <w:pPr>
+        <w:pStyle w:val="NoSpacing"/>
         <w:ind w:left="720"/>
         <w:rPr>
-          <w:rFonts w:ascii="Times New Roman" w:hAnsi="Times New Roman"/>
-          <w:sz w:val="24"/>
-          <w:szCs w:val="24"/>
-        </w:rPr>
-      </w:pPr>
+          <w:rFonts w:ascii="Consolas" w:hAnsi="Consolas"/>
+        </w:rPr>
+      </w:pPr>
+      <w:r>
+        <w:rPr>
+          <w:rFonts w:ascii="Consolas" w:hAnsi="Consolas"/>
+        </w:rPr>
+        <w:t>real    3m50.248s</w:t>
+      </w:r>
     </w:p>
     <w:p>
       <w:pPr>
         <w:pStyle w:val="NoSpacing"/>
         <w:ind w:left="720"/>
         <w:rPr>
-          <w:rFonts w:ascii="Times New Roman" w:hAnsi="Times New Roman"/>
-          <w:sz w:val="24"/>
-          <w:szCs w:val="24"/>
-        </w:rPr>
-      </w:pPr>
-      <w:r>
-        <w:rPr>
-          <w:rFonts w:ascii="Times New Roman" w:hAnsi="Times New Roman"/>
-          <w:sz w:val="24"/>
-          <w:szCs w:val="24"/>
+          <w:rFonts w:ascii="Consolas" w:hAnsi="Consolas"/>
+        </w:rPr>
+      </w:pPr>
+      <w:r>
+        <w:rPr>
+          <w:rFonts w:ascii="Consolas" w:hAnsi="Consolas"/>
+        </w:rPr>
+        <w:t>user    0m12.721s</w:t>
+      </w:r>
+    </w:p>
+    <w:p>
+      <w:pPr>
+        <w:pStyle w:val="NoSpacing"/>
+        <w:ind w:left="720"/>
+        <w:rPr>
+          <w:rFonts w:ascii="Consolas" w:hAnsi="Consolas"/>
+        </w:rPr>
+      </w:pPr>
+      <w:r>
+        <w:rPr>
+          <w:rFonts w:ascii="Consolas" w:hAnsi="Consolas"/>
+        </w:rPr>
+        <w:t>sys     0m3.329s</w:t>
+      </w:r>
+    </w:p>
+    <w:p>
+      <w:pPr>
+        <w:pStyle w:val="NoSpacing"/>
+        <w:ind w:left="720"/>
+        <w:rPr>
+          <w:rFonts w:ascii="Times New Roman" w:hAnsi="Times New Roman"/>
+          <w:sz w:val="24"/>
+          <w:szCs w:val="24"/>
+        </w:rPr>
+      </w:pPr>
+    </w:p>
+    <w:p>
+      <w:pPr>
+        <w:pStyle w:val="NoSpacing"/>
+        <w:ind w:left="720"/>
+        <w:rPr>
+          <w:rFonts w:ascii="Times New Roman" w:hAnsi="Times New Roman"/>
+          <w:sz w:val="24"/>
+          <w:szCs w:val="24"/>
+        </w:rPr>
+      </w:pPr>
+      <w:r>
+        <w:rPr>
+          <w:rFonts w:ascii="Times New Roman" w:hAnsi="Times New Roman"/>
+          <w:sz w:val="24"/>
+          <w:szCs w:val="24"/>
+        </w:rPr>
+        <w:t>Measure the prediction against the training set:</w:t>
+      </w:r>
+    </w:p>
+    <w:p>
+      <w:pPr>
+        <w:pStyle w:val="NoSpacing"/>
+        <w:ind w:left="720"/>
+        <w:rPr>
+          <w:rFonts w:ascii="Bauhaus 93" w:hAnsi="Bauhaus 93"/>
+        </w:rPr>
+      </w:pPr>
+      <w:r>
+        <w:rPr>
+          <w:rFonts w:ascii="Bauhaus 93" w:hAnsi="Bauhaus 93"/>
+        </w:rPr>
+        <w:t>bin/mahout</w:t>
+      </w:r>
+      <w:r>
+        <w:rPr>
+          <w:rFonts w:ascii="Bauhaus 93" w:hAnsi="Bauhaus 93"/>
+        </w:rPr>
+        <w:t xml:space="preserve"> </w:t>
+      </w:r>
+      <w:proofErr w:type="spellStart"/>
+      <w:r>
+        <w:rPr>
+          <w:rFonts w:ascii="Bauhaus 93" w:hAnsi="Bauhaus 93"/>
+        </w:rPr>
+        <w:t>evaluateFactorization</w:t>
+      </w:r>
+      <w:proofErr w:type="spellEnd"/>
+      <w:r>
+        <w:rPr>
+          <w:rFonts w:ascii="Bauhaus 93" w:hAnsi="Bauhaus 93"/>
+        </w:rPr>
+        <w:t xml:space="preserve"> --input </w:t>
+      </w:r>
+      <w:proofErr w:type="spellStart"/>
+      <w:r>
+        <w:rPr>
+          <w:rFonts w:ascii="Bauhaus 93" w:hAnsi="Bauhaus 93"/>
+        </w:rPr>
+        <w:t>ml_</w:t>
+      </w:r>
+      <w:r>
+        <w:rPr>
+          <w:rFonts w:ascii="Bauhaus 93" w:hAnsi="Bauhaus 93"/>
+        </w:rPr>
+        <w:t>dataset</w:t>
+      </w:r>
+      <w:proofErr w:type="spellEnd"/>
+      <w:r>
+        <w:rPr>
+          <w:rFonts w:ascii="Bauhaus 93" w:hAnsi="Bauhaus 93"/>
+        </w:rPr>
+        <w:t>/</w:t>
+      </w:r>
+      <w:proofErr w:type="spellStart"/>
+      <w:r>
+        <w:rPr>
+          <w:rFonts w:ascii="Bauhaus 93" w:hAnsi="Bauhaus 93"/>
+        </w:rPr>
+        <w:t>probeSet</w:t>
+      </w:r>
+      <w:proofErr w:type="spellEnd"/>
+      <w:r>
+        <w:rPr>
+          <w:rFonts w:ascii="Bauhaus 93" w:hAnsi="Bauhaus 93"/>
+        </w:rPr>
+        <w:t xml:space="preserve">/ --output </w:t>
+      </w:r>
+      <w:proofErr w:type="spellStart"/>
+      <w:r>
+        <w:rPr>
+          <w:rFonts w:ascii="Bauhaus 93" w:hAnsi="Bauhaus 93"/>
+        </w:rPr>
+        <w:t>als</w:t>
+      </w:r>
+      <w:proofErr w:type="spellEnd"/>
+      <w:r>
+        <w:rPr>
+          <w:rFonts w:ascii="Bauhaus 93" w:hAnsi="Bauhaus 93"/>
+        </w:rPr>
+        <w:t>/</w:t>
+      </w:r>
+      <w:proofErr w:type="spellStart"/>
+      <w:r>
+        <w:rPr>
+          <w:rFonts w:ascii="Bauhaus 93" w:hAnsi="Bauhaus 93"/>
+        </w:rPr>
+        <w:t>rmse</w:t>
+      </w:r>
+      <w:proofErr w:type="spellEnd"/>
+      <w:r>
+        <w:rPr>
+          <w:rFonts w:ascii="Bauhaus 93" w:hAnsi="Bauhaus 93"/>
+        </w:rPr>
+        <w:t>/</w:t>
+      </w:r>
+      <w:r>
+        <w:rPr>
+          <w:rFonts w:ascii="Bauhaus 93" w:hAnsi="Bauhaus 93"/>
+        </w:rPr>
+        <w:t xml:space="preserve"> </w:t>
+      </w:r>
+      <w:r>
+        <w:rPr>
+          <w:rFonts w:ascii="Bauhaus 93" w:hAnsi="Bauhaus 93"/>
+        </w:rPr>
+        <w:t>--</w:t>
+      </w:r>
+      <w:proofErr w:type="spellStart"/>
+      <w:r>
+        <w:rPr>
+          <w:rFonts w:ascii="Bauhaus 93" w:hAnsi="Bauhaus 93"/>
+        </w:rPr>
+        <w:t>userFeatures</w:t>
+      </w:r>
+      <w:proofErr w:type="spellEnd"/>
+      <w:r>
+        <w:rPr>
+          <w:rFonts w:ascii="Bauhaus 93" w:hAnsi="Bauhaus 93"/>
+        </w:rPr>
+        <w:t xml:space="preserve"> </w:t>
+      </w:r>
+      <w:proofErr w:type="spellStart"/>
+      <w:r>
+        <w:rPr>
+          <w:rFonts w:ascii="Bauhaus 93" w:hAnsi="Bauhaus 93"/>
+        </w:rPr>
+        <w:t>als</w:t>
+      </w:r>
+      <w:proofErr w:type="spellEnd"/>
+      <w:r>
+        <w:rPr>
+          <w:rFonts w:ascii="Bauhaus 93" w:hAnsi="Bauhaus 93"/>
+        </w:rPr>
+        <w:t>/out/U/ --</w:t>
+      </w:r>
+      <w:proofErr w:type="spellStart"/>
+      <w:r>
+        <w:rPr>
+          <w:rFonts w:ascii="Bauhaus 93" w:hAnsi="Bauhaus 93"/>
+        </w:rPr>
+        <w:t>itemFeatures</w:t>
+      </w:r>
+      <w:proofErr w:type="spellEnd"/>
+      <w:r>
+        <w:rPr>
+          <w:rFonts w:ascii="Bauhaus 93" w:hAnsi="Bauhaus 93"/>
+        </w:rPr>
+        <w:t xml:space="preserve"> </w:t>
+      </w:r>
+      <w:proofErr w:type="spellStart"/>
+      <w:r>
+        <w:rPr>
+          <w:rFonts w:ascii="Bauhaus 93" w:hAnsi="Bauhaus 93"/>
+        </w:rPr>
+        <w:t>als</w:t>
+      </w:r>
+      <w:proofErr w:type="spellEnd"/>
+      <w:r>
+        <w:rPr>
+          <w:rFonts w:ascii="Bauhaus 93" w:hAnsi="Bauhaus 93"/>
+        </w:rPr>
+        <w:t>/out/M/ --</w:t>
+      </w:r>
+      <w:proofErr w:type="spellStart"/>
+      <w:r>
+        <w:rPr>
+          <w:rFonts w:ascii="Bauhaus 93" w:hAnsi="Bauhaus 93"/>
+        </w:rPr>
+        <w:t>tempDir</w:t>
+      </w:r>
+      <w:proofErr w:type="spellEnd"/>
+      <w:r>
+        <w:rPr>
+          <w:rFonts w:ascii="Bauhaus 93" w:hAnsi="Bauhaus 93"/>
+        </w:rPr>
+        <w:t xml:space="preserve"> </w:t>
+      </w:r>
+      <w:proofErr w:type="spellStart"/>
+      <w:r>
+        <w:rPr>
+          <w:rFonts w:ascii="Bauhaus 93" w:hAnsi="Bauhaus 93"/>
+        </w:rPr>
+        <w:t>als</w:t>
+      </w:r>
+      <w:proofErr w:type="spellEnd"/>
+      <w:r>
+        <w:rPr>
+          <w:rFonts w:ascii="Bauhaus 93" w:hAnsi="Bauhaus 93"/>
+        </w:rPr>
+        <w:t>/</w:t>
+      </w:r>
+      <w:proofErr w:type="spellStart"/>
+      <w:r>
+        <w:rPr>
+          <w:rFonts w:ascii="Bauhaus 93" w:hAnsi="Bauhaus 93"/>
+        </w:rPr>
+        <w:t>tmp</w:t>
+      </w:r>
+      <w:proofErr w:type="spellEnd"/>
+    </w:p>
+    <w:p>
+      <w:pPr>
+        <w:pStyle w:val="NoSpacing"/>
+        <w:ind w:left="720"/>
+        <w:rPr>
+          <w:rFonts w:ascii="Times New Roman" w:hAnsi="Times New Roman"/>
+          <w:sz w:val="24"/>
+          <w:szCs w:val="24"/>
+        </w:rPr>
+      </w:pPr>
+    </w:p>
+    <w:p>
+      <w:pPr>
+        <w:pStyle w:val="NoSpacing"/>
+        <w:ind w:left="720"/>
+        <w:rPr>
+          <w:rFonts w:ascii="Times New Roman" w:hAnsi="Times New Roman"/>
+          <w:sz w:val="24"/>
+          <w:szCs w:val="24"/>
+        </w:rPr>
+      </w:pPr>
+      <w:r>
+        <w:rPr>
+          <w:rFonts w:ascii="Times New Roman" w:hAnsi="Times New Roman"/>
+          <w:b/>
+          <w:sz w:val="24"/>
+          <w:szCs w:val="24"/>
+          <w:u w:val="single"/>
+        </w:rPr>
+        <w:t>What is the resulting RMSE value?</w:t>
+      </w:r>
+      <w:r>
+        <w:rPr>
+          <w:rFonts w:ascii="Times New Roman" w:hAnsi="Times New Roman"/>
+          <w:sz w:val="24"/>
+          <w:szCs w:val="24"/>
+        </w:rPr>
+        <w:t xml:space="preserve"> (rmse.txt file in </w:t>
+      </w:r>
+      <w:r>
+        <w:rPr>
+          <w:rFonts w:ascii="Times New Roman" w:hAnsi="Times New Roman"/>
+          <w:sz w:val="24"/>
+          <w:szCs w:val="24"/>
+        </w:rPr>
+        <w:t>/user/</w:t>
+      </w:r>
+      <w:r>
+        <w:rPr>
+          <w:rFonts w:ascii="Times New Roman" w:hAnsi="Times New Roman"/>
+          <w:sz w:val="24"/>
+          <w:szCs w:val="24"/>
+        </w:rPr>
+        <w:t>e</w:t>
+      </w:r>
+      <w:r>
+        <w:rPr>
+          <w:rFonts w:ascii="Times New Roman" w:hAnsi="Times New Roman"/>
+          <w:sz w:val="24"/>
+          <w:szCs w:val="24"/>
+        </w:rPr>
+        <w:t>c</w:t>
+      </w:r>
+      <w:r>
+        <w:rPr>
+          <w:rFonts w:ascii="Times New Roman" w:hAnsi="Times New Roman"/>
+          <w:sz w:val="24"/>
+          <w:szCs w:val="24"/>
+        </w:rPr>
+        <w:t>2-</w:t>
+      </w:r>
+      <w:r>
+        <w:rPr>
+          <w:rFonts w:ascii="Times New Roman" w:hAnsi="Times New Roman"/>
+          <w:sz w:val="24"/>
+          <w:szCs w:val="24"/>
+        </w:rPr>
+        <w:t>user/</w:t>
+      </w:r>
+      <w:proofErr w:type="spellStart"/>
+      <w:r>
+        <w:rPr>
+          <w:rFonts w:ascii="Times New Roman" w:hAnsi="Times New Roman"/>
+          <w:sz w:val="24"/>
+          <w:szCs w:val="24"/>
+        </w:rPr>
+        <w:t>als</w:t>
+      </w:r>
+      <w:proofErr w:type="spellEnd"/>
+      <w:r>
+        <w:rPr>
+          <w:rFonts w:ascii="Times New Roman" w:hAnsi="Times New Roman"/>
+          <w:sz w:val="24"/>
+          <w:szCs w:val="24"/>
+        </w:rPr>
+        <w:t>/</w:t>
+      </w:r>
+      <w:proofErr w:type="spellStart"/>
+      <w:r>
+        <w:rPr>
+          <w:rFonts w:ascii="Times New Roman" w:hAnsi="Times New Roman"/>
+          <w:sz w:val="24"/>
+          <w:szCs w:val="24"/>
+        </w:rPr>
+        <w:t>rmse</w:t>
+      </w:r>
+      <w:proofErr w:type="spellEnd"/>
+      <w:r>
+        <w:rPr>
+          <w:rFonts w:ascii="Times New Roman" w:hAnsi="Times New Roman"/>
+          <w:sz w:val="24"/>
+          <w:szCs w:val="24"/>
+        </w:rPr>
+        <w:t>/</w:t>
+      </w:r>
+      <w:r>
+        <w:rPr>
+          <w:rFonts w:ascii="Times New Roman" w:hAnsi="Times New Roman"/>
+          <w:sz w:val="24"/>
+          <w:szCs w:val="24"/>
+        </w:rPr>
+        <w:t xml:space="preserve"> on HDFS)</w:t>
+      </w:r>
+    </w:p>
+    <w:p>
+      <w:pPr>
+        <w:pStyle w:val="NoSpacing"/>
+        <w:ind w:left="720"/>
+        <w:rPr>
+          <w:rFonts w:ascii="Times New Roman" w:hAnsi="Times New Roman"/>
+          <w:sz w:val="24"/>
+          <w:szCs w:val="24"/>
+        </w:rPr>
+      </w:pPr>
+    </w:p>
+    <w:p>
+      <w:pPr>
+        <w:pStyle w:val="NoSpacing"/>
+        <w:ind w:left="720"/>
+        <w:rPr>
+          <w:rFonts w:ascii="Times New Roman" w:hAnsi="Times New Roman"/>
+          <w:sz w:val="24"/>
+          <w:szCs w:val="24"/>
+        </w:rPr>
+      </w:pPr>
+      <w:r>
+        <w:rPr>
+          <w:rFonts w:ascii="Times New Roman" w:hAnsi="Times New Roman"/>
+          <w:sz w:val="24"/>
+          <w:szCs w:val="24"/>
+        </w:rPr>
+        <w:t>[ec2-user@ip-172-31-35-207 apache-mahout-distribution-0.11.</w:t>
+      </w:r>
+      <w:proofErr w:type="gramStart"/>
+      <w:r>
+        <w:rPr>
+          <w:rFonts w:ascii="Times New Roman" w:hAnsi="Times New Roman"/>
+          <w:sz w:val="24"/>
+          <w:szCs w:val="24"/>
+        </w:rPr>
+        <w:t>2]$</w:t>
+      </w:r>
+      <w:proofErr w:type="gramEnd"/>
+      <w:r>
+        <w:rPr>
+          <w:rFonts w:ascii="Times New Roman" w:hAnsi="Times New Roman"/>
+          <w:sz w:val="24"/>
+          <w:szCs w:val="24"/>
+        </w:rPr>
+        <w:t xml:space="preserve"> </w:t>
+      </w:r>
+      <w:proofErr w:type="spellStart"/>
+      <w:r>
+        <w:rPr>
+          <w:rFonts w:ascii="Times New Roman" w:hAnsi="Times New Roman"/>
+          <w:sz w:val="24"/>
+          <w:szCs w:val="24"/>
+        </w:rPr>
+        <w:t>hadoop</w:t>
+      </w:r>
+      <w:proofErr w:type="spellEnd"/>
+      <w:r>
+        <w:rPr>
+          <w:rFonts w:ascii="Times New Roman" w:hAnsi="Times New Roman"/>
+          <w:sz w:val="24"/>
+          <w:szCs w:val="24"/>
+        </w:rPr>
+        <w:t xml:space="preserve"> fs -cat /user/ec2-user/</w:t>
+      </w:r>
+      <w:proofErr w:type="spellStart"/>
+      <w:r>
+        <w:rPr>
+          <w:rFonts w:ascii="Times New Roman" w:hAnsi="Times New Roman"/>
+          <w:sz w:val="24"/>
+          <w:szCs w:val="24"/>
+        </w:rPr>
+        <w:t>als</w:t>
+      </w:r>
+      <w:proofErr w:type="spellEnd"/>
+      <w:r>
+        <w:rPr>
+          <w:rFonts w:ascii="Times New Roman" w:hAnsi="Times New Roman"/>
+          <w:sz w:val="24"/>
+          <w:szCs w:val="24"/>
+        </w:rPr>
+        <w:t>/</w:t>
+      </w:r>
+      <w:proofErr w:type="spellStart"/>
+      <w:r>
+        <w:rPr>
+          <w:rFonts w:ascii="Times New Roman" w:hAnsi="Times New Roman"/>
+          <w:sz w:val="24"/>
+          <w:szCs w:val="24"/>
+        </w:rPr>
+        <w:t>rmse</w:t>
+      </w:r>
+      <w:proofErr w:type="spellEnd"/>
+      <w:r>
+        <w:rPr>
+          <w:rFonts w:ascii="Times New Roman" w:hAnsi="Times New Roman"/>
+          <w:sz w:val="24"/>
+          <w:szCs w:val="24"/>
+        </w:rPr>
+        <w:t>/rmse.txt</w:t>
+      </w:r>
+    </w:p>
+    <w:p>
+      <w:pPr>
+        <w:pStyle w:val="NoSpacing"/>
+        <w:ind w:left="720"/>
+        <w:rPr>
+          <w:rFonts w:ascii="Times New Roman" w:hAnsi="Times New Roman"/>
+          <w:sz w:val="24"/>
+          <w:szCs w:val="24"/>
+        </w:rPr>
+      </w:pPr>
+    </w:p>
+    <w:p>
+      <w:pPr>
+        <w:pStyle w:val="NoSpacing"/>
+        <w:ind w:left="720"/>
+        <w:rPr>
+          <w:rFonts w:ascii="Times New Roman" w:hAnsi="Times New Roman"/>
+          <w:sz w:val="24"/>
+          <w:szCs w:val="24"/>
+        </w:rPr>
+      </w:pPr>
+      <w:r>
+        <w:rPr>
+          <w:rFonts w:ascii="Times New Roman" w:hAnsi="Times New Roman"/>
+          <w:sz w:val="24"/>
+          <w:szCs w:val="24"/>
+        </w:rPr>
+        <w:t>0.8834598335250934[</w:t>
+      </w:r>
+    </w:p>
+    <w:p>
+      <w:pPr>
+        <w:pStyle w:val="NoSpacing"/>
+        <w:ind w:left="720"/>
+        <w:rPr>
+          <w:rFonts w:ascii="Times New Roman" w:hAnsi="Times New Roman"/>
+          <w:sz w:val="24"/>
+          <w:szCs w:val="24"/>
+        </w:rPr>
+      </w:pPr>
+    </w:p>
+    <w:p>
+      <w:pPr>
+        <w:pStyle w:val="NoSpacing"/>
+        <w:ind w:left="720"/>
+        <w:rPr>
+          <w:rFonts w:ascii="Times New Roman" w:hAnsi="Times New Roman"/>
+          <w:sz w:val="24"/>
+          <w:szCs w:val="24"/>
+        </w:rPr>
+      </w:pPr>
+      <w:r>
+        <w:rPr>
+          <w:rFonts w:ascii="Times New Roman" w:hAnsi="Times New Roman"/>
+          <w:sz w:val="24"/>
+          <w:szCs w:val="24"/>
+        </w:rPr>
+        <w:t>Finally, let’s generate some predictions:</w:t>
+      </w:r>
+    </w:p>
+    <w:p>
+      <w:pPr>
+        <w:pStyle w:val="NoSpacing"/>
+        <w:ind w:left="720"/>
+        <w:rPr>
+          <w:rFonts w:ascii="Bauhaus 93" w:hAnsi="Bauhaus 93"/>
+        </w:rPr>
+      </w:pPr>
+      <w:r>
+        <w:rPr>
+          <w:rFonts w:ascii="Bauhaus 93" w:hAnsi="Bauhaus 93"/>
+        </w:rPr>
+        <w:t>bin/mahout</w:t>
+      </w:r>
+      <w:r>
+        <w:rPr>
+          <w:rFonts w:ascii="Bauhaus 93" w:hAnsi="Bauhaus 93"/>
+        </w:rPr>
+        <w:t xml:space="preserve"> </w:t>
+      </w:r>
+      <w:proofErr w:type="spellStart"/>
+      <w:r>
+        <w:rPr>
+          <w:rFonts w:ascii="Bauhaus 93" w:hAnsi="Bauhaus 93"/>
+        </w:rPr>
+        <w:t>recommendfactorized</w:t>
+      </w:r>
+      <w:proofErr w:type="spellEnd"/>
+      <w:r>
+        <w:rPr>
+          <w:rFonts w:ascii="Bauhaus 93" w:hAnsi="Bauhaus 93"/>
+        </w:rPr>
+        <w:t xml:space="preserve"> --input </w:t>
+      </w:r>
+      <w:proofErr w:type="spellStart"/>
+      <w:r>
+        <w:rPr>
+          <w:rFonts w:ascii="Bauhaus 93" w:hAnsi="Bauhaus 93"/>
+        </w:rPr>
+        <w:t>als</w:t>
+      </w:r>
+      <w:proofErr w:type="spellEnd"/>
+      <w:r>
+        <w:rPr>
+          <w:rFonts w:ascii="Bauhaus 93" w:hAnsi="Bauhaus 93"/>
+        </w:rPr>
+        <w:t>/out/</w:t>
+      </w:r>
+      <w:proofErr w:type="spellStart"/>
+      <w:r>
+        <w:rPr>
+          <w:rFonts w:ascii="Bauhaus 93" w:hAnsi="Bauhaus 93"/>
+        </w:rPr>
+        <w:t>userRatings</w:t>
+      </w:r>
+      <w:proofErr w:type="spellEnd"/>
+      <w:r>
+        <w:rPr>
+          <w:rFonts w:ascii="Bauhaus 93" w:hAnsi="Bauhaus 93"/>
+        </w:rPr>
+        <w:t>/ --output recommendations/ --</w:t>
+      </w:r>
+      <w:proofErr w:type="spellStart"/>
+      <w:r>
+        <w:rPr>
+          <w:rFonts w:ascii="Bauhaus 93" w:hAnsi="Bauhaus 93"/>
+        </w:rPr>
+        <w:t>userFeatures</w:t>
+      </w:r>
+      <w:proofErr w:type="spellEnd"/>
+      <w:r>
+        <w:rPr>
+          <w:rFonts w:ascii="Bauhaus 93" w:hAnsi="Bauhaus 93"/>
+        </w:rPr>
+        <w:t xml:space="preserve"> </w:t>
+      </w:r>
+      <w:proofErr w:type="spellStart"/>
+      <w:r>
+        <w:rPr>
+          <w:rFonts w:ascii="Bauhaus 93" w:hAnsi="Bauhaus 93"/>
+        </w:rPr>
+        <w:t>als</w:t>
+      </w:r>
+      <w:proofErr w:type="spellEnd"/>
+      <w:r>
+        <w:rPr>
+          <w:rFonts w:ascii="Bauhaus 93" w:hAnsi="Bauhaus 93"/>
+        </w:rPr>
+        <w:t>/out/U/ --</w:t>
+      </w:r>
+      <w:proofErr w:type="spellStart"/>
+      <w:r>
+        <w:rPr>
+          <w:rFonts w:ascii="Bauhaus 93" w:hAnsi="Bauhaus 93"/>
+        </w:rPr>
+        <w:t>itemFeatures</w:t>
+      </w:r>
+      <w:proofErr w:type="spellEnd"/>
+      <w:r>
+        <w:rPr>
+          <w:rFonts w:ascii="Bauhaus 93" w:hAnsi="Bauhaus 93"/>
+        </w:rPr>
+        <w:t xml:space="preserve"> </w:t>
+      </w:r>
+      <w:proofErr w:type="spellStart"/>
+      <w:r>
+        <w:rPr>
+          <w:rFonts w:ascii="Bauhaus 93" w:hAnsi="Bauhaus 93"/>
+        </w:rPr>
+        <w:t>als</w:t>
+      </w:r>
+      <w:proofErr w:type="spellEnd"/>
+      <w:r>
+        <w:rPr>
+          <w:rFonts w:ascii="Bauhaus 93" w:hAnsi="Bauhaus 93"/>
+        </w:rPr>
+        <w:t>/out/M/ --</w:t>
+      </w:r>
+      <w:proofErr w:type="spellStart"/>
+      <w:r>
+        <w:rPr>
+          <w:rFonts w:ascii="Bauhaus 93" w:hAnsi="Bauhaus 93"/>
+        </w:rPr>
+        <w:t>numRecommendations</w:t>
+      </w:r>
+      <w:proofErr w:type="spellEnd"/>
+      <w:r>
+        <w:rPr>
+          <w:rFonts w:ascii="Bauhaus 93" w:hAnsi="Bauhaus 93"/>
+        </w:rPr>
+        <w:t xml:space="preserve"> 6 --</w:t>
+      </w:r>
+      <w:proofErr w:type="spellStart"/>
+      <w:r>
+        <w:rPr>
+          <w:rFonts w:ascii="Bauhaus 93" w:hAnsi="Bauhaus 93"/>
+        </w:rPr>
+        <w:t>maxRating</w:t>
+      </w:r>
+      <w:proofErr w:type="spellEnd"/>
+      <w:r>
+        <w:rPr>
+          <w:rFonts w:ascii="Bauhaus 93" w:hAnsi="Bauhaus 93"/>
+        </w:rPr>
+        <w:t xml:space="preserve"> 5</w:t>
+      </w:r>
+    </w:p>
+    <w:p>
+      <w:pPr>
+        <w:pStyle w:val="NoSpacing"/>
+        <w:ind w:left="720"/>
+        <w:rPr>
+          <w:rFonts w:ascii="Times New Roman" w:hAnsi="Times New Roman"/>
+          <w:sz w:val="24"/>
+          <w:szCs w:val="24"/>
+        </w:rPr>
+      </w:pPr>
+    </w:p>
+    <w:p>
+      <w:pPr>
+        <w:pStyle w:val="NoSpacing"/>
+        <w:ind w:left="720"/>
+        <w:rPr>
+          <w:rFonts w:ascii="Times New Roman" w:hAnsi="Times New Roman"/>
+          <w:sz w:val="24"/>
+          <w:szCs w:val="24"/>
+        </w:rPr>
+      </w:pPr>
+      <w:r>
+        <w:rPr>
+          <w:rFonts w:ascii="Times New Roman" w:hAnsi="Times New Roman"/>
+          <w:sz w:val="24"/>
+          <w:szCs w:val="24"/>
+        </w:rPr>
+        <w:t xml:space="preserve">Look at </w:t>
+      </w:r>
+      <w:r>
+        <w:rPr>
+          <w:rFonts w:ascii="Times New Roman" w:hAnsi="Times New Roman"/>
+          <w:sz w:val="24"/>
+          <w:szCs w:val="24"/>
+        </w:rPr>
+        <w:t>recommendations/part-m-00000</w:t>
+      </w:r>
+      <w:r>
+        <w:rPr>
+          <w:rFonts w:ascii="Times New Roman" w:hAnsi="Times New Roman"/>
+          <w:sz w:val="24"/>
+          <w:szCs w:val="24"/>
+        </w:rPr>
+        <w:t xml:space="preserve"> and report the first 10 rows by running the following command. These are top-6 recommendations (note that --</w:t>
+      </w:r>
+      <w:proofErr w:type="spellStart"/>
+      <w:r>
+        <w:rPr>
+          <w:rFonts w:ascii="Times New Roman" w:hAnsi="Times New Roman"/>
+          <w:sz w:val="24"/>
+          <w:szCs w:val="24"/>
+        </w:rPr>
+        <w:t>numRecommendation</w:t>
+      </w:r>
+      <w:proofErr w:type="spellEnd"/>
+      <w:r>
+        <w:rPr>
+          <w:rFonts w:ascii="Times New Roman" w:hAnsi="Times New Roman"/>
+          <w:sz w:val="24"/>
+          <w:szCs w:val="24"/>
+        </w:rPr>
+        <w:t xml:space="preserve"> setting in the previous command) for each user. Each recommendation consists of </w:t>
+      </w:r>
+      <w:proofErr w:type="spellStart"/>
+      <w:r>
+        <w:rPr>
+          <w:rFonts w:ascii="Times New Roman" w:hAnsi="Times New Roman"/>
+          <w:sz w:val="24"/>
+          <w:szCs w:val="24"/>
+        </w:rPr>
+        <w:t>movieID</w:t>
+      </w:r>
+      <w:proofErr w:type="spellEnd"/>
+      <w:r>
+        <w:rPr>
+          <w:rFonts w:ascii="Times New Roman" w:hAnsi="Times New Roman"/>
+          <w:sz w:val="24"/>
+          <w:szCs w:val="24"/>
+        </w:rPr>
+        <w:t xml:space="preserve"> and the estimated rating that the user might give to that movie.</w:t>
+      </w:r>
+    </w:p>
+    <w:p>
+      <w:pPr>
+        <w:pStyle w:val="NoSpacing"/>
+        <w:ind w:left="720"/>
+        <w:rPr>
+          <w:rFonts w:ascii="Bauhaus 93" w:hAnsi="Bauhaus 93"/>
+          <w:sz w:val="24"/>
+          <w:szCs w:val="24"/>
+        </w:rPr>
+      </w:pPr>
+    </w:p>
+    <w:p>
+      <w:pPr>
+        <w:pStyle w:val="NoSpacing"/>
+        <w:ind w:left="720"/>
+        <w:rPr>
+          <w:rFonts w:ascii="Bauhaus 93" w:hAnsi="Bauhaus 93"/>
+          <w:szCs w:val="24"/>
+        </w:rPr>
+      </w:pPr>
+      <w:r>
+        <w:rPr>
+          <w:rFonts w:ascii="Bauhaus 93" w:hAnsi="Bauhaus 93"/>
+          <w:szCs w:val="24"/>
+        </w:rPr>
+        <w:t>$HADOOP_HOME/bin/</w:t>
+      </w:r>
+      <w:proofErr w:type="spellStart"/>
+      <w:r>
+        <w:rPr>
+          <w:rFonts w:ascii="Bauhaus 93" w:hAnsi="Bauhaus 93"/>
+          <w:szCs w:val="24"/>
+        </w:rPr>
+        <w:t>hadoop</w:t>
+      </w:r>
+      <w:proofErr w:type="spellEnd"/>
+      <w:r>
+        <w:rPr>
+          <w:rFonts w:ascii="Bauhaus 93" w:hAnsi="Bauhaus 93"/>
+          <w:szCs w:val="24"/>
+        </w:rPr>
+        <w:t xml:space="preserve"> fs -cat recommendations/part-m-00000 | head</w:t>
+      </w:r>
+    </w:p>
+    <w:p>
+      <w:pPr>
+        <w:spacing w:after="0" w:line="240" w:lineRule="auto"/>
+        <w:rPr>
+          <w:rFonts w:ascii="Times New Roman" w:eastAsia="Times New Roman" w:hAnsi="Times New Roman"/>
+          <w:sz w:val="24"/>
+          <w:szCs w:val="24"/>
+        </w:rPr>
+      </w:pPr>
+    </w:p>
+    <w:p>
+      <w:pPr>
+        <w:spacing w:after="0" w:line="240" w:lineRule="auto"/>
+        <w:rPr>
+          <w:rFonts w:ascii="Consolas" w:eastAsia="Times New Roman" w:hAnsi="Consolas"/>
+          <w:sz w:val="18"/>
+          <w:szCs w:val="18"/>
+        </w:rPr>
+      </w:pPr>
+      <w:r>
+        <w:rPr>
+          <w:rFonts w:ascii="Consolas" w:eastAsia="Times New Roman" w:hAnsi="Consolas"/>
+          <w:sz w:val="18"/>
+          <w:szCs w:val="18"/>
+        </w:rPr>
+        <w:t>[ec2-user@ip-172-31-35-207 apache-mahout-distribution-0.11.</w:t>
+      </w:r>
+      <w:proofErr w:type="gramStart"/>
+      <w:r>
+        <w:rPr>
+          <w:rFonts w:ascii="Consolas" w:eastAsia="Times New Roman" w:hAnsi="Consolas"/>
+          <w:sz w:val="18"/>
+          <w:szCs w:val="18"/>
+        </w:rPr>
+        <w:t>2]$</w:t>
+      </w:r>
+      <w:proofErr w:type="gramEnd"/>
+      <w:r>
+        <w:rPr>
+          <w:rFonts w:ascii="Consolas" w:eastAsia="Times New Roman" w:hAnsi="Consolas"/>
+          <w:sz w:val="18"/>
+          <w:szCs w:val="18"/>
+        </w:rPr>
+        <w:t xml:space="preserve"> $HADOOP_HOME/bin/</w:t>
+      </w:r>
+      <w:proofErr w:type="spellStart"/>
+      <w:r>
+        <w:rPr>
+          <w:rFonts w:ascii="Consolas" w:eastAsia="Times New Roman" w:hAnsi="Consolas"/>
+          <w:sz w:val="18"/>
+          <w:szCs w:val="18"/>
+        </w:rPr>
+        <w:t>hadoop</w:t>
+      </w:r>
+      <w:proofErr w:type="spellEnd"/>
+      <w:r>
+        <w:rPr>
+          <w:rFonts w:ascii="Consolas" w:eastAsia="Times New Roman" w:hAnsi="Consolas"/>
+          <w:sz w:val="18"/>
+          <w:szCs w:val="18"/>
+        </w:rPr>
+        <w:t xml:space="preserve"> fs -cat recommendations/part-m-00000 | head</w:t>
+      </w:r>
+    </w:p>
+    <w:p>
+      <w:pPr>
+        <w:spacing w:after="0" w:line="240" w:lineRule="auto"/>
+        <w:rPr>
+          <w:rFonts w:ascii="Consolas" w:eastAsia="Times New Roman" w:hAnsi="Consolas"/>
+          <w:sz w:val="18"/>
+          <w:szCs w:val="18"/>
+        </w:rPr>
+      </w:pPr>
+      <w:r>
+        <w:rPr>
+          <w:rFonts w:ascii="Consolas" w:eastAsia="Times New Roman" w:hAnsi="Consolas"/>
+          <w:sz w:val="18"/>
+          <w:szCs w:val="18"/>
+        </w:rPr>
+        <w:t xml:space="preserve">1    </w:t>
+      </w:r>
+      <w:proofErr w:type="gramStart"/>
+      <w:r>
+        <w:rPr>
+          <w:rFonts w:ascii="Consolas" w:eastAsia="Times New Roman" w:hAnsi="Consolas"/>
+          <w:sz w:val="18"/>
+          <w:szCs w:val="18"/>
+        </w:rPr>
+        <w:t xml:space="preserve">   [</w:t>
+      </w:r>
+      <w:proofErr w:type="gramEnd"/>
+      <w:r>
+        <w:rPr>
+          <w:rFonts w:ascii="Consolas" w:eastAsia="Times New Roman" w:hAnsi="Consolas"/>
+          <w:sz w:val="18"/>
+          <w:szCs w:val="18"/>
+        </w:rPr>
+        <w:t>572:5.0,2197:4.6908126,3314:4.687907,2156:4.4995503,356:4.382499,3222:4.3752384]</w:t>
+      </w:r>
+    </w:p>
+    <w:p>
+      <w:pPr>
+        <w:spacing w:after="0" w:line="240" w:lineRule="auto"/>
+        <w:rPr>
+          <w:rFonts w:ascii="Consolas" w:eastAsia="Times New Roman" w:hAnsi="Consolas"/>
+          <w:sz w:val="18"/>
+          <w:szCs w:val="18"/>
+        </w:rPr>
+      </w:pPr>
+      <w:r>
+        <w:rPr>
+          <w:rFonts w:ascii="Consolas" w:eastAsia="Times New Roman" w:hAnsi="Consolas"/>
+          <w:sz w:val="18"/>
+          <w:szCs w:val="18"/>
+        </w:rPr>
+        <w:t xml:space="preserve">2    </w:t>
+      </w:r>
+      <w:proofErr w:type="gramStart"/>
+      <w:r>
+        <w:rPr>
+          <w:rFonts w:ascii="Consolas" w:eastAsia="Times New Roman" w:hAnsi="Consolas"/>
+          <w:sz w:val="18"/>
+          <w:szCs w:val="18"/>
+        </w:rPr>
+        <w:t xml:space="preserve">   [</w:t>
+      </w:r>
+      <w:proofErr w:type="gramEnd"/>
+      <w:r>
+        <w:rPr>
+          <w:rFonts w:ascii="Consolas" w:eastAsia="Times New Roman" w:hAnsi="Consolas"/>
+          <w:sz w:val="18"/>
+          <w:szCs w:val="18"/>
+        </w:rPr>
+        <w:t>572:4.8178015,2197:4.649721,527:4.455281,1721:4.318738,2762:4.2395806,2324:4.1847873]</w:t>
+      </w:r>
+    </w:p>
+    <w:p>
+      <w:pPr>
+        <w:spacing w:after="0" w:line="240" w:lineRule="auto"/>
+        <w:rPr>
+          <w:rFonts w:ascii="Consolas" w:eastAsia="Times New Roman" w:hAnsi="Consolas"/>
+          <w:sz w:val="18"/>
+          <w:szCs w:val="18"/>
+        </w:rPr>
+      </w:pPr>
+      <w:r>
+        <w:rPr>
+          <w:rFonts w:ascii="Consolas" w:eastAsia="Times New Roman" w:hAnsi="Consolas"/>
+          <w:sz w:val="18"/>
+          <w:szCs w:val="18"/>
+        </w:rPr>
+        <w:t xml:space="preserve">3    </w:t>
+      </w:r>
+      <w:proofErr w:type="gramStart"/>
+      <w:r>
+        <w:rPr>
+          <w:rFonts w:ascii="Consolas" w:eastAsia="Times New Roman" w:hAnsi="Consolas"/>
+          <w:sz w:val="18"/>
+          <w:szCs w:val="18"/>
+        </w:rPr>
+        <w:t xml:space="preserve">   [</w:t>
+      </w:r>
+      <w:proofErr w:type="gramEnd"/>
+      <w:r>
+        <w:rPr>
+          <w:rFonts w:ascii="Consolas" w:eastAsia="Times New Roman" w:hAnsi="Consolas"/>
+          <w:sz w:val="18"/>
+          <w:szCs w:val="18"/>
+        </w:rPr>
+        <w:t>572:4.753747,2913:4.745884,318:4.6085696,2762:4.569885,110:4.56089,3443:4.523036]</w:t>
+      </w:r>
+    </w:p>
+    <w:p>
+      <w:pPr>
+        <w:spacing w:after="0" w:line="240" w:lineRule="auto"/>
+        <w:rPr>
+          <w:rFonts w:ascii="Consolas" w:eastAsia="Times New Roman" w:hAnsi="Consolas"/>
+          <w:sz w:val="18"/>
+          <w:szCs w:val="18"/>
+        </w:rPr>
+      </w:pPr>
+      <w:r>
+        <w:rPr>
+          <w:rFonts w:ascii="Consolas" w:eastAsia="Times New Roman" w:hAnsi="Consolas"/>
+          <w:sz w:val="18"/>
+          <w:szCs w:val="18"/>
+        </w:rPr>
+        <w:t xml:space="preserve">4    </w:t>
+      </w:r>
+      <w:proofErr w:type="gramStart"/>
+      <w:r>
+        <w:rPr>
+          <w:rFonts w:ascii="Consolas" w:eastAsia="Times New Roman" w:hAnsi="Consolas"/>
+          <w:sz w:val="18"/>
+          <w:szCs w:val="18"/>
+        </w:rPr>
+        <w:t xml:space="preserve">   [</w:t>
+      </w:r>
+      <w:proofErr w:type="gramEnd"/>
+      <w:r>
+        <w:rPr>
+          <w:rFonts w:ascii="Consolas" w:eastAsia="Times New Roman" w:hAnsi="Consolas"/>
+          <w:sz w:val="18"/>
+          <w:szCs w:val="18"/>
+        </w:rPr>
+        <w:t>3245:5.0,3092:5.0,923:5.0,1423:5.0,2905:5.0,1212:5.0]</w:t>
+      </w:r>
+    </w:p>
+    <w:p>
+      <w:pPr>
+        <w:spacing w:after="0" w:line="240" w:lineRule="auto"/>
+        <w:rPr>
+          <w:rFonts w:ascii="Consolas" w:eastAsia="Times New Roman" w:hAnsi="Consolas"/>
+          <w:sz w:val="18"/>
+          <w:szCs w:val="18"/>
+        </w:rPr>
+      </w:pPr>
+      <w:r>
+        <w:rPr>
+          <w:rFonts w:ascii="Consolas" w:eastAsia="Times New Roman" w:hAnsi="Consolas"/>
+          <w:sz w:val="18"/>
+          <w:szCs w:val="18"/>
         </w:rPr>
         <w:lastRenderedPageBreak/>
-        <w:t>Measure the prediction against the training set:</w:t>
-      </w:r>
+        <w:t xml:space="preserve">5    </w:t>
+      </w:r>
+      <w:proofErr w:type="gramStart"/>
+      <w:r>
+        <w:rPr>
+          <w:rFonts w:ascii="Consolas" w:eastAsia="Times New Roman" w:hAnsi="Consolas"/>
+          <w:sz w:val="18"/>
+          <w:szCs w:val="18"/>
+        </w:rPr>
+        <w:t xml:space="preserve">   [</w:t>
+      </w:r>
+      <w:proofErr w:type="gramEnd"/>
+      <w:r>
+        <w:rPr>
+          <w:rFonts w:ascii="Consolas" w:eastAsia="Times New Roman" w:hAnsi="Consolas"/>
+          <w:sz w:val="18"/>
+          <w:szCs w:val="18"/>
+        </w:rPr>
+        <w:t>1423:4.7975807,3245:4.595153,668:4.564381,1002:4.4648323,3570:4.428102,3645:4.3494987]</w:t>
+      </w:r>
+    </w:p>
+    <w:p>
+      <w:pPr>
+        <w:spacing w:after="0" w:line="240" w:lineRule="auto"/>
+        <w:rPr>
+          <w:rFonts w:ascii="Consolas" w:eastAsia="Times New Roman" w:hAnsi="Consolas"/>
+          <w:sz w:val="18"/>
+          <w:szCs w:val="18"/>
+        </w:rPr>
+      </w:pPr>
+      <w:r>
+        <w:rPr>
+          <w:rFonts w:ascii="Consolas" w:eastAsia="Times New Roman" w:hAnsi="Consolas"/>
+          <w:sz w:val="18"/>
+          <w:szCs w:val="18"/>
+        </w:rPr>
+        <w:t xml:space="preserve">6    </w:t>
+      </w:r>
+      <w:proofErr w:type="gramStart"/>
+      <w:r>
+        <w:rPr>
+          <w:rFonts w:ascii="Consolas" w:eastAsia="Times New Roman" w:hAnsi="Consolas"/>
+          <w:sz w:val="18"/>
+          <w:szCs w:val="18"/>
+        </w:rPr>
+        <w:t xml:space="preserve">   [</w:t>
+      </w:r>
+      <w:proofErr w:type="gramEnd"/>
+      <w:r>
+        <w:rPr>
+          <w:rFonts w:ascii="Consolas" w:eastAsia="Times New Roman" w:hAnsi="Consolas"/>
+          <w:sz w:val="18"/>
+          <w:szCs w:val="18"/>
+        </w:rPr>
+        <w:t>572:5.0,3314:5.0,2197:4.848169,3675:4.432844,3916:4.426566,3161:4.3900433]</w:t>
+      </w:r>
+    </w:p>
+    <w:p>
+      <w:pPr>
+        <w:spacing w:after="0" w:line="240" w:lineRule="auto"/>
+        <w:rPr>
+          <w:rFonts w:ascii="Consolas" w:eastAsia="Times New Roman" w:hAnsi="Consolas"/>
+          <w:sz w:val="18"/>
+          <w:szCs w:val="18"/>
+        </w:rPr>
+      </w:pPr>
+      <w:r>
+        <w:rPr>
+          <w:rFonts w:ascii="Consolas" w:eastAsia="Times New Roman" w:hAnsi="Consolas"/>
+          <w:sz w:val="18"/>
+          <w:szCs w:val="18"/>
+        </w:rPr>
+        <w:t xml:space="preserve">7   </w:t>
+      </w:r>
+      <w:proofErr w:type="gramStart"/>
+      <w:r>
+        <w:rPr>
+          <w:rFonts w:ascii="Consolas" w:eastAsia="Times New Roman" w:hAnsi="Consolas"/>
+          <w:sz w:val="18"/>
+          <w:szCs w:val="18"/>
+        </w:rPr>
+        <w:t xml:space="preserve">   [</w:t>
+      </w:r>
+      <w:proofErr w:type="gramEnd"/>
+      <w:r>
+        <w:rPr>
+          <w:rFonts w:ascii="Consolas" w:eastAsia="Times New Roman" w:hAnsi="Consolas"/>
+          <w:sz w:val="18"/>
+          <w:szCs w:val="18"/>
+        </w:rPr>
+        <w:t>1036:4.686574,1240:4.6430492,2494:4.614736,1198:4.608802,3508:4.5733657,3552:4.5691805]</w:t>
+      </w:r>
+    </w:p>
+    <w:p>
+      <w:pPr>
+        <w:spacing w:after="0" w:line="240" w:lineRule="auto"/>
+        <w:rPr>
+          <w:rFonts w:ascii="Consolas" w:eastAsia="Times New Roman" w:hAnsi="Consolas"/>
+          <w:sz w:val="18"/>
+          <w:szCs w:val="18"/>
+        </w:rPr>
+      </w:pPr>
+      <w:r>
+        <w:rPr>
+          <w:rFonts w:ascii="Consolas" w:eastAsia="Times New Roman" w:hAnsi="Consolas"/>
+          <w:sz w:val="18"/>
+          <w:szCs w:val="18"/>
+        </w:rPr>
+        <w:t xml:space="preserve">8    </w:t>
+      </w:r>
+      <w:proofErr w:type="gramStart"/>
+      <w:r>
+        <w:rPr>
+          <w:rFonts w:ascii="Consolas" w:eastAsia="Times New Roman" w:hAnsi="Consolas"/>
+          <w:sz w:val="18"/>
+          <w:szCs w:val="18"/>
+        </w:rPr>
+        <w:t xml:space="preserve">   [</w:t>
+      </w:r>
+      <w:proofErr w:type="gramEnd"/>
+      <w:r>
+        <w:rPr>
+          <w:rFonts w:ascii="Consolas" w:eastAsia="Times New Roman" w:hAnsi="Consolas"/>
+          <w:sz w:val="18"/>
+          <w:szCs w:val="18"/>
+        </w:rPr>
+        <w:t>858:4.798158,2905:4.676086,318:4.6493897,1198:4.646571,50:4.6085334,3038:4.587847]</w:t>
+      </w:r>
+    </w:p>
+    <w:p>
+      <w:pPr>
+        <w:spacing w:after="0" w:line="240" w:lineRule="auto"/>
+        <w:rPr>
+          <w:rFonts w:ascii="Consolas" w:eastAsia="Times New Roman" w:hAnsi="Consolas"/>
+          <w:sz w:val="18"/>
+          <w:szCs w:val="18"/>
+        </w:rPr>
+      </w:pPr>
+      <w:r>
+        <w:rPr>
+          <w:rFonts w:ascii="Consolas" w:eastAsia="Times New Roman" w:hAnsi="Consolas"/>
+          <w:sz w:val="18"/>
+          <w:szCs w:val="18"/>
+        </w:rPr>
+        <w:t xml:space="preserve">9    </w:t>
+      </w:r>
+      <w:proofErr w:type="gramStart"/>
+      <w:r>
+        <w:rPr>
+          <w:rFonts w:ascii="Consolas" w:eastAsia="Times New Roman" w:hAnsi="Consolas"/>
+          <w:sz w:val="18"/>
+          <w:szCs w:val="18"/>
+        </w:rPr>
+        <w:t xml:space="preserve">   [</w:t>
+      </w:r>
+      <w:proofErr w:type="gramEnd"/>
+      <w:r>
+        <w:rPr>
+          <w:rFonts w:ascii="Consolas" w:eastAsia="Times New Roman" w:hAnsi="Consolas"/>
+          <w:sz w:val="18"/>
+          <w:szCs w:val="18"/>
+        </w:rPr>
+        <w:t>50:4.3938804,858:4.342568,296:4.325224,2329:4.26149,2905:4.2136726,110:4.213341]</w:t>
+      </w:r>
+    </w:p>
+    <w:p>
+      <w:pPr>
+        <w:spacing w:after="0" w:line="240" w:lineRule="auto"/>
+        <w:rPr>
+          <w:rFonts w:ascii="Times New Roman" w:eastAsia="Times New Roman" w:hAnsi="Times New Roman"/>
+          <w:sz w:val="24"/>
+          <w:szCs w:val="24"/>
+        </w:rPr>
+      </w:pPr>
+      <w:r>
+        <w:rPr>
+          <w:rFonts w:ascii="Consolas" w:eastAsia="Times New Roman" w:hAnsi="Consolas"/>
+          <w:sz w:val="18"/>
+          <w:szCs w:val="18"/>
+        </w:rPr>
+        <w:t xml:space="preserve">10   </w:t>
+      </w:r>
+      <w:proofErr w:type="gramStart"/>
+      <w:r>
+        <w:rPr>
+          <w:rFonts w:ascii="Consolas" w:eastAsia="Times New Roman" w:hAnsi="Consolas"/>
+          <w:sz w:val="18"/>
+          <w:szCs w:val="18"/>
+        </w:rPr>
+        <w:t xml:space="preserve">   [</w:t>
+      </w:r>
+      <w:proofErr w:type="gramEnd"/>
+      <w:r>
+        <w:rPr>
+          <w:rFonts w:ascii="Consolas" w:eastAsia="Times New Roman" w:hAnsi="Consolas"/>
+          <w:sz w:val="18"/>
+          <w:szCs w:val="18"/>
+        </w:rPr>
+        <w:t>572:5.0,3314:4.8458138,919:4.4136,1907:4.4132323,3916:4.4002104,2609:4.396858]</w:t>
+      </w:r>
+      <w:r>
+        <w:rPr>
+          <w:rFonts w:ascii="Times New Roman" w:eastAsia="Times New Roman" w:hAnsi="Times New Roman"/>
+          <w:sz w:val="24"/>
+          <w:szCs w:val="24"/>
+        </w:rPr>
+        <w:tab/>
+      </w:r>
+    </w:p>
+    <w:p>
+      <w:pPr>
+        <w:spacing w:after="0" w:line="240" w:lineRule="auto"/>
+        <w:rPr>
+          <w:rFonts w:ascii="Times New Roman" w:eastAsia="Times New Roman" w:hAnsi="Times New Roman"/>
+          <w:sz w:val="24"/>
+          <w:szCs w:val="24"/>
+        </w:rPr>
+      </w:pPr>
+    </w:p>
+    <w:p>
+      <w:pPr>
+        <w:spacing w:after="0" w:line="240" w:lineRule="auto"/>
+        <w:ind w:firstLine="720"/>
+        <w:rPr>
+          <w:rFonts w:ascii="Times New Roman" w:eastAsia="Times New Roman" w:hAnsi="Times New Roman"/>
+          <w:sz w:val="24"/>
+          <w:szCs w:val="24"/>
+        </w:rPr>
+      </w:pPr>
+      <w:r>
+        <w:rPr>
+          <w:rFonts w:ascii="Times New Roman" w:eastAsia="Times New Roman" w:hAnsi="Times New Roman"/>
+          <w:sz w:val="24"/>
+          <w:szCs w:val="24"/>
+        </w:rPr>
+        <w:t xml:space="preserve">What is the top </w:t>
+      </w:r>
+      <w:r>
+        <w:rPr>
+          <w:rFonts w:ascii="Times New Roman" w:eastAsia="Times New Roman" w:hAnsi="Times New Roman"/>
+          <w:sz w:val="24"/>
+          <w:szCs w:val="24"/>
+        </w:rPr>
+        <w:t xml:space="preserve">movie </w:t>
+      </w:r>
+      <w:r>
+        <w:rPr>
+          <w:rFonts w:ascii="Times New Roman" w:eastAsia="Times New Roman" w:hAnsi="Times New Roman"/>
+          <w:sz w:val="24"/>
+          <w:szCs w:val="24"/>
+        </w:rPr>
+        <w:t xml:space="preserve">recommendation </w:t>
+      </w:r>
+      <w:r>
+        <w:rPr>
+          <w:rFonts w:ascii="Times New Roman" w:eastAsia="Times New Roman" w:hAnsi="Times New Roman"/>
+          <w:sz w:val="24"/>
+          <w:szCs w:val="24"/>
+        </w:rPr>
+        <w:t>(movie I</w:t>
+      </w:r>
+      <w:bookmarkStart w:id="0" w:name="_GoBack"/>
+      <w:bookmarkEnd w:id="0"/>
+      <w:r>
+        <w:rPr>
+          <w:rFonts w:ascii="Times New Roman" w:eastAsia="Times New Roman" w:hAnsi="Times New Roman"/>
+          <w:sz w:val="24"/>
+          <w:szCs w:val="24"/>
+        </w:rPr>
+        <w:t>D)</w:t>
+      </w:r>
+      <w:r>
+        <w:rPr>
+          <w:rFonts w:ascii="Times New Roman" w:eastAsia="Times New Roman" w:hAnsi="Times New Roman"/>
+          <w:sz w:val="24"/>
+          <w:szCs w:val="24"/>
+        </w:rPr>
+        <w:t xml:space="preserve"> for users </w:t>
+      </w:r>
+      <w:r>
+        <w:rPr>
+          <w:rFonts w:ascii="Times New Roman" w:eastAsia="Times New Roman" w:hAnsi="Times New Roman"/>
+          <w:sz w:val="24"/>
+          <w:szCs w:val="24"/>
+        </w:rPr>
+        <w:t>4</w:t>
+      </w:r>
+      <w:r>
+        <w:rPr>
+          <w:rFonts w:ascii="Times New Roman" w:eastAsia="Times New Roman" w:hAnsi="Times New Roman"/>
+          <w:sz w:val="24"/>
+          <w:szCs w:val="24"/>
+        </w:rPr>
+        <w:t xml:space="preserve">, </w:t>
+      </w:r>
+      <w:r>
+        <w:rPr>
+          <w:rFonts w:ascii="Times New Roman" w:eastAsia="Times New Roman" w:hAnsi="Times New Roman"/>
+          <w:sz w:val="24"/>
+          <w:szCs w:val="24"/>
+        </w:rPr>
+        <w:t>5</w:t>
+      </w:r>
+      <w:r>
+        <w:rPr>
+          <w:rFonts w:ascii="Times New Roman" w:eastAsia="Times New Roman" w:hAnsi="Times New Roman"/>
+          <w:sz w:val="24"/>
+          <w:szCs w:val="24"/>
+        </w:rPr>
+        <w:t>, and 6</w:t>
+      </w:r>
+      <w:r>
+        <w:rPr>
+          <w:rFonts w:ascii="Times New Roman" w:eastAsia="Times New Roman" w:hAnsi="Times New Roman"/>
+          <w:sz w:val="24"/>
+          <w:szCs w:val="24"/>
+        </w:rPr>
+        <w:t>?</w:t>
+      </w:r>
+    </w:p>
+    <w:p>
+      <w:pPr>
+        <w:pStyle w:val="NoSpacing"/>
+        <w:rPr>
+          <w:rFonts w:ascii="Times New Roman" w:eastAsia="Times New Roman" w:hAnsi="Times New Roman"/>
+          <w:sz w:val="24"/>
+          <w:szCs w:val="24"/>
+        </w:rPr>
+      </w:pPr>
     </w:p>
     <w:p>
       <w:pPr>
         <w:pStyle w:val="NoSpacing"/>
         <w:ind w:left="720"/>
         <w:rPr>
-          <w:rFonts w:ascii="Bauhaus 93" w:hAnsi="Bauhaus 93"/>
-        </w:rPr>
-      </w:pPr>
-      <w:r>
-        <w:rPr>
-          <w:rFonts w:ascii="Bauhaus 93" w:hAnsi="Bauhaus 93"/>
-        </w:rPr>
-        <w:t>bin/mahout</w:t>
-      </w:r>
-      <w:r>
-        <w:rPr>
-          <w:rFonts w:ascii="Bauhaus 93" w:hAnsi="Bauhaus 93"/>
-        </w:rPr>
-        <w:t xml:space="preserve"> </w:t>
-      </w:r>
-      <w:proofErr w:type="spellStart"/>
-      <w:r>
-        <w:rPr>
-          <w:rFonts w:ascii="Bauhaus 93" w:hAnsi="Bauhaus 93"/>
-        </w:rPr>
-        <w:t>evaluateFactorization</w:t>
-      </w:r>
-      <w:proofErr w:type="spellEnd"/>
-      <w:r>
-        <w:rPr>
-          <w:rFonts w:ascii="Bauhaus 93" w:hAnsi="Bauhaus 93"/>
-        </w:rPr>
-        <w:t xml:space="preserve"> --input </w:t>
-      </w:r>
-      <w:proofErr w:type="spellStart"/>
-      <w:r>
-        <w:rPr>
-          <w:rFonts w:ascii="Bauhaus 93" w:hAnsi="Bauhaus 93"/>
-        </w:rPr>
-        <w:t>ml_</w:t>
-      </w:r>
-      <w:r>
-        <w:rPr>
-          <w:rFonts w:ascii="Bauhaus 93" w:hAnsi="Bauhaus 93"/>
-        </w:rPr>
-        <w:t>dataset</w:t>
-      </w:r>
-      <w:proofErr w:type="spellEnd"/>
-      <w:r>
-        <w:rPr>
-          <w:rFonts w:ascii="Bauhaus 93" w:hAnsi="Bauhaus 93"/>
-        </w:rPr>
-        <w:t>/</w:t>
-      </w:r>
-      <w:proofErr w:type="spellStart"/>
-      <w:r>
-        <w:rPr>
-          <w:rFonts w:ascii="Bauhaus 93" w:hAnsi="Bauhaus 93"/>
-        </w:rPr>
-        <w:t>probeSet</w:t>
-      </w:r>
-      <w:proofErr w:type="spellEnd"/>
-      <w:r>
-        <w:rPr>
-          <w:rFonts w:ascii="Bauhaus 93" w:hAnsi="Bauhaus 93"/>
-        </w:rPr>
-        <w:t xml:space="preserve">/ --output </w:t>
-      </w:r>
-      <w:proofErr w:type="spellStart"/>
-      <w:r>
-        <w:rPr>
-          <w:rFonts w:ascii="Bauhaus 93" w:hAnsi="Bauhaus 93"/>
-        </w:rPr>
-        <w:t>als</w:t>
-      </w:r>
-      <w:proofErr w:type="spellEnd"/>
-      <w:r>
-        <w:rPr>
-          <w:rFonts w:ascii="Bauhaus 93" w:hAnsi="Bauhaus 93"/>
-        </w:rPr>
-        <w:t>/</w:t>
-      </w:r>
-      <w:proofErr w:type="spellStart"/>
-      <w:r>
-        <w:rPr>
-          <w:rFonts w:ascii="Bauhaus 93" w:hAnsi="Bauhaus 93"/>
-        </w:rPr>
-        <w:t>rmse</w:t>
-      </w:r>
-      <w:proofErr w:type="spellEnd"/>
-      <w:r>
-        <w:rPr>
-          <w:rFonts w:ascii="Bauhaus 93" w:hAnsi="Bauhaus 93"/>
-        </w:rPr>
-        <w:t>/</w:t>
-      </w:r>
-      <w:r>
-        <w:rPr>
-          <w:rFonts w:ascii="Bauhaus 93" w:hAnsi="Bauhaus 93"/>
-        </w:rPr>
-        <w:t xml:space="preserve"> </w:t>
-      </w:r>
-      <w:r>
-        <w:rPr>
-          <w:rFonts w:ascii="Bauhaus 93" w:hAnsi="Bauhaus 93"/>
-        </w:rPr>
-        <w:t>--</w:t>
-      </w:r>
-      <w:proofErr w:type="spellStart"/>
-      <w:r>
-        <w:rPr>
-          <w:rFonts w:ascii="Bauhaus 93" w:hAnsi="Bauhaus 93"/>
-        </w:rPr>
-        <w:t>userFeatures</w:t>
-      </w:r>
-      <w:proofErr w:type="spellEnd"/>
-      <w:r>
-        <w:rPr>
-          <w:rFonts w:ascii="Bauhaus 93" w:hAnsi="Bauhaus 93"/>
-        </w:rPr>
-        <w:t xml:space="preserve"> </w:t>
-      </w:r>
-      <w:proofErr w:type="spellStart"/>
-      <w:r>
-        <w:rPr>
-          <w:rFonts w:ascii="Bauhaus 93" w:hAnsi="Bauhaus 93"/>
-        </w:rPr>
-        <w:t>als</w:t>
-      </w:r>
-      <w:proofErr w:type="spellEnd"/>
-      <w:r>
-        <w:rPr>
-          <w:rFonts w:ascii="Bauhaus 93" w:hAnsi="Bauhaus 93"/>
-        </w:rPr>
-        <w:t>/out/U/ --</w:t>
-      </w:r>
-      <w:proofErr w:type="spellStart"/>
-      <w:r>
-        <w:rPr>
-          <w:rFonts w:ascii="Bauhaus 93" w:hAnsi="Bauhaus 93"/>
-        </w:rPr>
-        <w:t>itemFeatures</w:t>
-      </w:r>
-      <w:proofErr w:type="spellEnd"/>
-      <w:r>
-        <w:rPr>
-          <w:rFonts w:ascii="Bauhaus 93" w:hAnsi="Bauhaus 93"/>
-        </w:rPr>
-        <w:t xml:space="preserve"> </w:t>
-      </w:r>
-      <w:proofErr w:type="spellStart"/>
-      <w:r>
-        <w:rPr>
-          <w:rFonts w:ascii="Bauhaus 93" w:hAnsi="Bauhaus 93"/>
-        </w:rPr>
-        <w:t>als</w:t>
-      </w:r>
-      <w:proofErr w:type="spellEnd"/>
-      <w:r>
-        <w:rPr>
-          <w:rFonts w:ascii="Bauhaus 93" w:hAnsi="Bauhaus 93"/>
-        </w:rPr>
-        <w:t>/out/M/ --</w:t>
-      </w:r>
-      <w:proofErr w:type="spellStart"/>
-      <w:r>
-        <w:rPr>
-          <w:rFonts w:ascii="Bauhaus 93" w:hAnsi="Bauhaus 93"/>
-        </w:rPr>
-        <w:t>tempDir</w:t>
-      </w:r>
-      <w:proofErr w:type="spellEnd"/>
-      <w:r>
-        <w:rPr>
-          <w:rFonts w:ascii="Bauhaus 93" w:hAnsi="Bauhaus 93"/>
-        </w:rPr>
-        <w:t xml:space="preserve"> </w:t>
-      </w:r>
-      <w:proofErr w:type="spellStart"/>
-      <w:r>
-        <w:rPr>
-          <w:rFonts w:ascii="Bauhaus 93" w:hAnsi="Bauhaus 93"/>
-        </w:rPr>
-        <w:t>als</w:t>
-      </w:r>
-      <w:proofErr w:type="spellEnd"/>
-      <w:r>
-        <w:rPr>
-          <w:rFonts w:ascii="Bauhaus 93" w:hAnsi="Bauhaus 93"/>
-        </w:rPr>
-        <w:t>/</w:t>
-      </w:r>
-      <w:proofErr w:type="spellStart"/>
-      <w:r>
-        <w:rPr>
-          <w:rFonts w:ascii="Bauhaus 93" w:hAnsi="Bauhaus 93"/>
-        </w:rPr>
-        <w:t>tmp</w:t>
-      </w:r>
-      <w:proofErr w:type="spellEnd"/>
+          <w:rFonts w:ascii="Times New Roman" w:eastAsia="Times New Roman" w:hAnsi="Times New Roman"/>
+          <w:sz w:val="24"/>
+          <w:szCs w:val="24"/>
+        </w:rPr>
+      </w:pPr>
+      <w:r>
+        <w:rPr>
+          <w:rFonts w:ascii="Times New Roman" w:eastAsia="Times New Roman" w:hAnsi="Times New Roman"/>
+          <w:sz w:val="24"/>
+          <w:szCs w:val="24"/>
+        </w:rPr>
+        <w:t>User 4 = 3245</w:t>
+      </w:r>
     </w:p>
     <w:p>
       <w:pPr>
         <w:pStyle w:val="NoSpacing"/>
         <w:ind w:left="720"/>
         <w:rPr>
-          <w:rFonts w:ascii="Times New Roman" w:hAnsi="Times New Roman"/>
-          <w:sz w:val="24"/>
-          <w:szCs w:val="24"/>
-        </w:rPr>
-      </w:pPr>
+          <w:rFonts w:ascii="Times New Roman" w:eastAsia="Times New Roman" w:hAnsi="Times New Roman"/>
+          <w:sz w:val="24"/>
+          <w:szCs w:val="24"/>
+        </w:rPr>
+      </w:pPr>
+      <w:r>
+        <w:rPr>
+          <w:rFonts w:ascii="Times New Roman" w:eastAsia="Times New Roman" w:hAnsi="Times New Roman"/>
+          <w:sz w:val="24"/>
+          <w:szCs w:val="24"/>
+        </w:rPr>
+        <w:t>User 5 = 1423</w:t>
+      </w:r>
     </w:p>
     <w:p>
       <w:pPr>
         <w:pStyle w:val="NoSpacing"/>
         <w:ind w:left="720"/>
         <w:rPr>
-          <w:rFonts w:ascii="Times New Roman" w:hAnsi="Times New Roman"/>
-          <w:sz w:val="24"/>
-          <w:szCs w:val="24"/>
-        </w:rPr>
-      </w:pPr>
-      <w:r>
-        <w:rPr>
-          <w:rFonts w:ascii="Times New Roman" w:hAnsi="Times New Roman"/>
-          <w:b/>
-          <w:sz w:val="24"/>
-          <w:szCs w:val="24"/>
-          <w:u w:val="single"/>
-        </w:rPr>
-        <w:t>What is the resulting RMSE value?</w:t>
-      </w:r>
-      <w:r>
-        <w:rPr>
-          <w:rFonts w:ascii="Times New Roman" w:hAnsi="Times New Roman"/>
-          <w:sz w:val="24"/>
-          <w:szCs w:val="24"/>
-        </w:rPr>
-        <w:t xml:space="preserve"> (rmse.txt file in </w:t>
-      </w:r>
-      <w:r>
-        <w:rPr>
-          <w:rFonts w:ascii="Times New Roman" w:hAnsi="Times New Roman"/>
-          <w:sz w:val="24"/>
-          <w:szCs w:val="24"/>
-        </w:rPr>
-        <w:t>/user/</w:t>
-      </w:r>
-      <w:r>
-        <w:rPr>
-          <w:rFonts w:ascii="Times New Roman" w:hAnsi="Times New Roman"/>
-          <w:sz w:val="24"/>
-          <w:szCs w:val="24"/>
-        </w:rPr>
-        <w:t>e</w:t>
-      </w:r>
-      <w:r>
-        <w:rPr>
-          <w:rFonts w:ascii="Times New Roman" w:hAnsi="Times New Roman"/>
-          <w:sz w:val="24"/>
-          <w:szCs w:val="24"/>
-        </w:rPr>
-        <w:t>c</w:t>
-      </w:r>
-      <w:r>
-        <w:rPr>
-          <w:rFonts w:ascii="Times New Roman" w:hAnsi="Times New Roman"/>
-          <w:sz w:val="24"/>
-          <w:szCs w:val="24"/>
-        </w:rPr>
-        <w:t>2-</w:t>
-      </w:r>
-      <w:r>
-        <w:rPr>
-          <w:rFonts w:ascii="Times New Roman" w:hAnsi="Times New Roman"/>
-          <w:sz w:val="24"/>
-          <w:szCs w:val="24"/>
-        </w:rPr>
-        <w:t>user/</w:t>
-      </w:r>
-      <w:proofErr w:type="spellStart"/>
-      <w:r>
-        <w:rPr>
-          <w:rFonts w:ascii="Times New Roman" w:hAnsi="Times New Roman"/>
-          <w:sz w:val="24"/>
-          <w:szCs w:val="24"/>
-        </w:rPr>
-        <w:t>als</w:t>
-      </w:r>
-      <w:proofErr w:type="spellEnd"/>
-      <w:r>
-        <w:rPr>
-          <w:rFonts w:ascii="Times New Roman" w:hAnsi="Times New Roman"/>
-          <w:sz w:val="24"/>
-          <w:szCs w:val="24"/>
-        </w:rPr>
-        <w:t>/</w:t>
-      </w:r>
-      <w:proofErr w:type="spellStart"/>
-      <w:r>
-        <w:rPr>
-          <w:rFonts w:ascii="Times New Roman" w:hAnsi="Times New Roman"/>
-          <w:sz w:val="24"/>
-          <w:szCs w:val="24"/>
-        </w:rPr>
-        <w:t>rmse</w:t>
-      </w:r>
-      <w:proofErr w:type="spellEnd"/>
-      <w:r>
-        <w:rPr>
-          <w:rFonts w:ascii="Times New Roman" w:hAnsi="Times New Roman"/>
-          <w:sz w:val="24"/>
-          <w:szCs w:val="24"/>
-        </w:rPr>
-        <w:t>/</w:t>
-      </w:r>
-      <w:r>
-        <w:rPr>
-          <w:rFonts w:ascii="Times New Roman" w:hAnsi="Times New Roman"/>
-          <w:sz w:val="24"/>
-          <w:szCs w:val="24"/>
-        </w:rPr>
-        <w:t xml:space="preserve"> on HDFS)</w:t>
-      </w:r>
-    </w:p>
-    <w:p>
-      <w:pPr>
-        <w:pStyle w:val="NoSpacing"/>
-        <w:ind w:left="720"/>
-        <w:rPr>
-          <w:rFonts w:ascii="Times New Roman" w:hAnsi="Times New Roman"/>
-          <w:sz w:val="24"/>
-          <w:szCs w:val="24"/>
-        </w:rPr>
-      </w:pPr>
-    </w:p>
-    <w:p>
-      <w:pPr>
-        <w:pStyle w:val="NoSpacing"/>
-        <w:ind w:left="720"/>
-        <w:rPr>
-          <w:rFonts w:ascii="Times New Roman" w:hAnsi="Times New Roman"/>
-          <w:sz w:val="24"/>
-          <w:szCs w:val="24"/>
-        </w:rPr>
-      </w:pPr>
-      <w:r>
-        <w:rPr>
-          <w:rFonts w:ascii="Times New Roman" w:hAnsi="Times New Roman"/>
-          <w:sz w:val="24"/>
-          <w:szCs w:val="24"/>
-        </w:rPr>
-        <w:t>Finally, let’s generate some predictions:</w:t>
-      </w:r>
-    </w:p>
-    <w:p>
-      <w:pPr>
-        <w:pStyle w:val="NoSpacing"/>
-        <w:ind w:left="720"/>
-        <w:rPr>
-          <w:rFonts w:ascii="Bauhaus 93" w:hAnsi="Bauhaus 93"/>
-        </w:rPr>
-      </w:pPr>
-      <w:r>
-        <w:rPr>
-          <w:rFonts w:ascii="Bauhaus 93" w:hAnsi="Bauhaus 93"/>
-        </w:rPr>
-        <w:t>bin/mahout</w:t>
-      </w:r>
-      <w:r>
-        <w:rPr>
-          <w:rFonts w:ascii="Bauhaus 93" w:hAnsi="Bauhaus 93"/>
-        </w:rPr>
-        <w:t xml:space="preserve"> </w:t>
-      </w:r>
-      <w:proofErr w:type="spellStart"/>
-      <w:r>
-        <w:rPr>
-          <w:rFonts w:ascii="Bauhaus 93" w:hAnsi="Bauhaus 93"/>
-        </w:rPr>
-        <w:t>recommendfactorized</w:t>
-      </w:r>
-      <w:proofErr w:type="spellEnd"/>
-      <w:r>
-        <w:rPr>
-          <w:rFonts w:ascii="Bauhaus 93" w:hAnsi="Bauhaus 93"/>
-        </w:rPr>
-        <w:t xml:space="preserve"> --input </w:t>
-      </w:r>
-      <w:proofErr w:type="spellStart"/>
-      <w:r>
-        <w:rPr>
-          <w:rFonts w:ascii="Bauhaus 93" w:hAnsi="Bauhaus 93"/>
-        </w:rPr>
-        <w:t>als</w:t>
-      </w:r>
-      <w:proofErr w:type="spellEnd"/>
-      <w:r>
-        <w:rPr>
-          <w:rFonts w:ascii="Bauhaus 93" w:hAnsi="Bauhaus 93"/>
-        </w:rPr>
-        <w:t>/out/</w:t>
-      </w:r>
-      <w:proofErr w:type="spellStart"/>
-      <w:r>
-        <w:rPr>
-          <w:rFonts w:ascii="Bauhaus 93" w:hAnsi="Bauhaus 93"/>
-        </w:rPr>
-        <w:t>userRatings</w:t>
-      </w:r>
-      <w:proofErr w:type="spellEnd"/>
-      <w:r>
-        <w:rPr>
-          <w:rFonts w:ascii="Bauhaus 93" w:hAnsi="Bauhaus 93"/>
-        </w:rPr>
-        <w:t>/ --output recommendations/ --</w:t>
-      </w:r>
-      <w:proofErr w:type="spellStart"/>
-      <w:r>
-        <w:rPr>
-          <w:rFonts w:ascii="Bauhaus 93" w:hAnsi="Bauhaus 93"/>
-        </w:rPr>
-        <w:t>userFeatures</w:t>
-      </w:r>
-      <w:proofErr w:type="spellEnd"/>
-      <w:r>
-        <w:rPr>
-          <w:rFonts w:ascii="Bauhaus 93" w:hAnsi="Bauhaus 93"/>
-        </w:rPr>
-        <w:t xml:space="preserve"> </w:t>
-      </w:r>
-      <w:proofErr w:type="spellStart"/>
-      <w:r>
-        <w:rPr>
-          <w:rFonts w:ascii="Bauhaus 93" w:hAnsi="Bauhaus 93"/>
-        </w:rPr>
-        <w:t>als</w:t>
-      </w:r>
-      <w:proofErr w:type="spellEnd"/>
-      <w:r>
-        <w:rPr>
-          <w:rFonts w:ascii="Bauhaus 93" w:hAnsi="Bauhaus 93"/>
-        </w:rPr>
-        <w:t>/out/U/ --</w:t>
-      </w:r>
-      <w:proofErr w:type="spellStart"/>
-      <w:r>
-        <w:rPr>
-          <w:rFonts w:ascii="Bauhaus 93" w:hAnsi="Bauhaus 93"/>
-        </w:rPr>
-        <w:t>itemFeatures</w:t>
-      </w:r>
-      <w:proofErr w:type="spellEnd"/>
-      <w:r>
-        <w:rPr>
-          <w:rFonts w:ascii="Bauhaus 93" w:hAnsi="Bauhaus 93"/>
-        </w:rPr>
-        <w:t xml:space="preserve"> </w:t>
-      </w:r>
-      <w:proofErr w:type="spellStart"/>
-      <w:r>
-        <w:rPr>
-          <w:rFonts w:ascii="Bauhaus 93" w:hAnsi="Bauhaus 93"/>
-        </w:rPr>
-        <w:t>als</w:t>
-      </w:r>
-      <w:proofErr w:type="spellEnd"/>
-      <w:r>
-        <w:rPr>
-          <w:rFonts w:ascii="Bauhaus 93" w:hAnsi="Bauhaus 93"/>
-        </w:rPr>
-        <w:t>/out/M/ --</w:t>
-      </w:r>
-      <w:proofErr w:type="spellStart"/>
-      <w:r>
-        <w:rPr>
-          <w:rFonts w:ascii="Bauhaus 93" w:hAnsi="Bauhaus 93"/>
-        </w:rPr>
-        <w:t>numRecommendations</w:t>
-      </w:r>
-      <w:proofErr w:type="spellEnd"/>
-      <w:r>
-        <w:rPr>
-          <w:rFonts w:ascii="Bauhaus 93" w:hAnsi="Bauhaus 93"/>
-        </w:rPr>
-        <w:t xml:space="preserve"> 6 --</w:t>
-      </w:r>
-      <w:proofErr w:type="spellStart"/>
-      <w:r>
-        <w:rPr>
-          <w:rFonts w:ascii="Bauhaus 93" w:hAnsi="Bauhaus 93"/>
-        </w:rPr>
-        <w:t>maxRating</w:t>
-      </w:r>
-      <w:proofErr w:type="spellEnd"/>
-      <w:r>
-        <w:rPr>
-          <w:rFonts w:ascii="Bauhaus 93" w:hAnsi="Bauhaus 93"/>
-        </w:rPr>
-        <w:t xml:space="preserve"> 5</w:t>
-      </w:r>
-    </w:p>
-    <w:p>
-      <w:pPr>
-        <w:pStyle w:val="NoSpacing"/>
-        <w:ind w:left="720"/>
-        <w:rPr>
-          <w:rFonts w:ascii="Times New Roman" w:hAnsi="Times New Roman"/>
-          <w:sz w:val="24"/>
-          <w:szCs w:val="24"/>
-        </w:rPr>
-      </w:pPr>
-    </w:p>
-    <w:p>
-      <w:pPr>
-        <w:pStyle w:val="NoSpacing"/>
-        <w:ind w:left="720"/>
-        <w:rPr>
-          <w:rFonts w:ascii="Times New Roman" w:hAnsi="Times New Roman"/>
-          <w:sz w:val="24"/>
-          <w:szCs w:val="24"/>
-        </w:rPr>
-      </w:pPr>
-      <w:r>
-        <w:rPr>
-          <w:rFonts w:ascii="Times New Roman" w:hAnsi="Times New Roman"/>
-          <w:sz w:val="24"/>
-          <w:szCs w:val="24"/>
-        </w:rPr>
-        <w:t xml:space="preserve">Look at </w:t>
-      </w:r>
-      <w:r>
-        <w:rPr>
-          <w:rFonts w:ascii="Times New Roman" w:hAnsi="Times New Roman"/>
-          <w:sz w:val="24"/>
-          <w:szCs w:val="24"/>
-        </w:rPr>
-        <w:t>recommendations/part-m-00000</w:t>
-      </w:r>
-      <w:r>
-        <w:rPr>
-          <w:rFonts w:ascii="Times New Roman" w:hAnsi="Times New Roman"/>
-          <w:sz w:val="24"/>
-          <w:szCs w:val="24"/>
-        </w:rPr>
-        <w:t xml:space="preserve"> and report the first 10 rows by running the following command. These are top-6 recommendations (note that --</w:t>
-      </w:r>
-      <w:proofErr w:type="spellStart"/>
-      <w:r>
-        <w:rPr>
-          <w:rFonts w:ascii="Times New Roman" w:hAnsi="Times New Roman"/>
-          <w:sz w:val="24"/>
-          <w:szCs w:val="24"/>
-        </w:rPr>
-        <w:t>numRecommendation</w:t>
-      </w:r>
-      <w:proofErr w:type="spellEnd"/>
-      <w:r>
-        <w:rPr>
-          <w:rFonts w:ascii="Times New Roman" w:hAnsi="Times New Roman"/>
-          <w:sz w:val="24"/>
-          <w:szCs w:val="24"/>
-        </w:rPr>
-        <w:t xml:space="preserve"> setting in the previous command) for each user. Each recommendation consists of </w:t>
-      </w:r>
-      <w:proofErr w:type="spellStart"/>
-      <w:r>
-        <w:rPr>
-          <w:rFonts w:ascii="Times New Roman" w:hAnsi="Times New Roman"/>
-          <w:sz w:val="24"/>
-          <w:szCs w:val="24"/>
-        </w:rPr>
-        <w:t>movieID</w:t>
-      </w:r>
-      <w:proofErr w:type="spellEnd"/>
-      <w:r>
-        <w:rPr>
-          <w:rFonts w:ascii="Times New Roman" w:hAnsi="Times New Roman"/>
-          <w:sz w:val="24"/>
-          <w:szCs w:val="24"/>
-        </w:rPr>
-        <w:t xml:space="preserve"> and the estimated rating that the user might give to that movie.</w:t>
-      </w:r>
-    </w:p>
-    <w:p>
-      <w:pPr>
-        <w:pStyle w:val="NoSpacing"/>
-        <w:ind w:left="720"/>
-        <w:rPr>
-          <w:rFonts w:ascii="Bauhaus 93" w:hAnsi="Bauhaus 93"/>
-          <w:sz w:val="24"/>
-          <w:szCs w:val="24"/>
-        </w:rPr>
-      </w:pPr>
-    </w:p>
-    <w:p>
-      <w:pPr>
-        <w:pStyle w:val="NoSpacing"/>
-        <w:ind w:left="720"/>
-        <w:rPr>
-          <w:rFonts w:ascii="Bauhaus 93" w:hAnsi="Bauhaus 93"/>
-          <w:szCs w:val="24"/>
-        </w:rPr>
-      </w:pPr>
-      <w:r>
-        <w:rPr>
-          <w:rFonts w:ascii="Bauhaus 93" w:hAnsi="Bauhaus 93"/>
-          <w:szCs w:val="24"/>
-        </w:rPr>
-        <w:t>$HADOOP_HOME/bin/</w:t>
-      </w:r>
-      <w:proofErr w:type="spellStart"/>
-      <w:r>
-        <w:rPr>
-          <w:rFonts w:ascii="Bauhaus 93" w:hAnsi="Bauhaus 93"/>
-          <w:szCs w:val="24"/>
-        </w:rPr>
-        <w:t>hadoop</w:t>
-      </w:r>
-      <w:proofErr w:type="spellEnd"/>
-      <w:r>
-        <w:rPr>
-          <w:rFonts w:ascii="Bauhaus 93" w:hAnsi="Bauhaus 93"/>
-          <w:szCs w:val="24"/>
-        </w:rPr>
-        <w:t xml:space="preserve"> fs -cat recommendations/part-m-00000 | head</w:t>
-      </w:r>
-    </w:p>
-    <w:p>
-      <w:pPr>
-        <w:spacing w:after="0" w:line="240" w:lineRule="auto"/>
-        <w:rPr>
-          <w:rFonts w:ascii="Times New Roman" w:eastAsia="Times New Roman" w:hAnsi="Times New Roman"/>
-          <w:sz w:val="24"/>
-          <w:szCs w:val="24"/>
-        </w:rPr>
-      </w:pPr>
-    </w:p>
-    <w:p>
-      <w:pPr>
-        <w:spacing w:after="0" w:line="240" w:lineRule="auto"/>
-        <w:rPr>
-          <w:rFonts w:ascii="Times New Roman" w:eastAsia="Times New Roman" w:hAnsi="Times New Roman"/>
-          <w:sz w:val="24"/>
-          <w:szCs w:val="24"/>
-        </w:rPr>
-      </w:pPr>
-      <w:r>
-        <w:rPr>
-          <w:rFonts w:ascii="Times New Roman" w:eastAsia="Times New Roman" w:hAnsi="Times New Roman"/>
-          <w:sz w:val="24"/>
-          <w:szCs w:val="24"/>
-        </w:rPr>
-        <w:tab/>
-        <w:t xml:space="preserve">What is the top </w:t>
-      </w:r>
-      <w:r>
-        <w:rPr>
-          <w:rFonts w:ascii="Times New Roman" w:eastAsia="Times New Roman" w:hAnsi="Times New Roman"/>
-          <w:sz w:val="24"/>
-          <w:szCs w:val="24"/>
-        </w:rPr>
-        <w:t xml:space="preserve">movie </w:t>
-      </w:r>
-      <w:r>
-        <w:rPr>
-          <w:rFonts w:ascii="Times New Roman" w:eastAsia="Times New Roman" w:hAnsi="Times New Roman"/>
-          <w:sz w:val="24"/>
-          <w:szCs w:val="24"/>
-        </w:rPr>
-        <w:t xml:space="preserve">recommendation </w:t>
-      </w:r>
-      <w:r>
-        <w:rPr>
-          <w:rFonts w:ascii="Times New Roman" w:eastAsia="Times New Roman" w:hAnsi="Times New Roman"/>
-          <w:sz w:val="24"/>
-          <w:szCs w:val="24"/>
-        </w:rPr>
-        <w:t>(movie ID)</w:t>
-      </w:r>
-      <w:r>
-        <w:rPr>
-          <w:rFonts w:ascii="Times New Roman" w:eastAsia="Times New Roman" w:hAnsi="Times New Roman"/>
-          <w:sz w:val="24"/>
-          <w:szCs w:val="24"/>
-        </w:rPr>
-        <w:t xml:space="preserve"> for users </w:t>
-      </w:r>
-      <w:r>
-        <w:rPr>
-          <w:rFonts w:ascii="Times New Roman" w:eastAsia="Times New Roman" w:hAnsi="Times New Roman"/>
-          <w:sz w:val="24"/>
-          <w:szCs w:val="24"/>
-        </w:rPr>
-        <w:t>4</w:t>
-      </w:r>
-      <w:r>
-        <w:rPr>
-          <w:rFonts w:ascii="Times New Roman" w:eastAsia="Times New Roman" w:hAnsi="Times New Roman"/>
-          <w:sz w:val="24"/>
-          <w:szCs w:val="24"/>
-        </w:rPr>
-        <w:t xml:space="preserve">, </w:t>
-      </w:r>
-      <w:r>
-        <w:rPr>
-          <w:rFonts w:ascii="Times New Roman" w:eastAsia="Times New Roman" w:hAnsi="Times New Roman"/>
-          <w:sz w:val="24"/>
-          <w:szCs w:val="24"/>
-        </w:rPr>
-        <w:t>5</w:t>
-      </w:r>
-      <w:r>
-        <w:rPr>
-          <w:rFonts w:ascii="Times New Roman" w:eastAsia="Times New Roman" w:hAnsi="Times New Roman"/>
-          <w:sz w:val="24"/>
-          <w:szCs w:val="24"/>
-        </w:rPr>
-        <w:t>, and 6</w:t>
-      </w:r>
-      <w:r>
-        <w:rPr>
-          <w:rFonts w:ascii="Times New Roman" w:eastAsia="Times New Roman" w:hAnsi="Times New Roman"/>
-          <w:sz w:val="24"/>
-          <w:szCs w:val="24"/>
-        </w:rPr>
-        <w:t>?</w:t>
-      </w:r>
-    </w:p>
-    <w:p>
-      <w:pPr>
-        <w:pStyle w:val="NoSpacing"/>
-        <w:rPr>
-          <w:rFonts w:ascii="Times New Roman" w:eastAsia="Times New Roman" w:hAnsi="Times New Roman"/>
-          <w:sz w:val="24"/>
-          <w:szCs w:val="24"/>
-        </w:rPr>
-      </w:pPr>
+          <w:rFonts w:ascii="Times New Roman" w:eastAsia="Times New Roman" w:hAnsi="Times New Roman"/>
+          <w:sz w:val="24"/>
+          <w:szCs w:val="24"/>
+        </w:rPr>
+      </w:pPr>
+      <w:r>
+        <w:rPr>
+          <w:rFonts w:ascii="Times New Roman" w:eastAsia="Times New Roman" w:hAnsi="Times New Roman"/>
+          <w:sz w:val="24"/>
+          <w:szCs w:val="24"/>
+        </w:rPr>
+        <w:t>User 6 = 572</w:t>
+      </w:r>
     </w:p>
     <w:p>
       <w:pPr>
@@ -6155,7 +7173,7 @@
     <w:lsdException w:name="Table Web 2" w:semiHidden="1" w:unhideWhenUsed="1"/>
     <w:lsdException w:name="Table Web 3" w:semiHidden="1" w:unhideWhenUsed="1"/>
     <w:lsdException w:name="Balloon Text" w:semiHidden="1" w:unhideWhenUsed="1"/>
-    <w:lsdException w:name="Table Grid" w:semiHidden="1" w:uiPriority="59" w:unhideWhenUsed="1"/>
+    <w:lsdException w:name="Table Grid" w:uiPriority="59"/>
     <w:lsdException w:name="Table Theme" w:semiHidden="1" w:unhideWhenUsed="1"/>
     <w:lsdException w:name="Placeholder Text" w:semiHidden="1"/>
     <w:lsdException w:name="No Spacing" w:uiPriority="1" w:qFormat="1"/>
@@ -7034,7 +8052,7 @@
 </file>
 
 <file path=customXml/itemProps1.xml><?xml version="1.0" encoding="utf-8"?>
-<ds:datastoreItem xmlns:ds="http://schemas.openxmlformats.org/officeDocument/2006/customXml" ds:itemID="{9E0FCFAD-541E-4CBA-A5D3-3A9665F4C30B}">
+<ds:datastoreItem xmlns:ds="http://schemas.openxmlformats.org/officeDocument/2006/customXml" ds:itemID="{5E483E0C-6913-4722-90A2-87448ECE78A7}">
   <ds:schemaRefs>
     <ds:schemaRef ds:uri="http://schemas.openxmlformats.org/officeDocument/2006/bibliography"/>
   </ds:schemaRefs>

</xml_diff>

<commit_message>
assignment 5 check point
</commit_message>
<xml_diff>
--- a/Assignment5/MichaelJanke_Assignment5.docx
+++ b/Assignment5/MichaelJanke_Assignment5.docx
@@ -1,6 +1,6 @@
 
 <file path=word/document.xml><?xml version="1.0" encoding="utf-8"?>
-<w:document xmlns:wpc="http://schemas.microsoft.com/office/word/2010/wordprocessingCanvas" xmlns:cx="http://schemas.microsoft.com/office/drawing/2014/chartex" xmlns:cx1="http://schemas.microsoft.com/office/drawing/2015/9/8/chartex" xmlns:cx2="http://schemas.microsoft.com/office/drawing/2015/10/21/chartex" xmlns:cx3="http://schemas.microsoft.com/office/drawing/2016/5/9/chartex" xmlns:cx4="http://schemas.microsoft.com/office/drawing/2016/5/10/chartex" xmlns:cx5="http://schemas.microsoft.com/office/drawing/2016/5/11/chartex" xmlns:cx6="http://schemas.microsoft.com/office/drawing/2016/5/12/chartex" xmlns:cx7="http://schemas.microsoft.com/office/drawing/2016/5/13/chartex" xmlns:cx8="http://schemas.microsoft.com/office/drawing/2016/5/14/chartex" xmlns:mc="http://schemas.openxmlformats.org/markup-compatibility/2006" xmlns:aink="http://schemas.microsoft.com/office/drawing/2016/ink" xmlns:am3d="http://schemas.microsoft.com/office/drawing/2017/model3d" xmlns:o="urn:schemas-microsoft-com:office:office" xmlns:r="http://schemas.openxmlformats.org/officeDocument/2006/relationships" xmlns:m="http://schemas.openxmlformats.org/officeDocument/2006/math" xmlns:v="urn:schemas-microsoft-com:vml" xmlns:wp14="http://schemas.microsoft.com/office/word/2010/wordprocessingDrawing" xmlns:wp="http://schemas.openxmlformats.org/drawingml/2006/wordprocessingDrawing" xmlns:w10="urn:schemas-microsoft-com:office:word" xmlns:w="http://schemas.openxmlformats.org/wordprocessingml/2006/main" xmlns:w14="http://schemas.microsoft.com/office/word/2010/wordml" xmlns:w15="http://schemas.microsoft.com/office/word/2012/wordml" xmlns:w16cid="http://schemas.microsoft.com/office/word/2016/wordml/cid" xmlns:w16se="http://schemas.microsoft.com/office/word/2015/wordml/symex" xmlns:wpg="http://schemas.microsoft.com/office/word/2010/wordprocessingGroup" xmlns:wpi="http://schemas.microsoft.com/office/word/2010/wordprocessingInk" xmlns:wne="http://schemas.microsoft.com/office/word/2006/wordml" xmlns:wps="http://schemas.microsoft.com/office/word/2010/wordprocessingShape" mc:Ignorable="w14 w15 w16se w16cid wp14">
+<w:document xmlns:wpc="http://schemas.microsoft.com/office/word/2010/wordprocessingCanvas" xmlns:mc="http://schemas.openxmlformats.org/markup-compatibility/2006" xmlns:o="urn:schemas-microsoft-com:office:office" xmlns:r="http://schemas.openxmlformats.org/officeDocument/2006/relationships" xmlns:m="http://schemas.openxmlformats.org/officeDocument/2006/math" xmlns:v="urn:schemas-microsoft-com:vml" xmlns:wp14="http://schemas.microsoft.com/office/word/2010/wordprocessingDrawing" xmlns:wp="http://schemas.openxmlformats.org/drawingml/2006/wordprocessingDrawing" xmlns:w10="urn:schemas-microsoft-com:office:word" xmlns:w="http://schemas.openxmlformats.org/wordprocessingml/2006/main" xmlns:w14="http://schemas.microsoft.com/office/word/2010/wordml" xmlns:wpg="http://schemas.microsoft.com/office/word/2010/wordprocessingGroup" xmlns:wpi="http://schemas.microsoft.com/office/word/2010/wordprocessingInk" xmlns:wne="http://schemas.microsoft.com/office/word/2006/wordml" xmlns:wps="http://schemas.microsoft.com/office/word/2010/wordprocessingShape" mc:Ignorable="w14 wp14">
   <w:body>
     <w:p>
       <w:pPr>
@@ -284,7 +284,7 @@
             <o:lock v:ext="edit" aspectratio="t"/>
           </v:shapetype>
           <v:shape id="Picture 1" o:spid="_x0000_i1025" type="#_x0000_t75" style="width:468pt;height:245.25pt;visibility:visible">
-            <v:imagedata r:id="rId8" o:title=""/>
+            <v:imagedata r:id="rId9" o:title=""/>
           </v:shape>
         </w:pict>
       </w:r>
@@ -309,7 +309,7 @@
         </w:rPr>
         <w:pict w14:anchorId="2E896333">
           <v:shape id="_x0000_i1026" type="#_x0000_t75" style="width:468pt;height:44.25pt;visibility:visible">
-            <v:imagedata r:id="rId9" o:title=""/>
+            <v:imagedata r:id="rId10" o:title=""/>
           </v:shape>
         </w:pict>
       </w:r>
@@ -351,6 +351,145 @@
     <w:p>
       <w:pPr>
         <w:pStyle w:val="NoSpacing"/>
+        <w:rPr>
+          <w:rFonts w:ascii="Times New Roman" w:eastAsia="Times New Roman" w:hAnsi="Times New Roman"/>
+          <w:sz w:val="24"/>
+          <w:szCs w:val="24"/>
+        </w:rPr>
+      </w:pPr>
+    </w:p>
+    <w:p>
+      <w:pPr>
+        <w:pStyle w:val="NoSpacing"/>
+        <w:ind w:left="720"/>
+        <w:rPr>
+          <w:rFonts w:ascii="Times New Roman" w:eastAsia="Times New Roman" w:hAnsi="Times New Roman"/>
+          <w:sz w:val="24"/>
+          <w:szCs w:val="24"/>
+        </w:rPr>
+      </w:pPr>
+      <w:r>
+        <w:rPr>
+          <w:rFonts w:ascii="Times New Roman" w:eastAsia="Times New Roman" w:hAnsi="Times New Roman"/>
+          <w:sz w:val="24"/>
+          <w:szCs w:val="24"/>
+        </w:rPr>
+        <w:t>See Page 312 (reword this)</w:t>
+      </w:r>
+    </w:p>
+    <w:p>
+      <w:pPr>
+        <w:pStyle w:val="NoSpacing"/>
+        <w:ind w:left="720"/>
+        <w:rPr>
+          <w:rFonts w:ascii="Times New Roman" w:eastAsia="Times New Roman" w:hAnsi="Times New Roman"/>
+          <w:sz w:val="24"/>
+          <w:szCs w:val="24"/>
+        </w:rPr>
+      </w:pPr>
+    </w:p>
+    <w:p>
+      <w:pPr>
+        <w:pStyle w:val="NoSpacing"/>
+        <w:ind w:left="720"/>
+        <w:rPr>
+          <w:rStyle w:val="fontstyle01"/>
+        </w:rPr>
+      </w:pPr>
+      <w:r>
+        <w:rPr>
+          <w:rStyle w:val="fontstyle21"/>
+        </w:rPr>
+        <w:t xml:space="preserve">Content-Based </w:t>
+      </w:r>
+      <w:r>
+        <w:rPr>
+          <w:rStyle w:val="fontstyle01"/>
+        </w:rPr>
+        <w:t>systems focus on properties of items. Similarity of items</w:t>
+      </w:r>
+      <w:r>
+        <w:rPr>
+          <w:rFonts w:ascii="CMR10" w:hAnsi="CMR10"/>
+          <w:color w:val="000000"/>
+          <w:sz w:val="20"/>
+          <w:szCs w:val="20"/>
+        </w:rPr>
+        <w:br/>
+      </w:r>
+      <w:r>
+        <w:rPr>
+          <w:rStyle w:val="fontstyle01"/>
+        </w:rPr>
+        <w:t>is determined by measuring the similarity in their properties.</w:t>
+      </w:r>
+    </w:p>
+    <w:p>
+      <w:pPr>
+        <w:pStyle w:val="NoSpacing"/>
+        <w:ind w:left="720"/>
+        <w:rPr>
+          <w:rStyle w:val="fontstyle01"/>
+        </w:rPr>
+      </w:pPr>
+    </w:p>
+    <w:p>
+      <w:pPr>
+        <w:pStyle w:val="NoSpacing"/>
+        <w:ind w:left="720"/>
+        <w:rPr>
+          <w:rFonts w:ascii="CMR10" w:hAnsi="CMR10"/>
+          <w:color w:val="000000"/>
+          <w:sz w:val="20"/>
+          <w:szCs w:val="20"/>
+        </w:rPr>
+      </w:pPr>
+      <w:r>
+        <w:rPr>
+          <w:rStyle w:val="fontstyle21"/>
+        </w:rPr>
+        <w:t xml:space="preserve">Collaborative-Filtering </w:t>
+      </w:r>
+      <w:r>
+        <w:rPr>
+          <w:rStyle w:val="fontstyle01"/>
+        </w:rPr>
+        <w:t>systems focus on the relationship between users</w:t>
+      </w:r>
+      <w:r>
+        <w:rPr>
+          <w:rFonts w:ascii="CMR10" w:hAnsi="CMR10"/>
+          <w:color w:val="000000"/>
+          <w:sz w:val="20"/>
+          <w:szCs w:val="20"/>
+        </w:rPr>
+        <w:br/>
+      </w:r>
+      <w:r>
+        <w:rPr>
+          <w:rStyle w:val="fontstyle01"/>
+        </w:rPr>
+        <w:t>and items. Similarity of items is determined by the similarity of the</w:t>
+      </w:r>
+      <w:r>
+        <w:rPr>
+          <w:rFonts w:ascii="CMR10" w:hAnsi="CMR10"/>
+          <w:color w:val="000000"/>
+          <w:sz w:val="20"/>
+          <w:szCs w:val="20"/>
+        </w:rPr>
+        <w:br/>
+      </w:r>
+      <w:r>
+        <w:rPr>
+          <w:rStyle w:val="fontstyle01"/>
+        </w:rPr>
+        <w:t>ratings of those items by the users who have rated both items.</w:t>
+      </w:r>
+    </w:p>
+    <w:p>
+      <w:pPr>
+        <w:pStyle w:val="NoSpacing"/>
         <w:ind w:left="720"/>
         <w:rPr>
           <w:rFonts w:ascii="Times New Roman" w:eastAsia="Times New Roman" w:hAnsi="Times New Roman"/>
@@ -372,6 +511,7 @@
           <w:szCs w:val="24"/>
         </w:rPr>
       </w:pPr>
+      <w:bookmarkStart w:id="0" w:name="_GoBack"/>
       <w:r>
         <w:rPr>
           <w:rFonts w:ascii="Times New Roman" w:eastAsia="Times New Roman" w:hAnsi="Times New Roman"/>
@@ -388,6 +528,28 @@
         </w:rPr>
         <w:t>used to make a utility matrix less sparse</w:t>
       </w:r>
+    </w:p>
+    <w:bookmarkEnd w:id="0"/>
+    <w:p>
+      <w:pPr>
+        <w:pStyle w:val="NoSpacing"/>
+        <w:rPr>
+          <w:rFonts w:ascii="Times New Roman" w:eastAsia="Times New Roman" w:hAnsi="Times New Roman"/>
+          <w:sz w:val="24"/>
+          <w:szCs w:val="24"/>
+        </w:rPr>
+      </w:pPr>
+    </w:p>
+    <w:p>
+      <w:pPr>
+        <w:pStyle w:val="NoSpacing"/>
+        <w:ind w:left="720"/>
+        <w:rPr>
+          <w:rFonts w:ascii="Times New Roman" w:eastAsia="Times New Roman" w:hAnsi="Times New Roman"/>
+          <w:sz w:val="24"/>
+          <w:szCs w:val="24"/>
+        </w:rPr>
+      </w:pPr>
     </w:p>
     <w:p>
       <w:pPr>
@@ -419,6 +581,7 @@
           <w:sz w:val="24"/>
           <w:szCs w:val="24"/>
         </w:rPr>
+        <w:lastRenderedPageBreak/>
         <w:t>Given the input data [</w:t>
       </w:r>
       <w:r>
@@ -554,6 +717,43 @@
     <w:p>
       <w:pPr>
         <w:pStyle w:val="NoSpacing"/>
+        <w:rPr>
+          <w:rFonts w:ascii="Times New Roman" w:eastAsia="Times New Roman" w:hAnsi="Times New Roman"/>
+          <w:sz w:val="24"/>
+          <w:szCs w:val="24"/>
+        </w:rPr>
+      </w:pPr>
+    </w:p>
+    <w:p>
+      <w:pPr>
+        <w:pStyle w:val="NoSpacing"/>
+        <w:ind w:left="360" w:firstLine="360"/>
+        <w:rPr>
+          <w:rFonts w:ascii="Times New Roman" w:eastAsia="Times New Roman" w:hAnsi="Times New Roman"/>
+          <w:sz w:val="24"/>
+          <w:szCs w:val="24"/>
+        </w:rPr>
+      </w:pPr>
+      <w:r>
+        <w:rPr>
+          <w:rFonts w:ascii="Times New Roman" w:eastAsia="Times New Roman" w:hAnsi="Times New Roman"/>
+          <w:sz w:val="24"/>
+          <w:szCs w:val="24"/>
+        </w:rPr>
+        <w:t>$22</w:t>
+      </w:r>
+      <w:r>
+        <w:rPr>
+          <w:rFonts w:ascii="Times New Roman" w:eastAsia="Times New Roman" w:hAnsi="Times New Roman"/>
+          <w:sz w:val="24"/>
+          <w:szCs w:val="24"/>
+        </w:rPr>
+        <w:tab/>
+      </w:r>
+    </w:p>
+    <w:p>
+      <w:pPr>
+        <w:pStyle w:val="NoSpacing"/>
         <w:ind w:left="720"/>
         <w:rPr>
           <w:rFonts w:ascii="Times New Roman" w:eastAsia="Times New Roman" w:hAnsi="Times New Roman"/>
@@ -614,7 +814,6 @@
           <w:sz w:val="24"/>
           <w:szCs w:val="24"/>
         </w:rPr>
-        <w:lastRenderedPageBreak/>
         <w:t>What will a Storm query “compute average price per each 3 hour window” return? (sliding, i.e. overlapping window of tuples, moving the window forward 2 hours each time)</w:t>
       </w:r>
     </w:p>
@@ -664,7 +863,7 @@
         </w:rPr>
         <w:t xml:space="preserve">Set up stand-alone minimum 3-node Spark cluster (discussed during Lecture9 in class, with more instructions available at </w:t>
       </w:r>
-      <w:hyperlink r:id="rId10" w:history="1">
+      <w:hyperlink r:id="rId11" w:history="1">
         <w:r>
           <w:rPr>
             <w:rStyle w:val="Hyperlink"/>
@@ -749,9 +948,10 @@
         <w:rPr>
           <w:noProof/>
         </w:rPr>
+        <w:lastRenderedPageBreak/>
         <w:pict w14:anchorId="18326471">
           <v:shape id="_x0000_i1027" type="#_x0000_t75" style="width:468pt;height:390pt;visibility:visible;mso-wrap-style:square">
-            <v:imagedata r:id="rId11" o:title=""/>
+            <v:imagedata r:id="rId12" o:title=""/>
           </v:shape>
         </w:pict>
       </w:r>
@@ -823,7 +1023,7 @@
           <w:sz w:val="24"/>
           <w:szCs w:val="24"/>
         </w:rPr>
-        <w:t xml:space="preserve">Spark typically reads data from </w:t>
+        <w:t xml:space="preserve">Spark typically reads data from memory, but </w:t>
       </w:r>
       <w:proofErr w:type="gramStart"/>
       <w:r>
@@ -832,7 +1032,7 @@
           <w:sz w:val="24"/>
           <w:szCs w:val="24"/>
         </w:rPr>
-        <w:t>memory, but</w:t>
+        <w:t>wasn’t isn’t</w:t>
       </w:r>
       <w:proofErr w:type="gramEnd"/>
       <w:r>
@@ -841,7 +1041,7 @@
           <w:sz w:val="24"/>
           <w:szCs w:val="24"/>
         </w:rPr>
-        <w:t xml:space="preserve"> wasn’t isn’t being used is stored in HDFS.</w:t>
+        <w:t xml:space="preserve"> being used is stored in HDFS.</w:t>
       </w:r>
       <w:r>
         <w:rPr>
@@ -1188,9 +1388,10 @@
         <w:rPr>
           <w:noProof/>
         </w:rPr>
+        <w:lastRenderedPageBreak/>
         <w:pict w14:anchorId="63E2CDD0">
-          <v:shape id="_x0000_i1028" type="#_x0000_t75" style="width:467.65pt;height:283.15pt;visibility:visible;mso-wrap-style:square">
-            <v:imagedata r:id="rId12" o:title=""/>
+          <v:shape id="_x0000_i1028" type="#_x0000_t75" style="width:468pt;height:283.5pt;visibility:visible;mso-wrap-style:square">
+            <v:imagedata r:id="rId13" o:title=""/>
           </v:shape>
         </w:pict>
       </w:r>
@@ -1564,7 +1765,6 @@
           <w:sz w:val="24"/>
           <w:szCs w:val="24"/>
         </w:rPr>
-        <w:lastRenderedPageBreak/>
         <w:t>user    0m3.801s</w:t>
       </w:r>
     </w:p>
@@ -2116,8 +2316,8 @@
           <w:noProof/>
         </w:rPr>
         <w:pict w14:anchorId="6548CEED">
-          <v:shape id="_x0000_i1029" type="#_x0000_t75" style="width:467.65pt;height:294pt;visibility:visible;mso-wrap-style:square">
-            <v:imagedata r:id="rId13" o:title=""/>
+          <v:shape id="_x0000_i1029" type="#_x0000_t75" style="width:468pt;height:294pt;visibility:visible;mso-wrap-style:square">
+            <v:imagedata r:id="rId14" o:title=""/>
           </v:shape>
         </w:pict>
       </w:r>
@@ -2433,6 +2633,7 @@
           <w:sz w:val="20"/>
           <w:szCs w:val="20"/>
         </w:rPr>
+        <w:lastRenderedPageBreak/>
         <w:t xml:space="preserve">172.31.14.37: starting </w:t>
       </w:r>
       <w:proofErr w:type="spellStart"/>
@@ -3086,7 +3287,6 @@
         <w:rPr>
           <w:rFonts w:ascii="Bauhaus 93" w:hAnsi="Bauhaus 93"/>
         </w:rPr>
-        <w:lastRenderedPageBreak/>
         <w:t>mkdir</w:t>
       </w:r>
       <w:proofErr w:type="spellEnd"/>
@@ -3230,18 +3430,12 @@
           <w:rFonts w:ascii="Bauhaus 93" w:hAnsi="Bauhaus 93"/>
         </w:rPr>
       </w:pPr>
-      <w:r>
-        <w:rPr>
-          <w:rFonts w:ascii="Bauhaus 93" w:hAnsi="Bauhaus 93"/>
-        </w:rPr>
-        <w:t>cd</w:t>
-      </w:r>
       <w:proofErr w:type="gramStart"/>
       <w:r>
         <w:rPr>
           <w:rFonts w:ascii="Bauhaus 93" w:hAnsi="Bauhaus 93"/>
         </w:rPr>
-        <w:t xml:space="preserve"> ..</w:t>
+        <w:t>cd ..</w:t>
       </w:r>
       <w:proofErr w:type="gramEnd"/>
     </w:p>
@@ -3328,6 +3522,7 @@
           <w:sz w:val="24"/>
           <w:szCs w:val="24"/>
         </w:rPr>
+        <w:lastRenderedPageBreak/>
         <w:t xml:space="preserve">(you can press q or Ctrl-C to exit, </w:t>
       </w:r>
       <w:r>
@@ -3407,7 +3602,7 @@
           <w:rFonts w:ascii="Bauhaus 93" w:hAnsi="Bauhaus 93"/>
           <w:szCs w:val="21"/>
         </w:rPr>
-        <w:t xml:space="preserve">/ml-1m/ratings.dat | sed -e s/::/,/g| cut -d, -f1,2,3 &gt; </w:t>
+        <w:t xml:space="preserve">/ml-1m/ratings.dat | </w:t>
       </w:r>
       <w:proofErr w:type="spellStart"/>
       <w:r>
@@ -3415,6 +3610,22 @@
           <w:rFonts w:ascii="Bauhaus 93" w:hAnsi="Bauhaus 93"/>
           <w:szCs w:val="21"/>
         </w:rPr>
+        <w:t>sed</w:t>
+      </w:r>
+      <w:proofErr w:type="spellEnd"/>
+      <w:r>
+        <w:rPr>
+          <w:rFonts w:ascii="Bauhaus 93" w:hAnsi="Bauhaus 93"/>
+          <w:szCs w:val="21"/>
+        </w:rPr>
+        <w:t xml:space="preserve"> -e s/::/,/g| cut -d, -f1,2,3 &gt; </w:t>
+      </w:r>
+      <w:proofErr w:type="spellStart"/>
+      <w:r>
+        <w:rPr>
+          <w:rFonts w:ascii="Bauhaus 93" w:hAnsi="Bauhaus 93"/>
+          <w:szCs w:val="21"/>
+        </w:rPr>
         <w:t>MovieLens</w:t>
       </w:r>
       <w:proofErr w:type="spellEnd"/>
@@ -4014,7 +4225,25 @@
           <w:sz w:val="24"/>
           <w:szCs w:val="24"/>
         </w:rPr>
-        <w:t xml:space="preserve">-r--r--   2 ec2-user supergroup   </w:t>
+        <w:t xml:space="preserve">-r--r--   2 ec2-user </w:t>
+      </w:r>
+      <w:proofErr w:type="spellStart"/>
+      <w:r>
+        <w:rPr>
+          <w:rFonts w:ascii="Times New Roman" w:hAnsi="Times New Roman"/>
+          <w:sz w:val="24"/>
+          <w:szCs w:val="24"/>
+        </w:rPr>
+        <w:t>supergroup</w:t>
+      </w:r>
+      <w:proofErr w:type="spellEnd"/>
+      <w:r>
+        <w:rPr>
+          <w:rFonts w:ascii="Times New Roman" w:hAnsi="Times New Roman"/>
+          <w:sz w:val="24"/>
+          <w:szCs w:val="24"/>
+        </w:rPr>
+        <w:t xml:space="preserve">   </w:t>
       </w:r>
       <w:r>
         <w:rPr>
@@ -4097,7 +4326,25 @@
           <w:sz w:val="24"/>
           <w:szCs w:val="24"/>
         </w:rPr>
-        <w:t xml:space="preserve">-r--r--   2 ec2-user supergroup   </w:t>
+        <w:t xml:space="preserve">-r--r--   2 ec2-user </w:t>
+      </w:r>
+      <w:proofErr w:type="spellStart"/>
+      <w:r>
+        <w:rPr>
+          <w:rFonts w:ascii="Times New Roman" w:hAnsi="Times New Roman"/>
+          <w:sz w:val="24"/>
+          <w:szCs w:val="24"/>
+        </w:rPr>
+        <w:t>supergroup</w:t>
+      </w:r>
+      <w:proofErr w:type="spellEnd"/>
+      <w:r>
+        <w:rPr>
+          <w:rFonts w:ascii="Times New Roman" w:hAnsi="Times New Roman"/>
+          <w:sz w:val="24"/>
+          <w:szCs w:val="24"/>
+        </w:rPr>
+        <w:t xml:space="preserve">   </w:t>
       </w:r>
       <w:r>
         <w:rPr>
@@ -4180,52 +4427,767 @@
           <w:sz w:val="24"/>
           <w:szCs w:val="24"/>
         </w:rPr>
+        <w:t>-</w:t>
+      </w:r>
+      <w:proofErr w:type="spellStart"/>
+      <w:r>
+        <w:rPr>
+          <w:rFonts w:ascii="Times New Roman" w:hAnsi="Times New Roman"/>
+          <w:sz w:val="24"/>
+          <w:szCs w:val="24"/>
+        </w:rPr>
+        <w:t>rw</w:t>
+      </w:r>
+      <w:proofErr w:type="spellEnd"/>
+      <w:r>
+        <w:rPr>
+          <w:rFonts w:ascii="Times New Roman" w:hAnsi="Times New Roman"/>
+          <w:sz w:val="24"/>
+          <w:szCs w:val="24"/>
+        </w:rPr>
+        <w:t xml:space="preserve">-r--r--   2 ec2-user </w:t>
+      </w:r>
+      <w:proofErr w:type="spellStart"/>
+      <w:r>
+        <w:rPr>
+          <w:rFonts w:ascii="Times New Roman" w:hAnsi="Times New Roman"/>
+          <w:sz w:val="24"/>
+          <w:szCs w:val="24"/>
+        </w:rPr>
+        <w:t>supergroup</w:t>
+      </w:r>
+      <w:proofErr w:type="spellEnd"/>
+      <w:r>
+        <w:rPr>
+          <w:rFonts w:ascii="Times New Roman" w:hAnsi="Times New Roman"/>
+          <w:sz w:val="24"/>
+          <w:szCs w:val="24"/>
+        </w:rPr>
+        <w:t xml:space="preserve">    </w:t>
+      </w:r>
+      <w:r>
+        <w:rPr>
+          <w:rFonts w:ascii="Times New Roman" w:hAnsi="Times New Roman"/>
+          <w:b/>
+          <w:sz w:val="24"/>
+          <w:szCs w:val="24"/>
+        </w:rPr>
+        <w:t>1156339</w:t>
+      </w:r>
+      <w:r>
+        <w:rPr>
+          <w:rFonts w:ascii="Times New Roman" w:hAnsi="Times New Roman"/>
+          <w:sz w:val="24"/>
+          <w:szCs w:val="24"/>
+        </w:rPr>
+        <w:t xml:space="preserve"> 2019-03-12 02:54 /user/ec2-user/</w:t>
+      </w:r>
+      <w:proofErr w:type="spellStart"/>
+      <w:r>
+        <w:rPr>
+          <w:rFonts w:ascii="Times New Roman" w:hAnsi="Times New Roman"/>
+          <w:sz w:val="24"/>
+          <w:szCs w:val="24"/>
+        </w:rPr>
+        <w:t>ml_dataset</w:t>
+      </w:r>
+      <w:proofErr w:type="spellEnd"/>
+      <w:r>
+        <w:rPr>
+          <w:rFonts w:ascii="Times New Roman" w:hAnsi="Times New Roman"/>
+          <w:sz w:val="24"/>
+          <w:szCs w:val="24"/>
+        </w:rPr>
+        <w:t>/</w:t>
+      </w:r>
+      <w:proofErr w:type="spellStart"/>
+      <w:r>
+        <w:rPr>
+          <w:rFonts w:ascii="Times New Roman" w:hAnsi="Times New Roman"/>
+          <w:sz w:val="24"/>
+          <w:szCs w:val="24"/>
+        </w:rPr>
+        <w:t>probeSet</w:t>
+      </w:r>
+      <w:proofErr w:type="spellEnd"/>
+      <w:r>
+        <w:rPr>
+          <w:rFonts w:ascii="Times New Roman" w:hAnsi="Times New Roman"/>
+          <w:sz w:val="24"/>
+          <w:szCs w:val="24"/>
+        </w:rPr>
+        <w:t>/part-m-00000</w:t>
+      </w:r>
+    </w:p>
+    <w:p>
+      <w:pPr>
+        <w:pStyle w:val="NoSpacing"/>
+        <w:ind w:left="720"/>
+        <w:rPr>
+          <w:rFonts w:ascii="Times New Roman" w:hAnsi="Times New Roman"/>
+          <w:sz w:val="24"/>
+          <w:szCs w:val="24"/>
+        </w:rPr>
+      </w:pPr>
+    </w:p>
+    <w:p>
+      <w:pPr>
+        <w:pStyle w:val="NoSpacing"/>
+        <w:ind w:left="720"/>
+        <w:rPr>
+          <w:rFonts w:ascii="Times New Roman" w:hAnsi="Times New Roman"/>
+          <w:sz w:val="24"/>
+          <w:szCs w:val="24"/>
+        </w:rPr>
+      </w:pPr>
+      <w:r>
+        <w:rPr>
+          <w:rFonts w:ascii="Times New Roman" w:hAnsi="Times New Roman"/>
+          <w:sz w:val="24"/>
+          <w:szCs w:val="24"/>
+        </w:rPr>
+        <w:t>10397117 + 1156339 = 11553456</w:t>
+      </w:r>
+    </w:p>
+    <w:p>
+      <w:pPr>
+        <w:pStyle w:val="NoSpacing"/>
+        <w:ind w:left="720"/>
+        <w:rPr>
+          <w:rFonts w:ascii="Times New Roman" w:hAnsi="Times New Roman"/>
+          <w:sz w:val="24"/>
+          <w:szCs w:val="24"/>
+        </w:rPr>
+      </w:pPr>
+    </w:p>
+    <w:p>
+      <w:pPr>
+        <w:pStyle w:val="NoSpacing"/>
+        <w:ind w:left="720"/>
+        <w:rPr>
+          <w:rFonts w:ascii="Times New Roman" w:hAnsi="Times New Roman"/>
+          <w:sz w:val="24"/>
+          <w:szCs w:val="24"/>
+        </w:rPr>
+      </w:pPr>
+      <w:r>
+        <w:rPr>
+          <w:rFonts w:ascii="Times New Roman" w:hAnsi="Times New Roman"/>
+          <w:sz w:val="24"/>
+          <w:szCs w:val="24"/>
+        </w:rPr>
+        <w:t>Yes, they do.</w:t>
+      </w:r>
+    </w:p>
+    <w:p>
+      <w:pPr>
+        <w:pStyle w:val="NoSpacing"/>
+        <w:ind w:left="720"/>
+        <w:rPr>
+          <w:rFonts w:ascii="Times New Roman" w:hAnsi="Times New Roman"/>
+          <w:sz w:val="24"/>
+          <w:szCs w:val="24"/>
+        </w:rPr>
+      </w:pPr>
+    </w:p>
+    <w:p>
+      <w:pPr>
+        <w:pStyle w:val="NoSpacing"/>
+        <w:ind w:left="720"/>
+        <w:rPr>
+          <w:rFonts w:ascii="Times New Roman" w:hAnsi="Times New Roman"/>
+          <w:sz w:val="24"/>
+          <w:szCs w:val="24"/>
+        </w:rPr>
+      </w:pPr>
+      <w:r>
+        <w:rPr>
+          <w:rFonts w:ascii="Times New Roman" w:hAnsi="Times New Roman"/>
+          <w:sz w:val="24"/>
+          <w:szCs w:val="24"/>
+        </w:rPr>
+        <w:t>Factorize the rating matrix based on the training set. As always, this is a single line command, be sure to run it as such. The --</w:t>
+      </w:r>
+      <w:proofErr w:type="spellStart"/>
+      <w:r>
+        <w:rPr>
+          <w:rFonts w:ascii="Times New Roman" w:hAnsi="Times New Roman"/>
+          <w:sz w:val="24"/>
+          <w:szCs w:val="24"/>
+        </w:rPr>
+        <w:t>numfeatures</w:t>
+      </w:r>
+      <w:proofErr w:type="spellEnd"/>
+      <w:r>
+        <w:rPr>
+          <w:rFonts w:ascii="Times New Roman" w:hAnsi="Times New Roman"/>
+          <w:sz w:val="24"/>
+          <w:szCs w:val="24"/>
+        </w:rPr>
+        <w:t xml:space="preserve"> value configures the set of “hidden” variables or the dimension size to use in matrix factorization. --</w:t>
+      </w:r>
+      <w:proofErr w:type="spellStart"/>
+      <w:r>
+        <w:rPr>
+          <w:rFonts w:ascii="Times New Roman" w:hAnsi="Times New Roman"/>
+          <w:sz w:val="24"/>
+          <w:szCs w:val="24"/>
+        </w:rPr>
+        <w:t>numIterations</w:t>
+      </w:r>
+      <w:proofErr w:type="spellEnd"/>
+      <w:r>
+        <w:rPr>
+          <w:rFonts w:ascii="Times New Roman" w:hAnsi="Times New Roman"/>
+          <w:sz w:val="24"/>
+          <w:szCs w:val="24"/>
+        </w:rPr>
+        <w:t xml:space="preserve"> sets how many passes to perform; we expect a better match with more iterations</w:t>
+      </w:r>
+    </w:p>
+    <w:p>
+      <w:pPr>
+        <w:pStyle w:val="NoSpacing"/>
+        <w:ind w:left="720"/>
+        <w:rPr>
+          <w:rFonts w:ascii="Bauhaus 93" w:hAnsi="Bauhaus 93"/>
+        </w:rPr>
+      </w:pPr>
+      <w:r>
+        <w:rPr>
+          <w:rFonts w:ascii="Bauhaus 93" w:hAnsi="Bauhaus 93"/>
+        </w:rPr>
         <w:lastRenderedPageBreak/>
-        <w:t>-</w:t>
-      </w:r>
-      <w:proofErr w:type="spellStart"/>
-      <w:r>
-        <w:rPr>
-          <w:rFonts w:ascii="Times New Roman" w:hAnsi="Times New Roman"/>
-          <w:sz w:val="24"/>
-          <w:szCs w:val="24"/>
-        </w:rPr>
-        <w:t>rw</w:t>
-      </w:r>
-      <w:proofErr w:type="spellEnd"/>
-      <w:r>
-        <w:rPr>
-          <w:rFonts w:ascii="Times New Roman" w:hAnsi="Times New Roman"/>
-          <w:sz w:val="24"/>
-          <w:szCs w:val="24"/>
-        </w:rPr>
-        <w:t xml:space="preserve">-r--r--   2 ec2-user supergroup    </w:t>
-      </w:r>
+        <w:t>time bin/mahout</w:t>
+      </w:r>
+      <w:r>
+        <w:rPr>
+          <w:rFonts w:ascii="Bauhaus 93" w:hAnsi="Bauhaus 93"/>
+        </w:rPr>
+        <w:t xml:space="preserve"> </w:t>
+      </w:r>
+      <w:proofErr w:type="spellStart"/>
+      <w:r>
+        <w:rPr>
+          <w:rFonts w:ascii="Bauhaus 93" w:hAnsi="Bauhaus 93"/>
+        </w:rPr>
+        <w:t>parallelALS</w:t>
+      </w:r>
+      <w:proofErr w:type="spellEnd"/>
+      <w:r>
+        <w:rPr>
+          <w:rFonts w:ascii="Bauhaus 93" w:hAnsi="Bauhaus 93"/>
+        </w:rPr>
+        <w:t xml:space="preserve"> --input </w:t>
+      </w:r>
+      <w:proofErr w:type="spellStart"/>
+      <w:r>
+        <w:rPr>
+          <w:rFonts w:ascii="Bauhaus 93" w:hAnsi="Bauhaus 93"/>
+        </w:rPr>
+        <w:t>ml_</w:t>
+      </w:r>
+      <w:r>
+        <w:rPr>
+          <w:rFonts w:ascii="Bauhaus 93" w:hAnsi="Bauhaus 93"/>
+        </w:rPr>
+        <w:t>dataset</w:t>
+      </w:r>
+      <w:proofErr w:type="spellEnd"/>
+      <w:r>
+        <w:rPr>
+          <w:rFonts w:ascii="Bauhaus 93" w:hAnsi="Bauhaus 93"/>
+        </w:rPr>
+        <w:t>/</w:t>
+      </w:r>
+      <w:proofErr w:type="spellStart"/>
+      <w:r>
+        <w:rPr>
+          <w:rFonts w:ascii="Bauhaus 93" w:hAnsi="Bauhaus 93"/>
+        </w:rPr>
+        <w:t>trainingSet</w:t>
+      </w:r>
+      <w:proofErr w:type="spellEnd"/>
+      <w:r>
+        <w:rPr>
+          <w:rFonts w:ascii="Bauhaus 93" w:hAnsi="Bauhaus 93"/>
+        </w:rPr>
+        <w:t xml:space="preserve">/ --output </w:t>
+      </w:r>
+      <w:proofErr w:type="spellStart"/>
+      <w:r>
+        <w:rPr>
+          <w:rFonts w:ascii="Bauhaus 93" w:hAnsi="Bauhaus 93"/>
+        </w:rPr>
+        <w:t>als</w:t>
+      </w:r>
+      <w:proofErr w:type="spellEnd"/>
+      <w:r>
+        <w:rPr>
+          <w:rFonts w:ascii="Bauhaus 93" w:hAnsi="Bauhaus 93"/>
+        </w:rPr>
+        <w:t xml:space="preserve">/out </w:t>
+      </w:r>
+      <w:r>
+        <w:rPr>
+          <w:rFonts w:ascii="Bauhaus 93" w:hAnsi="Bauhaus 93"/>
+        </w:rPr>
+        <w:t>--</w:t>
+      </w:r>
+      <w:proofErr w:type="spellStart"/>
+      <w:r>
+        <w:rPr>
+          <w:rFonts w:ascii="Bauhaus 93" w:hAnsi="Bauhaus 93"/>
+        </w:rPr>
+        <w:t>tempDir</w:t>
+      </w:r>
+      <w:proofErr w:type="spellEnd"/>
+      <w:r>
+        <w:rPr>
+          <w:rFonts w:ascii="Bauhaus 93" w:hAnsi="Bauhaus 93"/>
+        </w:rPr>
+        <w:t xml:space="preserve"> </w:t>
+      </w:r>
+      <w:proofErr w:type="spellStart"/>
+      <w:r>
+        <w:rPr>
+          <w:rFonts w:ascii="Bauhaus 93" w:hAnsi="Bauhaus 93"/>
+        </w:rPr>
+        <w:t>als</w:t>
+      </w:r>
+      <w:proofErr w:type="spellEnd"/>
+      <w:r>
+        <w:rPr>
+          <w:rFonts w:ascii="Bauhaus 93" w:hAnsi="Bauhaus 93"/>
+        </w:rPr>
+        <w:t>/</w:t>
+      </w:r>
+      <w:proofErr w:type="spellStart"/>
+      <w:r>
+        <w:rPr>
+          <w:rFonts w:ascii="Bauhaus 93" w:hAnsi="Bauhaus 93"/>
+        </w:rPr>
+        <w:t>tmp</w:t>
+      </w:r>
+      <w:proofErr w:type="spellEnd"/>
+      <w:r>
+        <w:rPr>
+          <w:rFonts w:ascii="Bauhaus 93" w:hAnsi="Bauhaus 93"/>
+        </w:rPr>
+        <w:t xml:space="preserve"> --</w:t>
+      </w:r>
+      <w:proofErr w:type="spellStart"/>
+      <w:r>
+        <w:rPr>
+          <w:rFonts w:ascii="Bauhaus 93" w:hAnsi="Bauhaus 93"/>
+        </w:rPr>
+        <w:t>numFeatures</w:t>
+      </w:r>
+      <w:proofErr w:type="spellEnd"/>
+      <w:r>
+        <w:rPr>
+          <w:rFonts w:ascii="Bauhaus 93" w:hAnsi="Bauhaus 93"/>
+        </w:rPr>
+        <w:t xml:space="preserve"> 20 --</w:t>
+      </w:r>
+      <w:proofErr w:type="spellStart"/>
+      <w:r>
+        <w:rPr>
+          <w:rFonts w:ascii="Bauhaus 93" w:hAnsi="Bauhaus 93"/>
+        </w:rPr>
+        <w:t>numIterations</w:t>
+      </w:r>
+      <w:proofErr w:type="spellEnd"/>
+      <w:r>
+        <w:rPr>
+          <w:rFonts w:ascii="Bauhaus 93" w:hAnsi="Bauhaus 93"/>
+        </w:rPr>
+        <w:t xml:space="preserve"> </w:t>
+      </w:r>
+      <w:r>
+        <w:rPr>
+          <w:rFonts w:ascii="Bauhaus 93" w:hAnsi="Bauhaus 93"/>
+        </w:rPr>
+        <w:t>3</w:t>
+      </w:r>
+      <w:r>
+        <w:rPr>
+          <w:rFonts w:ascii="Bauhaus 93" w:hAnsi="Bauhaus 93"/>
+        </w:rPr>
+        <w:t xml:space="preserve"> --lambda 0.065</w:t>
+      </w:r>
+    </w:p>
+    <w:p>
+      <w:pPr>
+        <w:pStyle w:val="NoSpacing"/>
+        <w:rPr>
+          <w:rFonts w:ascii="Bauhaus 93" w:hAnsi="Bauhaus 93"/>
+        </w:rPr>
+      </w:pPr>
+    </w:p>
+    <w:p>
+      <w:pPr>
+        <w:pStyle w:val="NoSpacing"/>
+        <w:ind w:left="720"/>
+        <w:rPr>
+          <w:rFonts w:ascii="Consolas" w:hAnsi="Consolas"/>
+        </w:rPr>
+      </w:pPr>
+      <w:r>
+        <w:rPr>
+          <w:rFonts w:ascii="Consolas" w:hAnsi="Consolas"/>
+        </w:rPr>
+        <w:t>real    3m50.248s</w:t>
+      </w:r>
+    </w:p>
+    <w:p>
+      <w:pPr>
+        <w:pStyle w:val="NoSpacing"/>
+        <w:ind w:left="720"/>
+        <w:rPr>
+          <w:rFonts w:ascii="Consolas" w:hAnsi="Consolas"/>
+        </w:rPr>
+      </w:pPr>
+      <w:r>
+        <w:rPr>
+          <w:rFonts w:ascii="Consolas" w:hAnsi="Consolas"/>
+        </w:rPr>
+        <w:t>user    0m12.721s</w:t>
+      </w:r>
+    </w:p>
+    <w:p>
+      <w:pPr>
+        <w:pStyle w:val="NoSpacing"/>
+        <w:ind w:left="720"/>
+        <w:rPr>
+          <w:rFonts w:ascii="Consolas" w:hAnsi="Consolas"/>
+        </w:rPr>
+      </w:pPr>
+      <w:r>
+        <w:rPr>
+          <w:rFonts w:ascii="Consolas" w:hAnsi="Consolas"/>
+        </w:rPr>
+        <w:t>sys     0m3.329s</w:t>
+      </w:r>
+    </w:p>
+    <w:p>
+      <w:pPr>
+        <w:pStyle w:val="NoSpacing"/>
+        <w:ind w:left="720"/>
+        <w:rPr>
+          <w:rFonts w:ascii="Times New Roman" w:hAnsi="Times New Roman"/>
+          <w:sz w:val="24"/>
+          <w:szCs w:val="24"/>
+        </w:rPr>
+      </w:pPr>
+    </w:p>
+    <w:p>
+      <w:pPr>
+        <w:pStyle w:val="NoSpacing"/>
+        <w:ind w:left="720"/>
+        <w:rPr>
+          <w:rFonts w:ascii="Times New Roman" w:hAnsi="Times New Roman"/>
+          <w:sz w:val="24"/>
+          <w:szCs w:val="24"/>
+        </w:rPr>
+      </w:pPr>
+      <w:r>
+        <w:rPr>
+          <w:rFonts w:ascii="Times New Roman" w:hAnsi="Times New Roman"/>
+          <w:sz w:val="24"/>
+          <w:szCs w:val="24"/>
+        </w:rPr>
+        <w:t>Measure the prediction against the training set:</w:t>
+      </w:r>
+    </w:p>
+    <w:p>
+      <w:pPr>
+        <w:pStyle w:val="NoSpacing"/>
+        <w:ind w:left="720"/>
+        <w:rPr>
+          <w:rFonts w:ascii="Bauhaus 93" w:hAnsi="Bauhaus 93"/>
+        </w:rPr>
+      </w:pPr>
+      <w:r>
+        <w:rPr>
+          <w:rFonts w:ascii="Bauhaus 93" w:hAnsi="Bauhaus 93"/>
+        </w:rPr>
+        <w:t>bin/mahout</w:t>
+      </w:r>
+      <w:r>
+        <w:rPr>
+          <w:rFonts w:ascii="Bauhaus 93" w:hAnsi="Bauhaus 93"/>
+        </w:rPr>
+        <w:t xml:space="preserve"> </w:t>
+      </w:r>
+      <w:proofErr w:type="spellStart"/>
+      <w:r>
+        <w:rPr>
+          <w:rFonts w:ascii="Bauhaus 93" w:hAnsi="Bauhaus 93"/>
+        </w:rPr>
+        <w:t>evaluateFactorization</w:t>
+      </w:r>
+      <w:proofErr w:type="spellEnd"/>
+      <w:r>
+        <w:rPr>
+          <w:rFonts w:ascii="Bauhaus 93" w:hAnsi="Bauhaus 93"/>
+        </w:rPr>
+        <w:t xml:space="preserve"> --input </w:t>
+      </w:r>
+      <w:proofErr w:type="spellStart"/>
+      <w:r>
+        <w:rPr>
+          <w:rFonts w:ascii="Bauhaus 93" w:hAnsi="Bauhaus 93"/>
+        </w:rPr>
+        <w:t>ml_</w:t>
+      </w:r>
+      <w:r>
+        <w:rPr>
+          <w:rFonts w:ascii="Bauhaus 93" w:hAnsi="Bauhaus 93"/>
+        </w:rPr>
+        <w:t>dataset</w:t>
+      </w:r>
+      <w:proofErr w:type="spellEnd"/>
+      <w:r>
+        <w:rPr>
+          <w:rFonts w:ascii="Bauhaus 93" w:hAnsi="Bauhaus 93"/>
+        </w:rPr>
+        <w:t>/</w:t>
+      </w:r>
+      <w:proofErr w:type="spellStart"/>
+      <w:r>
+        <w:rPr>
+          <w:rFonts w:ascii="Bauhaus 93" w:hAnsi="Bauhaus 93"/>
+        </w:rPr>
+        <w:t>probeSet</w:t>
+      </w:r>
+      <w:proofErr w:type="spellEnd"/>
+      <w:r>
+        <w:rPr>
+          <w:rFonts w:ascii="Bauhaus 93" w:hAnsi="Bauhaus 93"/>
+        </w:rPr>
+        <w:t xml:space="preserve">/ --output </w:t>
+      </w:r>
+      <w:proofErr w:type="spellStart"/>
+      <w:r>
+        <w:rPr>
+          <w:rFonts w:ascii="Bauhaus 93" w:hAnsi="Bauhaus 93"/>
+        </w:rPr>
+        <w:t>als</w:t>
+      </w:r>
+      <w:proofErr w:type="spellEnd"/>
+      <w:r>
+        <w:rPr>
+          <w:rFonts w:ascii="Bauhaus 93" w:hAnsi="Bauhaus 93"/>
+        </w:rPr>
+        <w:t>/</w:t>
+      </w:r>
+      <w:proofErr w:type="spellStart"/>
+      <w:r>
+        <w:rPr>
+          <w:rFonts w:ascii="Bauhaus 93" w:hAnsi="Bauhaus 93"/>
+        </w:rPr>
+        <w:t>rmse</w:t>
+      </w:r>
+      <w:proofErr w:type="spellEnd"/>
+      <w:r>
+        <w:rPr>
+          <w:rFonts w:ascii="Bauhaus 93" w:hAnsi="Bauhaus 93"/>
+        </w:rPr>
+        <w:t>/</w:t>
+      </w:r>
+      <w:r>
+        <w:rPr>
+          <w:rFonts w:ascii="Bauhaus 93" w:hAnsi="Bauhaus 93"/>
+        </w:rPr>
+        <w:t xml:space="preserve"> </w:t>
+      </w:r>
+      <w:r>
+        <w:rPr>
+          <w:rFonts w:ascii="Bauhaus 93" w:hAnsi="Bauhaus 93"/>
+        </w:rPr>
+        <w:t>--</w:t>
+      </w:r>
+      <w:proofErr w:type="spellStart"/>
+      <w:r>
+        <w:rPr>
+          <w:rFonts w:ascii="Bauhaus 93" w:hAnsi="Bauhaus 93"/>
+        </w:rPr>
+        <w:t>userFeatures</w:t>
+      </w:r>
+      <w:proofErr w:type="spellEnd"/>
+      <w:r>
+        <w:rPr>
+          <w:rFonts w:ascii="Bauhaus 93" w:hAnsi="Bauhaus 93"/>
+        </w:rPr>
+        <w:t xml:space="preserve"> </w:t>
+      </w:r>
+      <w:proofErr w:type="spellStart"/>
+      <w:r>
+        <w:rPr>
+          <w:rFonts w:ascii="Bauhaus 93" w:hAnsi="Bauhaus 93"/>
+        </w:rPr>
+        <w:t>als</w:t>
+      </w:r>
+      <w:proofErr w:type="spellEnd"/>
+      <w:r>
+        <w:rPr>
+          <w:rFonts w:ascii="Bauhaus 93" w:hAnsi="Bauhaus 93"/>
+        </w:rPr>
+        <w:t>/out/U/ --</w:t>
+      </w:r>
+      <w:proofErr w:type="spellStart"/>
+      <w:r>
+        <w:rPr>
+          <w:rFonts w:ascii="Bauhaus 93" w:hAnsi="Bauhaus 93"/>
+        </w:rPr>
+        <w:t>itemFeatures</w:t>
+      </w:r>
+      <w:proofErr w:type="spellEnd"/>
+      <w:r>
+        <w:rPr>
+          <w:rFonts w:ascii="Bauhaus 93" w:hAnsi="Bauhaus 93"/>
+        </w:rPr>
+        <w:t xml:space="preserve"> </w:t>
+      </w:r>
+      <w:proofErr w:type="spellStart"/>
+      <w:r>
+        <w:rPr>
+          <w:rFonts w:ascii="Bauhaus 93" w:hAnsi="Bauhaus 93"/>
+        </w:rPr>
+        <w:t>als</w:t>
+      </w:r>
+      <w:proofErr w:type="spellEnd"/>
+      <w:r>
+        <w:rPr>
+          <w:rFonts w:ascii="Bauhaus 93" w:hAnsi="Bauhaus 93"/>
+        </w:rPr>
+        <w:t>/out/M/ --</w:t>
+      </w:r>
+      <w:proofErr w:type="spellStart"/>
+      <w:r>
+        <w:rPr>
+          <w:rFonts w:ascii="Bauhaus 93" w:hAnsi="Bauhaus 93"/>
+        </w:rPr>
+        <w:t>tempDir</w:t>
+      </w:r>
+      <w:proofErr w:type="spellEnd"/>
+      <w:r>
+        <w:rPr>
+          <w:rFonts w:ascii="Bauhaus 93" w:hAnsi="Bauhaus 93"/>
+        </w:rPr>
+        <w:t xml:space="preserve"> </w:t>
+      </w:r>
+      <w:proofErr w:type="spellStart"/>
+      <w:r>
+        <w:rPr>
+          <w:rFonts w:ascii="Bauhaus 93" w:hAnsi="Bauhaus 93"/>
+        </w:rPr>
+        <w:t>als</w:t>
+      </w:r>
+      <w:proofErr w:type="spellEnd"/>
+      <w:r>
+        <w:rPr>
+          <w:rFonts w:ascii="Bauhaus 93" w:hAnsi="Bauhaus 93"/>
+        </w:rPr>
+        <w:t>/</w:t>
+      </w:r>
+      <w:proofErr w:type="spellStart"/>
+      <w:r>
+        <w:rPr>
+          <w:rFonts w:ascii="Bauhaus 93" w:hAnsi="Bauhaus 93"/>
+        </w:rPr>
+        <w:t>tmp</w:t>
+      </w:r>
+      <w:proofErr w:type="spellEnd"/>
+    </w:p>
+    <w:p>
+      <w:pPr>
+        <w:pStyle w:val="NoSpacing"/>
+        <w:ind w:left="720"/>
+        <w:rPr>
+          <w:rFonts w:ascii="Times New Roman" w:hAnsi="Times New Roman"/>
+          <w:sz w:val="24"/>
+          <w:szCs w:val="24"/>
+        </w:rPr>
+      </w:pPr>
+    </w:p>
+    <w:p>
+      <w:pPr>
+        <w:pStyle w:val="NoSpacing"/>
+        <w:ind w:left="720"/>
+        <w:rPr>
+          <w:rFonts w:ascii="Times New Roman" w:hAnsi="Times New Roman"/>
+          <w:sz w:val="24"/>
+          <w:szCs w:val="24"/>
+        </w:rPr>
+      </w:pPr>
       <w:r>
         <w:rPr>
           <w:rFonts w:ascii="Times New Roman" w:hAnsi="Times New Roman"/>
           <w:b/>
           <w:sz w:val="24"/>
           <w:szCs w:val="24"/>
-        </w:rPr>
-        <w:t>1156339</w:t>
-      </w:r>
-      <w:r>
-        <w:rPr>
-          <w:rFonts w:ascii="Times New Roman" w:hAnsi="Times New Roman"/>
-          <w:sz w:val="24"/>
-          <w:szCs w:val="24"/>
-        </w:rPr>
-        <w:t xml:space="preserve"> 2019-03-12 02:54 /user/ec2-user/</w:t>
-      </w:r>
-      <w:proofErr w:type="spellStart"/>
-      <w:r>
-        <w:rPr>
-          <w:rFonts w:ascii="Times New Roman" w:hAnsi="Times New Roman"/>
-          <w:sz w:val="24"/>
-          <w:szCs w:val="24"/>
-        </w:rPr>
-        <w:t>ml_dataset</w:t>
+          <w:u w:val="single"/>
+        </w:rPr>
+        <w:t>What is the resulting RMSE value?</w:t>
+      </w:r>
+      <w:r>
+        <w:rPr>
+          <w:rFonts w:ascii="Times New Roman" w:hAnsi="Times New Roman"/>
+          <w:sz w:val="24"/>
+          <w:szCs w:val="24"/>
+        </w:rPr>
+        <w:t xml:space="preserve"> (rmse.txt file in </w:t>
+      </w:r>
+      <w:r>
+        <w:rPr>
+          <w:rFonts w:ascii="Times New Roman" w:hAnsi="Times New Roman"/>
+          <w:sz w:val="24"/>
+          <w:szCs w:val="24"/>
+        </w:rPr>
+        <w:t>/user/</w:t>
+      </w:r>
+      <w:r>
+        <w:rPr>
+          <w:rFonts w:ascii="Times New Roman" w:hAnsi="Times New Roman"/>
+          <w:sz w:val="24"/>
+          <w:szCs w:val="24"/>
+        </w:rPr>
+        <w:t>e</w:t>
+      </w:r>
+      <w:r>
+        <w:rPr>
+          <w:rFonts w:ascii="Times New Roman" w:hAnsi="Times New Roman"/>
+          <w:sz w:val="24"/>
+          <w:szCs w:val="24"/>
+        </w:rPr>
+        <w:t>c</w:t>
+      </w:r>
+      <w:r>
+        <w:rPr>
+          <w:rFonts w:ascii="Times New Roman" w:hAnsi="Times New Roman"/>
+          <w:sz w:val="24"/>
+          <w:szCs w:val="24"/>
+        </w:rPr>
+        <w:t>2-</w:t>
+      </w:r>
+      <w:r>
+        <w:rPr>
+          <w:rFonts w:ascii="Times New Roman" w:hAnsi="Times New Roman"/>
+          <w:sz w:val="24"/>
+          <w:szCs w:val="24"/>
+        </w:rPr>
+        <w:t>user/</w:t>
+      </w:r>
+      <w:proofErr w:type="spellStart"/>
+      <w:r>
+        <w:rPr>
+          <w:rFonts w:ascii="Times New Roman" w:hAnsi="Times New Roman"/>
+          <w:sz w:val="24"/>
+          <w:szCs w:val="24"/>
+        </w:rPr>
+        <w:t>als</w:t>
       </w:r>
       <w:proofErr w:type="spellEnd"/>
       <w:r>
@@ -4243,16 +5205,24 @@
           <w:sz w:val="24"/>
           <w:szCs w:val="24"/>
         </w:rPr>
-        <w:t>probeSet</w:t>
-      </w:r>
-      <w:proofErr w:type="spellEnd"/>
-      <w:r>
-        <w:rPr>
-          <w:rFonts w:ascii="Times New Roman" w:hAnsi="Times New Roman"/>
-          <w:sz w:val="24"/>
-          <w:szCs w:val="24"/>
-        </w:rPr>
-        <w:t>/part-m-00000</w:t>
+        <w:t>rmse</w:t>
+      </w:r>
+      <w:proofErr w:type="spellEnd"/>
+      <w:r>
+        <w:rPr>
+          <w:rFonts w:ascii="Times New Roman" w:hAnsi="Times New Roman"/>
+          <w:sz w:val="24"/>
+          <w:szCs w:val="24"/>
+        </w:rPr>
+        <w:t>/</w:t>
+      </w:r>
+      <w:r>
+        <w:rPr>
+          <w:rFonts w:ascii="Times New Roman" w:hAnsi="Times New Roman"/>
+          <w:sz w:val="24"/>
+          <w:szCs w:val="24"/>
+        </w:rPr>
+        <w:t xml:space="preserve"> on HDFS)</w:t>
       </w:r>
     </w:p>
     <w:p>
@@ -4282,713 +5252,9 @@
           <w:sz w:val="24"/>
           <w:szCs w:val="24"/>
         </w:rPr>
-        <w:t>10397117 + 1156339 = 11553456</w:t>
-      </w:r>
-    </w:p>
-    <w:p>
-      <w:pPr>
-        <w:pStyle w:val="NoSpacing"/>
-        <w:ind w:left="720"/>
-        <w:rPr>
-          <w:rFonts w:ascii="Times New Roman" w:hAnsi="Times New Roman"/>
-          <w:sz w:val="24"/>
-          <w:szCs w:val="24"/>
-        </w:rPr>
-      </w:pPr>
-    </w:p>
-    <w:p>
-      <w:pPr>
-        <w:pStyle w:val="NoSpacing"/>
-        <w:ind w:left="720"/>
-        <w:rPr>
-          <w:rFonts w:ascii="Times New Roman" w:hAnsi="Times New Roman"/>
-          <w:sz w:val="24"/>
-          <w:szCs w:val="24"/>
-        </w:rPr>
-      </w:pPr>
-      <w:r>
-        <w:rPr>
-          <w:rFonts w:ascii="Times New Roman" w:hAnsi="Times New Roman"/>
-          <w:sz w:val="24"/>
-          <w:szCs w:val="24"/>
-        </w:rPr>
-        <w:t>Yes, they do.</w:t>
-      </w:r>
-    </w:p>
-    <w:p>
-      <w:pPr>
-        <w:pStyle w:val="NoSpacing"/>
-        <w:ind w:left="720"/>
-        <w:rPr>
-          <w:rFonts w:ascii="Times New Roman" w:hAnsi="Times New Roman"/>
-          <w:sz w:val="24"/>
-          <w:szCs w:val="24"/>
-        </w:rPr>
-      </w:pPr>
-    </w:p>
-    <w:p>
-      <w:pPr>
-        <w:pStyle w:val="NoSpacing"/>
-        <w:ind w:left="720"/>
-        <w:rPr>
-          <w:rFonts w:ascii="Times New Roman" w:hAnsi="Times New Roman"/>
-          <w:sz w:val="24"/>
-          <w:szCs w:val="24"/>
-        </w:rPr>
-      </w:pPr>
-      <w:r>
-        <w:rPr>
-          <w:rFonts w:ascii="Times New Roman" w:hAnsi="Times New Roman"/>
-          <w:sz w:val="24"/>
-          <w:szCs w:val="24"/>
-        </w:rPr>
-        <w:t>Factorize the rating matrix based on the training set. As always, this is a single line command, be sure to run it as such. The --</w:t>
-      </w:r>
-      <w:proofErr w:type="spellStart"/>
-      <w:r>
-        <w:rPr>
-          <w:rFonts w:ascii="Times New Roman" w:hAnsi="Times New Roman"/>
-          <w:sz w:val="24"/>
-          <w:szCs w:val="24"/>
-        </w:rPr>
-        <w:t>numfeatures</w:t>
-      </w:r>
-      <w:proofErr w:type="spellEnd"/>
-      <w:r>
-        <w:rPr>
-          <w:rFonts w:ascii="Times New Roman" w:hAnsi="Times New Roman"/>
-          <w:sz w:val="24"/>
-          <w:szCs w:val="24"/>
-        </w:rPr>
-        <w:t xml:space="preserve"> value configures the set of “hidden” variables or the dimension size to use in matrix factorization. --</w:t>
-      </w:r>
-      <w:proofErr w:type="spellStart"/>
-      <w:r>
-        <w:rPr>
-          <w:rFonts w:ascii="Times New Roman" w:hAnsi="Times New Roman"/>
-          <w:sz w:val="24"/>
-          <w:szCs w:val="24"/>
-        </w:rPr>
-        <w:t>numIterations</w:t>
-      </w:r>
-      <w:proofErr w:type="spellEnd"/>
-      <w:r>
-        <w:rPr>
-          <w:rFonts w:ascii="Times New Roman" w:hAnsi="Times New Roman"/>
-          <w:sz w:val="24"/>
-          <w:szCs w:val="24"/>
-        </w:rPr>
-        <w:t xml:space="preserve"> sets how many passes to perform; we expect a better match with more iterations</w:t>
-      </w:r>
-    </w:p>
-    <w:p>
-      <w:pPr>
-        <w:pStyle w:val="NoSpacing"/>
-        <w:ind w:left="720"/>
-        <w:rPr>
-          <w:rFonts w:ascii="Bauhaus 93" w:hAnsi="Bauhaus 93"/>
-        </w:rPr>
-      </w:pPr>
-      <w:r>
-        <w:rPr>
-          <w:rFonts w:ascii="Bauhaus 93" w:hAnsi="Bauhaus 93"/>
-        </w:rPr>
-        <w:t>time bin/mahout</w:t>
-      </w:r>
-      <w:r>
-        <w:rPr>
-          <w:rFonts w:ascii="Bauhaus 93" w:hAnsi="Bauhaus 93"/>
-        </w:rPr>
-        <w:t xml:space="preserve"> </w:t>
-      </w:r>
-      <w:proofErr w:type="spellStart"/>
-      <w:r>
-        <w:rPr>
-          <w:rFonts w:ascii="Bauhaus 93" w:hAnsi="Bauhaus 93"/>
-        </w:rPr>
-        <w:t>parallelALS</w:t>
-      </w:r>
-      <w:proofErr w:type="spellEnd"/>
-      <w:r>
-        <w:rPr>
-          <w:rFonts w:ascii="Bauhaus 93" w:hAnsi="Bauhaus 93"/>
-        </w:rPr>
-        <w:t xml:space="preserve"> --input </w:t>
-      </w:r>
-      <w:proofErr w:type="spellStart"/>
-      <w:r>
-        <w:rPr>
-          <w:rFonts w:ascii="Bauhaus 93" w:hAnsi="Bauhaus 93"/>
-        </w:rPr>
-        <w:t>ml_</w:t>
-      </w:r>
-      <w:r>
-        <w:rPr>
-          <w:rFonts w:ascii="Bauhaus 93" w:hAnsi="Bauhaus 93"/>
-        </w:rPr>
-        <w:t>dataset</w:t>
-      </w:r>
-      <w:proofErr w:type="spellEnd"/>
-      <w:r>
-        <w:rPr>
-          <w:rFonts w:ascii="Bauhaus 93" w:hAnsi="Bauhaus 93"/>
-        </w:rPr>
-        <w:t>/</w:t>
-      </w:r>
-      <w:proofErr w:type="spellStart"/>
-      <w:r>
-        <w:rPr>
-          <w:rFonts w:ascii="Bauhaus 93" w:hAnsi="Bauhaus 93"/>
-        </w:rPr>
-        <w:t>trainingSet</w:t>
-      </w:r>
-      <w:proofErr w:type="spellEnd"/>
-      <w:r>
-        <w:rPr>
-          <w:rFonts w:ascii="Bauhaus 93" w:hAnsi="Bauhaus 93"/>
-        </w:rPr>
-        <w:t xml:space="preserve">/ --output </w:t>
-      </w:r>
-      <w:proofErr w:type="spellStart"/>
-      <w:r>
-        <w:rPr>
-          <w:rFonts w:ascii="Bauhaus 93" w:hAnsi="Bauhaus 93"/>
-        </w:rPr>
-        <w:t>als</w:t>
-      </w:r>
-      <w:proofErr w:type="spellEnd"/>
-      <w:r>
-        <w:rPr>
-          <w:rFonts w:ascii="Bauhaus 93" w:hAnsi="Bauhaus 93"/>
-        </w:rPr>
-        <w:t xml:space="preserve">/out </w:t>
-      </w:r>
-      <w:r>
-        <w:rPr>
-          <w:rFonts w:ascii="Bauhaus 93" w:hAnsi="Bauhaus 93"/>
-        </w:rPr>
-        <w:t>--</w:t>
-      </w:r>
-      <w:proofErr w:type="spellStart"/>
-      <w:r>
-        <w:rPr>
-          <w:rFonts w:ascii="Bauhaus 93" w:hAnsi="Bauhaus 93"/>
-        </w:rPr>
-        <w:t>tempDir</w:t>
-      </w:r>
-      <w:proofErr w:type="spellEnd"/>
-      <w:r>
-        <w:rPr>
-          <w:rFonts w:ascii="Bauhaus 93" w:hAnsi="Bauhaus 93"/>
-        </w:rPr>
-        <w:t xml:space="preserve"> </w:t>
-      </w:r>
-      <w:proofErr w:type="spellStart"/>
-      <w:r>
-        <w:rPr>
-          <w:rFonts w:ascii="Bauhaus 93" w:hAnsi="Bauhaus 93"/>
-        </w:rPr>
-        <w:t>als</w:t>
-      </w:r>
-      <w:proofErr w:type="spellEnd"/>
-      <w:r>
-        <w:rPr>
-          <w:rFonts w:ascii="Bauhaus 93" w:hAnsi="Bauhaus 93"/>
-        </w:rPr>
-        <w:t>/</w:t>
-      </w:r>
-      <w:proofErr w:type="spellStart"/>
-      <w:r>
-        <w:rPr>
-          <w:rFonts w:ascii="Bauhaus 93" w:hAnsi="Bauhaus 93"/>
-        </w:rPr>
-        <w:t>tmp</w:t>
-      </w:r>
-      <w:proofErr w:type="spellEnd"/>
-      <w:r>
-        <w:rPr>
-          <w:rFonts w:ascii="Bauhaus 93" w:hAnsi="Bauhaus 93"/>
-        </w:rPr>
-        <w:t xml:space="preserve"> --</w:t>
-      </w:r>
-      <w:proofErr w:type="spellStart"/>
-      <w:r>
-        <w:rPr>
-          <w:rFonts w:ascii="Bauhaus 93" w:hAnsi="Bauhaus 93"/>
-        </w:rPr>
-        <w:t>numFeatures</w:t>
-      </w:r>
-      <w:proofErr w:type="spellEnd"/>
-      <w:r>
-        <w:rPr>
-          <w:rFonts w:ascii="Bauhaus 93" w:hAnsi="Bauhaus 93"/>
-        </w:rPr>
-        <w:t xml:space="preserve"> 20 --</w:t>
-      </w:r>
-      <w:proofErr w:type="spellStart"/>
-      <w:r>
-        <w:rPr>
-          <w:rFonts w:ascii="Bauhaus 93" w:hAnsi="Bauhaus 93"/>
-        </w:rPr>
-        <w:t>numIterations</w:t>
-      </w:r>
-      <w:proofErr w:type="spellEnd"/>
-      <w:r>
-        <w:rPr>
-          <w:rFonts w:ascii="Bauhaus 93" w:hAnsi="Bauhaus 93"/>
-        </w:rPr>
-        <w:t xml:space="preserve"> </w:t>
-      </w:r>
-      <w:r>
-        <w:rPr>
-          <w:rFonts w:ascii="Bauhaus 93" w:hAnsi="Bauhaus 93"/>
-        </w:rPr>
-        <w:t>3</w:t>
-      </w:r>
-      <w:r>
-        <w:rPr>
-          <w:rFonts w:ascii="Bauhaus 93" w:hAnsi="Bauhaus 93"/>
-        </w:rPr>
-        <w:t xml:space="preserve"> --lambda 0.065</w:t>
-      </w:r>
-    </w:p>
-    <w:p>
-      <w:pPr>
-        <w:pStyle w:val="NoSpacing"/>
-        <w:rPr>
-          <w:rFonts w:ascii="Bauhaus 93" w:hAnsi="Bauhaus 93"/>
-        </w:rPr>
-      </w:pPr>
-    </w:p>
-    <w:p>
-      <w:pPr>
-        <w:pStyle w:val="NoSpacing"/>
-        <w:ind w:left="720"/>
-        <w:rPr>
-          <w:rFonts w:ascii="Consolas" w:hAnsi="Consolas"/>
-        </w:rPr>
-      </w:pPr>
-      <w:r>
-        <w:rPr>
-          <w:rFonts w:ascii="Consolas" w:hAnsi="Consolas"/>
-        </w:rPr>
-        <w:t>real    3m50.248s</w:t>
-      </w:r>
-    </w:p>
-    <w:p>
-      <w:pPr>
-        <w:pStyle w:val="NoSpacing"/>
-        <w:ind w:left="720"/>
-        <w:rPr>
-          <w:rFonts w:ascii="Consolas" w:hAnsi="Consolas"/>
-        </w:rPr>
-      </w:pPr>
-      <w:r>
-        <w:rPr>
-          <w:rFonts w:ascii="Consolas" w:hAnsi="Consolas"/>
-        </w:rPr>
-        <w:t>user    0m12.721s</w:t>
-      </w:r>
-    </w:p>
-    <w:p>
-      <w:pPr>
-        <w:pStyle w:val="NoSpacing"/>
-        <w:ind w:left="720"/>
-        <w:rPr>
-          <w:rFonts w:ascii="Consolas" w:hAnsi="Consolas"/>
-        </w:rPr>
-      </w:pPr>
-      <w:r>
-        <w:rPr>
-          <w:rFonts w:ascii="Consolas" w:hAnsi="Consolas"/>
-        </w:rPr>
-        <w:t>sys     0m3.329s</w:t>
-      </w:r>
-    </w:p>
-    <w:p>
-      <w:pPr>
-        <w:pStyle w:val="NoSpacing"/>
-        <w:ind w:left="720"/>
-        <w:rPr>
-          <w:rFonts w:ascii="Times New Roman" w:hAnsi="Times New Roman"/>
-          <w:sz w:val="24"/>
-          <w:szCs w:val="24"/>
-        </w:rPr>
-      </w:pPr>
-    </w:p>
-    <w:p>
-      <w:pPr>
-        <w:pStyle w:val="NoSpacing"/>
-        <w:ind w:left="720"/>
-        <w:rPr>
-          <w:rFonts w:ascii="Times New Roman" w:hAnsi="Times New Roman"/>
-          <w:sz w:val="24"/>
-          <w:szCs w:val="24"/>
-        </w:rPr>
-      </w:pPr>
-      <w:r>
-        <w:rPr>
-          <w:rFonts w:ascii="Times New Roman" w:hAnsi="Times New Roman"/>
-          <w:sz w:val="24"/>
-          <w:szCs w:val="24"/>
-        </w:rPr>
-        <w:t>Measure the prediction against the training set:</w:t>
-      </w:r>
-    </w:p>
-    <w:p>
-      <w:pPr>
-        <w:pStyle w:val="NoSpacing"/>
-        <w:ind w:left="720"/>
-        <w:rPr>
-          <w:rFonts w:ascii="Bauhaus 93" w:hAnsi="Bauhaus 93"/>
-        </w:rPr>
-      </w:pPr>
-      <w:r>
-        <w:rPr>
-          <w:rFonts w:ascii="Bauhaus 93" w:hAnsi="Bauhaus 93"/>
-        </w:rPr>
-        <w:t>bin/mahout</w:t>
-      </w:r>
-      <w:r>
-        <w:rPr>
-          <w:rFonts w:ascii="Bauhaus 93" w:hAnsi="Bauhaus 93"/>
-        </w:rPr>
-        <w:t xml:space="preserve"> </w:t>
-      </w:r>
-      <w:proofErr w:type="spellStart"/>
-      <w:r>
-        <w:rPr>
-          <w:rFonts w:ascii="Bauhaus 93" w:hAnsi="Bauhaus 93"/>
-        </w:rPr>
-        <w:t>evaluateFactorization</w:t>
-      </w:r>
-      <w:proofErr w:type="spellEnd"/>
-      <w:r>
-        <w:rPr>
-          <w:rFonts w:ascii="Bauhaus 93" w:hAnsi="Bauhaus 93"/>
-        </w:rPr>
-        <w:t xml:space="preserve"> --input </w:t>
-      </w:r>
-      <w:proofErr w:type="spellStart"/>
-      <w:r>
-        <w:rPr>
-          <w:rFonts w:ascii="Bauhaus 93" w:hAnsi="Bauhaus 93"/>
-        </w:rPr>
-        <w:t>ml_</w:t>
-      </w:r>
-      <w:r>
-        <w:rPr>
-          <w:rFonts w:ascii="Bauhaus 93" w:hAnsi="Bauhaus 93"/>
-        </w:rPr>
-        <w:t>dataset</w:t>
-      </w:r>
-      <w:proofErr w:type="spellEnd"/>
-      <w:r>
-        <w:rPr>
-          <w:rFonts w:ascii="Bauhaus 93" w:hAnsi="Bauhaus 93"/>
-        </w:rPr>
-        <w:t>/</w:t>
-      </w:r>
-      <w:proofErr w:type="spellStart"/>
-      <w:r>
-        <w:rPr>
-          <w:rFonts w:ascii="Bauhaus 93" w:hAnsi="Bauhaus 93"/>
-        </w:rPr>
-        <w:t>probeSet</w:t>
-      </w:r>
-      <w:proofErr w:type="spellEnd"/>
-      <w:r>
-        <w:rPr>
-          <w:rFonts w:ascii="Bauhaus 93" w:hAnsi="Bauhaus 93"/>
-        </w:rPr>
-        <w:t xml:space="preserve">/ --output </w:t>
-      </w:r>
-      <w:proofErr w:type="spellStart"/>
-      <w:r>
-        <w:rPr>
-          <w:rFonts w:ascii="Bauhaus 93" w:hAnsi="Bauhaus 93"/>
-        </w:rPr>
-        <w:t>als</w:t>
-      </w:r>
-      <w:proofErr w:type="spellEnd"/>
-      <w:r>
-        <w:rPr>
-          <w:rFonts w:ascii="Bauhaus 93" w:hAnsi="Bauhaus 93"/>
-        </w:rPr>
-        <w:t>/</w:t>
-      </w:r>
-      <w:proofErr w:type="spellStart"/>
-      <w:r>
-        <w:rPr>
-          <w:rFonts w:ascii="Bauhaus 93" w:hAnsi="Bauhaus 93"/>
-        </w:rPr>
-        <w:t>rmse</w:t>
-      </w:r>
-      <w:proofErr w:type="spellEnd"/>
-      <w:r>
-        <w:rPr>
-          <w:rFonts w:ascii="Bauhaus 93" w:hAnsi="Bauhaus 93"/>
-        </w:rPr>
-        <w:t>/</w:t>
-      </w:r>
-      <w:r>
-        <w:rPr>
-          <w:rFonts w:ascii="Bauhaus 93" w:hAnsi="Bauhaus 93"/>
-        </w:rPr>
-        <w:t xml:space="preserve"> </w:t>
-      </w:r>
-      <w:r>
-        <w:rPr>
-          <w:rFonts w:ascii="Bauhaus 93" w:hAnsi="Bauhaus 93"/>
-        </w:rPr>
-        <w:t>--</w:t>
-      </w:r>
-      <w:proofErr w:type="spellStart"/>
-      <w:r>
-        <w:rPr>
-          <w:rFonts w:ascii="Bauhaus 93" w:hAnsi="Bauhaus 93"/>
-        </w:rPr>
-        <w:t>userFeatures</w:t>
-      </w:r>
-      <w:proofErr w:type="spellEnd"/>
-      <w:r>
-        <w:rPr>
-          <w:rFonts w:ascii="Bauhaus 93" w:hAnsi="Bauhaus 93"/>
-        </w:rPr>
-        <w:t xml:space="preserve"> </w:t>
-      </w:r>
-      <w:proofErr w:type="spellStart"/>
-      <w:r>
-        <w:rPr>
-          <w:rFonts w:ascii="Bauhaus 93" w:hAnsi="Bauhaus 93"/>
-        </w:rPr>
-        <w:t>als</w:t>
-      </w:r>
-      <w:proofErr w:type="spellEnd"/>
-      <w:r>
-        <w:rPr>
-          <w:rFonts w:ascii="Bauhaus 93" w:hAnsi="Bauhaus 93"/>
-        </w:rPr>
-        <w:t>/out/U/ --</w:t>
-      </w:r>
-      <w:proofErr w:type="spellStart"/>
-      <w:r>
-        <w:rPr>
-          <w:rFonts w:ascii="Bauhaus 93" w:hAnsi="Bauhaus 93"/>
-        </w:rPr>
-        <w:t>itemFeatures</w:t>
-      </w:r>
-      <w:proofErr w:type="spellEnd"/>
-      <w:r>
-        <w:rPr>
-          <w:rFonts w:ascii="Bauhaus 93" w:hAnsi="Bauhaus 93"/>
-        </w:rPr>
-        <w:t xml:space="preserve"> </w:t>
-      </w:r>
-      <w:proofErr w:type="spellStart"/>
-      <w:r>
-        <w:rPr>
-          <w:rFonts w:ascii="Bauhaus 93" w:hAnsi="Bauhaus 93"/>
-        </w:rPr>
-        <w:t>als</w:t>
-      </w:r>
-      <w:proofErr w:type="spellEnd"/>
-      <w:r>
-        <w:rPr>
-          <w:rFonts w:ascii="Bauhaus 93" w:hAnsi="Bauhaus 93"/>
-        </w:rPr>
-        <w:t>/out/M/ --</w:t>
-      </w:r>
-      <w:proofErr w:type="spellStart"/>
-      <w:r>
-        <w:rPr>
-          <w:rFonts w:ascii="Bauhaus 93" w:hAnsi="Bauhaus 93"/>
-        </w:rPr>
-        <w:t>tempDir</w:t>
-      </w:r>
-      <w:proofErr w:type="spellEnd"/>
-      <w:r>
-        <w:rPr>
-          <w:rFonts w:ascii="Bauhaus 93" w:hAnsi="Bauhaus 93"/>
-        </w:rPr>
-        <w:t xml:space="preserve"> </w:t>
-      </w:r>
-      <w:proofErr w:type="spellStart"/>
-      <w:r>
-        <w:rPr>
-          <w:rFonts w:ascii="Bauhaus 93" w:hAnsi="Bauhaus 93"/>
-        </w:rPr>
-        <w:t>als</w:t>
-      </w:r>
-      <w:proofErr w:type="spellEnd"/>
-      <w:r>
-        <w:rPr>
-          <w:rFonts w:ascii="Bauhaus 93" w:hAnsi="Bauhaus 93"/>
-        </w:rPr>
-        <w:t>/</w:t>
-      </w:r>
-      <w:proofErr w:type="spellStart"/>
-      <w:r>
-        <w:rPr>
-          <w:rFonts w:ascii="Bauhaus 93" w:hAnsi="Bauhaus 93"/>
-        </w:rPr>
-        <w:t>tmp</w:t>
-      </w:r>
-      <w:proofErr w:type="spellEnd"/>
-    </w:p>
-    <w:p>
-      <w:pPr>
-        <w:pStyle w:val="NoSpacing"/>
-        <w:ind w:left="720"/>
-        <w:rPr>
-          <w:rFonts w:ascii="Times New Roman" w:hAnsi="Times New Roman"/>
-          <w:sz w:val="24"/>
-          <w:szCs w:val="24"/>
-        </w:rPr>
-      </w:pPr>
-    </w:p>
-    <w:p>
-      <w:pPr>
-        <w:pStyle w:val="NoSpacing"/>
-        <w:ind w:left="720"/>
-        <w:rPr>
-          <w:rFonts w:ascii="Times New Roman" w:hAnsi="Times New Roman"/>
-          <w:sz w:val="24"/>
-          <w:szCs w:val="24"/>
-        </w:rPr>
-      </w:pPr>
-      <w:r>
-        <w:rPr>
-          <w:rFonts w:ascii="Times New Roman" w:hAnsi="Times New Roman"/>
-          <w:b/>
-          <w:sz w:val="24"/>
-          <w:szCs w:val="24"/>
-          <w:u w:val="single"/>
-        </w:rPr>
-        <w:t>What is the resulting RMSE value?</w:t>
-      </w:r>
-      <w:r>
-        <w:rPr>
-          <w:rFonts w:ascii="Times New Roman" w:hAnsi="Times New Roman"/>
-          <w:sz w:val="24"/>
-          <w:szCs w:val="24"/>
-        </w:rPr>
-        <w:t xml:space="preserve"> (rmse.txt file in </w:t>
-      </w:r>
-      <w:r>
-        <w:rPr>
-          <w:rFonts w:ascii="Times New Roman" w:hAnsi="Times New Roman"/>
-          <w:sz w:val="24"/>
-          <w:szCs w:val="24"/>
-        </w:rPr>
-        <w:t>/user/</w:t>
-      </w:r>
-      <w:r>
-        <w:rPr>
-          <w:rFonts w:ascii="Times New Roman" w:hAnsi="Times New Roman"/>
-          <w:sz w:val="24"/>
-          <w:szCs w:val="24"/>
-        </w:rPr>
-        <w:t>e</w:t>
-      </w:r>
-      <w:r>
-        <w:rPr>
-          <w:rFonts w:ascii="Times New Roman" w:hAnsi="Times New Roman"/>
-          <w:sz w:val="24"/>
-          <w:szCs w:val="24"/>
-        </w:rPr>
-        <w:t>c</w:t>
-      </w:r>
-      <w:r>
-        <w:rPr>
-          <w:rFonts w:ascii="Times New Roman" w:hAnsi="Times New Roman"/>
-          <w:sz w:val="24"/>
-          <w:szCs w:val="24"/>
-        </w:rPr>
-        <w:t>2-</w:t>
-      </w:r>
-      <w:r>
-        <w:rPr>
-          <w:rFonts w:ascii="Times New Roman" w:hAnsi="Times New Roman"/>
-          <w:sz w:val="24"/>
-          <w:szCs w:val="24"/>
-        </w:rPr>
-        <w:t>user/</w:t>
-      </w:r>
-      <w:proofErr w:type="spellStart"/>
-      <w:r>
-        <w:rPr>
-          <w:rFonts w:ascii="Times New Roman" w:hAnsi="Times New Roman"/>
-          <w:sz w:val="24"/>
-          <w:szCs w:val="24"/>
-        </w:rPr>
-        <w:t>als</w:t>
-      </w:r>
-      <w:proofErr w:type="spellEnd"/>
-      <w:r>
-        <w:rPr>
-          <w:rFonts w:ascii="Times New Roman" w:hAnsi="Times New Roman"/>
-          <w:sz w:val="24"/>
-          <w:szCs w:val="24"/>
-        </w:rPr>
-        <w:t>/</w:t>
-      </w:r>
-      <w:proofErr w:type="spellStart"/>
-      <w:r>
-        <w:rPr>
-          <w:rFonts w:ascii="Times New Roman" w:hAnsi="Times New Roman"/>
-          <w:sz w:val="24"/>
-          <w:szCs w:val="24"/>
-        </w:rPr>
-        <w:t>rmse</w:t>
-      </w:r>
-      <w:proofErr w:type="spellEnd"/>
-      <w:r>
-        <w:rPr>
-          <w:rFonts w:ascii="Times New Roman" w:hAnsi="Times New Roman"/>
-          <w:sz w:val="24"/>
-          <w:szCs w:val="24"/>
-        </w:rPr>
-        <w:t>/</w:t>
-      </w:r>
-      <w:r>
-        <w:rPr>
-          <w:rFonts w:ascii="Times New Roman" w:hAnsi="Times New Roman"/>
-          <w:sz w:val="24"/>
-          <w:szCs w:val="24"/>
-        </w:rPr>
-        <w:t xml:space="preserve"> on HDFS)</w:t>
-      </w:r>
-    </w:p>
-    <w:p>
-      <w:pPr>
-        <w:pStyle w:val="NoSpacing"/>
-        <w:ind w:left="720"/>
-        <w:rPr>
-          <w:rFonts w:ascii="Times New Roman" w:hAnsi="Times New Roman"/>
-          <w:sz w:val="24"/>
-          <w:szCs w:val="24"/>
-        </w:rPr>
-      </w:pPr>
-    </w:p>
-    <w:p>
-      <w:pPr>
-        <w:pStyle w:val="NoSpacing"/>
-        <w:ind w:left="720"/>
-        <w:rPr>
-          <w:rFonts w:ascii="Times New Roman" w:hAnsi="Times New Roman"/>
-          <w:sz w:val="24"/>
-          <w:szCs w:val="24"/>
-        </w:rPr>
-      </w:pPr>
-      <w:r>
-        <w:rPr>
-          <w:rFonts w:ascii="Times New Roman" w:hAnsi="Times New Roman"/>
-          <w:sz w:val="24"/>
-          <w:szCs w:val="24"/>
-        </w:rPr>
-        <w:t>[ec2-user@ip-172-31-35-207 apache-mahout-distribution-0.11.</w:t>
-      </w:r>
+        <w:t xml:space="preserve">[ec2-user@ip-172-31-35-207 apache-mahout-distribution-0.11.2]$ </w:t>
+      </w:r>
+      <w:proofErr w:type="spellStart"/>
       <w:proofErr w:type="gramStart"/>
       <w:r>
         <w:rPr>
@@ -4996,27 +5262,10 @@
           <w:sz w:val="24"/>
           <w:szCs w:val="24"/>
         </w:rPr>
-        <w:t>2]$</w:t>
-      </w:r>
+        <w:t>hadoop</w:t>
+      </w:r>
+      <w:proofErr w:type="spellEnd"/>
       <w:proofErr w:type="gramEnd"/>
-      <w:r>
-        <w:rPr>
-          <w:rFonts w:ascii="Times New Roman" w:hAnsi="Times New Roman"/>
-          <w:sz w:val="24"/>
-          <w:szCs w:val="24"/>
-        </w:rPr>
-        <w:t xml:space="preserve"> </w:t>
-      </w:r>
-      <w:proofErr w:type="spellStart"/>
-      <w:r>
-        <w:rPr>
-          <w:rFonts w:ascii="Times New Roman" w:hAnsi="Times New Roman"/>
-          <w:sz w:val="24"/>
-          <w:szCs w:val="24"/>
-        </w:rPr>
-        <w:t>hadoop</w:t>
-      </w:r>
-      <w:proofErr w:type="spellEnd"/>
       <w:r>
         <w:rPr>
           <w:rFonts w:ascii="Times New Roman" w:hAnsi="Times New Roman"/>
@@ -5420,224 +5669,223 @@
           <w:sz w:val="18"/>
           <w:szCs w:val="18"/>
         </w:rPr>
-        <w:t>[ec2-user@ip-172-31-35-207 apache-mahout-distribution-0.11.</w:t>
-      </w:r>
-      <w:proofErr w:type="gramStart"/>
+        <w:t>[ec2-user@ip-172-31-35-207 apache-mahout-distribution-0.11.2]$ $HADOOP_HOME/bin/</w:t>
+      </w:r>
+      <w:proofErr w:type="spellStart"/>
       <w:r>
         <w:rPr>
           <w:rFonts w:ascii="Consolas" w:eastAsia="Times New Roman" w:hAnsi="Consolas"/>
           <w:sz w:val="18"/>
           <w:szCs w:val="18"/>
         </w:rPr>
-        <w:t>2]$</w:t>
-      </w:r>
-      <w:proofErr w:type="gramEnd"/>
+        <w:t>hadoop</w:t>
+      </w:r>
+      <w:proofErr w:type="spellEnd"/>
       <w:r>
         <w:rPr>
           <w:rFonts w:ascii="Consolas" w:eastAsia="Times New Roman" w:hAnsi="Consolas"/>
           <w:sz w:val="18"/>
           <w:szCs w:val="18"/>
         </w:rPr>
-        <w:t xml:space="preserve"> $HADOOP_HOME/bin/</w:t>
-      </w:r>
-      <w:proofErr w:type="spellStart"/>
-      <w:r>
+        <w:t xml:space="preserve"> fs -cat recommendations/part-m-00000 | head</w:t>
+      </w:r>
+    </w:p>
+    <w:p>
+      <w:pPr>
+        <w:spacing w:after="0" w:line="240" w:lineRule="auto"/>
         <w:rPr>
           <w:rFonts w:ascii="Consolas" w:eastAsia="Times New Roman" w:hAnsi="Consolas"/>
           <w:sz w:val="18"/>
           <w:szCs w:val="18"/>
         </w:rPr>
-        <w:t>hadoop</w:t>
-      </w:r>
-      <w:proofErr w:type="spellEnd"/>
+      </w:pPr>
       <w:r>
         <w:rPr>
           <w:rFonts w:ascii="Consolas" w:eastAsia="Times New Roman" w:hAnsi="Consolas"/>
           <w:sz w:val="18"/>
           <w:szCs w:val="18"/>
         </w:rPr>
-        <w:t xml:space="preserve"> fs -cat recommendations/part-m-00000 | head</w:t>
-      </w:r>
-    </w:p>
-    <w:p>
-      <w:pPr>
-        <w:spacing w:after="0" w:line="240" w:lineRule="auto"/>
+        <w:t>1       [572:5.0</w:t>
+      </w:r>
+      <w:proofErr w:type="gramStart"/>
+      <w:r>
         <w:rPr>
           <w:rFonts w:ascii="Consolas" w:eastAsia="Times New Roman" w:hAnsi="Consolas"/>
           <w:sz w:val="18"/>
           <w:szCs w:val="18"/>
         </w:rPr>
-      </w:pPr>
+        <w:t>,2197:4.6908126,3314:4.687907,2156:4.4995503,356:4.382499,3222:4.3752384</w:t>
+      </w:r>
+      <w:proofErr w:type="gramEnd"/>
       <w:r>
         <w:rPr>
           <w:rFonts w:ascii="Consolas" w:eastAsia="Times New Roman" w:hAnsi="Consolas"/>
           <w:sz w:val="18"/>
           <w:szCs w:val="18"/>
         </w:rPr>
-        <w:t xml:space="preserve">1    </w:t>
-      </w:r>
-      <w:proofErr w:type="gramStart"/>
-      <w:r>
+        <w:t>]</w:t>
+      </w:r>
+    </w:p>
+    <w:p>
+      <w:pPr>
+        <w:spacing w:after="0" w:line="240" w:lineRule="auto"/>
         <w:rPr>
           <w:rFonts w:ascii="Consolas" w:eastAsia="Times New Roman" w:hAnsi="Consolas"/>
           <w:sz w:val="18"/>
           <w:szCs w:val="18"/>
         </w:rPr>
-        <w:t xml:space="preserve">   [</w:t>
-      </w:r>
-      <w:proofErr w:type="gramEnd"/>
+      </w:pPr>
       <w:r>
         <w:rPr>
           <w:rFonts w:ascii="Consolas" w:eastAsia="Times New Roman" w:hAnsi="Consolas"/>
           <w:sz w:val="18"/>
           <w:szCs w:val="18"/>
         </w:rPr>
-        <w:t>572:5.0,2197:4.6908126,3314:4.687907,2156:4.4995503,356:4.382499,3222:4.3752384]</w:t>
-      </w:r>
-    </w:p>
-    <w:p>
-      <w:pPr>
-        <w:spacing w:after="0" w:line="240" w:lineRule="auto"/>
+        <w:t>2       [572:4.8178015</w:t>
+      </w:r>
+      <w:proofErr w:type="gramStart"/>
+      <w:r>
         <w:rPr>
           <w:rFonts w:ascii="Consolas" w:eastAsia="Times New Roman" w:hAnsi="Consolas"/>
           <w:sz w:val="18"/>
           <w:szCs w:val="18"/>
         </w:rPr>
-      </w:pPr>
+        <w:t>,2197:4.649721,527:4.455281,1721:4.318738,2762:4.2395806,2324:4.1847873</w:t>
+      </w:r>
+      <w:proofErr w:type="gramEnd"/>
       <w:r>
         <w:rPr>
           <w:rFonts w:ascii="Consolas" w:eastAsia="Times New Roman" w:hAnsi="Consolas"/>
           <w:sz w:val="18"/>
           <w:szCs w:val="18"/>
         </w:rPr>
-        <w:t xml:space="preserve">2    </w:t>
-      </w:r>
-      <w:proofErr w:type="gramStart"/>
-      <w:r>
+        <w:t>]</w:t>
+      </w:r>
+    </w:p>
+    <w:p>
+      <w:pPr>
+        <w:spacing w:after="0" w:line="240" w:lineRule="auto"/>
         <w:rPr>
           <w:rFonts w:ascii="Consolas" w:eastAsia="Times New Roman" w:hAnsi="Consolas"/>
           <w:sz w:val="18"/>
           <w:szCs w:val="18"/>
         </w:rPr>
-        <w:t xml:space="preserve">   [</w:t>
-      </w:r>
-      <w:proofErr w:type="gramEnd"/>
+      </w:pPr>
       <w:r>
         <w:rPr>
           <w:rFonts w:ascii="Consolas" w:eastAsia="Times New Roman" w:hAnsi="Consolas"/>
           <w:sz w:val="18"/>
           <w:szCs w:val="18"/>
         </w:rPr>
-        <w:t>572:4.8178015,2197:4.649721,527:4.455281,1721:4.318738,2762:4.2395806,2324:4.1847873]</w:t>
-      </w:r>
-    </w:p>
-    <w:p>
-      <w:pPr>
-        <w:spacing w:after="0" w:line="240" w:lineRule="auto"/>
+        <w:t>3       [572:4.753747</w:t>
+      </w:r>
+      <w:proofErr w:type="gramStart"/>
+      <w:r>
         <w:rPr>
           <w:rFonts w:ascii="Consolas" w:eastAsia="Times New Roman" w:hAnsi="Consolas"/>
           <w:sz w:val="18"/>
           <w:szCs w:val="18"/>
         </w:rPr>
-      </w:pPr>
+        <w:t>,2913:4.745884,318:4.6085696,2762:4.569885,110:4.56089,3443:4.523036</w:t>
+      </w:r>
+      <w:proofErr w:type="gramEnd"/>
       <w:r>
         <w:rPr>
           <w:rFonts w:ascii="Consolas" w:eastAsia="Times New Roman" w:hAnsi="Consolas"/>
           <w:sz w:val="18"/>
           <w:szCs w:val="18"/>
         </w:rPr>
-        <w:t xml:space="preserve">3    </w:t>
-      </w:r>
-      <w:proofErr w:type="gramStart"/>
-      <w:r>
+        <w:t>]</w:t>
+      </w:r>
+    </w:p>
+    <w:p>
+      <w:pPr>
+        <w:spacing w:after="0" w:line="240" w:lineRule="auto"/>
         <w:rPr>
           <w:rFonts w:ascii="Consolas" w:eastAsia="Times New Roman" w:hAnsi="Consolas"/>
           <w:sz w:val="18"/>
           <w:szCs w:val="18"/>
         </w:rPr>
-        <w:t xml:space="preserve">   [</w:t>
-      </w:r>
-      <w:proofErr w:type="gramEnd"/>
+      </w:pPr>
       <w:r>
         <w:rPr>
           <w:rFonts w:ascii="Consolas" w:eastAsia="Times New Roman" w:hAnsi="Consolas"/>
           <w:sz w:val="18"/>
           <w:szCs w:val="18"/>
         </w:rPr>
-        <w:t>572:4.753747,2913:4.745884,318:4.6085696,2762:4.569885,110:4.56089,3443:4.523036]</w:t>
-      </w:r>
-    </w:p>
-    <w:p>
-      <w:pPr>
-        <w:spacing w:after="0" w:line="240" w:lineRule="auto"/>
+        <w:t>4       [3245:5.0</w:t>
+      </w:r>
+      <w:proofErr w:type="gramStart"/>
+      <w:r>
         <w:rPr>
           <w:rFonts w:ascii="Consolas" w:eastAsia="Times New Roman" w:hAnsi="Consolas"/>
           <w:sz w:val="18"/>
           <w:szCs w:val="18"/>
         </w:rPr>
-      </w:pPr>
+        <w:t>,3092:5.0,923:5.0,1423:5.0,2905:5.0,1212:5.0</w:t>
+      </w:r>
+      <w:proofErr w:type="gramEnd"/>
       <w:r>
         <w:rPr>
           <w:rFonts w:ascii="Consolas" w:eastAsia="Times New Roman" w:hAnsi="Consolas"/>
           <w:sz w:val="18"/>
           <w:szCs w:val="18"/>
         </w:rPr>
-        <w:t xml:space="preserve">4    </w:t>
-      </w:r>
-      <w:proofErr w:type="gramStart"/>
-      <w:r>
+        <w:t>]</w:t>
+      </w:r>
+    </w:p>
+    <w:p>
+      <w:pPr>
+        <w:spacing w:after="0" w:line="240" w:lineRule="auto"/>
         <w:rPr>
           <w:rFonts w:ascii="Consolas" w:eastAsia="Times New Roman" w:hAnsi="Consolas"/>
           <w:sz w:val="18"/>
           <w:szCs w:val="18"/>
         </w:rPr>
-        <w:t xml:space="preserve">   [</w:t>
-      </w:r>
-      <w:proofErr w:type="gramEnd"/>
+      </w:pPr>
       <w:r>
         <w:rPr>
           <w:rFonts w:ascii="Consolas" w:eastAsia="Times New Roman" w:hAnsi="Consolas"/>
           <w:sz w:val="18"/>
           <w:szCs w:val="18"/>
         </w:rPr>
-        <w:t>3245:5.0,3092:5.0,923:5.0,1423:5.0,2905:5.0,1212:5.0]</w:t>
-      </w:r>
-    </w:p>
-    <w:p>
-      <w:pPr>
-        <w:spacing w:after="0" w:line="240" w:lineRule="auto"/>
+        <w:t>5       [1423:4.7975807</w:t>
+      </w:r>
+      <w:proofErr w:type="gramStart"/>
+      <w:r>
         <w:rPr>
           <w:rFonts w:ascii="Consolas" w:eastAsia="Times New Roman" w:hAnsi="Consolas"/>
           <w:sz w:val="18"/>
           <w:szCs w:val="18"/>
         </w:rPr>
-      </w:pPr>
+        <w:t>,3245:4.595153,668:4.564381,1002:4.4648323,3570:4.428102,3645:4.3494987</w:t>
+      </w:r>
+      <w:proofErr w:type="gramEnd"/>
       <w:r>
         <w:rPr>
           <w:rFonts w:ascii="Consolas" w:eastAsia="Times New Roman" w:hAnsi="Consolas"/>
           <w:sz w:val="18"/>
           <w:szCs w:val="18"/>
         </w:rPr>
-        <w:lastRenderedPageBreak/>
-        <w:t xml:space="preserve">5    </w:t>
-      </w:r>
-      <w:proofErr w:type="gramStart"/>
-      <w:r>
+        <w:t>]</w:t>
+      </w:r>
+    </w:p>
+    <w:p>
+      <w:pPr>
+        <w:spacing w:after="0" w:line="240" w:lineRule="auto"/>
         <w:rPr>
           <w:rFonts w:ascii="Consolas" w:eastAsia="Times New Roman" w:hAnsi="Consolas"/>
           <w:sz w:val="18"/>
           <w:szCs w:val="18"/>
         </w:rPr>
-        <w:t xml:space="preserve">   [</w:t>
-      </w:r>
-      <w:proofErr w:type="gramEnd"/>
+      </w:pPr>
       <w:r>
         <w:rPr>
           <w:rFonts w:ascii="Consolas" w:eastAsia="Times New Roman" w:hAnsi="Consolas"/>
           <w:sz w:val="18"/>
           <w:szCs w:val="18"/>
         </w:rPr>
-        <w:t>1423:4.7975807,3245:4.595153,668:4.564381,1002:4.4648323,3570:4.428102,3645:4.3494987]</w:t>
+        <w:t>6       [572:5.0,3314:5.0,2197:4.848169,3675:4.432844,3916:4.426566,3161:4.3900433]</w:t>
       </w:r>
     </w:p>
     <w:p>
@@ -5655,169 +5903,97 @@
           <w:sz w:val="18"/>
           <w:szCs w:val="18"/>
         </w:rPr>
-        <w:t xml:space="preserve">6    </w:t>
-      </w:r>
-      <w:proofErr w:type="gramStart"/>
-      <w:r>
+        <w:t>7      [1036:4.686574,1240:4.6430492,2494:4.614736,1198:4.608802,3508:4.5733657,3552:4.5691805]</w:t>
+      </w:r>
+    </w:p>
+    <w:p>
+      <w:pPr>
+        <w:spacing w:after="0" w:line="240" w:lineRule="auto"/>
         <w:rPr>
           <w:rFonts w:ascii="Consolas" w:eastAsia="Times New Roman" w:hAnsi="Consolas"/>
           <w:sz w:val="18"/>
           <w:szCs w:val="18"/>
         </w:rPr>
-        <w:t xml:space="preserve">   [</w:t>
-      </w:r>
-      <w:proofErr w:type="gramEnd"/>
+      </w:pPr>
       <w:r>
         <w:rPr>
           <w:rFonts w:ascii="Consolas" w:eastAsia="Times New Roman" w:hAnsi="Consolas"/>
           <w:sz w:val="18"/>
           <w:szCs w:val="18"/>
         </w:rPr>
-        <w:t>572:5.0,3314:5.0,2197:4.848169,3675:4.432844,3916:4.426566,3161:4.3900433]</w:t>
-      </w:r>
-    </w:p>
-    <w:p>
-      <w:pPr>
-        <w:spacing w:after="0" w:line="240" w:lineRule="auto"/>
+        <w:t>8       [858:4.798158</w:t>
+      </w:r>
+      <w:proofErr w:type="gramStart"/>
+      <w:r>
         <w:rPr>
           <w:rFonts w:ascii="Consolas" w:eastAsia="Times New Roman" w:hAnsi="Consolas"/>
           <w:sz w:val="18"/>
           <w:szCs w:val="18"/>
         </w:rPr>
-      </w:pPr>
+        <w:t>,2905:4.676086,318:4.6493897,1198:4.646571,50:4.6085334,3038:4.587847</w:t>
+      </w:r>
+      <w:proofErr w:type="gramEnd"/>
       <w:r>
         <w:rPr>
           <w:rFonts w:ascii="Consolas" w:eastAsia="Times New Roman" w:hAnsi="Consolas"/>
           <w:sz w:val="18"/>
           <w:szCs w:val="18"/>
         </w:rPr>
-        <w:t xml:space="preserve">7   </w:t>
-      </w:r>
-      <w:proofErr w:type="gramStart"/>
-      <w:r>
+        <w:t>]</w:t>
+      </w:r>
+    </w:p>
+    <w:p>
+      <w:pPr>
+        <w:spacing w:after="0" w:line="240" w:lineRule="auto"/>
         <w:rPr>
           <w:rFonts w:ascii="Consolas" w:eastAsia="Times New Roman" w:hAnsi="Consolas"/>
           <w:sz w:val="18"/>
           <w:szCs w:val="18"/>
         </w:rPr>
-        <w:t xml:space="preserve">   [</w:t>
-      </w:r>
-      <w:proofErr w:type="gramEnd"/>
+      </w:pPr>
       <w:r>
         <w:rPr>
           <w:rFonts w:ascii="Consolas" w:eastAsia="Times New Roman" w:hAnsi="Consolas"/>
           <w:sz w:val="18"/>
           <w:szCs w:val="18"/>
         </w:rPr>
-        <w:t>1036:4.686574,1240:4.6430492,2494:4.614736,1198:4.608802,3508:4.5733657,3552:4.5691805]</w:t>
+        <w:t>9       [50:4.3938804,858:4.342568,296:4.325224,2329:4.26149,2905:4.2136726,110:4.213341]</w:t>
       </w:r>
     </w:p>
     <w:p>
       <w:pPr>
         <w:spacing w:after="0" w:line="240" w:lineRule="auto"/>
+        <w:rPr>
+          <w:rFonts w:ascii="Times New Roman" w:eastAsia="Times New Roman" w:hAnsi="Times New Roman"/>
+          <w:sz w:val="24"/>
+          <w:szCs w:val="24"/>
+        </w:rPr>
+      </w:pPr>
+      <w:r>
         <w:rPr>
           <w:rFonts w:ascii="Consolas" w:eastAsia="Times New Roman" w:hAnsi="Consolas"/>
           <w:sz w:val="18"/>
           <w:szCs w:val="18"/>
         </w:rPr>
-      </w:pPr>
+        <w:t>10      [572:5.0</w:t>
+      </w:r>
+      <w:proofErr w:type="gramStart"/>
       <w:r>
         <w:rPr>
           <w:rFonts w:ascii="Consolas" w:eastAsia="Times New Roman" w:hAnsi="Consolas"/>
           <w:sz w:val="18"/>
           <w:szCs w:val="18"/>
         </w:rPr>
-        <w:t xml:space="preserve">8    </w:t>
-      </w:r>
-      <w:proofErr w:type="gramStart"/>
+        <w:t>,3314:4.8458138,919:4.4136,1907:4.4132323,3916:4.4002104,2609:4.396858</w:t>
+      </w:r>
+      <w:proofErr w:type="gramEnd"/>
       <w:r>
         <w:rPr>
           <w:rFonts w:ascii="Consolas" w:eastAsia="Times New Roman" w:hAnsi="Consolas"/>
           <w:sz w:val="18"/>
           <w:szCs w:val="18"/>
         </w:rPr>
-        <w:t xml:space="preserve">   [</w:t>
-      </w:r>
-      <w:proofErr w:type="gramEnd"/>
-      <w:r>
-        <w:rPr>
-          <w:rFonts w:ascii="Consolas" w:eastAsia="Times New Roman" w:hAnsi="Consolas"/>
-          <w:sz w:val="18"/>
-          <w:szCs w:val="18"/>
-        </w:rPr>
-        <w:t>858:4.798158,2905:4.676086,318:4.6493897,1198:4.646571,50:4.6085334,3038:4.587847]</w:t>
-      </w:r>
-    </w:p>
-    <w:p>
-      <w:pPr>
-        <w:spacing w:after="0" w:line="240" w:lineRule="auto"/>
-        <w:rPr>
-          <w:rFonts w:ascii="Consolas" w:eastAsia="Times New Roman" w:hAnsi="Consolas"/>
-          <w:sz w:val="18"/>
-          <w:szCs w:val="18"/>
-        </w:rPr>
-      </w:pPr>
-      <w:r>
-        <w:rPr>
-          <w:rFonts w:ascii="Consolas" w:eastAsia="Times New Roman" w:hAnsi="Consolas"/>
-          <w:sz w:val="18"/>
-          <w:szCs w:val="18"/>
-        </w:rPr>
-        <w:t xml:space="preserve">9    </w:t>
-      </w:r>
-      <w:proofErr w:type="gramStart"/>
-      <w:r>
-        <w:rPr>
-          <w:rFonts w:ascii="Consolas" w:eastAsia="Times New Roman" w:hAnsi="Consolas"/>
-          <w:sz w:val="18"/>
-          <w:szCs w:val="18"/>
-        </w:rPr>
-        <w:t xml:space="preserve">   [</w:t>
-      </w:r>
-      <w:proofErr w:type="gramEnd"/>
-      <w:r>
-        <w:rPr>
-          <w:rFonts w:ascii="Consolas" w:eastAsia="Times New Roman" w:hAnsi="Consolas"/>
-          <w:sz w:val="18"/>
-          <w:szCs w:val="18"/>
-        </w:rPr>
-        <w:t>50:4.3938804,858:4.342568,296:4.325224,2329:4.26149,2905:4.2136726,110:4.213341]</w:t>
-      </w:r>
-    </w:p>
-    <w:p>
-      <w:pPr>
-        <w:spacing w:after="0" w:line="240" w:lineRule="auto"/>
-        <w:rPr>
-          <w:rFonts w:ascii="Times New Roman" w:eastAsia="Times New Roman" w:hAnsi="Times New Roman"/>
-          <w:sz w:val="24"/>
-          <w:szCs w:val="24"/>
-        </w:rPr>
-      </w:pPr>
-      <w:r>
-        <w:rPr>
-          <w:rFonts w:ascii="Consolas" w:eastAsia="Times New Roman" w:hAnsi="Consolas"/>
-          <w:sz w:val="18"/>
-          <w:szCs w:val="18"/>
-        </w:rPr>
-        <w:t xml:space="preserve">10   </w:t>
-      </w:r>
-      <w:proofErr w:type="gramStart"/>
-      <w:r>
-        <w:rPr>
-          <w:rFonts w:ascii="Consolas" w:eastAsia="Times New Roman" w:hAnsi="Consolas"/>
-          <w:sz w:val="18"/>
-          <w:szCs w:val="18"/>
-        </w:rPr>
-        <w:t xml:space="preserve">   [</w:t>
-      </w:r>
-      <w:proofErr w:type="gramEnd"/>
-      <w:r>
-        <w:rPr>
-          <w:rFonts w:ascii="Consolas" w:eastAsia="Times New Roman" w:hAnsi="Consolas"/>
-          <w:sz w:val="18"/>
-          <w:szCs w:val="18"/>
-        </w:rPr>
-        <w:t>572:5.0,3314:4.8458138,919:4.4136,1907:4.4132323,3916:4.4002104,2609:4.396858]</w:t>
+        <w:t>]</w:t>
       </w:r>
       <w:r>
         <w:rPr>
@@ -5878,17 +6054,7 @@
           <w:sz w:val="24"/>
           <w:szCs w:val="24"/>
         </w:rPr>
-        <w:t>(movie I</w:t>
-      </w:r>
-      <w:bookmarkStart w:id="0" w:name="_GoBack"/>
-      <w:bookmarkEnd w:id="0"/>
-      <w:r>
-        <w:rPr>
-          <w:rFonts w:ascii="Times New Roman" w:eastAsia="Times New Roman" w:hAnsi="Times New Roman"/>
-          <w:sz w:val="24"/>
-          <w:szCs w:val="24"/>
-        </w:rPr>
-        <w:t>D)</w:t>
+        <w:t>(movie ID)</w:t>
       </w:r>
       <w:r>
         <w:rPr>
@@ -6003,6 +6169,7 @@
           <w:sz w:val="24"/>
           <w:szCs w:val="24"/>
         </w:rPr>
+        <w:lastRenderedPageBreak/>
         <w:t>User 6 = 572</w:t>
       </w:r>
     </w:p>
@@ -6118,7 +6285,7 @@
       </w:r>
     </w:p>
     <w:sectPr>
-      <w:headerReference w:type="default" r:id="rId14"/>
+      <w:headerReference w:type="default" r:id="rId15"/>
       <w:pgSz w:w="12240" w:h="15840"/>
       <w:pgMar w:top="1296" w:right="1440" w:bottom="1296" w:left="1440" w:header="720" w:footer="720" w:gutter="0"/>
       <w:cols w:space="720"/>
@@ -6129,7 +6296,7 @@
 </file>
 
 <file path=word/endnotes.xml><?xml version="1.0" encoding="utf-8"?>
-<w:endnotes xmlns:wpc="http://schemas.microsoft.com/office/word/2010/wordprocessingCanvas" xmlns:cx="http://schemas.microsoft.com/office/drawing/2014/chartex" xmlns:cx1="http://schemas.microsoft.com/office/drawing/2015/9/8/chartex" xmlns:cx2="http://schemas.microsoft.com/office/drawing/2015/10/21/chartex" xmlns:cx3="http://schemas.microsoft.com/office/drawing/2016/5/9/chartex" xmlns:cx4="http://schemas.microsoft.com/office/drawing/2016/5/10/chartex" xmlns:cx5="http://schemas.microsoft.com/office/drawing/2016/5/11/chartex" xmlns:cx6="http://schemas.microsoft.com/office/drawing/2016/5/12/chartex" xmlns:cx7="http://schemas.microsoft.com/office/drawing/2016/5/13/chartex" xmlns:cx8="http://schemas.microsoft.com/office/drawing/2016/5/14/chartex" xmlns:mc="http://schemas.openxmlformats.org/markup-compatibility/2006" xmlns:aink="http://schemas.microsoft.com/office/drawing/2016/ink" xmlns:am3d="http://schemas.microsoft.com/office/drawing/2017/model3d" xmlns:o="urn:schemas-microsoft-com:office:office" xmlns:r="http://schemas.openxmlformats.org/officeDocument/2006/relationships" xmlns:m="http://schemas.openxmlformats.org/officeDocument/2006/math" xmlns:v="urn:schemas-microsoft-com:vml" xmlns:wp14="http://schemas.microsoft.com/office/word/2010/wordprocessingDrawing" xmlns:wp="http://schemas.openxmlformats.org/drawingml/2006/wordprocessingDrawing" xmlns:w10="urn:schemas-microsoft-com:office:word" xmlns:w="http://schemas.openxmlformats.org/wordprocessingml/2006/main" xmlns:w14="http://schemas.microsoft.com/office/word/2010/wordml" xmlns:w15="http://schemas.microsoft.com/office/word/2012/wordml" xmlns:w16cid="http://schemas.microsoft.com/office/word/2016/wordml/cid" xmlns:w16se="http://schemas.microsoft.com/office/word/2015/wordml/symex" xmlns:wpg="http://schemas.microsoft.com/office/word/2010/wordprocessingGroup" xmlns:wpi="http://schemas.microsoft.com/office/word/2010/wordprocessingInk" xmlns:wne="http://schemas.microsoft.com/office/word/2006/wordml" xmlns:wps="http://schemas.microsoft.com/office/word/2010/wordprocessingShape" mc:Ignorable="w14 w15 w16se w16cid wp14">
+<w:endnotes xmlns:wpc="http://schemas.microsoft.com/office/word/2010/wordprocessingCanvas" xmlns:mc="http://schemas.openxmlformats.org/markup-compatibility/2006" xmlns:o="urn:schemas-microsoft-com:office:office" xmlns:r="http://schemas.openxmlformats.org/officeDocument/2006/relationships" xmlns:m="http://schemas.openxmlformats.org/officeDocument/2006/math" xmlns:v="urn:schemas-microsoft-com:vml" xmlns:wp14="http://schemas.microsoft.com/office/word/2010/wordprocessingDrawing" xmlns:wp="http://schemas.openxmlformats.org/drawingml/2006/wordprocessingDrawing" xmlns:w10="urn:schemas-microsoft-com:office:word" xmlns:w="http://schemas.openxmlformats.org/wordprocessingml/2006/main" xmlns:w14="http://schemas.microsoft.com/office/word/2010/wordml" xmlns:wpg="http://schemas.microsoft.com/office/word/2010/wordprocessingGroup" xmlns:wpi="http://schemas.microsoft.com/office/word/2010/wordprocessingInk" xmlns:wne="http://schemas.microsoft.com/office/word/2006/wordml" xmlns:wps="http://schemas.microsoft.com/office/word/2010/wordprocessingShape" mc:Ignorable="w14 wp14">
   <w:endnote w:type="separator" w:id="-1">
     <w:p>
       <w:pPr>
@@ -6154,7 +6321,7 @@
 </file>
 
 <file path=word/footnotes.xml><?xml version="1.0" encoding="utf-8"?>
-<w:footnotes xmlns:wpc="http://schemas.microsoft.com/office/word/2010/wordprocessingCanvas" xmlns:cx="http://schemas.microsoft.com/office/drawing/2014/chartex" xmlns:cx1="http://schemas.microsoft.com/office/drawing/2015/9/8/chartex" xmlns:cx2="http://schemas.microsoft.com/office/drawing/2015/10/21/chartex" xmlns:cx3="http://schemas.microsoft.com/office/drawing/2016/5/9/chartex" xmlns:cx4="http://schemas.microsoft.com/office/drawing/2016/5/10/chartex" xmlns:cx5="http://schemas.microsoft.com/office/drawing/2016/5/11/chartex" xmlns:cx6="http://schemas.microsoft.com/office/drawing/2016/5/12/chartex" xmlns:cx7="http://schemas.microsoft.com/office/drawing/2016/5/13/chartex" xmlns:cx8="http://schemas.microsoft.com/office/drawing/2016/5/14/chartex" xmlns:mc="http://schemas.openxmlformats.org/markup-compatibility/2006" xmlns:aink="http://schemas.microsoft.com/office/drawing/2016/ink" xmlns:am3d="http://schemas.microsoft.com/office/drawing/2017/model3d" xmlns:o="urn:schemas-microsoft-com:office:office" xmlns:r="http://schemas.openxmlformats.org/officeDocument/2006/relationships" xmlns:m="http://schemas.openxmlformats.org/officeDocument/2006/math" xmlns:v="urn:schemas-microsoft-com:vml" xmlns:wp14="http://schemas.microsoft.com/office/word/2010/wordprocessingDrawing" xmlns:wp="http://schemas.openxmlformats.org/drawingml/2006/wordprocessingDrawing" xmlns:w10="urn:schemas-microsoft-com:office:word" xmlns:w="http://schemas.openxmlformats.org/wordprocessingml/2006/main" xmlns:w14="http://schemas.microsoft.com/office/word/2010/wordml" xmlns:w15="http://schemas.microsoft.com/office/word/2012/wordml" xmlns:w16cid="http://schemas.microsoft.com/office/word/2016/wordml/cid" xmlns:w16se="http://schemas.microsoft.com/office/word/2015/wordml/symex" xmlns:wpg="http://schemas.microsoft.com/office/word/2010/wordprocessingGroup" xmlns:wpi="http://schemas.microsoft.com/office/word/2010/wordprocessingInk" xmlns:wne="http://schemas.microsoft.com/office/word/2006/wordml" xmlns:wps="http://schemas.microsoft.com/office/word/2010/wordprocessingShape" mc:Ignorable="w14 w15 w16se w16cid wp14">
+<w:footnotes xmlns:wpc="http://schemas.microsoft.com/office/word/2010/wordprocessingCanvas" xmlns:mc="http://schemas.openxmlformats.org/markup-compatibility/2006" xmlns:o="urn:schemas-microsoft-com:office:office" xmlns:r="http://schemas.openxmlformats.org/officeDocument/2006/relationships" xmlns:m="http://schemas.openxmlformats.org/officeDocument/2006/math" xmlns:v="urn:schemas-microsoft-com:vml" xmlns:wp14="http://schemas.microsoft.com/office/word/2010/wordprocessingDrawing" xmlns:wp="http://schemas.openxmlformats.org/drawingml/2006/wordprocessingDrawing" xmlns:w10="urn:schemas-microsoft-com:office:word" xmlns:w="http://schemas.openxmlformats.org/wordprocessingml/2006/main" xmlns:w14="http://schemas.microsoft.com/office/word/2010/wordml" xmlns:wpg="http://schemas.microsoft.com/office/word/2010/wordprocessingGroup" xmlns:wpi="http://schemas.microsoft.com/office/word/2010/wordprocessingInk" xmlns:wne="http://schemas.microsoft.com/office/word/2006/wordml" xmlns:wps="http://schemas.microsoft.com/office/word/2010/wordprocessingShape" mc:Ignorable="w14 wp14">
   <w:footnote w:type="separator" w:id="-1">
     <w:p>
       <w:pPr>
@@ -6179,7 +6346,7 @@
 </file>
 
 <file path=word/header1.xml><?xml version="1.0" encoding="utf-8"?>
-<w:hdr xmlns:wpc="http://schemas.microsoft.com/office/word/2010/wordprocessingCanvas" xmlns:cx="http://schemas.microsoft.com/office/drawing/2014/chartex" xmlns:cx1="http://schemas.microsoft.com/office/drawing/2015/9/8/chartex" xmlns:cx2="http://schemas.microsoft.com/office/drawing/2015/10/21/chartex" xmlns:cx3="http://schemas.microsoft.com/office/drawing/2016/5/9/chartex" xmlns:cx4="http://schemas.microsoft.com/office/drawing/2016/5/10/chartex" xmlns:cx5="http://schemas.microsoft.com/office/drawing/2016/5/11/chartex" xmlns:cx6="http://schemas.microsoft.com/office/drawing/2016/5/12/chartex" xmlns:cx7="http://schemas.microsoft.com/office/drawing/2016/5/13/chartex" xmlns:cx8="http://schemas.microsoft.com/office/drawing/2016/5/14/chartex" xmlns:mc="http://schemas.openxmlformats.org/markup-compatibility/2006" xmlns:aink="http://schemas.microsoft.com/office/drawing/2016/ink" xmlns:am3d="http://schemas.microsoft.com/office/drawing/2017/model3d" xmlns:o="urn:schemas-microsoft-com:office:office" xmlns:r="http://schemas.openxmlformats.org/officeDocument/2006/relationships" xmlns:m="http://schemas.openxmlformats.org/officeDocument/2006/math" xmlns:v="urn:schemas-microsoft-com:vml" xmlns:wp14="http://schemas.microsoft.com/office/word/2010/wordprocessingDrawing" xmlns:wp="http://schemas.openxmlformats.org/drawingml/2006/wordprocessingDrawing" xmlns:w10="urn:schemas-microsoft-com:office:word" xmlns:w="http://schemas.openxmlformats.org/wordprocessingml/2006/main" xmlns:w14="http://schemas.microsoft.com/office/word/2010/wordml" xmlns:w15="http://schemas.microsoft.com/office/word/2012/wordml" xmlns:w16cid="http://schemas.microsoft.com/office/word/2016/wordml/cid" xmlns:w16se="http://schemas.microsoft.com/office/word/2015/wordml/symex" xmlns:wpg="http://schemas.microsoft.com/office/word/2010/wordprocessingGroup" xmlns:wpi="http://schemas.microsoft.com/office/word/2010/wordprocessingInk" xmlns:wne="http://schemas.microsoft.com/office/word/2006/wordml" xmlns:wps="http://schemas.microsoft.com/office/word/2010/wordprocessingShape" mc:Ignorable="w14 w15 w16se w16cid wp14">
+<w:hdr xmlns:wpc="http://schemas.microsoft.com/office/word/2010/wordprocessingCanvas" xmlns:mc="http://schemas.openxmlformats.org/markup-compatibility/2006" xmlns:o="urn:schemas-microsoft-com:office:office" xmlns:r="http://schemas.openxmlformats.org/officeDocument/2006/relationships" xmlns:m="http://schemas.openxmlformats.org/officeDocument/2006/math" xmlns:v="urn:schemas-microsoft-com:vml" xmlns:wp14="http://schemas.microsoft.com/office/word/2010/wordprocessingDrawing" xmlns:wp="http://schemas.openxmlformats.org/drawingml/2006/wordprocessingDrawing" xmlns:w10="urn:schemas-microsoft-com:office:word" xmlns:w="http://schemas.openxmlformats.org/wordprocessingml/2006/main" xmlns:w14="http://schemas.microsoft.com/office/word/2010/wordml" xmlns:wpg="http://schemas.microsoft.com/office/word/2010/wordprocessingGroup" xmlns:wpi="http://schemas.microsoft.com/office/word/2010/wordprocessingInk" xmlns:wne="http://schemas.microsoft.com/office/word/2006/wordml" xmlns:wps="http://schemas.microsoft.com/office/word/2010/wordprocessingShape" mc:Ignorable="w14 wp14">
   <w:p>
     <w:pPr>
       <w:pStyle w:val="Header"/>
@@ -6198,8 +6365,8 @@
 </file>
 
 <file path=word/numbering.xml><?xml version="1.0" encoding="utf-8"?>
-<w:numbering xmlns:wpc="http://schemas.microsoft.com/office/word/2010/wordprocessingCanvas" xmlns:cx="http://schemas.microsoft.com/office/drawing/2014/chartex" xmlns:cx1="http://schemas.microsoft.com/office/drawing/2015/9/8/chartex" xmlns:cx2="http://schemas.microsoft.com/office/drawing/2015/10/21/chartex" xmlns:cx3="http://schemas.microsoft.com/office/drawing/2016/5/9/chartex" xmlns:cx4="http://schemas.microsoft.com/office/drawing/2016/5/10/chartex" xmlns:cx5="http://schemas.microsoft.com/office/drawing/2016/5/11/chartex" xmlns:cx6="http://schemas.microsoft.com/office/drawing/2016/5/12/chartex" xmlns:cx7="http://schemas.microsoft.com/office/drawing/2016/5/13/chartex" xmlns:cx8="http://schemas.microsoft.com/office/drawing/2016/5/14/chartex" xmlns:mc="http://schemas.openxmlformats.org/markup-compatibility/2006" xmlns:aink="http://schemas.microsoft.com/office/drawing/2016/ink" xmlns:am3d="http://schemas.microsoft.com/office/drawing/2017/model3d" xmlns:o="urn:schemas-microsoft-com:office:office" xmlns:r="http://schemas.openxmlformats.org/officeDocument/2006/relationships" xmlns:m="http://schemas.openxmlformats.org/officeDocument/2006/math" xmlns:v="urn:schemas-microsoft-com:vml" xmlns:wp14="http://schemas.microsoft.com/office/word/2010/wordprocessingDrawing" xmlns:wp="http://schemas.openxmlformats.org/drawingml/2006/wordprocessingDrawing" xmlns:w10="urn:schemas-microsoft-com:office:word" xmlns:w="http://schemas.openxmlformats.org/wordprocessingml/2006/main" xmlns:w14="http://schemas.microsoft.com/office/word/2010/wordml" xmlns:w15="http://schemas.microsoft.com/office/word/2012/wordml" xmlns:w16cid="http://schemas.microsoft.com/office/word/2016/wordml/cid" xmlns:w16se="http://schemas.microsoft.com/office/word/2015/wordml/symex" xmlns:wpg="http://schemas.microsoft.com/office/word/2010/wordprocessingGroup" xmlns:wpi="http://schemas.microsoft.com/office/word/2010/wordprocessingInk" xmlns:wne="http://schemas.microsoft.com/office/word/2006/wordml" xmlns:wps="http://schemas.microsoft.com/office/word/2010/wordprocessingShape" mc:Ignorable="w14 w15 w16se w16cid wp14">
-  <w:abstractNum w:abstractNumId="0" w15:restartNumberingAfterBreak="0">
+<w:numbering xmlns:wpc="http://schemas.microsoft.com/office/word/2010/wordprocessingCanvas" xmlns:mc="http://schemas.openxmlformats.org/markup-compatibility/2006" xmlns:o="urn:schemas-microsoft-com:office:office" xmlns:r="http://schemas.openxmlformats.org/officeDocument/2006/relationships" xmlns:m="http://schemas.openxmlformats.org/officeDocument/2006/math" xmlns:v="urn:schemas-microsoft-com:vml" xmlns:wp14="http://schemas.microsoft.com/office/word/2010/wordprocessingDrawing" xmlns:wp="http://schemas.openxmlformats.org/drawingml/2006/wordprocessingDrawing" xmlns:w10="urn:schemas-microsoft-com:office:word" xmlns:w="http://schemas.openxmlformats.org/wordprocessingml/2006/main" xmlns:w14="http://schemas.microsoft.com/office/word/2010/wordml" xmlns:wpg="http://schemas.microsoft.com/office/word/2010/wordprocessingGroup" xmlns:wpi="http://schemas.microsoft.com/office/word/2010/wordprocessingInk" xmlns:wne="http://schemas.microsoft.com/office/word/2006/wordml" xmlns:wps="http://schemas.microsoft.com/office/word/2010/wordprocessingShape" mc:Ignorable="w14 wp14">
+  <w:abstractNum w:abstractNumId="0">
     <w:nsid w:val="02F81CA7"/>
     <w:multiLevelType w:val="hybridMultilevel"/>
     <w:tmpl w:val="F0A80E38"/>
@@ -6288,7 +6455,7 @@
       </w:pPr>
     </w:lvl>
   </w:abstractNum>
-  <w:abstractNum w:abstractNumId="1" w15:restartNumberingAfterBreak="0">
+  <w:abstractNum w:abstractNumId="1">
     <w:nsid w:val="22653A56"/>
     <w:multiLevelType w:val="multilevel"/>
     <w:tmpl w:val="0409001D"/>
@@ -6377,7 +6544,7 @@
       </w:pPr>
     </w:lvl>
   </w:abstractNum>
-  <w:abstractNum w:abstractNumId="2" w15:restartNumberingAfterBreak="0">
+  <w:abstractNum w:abstractNumId="2">
     <w:nsid w:val="2AD60872"/>
     <w:multiLevelType w:val="multilevel"/>
     <w:tmpl w:val="0409001D"/>
@@ -6466,7 +6633,7 @@
       </w:pPr>
     </w:lvl>
   </w:abstractNum>
-  <w:abstractNum w:abstractNumId="3" w15:restartNumberingAfterBreak="0">
+  <w:abstractNum w:abstractNumId="3">
     <w:nsid w:val="2B5928BB"/>
     <w:multiLevelType w:val="multilevel"/>
     <w:tmpl w:val="0409001D"/>
@@ -6555,7 +6722,7 @@
       </w:pPr>
     </w:lvl>
   </w:abstractNum>
-  <w:abstractNum w:abstractNumId="4" w15:restartNumberingAfterBreak="0">
+  <w:abstractNum w:abstractNumId="4">
     <w:nsid w:val="339D40A7"/>
     <w:multiLevelType w:val="hybridMultilevel"/>
     <w:tmpl w:val="1A1C1C20"/>
@@ -6668,7 +6835,7 @@
       </w:rPr>
     </w:lvl>
   </w:abstractNum>
-  <w:abstractNum w:abstractNumId="5" w15:restartNumberingAfterBreak="0">
+  <w:abstractNum w:abstractNumId="5">
     <w:nsid w:val="382A69E7"/>
     <w:multiLevelType w:val="hybridMultilevel"/>
     <w:tmpl w:val="46EAE556"/>
@@ -6808,7 +6975,7 @@
       </w:rPr>
     </w:lvl>
   </w:abstractNum>
-  <w:abstractNum w:abstractNumId="6" w15:restartNumberingAfterBreak="0">
+  <w:abstractNum w:abstractNumId="6">
     <w:nsid w:val="3A4528F5"/>
     <w:multiLevelType w:val="hybridMultilevel"/>
     <w:tmpl w:val="D9CC1C08"/>
@@ -6894,7 +7061,7 @@
       </w:pPr>
     </w:lvl>
   </w:abstractNum>
-  <w:abstractNum w:abstractNumId="7" w15:restartNumberingAfterBreak="0">
+  <w:abstractNum w:abstractNumId="7">
     <w:nsid w:val="70456464"/>
     <w:multiLevelType w:val="hybridMultilevel"/>
     <w:tmpl w:val="18666904"/>
@@ -7008,7 +7175,7 @@
 </file>
 
 <file path=word/styles.xml><?xml version="1.0" encoding="utf-8"?>
-<w:styles xmlns:mc="http://schemas.openxmlformats.org/markup-compatibility/2006" xmlns:r="http://schemas.openxmlformats.org/officeDocument/2006/relationships" xmlns:w="http://schemas.openxmlformats.org/wordprocessingml/2006/main" xmlns:w14="http://schemas.microsoft.com/office/word/2010/wordml" xmlns:w15="http://schemas.microsoft.com/office/word/2012/wordml" xmlns:w16cid="http://schemas.microsoft.com/office/word/2016/wordml/cid" xmlns:w16se="http://schemas.microsoft.com/office/word/2015/wordml/symex" mc:Ignorable="w14 w15 w16se w16cid">
+<w:styles xmlns:mc="http://schemas.openxmlformats.org/markup-compatibility/2006" xmlns:r="http://schemas.openxmlformats.org/officeDocument/2006/relationships" xmlns:w="http://schemas.openxmlformats.org/wordprocessingml/2006/main" xmlns:w14="http://schemas.microsoft.com/office/word/2010/wordml" mc:Ignorable="w14">
   <w:docDefaults>
     <w:rPrDefault>
       <w:rPr>
@@ -7018,382 +7185,144 @@
     </w:rPrDefault>
     <w:pPrDefault/>
   </w:docDefaults>
-  <w:latentStyles w:defLockedState="0" w:defUIPriority="99" w:defSemiHidden="0" w:defUnhideWhenUsed="0" w:defQFormat="0" w:count="375">
-    <w:lsdException w:name="Normal" w:uiPriority="0" w:qFormat="1"/>
-    <w:lsdException w:name="heading 1" w:uiPriority="9" w:qFormat="1"/>
-    <w:lsdException w:name="heading 2" w:uiPriority="9" w:qFormat="1"/>
-    <w:lsdException w:name="heading 3" w:uiPriority="9" w:qFormat="1"/>
-    <w:lsdException w:name="heading 4" w:semiHidden="1" w:uiPriority="9" w:unhideWhenUsed="1" w:qFormat="1"/>
-    <w:lsdException w:name="heading 5" w:semiHidden="1" w:uiPriority="9" w:unhideWhenUsed="1" w:qFormat="1"/>
-    <w:lsdException w:name="heading 6" w:semiHidden="1" w:uiPriority="9" w:unhideWhenUsed="1" w:qFormat="1"/>
-    <w:lsdException w:name="heading 7" w:semiHidden="1" w:uiPriority="9" w:unhideWhenUsed="1" w:qFormat="1"/>
-    <w:lsdException w:name="heading 8" w:semiHidden="1" w:uiPriority="9" w:unhideWhenUsed="1" w:qFormat="1"/>
-    <w:lsdException w:name="heading 9" w:semiHidden="1" w:uiPriority="9" w:unhideWhenUsed="1" w:qFormat="1"/>
-    <w:lsdException w:name="index 1" w:semiHidden="1" w:unhideWhenUsed="1"/>
-    <w:lsdException w:name="index 2" w:semiHidden="1" w:unhideWhenUsed="1"/>
-    <w:lsdException w:name="index 3" w:semiHidden="1" w:unhideWhenUsed="1"/>
-    <w:lsdException w:name="index 4" w:semiHidden="1" w:unhideWhenUsed="1"/>
-    <w:lsdException w:name="index 5" w:semiHidden="1" w:unhideWhenUsed="1"/>
-    <w:lsdException w:name="index 6" w:semiHidden="1" w:unhideWhenUsed="1"/>
-    <w:lsdException w:name="index 7" w:semiHidden="1" w:unhideWhenUsed="1"/>
-    <w:lsdException w:name="index 8" w:semiHidden="1" w:unhideWhenUsed="1"/>
-    <w:lsdException w:name="index 9" w:semiHidden="1" w:unhideWhenUsed="1"/>
-    <w:lsdException w:name="toc 1" w:semiHidden="1" w:uiPriority="39" w:unhideWhenUsed="1"/>
-    <w:lsdException w:name="toc 2" w:semiHidden="1" w:uiPriority="39" w:unhideWhenUsed="1"/>
-    <w:lsdException w:name="toc 3" w:semiHidden="1" w:uiPriority="39" w:unhideWhenUsed="1"/>
-    <w:lsdException w:name="toc 4" w:semiHidden="1" w:uiPriority="39" w:unhideWhenUsed="1"/>
-    <w:lsdException w:name="toc 5" w:semiHidden="1" w:uiPriority="39" w:unhideWhenUsed="1"/>
-    <w:lsdException w:name="toc 6" w:semiHidden="1" w:uiPriority="39" w:unhideWhenUsed="1"/>
-    <w:lsdException w:name="toc 7" w:semiHidden="1" w:uiPriority="39" w:unhideWhenUsed="1"/>
-    <w:lsdException w:name="toc 8" w:semiHidden="1" w:uiPriority="39" w:unhideWhenUsed="1"/>
-    <w:lsdException w:name="toc 9" w:semiHidden="1" w:uiPriority="39" w:unhideWhenUsed="1"/>
-    <w:lsdException w:name="Normal Indent" w:semiHidden="1" w:unhideWhenUsed="1"/>
-    <w:lsdException w:name="footnote text" w:semiHidden="1" w:unhideWhenUsed="1"/>
-    <w:lsdException w:name="annotation text" w:semiHidden="1" w:unhideWhenUsed="1"/>
-    <w:lsdException w:name="header" w:semiHidden="1" w:unhideWhenUsed="1"/>
-    <w:lsdException w:name="footer" w:semiHidden="1" w:unhideWhenUsed="1"/>
-    <w:lsdException w:name="index heading" w:semiHidden="1" w:unhideWhenUsed="1"/>
-    <w:lsdException w:name="caption" w:semiHidden="1" w:uiPriority="35" w:unhideWhenUsed="1" w:qFormat="1"/>
-    <w:lsdException w:name="table of figures" w:semiHidden="1" w:unhideWhenUsed="1"/>
-    <w:lsdException w:name="envelope address" w:semiHidden="1" w:unhideWhenUsed="1"/>
-    <w:lsdException w:name="envelope return" w:semiHidden="1" w:unhideWhenUsed="1"/>
-    <w:lsdException w:name="footnote reference" w:semiHidden="1" w:unhideWhenUsed="1"/>
-    <w:lsdException w:name="annotation reference" w:semiHidden="1" w:unhideWhenUsed="1"/>
-    <w:lsdException w:name="line number" w:semiHidden="1" w:unhideWhenUsed="1"/>
-    <w:lsdException w:name="page number" w:semiHidden="1" w:unhideWhenUsed="1"/>
-    <w:lsdException w:name="endnote reference" w:semiHidden="1" w:unhideWhenUsed="1"/>
-    <w:lsdException w:name="endnote text" w:semiHidden="1" w:unhideWhenUsed="1"/>
-    <w:lsdException w:name="table of authorities" w:semiHidden="1" w:unhideWhenUsed="1"/>
-    <w:lsdException w:name="macro" w:semiHidden="1" w:unhideWhenUsed="1"/>
-    <w:lsdException w:name="toa heading" w:semiHidden="1" w:unhideWhenUsed="1"/>
-    <w:lsdException w:name="List" w:semiHidden="1" w:unhideWhenUsed="1"/>
-    <w:lsdException w:name="List Bullet" w:semiHidden="1" w:unhideWhenUsed="1"/>
-    <w:lsdException w:name="List Number" w:semiHidden="1" w:unhideWhenUsed="1"/>
-    <w:lsdException w:name="List 2" w:semiHidden="1" w:unhideWhenUsed="1"/>
-    <w:lsdException w:name="List 3" w:semiHidden="1" w:unhideWhenUsed="1"/>
-    <w:lsdException w:name="List 4" w:semiHidden="1" w:unhideWhenUsed="1"/>
-    <w:lsdException w:name="List 5" w:semiHidden="1" w:unhideWhenUsed="1"/>
-    <w:lsdException w:name="List Bullet 2" w:semiHidden="1" w:unhideWhenUsed="1"/>
-    <w:lsdException w:name="List Bullet 3" w:semiHidden="1" w:unhideWhenUsed="1"/>
-    <w:lsdException w:name="List Bullet 4" w:semiHidden="1" w:unhideWhenUsed="1"/>
-    <w:lsdException w:name="List Bullet 5" w:semiHidden="1" w:unhideWhenUsed="1"/>
-    <w:lsdException w:name="List Number 2" w:semiHidden="1" w:unhideWhenUsed="1"/>
-    <w:lsdException w:name="List Number 3" w:semiHidden="1" w:unhideWhenUsed="1"/>
-    <w:lsdException w:name="List Number 4" w:semiHidden="1" w:unhideWhenUsed="1"/>
-    <w:lsdException w:name="List Number 5" w:semiHidden="1" w:unhideWhenUsed="1"/>
-    <w:lsdException w:name="Title" w:uiPriority="10" w:qFormat="1"/>
-    <w:lsdException w:name="Closing" w:semiHidden="1" w:unhideWhenUsed="1"/>
-    <w:lsdException w:name="Signature" w:semiHidden="1" w:unhideWhenUsed="1"/>
-    <w:lsdException w:name="Default Paragraph Font" w:semiHidden="1" w:uiPriority="1" w:unhideWhenUsed="1"/>
-    <w:lsdException w:name="Body Text" w:semiHidden="1" w:unhideWhenUsed="1"/>
-    <w:lsdException w:name="Body Text Indent" w:semiHidden="1" w:unhideWhenUsed="1"/>
-    <w:lsdException w:name="List Continue" w:semiHidden="1" w:unhideWhenUsed="1"/>
-    <w:lsdException w:name="List Continue 2" w:semiHidden="1" w:unhideWhenUsed="1"/>
-    <w:lsdException w:name="List Continue 3" w:semiHidden="1" w:unhideWhenUsed="1"/>
-    <w:lsdException w:name="List Continue 4" w:semiHidden="1" w:unhideWhenUsed="1"/>
-    <w:lsdException w:name="List Continue 5" w:semiHidden="1" w:unhideWhenUsed="1"/>
-    <w:lsdException w:name="Message Header" w:semiHidden="1" w:unhideWhenUsed="1"/>
-    <w:lsdException w:name="Subtitle" w:uiPriority="11" w:qFormat="1"/>
-    <w:lsdException w:name="Salutation" w:semiHidden="1" w:unhideWhenUsed="1"/>
-    <w:lsdException w:name="Date" w:semiHidden="1" w:unhideWhenUsed="1"/>
-    <w:lsdException w:name="Body Text First Indent" w:semiHidden="1" w:unhideWhenUsed="1"/>
-    <w:lsdException w:name="Body Text First Indent 2" w:semiHidden="1" w:unhideWhenUsed="1"/>
-    <w:lsdException w:name="Note Heading" w:semiHidden="1" w:unhideWhenUsed="1"/>
-    <w:lsdException w:name="Body Text 2" w:semiHidden="1" w:unhideWhenUsed="1"/>
-    <w:lsdException w:name="Body Text 3" w:semiHidden="1" w:unhideWhenUsed="1"/>
-    <w:lsdException w:name="Body Text Indent 2" w:semiHidden="1" w:unhideWhenUsed="1"/>
-    <w:lsdException w:name="Body Text Indent 3" w:semiHidden="1" w:unhideWhenUsed="1"/>
-    <w:lsdException w:name="Block Text" w:semiHidden="1" w:unhideWhenUsed="1"/>
-    <w:lsdException w:name="Hyperlink" w:semiHidden="1" w:unhideWhenUsed="1"/>
-    <w:lsdException w:name="FollowedHyperlink" w:semiHidden="1" w:unhideWhenUsed="1"/>
-    <w:lsdException w:name="Strong" w:uiPriority="22" w:qFormat="1"/>
-    <w:lsdException w:name="Emphasis" w:uiPriority="20" w:qFormat="1"/>
-    <w:lsdException w:name="Document Map" w:semiHidden="1" w:unhideWhenUsed="1"/>
-    <w:lsdException w:name="Plain Text" w:semiHidden="1" w:unhideWhenUsed="1"/>
-    <w:lsdException w:name="E-mail Signature" w:semiHidden="1" w:unhideWhenUsed="1"/>
-    <w:lsdException w:name="HTML Top of Form" w:semiHidden="1" w:unhideWhenUsed="1"/>
-    <w:lsdException w:name="HTML Bottom of Form" w:semiHidden="1" w:unhideWhenUsed="1"/>
-    <w:lsdException w:name="Normal (Web)" w:semiHidden="1" w:unhideWhenUsed="1"/>
-    <w:lsdException w:name="HTML Acronym" w:semiHidden="1" w:unhideWhenUsed="1"/>
-    <w:lsdException w:name="HTML Address" w:semiHidden="1" w:unhideWhenUsed="1"/>
-    <w:lsdException w:name="HTML Cite" w:semiHidden="1" w:unhideWhenUsed="1"/>
-    <w:lsdException w:name="HTML Code" w:semiHidden="1" w:unhideWhenUsed="1"/>
-    <w:lsdException w:name="HTML Definition" w:semiHidden="1" w:unhideWhenUsed="1"/>
-    <w:lsdException w:name="HTML Keyboard" w:semiHidden="1" w:unhideWhenUsed="1"/>
-    <w:lsdException w:name="HTML Preformatted" w:semiHidden="1" w:unhideWhenUsed="1"/>
-    <w:lsdException w:name="HTML Sample" w:semiHidden="1" w:unhideWhenUsed="1"/>
-    <w:lsdException w:name="HTML Typewriter" w:semiHidden="1" w:unhideWhenUsed="1"/>
-    <w:lsdException w:name="HTML Variable" w:semiHidden="1" w:unhideWhenUsed="1"/>
-    <w:lsdException w:name="Normal Table" w:semiHidden="1" w:unhideWhenUsed="1"/>
-    <w:lsdException w:name="annotation subject" w:semiHidden="1" w:unhideWhenUsed="1"/>
-    <w:lsdException w:name="No List" w:semiHidden="1" w:unhideWhenUsed="1"/>
-    <w:lsdException w:name="Outline List 1" w:semiHidden="1" w:unhideWhenUsed="1"/>
-    <w:lsdException w:name="Outline List 2" w:semiHidden="1" w:unhideWhenUsed="1"/>
-    <w:lsdException w:name="Outline List 3" w:semiHidden="1" w:unhideWhenUsed="1"/>
-    <w:lsdException w:name="Table Simple 1" w:semiHidden="1" w:unhideWhenUsed="1"/>
-    <w:lsdException w:name="Table Simple 2" w:semiHidden="1" w:unhideWhenUsed="1"/>
-    <w:lsdException w:name="Table Simple 3" w:semiHidden="1" w:unhideWhenUsed="1"/>
-    <w:lsdException w:name="Table Classic 1" w:semiHidden="1" w:unhideWhenUsed="1"/>
-    <w:lsdException w:name="Table Classic 2" w:semiHidden="1" w:unhideWhenUsed="1"/>
-    <w:lsdException w:name="Table Classic 3" w:semiHidden="1" w:unhideWhenUsed="1"/>
-    <w:lsdException w:name="Table Classic 4" w:semiHidden="1" w:unhideWhenUsed="1"/>
-    <w:lsdException w:name="Table Colorful 1" w:semiHidden="1" w:unhideWhenUsed="1"/>
-    <w:lsdException w:name="Table Colorful 2" w:semiHidden="1" w:unhideWhenUsed="1"/>
-    <w:lsdException w:name="Table Colorful 3" w:semiHidden="1" w:unhideWhenUsed="1"/>
-    <w:lsdException w:name="Table Columns 1" w:semiHidden="1" w:unhideWhenUsed="1"/>
-    <w:lsdException w:name="Table Columns 2" w:semiHidden="1" w:unhideWhenUsed="1"/>
-    <w:lsdException w:name="Table Columns 3" w:semiHidden="1" w:unhideWhenUsed="1"/>
-    <w:lsdException w:name="Table Columns 4" w:semiHidden="1" w:unhideWhenUsed="1"/>
-    <w:lsdException w:name="Table Columns 5" w:semiHidden="1" w:unhideWhenUsed="1"/>
-    <w:lsdException w:name="Table Grid 1" w:semiHidden="1" w:unhideWhenUsed="1"/>
-    <w:lsdException w:name="Table Grid 2" w:semiHidden="1" w:unhideWhenUsed="1"/>
-    <w:lsdException w:name="Table Grid 3" w:semiHidden="1" w:unhideWhenUsed="1"/>
-    <w:lsdException w:name="Table Grid 4" w:semiHidden="1" w:unhideWhenUsed="1"/>
-    <w:lsdException w:name="Table Grid 5" w:semiHidden="1" w:unhideWhenUsed="1"/>
-    <w:lsdException w:name="Table Grid 6" w:semiHidden="1" w:unhideWhenUsed="1"/>
-    <w:lsdException w:name="Table Grid 7" w:semiHidden="1" w:unhideWhenUsed="1"/>
-    <w:lsdException w:name="Table Grid 8" w:semiHidden="1" w:unhideWhenUsed="1"/>
-    <w:lsdException w:name="Table List 1" w:semiHidden="1" w:unhideWhenUsed="1"/>
-    <w:lsdException w:name="Table List 2" w:semiHidden="1" w:unhideWhenUsed="1"/>
-    <w:lsdException w:name="Table List 3" w:semiHidden="1" w:unhideWhenUsed="1"/>
-    <w:lsdException w:name="Table List 4" w:semiHidden="1" w:unhideWhenUsed="1"/>
-    <w:lsdException w:name="Table List 5" w:semiHidden="1" w:unhideWhenUsed="1"/>
-    <w:lsdException w:name="Table List 6" w:semiHidden="1" w:unhideWhenUsed="1"/>
-    <w:lsdException w:name="Table List 7" w:semiHidden="1" w:unhideWhenUsed="1"/>
-    <w:lsdException w:name="Table List 8" w:semiHidden="1" w:unhideWhenUsed="1"/>
-    <w:lsdException w:name="Table 3D effects 1" w:semiHidden="1" w:unhideWhenUsed="1"/>
-    <w:lsdException w:name="Table 3D effects 2" w:semiHidden="1" w:unhideWhenUsed="1"/>
-    <w:lsdException w:name="Table 3D effects 3" w:semiHidden="1" w:unhideWhenUsed="1"/>
-    <w:lsdException w:name="Table Contemporary" w:semiHidden="1" w:unhideWhenUsed="1"/>
-    <w:lsdException w:name="Table Elegant" w:semiHidden="1" w:unhideWhenUsed="1"/>
-    <w:lsdException w:name="Table Professional" w:semiHidden="1" w:unhideWhenUsed="1"/>
-    <w:lsdException w:name="Table Subtle 1" w:semiHidden="1" w:unhideWhenUsed="1"/>
-    <w:lsdException w:name="Table Subtle 2" w:semiHidden="1" w:unhideWhenUsed="1"/>
-    <w:lsdException w:name="Table Web 1" w:semiHidden="1" w:unhideWhenUsed="1"/>
-    <w:lsdException w:name="Table Web 2" w:semiHidden="1" w:unhideWhenUsed="1"/>
-    <w:lsdException w:name="Table Web 3" w:semiHidden="1" w:unhideWhenUsed="1"/>
-    <w:lsdException w:name="Balloon Text" w:semiHidden="1" w:unhideWhenUsed="1"/>
-    <w:lsdException w:name="Table Grid" w:uiPriority="59"/>
-    <w:lsdException w:name="Table Theme" w:semiHidden="1" w:unhideWhenUsed="1"/>
-    <w:lsdException w:name="Placeholder Text" w:semiHidden="1"/>
-    <w:lsdException w:name="No Spacing" w:uiPriority="1" w:qFormat="1"/>
-    <w:lsdException w:name="Light Shading" w:uiPriority="60"/>
-    <w:lsdException w:name="Light List" w:uiPriority="61"/>
-    <w:lsdException w:name="Light Grid" w:uiPriority="62"/>
-    <w:lsdException w:name="Medium Shading 1" w:uiPriority="63"/>
-    <w:lsdException w:name="Medium Shading 2" w:uiPriority="64"/>
-    <w:lsdException w:name="Medium List 1" w:uiPriority="65"/>
-    <w:lsdException w:name="Medium List 2" w:uiPriority="66"/>
-    <w:lsdException w:name="Medium Grid 1" w:uiPriority="67"/>
-    <w:lsdException w:name="Medium Grid 2" w:uiPriority="68"/>
-    <w:lsdException w:name="Medium Grid 3" w:uiPriority="69"/>
-    <w:lsdException w:name="Dark List" w:uiPriority="70"/>
-    <w:lsdException w:name="Colorful Shading" w:uiPriority="71"/>
-    <w:lsdException w:name="Colorful List" w:uiPriority="72"/>
-    <w:lsdException w:name="Colorful Grid" w:uiPriority="73"/>
-    <w:lsdException w:name="Light Shading Accent 1" w:uiPriority="60"/>
-    <w:lsdException w:name="Light List Accent 1" w:uiPriority="61"/>
-    <w:lsdException w:name="Light Grid Accent 1" w:uiPriority="62"/>
-    <w:lsdException w:name="Medium Shading 1 Accent 1" w:uiPriority="63"/>
-    <w:lsdException w:name="Medium Shading 2 Accent 1" w:uiPriority="64"/>
-    <w:lsdException w:name="Medium List 1 Accent 1" w:uiPriority="65"/>
-    <w:lsdException w:name="Revision" w:semiHidden="1"/>
-    <w:lsdException w:name="List Paragraph" w:uiPriority="34" w:qFormat="1"/>
-    <w:lsdException w:name="Quote" w:uiPriority="29" w:qFormat="1"/>
-    <w:lsdException w:name="Intense Quote" w:uiPriority="30" w:qFormat="1"/>
-    <w:lsdException w:name="Medium List 2 Accent 1" w:uiPriority="66"/>
-    <w:lsdException w:name="Medium Grid 1 Accent 1" w:uiPriority="67"/>
-    <w:lsdException w:name="Medium Grid 2 Accent 1" w:uiPriority="68"/>
-    <w:lsdException w:name="Medium Grid 3 Accent 1" w:uiPriority="69"/>
-    <w:lsdException w:name="Dark List Accent 1" w:uiPriority="70"/>
-    <w:lsdException w:name="Colorful Shading Accent 1" w:uiPriority="71"/>
-    <w:lsdException w:name="Colorful List Accent 1" w:uiPriority="72"/>
-    <w:lsdException w:name="Colorful Grid Accent 1" w:uiPriority="73"/>
-    <w:lsdException w:name="Light Shading Accent 2" w:uiPriority="60"/>
-    <w:lsdException w:name="Light List Accent 2" w:uiPriority="61"/>
-    <w:lsdException w:name="Light Grid Accent 2" w:uiPriority="62"/>
-    <w:lsdException w:name="Medium Shading 1 Accent 2" w:uiPriority="63"/>
-    <w:lsdException w:name="Medium Shading 2 Accent 2" w:uiPriority="64"/>
-    <w:lsdException w:name="Medium List 1 Accent 2" w:uiPriority="65"/>
-    <w:lsdException w:name="Medium List 2 Accent 2" w:uiPriority="66"/>
-    <w:lsdException w:name="Medium Grid 1 Accent 2" w:uiPriority="67"/>
-    <w:lsdException w:name="Medium Grid 2 Accent 2" w:uiPriority="68"/>
-    <w:lsdException w:name="Medium Grid 3 Accent 2" w:uiPriority="69"/>
-    <w:lsdException w:name="Dark List Accent 2" w:uiPriority="70"/>
-    <w:lsdException w:name="Colorful Shading Accent 2" w:uiPriority="71"/>
-    <w:lsdException w:name="Colorful List Accent 2" w:uiPriority="72"/>
-    <w:lsdException w:name="Colorful Grid Accent 2" w:uiPriority="73"/>
-    <w:lsdException w:name="Light Shading Accent 3" w:uiPriority="60"/>
-    <w:lsdException w:name="Light List Accent 3" w:uiPriority="61"/>
-    <w:lsdException w:name="Light Grid Accent 3" w:uiPriority="62"/>
-    <w:lsdException w:name="Medium Shading 1 Accent 3" w:uiPriority="63"/>
-    <w:lsdException w:name="Medium Shading 2 Accent 3" w:uiPriority="64"/>
-    <w:lsdException w:name="Medium List 1 Accent 3" w:uiPriority="65"/>
-    <w:lsdException w:name="Medium List 2 Accent 3" w:uiPriority="66"/>
-    <w:lsdException w:name="Medium Grid 1 Accent 3" w:uiPriority="67"/>
-    <w:lsdException w:name="Medium Grid 2 Accent 3" w:uiPriority="68"/>
-    <w:lsdException w:name="Medium Grid 3 Accent 3" w:uiPriority="69"/>
-    <w:lsdException w:name="Dark List Accent 3" w:uiPriority="70"/>
-    <w:lsdException w:name="Colorful Shading Accent 3" w:uiPriority="71"/>
-    <w:lsdException w:name="Colorful List Accent 3" w:uiPriority="72"/>
-    <w:lsdException w:name="Colorful Grid Accent 3" w:uiPriority="73"/>
-    <w:lsdException w:name="Light Shading Accent 4" w:uiPriority="60"/>
-    <w:lsdException w:name="Light List Accent 4" w:uiPriority="61"/>
-    <w:lsdException w:name="Light Grid Accent 4" w:uiPriority="62"/>
-    <w:lsdException w:name="Medium Shading 1 Accent 4" w:uiPriority="63"/>
-    <w:lsdException w:name="Medium Shading 2 Accent 4" w:uiPriority="64"/>
-    <w:lsdException w:name="Medium List 1 Accent 4" w:uiPriority="65"/>
-    <w:lsdException w:name="Medium List 2 Accent 4" w:uiPriority="66"/>
-    <w:lsdException w:name="Medium Grid 1 Accent 4" w:uiPriority="67"/>
-    <w:lsdException w:name="Medium Grid 2 Accent 4" w:uiPriority="68"/>
-    <w:lsdException w:name="Medium Grid 3 Accent 4" w:uiPriority="69"/>
-    <w:lsdException w:name="Dark List Accent 4" w:uiPriority="70"/>
-    <w:lsdException w:name="Colorful Shading Accent 4" w:uiPriority="71"/>
-    <w:lsdException w:name="Colorful List Accent 4" w:uiPriority="72"/>
-    <w:lsdException w:name="Colorful Grid Accent 4" w:uiPriority="73"/>
-    <w:lsdException w:name="Light Shading Accent 5" w:uiPriority="60"/>
-    <w:lsdException w:name="Light List Accent 5" w:uiPriority="61"/>
-    <w:lsdException w:name="Light Grid Accent 5" w:uiPriority="62"/>
-    <w:lsdException w:name="Medium Shading 1 Accent 5" w:uiPriority="63"/>
-    <w:lsdException w:name="Medium Shading 2 Accent 5" w:uiPriority="64"/>
-    <w:lsdException w:name="Medium List 1 Accent 5" w:uiPriority="65"/>
-    <w:lsdException w:name="Medium List 2 Accent 5" w:uiPriority="66"/>
-    <w:lsdException w:name="Medium Grid 1 Accent 5" w:uiPriority="67"/>
-    <w:lsdException w:name="Medium Grid 2 Accent 5" w:uiPriority="68"/>
-    <w:lsdException w:name="Medium Grid 3 Accent 5" w:uiPriority="69"/>
-    <w:lsdException w:name="Dark List Accent 5" w:uiPriority="70"/>
-    <w:lsdException w:name="Colorful Shading Accent 5" w:uiPriority="71"/>
-    <w:lsdException w:name="Colorful List Accent 5" w:uiPriority="72"/>
-    <w:lsdException w:name="Colorful Grid Accent 5" w:uiPriority="73"/>
-    <w:lsdException w:name="Light Shading Accent 6" w:uiPriority="60"/>
-    <w:lsdException w:name="Light List Accent 6" w:uiPriority="61"/>
-    <w:lsdException w:name="Light Grid Accent 6" w:uiPriority="62"/>
-    <w:lsdException w:name="Medium Shading 1 Accent 6" w:uiPriority="63"/>
-    <w:lsdException w:name="Medium Shading 2 Accent 6" w:uiPriority="64"/>
-    <w:lsdException w:name="Medium List 1 Accent 6" w:uiPriority="65"/>
-    <w:lsdException w:name="Medium List 2 Accent 6" w:uiPriority="66"/>
-    <w:lsdException w:name="Medium Grid 1 Accent 6" w:uiPriority="67"/>
-    <w:lsdException w:name="Medium Grid 2 Accent 6" w:uiPriority="68"/>
-    <w:lsdException w:name="Medium Grid 3 Accent 6" w:uiPriority="69"/>
-    <w:lsdException w:name="Dark List Accent 6" w:uiPriority="70"/>
-    <w:lsdException w:name="Colorful Shading Accent 6" w:uiPriority="71"/>
-    <w:lsdException w:name="Colorful List Accent 6" w:uiPriority="72"/>
-    <w:lsdException w:name="Colorful Grid Accent 6" w:uiPriority="73"/>
-    <w:lsdException w:name="Subtle Emphasis" w:uiPriority="19" w:qFormat="1"/>
-    <w:lsdException w:name="Intense Emphasis" w:uiPriority="21" w:qFormat="1"/>
-    <w:lsdException w:name="Subtle Reference" w:uiPriority="31" w:qFormat="1"/>
-    <w:lsdException w:name="Intense Reference" w:uiPriority="32" w:qFormat="1"/>
-    <w:lsdException w:name="Book Title" w:uiPriority="33" w:qFormat="1"/>
-    <w:lsdException w:name="Bibliography" w:semiHidden="1" w:uiPriority="37" w:unhideWhenUsed="1"/>
-    <w:lsdException w:name="TOC Heading" w:semiHidden="1" w:uiPriority="39" w:unhideWhenUsed="1" w:qFormat="1"/>
-    <w:lsdException w:name="Plain Table 1" w:uiPriority="41"/>
-    <w:lsdException w:name="Plain Table 2" w:uiPriority="42"/>
-    <w:lsdException w:name="Plain Table 3" w:uiPriority="43"/>
-    <w:lsdException w:name="Plain Table 4" w:uiPriority="44"/>
-    <w:lsdException w:name="Plain Table 5" w:uiPriority="45"/>
-    <w:lsdException w:name="Grid Table Light" w:uiPriority="40"/>
-    <w:lsdException w:name="Grid Table 1 Light" w:uiPriority="46"/>
-    <w:lsdException w:name="Grid Table 2" w:uiPriority="47"/>
-    <w:lsdException w:name="Grid Table 3" w:uiPriority="48"/>
-    <w:lsdException w:name="Grid Table 4" w:uiPriority="49"/>
-    <w:lsdException w:name="Grid Table 5 Dark" w:uiPriority="50"/>
-    <w:lsdException w:name="Grid Table 6 Colorful" w:uiPriority="51"/>
-    <w:lsdException w:name="Grid Table 7 Colorful" w:uiPriority="52"/>
-    <w:lsdException w:name="Grid Table 1 Light Accent 1" w:uiPriority="46"/>
-    <w:lsdException w:name="Grid Table 2 Accent 1" w:uiPriority="47"/>
-    <w:lsdException w:name="Grid Table 3 Accent 1" w:uiPriority="48"/>
-    <w:lsdException w:name="Grid Table 4 Accent 1" w:uiPriority="49"/>
-    <w:lsdException w:name="Grid Table 5 Dark Accent 1" w:uiPriority="50"/>
-    <w:lsdException w:name="Grid Table 6 Colorful Accent 1" w:uiPriority="51"/>
-    <w:lsdException w:name="Grid Table 7 Colorful Accent 1" w:uiPriority="52"/>
-    <w:lsdException w:name="Grid Table 1 Light Accent 2" w:uiPriority="46"/>
-    <w:lsdException w:name="Grid Table 2 Accent 2" w:uiPriority="47"/>
-    <w:lsdException w:name="Grid Table 3 Accent 2" w:uiPriority="48"/>
-    <w:lsdException w:name="Grid Table 4 Accent 2" w:uiPriority="49"/>
-    <w:lsdException w:name="Grid Table 5 Dark Accent 2" w:uiPriority="50"/>
-    <w:lsdException w:name="Grid Table 6 Colorful Accent 2" w:uiPriority="51"/>
-    <w:lsdException w:name="Grid Table 7 Colorful Accent 2" w:uiPriority="52"/>
-    <w:lsdException w:name="Grid Table 1 Light Accent 3" w:uiPriority="46"/>
-    <w:lsdException w:name="Grid Table 2 Accent 3" w:uiPriority="47"/>
-    <w:lsdException w:name="Grid Table 3 Accent 3" w:uiPriority="48"/>
-    <w:lsdException w:name="Grid Table 4 Accent 3" w:uiPriority="49"/>
-    <w:lsdException w:name="Grid Table 5 Dark Accent 3" w:uiPriority="50"/>
-    <w:lsdException w:name="Grid Table 6 Colorful Accent 3" w:uiPriority="51"/>
-    <w:lsdException w:name="Grid Table 7 Colorful Accent 3" w:uiPriority="52"/>
-    <w:lsdException w:name="Grid Table 1 Light Accent 4" w:uiPriority="46"/>
-    <w:lsdException w:name="Grid Table 2 Accent 4" w:uiPriority="47"/>
-    <w:lsdException w:name="Grid Table 3 Accent 4" w:uiPriority="48"/>
-    <w:lsdException w:name="Grid Table 4 Accent 4" w:uiPriority="49"/>
-    <w:lsdException w:name="Grid Table 5 Dark Accent 4" w:uiPriority="50"/>
-    <w:lsdException w:name="Grid Table 6 Colorful Accent 4" w:uiPriority="51"/>
-    <w:lsdException w:name="Grid Table 7 Colorful Accent 4" w:uiPriority="52"/>
-    <w:lsdException w:name="Grid Table 1 Light Accent 5" w:uiPriority="46"/>
-    <w:lsdException w:name="Grid Table 2 Accent 5" w:uiPriority="47"/>
-    <w:lsdException w:name="Grid Table 3 Accent 5" w:uiPriority="48"/>
-    <w:lsdException w:name="Grid Table 4 Accent 5" w:uiPriority="49"/>
-    <w:lsdException w:name="Grid Table 5 Dark Accent 5" w:uiPriority="50"/>
-    <w:lsdException w:name="Grid Table 6 Colorful Accent 5" w:uiPriority="51"/>
-    <w:lsdException w:name="Grid Table 7 Colorful Accent 5" w:uiPriority="52"/>
-    <w:lsdException w:name="Grid Table 1 Light Accent 6" w:uiPriority="46"/>
-    <w:lsdException w:name="Grid Table 2 Accent 6" w:uiPriority="47"/>
-    <w:lsdException w:name="Grid Table 3 Accent 6" w:uiPriority="48"/>
-    <w:lsdException w:name="Grid Table 4 Accent 6" w:uiPriority="49"/>
-    <w:lsdException w:name="Grid Table 5 Dark Accent 6" w:uiPriority="50"/>
-    <w:lsdException w:name="Grid Table 6 Colorful Accent 6" w:uiPriority="51"/>
-    <w:lsdException w:name="Grid Table 7 Colorful Accent 6" w:uiPriority="52"/>
-    <w:lsdException w:name="List Table 1 Light" w:uiPriority="46"/>
-    <w:lsdException w:name="List Table 2" w:uiPriority="47"/>
-    <w:lsdException w:name="List Table 3" w:uiPriority="48"/>
-    <w:lsdException w:name="List Table 4" w:uiPriority="49"/>
-    <w:lsdException w:name="List Table 5 Dark" w:uiPriority="50"/>
-    <w:lsdException w:name="List Table 6 Colorful" w:uiPriority="51"/>
-    <w:lsdException w:name="List Table 7 Colorful" w:uiPriority="52"/>
-    <w:lsdException w:name="List Table 1 Light Accent 1" w:uiPriority="46"/>
-    <w:lsdException w:name="List Table 2 Accent 1" w:uiPriority="47"/>
-    <w:lsdException w:name="List Table 3 Accent 1" w:uiPriority="48"/>
-    <w:lsdException w:name="List Table 4 Accent 1" w:uiPriority="49"/>
-    <w:lsdException w:name="List Table 5 Dark Accent 1" w:uiPriority="50"/>
-    <w:lsdException w:name="List Table 6 Colorful Accent 1" w:uiPriority="51"/>
-    <w:lsdException w:name="List Table 7 Colorful Accent 1" w:uiPriority="52"/>
-    <w:lsdException w:name="List Table 1 Light Accent 2" w:uiPriority="46"/>
-    <w:lsdException w:name="List Table 2 Accent 2" w:uiPriority="47"/>
-    <w:lsdException w:name="List Table 3 Accent 2" w:uiPriority="48"/>
-    <w:lsdException w:name="List Table 4 Accent 2" w:uiPriority="49"/>
-    <w:lsdException w:name="List Table 5 Dark Accent 2" w:uiPriority="50"/>
-    <w:lsdException w:name="List Table 6 Colorful Accent 2" w:uiPriority="51"/>
-    <w:lsdException w:name="List Table 7 Colorful Accent 2" w:uiPriority="52"/>
-    <w:lsdException w:name="List Table 1 Light Accent 3" w:uiPriority="46"/>
-    <w:lsdException w:name="List Table 2 Accent 3" w:uiPriority="47"/>
-    <w:lsdException w:name="List Table 3 Accent 3" w:uiPriority="48"/>
-    <w:lsdException w:name="List Table 4 Accent 3" w:uiPriority="49"/>
-    <w:lsdException w:name="List Table 5 Dark Accent 3" w:uiPriority="50"/>
-    <w:lsdException w:name="List Table 6 Colorful Accent 3" w:uiPriority="51"/>
-    <w:lsdException w:name="List Table 7 Colorful Accent 3" w:uiPriority="52"/>
-    <w:lsdException w:name="List Table 1 Light Accent 4" w:uiPriority="46"/>
-    <w:lsdException w:name="List Table 2 Accent 4" w:uiPriority="47"/>
-    <w:lsdException w:name="List Table 3 Accent 4" w:uiPriority="48"/>
-    <w:lsdException w:name="List Table 4 Accent 4" w:uiPriority="49"/>
-    <w:lsdException w:name="List Table 5 Dark Accent 4" w:uiPriority="50"/>
-    <w:lsdException w:name="List Table 6 Colorful Accent 4" w:uiPriority="51"/>
-    <w:lsdException w:name="List Table 7 Colorful Accent 4" w:uiPriority="52"/>
-    <w:lsdException w:name="List Table 1 Light Accent 5" w:uiPriority="46"/>
-    <w:lsdException w:name="List Table 2 Accent 5" w:uiPriority="47"/>
-    <w:lsdException w:name="List Table 3 Accent 5" w:uiPriority="48"/>
-    <w:lsdException w:name="List Table 4 Accent 5" w:uiPriority="49"/>
-    <w:lsdException w:name="List Table 5 Dark Accent 5" w:uiPriority="50"/>
-    <w:lsdException w:name="List Table 6 Colorful Accent 5" w:uiPriority="51"/>
-    <w:lsdException w:name="List Table 7 Colorful Accent 5" w:uiPriority="52"/>
-    <w:lsdException w:name="List Table 1 Light Accent 6" w:uiPriority="46"/>
-    <w:lsdException w:name="List Table 2 Accent 6" w:uiPriority="47"/>
-    <w:lsdException w:name="List Table 3 Accent 6" w:uiPriority="48"/>
-    <w:lsdException w:name="List Table 4 Accent 6" w:uiPriority="49"/>
-    <w:lsdException w:name="List Table 5 Dark Accent 6" w:uiPriority="50"/>
-    <w:lsdException w:name="List Table 6 Colorful Accent 6" w:uiPriority="51"/>
-    <w:lsdException w:name="List Table 7 Colorful Accent 6" w:uiPriority="52"/>
-    <w:lsdException w:name="Mention" w:semiHidden="1" w:unhideWhenUsed="1"/>
-    <w:lsdException w:name="Smart Hyperlink" w:semiHidden="1" w:unhideWhenUsed="1"/>
-    <w:lsdException w:name="Hashtag" w:semiHidden="1" w:unhideWhenUsed="1"/>
-    <w:lsdException w:name="Unresolved Mention" w:semiHidden="1" w:unhideWhenUsed="1"/>
+  <w:latentStyles w:defLockedState="0" w:defUIPriority="99" w:defSemiHidden="1" w:defUnhideWhenUsed="1" w:defQFormat="0" w:count="267">
+    <w:lsdException w:name="Normal" w:semiHidden="0" w:uiPriority="0" w:unhideWhenUsed="0" w:qFormat="1"/>
+    <w:lsdException w:name="heading 1" w:semiHidden="0" w:uiPriority="9" w:unhideWhenUsed="0" w:qFormat="1"/>
+    <w:lsdException w:name="heading 2" w:semiHidden="0" w:uiPriority="9" w:unhideWhenUsed="0" w:qFormat="1"/>
+    <w:lsdException w:name="heading 3" w:semiHidden="0" w:uiPriority="9" w:unhideWhenUsed="0" w:qFormat="1"/>
+    <w:lsdException w:name="heading 4" w:uiPriority="9" w:qFormat="1"/>
+    <w:lsdException w:name="heading 5" w:uiPriority="9" w:qFormat="1"/>
+    <w:lsdException w:name="heading 6" w:uiPriority="9" w:qFormat="1"/>
+    <w:lsdException w:name="heading 7" w:uiPriority="9" w:qFormat="1"/>
+    <w:lsdException w:name="heading 8" w:uiPriority="9" w:qFormat="1"/>
+    <w:lsdException w:name="heading 9" w:uiPriority="9" w:qFormat="1"/>
+    <w:lsdException w:name="toc 1" w:uiPriority="39"/>
+    <w:lsdException w:name="toc 2" w:uiPriority="39"/>
+    <w:lsdException w:name="toc 3" w:uiPriority="39"/>
+    <w:lsdException w:name="toc 4" w:uiPriority="39"/>
+    <w:lsdException w:name="toc 5" w:uiPriority="39"/>
+    <w:lsdException w:name="toc 6" w:uiPriority="39"/>
+    <w:lsdException w:name="toc 7" w:uiPriority="39"/>
+    <w:lsdException w:name="toc 8" w:uiPriority="39"/>
+    <w:lsdException w:name="toc 9" w:uiPriority="39"/>
+    <w:lsdException w:name="caption" w:uiPriority="35" w:qFormat="1"/>
+    <w:lsdException w:name="Title" w:semiHidden="0" w:uiPriority="10" w:unhideWhenUsed="0" w:qFormat="1"/>
+    <w:lsdException w:name="Default Paragraph Font" w:uiPriority="1"/>
+    <w:lsdException w:name="Subtitle" w:semiHidden="0" w:uiPriority="11" w:unhideWhenUsed="0" w:qFormat="1"/>
+    <w:lsdException w:name="Strong" w:semiHidden="0" w:uiPriority="22" w:unhideWhenUsed="0" w:qFormat="1"/>
+    <w:lsdException w:name="Emphasis" w:semiHidden="0" w:uiPriority="20" w:unhideWhenUsed="0" w:qFormat="1"/>
+    <w:lsdException w:name="Table Grid" w:semiHidden="0" w:uiPriority="59" w:unhideWhenUsed="0"/>
+    <w:lsdException w:name="Placeholder Text" w:unhideWhenUsed="0"/>
+    <w:lsdException w:name="No Spacing" w:semiHidden="0" w:uiPriority="1" w:unhideWhenUsed="0" w:qFormat="1"/>
+    <w:lsdException w:name="Light Shading" w:semiHidden="0" w:uiPriority="60" w:unhideWhenUsed="0"/>
+    <w:lsdException w:name="Light List" w:semiHidden="0" w:uiPriority="61" w:unhideWhenUsed="0"/>
+    <w:lsdException w:name="Light Grid" w:semiHidden="0" w:uiPriority="62" w:unhideWhenUsed="0"/>
+    <w:lsdException w:name="Medium Shading 1" w:semiHidden="0" w:uiPriority="63" w:unhideWhenUsed="0"/>
+    <w:lsdException w:name="Medium Shading 2" w:semiHidden="0" w:uiPriority="64" w:unhideWhenUsed="0"/>
+    <w:lsdException w:name="Medium List 1" w:semiHidden="0" w:uiPriority="65" w:unhideWhenUsed="0"/>
+    <w:lsdException w:name="Medium List 2" w:semiHidden="0" w:uiPriority="66" w:unhideWhenUsed="0"/>
+    <w:lsdException w:name="Medium Grid 1" w:semiHidden="0" w:uiPriority="67" w:unhideWhenUsed="0"/>
+    <w:lsdException w:name="Medium Grid 2" w:semiHidden="0" w:uiPriority="68" w:unhideWhenUsed="0"/>
+    <w:lsdException w:name="Medium Grid 3" w:semiHidden="0" w:uiPriority="69" w:unhideWhenUsed="0"/>
+    <w:lsdException w:name="Dark List" w:semiHidden="0" w:uiPriority="70" w:unhideWhenUsed="0"/>
+    <w:lsdException w:name="Colorful Shading" w:semiHidden="0" w:uiPriority="71" w:unhideWhenUsed="0"/>
+    <w:lsdException w:name="Colorful List" w:semiHidden="0" w:uiPriority="72" w:unhideWhenUsed="0"/>
+    <w:lsdException w:name="Colorful Grid" w:semiHidden="0" w:uiPriority="73" w:unhideWhenUsed="0"/>
+    <w:lsdException w:name="Light Shading Accent 1" w:semiHidden="0" w:uiPriority="60" w:unhideWhenUsed="0"/>
+    <w:lsdException w:name="Light List Accent 1" w:semiHidden="0" w:uiPriority="61" w:unhideWhenUsed="0"/>
+    <w:lsdException w:name="Light Grid Accent 1" w:semiHidden="0" w:uiPriority="62" w:unhideWhenUsed="0"/>
+    <w:lsdException w:name="Medium Shading 1 Accent 1" w:semiHidden="0" w:uiPriority="63" w:unhideWhenUsed="0"/>
+    <w:lsdException w:name="Medium Shading 2 Accent 1" w:semiHidden="0" w:uiPriority="64" w:unhideWhenUsed="0"/>
+    <w:lsdException w:name="Medium List 1 Accent 1" w:semiHidden="0" w:uiPriority="65" w:unhideWhenUsed="0"/>
+    <w:lsdException w:name="Revision" w:unhideWhenUsed="0"/>
+    <w:lsdException w:name="List Paragraph" w:semiHidden="0" w:uiPriority="34" w:unhideWhenUsed="0" w:qFormat="1"/>
+    <w:lsdException w:name="Quote" w:semiHidden="0" w:uiPriority="29" w:unhideWhenUsed="0" w:qFormat="1"/>
+    <w:lsdException w:name="Intense Quote" w:semiHidden="0" w:uiPriority="30" w:unhideWhenUsed="0" w:qFormat="1"/>
+    <w:lsdException w:name="Medium List 2 Accent 1" w:semiHidden="0" w:uiPriority="66" w:unhideWhenUsed="0"/>
+    <w:lsdException w:name="Medium Grid 1 Accent 1" w:semiHidden="0" w:uiPriority="67" w:unhideWhenUsed="0"/>
+    <w:lsdException w:name="Medium Grid 2 Accent 1" w:semiHidden="0" w:uiPriority="68" w:unhideWhenUsed="0"/>
+    <w:lsdException w:name="Medium Grid 3 Accent 1" w:semiHidden="0" w:uiPriority="69" w:unhideWhenUsed="0"/>
+    <w:lsdException w:name="Dark List Accent 1" w:semiHidden="0" w:uiPriority="70" w:unhideWhenUsed="0"/>
+    <w:lsdException w:name="Colorful Shading Accent 1" w:semiHidden="0" w:uiPriority="71" w:unhideWhenUsed="0"/>
+    <w:lsdException w:name="Colorful List Accent 1" w:semiHidden="0" w:uiPriority="72" w:unhideWhenUsed="0"/>
+    <w:lsdException w:name="Colorful Grid Accent 1" w:semiHidden="0" w:uiPriority="73" w:unhideWhenUsed="0"/>
+    <w:lsdException w:name="Light Shading Accent 2" w:semiHidden="0" w:uiPriority="60" w:unhideWhenUsed="0"/>
+    <w:lsdException w:name="Light List Accent 2" w:semiHidden="0" w:uiPriority="61" w:unhideWhenUsed="0"/>
+    <w:lsdException w:name="Light Grid Accent 2" w:semiHidden="0" w:uiPriority="62" w:unhideWhenUsed="0"/>
+    <w:lsdException w:name="Medium Shading 1 Accent 2" w:semiHidden="0" w:uiPriority="63" w:unhideWhenUsed="0"/>
+    <w:lsdException w:name="Medium Shading 2 Accent 2" w:semiHidden="0" w:uiPriority="64" w:unhideWhenUsed="0"/>
+    <w:lsdException w:name="Medium List 1 Accent 2" w:semiHidden="0" w:uiPriority="65" w:unhideWhenUsed="0"/>
+    <w:lsdException w:name="Medium List 2 Accent 2" w:semiHidden="0" w:uiPriority="66" w:unhideWhenUsed="0"/>
+    <w:lsdException w:name="Medium Grid 1 Accent 2" w:semiHidden="0" w:uiPriority="67" w:unhideWhenUsed="0"/>
+    <w:lsdException w:name="Medium Grid 2 Accent 2" w:semiHidden="0" w:uiPriority="68" w:unhideWhenUsed="0"/>
+    <w:lsdException w:name="Medium Grid 3 Accent 2" w:semiHidden="0" w:uiPriority="69" w:unhideWhenUsed="0"/>
+    <w:lsdException w:name="Dark List Accent 2" w:semiHidden="0" w:uiPriority="70" w:unhideWhenUsed="0"/>
+    <w:lsdException w:name="Colorful Shading Accent 2" w:semiHidden="0" w:uiPriority="71" w:unhideWhenUsed="0"/>
+    <w:lsdException w:name="Colorful List Accent 2" w:semiHidden="0" w:uiPriority="72" w:unhideWhenUsed="0"/>
+    <w:lsdException w:name="Colorful Grid Accent 2" w:semiHidden="0" w:uiPriority="73" w:unhideWhenUsed="0"/>
+    <w:lsdException w:name="Light Shading Accent 3" w:semiHidden="0" w:uiPriority="60" w:unhideWhenUsed="0"/>
+    <w:lsdException w:name="Light List Accent 3" w:semiHidden="0" w:uiPriority="61" w:unhideWhenUsed="0"/>
+    <w:lsdException w:name="Light Grid Accent 3" w:semiHidden="0" w:uiPriority="62" w:unhideWhenUsed="0"/>
+    <w:lsdException w:name="Medium Shading 1 Accent 3" w:semiHidden="0" w:uiPriority="63" w:unhideWhenUsed="0"/>
+    <w:lsdException w:name="Medium Shading 2 Accent 3" w:semiHidden="0" w:uiPriority="64" w:unhideWhenUsed="0"/>
+    <w:lsdException w:name="Medium List 1 Accent 3" w:semiHidden="0" w:uiPriority="65" w:unhideWhenUsed="0"/>
+    <w:lsdException w:name="Medium List 2 Accent 3" w:semiHidden="0" w:uiPriority="66" w:unhideWhenUsed="0"/>
+    <w:lsdException w:name="Medium Grid 1 Accent 3" w:semiHidden="0" w:uiPriority="67" w:unhideWhenUsed="0"/>
+    <w:lsdException w:name="Medium Grid 2 Accent 3" w:semiHidden="0" w:uiPriority="68" w:unhideWhenUsed="0"/>
+    <w:lsdException w:name="Medium Grid 3 Accent 3" w:semiHidden="0" w:uiPriority="69" w:unhideWhenUsed="0"/>
+    <w:lsdException w:name="Dark List Accent 3" w:semiHidden="0" w:uiPriority="70" w:unhideWhenUsed="0"/>
+    <w:lsdException w:name="Colorful Shading Accent 3" w:semiHidden="0" w:uiPriority="71" w:unhideWhenUsed="0"/>
+    <w:lsdException w:name="Colorful List Accent 3" w:semiHidden="0" w:uiPriority="72" w:unhideWhenUsed="0"/>
+    <w:lsdException w:name="Colorful Grid Accent 3" w:semiHidden="0" w:uiPriority="73" w:unhideWhenUsed="0"/>
+    <w:lsdException w:name="Light Shading Accent 4" w:semiHidden="0" w:uiPriority="60" w:unhideWhenUsed="0"/>
+    <w:lsdException w:name="Light List Accent 4" w:semiHidden="0" w:uiPriority="61" w:unhideWhenUsed="0"/>
+    <w:lsdException w:name="Light Grid Accent 4" w:semiHidden="0" w:uiPriority="62" w:unhideWhenUsed="0"/>
+    <w:lsdException w:name="Medium Shading 1 Accent 4" w:semiHidden="0" w:uiPriority="63" w:unhideWhenUsed="0"/>
+    <w:lsdException w:name="Medium Shading 2 Accent 4" w:semiHidden="0" w:uiPriority="64" w:unhideWhenUsed="0"/>
+    <w:lsdException w:name="Medium List 1 Accent 4" w:semiHidden="0" w:uiPriority="65" w:unhideWhenUsed="0"/>
+    <w:lsdException w:name="Medium List 2 Accent 4" w:semiHidden="0" w:uiPriority="66" w:unhideWhenUsed="0"/>
+    <w:lsdException w:name="Medium Grid 1 Accent 4" w:semiHidden="0" w:uiPriority="67" w:unhideWhenUsed="0"/>
+    <w:lsdException w:name="Medium Grid 2 Accent 4" w:semiHidden="0" w:uiPriority="68" w:unhideWhenUsed="0"/>
+    <w:lsdException w:name="Medium Grid 3 Accent 4" w:semiHidden="0" w:uiPriority="69" w:unhideWhenUsed="0"/>
+    <w:lsdException w:name="Dark List Accent 4" w:semiHidden="0" w:uiPriority="70" w:unhideWhenUsed="0"/>
+    <w:lsdException w:name="Colorful Shading Accent 4" w:semiHidden="0" w:uiPriority="71" w:unhideWhenUsed="0"/>
+    <w:lsdException w:name="Colorful List Accent 4" w:semiHidden="0" w:uiPriority="72" w:unhideWhenUsed="0"/>
+    <w:lsdException w:name="Colorful Grid Accent 4" w:semiHidden="0" w:uiPriority="73" w:unhideWhenUsed="0"/>
+    <w:lsdException w:name="Light Shading Accent 5" w:semiHidden="0" w:uiPriority="60" w:unhideWhenUsed="0"/>
+    <w:lsdException w:name="Light List Accent 5" w:semiHidden="0" w:uiPriority="61" w:unhideWhenUsed="0"/>
+    <w:lsdException w:name="Light Grid Accent 5" w:semiHidden="0" w:uiPriority="62" w:unhideWhenUsed="0"/>
+    <w:lsdException w:name="Medium Shading 1 Accent 5" w:semiHidden="0" w:uiPriority="63" w:unhideWhenUsed="0"/>
+    <w:lsdException w:name="Medium Shading 2 Accent 5" w:semiHidden="0" w:uiPriority="64" w:unhideWhenUsed="0"/>
+    <w:lsdException w:name="Medium List 1 Accent 5" w:semiHidden="0" w:uiPriority="65" w:unhideWhenUsed="0"/>
+    <w:lsdException w:name="Medium List 2 Accent 5" w:semiHidden="0" w:uiPriority="66" w:unhideWhenUsed="0"/>
+    <w:lsdException w:name="Medium Grid 1 Accent 5" w:semiHidden="0" w:uiPriority="67" w:unhideWhenUsed="0"/>
+    <w:lsdException w:name="Medium Grid 2 Accent 5" w:semiHidden="0" w:uiPriority="68" w:unhideWhenUsed="0"/>
+    <w:lsdException w:name="Medium Grid 3 Accent 5" w:semiHidden="0" w:uiPriority="69" w:unhideWhenUsed="0"/>
+    <w:lsdException w:name="Dark List Accent 5" w:semiHidden="0" w:uiPriority="70" w:unhideWhenUsed="0"/>
+    <w:lsdException w:name="Colorful Shading Accent 5" w:semiHidden="0" w:uiPriority="71" w:unhideWhenUsed="0"/>
+    <w:lsdException w:name="Colorful List Accent 5" w:semiHidden="0" w:uiPriority="72" w:unhideWhenUsed="0"/>
+    <w:lsdException w:name="Colorful Grid Accent 5" w:semiHidden="0" w:uiPriority="73" w:unhideWhenUsed="0"/>
+    <w:lsdException w:name="Light Shading Accent 6" w:semiHidden="0" w:uiPriority="60" w:unhideWhenUsed="0"/>
+    <w:lsdException w:name="Light List Accent 6" w:semiHidden="0" w:uiPriority="61" w:unhideWhenUsed="0"/>
+    <w:lsdException w:name="Light Grid Accent 6" w:semiHidden="0" w:uiPriority="62" w:unhideWhenUsed="0"/>
+    <w:lsdException w:name="Medium Shading 1 Accent 6" w:semiHidden="0" w:uiPriority="63" w:unhideWhenUsed="0"/>
+    <w:lsdException w:name="Medium Shading 2 Accent 6" w:semiHidden="0" w:uiPriority="64" w:unhideWhenUsed="0"/>
+    <w:lsdException w:name="Medium List 1 Accent 6" w:semiHidden="0" w:uiPriority="65" w:unhideWhenUsed="0"/>
+    <w:lsdException w:name="Medium List 2 Accent 6" w:semiHidden="0" w:uiPriority="66" w:unhideWhenUsed="0"/>
+    <w:lsdException w:name="Medium Grid 1 Accent 6" w:semiHidden="0" w:uiPriority="67" w:unhideWhenUsed="0"/>
+    <w:lsdException w:name="Medium Grid 2 Accent 6" w:semiHidden="0" w:uiPriority="68" w:unhideWhenUsed="0"/>
+    <w:lsdException w:name="Medium Grid 3 Accent 6" w:semiHidden="0" w:uiPriority="69" w:unhideWhenUsed="0"/>
+    <w:lsdException w:name="Dark List Accent 6" w:semiHidden="0" w:uiPriority="70" w:unhideWhenUsed="0"/>
+    <w:lsdException w:name="Colorful Shading Accent 6" w:semiHidden="0" w:uiPriority="71" w:unhideWhenUsed="0"/>
+    <w:lsdException w:name="Colorful List Accent 6" w:semiHidden="0" w:uiPriority="72" w:unhideWhenUsed="0"/>
+    <w:lsdException w:name="Colorful Grid Accent 6" w:semiHidden="0" w:uiPriority="73" w:unhideWhenUsed="0"/>
+    <w:lsdException w:name="Subtle Emphasis" w:semiHidden="0" w:uiPriority="19" w:unhideWhenUsed="0" w:qFormat="1"/>
+    <w:lsdException w:name="Intense Emphasis" w:semiHidden="0" w:uiPriority="21" w:unhideWhenUsed="0" w:qFormat="1"/>
+    <w:lsdException w:name="Subtle Reference" w:semiHidden="0" w:uiPriority="31" w:unhideWhenUsed="0" w:qFormat="1"/>
+    <w:lsdException w:name="Intense Reference" w:semiHidden="0" w:uiPriority="32" w:unhideWhenUsed="0" w:qFormat="1"/>
+    <w:lsdException w:name="Book Title" w:semiHidden="0" w:uiPriority="33" w:unhideWhenUsed="0" w:qFormat="1"/>
+    <w:lsdException w:name="Bibliography" w:uiPriority="37"/>
+    <w:lsdException w:name="TOC Heading" w:uiPriority="39" w:qFormat="1"/>
   </w:latentStyles>
   <w:style w:type="paragraph" w:default="1" w:styleId="Normal">
     <w:name w:val="Normal"/>
@@ -7749,6 +7678,224 @@
       <w:rFonts w:ascii="Courier New" w:eastAsia="Times New Roman" w:hAnsi="Courier New" w:cs="Courier New"/>
     </w:rPr>
   </w:style>
+  <w:style w:type="character" w:customStyle="1" w:styleId="fontstyle01">
+    <w:name w:val="fontstyle01"/>
+    <w:rsid w:val="00FC19CF"/>
+    <w:rPr>
+      <w:rFonts w:ascii="CMR10" w:hAnsi="CMR10" w:hint="default"/>
+      <w:b w:val="0"/>
+      <w:bCs w:val="0"/>
+      <w:i w:val="0"/>
+      <w:iCs w:val="0"/>
+      <w:color w:val="000000"/>
+      <w:sz w:val="20"/>
+      <w:szCs w:val="20"/>
+    </w:rPr>
+  </w:style>
+  <w:style w:type="character" w:customStyle="1" w:styleId="fontstyle21">
+    <w:name w:val="fontstyle21"/>
+    <w:rsid w:val="00FC19CF"/>
+    <w:rPr>
+      <w:rFonts w:ascii="CMTI10" w:hAnsi="CMTI10" w:hint="default"/>
+      <w:b w:val="0"/>
+      <w:bCs w:val="0"/>
+      <w:i w:val="0"/>
+      <w:iCs w:val="0"/>
+      <w:color w:val="000000"/>
+      <w:sz w:val="20"/>
+      <w:szCs w:val="20"/>
+    </w:rPr>
+  </w:style>
+</w:styles>
+</file>
+
+<file path=word/stylesWithEffects.xml><?xml version="1.0" encoding="utf-8"?>
+<w:styles xmlns:wpc="http://schemas.microsoft.com/office/word/2010/wordprocessingCanvas" xmlns:mc="http://schemas.openxmlformats.org/markup-compatibility/2006" xmlns:o="urn:schemas-microsoft-com:office:office" xmlns:r="http://schemas.openxmlformats.org/officeDocument/2006/relationships" xmlns:m="http://schemas.openxmlformats.org/officeDocument/2006/math" xmlns:v="urn:schemas-microsoft-com:vml" xmlns:wp14="http://schemas.microsoft.com/office/word/2010/wordprocessingDrawing" xmlns:wp="http://schemas.openxmlformats.org/drawingml/2006/wordprocessingDrawing" xmlns:w10="urn:schemas-microsoft-com:office:word" xmlns:w="http://schemas.openxmlformats.org/wordprocessingml/2006/main" xmlns:w14="http://schemas.microsoft.com/office/word/2010/wordml" xmlns:wpg="http://schemas.microsoft.com/office/word/2010/wordprocessingGroup" xmlns:wpi="http://schemas.microsoft.com/office/word/2010/wordprocessingInk" xmlns:wne="http://schemas.microsoft.com/office/word/2006/wordml" xmlns:wps="http://schemas.microsoft.com/office/word/2010/wordprocessingShape" mc:Ignorable="w14 wp14">
+  <w:docDefaults>
+    <w:rPrDefault>
+      <w:rPr>
+        <w:rFonts w:asciiTheme="minorHAnsi" w:eastAsiaTheme="minorEastAsia" w:hAnsiTheme="minorHAnsi" w:cstheme="minorBidi"/>
+        <w:sz w:val="22"/>
+        <w:szCs w:val="22"/>
+        <w:lang w:val="en-US" w:eastAsia="en-US" w:bidi="ar-SA"/>
+      </w:rPr>
+    </w:rPrDefault>
+    <w:pPrDefault>
+      <w:pPr>
+        <w:spacing w:after="200" w:line="276" w:lineRule="auto"/>
+      </w:pPr>
+    </w:pPrDefault>
+  </w:docDefaults>
+  <w:latentStyles w:defLockedState="0" w:defUIPriority="99" w:defSemiHidden="1" w:defUnhideWhenUsed="1" w:defQFormat="0" w:count="267">
+    <w:lsdException w:name="Normal" w:semiHidden="0" w:uiPriority="0" w:unhideWhenUsed="0" w:qFormat="1"/>
+    <w:lsdException w:name="heading 1" w:semiHidden="0" w:uiPriority="9" w:unhideWhenUsed="0" w:qFormat="1"/>
+    <w:lsdException w:name="heading 2" w:uiPriority="9" w:qFormat="1"/>
+    <w:lsdException w:name="heading 3" w:uiPriority="9" w:qFormat="1"/>
+    <w:lsdException w:name="heading 4" w:uiPriority="9" w:qFormat="1"/>
+    <w:lsdException w:name="heading 5" w:uiPriority="9" w:qFormat="1"/>
+    <w:lsdException w:name="heading 6" w:uiPriority="9" w:qFormat="1"/>
+    <w:lsdException w:name="heading 7" w:uiPriority="9" w:qFormat="1"/>
+    <w:lsdException w:name="heading 8" w:uiPriority="9" w:qFormat="1"/>
+    <w:lsdException w:name="heading 9" w:uiPriority="9" w:qFormat="1"/>
+    <w:lsdException w:name="toc 1" w:uiPriority="39"/>
+    <w:lsdException w:name="toc 2" w:uiPriority="39"/>
+    <w:lsdException w:name="toc 3" w:uiPriority="39"/>
+    <w:lsdException w:name="toc 4" w:uiPriority="39"/>
+    <w:lsdException w:name="toc 5" w:uiPriority="39"/>
+    <w:lsdException w:name="toc 6" w:uiPriority="39"/>
+    <w:lsdException w:name="toc 7" w:uiPriority="39"/>
+    <w:lsdException w:name="toc 8" w:uiPriority="39"/>
+    <w:lsdException w:name="toc 9" w:uiPriority="39"/>
+    <w:lsdException w:name="caption" w:uiPriority="35" w:qFormat="1"/>
+    <w:lsdException w:name="Title" w:semiHidden="0" w:uiPriority="10" w:unhideWhenUsed="0" w:qFormat="1"/>
+    <w:lsdException w:name="Default Paragraph Font" w:uiPriority="1"/>
+    <w:lsdException w:name="Subtitle" w:semiHidden="0" w:uiPriority="11" w:unhideWhenUsed="0" w:qFormat="1"/>
+    <w:lsdException w:name="Strong" w:semiHidden="0" w:uiPriority="22" w:unhideWhenUsed="0" w:qFormat="1"/>
+    <w:lsdException w:name="Emphasis" w:semiHidden="0" w:uiPriority="20" w:unhideWhenUsed="0" w:qFormat="1"/>
+    <w:lsdException w:name="Table Grid" w:semiHidden="0" w:uiPriority="59" w:unhideWhenUsed="0"/>
+    <w:lsdException w:name="Placeholder Text" w:unhideWhenUsed="0"/>
+    <w:lsdException w:name="No Spacing" w:semiHidden="0" w:uiPriority="1" w:unhideWhenUsed="0" w:qFormat="1"/>
+    <w:lsdException w:name="Light Shading" w:semiHidden="0" w:uiPriority="60" w:unhideWhenUsed="0"/>
+    <w:lsdException w:name="Light List" w:semiHidden="0" w:uiPriority="61" w:unhideWhenUsed="0"/>
+    <w:lsdException w:name="Light Grid" w:semiHidden="0" w:uiPriority="62" w:unhideWhenUsed="0"/>
+    <w:lsdException w:name="Medium Shading 1" w:semiHidden="0" w:uiPriority="63" w:unhideWhenUsed="0"/>
+    <w:lsdException w:name="Medium Shading 2" w:semiHidden="0" w:uiPriority="64" w:unhideWhenUsed="0"/>
+    <w:lsdException w:name="Medium List 1" w:semiHidden="0" w:uiPriority="65" w:unhideWhenUsed="0"/>
+    <w:lsdException w:name="Medium List 2" w:semiHidden="0" w:uiPriority="66" w:unhideWhenUsed="0"/>
+    <w:lsdException w:name="Medium Grid 1" w:semiHidden="0" w:uiPriority="67" w:unhideWhenUsed="0"/>
+    <w:lsdException w:name="Medium Grid 2" w:semiHidden="0" w:uiPriority="68" w:unhideWhenUsed="0"/>
+    <w:lsdException w:name="Medium Grid 3" w:semiHidden="0" w:uiPriority="69" w:unhideWhenUsed="0"/>
+    <w:lsdException w:name="Dark List" w:semiHidden="0" w:uiPriority="70" w:unhideWhenUsed="0"/>
+    <w:lsdException w:name="Colorful Shading" w:semiHidden="0" w:uiPriority="71" w:unhideWhenUsed="0"/>
+    <w:lsdException w:name="Colorful List" w:semiHidden="0" w:uiPriority="72" w:unhideWhenUsed="0"/>
+    <w:lsdException w:name="Colorful Grid" w:semiHidden="0" w:uiPriority="73" w:unhideWhenUsed="0"/>
+    <w:lsdException w:name="Light Shading Accent 1" w:semiHidden="0" w:uiPriority="60" w:unhideWhenUsed="0"/>
+    <w:lsdException w:name="Light List Accent 1" w:semiHidden="0" w:uiPriority="61" w:unhideWhenUsed="0"/>
+    <w:lsdException w:name="Light Grid Accent 1" w:semiHidden="0" w:uiPriority="62" w:unhideWhenUsed="0"/>
+    <w:lsdException w:name="Medium Shading 1 Accent 1" w:semiHidden="0" w:uiPriority="63" w:unhideWhenUsed="0"/>
+    <w:lsdException w:name="Medium Shading 2 Accent 1" w:semiHidden="0" w:uiPriority="64" w:unhideWhenUsed="0"/>
+    <w:lsdException w:name="Medium List 1 Accent 1" w:semiHidden="0" w:uiPriority="65" w:unhideWhenUsed="0"/>
+    <w:lsdException w:name="Revision" w:unhideWhenUsed="0"/>
+    <w:lsdException w:name="List Paragraph" w:semiHidden="0" w:uiPriority="34" w:unhideWhenUsed="0" w:qFormat="1"/>
+    <w:lsdException w:name="Quote" w:semiHidden="0" w:uiPriority="29" w:unhideWhenUsed="0" w:qFormat="1"/>
+    <w:lsdException w:name="Intense Quote" w:semiHidden="0" w:uiPriority="30" w:unhideWhenUsed="0" w:qFormat="1"/>
+    <w:lsdException w:name="Medium List 2 Accent 1" w:semiHidden="0" w:uiPriority="66" w:unhideWhenUsed="0"/>
+    <w:lsdException w:name="Medium Grid 1 Accent 1" w:semiHidden="0" w:uiPriority="67" w:unhideWhenUsed="0"/>
+    <w:lsdException w:name="Medium Grid 2 Accent 1" w:semiHidden="0" w:uiPriority="68" w:unhideWhenUsed="0"/>
+    <w:lsdException w:name="Medium Grid 3 Accent 1" w:semiHidden="0" w:uiPriority="69" w:unhideWhenUsed="0"/>
+    <w:lsdException w:name="Dark List Accent 1" w:semiHidden="0" w:uiPriority="70" w:unhideWhenUsed="0"/>
+    <w:lsdException w:name="Colorful Shading Accent 1" w:semiHidden="0" w:uiPriority="71" w:unhideWhenUsed="0"/>
+    <w:lsdException w:name="Colorful List Accent 1" w:semiHidden="0" w:uiPriority="72" w:unhideWhenUsed="0"/>
+    <w:lsdException w:name="Colorful Grid Accent 1" w:semiHidden="0" w:uiPriority="73" w:unhideWhenUsed="0"/>
+    <w:lsdException w:name="Light Shading Accent 2" w:semiHidden="0" w:uiPriority="60" w:unhideWhenUsed="0"/>
+    <w:lsdException w:name="Light List Accent 2" w:semiHidden="0" w:uiPriority="61" w:unhideWhenUsed="0"/>
+    <w:lsdException w:name="Light Grid Accent 2" w:semiHidden="0" w:uiPriority="62" w:unhideWhenUsed="0"/>
+    <w:lsdException w:name="Medium Shading 1 Accent 2" w:semiHidden="0" w:uiPriority="63" w:unhideWhenUsed="0"/>
+    <w:lsdException w:name="Medium Shading 2 Accent 2" w:semiHidden="0" w:uiPriority="64" w:unhideWhenUsed="0"/>
+    <w:lsdException w:name="Medium List 1 Accent 2" w:semiHidden="0" w:uiPriority="65" w:unhideWhenUsed="0"/>
+    <w:lsdException w:name="Medium List 2 Accent 2" w:semiHidden="0" w:uiPriority="66" w:unhideWhenUsed="0"/>
+    <w:lsdException w:name="Medium Grid 1 Accent 2" w:semiHidden="0" w:uiPriority="67" w:unhideWhenUsed="0"/>
+    <w:lsdException w:name="Medium Grid 2 Accent 2" w:semiHidden="0" w:uiPriority="68" w:unhideWhenUsed="0"/>
+    <w:lsdException w:name="Medium Grid 3 Accent 2" w:semiHidden="0" w:uiPriority="69" w:unhideWhenUsed="0"/>
+    <w:lsdException w:name="Dark List Accent 2" w:semiHidden="0" w:uiPriority="70" w:unhideWhenUsed="0"/>
+    <w:lsdException w:name="Colorful Shading Accent 2" w:semiHidden="0" w:uiPriority="71" w:unhideWhenUsed="0"/>
+    <w:lsdException w:name="Colorful List Accent 2" w:semiHidden="0" w:uiPriority="72" w:unhideWhenUsed="0"/>
+    <w:lsdException w:name="Colorful Grid Accent 2" w:semiHidden="0" w:uiPriority="73" w:unhideWhenUsed="0"/>
+    <w:lsdException w:name="Light Shading Accent 3" w:semiHidden="0" w:uiPriority="60" w:unhideWhenUsed="0"/>
+    <w:lsdException w:name="Light List Accent 3" w:semiHidden="0" w:uiPriority="61" w:unhideWhenUsed="0"/>
+    <w:lsdException w:name="Light Grid Accent 3" w:semiHidden="0" w:uiPriority="62" w:unhideWhenUsed="0"/>
+    <w:lsdException w:name="Medium Shading 1 Accent 3" w:semiHidden="0" w:uiPriority="63" w:unhideWhenUsed="0"/>
+    <w:lsdException w:name="Medium Shading 2 Accent 3" w:semiHidden="0" w:uiPriority="64" w:unhideWhenUsed="0"/>
+    <w:lsdException w:name="Medium List 1 Accent 3" w:semiHidden="0" w:uiPriority="65" w:unhideWhenUsed="0"/>
+    <w:lsdException w:name="Medium List 2 Accent 3" w:semiHidden="0" w:uiPriority="66" w:unhideWhenUsed="0"/>
+    <w:lsdException w:name="Medium Grid 1 Accent 3" w:semiHidden="0" w:uiPriority="67" w:unhideWhenUsed="0"/>
+    <w:lsdException w:name="Medium Grid 2 Accent 3" w:semiHidden="0" w:uiPriority="68" w:unhideWhenUsed="0"/>
+    <w:lsdException w:name="Medium Grid 3 Accent 3" w:semiHidden="0" w:uiPriority="69" w:unhideWhenUsed="0"/>
+    <w:lsdException w:name="Dark List Accent 3" w:semiHidden="0" w:uiPriority="70" w:unhideWhenUsed="0"/>
+    <w:lsdException w:name="Colorful Shading Accent 3" w:semiHidden="0" w:uiPriority="71" w:unhideWhenUsed="0"/>
+    <w:lsdException w:name="Colorful List Accent 3" w:semiHidden="0" w:uiPriority="72" w:unhideWhenUsed="0"/>
+    <w:lsdException w:name="Colorful Grid Accent 3" w:semiHidden="0" w:uiPriority="73" w:unhideWhenUsed="0"/>
+    <w:lsdException w:name="Light Shading Accent 4" w:semiHidden="0" w:uiPriority="60" w:unhideWhenUsed="0"/>
+    <w:lsdException w:name="Light List Accent 4" w:semiHidden="0" w:uiPriority="61" w:unhideWhenUsed="0"/>
+    <w:lsdException w:name="Light Grid Accent 4" w:semiHidden="0" w:uiPriority="62" w:unhideWhenUsed="0"/>
+    <w:lsdException w:name="Medium Shading 1 Accent 4" w:semiHidden="0" w:uiPriority="63" w:unhideWhenUsed="0"/>
+    <w:lsdException w:name="Medium Shading 2 Accent 4" w:semiHidden="0" w:uiPriority="64" w:unhideWhenUsed="0"/>
+    <w:lsdException w:name="Medium List 1 Accent 4" w:semiHidden="0" w:uiPriority="65" w:unhideWhenUsed="0"/>
+    <w:lsdException w:name="Medium List 2 Accent 4" w:semiHidden="0" w:uiPriority="66" w:unhideWhenUsed="0"/>
+    <w:lsdException w:name="Medium Grid 1 Accent 4" w:semiHidden="0" w:uiPriority="67" w:unhideWhenUsed="0"/>
+    <w:lsdException w:name="Medium Grid 2 Accent 4" w:semiHidden="0" w:uiPriority="68" w:unhideWhenUsed="0"/>
+    <w:lsdException w:name="Medium Grid 3 Accent 4" w:semiHidden="0" w:uiPriority="69" w:unhideWhenUsed="0"/>
+    <w:lsdException w:name="Dark List Accent 4" w:semiHidden="0" w:uiPriority="70" w:unhideWhenUsed="0"/>
+    <w:lsdException w:name="Colorful Shading Accent 4" w:semiHidden="0" w:uiPriority="71" w:unhideWhenUsed="0"/>
+    <w:lsdException w:name="Colorful List Accent 4" w:semiHidden="0" w:uiPriority="72" w:unhideWhenUsed="0"/>
+    <w:lsdException w:name="Colorful Grid Accent 4" w:semiHidden="0" w:uiPriority="73" w:unhideWhenUsed="0"/>
+    <w:lsdException w:name="Light Shading Accent 5" w:semiHidden="0" w:uiPriority="60" w:unhideWhenUsed="0"/>
+    <w:lsdException w:name="Light List Accent 5" w:semiHidden="0" w:uiPriority="61" w:unhideWhenUsed="0"/>
+    <w:lsdException w:name="Light Grid Accent 5" w:semiHidden="0" w:uiPriority="62" w:unhideWhenUsed="0"/>
+    <w:lsdException w:name="Medium Shading 1 Accent 5" w:semiHidden="0" w:uiPriority="63" w:unhideWhenUsed="0"/>
+    <w:lsdException w:name="Medium Shading 2 Accent 5" w:semiHidden="0" w:uiPriority="64" w:unhideWhenUsed="0"/>
+    <w:lsdException w:name="Medium List 1 Accent 5" w:semiHidden="0" w:uiPriority="65" w:unhideWhenUsed="0"/>
+    <w:lsdException w:name="Medium List 2 Accent 5" w:semiHidden="0" w:uiPriority="66" w:unhideWhenUsed="0"/>
+    <w:lsdException w:name="Medium Grid 1 Accent 5" w:semiHidden="0" w:uiPriority="67" w:unhideWhenUsed="0"/>
+    <w:lsdException w:name="Medium Grid 2 Accent 5" w:semiHidden="0" w:uiPriority="68" w:unhideWhenUsed="0"/>
+    <w:lsdException w:name="Medium Grid 3 Accent 5" w:semiHidden="0" w:uiPriority="69" w:unhideWhenUsed="0"/>
+    <w:lsdException w:name="Dark List Accent 5" w:semiHidden="0" w:uiPriority="70" w:unhideWhenUsed="0"/>
+    <w:lsdException w:name="Colorful Shading Accent 5" w:semiHidden="0" w:uiPriority="71" w:unhideWhenUsed="0"/>
+    <w:lsdException w:name="Colorful List Accent 5" w:semiHidden="0" w:uiPriority="72" w:unhideWhenUsed="0"/>
+    <w:lsdException w:name="Colorful Grid Accent 5" w:semiHidden="0" w:uiPriority="73" w:unhideWhenUsed="0"/>
+    <w:lsdException w:name="Light Shading Accent 6" w:semiHidden="0" w:uiPriority="60" w:unhideWhenUsed="0"/>
+    <w:lsdException w:name="Light List Accent 6" w:semiHidden="0" w:uiPriority="61" w:unhideWhenUsed="0"/>
+    <w:lsdException w:name="Light Grid Accent 6" w:semiHidden="0" w:uiPriority="62" w:unhideWhenUsed="0"/>
+    <w:lsdException w:name="Medium Shading 1 Accent 6" w:semiHidden="0" w:uiPriority="63" w:unhideWhenUsed="0"/>
+    <w:lsdException w:name="Medium Shading 2 Accent 6" w:semiHidden="0" w:uiPriority="64" w:unhideWhenUsed="0"/>
+    <w:lsdException w:name="Medium List 1 Accent 6" w:semiHidden="0" w:uiPriority="65" w:unhideWhenUsed="0"/>
+    <w:lsdException w:name="Medium List 2 Accent 6" w:semiHidden="0" w:uiPriority="66" w:unhideWhenUsed="0"/>
+    <w:lsdException w:name="Medium Grid 1 Accent 6" w:semiHidden="0" w:uiPriority="67" w:unhideWhenUsed="0"/>
+    <w:lsdException w:name="Medium Grid 2 Accent 6" w:semiHidden="0" w:uiPriority="68" w:unhideWhenUsed="0"/>
+    <w:lsdException w:name="Medium Grid 3 Accent 6" w:semiHidden="0" w:uiPriority="69" w:unhideWhenUsed="0"/>
+    <w:lsdException w:name="Dark List Accent 6" w:semiHidden="0" w:uiPriority="70" w:unhideWhenUsed="0"/>
+    <w:lsdException w:name="Colorful Shading Accent 6" w:semiHidden="0" w:uiPriority="71" w:unhideWhenUsed="0"/>
+    <w:lsdException w:name="Colorful List Accent 6" w:semiHidden="0" w:uiPriority="72" w:unhideWhenUsed="0"/>
+    <w:lsdException w:name="Colorful Grid Accent 6" w:semiHidden="0" w:uiPriority="73" w:unhideWhenUsed="0"/>
+    <w:lsdException w:name="Subtle Emphasis" w:semiHidden="0" w:uiPriority="19" w:unhideWhenUsed="0" w:qFormat="1"/>
+    <w:lsdException w:name="Intense Emphasis" w:semiHidden="0" w:uiPriority="21" w:unhideWhenUsed="0" w:qFormat="1"/>
+    <w:lsdException w:name="Subtle Reference" w:semiHidden="0" w:uiPriority="31" w:unhideWhenUsed="0" w:qFormat="1"/>
+    <w:lsdException w:name="Intense Reference" w:semiHidden="0" w:uiPriority="32" w:unhideWhenUsed="0" w:qFormat="1"/>
+    <w:lsdException w:name="Book Title" w:semiHidden="0" w:uiPriority="33" w:unhideWhenUsed="0" w:qFormat="1"/>
+    <w:lsdException w:name="Bibliography" w:uiPriority="37"/>
+    <w:lsdException w:name="TOC Heading" w:uiPriority="39" w:qFormat="1"/>
+  </w:latentStyles>
+  <w:style w:type="paragraph" w:default="1" w:styleId="Normal">
+    <w:name w:val="Normal"/>
+    <w:qFormat/>
+  </w:style>
+  <w:style w:type="character" w:default="1" w:styleId="DefaultParagraphFont">
+    <w:name w:val="Default Paragraph Font"/>
+    <w:uiPriority w:val="1"/>
+    <w:semiHidden/>
+    <w:unhideWhenUsed/>
+  </w:style>
+  <w:style w:type="table" w:default="1" w:styleId="TableNormal">
+    <w:name w:val="Normal Table"/>
+    <w:uiPriority w:val="99"/>
+    <w:semiHidden/>
+    <w:unhideWhenUsed/>
+    <w:tblPr>
+      <w:tblInd w:w="0" w:type="dxa"/>
+      <w:tblCellMar>
+        <w:top w:w="0" w:type="dxa"/>
+        <w:left w:w="108" w:type="dxa"/>
+        <w:bottom w:w="0" w:type="dxa"/>
+        <w:right w:w="108" w:type="dxa"/>
+      </w:tblCellMar>
+    </w:tblPr>
+  </w:style>
+  <w:style w:type="numbering" w:default="1" w:styleId="NoList">
+    <w:name w:val="No List"/>
+    <w:uiPriority w:val="99"/>
+    <w:semiHidden/>
+    <w:unhideWhenUsed/>
+  </w:style>
 </w:styles>
 </file>
 
@@ -8041,7 +8188,7 @@
   <a:extraClrSchemeLst/>
   <a:extLst>
     <a:ext uri="{05A4C25C-085E-4340-85A3-A5531E510DB2}">
-      <thm15:themeFamily xmlns:thm15="http://schemas.microsoft.com/office/thememl/2012/main" name="Office Theme" id="{62F939B6-93AF-4DB8-9C6B-D6C7DFDC589F}" vid="{4A3C46E8-61CC-4603-A589-7422A47A8E4A}"/>
+      <thm15:themeFamily xmlns:thm15="http://schemas.microsoft.com/office/thememl/2012/main" xmlns="" name="Office Theme" id="{62F939B6-93AF-4DB8-9C6B-D6C7DFDC589F}" vid="{4A3C46E8-61CC-4603-A589-7422A47A8E4A}"/>
     </a:ext>
   </a:extLst>
 </a:theme>
@@ -8052,7 +8199,7 @@
 </file>
 
 <file path=customXml/itemProps1.xml><?xml version="1.0" encoding="utf-8"?>
-<ds:datastoreItem xmlns:ds="http://schemas.openxmlformats.org/officeDocument/2006/customXml" ds:itemID="{5E483E0C-6913-4722-90A2-87448ECE78A7}">
+<ds:datastoreItem xmlns:ds="http://schemas.openxmlformats.org/officeDocument/2006/customXml" ds:itemID="{E7794F61-6979-4488-AA87-84FAACC0C7A6}">
   <ds:schemaRefs>
     <ds:schemaRef ds:uri="http://schemas.openxmlformats.org/officeDocument/2006/bibliography"/>
   </ds:schemaRefs>

</xml_diff>